<commit_message>
Agregando items revisados a Linea Base 01 del SGDS
</commit_message>
<xml_diff>
--- a/Documentos/Planes/Plan de Gestión de la Configuración.docx
+++ b/Documentos/Planes/Plan de Gestión de la Configuración.docx
@@ -1,6 +1,6 @@
 
 <file path=word/document.xml><?xml version="1.0" encoding="utf-8"?>
-<w:document xmlns:wpc="http://schemas.microsoft.com/office/word/2010/wordprocessingCanvas" xmlns:cx="http://schemas.microsoft.com/office/drawing/2014/chartex" xmlns:cx1="http://schemas.microsoft.com/office/drawing/2015/9/8/chartex" xmlns:cx2="http://schemas.microsoft.com/office/drawing/2015/10/21/chartex" xmlns:cx3="http://schemas.microsoft.com/office/drawing/2016/5/9/chartex" xmlns:cx4="http://schemas.microsoft.com/office/drawing/2016/5/10/chartex" xmlns:cx5="http://schemas.microsoft.com/office/drawing/2016/5/11/chartex" xmlns:cx6="http://schemas.microsoft.com/office/drawing/2016/5/12/chartex" xmlns:cx7="http://schemas.microsoft.com/office/drawing/2016/5/13/chartex" xmlns:cx8="http://schemas.microsoft.com/office/drawing/2016/5/14/chartex" xmlns:mc="http://schemas.openxmlformats.org/markup-compatibility/2006" xmlns:aink="http://schemas.microsoft.com/office/drawing/2016/ink" xmlns:am3d="http://schemas.microsoft.com/office/drawing/2017/model3d" xmlns:o="urn:schemas-microsoft-com:office:office" xmlns:oel="http://schemas.microsoft.com/office/2019/extlst" xmlns:r="http://schemas.openxmlformats.org/officeDocument/2006/relationships" xmlns:m="http://schemas.openxmlformats.org/officeDocument/2006/math" xmlns:v="urn:schemas-microsoft-com:vml" xmlns:wp14="http://schemas.microsoft.com/office/word/2010/wordprocessingDrawing" xmlns:wp="http://schemas.openxmlformats.org/drawingml/2006/wordprocessingDrawing" xmlns:w10="urn:schemas-microsoft-com:office:word" xmlns:w="http://schemas.openxmlformats.org/wordprocessingml/2006/main" xmlns:w14="http://schemas.microsoft.com/office/word/2010/wordml" xmlns:w15="http://schemas.microsoft.com/office/word/2012/wordml" xmlns:w16cex="http://schemas.microsoft.com/office/word/2018/wordml/cex" xmlns:w16cid="http://schemas.microsoft.com/office/word/2016/wordml/cid" xmlns:w16="http://schemas.microsoft.com/office/word/2018/wordml" xmlns:w16du="http://schemas.microsoft.com/office/word/2023/wordml/word16du" xmlns:w16sdtdh="http://schemas.microsoft.com/office/word/2020/wordml/sdtdatahash" xmlns:w16se="http://schemas.microsoft.com/office/word/2015/wordml/symex" xmlns:wpg="http://schemas.microsoft.com/office/word/2010/wordprocessingGroup" xmlns:wpi="http://schemas.microsoft.com/office/word/2010/wordprocessingInk" xmlns:wne="http://schemas.microsoft.com/office/word/2006/wordml" xmlns:wps="http://schemas.microsoft.com/office/word/2010/wordprocessingShape" mc:Ignorable="w14 w15 w16se w16cid w16 w16cex w16sdtdh wp14">
+<w:document xmlns:wpc="http://schemas.microsoft.com/office/word/2010/wordprocessingCanvas" xmlns:cx="http://schemas.microsoft.com/office/drawing/2014/chartex" xmlns:cx1="http://schemas.microsoft.com/office/drawing/2015/9/8/chartex" xmlns:cx2="http://schemas.microsoft.com/office/drawing/2015/10/21/chartex" xmlns:cx3="http://schemas.microsoft.com/office/drawing/2016/5/9/chartex" xmlns:cx4="http://schemas.microsoft.com/office/drawing/2016/5/10/chartex" xmlns:cx5="http://schemas.microsoft.com/office/drawing/2016/5/11/chartex" xmlns:cx6="http://schemas.microsoft.com/office/drawing/2016/5/12/chartex" xmlns:cx7="http://schemas.microsoft.com/office/drawing/2016/5/13/chartex" xmlns:cx8="http://schemas.microsoft.com/office/drawing/2016/5/14/chartex" xmlns:mc="http://schemas.openxmlformats.org/markup-compatibility/2006" xmlns:aink="http://schemas.microsoft.com/office/drawing/2016/ink" xmlns:am3d="http://schemas.microsoft.com/office/drawing/2017/model3d" xmlns:o="urn:schemas-microsoft-com:office:office" xmlns:oel="http://schemas.microsoft.com/office/2019/extlst" xmlns:r="http://schemas.openxmlformats.org/officeDocument/2006/relationships" xmlns:m="http://schemas.openxmlformats.org/officeDocument/2006/math" xmlns:v="urn:schemas-microsoft-com:vml" xmlns:wp14="http://schemas.microsoft.com/office/word/2010/wordprocessingDrawing" xmlns:wp="http://schemas.openxmlformats.org/drawingml/2006/wordprocessingDrawing" xmlns:w10="urn:schemas-microsoft-com:office:word" xmlns:w="http://schemas.openxmlformats.org/wordprocessingml/2006/main" xmlns:w14="http://schemas.microsoft.com/office/word/2010/wordml" xmlns:w15="http://schemas.microsoft.com/office/word/2012/wordml" xmlns:w16cex="http://schemas.microsoft.com/office/word/2018/wordml/cex" xmlns:w16cid="http://schemas.microsoft.com/office/word/2016/wordml/cid" xmlns:w16="http://schemas.microsoft.com/office/word/2018/wordml" xmlns:w16sdtdh="http://schemas.microsoft.com/office/word/2020/wordml/sdtdatahash" xmlns:w16se="http://schemas.microsoft.com/office/word/2015/wordml/symex" xmlns:wpg="http://schemas.microsoft.com/office/word/2010/wordprocessingGroup" xmlns:wpi="http://schemas.microsoft.com/office/word/2010/wordprocessingInk" xmlns:wne="http://schemas.microsoft.com/office/word/2006/wordml" xmlns:wps="http://schemas.microsoft.com/office/word/2010/wordprocessingShape" mc:Ignorable="w14 w15 w16se w16cid w16 w16cex w16sdtdh wp14">
   <w:body>
     <w:p>
       <w:pPr>
@@ -31,31 +31,7 @@
           <w:u w:val="single"/>
           <w:lang w:val="en-US"/>
         </w:rPr>
-        <w:t xml:space="preserve">QUANTUM </w:t>
-      </w:r>
-      <w:proofErr w:type="gramStart"/>
-      <w:r>
-        <w:rPr>
-          <w:rFonts w:ascii="Times New Roman" w:eastAsia="Times New Roman" w:hAnsi="Times New Roman" w:cs="Times New Roman"/>
-          <w:b/>
-          <w:sz w:val="24"/>
-          <w:szCs w:val="24"/>
-          <w:u w:val="single"/>
-          <w:lang w:val="en-US"/>
-        </w:rPr>
-        <w:t>ANTS</w:t>
-      </w:r>
-      <w:proofErr w:type="gramEnd"/>
-      <w:r>
-        <w:rPr>
-          <w:rFonts w:ascii="Times New Roman" w:eastAsia="Times New Roman" w:hAnsi="Times New Roman" w:cs="Times New Roman"/>
-          <w:b/>
-          <w:sz w:val="24"/>
-          <w:szCs w:val="24"/>
-          <w:u w:val="single"/>
-          <w:lang w:val="en-US"/>
-        </w:rPr>
-        <w:t xml:space="preserve"> SOFTWARE S.A.C</w:t>
+        <w:t>QUANTUM ANTS SOFTWARE S.A.C</w:t>
       </w:r>
       <w:r>
         <w:rPr>
@@ -362,23 +338,13 @@
       </w:pPr>
       <w:bookmarkStart w:id="1" w:name="_pjanatpi26h7" w:colFirst="0" w:colLast="0"/>
       <w:bookmarkEnd w:id="1"/>
-      <w:proofErr w:type="gramStart"/>
-      <w:r>
-        <w:rPr>
-          <w:rFonts w:ascii="Times New Roman" w:eastAsia="Times New Roman" w:hAnsi="Times New Roman" w:cs="Times New Roman"/>
-          <w:sz w:val="24"/>
-          <w:szCs w:val="24"/>
-        </w:rPr>
-        <w:t>a)Situación</w:t>
-      </w:r>
-      <w:proofErr w:type="gramEnd"/>
-      <w:r>
-        <w:rPr>
-          <w:rFonts w:ascii="Times New Roman" w:eastAsia="Times New Roman" w:hAnsi="Times New Roman" w:cs="Times New Roman"/>
-          <w:sz w:val="24"/>
-          <w:szCs w:val="24"/>
-        </w:rPr>
-        <w:t xml:space="preserve"> de la empresa</w:t>
+      <w:r>
+        <w:rPr>
+          <w:rFonts w:ascii="Times New Roman" w:eastAsia="Times New Roman" w:hAnsi="Times New Roman" w:cs="Times New Roman"/>
+          <w:sz w:val="24"/>
+          <w:szCs w:val="24"/>
+        </w:rPr>
+        <w:t>a)Situación de la empresa</w:t>
       </w:r>
     </w:p>
     <w:p>
@@ -397,25 +363,7 @@
           <w:sz w:val="24"/>
           <w:szCs w:val="24"/>
         </w:rPr>
-        <w:t xml:space="preserve">Quantum </w:t>
-      </w:r>
-      <w:proofErr w:type="spellStart"/>
-      <w:r>
-        <w:rPr>
-          <w:rFonts w:ascii="Times New Roman" w:eastAsia="Times New Roman" w:hAnsi="Times New Roman" w:cs="Times New Roman"/>
-          <w:sz w:val="24"/>
-          <w:szCs w:val="24"/>
-        </w:rPr>
-        <w:t>Ants</w:t>
-      </w:r>
-      <w:proofErr w:type="spellEnd"/>
-      <w:r>
-        <w:rPr>
-          <w:rFonts w:ascii="Times New Roman" w:eastAsia="Times New Roman" w:hAnsi="Times New Roman" w:cs="Times New Roman"/>
-          <w:sz w:val="24"/>
-          <w:szCs w:val="24"/>
-        </w:rPr>
-        <w:t xml:space="preserve"> Software S.A.C. es una empresa de desarrollo de software con un equipo experimentado de profesionales de TI. Entre las personas más importantes de la empresa se encuentra Max Bruno Saavedra Monterrey, CEO, jefe de proyecto y arquitecto de software. Max es una persona altamente capacitada en tecnología de la información y cuenta con una amplia experiencia en liderazgo de proyectos y desarrollo de software empresarial.</w:t>
+        <w:t>Quantum Ants Software S.A.C. es una empresa de desarrollo de software con un equipo experimentado de profesionales de TI. Entre las personas más importantes de la empresa se encuentra Max Bruno Saavedra Monterrey, CEO, jefe de proyecto y arquitecto de software. Max es una persona altamente capacitada en tecnología de la información y cuenta con una amplia experiencia en liderazgo de proyectos y desarrollo de software empresarial.</w:t>
       </w:r>
       <w:r>
         <w:rPr>
@@ -438,113 +386,13 @@
       </w:pPr>
       <w:bookmarkStart w:id="2" w:name="_jzpb76p1teeg" w:colFirst="0" w:colLast="0"/>
       <w:bookmarkEnd w:id="2"/>
-      <w:proofErr w:type="spellStart"/>
-      <w:r>
-        <w:rPr>
-          <w:rFonts w:ascii="Times New Roman" w:eastAsia="Times New Roman" w:hAnsi="Times New Roman" w:cs="Times New Roman"/>
-          <w:sz w:val="24"/>
-          <w:szCs w:val="24"/>
-        </w:rPr>
-        <w:t>Jatziry</w:t>
-      </w:r>
-      <w:proofErr w:type="spellEnd"/>
-      <w:r>
-        <w:rPr>
-          <w:rFonts w:ascii="Times New Roman" w:eastAsia="Times New Roman" w:hAnsi="Times New Roman" w:cs="Times New Roman"/>
-          <w:sz w:val="24"/>
-          <w:szCs w:val="24"/>
-        </w:rPr>
-        <w:t xml:space="preserve"> Fernanda </w:t>
-      </w:r>
-      <w:proofErr w:type="spellStart"/>
-      <w:r>
-        <w:rPr>
-          <w:rFonts w:ascii="Times New Roman" w:eastAsia="Times New Roman" w:hAnsi="Times New Roman" w:cs="Times New Roman"/>
-          <w:sz w:val="24"/>
-          <w:szCs w:val="24"/>
-        </w:rPr>
-        <w:t>Sanchez</w:t>
-      </w:r>
-      <w:proofErr w:type="spellEnd"/>
-      <w:r>
-        <w:rPr>
-          <w:rFonts w:ascii="Times New Roman" w:eastAsia="Times New Roman" w:hAnsi="Times New Roman" w:cs="Times New Roman"/>
-          <w:sz w:val="24"/>
-          <w:szCs w:val="24"/>
-        </w:rPr>
-        <w:t xml:space="preserve"> Wong es una desarrolladora back </w:t>
-      </w:r>
-      <w:proofErr w:type="spellStart"/>
-      <w:r>
-        <w:rPr>
-          <w:rFonts w:ascii="Times New Roman" w:eastAsia="Times New Roman" w:hAnsi="Times New Roman" w:cs="Times New Roman"/>
-          <w:sz w:val="24"/>
-          <w:szCs w:val="24"/>
-        </w:rPr>
-        <w:t>end</w:t>
-      </w:r>
-      <w:proofErr w:type="spellEnd"/>
-      <w:r>
-        <w:rPr>
-          <w:rFonts w:ascii="Times New Roman" w:eastAsia="Times New Roman" w:hAnsi="Times New Roman" w:cs="Times New Roman"/>
-          <w:sz w:val="24"/>
-          <w:szCs w:val="24"/>
-        </w:rPr>
-        <w:t xml:space="preserve">, analista y administradora de base de datos con amplia experiencia en el desarrollo de aplicaciones web personalizadas y software empresarial. </w:t>
-      </w:r>
-      <w:proofErr w:type="spellStart"/>
-      <w:r>
-        <w:rPr>
-          <w:rFonts w:ascii="Times New Roman" w:eastAsia="Times New Roman" w:hAnsi="Times New Roman" w:cs="Times New Roman"/>
-          <w:sz w:val="24"/>
-          <w:szCs w:val="24"/>
-        </w:rPr>
-        <w:t>Geomar</w:t>
-      </w:r>
-      <w:proofErr w:type="spellEnd"/>
-      <w:r>
-        <w:rPr>
-          <w:rFonts w:ascii="Times New Roman" w:eastAsia="Times New Roman" w:hAnsi="Times New Roman" w:cs="Times New Roman"/>
-          <w:sz w:val="24"/>
-          <w:szCs w:val="24"/>
-        </w:rPr>
-        <w:t xml:space="preserve"> Willy </w:t>
-      </w:r>
-      <w:proofErr w:type="spellStart"/>
-      <w:r>
-        <w:rPr>
-          <w:rFonts w:ascii="Times New Roman" w:eastAsia="Times New Roman" w:hAnsi="Times New Roman" w:cs="Times New Roman"/>
-          <w:sz w:val="24"/>
-          <w:szCs w:val="24"/>
-        </w:rPr>
-        <w:t>Fernandez</w:t>
-      </w:r>
-      <w:proofErr w:type="spellEnd"/>
-      <w:r>
-        <w:rPr>
-          <w:rFonts w:ascii="Times New Roman" w:eastAsia="Times New Roman" w:hAnsi="Times New Roman" w:cs="Times New Roman"/>
-          <w:sz w:val="24"/>
-          <w:szCs w:val="24"/>
-        </w:rPr>
-        <w:t xml:space="preserve"> Camacho es otro desarrollador back </w:t>
-      </w:r>
-      <w:proofErr w:type="spellStart"/>
-      <w:r>
-        <w:rPr>
-          <w:rFonts w:ascii="Times New Roman" w:eastAsia="Times New Roman" w:hAnsi="Times New Roman" w:cs="Times New Roman"/>
-          <w:sz w:val="24"/>
-          <w:szCs w:val="24"/>
-        </w:rPr>
-        <w:t>end</w:t>
-      </w:r>
-      <w:proofErr w:type="spellEnd"/>
-      <w:r>
-        <w:rPr>
-          <w:rFonts w:ascii="Times New Roman" w:eastAsia="Times New Roman" w:hAnsi="Times New Roman" w:cs="Times New Roman"/>
-          <w:sz w:val="24"/>
-          <w:szCs w:val="24"/>
-        </w:rPr>
-        <w:t xml:space="preserve"> que se destaca por su experiencia en el diseño de bases de datos y la creación de soluciones personalizadas para los clientes.</w:t>
+      <w:r>
+        <w:rPr>
+          <w:rFonts w:ascii="Times New Roman" w:eastAsia="Times New Roman" w:hAnsi="Times New Roman" w:cs="Times New Roman"/>
+          <w:sz w:val="24"/>
+          <w:szCs w:val="24"/>
+        </w:rPr>
+        <w:t>Jatziry Fernanda Sanchez Wong es una desarrolladora back end, analista y administradora de base de datos con amplia experiencia en el desarrollo de aplicaciones web personalizadas y software empresarial. Geomar Willy Fernandez Camacho es otro desarrollador back end que se destaca por su experiencia en el diseño de bases de datos y la creación de soluciones personalizadas para los clientes.</w:t>
       </w:r>
     </w:p>
     <w:p>
@@ -565,187 +413,7 @@
           <w:sz w:val="24"/>
           <w:szCs w:val="24"/>
         </w:rPr>
-        <w:t xml:space="preserve">Entre los desarrolladores </w:t>
-      </w:r>
-      <w:proofErr w:type="spellStart"/>
-      <w:r>
-        <w:rPr>
-          <w:rFonts w:ascii="Times New Roman" w:eastAsia="Times New Roman" w:hAnsi="Times New Roman" w:cs="Times New Roman"/>
-          <w:sz w:val="24"/>
-          <w:szCs w:val="24"/>
-        </w:rPr>
-        <w:t>front</w:t>
-      </w:r>
-      <w:proofErr w:type="spellEnd"/>
-      <w:r>
-        <w:rPr>
-          <w:rFonts w:ascii="Times New Roman" w:eastAsia="Times New Roman" w:hAnsi="Times New Roman" w:cs="Times New Roman"/>
-          <w:sz w:val="24"/>
-          <w:szCs w:val="24"/>
-        </w:rPr>
-        <w:t xml:space="preserve"> </w:t>
-      </w:r>
-      <w:proofErr w:type="spellStart"/>
-      <w:r>
-        <w:rPr>
-          <w:rFonts w:ascii="Times New Roman" w:eastAsia="Times New Roman" w:hAnsi="Times New Roman" w:cs="Times New Roman"/>
-          <w:sz w:val="24"/>
-          <w:szCs w:val="24"/>
-        </w:rPr>
-        <w:t>end</w:t>
-      </w:r>
-      <w:proofErr w:type="spellEnd"/>
-      <w:r>
-        <w:rPr>
-          <w:rFonts w:ascii="Times New Roman" w:eastAsia="Times New Roman" w:hAnsi="Times New Roman" w:cs="Times New Roman"/>
-          <w:sz w:val="24"/>
-          <w:szCs w:val="24"/>
-        </w:rPr>
-        <w:t xml:space="preserve"> de Quantum </w:t>
-      </w:r>
-      <w:proofErr w:type="spellStart"/>
-      <w:r>
-        <w:rPr>
-          <w:rFonts w:ascii="Times New Roman" w:eastAsia="Times New Roman" w:hAnsi="Times New Roman" w:cs="Times New Roman"/>
-          <w:sz w:val="24"/>
-          <w:szCs w:val="24"/>
-        </w:rPr>
-        <w:t>Ants</w:t>
-      </w:r>
-      <w:proofErr w:type="spellEnd"/>
-      <w:r>
-        <w:rPr>
-          <w:rFonts w:ascii="Times New Roman" w:eastAsia="Times New Roman" w:hAnsi="Times New Roman" w:cs="Times New Roman"/>
-          <w:sz w:val="24"/>
-          <w:szCs w:val="24"/>
-        </w:rPr>
-        <w:t xml:space="preserve"> Software S.A.C. se encuentran Fabricio Vidal </w:t>
-      </w:r>
-      <w:proofErr w:type="spellStart"/>
-      <w:r>
-        <w:rPr>
-          <w:rFonts w:ascii="Times New Roman" w:eastAsia="Times New Roman" w:hAnsi="Times New Roman" w:cs="Times New Roman"/>
-          <w:sz w:val="24"/>
-          <w:szCs w:val="24"/>
-        </w:rPr>
-        <w:t>Chuquispuma</w:t>
-      </w:r>
-      <w:proofErr w:type="spellEnd"/>
-      <w:r>
-        <w:rPr>
-          <w:rFonts w:ascii="Times New Roman" w:eastAsia="Times New Roman" w:hAnsi="Times New Roman" w:cs="Times New Roman"/>
-          <w:sz w:val="24"/>
-          <w:szCs w:val="24"/>
-        </w:rPr>
-        <w:t xml:space="preserve"> Merino, </w:t>
-      </w:r>
-      <w:proofErr w:type="spellStart"/>
-      <w:r>
-        <w:rPr>
-          <w:rFonts w:ascii="Times New Roman" w:eastAsia="Times New Roman" w:hAnsi="Times New Roman" w:cs="Times New Roman"/>
-          <w:sz w:val="24"/>
-          <w:szCs w:val="24"/>
-        </w:rPr>
-        <w:t>Jose</w:t>
-      </w:r>
-      <w:proofErr w:type="spellEnd"/>
-      <w:r>
-        <w:rPr>
-          <w:rFonts w:ascii="Times New Roman" w:eastAsia="Times New Roman" w:hAnsi="Times New Roman" w:cs="Times New Roman"/>
-          <w:sz w:val="24"/>
-          <w:szCs w:val="24"/>
-        </w:rPr>
-        <w:t xml:space="preserve"> Alessandro Quispe Cabello y Renzo </w:t>
-      </w:r>
-      <w:proofErr w:type="spellStart"/>
-      <w:r>
-        <w:rPr>
-          <w:rFonts w:ascii="Times New Roman" w:eastAsia="Times New Roman" w:hAnsi="Times New Roman" w:cs="Times New Roman"/>
-          <w:sz w:val="24"/>
-          <w:szCs w:val="24"/>
-        </w:rPr>
-        <w:t>Jesus</w:t>
-      </w:r>
-      <w:proofErr w:type="spellEnd"/>
-      <w:r>
-        <w:rPr>
-          <w:rFonts w:ascii="Times New Roman" w:eastAsia="Times New Roman" w:hAnsi="Times New Roman" w:cs="Times New Roman"/>
-          <w:sz w:val="24"/>
-          <w:szCs w:val="24"/>
-        </w:rPr>
-        <w:t xml:space="preserve"> </w:t>
-      </w:r>
-      <w:proofErr w:type="spellStart"/>
-      <w:r>
-        <w:rPr>
-          <w:rFonts w:ascii="Times New Roman" w:eastAsia="Times New Roman" w:hAnsi="Times New Roman" w:cs="Times New Roman"/>
-          <w:sz w:val="24"/>
-          <w:szCs w:val="24"/>
-        </w:rPr>
-        <w:t>Leon</w:t>
-      </w:r>
-      <w:proofErr w:type="spellEnd"/>
-      <w:r>
-        <w:rPr>
-          <w:rFonts w:ascii="Times New Roman" w:eastAsia="Times New Roman" w:hAnsi="Times New Roman" w:cs="Times New Roman"/>
-          <w:sz w:val="24"/>
-          <w:szCs w:val="24"/>
-        </w:rPr>
-        <w:t xml:space="preserve"> Bautista. Fabricio es un diseñador UX con experiencia en el desarrollo de aplicaciones web personalizadas y aplicaciones móviles. </w:t>
-      </w:r>
-      <w:proofErr w:type="spellStart"/>
-      <w:r>
-        <w:rPr>
-          <w:rFonts w:ascii="Times New Roman" w:eastAsia="Times New Roman" w:hAnsi="Times New Roman" w:cs="Times New Roman"/>
-          <w:sz w:val="24"/>
-          <w:szCs w:val="24"/>
-        </w:rPr>
-        <w:t>Jose</w:t>
-      </w:r>
-      <w:proofErr w:type="spellEnd"/>
-      <w:r>
-        <w:rPr>
-          <w:rFonts w:ascii="Times New Roman" w:eastAsia="Times New Roman" w:hAnsi="Times New Roman" w:cs="Times New Roman"/>
-          <w:sz w:val="24"/>
-          <w:szCs w:val="24"/>
-        </w:rPr>
-        <w:t xml:space="preserve"> Alessandro es un </w:t>
-      </w:r>
-      <w:proofErr w:type="spellStart"/>
-      <w:r>
-        <w:rPr>
-          <w:rFonts w:ascii="Times New Roman" w:eastAsia="Times New Roman" w:hAnsi="Times New Roman" w:cs="Times New Roman"/>
-          <w:sz w:val="24"/>
-          <w:szCs w:val="24"/>
-        </w:rPr>
-        <w:t>tester</w:t>
-      </w:r>
-      <w:proofErr w:type="spellEnd"/>
-      <w:r>
-        <w:rPr>
-          <w:rFonts w:ascii="Times New Roman" w:eastAsia="Times New Roman" w:hAnsi="Times New Roman" w:cs="Times New Roman"/>
-          <w:sz w:val="24"/>
-          <w:szCs w:val="24"/>
-        </w:rPr>
-        <w:t xml:space="preserve"> y diseñador UI que se enfoca en la calidad y la experiencia de usuario. Renzo </w:t>
-      </w:r>
-      <w:proofErr w:type="spellStart"/>
-      <w:r>
-        <w:rPr>
-          <w:rFonts w:ascii="Times New Roman" w:eastAsia="Times New Roman" w:hAnsi="Times New Roman" w:cs="Times New Roman"/>
-          <w:sz w:val="24"/>
-          <w:szCs w:val="24"/>
-        </w:rPr>
-        <w:t>Jesus</w:t>
-      </w:r>
-      <w:proofErr w:type="spellEnd"/>
-      <w:r>
-        <w:rPr>
-          <w:rFonts w:ascii="Times New Roman" w:eastAsia="Times New Roman" w:hAnsi="Times New Roman" w:cs="Times New Roman"/>
-          <w:sz w:val="24"/>
-          <w:szCs w:val="24"/>
-        </w:rPr>
-        <w:t xml:space="preserve"> es un diseñador UI con habilidades en la creación de interfaces de usuario atractivas y funcionales. En conjunto, el equipo de </w:t>
+        <w:t xml:space="preserve">Entre los desarrolladores front end de Quantum Ants Software S.A.C. se encuentran Fabricio Vidal Chuquispuma Merino, Jose Alessandro Quispe Cabello y Renzo Jesus Leon Bautista. Fabricio es un diseñador UX con experiencia en el desarrollo de aplicaciones web personalizadas y aplicaciones móviles. Jose Alessandro es un tester y diseñador UI que se enfoca en la calidad y la experiencia de usuario. Renzo Jesus es un diseñador UI con habilidades en la creación de interfaces de usuario atractivas y funcionales. En conjunto, el equipo de </w:t>
       </w:r>
       <w:r>
         <w:rPr>
@@ -754,25 +422,7 @@
           <w:szCs w:val="24"/>
         </w:rPr>
         <w:lastRenderedPageBreak/>
-        <w:t xml:space="preserve">Quantum </w:t>
-      </w:r>
-      <w:proofErr w:type="spellStart"/>
-      <w:r>
-        <w:rPr>
-          <w:rFonts w:ascii="Times New Roman" w:eastAsia="Times New Roman" w:hAnsi="Times New Roman" w:cs="Times New Roman"/>
-          <w:sz w:val="24"/>
-          <w:szCs w:val="24"/>
-        </w:rPr>
-        <w:t>Ants</w:t>
-      </w:r>
-      <w:proofErr w:type="spellEnd"/>
-      <w:r>
-        <w:rPr>
-          <w:rFonts w:ascii="Times New Roman" w:eastAsia="Times New Roman" w:hAnsi="Times New Roman" w:cs="Times New Roman"/>
-          <w:sz w:val="24"/>
-          <w:szCs w:val="24"/>
-        </w:rPr>
-        <w:t xml:space="preserve"> Software S.A.C. trabaja para proporcionar soluciones innovadoras de alta calidad a sus clientes en diferentes sectores.</w:t>
+        <w:t>Quantum Ants Software S.A.C. trabaja para proporcionar soluciones innovadoras de alta calidad a sus clientes en diferentes sectores.</w:t>
       </w:r>
     </w:p>
     <w:p>
@@ -793,43 +443,7 @@
           <w:sz w:val="24"/>
           <w:szCs w:val="24"/>
         </w:rPr>
-        <w:t xml:space="preserve">Quantum </w:t>
-      </w:r>
-      <w:proofErr w:type="spellStart"/>
-      <w:r>
-        <w:rPr>
-          <w:rFonts w:ascii="Times New Roman" w:eastAsia="Times New Roman" w:hAnsi="Times New Roman" w:cs="Times New Roman"/>
-          <w:sz w:val="24"/>
-          <w:szCs w:val="24"/>
-        </w:rPr>
-        <w:t>Ants</w:t>
-      </w:r>
-      <w:proofErr w:type="spellEnd"/>
-      <w:r>
-        <w:rPr>
-          <w:rFonts w:ascii="Times New Roman" w:eastAsia="Times New Roman" w:hAnsi="Times New Roman" w:cs="Times New Roman"/>
-          <w:sz w:val="24"/>
-          <w:szCs w:val="24"/>
-        </w:rPr>
-        <w:t xml:space="preserve"> Software S.A.C. es una empresa de desarrollo de software con sede en Lima Perú fundada en 2010 Quantum </w:t>
-      </w:r>
-      <w:proofErr w:type="spellStart"/>
-      <w:r>
-        <w:rPr>
-          <w:rFonts w:ascii="Times New Roman" w:eastAsia="Times New Roman" w:hAnsi="Times New Roman" w:cs="Times New Roman"/>
-          <w:sz w:val="24"/>
-          <w:szCs w:val="24"/>
-        </w:rPr>
-        <w:t>Ants</w:t>
-      </w:r>
-      <w:proofErr w:type="spellEnd"/>
-      <w:r>
-        <w:rPr>
-          <w:rFonts w:ascii="Times New Roman" w:eastAsia="Times New Roman" w:hAnsi="Times New Roman" w:cs="Times New Roman"/>
-          <w:sz w:val="24"/>
-          <w:szCs w:val="24"/>
-        </w:rPr>
-        <w:t xml:space="preserve"> Software S.A.C. Tiene más de una década de experiencia en el mercado de desarrollo de software.</w:t>
+        <w:t>Quantum Ants Software S.A.C. es una empresa de desarrollo de software con sede en Lima Perú fundada en 2010 Quantum Ants Software S.A.C. Tiene más de una década de experiencia en el mercado de desarrollo de software.</w:t>
       </w:r>
     </w:p>
     <w:p>
@@ -850,25 +464,7 @@
           <w:sz w:val="24"/>
           <w:szCs w:val="24"/>
         </w:rPr>
-        <w:t xml:space="preserve">La empresa se especializa en el desarrollo de aplicaciones web personalizadas, aplicaciones móviles y software empresarial para una amplia gama de clientes en diferentes sectores. Con un equipo experimentado de profesionales de TI, Quantum </w:t>
-      </w:r>
-      <w:proofErr w:type="spellStart"/>
-      <w:r>
-        <w:rPr>
-          <w:rFonts w:ascii="Times New Roman" w:eastAsia="Times New Roman" w:hAnsi="Times New Roman" w:cs="Times New Roman"/>
-          <w:sz w:val="24"/>
-          <w:szCs w:val="24"/>
-        </w:rPr>
-        <w:t>Ants</w:t>
-      </w:r>
-      <w:proofErr w:type="spellEnd"/>
-      <w:r>
-        <w:rPr>
-          <w:rFonts w:ascii="Times New Roman" w:eastAsia="Times New Roman" w:hAnsi="Times New Roman" w:cs="Times New Roman"/>
-          <w:sz w:val="24"/>
-          <w:szCs w:val="24"/>
-        </w:rPr>
-        <w:t xml:space="preserve"> Software S.A.C. se dedica a proporcionar soluciones innovadoras de alta calidad a sus clientes.</w:t>
+        <w:t>La empresa se especializa en el desarrollo de aplicaciones web personalizadas, aplicaciones móviles y software empresarial para una amplia gama de clientes en diferentes sectores. Con un equipo experimentado de profesionales de TI, Quantum Ants Software S.A.C. se dedica a proporcionar soluciones innovadoras de alta calidad a sus clientes.</w:t>
       </w:r>
     </w:p>
     <w:p>
@@ -919,25 +515,7 @@
           <w:szCs w:val="24"/>
         </w:rPr>
         <w:lastRenderedPageBreak/>
-        <w:t xml:space="preserve">de gestión de control de cambios. A medida que avanzamos en nuestro segundo proyecto, un sistema de </w:t>
-      </w:r>
-      <w:proofErr w:type="spellStart"/>
-      <w:r>
-        <w:rPr>
-          <w:rFonts w:ascii="Times New Roman" w:eastAsia="Times New Roman" w:hAnsi="Times New Roman" w:cs="Times New Roman"/>
-          <w:sz w:val="24"/>
-          <w:szCs w:val="24"/>
-        </w:rPr>
-        <w:t>trackeo</w:t>
-      </w:r>
-      <w:proofErr w:type="spellEnd"/>
-      <w:r>
-        <w:rPr>
-          <w:rFonts w:ascii="Times New Roman" w:eastAsia="Times New Roman" w:hAnsi="Times New Roman" w:cs="Times New Roman"/>
-          <w:sz w:val="24"/>
-          <w:szCs w:val="24"/>
-        </w:rPr>
-        <w:t xml:space="preserve"> de aviones para el aeropuerto Hormiga Plane S.A.C, enfrentamos el desafío de documentar adecuadamente los cambios realizados en el código fuente. Además, cuando contratamos nuevos desarrolladores temporales, no se adaptaron al ritmo del proyecto, lo que resultó en una menor eficiencia y mayores tiempos de desarrollo. Actualmente, estamos trabajando en el desarrollo de un sistema de registro de operaciones contables para el cliente BCPOLAR S.A.C, y estamos implementando las lecciones aprendidas de nuestros proyectos anteriores para asegurarnos de una gestión eficaz de la configuración de software.</w:t>
+        <w:t>de gestión de control de cambios. A medida que avanzamos en nuestro segundo proyecto, un sistema de trackeo de aviones para el aeropuerto Hormiga Plane S.A.C, enfrentamos el desafío de documentar adecuadamente los cambios realizados en el código fuente. Además, cuando contratamos nuevos desarrolladores temporales, no se adaptaron al ritmo del proyecto, lo que resultó en una menor eficiencia y mayores tiempos de desarrollo. Actualmente, estamos trabajando en el desarrollo de un sistema de registro de operaciones contables para el cliente BCPOLAR S.A.C, y estamos implementando las lecciones aprendidas de nuestros proyectos anteriores para asegurarnos de una gestión eficaz de la configuración de software.</w:t>
       </w:r>
     </w:p>
     <w:p>
@@ -958,97 +536,7 @@
           <w:sz w:val="24"/>
           <w:szCs w:val="24"/>
         </w:rPr>
-        <w:t xml:space="preserve">El equipo de trabajo de Quantum </w:t>
-      </w:r>
-      <w:proofErr w:type="spellStart"/>
-      <w:r>
-        <w:rPr>
-          <w:rFonts w:ascii="Times New Roman" w:eastAsia="Times New Roman" w:hAnsi="Times New Roman" w:cs="Times New Roman"/>
-          <w:sz w:val="24"/>
-          <w:szCs w:val="24"/>
-        </w:rPr>
-        <w:t>Ants</w:t>
-      </w:r>
-      <w:proofErr w:type="spellEnd"/>
-      <w:r>
-        <w:rPr>
-          <w:rFonts w:ascii="Times New Roman" w:eastAsia="Times New Roman" w:hAnsi="Times New Roman" w:cs="Times New Roman"/>
-          <w:sz w:val="24"/>
-          <w:szCs w:val="24"/>
-        </w:rPr>
-        <w:t xml:space="preserve"> Software S.A.C.  incluye principalmente un jefe de proyecto, tres desarrolladores </w:t>
-      </w:r>
-      <w:proofErr w:type="spellStart"/>
-      <w:r>
-        <w:rPr>
-          <w:rFonts w:ascii="Times New Roman" w:eastAsia="Times New Roman" w:hAnsi="Times New Roman" w:cs="Times New Roman"/>
-          <w:sz w:val="24"/>
-          <w:szCs w:val="24"/>
-        </w:rPr>
-        <w:t>front-end</w:t>
-      </w:r>
-      <w:proofErr w:type="spellEnd"/>
-      <w:r>
-        <w:rPr>
-          <w:rFonts w:ascii="Times New Roman" w:eastAsia="Times New Roman" w:hAnsi="Times New Roman" w:cs="Times New Roman"/>
-          <w:sz w:val="24"/>
-          <w:szCs w:val="24"/>
-        </w:rPr>
-        <w:t>, dos desarrolladores back-</w:t>
-      </w:r>
-      <w:proofErr w:type="spellStart"/>
-      <w:r>
-        <w:rPr>
-          <w:rFonts w:ascii="Times New Roman" w:eastAsia="Times New Roman" w:hAnsi="Times New Roman" w:cs="Times New Roman"/>
-          <w:sz w:val="24"/>
-          <w:szCs w:val="24"/>
-        </w:rPr>
-        <w:t>end</w:t>
-      </w:r>
-      <w:proofErr w:type="spellEnd"/>
-      <w:r>
-        <w:rPr>
-          <w:rFonts w:ascii="Times New Roman" w:eastAsia="Times New Roman" w:hAnsi="Times New Roman" w:cs="Times New Roman"/>
-          <w:sz w:val="24"/>
-          <w:szCs w:val="24"/>
-        </w:rPr>
-        <w:t xml:space="preserve"> y una administradora y analista de base de datos. Todos los miembros del equipo tienen una sólida formación de informática y experiencia en el desarrollo de software. El jefe de proyectos se encarga de liderar y gestionar el proyecto, mientras que los desarrolladores </w:t>
-      </w:r>
-      <w:proofErr w:type="spellStart"/>
-      <w:r>
-        <w:rPr>
-          <w:rFonts w:ascii="Times New Roman" w:eastAsia="Times New Roman" w:hAnsi="Times New Roman" w:cs="Times New Roman"/>
-          <w:sz w:val="24"/>
-          <w:szCs w:val="24"/>
-        </w:rPr>
-        <w:t>front-end</w:t>
-      </w:r>
-      <w:proofErr w:type="spellEnd"/>
-      <w:r>
-        <w:rPr>
-          <w:rFonts w:ascii="Times New Roman" w:eastAsia="Times New Roman" w:hAnsi="Times New Roman" w:cs="Times New Roman"/>
-          <w:sz w:val="24"/>
-          <w:szCs w:val="24"/>
-        </w:rPr>
-        <w:t xml:space="preserve"> y back-</w:t>
-      </w:r>
-      <w:proofErr w:type="spellStart"/>
-      <w:r>
-        <w:rPr>
-          <w:rFonts w:ascii="Times New Roman" w:eastAsia="Times New Roman" w:hAnsi="Times New Roman" w:cs="Times New Roman"/>
-          <w:sz w:val="24"/>
-          <w:szCs w:val="24"/>
-        </w:rPr>
-        <w:t>end</w:t>
-      </w:r>
-      <w:proofErr w:type="spellEnd"/>
-      <w:r>
-        <w:rPr>
-          <w:rFonts w:ascii="Times New Roman" w:eastAsia="Times New Roman" w:hAnsi="Times New Roman" w:cs="Times New Roman"/>
-          <w:sz w:val="24"/>
-          <w:szCs w:val="24"/>
-        </w:rPr>
-        <w:t xml:space="preserve"> se encargan de la programación y diseño de la interfaz de usuario; además de la estructura de la aplicación. Por otro lado, quien analiza la base de datos se encarga de la gestión de la base de datos y el análisis de datos.</w:t>
+        <w:t>El equipo de trabajo de Quantum Ants Software S.A.C.  incluye principalmente un jefe de proyecto, tres desarrolladores front-end, dos desarrolladores back-end y una administradora y analista de base de datos. Todos los miembros del equipo tienen una sólida formación de informática y experiencia en el desarrollo de software. El jefe de proyectos se encarga de liderar y gestionar el proyecto, mientras que los desarrolladores front-end y back-end se encargan de la programación y diseño de la interfaz de usuario; además de la estructura de la aplicación. Por otro lado, quien analiza la base de datos se encarga de la gestión de la base de datos y el análisis de datos.</w:t>
       </w:r>
     </w:p>
     <w:p>
@@ -1069,43 +557,7 @@
           <w:sz w:val="24"/>
           <w:szCs w:val="24"/>
         </w:rPr>
-        <w:t xml:space="preserve">Quantum </w:t>
-      </w:r>
-      <w:proofErr w:type="spellStart"/>
-      <w:r>
-        <w:rPr>
-          <w:rFonts w:ascii="Times New Roman" w:eastAsia="Times New Roman" w:hAnsi="Times New Roman" w:cs="Times New Roman"/>
-          <w:sz w:val="24"/>
-          <w:szCs w:val="24"/>
-        </w:rPr>
-        <w:t>Ants</w:t>
-      </w:r>
-      <w:proofErr w:type="spellEnd"/>
-      <w:r>
-        <w:rPr>
-          <w:rFonts w:ascii="Times New Roman" w:eastAsia="Times New Roman" w:hAnsi="Times New Roman" w:cs="Times New Roman"/>
-          <w:sz w:val="24"/>
-          <w:szCs w:val="24"/>
-        </w:rPr>
-        <w:t xml:space="preserve"> Software S.A.C. Enfrenta varios desafíos en la gestión de la configuración y el control de cambios en el desarrollo de software. El equipo de gestión de configuración de Quantum </w:t>
-      </w:r>
-      <w:proofErr w:type="spellStart"/>
-      <w:r>
-        <w:rPr>
-          <w:rFonts w:ascii="Times New Roman" w:eastAsia="Times New Roman" w:hAnsi="Times New Roman" w:cs="Times New Roman"/>
-          <w:sz w:val="24"/>
-          <w:szCs w:val="24"/>
-        </w:rPr>
-        <w:t>Ants</w:t>
-      </w:r>
-      <w:proofErr w:type="spellEnd"/>
-      <w:r>
-        <w:rPr>
-          <w:rFonts w:ascii="Times New Roman" w:eastAsia="Times New Roman" w:hAnsi="Times New Roman" w:cs="Times New Roman"/>
-          <w:sz w:val="24"/>
-          <w:szCs w:val="24"/>
-        </w:rPr>
-        <w:t xml:space="preserve"> Software S.A.C se asegura de que todos los elementos del Software se </w:t>
+        <w:t xml:space="preserve">Quantum Ants Software S.A.C. Enfrenta varios desafíos en la gestión de la configuración y el control de cambios en el desarrollo de software. El equipo de gestión de configuración de Quantum Ants Software S.A.C se asegura de que todos los elementos del Software se </w:t>
       </w:r>
       <w:r>
         <w:rPr>
@@ -1174,25 +626,7 @@
           <w:sz w:val="24"/>
           <w:szCs w:val="24"/>
         </w:rPr>
-        <w:t xml:space="preserve">Proporcionar nuevas alternativas para la simplificación de los procesos más complejos de los clientes, creando expectativas de mejora </w:t>
-      </w:r>
-      <w:proofErr w:type="spellStart"/>
-      <w:r>
-        <w:rPr>
-          <w:rFonts w:ascii="Times New Roman" w:eastAsia="Times New Roman" w:hAnsi="Times New Roman" w:cs="Times New Roman"/>
-          <w:sz w:val="24"/>
-          <w:szCs w:val="24"/>
-        </w:rPr>
-        <w:t>contínua</w:t>
-      </w:r>
-      <w:proofErr w:type="spellEnd"/>
-      <w:r>
-        <w:rPr>
-          <w:rFonts w:ascii="Times New Roman" w:eastAsia="Times New Roman" w:hAnsi="Times New Roman" w:cs="Times New Roman"/>
-          <w:sz w:val="24"/>
-          <w:szCs w:val="24"/>
-        </w:rPr>
-        <w:t xml:space="preserve"> a través de las herramientas puestas a su alcance.</w:t>
+        <w:t>Proporcionar nuevas alternativas para la simplificación de los procesos más complejos de los clientes, creando expectativas de mejora contínua a través de las herramientas puestas a su alcance.</w:t>
       </w:r>
     </w:p>
     <w:p>
@@ -1222,43 +656,7 @@
           <w:sz w:val="24"/>
           <w:szCs w:val="24"/>
         </w:rPr>
-        <w:t xml:space="preserve"> Quantum </w:t>
-      </w:r>
-      <w:proofErr w:type="spellStart"/>
-      <w:r>
-        <w:rPr>
-          <w:rFonts w:ascii="Times New Roman" w:eastAsia="Times New Roman" w:hAnsi="Times New Roman" w:cs="Times New Roman"/>
-          <w:sz w:val="24"/>
-          <w:szCs w:val="24"/>
-        </w:rPr>
-        <w:t>Ants</w:t>
-      </w:r>
-      <w:proofErr w:type="spellEnd"/>
-      <w:r>
-        <w:rPr>
-          <w:rFonts w:ascii="Times New Roman" w:eastAsia="Times New Roman" w:hAnsi="Times New Roman" w:cs="Times New Roman"/>
-          <w:sz w:val="24"/>
-          <w:szCs w:val="24"/>
-        </w:rPr>
-        <w:t xml:space="preserve"> Software S.A.C. es una empresa prestadora de servicios </w:t>
-      </w:r>
-      <w:proofErr w:type="gramStart"/>
-      <w:r>
-        <w:rPr>
-          <w:rFonts w:ascii="Times New Roman" w:eastAsia="Times New Roman" w:hAnsi="Times New Roman" w:cs="Times New Roman"/>
-          <w:sz w:val="24"/>
-          <w:szCs w:val="24"/>
-        </w:rPr>
-        <w:t>que</w:t>
-      </w:r>
-      <w:proofErr w:type="gramEnd"/>
-      <w:r>
-        <w:rPr>
-          <w:rFonts w:ascii="Times New Roman" w:eastAsia="Times New Roman" w:hAnsi="Times New Roman" w:cs="Times New Roman"/>
-          <w:sz w:val="24"/>
-          <w:szCs w:val="24"/>
-        </w:rPr>
-        <w:t xml:space="preserve"> a través de un equipo caracterizado por su visión innovadora y su experiencia, determina, analiza y desarrolla programas que permiten a sus clientes optimizar y automatizar los procesos que la rigen.</w:t>
+        <w:t xml:space="preserve"> Quantum Ants Software S.A.C. es una empresa prestadora de servicios que a través de un equipo caracterizado por su visión innovadora y su experiencia, determina, analiza y desarrolla programas que permiten a sus clientes optimizar y automatizar los procesos que la rigen.</w:t>
       </w:r>
     </w:p>
     <w:p>
@@ -1417,27 +815,7 @@
           <w:sz w:val="24"/>
           <w:szCs w:val="24"/>
         </w:rPr>
-        <w:t xml:space="preserve">Organigrama de la empresa Quantum </w:t>
-      </w:r>
-      <w:proofErr w:type="spellStart"/>
-      <w:r>
-        <w:rPr>
-          <w:rFonts w:ascii="Times New Roman" w:eastAsia="Times New Roman" w:hAnsi="Times New Roman" w:cs="Times New Roman"/>
-          <w:b/>
-          <w:sz w:val="24"/>
-          <w:szCs w:val="24"/>
-        </w:rPr>
-        <w:t>Ants</w:t>
-      </w:r>
-      <w:proofErr w:type="spellEnd"/>
-      <w:r>
-        <w:rPr>
-          <w:rFonts w:ascii="Times New Roman" w:eastAsia="Times New Roman" w:hAnsi="Times New Roman" w:cs="Times New Roman"/>
-          <w:b/>
-          <w:sz w:val="24"/>
-          <w:szCs w:val="24"/>
-        </w:rPr>
-        <w:t xml:space="preserve"> Software S.A.C.</w:t>
+        <w:t>Organigrama de la empresa Quantum Ants Software S.A.C.</w:t>
       </w:r>
     </w:p>
     <w:p>
@@ -1479,27 +857,7 @@
           <w:sz w:val="24"/>
           <w:szCs w:val="24"/>
         </w:rPr>
-        <w:t xml:space="preserve">Organigrama de la empresa Quantum </w:t>
-      </w:r>
-      <w:proofErr w:type="spellStart"/>
-      <w:r>
-        <w:rPr>
-          <w:rFonts w:ascii="Times New Roman" w:eastAsia="Times New Roman" w:hAnsi="Times New Roman" w:cs="Times New Roman"/>
-          <w:i/>
-          <w:sz w:val="24"/>
-          <w:szCs w:val="24"/>
-        </w:rPr>
-        <w:t>Ants</w:t>
-      </w:r>
-      <w:proofErr w:type="spellEnd"/>
-      <w:r>
-        <w:rPr>
-          <w:rFonts w:ascii="Times New Roman" w:eastAsia="Times New Roman" w:hAnsi="Times New Roman" w:cs="Times New Roman"/>
-          <w:i/>
-          <w:sz w:val="24"/>
-          <w:szCs w:val="24"/>
-        </w:rPr>
-        <w:t xml:space="preserve"> S.A.C.</w:t>
+        <w:t>Organigrama de la empresa Quantum Ants S.A.C.</w:t>
       </w:r>
     </w:p>
     <w:p>
@@ -1745,25 +1103,7 @@
           <w:sz w:val="24"/>
           <w:szCs w:val="24"/>
         </w:rPr>
-        <w:t xml:space="preserve">Algunos problemas que Quantum </w:t>
-      </w:r>
-      <w:proofErr w:type="spellStart"/>
-      <w:r>
-        <w:rPr>
-          <w:rFonts w:ascii="Times New Roman" w:eastAsia="Times New Roman" w:hAnsi="Times New Roman" w:cs="Times New Roman"/>
-          <w:sz w:val="24"/>
-          <w:szCs w:val="24"/>
-        </w:rPr>
-        <w:t>Ants</w:t>
-      </w:r>
-      <w:proofErr w:type="spellEnd"/>
-      <w:r>
-        <w:rPr>
-          <w:rFonts w:ascii="Times New Roman" w:eastAsia="Times New Roman" w:hAnsi="Times New Roman" w:cs="Times New Roman"/>
-          <w:sz w:val="24"/>
-          <w:szCs w:val="24"/>
-        </w:rPr>
-        <w:t xml:space="preserve"> Software pudo haber enfrentado inicialmente con sus clientes podrían haber sido:</w:t>
+        <w:t>Algunos problemas que Quantum Ants Software pudo haber enfrentado inicialmente con sus clientes podrían haber sido:</w:t>
       </w:r>
     </w:p>
     <w:p>
@@ -1835,25 +1175,7 @@
           <w:sz w:val="24"/>
           <w:szCs w:val="24"/>
         </w:rPr>
-        <w:t xml:space="preserve">Problemas de compatibilidad y escalabilidad: Los clientes pueden tener requisitos específicos de compatibilidad y escalabilidad para el software que Quantum </w:t>
-      </w:r>
-      <w:proofErr w:type="spellStart"/>
-      <w:r>
-        <w:rPr>
-          <w:rFonts w:ascii="Times New Roman" w:eastAsia="Times New Roman" w:hAnsi="Times New Roman" w:cs="Times New Roman"/>
-          <w:sz w:val="24"/>
-          <w:szCs w:val="24"/>
-        </w:rPr>
-        <w:t>Ants</w:t>
-      </w:r>
-      <w:proofErr w:type="spellEnd"/>
-      <w:r>
-        <w:rPr>
-          <w:rFonts w:ascii="Times New Roman" w:eastAsia="Times New Roman" w:hAnsi="Times New Roman" w:cs="Times New Roman"/>
-          <w:sz w:val="24"/>
-          <w:szCs w:val="24"/>
-        </w:rPr>
-        <w:t xml:space="preserve"> Software está desarrollando. Si estos requisitos no se tienen en cuenta desde el principio, puede llevar a problemas de integración y dificultades para ampliar el software en el futuro. Además, puede haber problemas de configuración del software si el equipo de desarrollo no tiene en cuenta estas consideraciones desde el principio.</w:t>
+        <w:t>Problemas de compatibilidad y escalabilidad: Los clientes pueden tener requisitos específicos de compatibilidad y escalabilidad para el software que Quantum Ants Software está desarrollando. Si estos requisitos no se tienen en cuenta desde el principio, puede llevar a problemas de integración y dificultades para ampliar el software en el futuro. Además, puede haber problemas de configuración del software si el equipo de desarrollo no tiene en cuenta estas consideraciones desde el principio.</w:t>
       </w:r>
     </w:p>
     <w:p>
@@ -1880,7 +1202,6 @@
       </w:pPr>
       <w:bookmarkStart w:id="32" w:name="_z15nnwlm6l6y" w:colFirst="0" w:colLast="0"/>
       <w:bookmarkEnd w:id="32"/>
-      <w:proofErr w:type="gramStart"/>
       <w:r>
         <w:rPr>
           <w:rFonts w:ascii="Times New Roman" w:eastAsia="Times New Roman" w:hAnsi="Times New Roman" w:cs="Times New Roman"/>
@@ -1888,16 +1209,7 @@
           <w:szCs w:val="24"/>
         </w:rPr>
         <w:lastRenderedPageBreak/>
-        <w:t>b)Propósito</w:t>
-      </w:r>
-      <w:proofErr w:type="gramEnd"/>
-      <w:r>
-        <w:rPr>
-          <w:rFonts w:ascii="Times New Roman" w:eastAsia="Times New Roman" w:hAnsi="Times New Roman" w:cs="Times New Roman"/>
-          <w:sz w:val="24"/>
-          <w:szCs w:val="24"/>
-        </w:rPr>
-        <w:t xml:space="preserve"> de Implementar la Gestión de la Configuración del Software</w:t>
+        <w:t>b)Propósito de Implementar la Gestión de la Configuración del Software</w:t>
       </w:r>
     </w:p>
     <w:p>
@@ -2091,25 +1403,7 @@
           <w:szCs w:val="24"/>
         </w:rPr>
         <w:lastRenderedPageBreak/>
-        <w:t xml:space="preserve">En resumen, la gestión de configuración de software es esencial en el control de cambios en el desarrollo de software y contribuye directamente con el éxito y los resultados de los proyectos que desarrolla la empresa Quantum </w:t>
-      </w:r>
-      <w:proofErr w:type="spellStart"/>
-      <w:r>
-        <w:rPr>
-          <w:rFonts w:ascii="Times New Roman" w:eastAsia="Times New Roman" w:hAnsi="Times New Roman" w:cs="Times New Roman"/>
-          <w:sz w:val="24"/>
-          <w:szCs w:val="24"/>
-        </w:rPr>
-        <w:t>Ants</w:t>
-      </w:r>
-      <w:proofErr w:type="spellEnd"/>
-      <w:r>
-        <w:rPr>
-          <w:rFonts w:ascii="Times New Roman" w:eastAsia="Times New Roman" w:hAnsi="Times New Roman" w:cs="Times New Roman"/>
-          <w:sz w:val="24"/>
-          <w:szCs w:val="24"/>
-        </w:rPr>
-        <w:t xml:space="preserve"> Software S.A.C.</w:t>
+        <w:t>En resumen, la gestión de configuración de software es esencial en el control de cambios en el desarrollo de software y contribuye directamente con el éxito y los resultados de los proyectos que desarrolla la empresa Quantum Ants Software S.A.C.</w:t>
       </w:r>
     </w:p>
     <w:p>
@@ -2191,29 +1485,7 @@
           <w:sz w:val="24"/>
           <w:szCs w:val="24"/>
         </w:rPr>
-        <w:t xml:space="preserve">Evaluación de herramientas de control de versiones según criterios de funcionalidad, integración, seguridad, facilidad de uso, escalabilidad, soporte, </w:t>
-      </w:r>
-      <w:proofErr w:type="spellStart"/>
-      <w:proofErr w:type="gramStart"/>
-      <w:r>
-        <w:rPr>
-          <w:rFonts w:ascii="Times New Roman" w:eastAsia="Times New Roman" w:hAnsi="Times New Roman" w:cs="Times New Roman"/>
-          <w:i/>
-          <w:sz w:val="24"/>
-          <w:szCs w:val="24"/>
-        </w:rPr>
-        <w:t>costo,almacenamiento</w:t>
-      </w:r>
-      <w:proofErr w:type="spellEnd"/>
-      <w:proofErr w:type="gramEnd"/>
-      <w:r>
-        <w:rPr>
-          <w:rFonts w:ascii="Times New Roman" w:eastAsia="Times New Roman" w:hAnsi="Times New Roman" w:cs="Times New Roman"/>
-          <w:i/>
-          <w:sz w:val="24"/>
-          <w:szCs w:val="24"/>
-        </w:rPr>
-        <w:t xml:space="preserve"> máximo, máximo de colaboradores en versión gratuita y funciones en dicha versión y requerimiento de software adicional </w:t>
+        <w:t xml:space="preserve">Evaluación de herramientas de control de versiones según criterios de funcionalidad, integración, seguridad, facilidad de uso, escalabilidad, soporte, costo,almacenamiento máximo, máximo de colaboradores en versión gratuita y funciones en dicha versión y requerimiento de software adicional </w:t>
       </w:r>
     </w:p>
     <w:tbl>
@@ -2318,7 +1590,6 @@
                 <w:b/>
               </w:rPr>
             </w:pPr>
-            <w:proofErr w:type="spellStart"/>
             <w:r>
               <w:rPr>
                 <w:rFonts w:ascii="Times New Roman" w:eastAsia="Times New Roman" w:hAnsi="Times New Roman" w:cs="Times New Roman"/>
@@ -2326,7 +1597,6 @@
               </w:rPr>
               <w:t>GitKraken</w:t>
             </w:r>
-            <w:proofErr w:type="spellEnd"/>
           </w:p>
           <w:p>
             <w:pPr>
@@ -2358,63 +1628,29 @@
                 <w:b/>
               </w:rPr>
             </w:pPr>
-            <w:proofErr w:type="spellStart"/>
             <w:r>
               <w:rPr>
                 <w:rFonts w:ascii="Times New Roman" w:eastAsia="Times New Roman" w:hAnsi="Times New Roman" w:cs="Times New Roman"/>
                 <w:b/>
               </w:rPr>
-              <w:t>Team</w:t>
-            </w:r>
-            <w:proofErr w:type="spellEnd"/>
-            <w:r>
+              <w:t>Team Foundation Server</w:t>
+            </w:r>
+          </w:p>
+          <w:p>
+            <w:pPr>
+              <w:jc w:val="center"/>
               <w:rPr>
                 <w:rFonts w:ascii="Times New Roman" w:eastAsia="Times New Roman" w:hAnsi="Times New Roman" w:cs="Times New Roman"/>
                 <w:b/>
               </w:rPr>
-              <w:t xml:space="preserve"> </w:t>
-            </w:r>
-            <w:proofErr w:type="spellStart"/>
+            </w:pPr>
             <w:r>
               <w:rPr>
                 <w:rFonts w:ascii="Times New Roman" w:eastAsia="Times New Roman" w:hAnsi="Times New Roman" w:cs="Times New Roman"/>
                 <w:b/>
               </w:rPr>
-              <w:t>Foundation</w:t>
-            </w:r>
-            <w:proofErr w:type="spellEnd"/>
-            <w:r>
-              <w:rPr>
-                <w:rFonts w:ascii="Times New Roman" w:eastAsia="Times New Roman" w:hAnsi="Times New Roman" w:cs="Times New Roman"/>
-                <w:b/>
-              </w:rPr>
-              <w:t xml:space="preserve"> Server</w:t>
-            </w:r>
-          </w:p>
-          <w:p>
-            <w:pPr>
-              <w:jc w:val="center"/>
-              <w:rPr>
-                <w:rFonts w:ascii="Times New Roman" w:eastAsia="Times New Roman" w:hAnsi="Times New Roman" w:cs="Times New Roman"/>
-                <w:b/>
-              </w:rPr>
-            </w:pPr>
-            <w:r>
-              <w:rPr>
-                <w:rFonts w:ascii="Times New Roman" w:eastAsia="Times New Roman" w:hAnsi="Times New Roman" w:cs="Times New Roman"/>
-                <w:b/>
-              </w:rPr>
-              <w:t>[</w:t>
-            </w:r>
-            <w:proofErr w:type="gramStart"/>
-            <w:r>
-              <w:rPr>
-                <w:rFonts w:ascii="Times New Roman" w:eastAsia="Times New Roman" w:hAnsi="Times New Roman" w:cs="Times New Roman"/>
-                <w:b/>
-              </w:rPr>
-              <w:t>3 ]</w:t>
-            </w:r>
-            <w:proofErr w:type="gramEnd"/>
+              <w:t>[3 ]</w:t>
+            </w:r>
           </w:p>
         </w:tc>
         <w:tc>
@@ -2430,7 +1666,6 @@
                 <w:b/>
               </w:rPr>
             </w:pPr>
-            <w:proofErr w:type="spellStart"/>
             <w:r>
               <w:rPr>
                 <w:rFonts w:ascii="Times New Roman" w:eastAsia="Times New Roman" w:hAnsi="Times New Roman" w:cs="Times New Roman"/>
@@ -2438,7 +1673,6 @@
               </w:rPr>
               <w:t>Bazaar</w:t>
             </w:r>
-            <w:proofErr w:type="spellEnd"/>
           </w:p>
           <w:p>
             <w:pPr>
@@ -2475,23 +1709,7 @@
                 <w:rFonts w:ascii="Times New Roman" w:eastAsia="Times New Roman" w:hAnsi="Times New Roman" w:cs="Times New Roman"/>
                 <w:b/>
               </w:rPr>
-              <w:t xml:space="preserve">AWS </w:t>
-            </w:r>
-            <w:proofErr w:type="spellStart"/>
-            <w:r>
-              <w:rPr>
-                <w:rFonts w:ascii="Times New Roman" w:eastAsia="Times New Roman" w:hAnsi="Times New Roman" w:cs="Times New Roman"/>
-                <w:b/>
-              </w:rPr>
-              <w:t>CodeCommit</w:t>
-            </w:r>
-            <w:proofErr w:type="spellEnd"/>
-            <w:r>
-              <w:rPr>
-                <w:rFonts w:ascii="Times New Roman" w:eastAsia="Times New Roman" w:hAnsi="Times New Roman" w:cs="Times New Roman"/>
-                <w:b/>
-              </w:rPr>
-              <w:t xml:space="preserve"> [5]</w:t>
+              <w:t>AWS CodeCommit [5]</w:t>
             </w:r>
           </w:p>
         </w:tc>
@@ -2508,21 +1726,12 @@
                 <w:b/>
               </w:rPr>
             </w:pPr>
-            <w:proofErr w:type="spellStart"/>
             <w:r>
               <w:rPr>
                 <w:rFonts w:ascii="Times New Roman" w:eastAsia="Times New Roman" w:hAnsi="Times New Roman" w:cs="Times New Roman"/>
                 <w:b/>
               </w:rPr>
-              <w:t>Subversion</w:t>
-            </w:r>
-            <w:proofErr w:type="spellEnd"/>
-            <w:r>
-              <w:rPr>
-                <w:rFonts w:ascii="Times New Roman" w:eastAsia="Times New Roman" w:hAnsi="Times New Roman" w:cs="Times New Roman"/>
-                <w:b/>
-              </w:rPr>
-              <w:t xml:space="preserve"> [6]</w:t>
+              <w:t>Subversion [6]</w:t>
             </w:r>
           </w:p>
         </w:tc>
@@ -4359,27 +3568,7 @@
           <w:sz w:val="24"/>
           <w:szCs w:val="24"/>
         </w:rPr>
-        <w:t xml:space="preserve">Después de revisar la Tabla 1 y, de esta manera, los criterios de funcionalidad, integración, seguridad, facilidad de uso, escalabilidad, soporte, </w:t>
-      </w:r>
-      <w:proofErr w:type="spellStart"/>
-      <w:proofErr w:type="gramStart"/>
-      <w:r>
-        <w:rPr>
-          <w:rFonts w:ascii="Times New Roman" w:eastAsia="Times New Roman" w:hAnsi="Times New Roman" w:cs="Times New Roman"/>
-          <w:sz w:val="24"/>
-          <w:szCs w:val="24"/>
-        </w:rPr>
-        <w:t>costo,almacenamiento</w:t>
-      </w:r>
-      <w:proofErr w:type="spellEnd"/>
-      <w:proofErr w:type="gramEnd"/>
-      <w:r>
-        <w:rPr>
-          <w:rFonts w:ascii="Times New Roman" w:eastAsia="Times New Roman" w:hAnsi="Times New Roman" w:cs="Times New Roman"/>
-          <w:sz w:val="24"/>
-          <w:szCs w:val="24"/>
-        </w:rPr>
-        <w:t xml:space="preserve"> máximo, máximo de colaboradores en versión gratuita y funciones en dicha versión y requerimiento de software adicional , se concluye que:</w:t>
+        <w:t>Después de revisar la Tabla 1 y, de esta manera, los criterios de funcionalidad, integración, seguridad, facilidad de uso, escalabilidad, soporte, costo,almacenamiento máximo, máximo de colaboradores en versión gratuita y funciones en dicha versión y requerimiento de software adicional , se concluye que:</w:t>
       </w:r>
     </w:p>
     <w:p>
@@ -4403,73 +3592,15 @@
           <w:sz w:val="24"/>
           <w:szCs w:val="24"/>
         </w:rPr>
-        <w:t xml:space="preserve">AWS </w:t>
-      </w:r>
-      <w:proofErr w:type="spellStart"/>
-      <w:r>
-        <w:rPr>
-          <w:rFonts w:ascii="Times New Roman" w:eastAsia="Times New Roman" w:hAnsi="Times New Roman" w:cs="Times New Roman"/>
-          <w:b/>
-          <w:sz w:val="24"/>
-          <w:szCs w:val="24"/>
-        </w:rPr>
-        <w:t>Code</w:t>
-      </w:r>
-      <w:proofErr w:type="spellEnd"/>
-      <w:r>
-        <w:rPr>
-          <w:rFonts w:ascii="Times New Roman" w:eastAsia="Times New Roman" w:hAnsi="Times New Roman" w:cs="Times New Roman"/>
-          <w:b/>
-          <w:sz w:val="24"/>
-          <w:szCs w:val="24"/>
-        </w:rPr>
-        <w:t xml:space="preserve"> </w:t>
-      </w:r>
-      <w:proofErr w:type="spellStart"/>
-      <w:r>
-        <w:rPr>
-          <w:rFonts w:ascii="Times New Roman" w:eastAsia="Times New Roman" w:hAnsi="Times New Roman" w:cs="Times New Roman"/>
-          <w:b/>
-          <w:sz w:val="24"/>
-          <w:szCs w:val="24"/>
-        </w:rPr>
-        <w:t>Commit</w:t>
-      </w:r>
-      <w:proofErr w:type="spellEnd"/>
-      <w:r>
-        <w:rPr>
-          <w:rFonts w:ascii="Times New Roman" w:eastAsia="Times New Roman" w:hAnsi="Times New Roman" w:cs="Times New Roman"/>
-          <w:b/>
-          <w:sz w:val="24"/>
-          <w:szCs w:val="24"/>
-        </w:rPr>
-        <w:t>:</w:t>
-      </w:r>
-      <w:r>
-        <w:rPr>
-          <w:rFonts w:ascii="Times New Roman" w:eastAsia="Times New Roman" w:hAnsi="Times New Roman" w:cs="Times New Roman"/>
-          <w:sz w:val="24"/>
-          <w:szCs w:val="24"/>
-        </w:rPr>
-        <w:t xml:space="preserve"> Ofrece una buena integración con otras herramientas de Amazon Web </w:t>
-      </w:r>
-      <w:proofErr w:type="spellStart"/>
-      <w:r>
-        <w:rPr>
-          <w:rFonts w:ascii="Times New Roman" w:eastAsia="Times New Roman" w:hAnsi="Times New Roman" w:cs="Times New Roman"/>
-          <w:sz w:val="24"/>
-          <w:szCs w:val="24"/>
-        </w:rPr>
-        <w:t>Services</w:t>
-      </w:r>
-      <w:proofErr w:type="spellEnd"/>
-      <w:r>
-        <w:rPr>
-          <w:rFonts w:ascii="Times New Roman" w:eastAsia="Times New Roman" w:hAnsi="Times New Roman" w:cs="Times New Roman"/>
-          <w:sz w:val="24"/>
-          <w:szCs w:val="24"/>
-        </w:rPr>
-        <w:t>, pero su costo es elevado comparado con otras herramientas.</w:t>
+        <w:t>AWS Code Commit:</w:t>
+      </w:r>
+      <w:r>
+        <w:rPr>
+          <w:rFonts w:ascii="Times New Roman" w:eastAsia="Times New Roman" w:hAnsi="Times New Roman" w:cs="Times New Roman"/>
+          <w:sz w:val="24"/>
+          <w:szCs w:val="24"/>
+        </w:rPr>
+        <w:t xml:space="preserve"> Ofrece una buena integración con otras herramientas de Amazon Web Services, pero su costo es elevado comparado con otras herramientas.</w:t>
       </w:r>
     </w:p>
     <w:p>
@@ -4486,7 +3617,6 @@
           <w:szCs w:val="24"/>
         </w:rPr>
       </w:pPr>
-      <w:proofErr w:type="spellStart"/>
       <w:r>
         <w:rPr>
           <w:rFonts w:ascii="Times New Roman" w:eastAsia="Times New Roman" w:hAnsi="Times New Roman" w:cs="Times New Roman"/>
@@ -4494,17 +3624,7 @@
           <w:sz w:val="24"/>
           <w:szCs w:val="24"/>
         </w:rPr>
-        <w:t>Bazaar</w:t>
-      </w:r>
-      <w:proofErr w:type="spellEnd"/>
-      <w:r>
-        <w:rPr>
-          <w:rFonts w:ascii="Times New Roman" w:eastAsia="Times New Roman" w:hAnsi="Times New Roman" w:cs="Times New Roman"/>
-          <w:b/>
-          <w:sz w:val="24"/>
-          <w:szCs w:val="24"/>
-        </w:rPr>
-        <w:t xml:space="preserve">: </w:t>
+        <w:t xml:space="preserve">Bazaar: </w:t>
       </w:r>
       <w:r>
         <w:rPr>
@@ -4529,7 +3649,6 @@
           <w:szCs w:val="24"/>
         </w:rPr>
       </w:pPr>
-      <w:proofErr w:type="spellStart"/>
       <w:r>
         <w:rPr>
           <w:rFonts w:ascii="Times New Roman" w:eastAsia="Times New Roman" w:hAnsi="Times New Roman" w:cs="Times New Roman"/>
@@ -4537,17 +3656,7 @@
           <w:sz w:val="24"/>
           <w:szCs w:val="24"/>
         </w:rPr>
-        <w:t>GitKraken</w:t>
-      </w:r>
-      <w:proofErr w:type="spellEnd"/>
-      <w:r>
-        <w:rPr>
-          <w:rFonts w:ascii="Times New Roman" w:eastAsia="Times New Roman" w:hAnsi="Times New Roman" w:cs="Times New Roman"/>
-          <w:b/>
-          <w:sz w:val="24"/>
-          <w:szCs w:val="24"/>
-        </w:rPr>
-        <w:t>:</w:t>
+        <w:t>GitKraken:</w:t>
       </w:r>
       <w:r>
         <w:rPr>
@@ -4587,25 +3696,7 @@
           <w:sz w:val="24"/>
           <w:szCs w:val="24"/>
         </w:rPr>
-        <w:t xml:space="preserve">Ofrece una amplia variedad de funcionalidades y herramientas de integración, incluyendo una buena integración con Visual Studio </w:t>
-      </w:r>
-      <w:proofErr w:type="spellStart"/>
-      <w:r>
-        <w:rPr>
-          <w:rFonts w:ascii="Times New Roman" w:eastAsia="Times New Roman" w:hAnsi="Times New Roman" w:cs="Times New Roman"/>
-          <w:sz w:val="24"/>
-          <w:szCs w:val="24"/>
-        </w:rPr>
-        <w:t>Code</w:t>
-      </w:r>
-      <w:proofErr w:type="spellEnd"/>
-      <w:r>
-        <w:rPr>
-          <w:rFonts w:ascii="Times New Roman" w:eastAsia="Times New Roman" w:hAnsi="Times New Roman" w:cs="Times New Roman"/>
-          <w:sz w:val="24"/>
-          <w:szCs w:val="24"/>
-        </w:rPr>
-        <w:t>, lo que la hace una buena opción para equipos que ya trabajan con esta herramienta. Además, es gratuita para proyectos de código abierto y cuenta con planes de pago asequibles para empresas.</w:t>
+        <w:t>Ofrece una amplia variedad de funcionalidades y herramientas de integración, incluyendo una buena integración con Visual Studio Code, lo que la hace una buena opción para equipos que ya trabajan con esta herramienta. Además, es gratuita para proyectos de código abierto y cuenta con planes de pago asequibles para empresas.</w:t>
       </w:r>
     </w:p>
     <w:p>
@@ -4622,7 +3713,6 @@
           <w:szCs w:val="24"/>
         </w:rPr>
       </w:pPr>
-      <w:proofErr w:type="spellStart"/>
       <w:r>
         <w:rPr>
           <w:rFonts w:ascii="Times New Roman" w:eastAsia="Times New Roman" w:hAnsi="Times New Roman" w:cs="Times New Roman"/>
@@ -4631,17 +3721,7 @@
           <w:szCs w:val="24"/>
         </w:rPr>
         <w:lastRenderedPageBreak/>
-        <w:t>Subversion</w:t>
-      </w:r>
-      <w:proofErr w:type="spellEnd"/>
-      <w:r>
-        <w:rPr>
-          <w:rFonts w:ascii="Times New Roman" w:eastAsia="Times New Roman" w:hAnsi="Times New Roman" w:cs="Times New Roman"/>
-          <w:b/>
-          <w:sz w:val="24"/>
-          <w:szCs w:val="24"/>
-        </w:rPr>
-        <w:t xml:space="preserve">: </w:t>
+        <w:t xml:space="preserve">Subversion: </w:t>
       </w:r>
       <w:r>
         <w:rPr>
@@ -4666,7 +3746,6 @@
           <w:szCs w:val="24"/>
         </w:rPr>
       </w:pPr>
-      <w:proofErr w:type="spellStart"/>
       <w:r>
         <w:rPr>
           <w:rFonts w:ascii="Times New Roman" w:eastAsia="Times New Roman" w:hAnsi="Times New Roman" w:cs="Times New Roman"/>
@@ -4674,37 +3753,7 @@
           <w:sz w:val="24"/>
           <w:szCs w:val="24"/>
         </w:rPr>
-        <w:t>Team</w:t>
-      </w:r>
-      <w:proofErr w:type="spellEnd"/>
-      <w:r>
-        <w:rPr>
-          <w:rFonts w:ascii="Times New Roman" w:eastAsia="Times New Roman" w:hAnsi="Times New Roman" w:cs="Times New Roman"/>
-          <w:b/>
-          <w:sz w:val="24"/>
-          <w:szCs w:val="24"/>
-        </w:rPr>
-        <w:t xml:space="preserve"> </w:t>
-      </w:r>
-      <w:proofErr w:type="spellStart"/>
-      <w:r>
-        <w:rPr>
-          <w:rFonts w:ascii="Times New Roman" w:eastAsia="Times New Roman" w:hAnsi="Times New Roman" w:cs="Times New Roman"/>
-          <w:b/>
-          <w:sz w:val="24"/>
-          <w:szCs w:val="24"/>
-        </w:rPr>
-        <w:t>Foundation</w:t>
-      </w:r>
-      <w:proofErr w:type="spellEnd"/>
-      <w:r>
-        <w:rPr>
-          <w:rFonts w:ascii="Times New Roman" w:eastAsia="Times New Roman" w:hAnsi="Times New Roman" w:cs="Times New Roman"/>
-          <w:b/>
-          <w:sz w:val="24"/>
-          <w:szCs w:val="24"/>
-        </w:rPr>
-        <w:t xml:space="preserve"> Server: </w:t>
+        <w:t xml:space="preserve">Team Foundation Server: </w:t>
       </w:r>
       <w:r>
         <w:rPr>
@@ -4731,43 +3780,7 @@
           <w:sz w:val="24"/>
           <w:szCs w:val="24"/>
         </w:rPr>
-        <w:t xml:space="preserve">En base a estos criterios, podemos concluir que GitHub es la mejor opción para nuestro equipo de trabajo en Quantum </w:t>
-      </w:r>
-      <w:proofErr w:type="spellStart"/>
-      <w:r>
-        <w:rPr>
-          <w:rFonts w:ascii="Times New Roman" w:eastAsia="Times New Roman" w:hAnsi="Times New Roman" w:cs="Times New Roman"/>
-          <w:sz w:val="24"/>
-          <w:szCs w:val="24"/>
-        </w:rPr>
-        <w:t>Ant</w:t>
-      </w:r>
-      <w:proofErr w:type="spellEnd"/>
-      <w:r>
-        <w:rPr>
-          <w:rFonts w:ascii="Times New Roman" w:eastAsia="Times New Roman" w:hAnsi="Times New Roman" w:cs="Times New Roman"/>
-          <w:sz w:val="24"/>
-          <w:szCs w:val="24"/>
-        </w:rPr>
-        <w:t xml:space="preserve"> Software S.A.C. Esto se debe a que cuenta con todas las funcionalidades que necesitamos, incluyendo una buena integración con el lenguaje de programación Python y Visual Studio </w:t>
-      </w:r>
-      <w:proofErr w:type="spellStart"/>
-      <w:r>
-        <w:rPr>
-          <w:rFonts w:ascii="Times New Roman" w:eastAsia="Times New Roman" w:hAnsi="Times New Roman" w:cs="Times New Roman"/>
-          <w:sz w:val="24"/>
-          <w:szCs w:val="24"/>
-        </w:rPr>
-        <w:t>Code</w:t>
-      </w:r>
-      <w:proofErr w:type="spellEnd"/>
-      <w:r>
-        <w:rPr>
-          <w:rFonts w:ascii="Times New Roman" w:eastAsia="Times New Roman" w:hAnsi="Times New Roman" w:cs="Times New Roman"/>
-          <w:sz w:val="24"/>
-          <w:szCs w:val="24"/>
-        </w:rPr>
-        <w:t>, que es la herramienta que utilizamos para programar. Además, es gratuita para proyectos de código abierto y cuenta con planes de pago asequibles para empresas.</w:t>
+        <w:t>En base a estos criterios, podemos concluir que GitHub es la mejor opción para nuestro equipo de trabajo en Quantum Ant Software S.A.C. Esto se debe a que cuenta con todas las funcionalidades que necesitamos, incluyendo una buena integración con el lenguaje de programación Python y Visual Studio Code, que es la herramienta que utilizamos para programar. Además, es gratuita para proyectos de código abierto y cuenta con planes de pago asequibles para empresas.</w:t>
       </w:r>
     </w:p>
     <w:p>
@@ -5106,25 +4119,7 @@
           <w:sz w:val="24"/>
           <w:szCs w:val="24"/>
         </w:rPr>
-        <w:t xml:space="preserve">Se integra fácilmente con una amplia variedad de herramientas de desarrollo, como </w:t>
-      </w:r>
-      <w:proofErr w:type="spellStart"/>
-      <w:r>
-        <w:rPr>
-          <w:rFonts w:ascii="Times New Roman" w:eastAsia="Times New Roman" w:hAnsi="Times New Roman" w:cs="Times New Roman"/>
-          <w:sz w:val="24"/>
-          <w:szCs w:val="24"/>
-        </w:rPr>
-        <w:t>IDEs</w:t>
-      </w:r>
-      <w:proofErr w:type="spellEnd"/>
-      <w:r>
-        <w:rPr>
-          <w:rFonts w:ascii="Times New Roman" w:eastAsia="Times New Roman" w:hAnsi="Times New Roman" w:cs="Times New Roman"/>
-          <w:sz w:val="24"/>
-          <w:szCs w:val="24"/>
-        </w:rPr>
-        <w:t>, servicios de integración continua y sistemas de seguimiento de errores.</w:t>
+        <w:t>Se integra fácilmente con una amplia variedad de herramientas de desarrollo, como IDEs, servicios de integración continua y sistemas de seguimiento de errores.</w:t>
       </w:r>
     </w:p>
     <w:p>
@@ -5571,43 +4566,7 @@
           <w:sz w:val="24"/>
           <w:szCs w:val="24"/>
         </w:rPr>
-        <w:t xml:space="preserve">Se identificarán y seleccionarán las herramientas de software necesarias para el soporte de la identificación y gestión de la configuración del software, como Git, </w:t>
-      </w:r>
-      <w:proofErr w:type="spellStart"/>
-      <w:r>
-        <w:rPr>
-          <w:rFonts w:ascii="Times New Roman" w:eastAsia="Times New Roman" w:hAnsi="Times New Roman" w:cs="Times New Roman"/>
-          <w:sz w:val="24"/>
-          <w:szCs w:val="24"/>
-        </w:rPr>
-        <w:t>Subversion</w:t>
-      </w:r>
-      <w:proofErr w:type="spellEnd"/>
-      <w:r>
-        <w:rPr>
-          <w:rFonts w:ascii="Times New Roman" w:eastAsia="Times New Roman" w:hAnsi="Times New Roman" w:cs="Times New Roman"/>
-          <w:sz w:val="24"/>
-          <w:szCs w:val="24"/>
-        </w:rPr>
-        <w:t xml:space="preserve">, o AWS </w:t>
-      </w:r>
-      <w:proofErr w:type="spellStart"/>
-      <w:r>
-        <w:rPr>
-          <w:rFonts w:ascii="Times New Roman" w:eastAsia="Times New Roman" w:hAnsi="Times New Roman" w:cs="Times New Roman"/>
-          <w:sz w:val="24"/>
-          <w:szCs w:val="24"/>
-        </w:rPr>
-        <w:t>CodeCommit</w:t>
-      </w:r>
-      <w:proofErr w:type="spellEnd"/>
-      <w:r>
-        <w:rPr>
-          <w:rFonts w:ascii="Times New Roman" w:eastAsia="Times New Roman" w:hAnsi="Times New Roman" w:cs="Times New Roman"/>
-          <w:sz w:val="24"/>
-          <w:szCs w:val="24"/>
-        </w:rPr>
-        <w:t>.</w:t>
+        <w:t>Se identificarán y seleccionarán las herramientas de software necesarias para el soporte de la identificación y gestión de la configuración del software, como Git, Subversion, o AWS CodeCommit.</w:t>
       </w:r>
     </w:p>
     <w:p>
@@ -5844,25 +4803,7 @@
           <w:sz w:val="24"/>
           <w:szCs w:val="24"/>
         </w:rPr>
-        <w:t xml:space="preserve">En tipos de ítem están clasificados por evolución = </w:t>
-      </w:r>
-      <w:proofErr w:type="gramStart"/>
-      <w:r>
-        <w:rPr>
-          <w:rFonts w:ascii="Times New Roman" w:eastAsia="Times New Roman" w:hAnsi="Times New Roman" w:cs="Times New Roman"/>
-          <w:sz w:val="24"/>
-          <w:szCs w:val="24"/>
-        </w:rPr>
-        <w:t>E ,</w:t>
-      </w:r>
-      <w:proofErr w:type="gramEnd"/>
-      <w:r>
-        <w:rPr>
-          <w:rFonts w:ascii="Times New Roman" w:eastAsia="Times New Roman" w:hAnsi="Times New Roman" w:cs="Times New Roman"/>
-          <w:sz w:val="24"/>
-          <w:szCs w:val="24"/>
-        </w:rPr>
-        <w:t xml:space="preserve"> fuente = F y soporte = S.</w:t>
+        <w:t>En tipos de ítem están clasificados por evolución = E , fuente = F y soporte = S.</w:t>
       </w:r>
     </w:p>
     <w:p>
@@ -6004,18 +4945,8 @@
                 <w:sz w:val="24"/>
                 <w:szCs w:val="24"/>
               </w:rPr>
-              <w:t xml:space="preserve">Nombre del </w:t>
-            </w:r>
-            <w:proofErr w:type="spellStart"/>
-            <w:r>
-              <w:rPr>
-                <w:rFonts w:ascii="Times New Roman" w:eastAsia="Times New Roman" w:hAnsi="Times New Roman" w:cs="Times New Roman"/>
-                <w:sz w:val="24"/>
-                <w:szCs w:val="24"/>
-              </w:rPr>
-              <w:t>item</w:t>
-            </w:r>
-            <w:proofErr w:type="spellEnd"/>
+              <w:t>Nombre del item</w:t>
+            </w:r>
           </w:p>
         </w:tc>
         <w:tc>
@@ -12615,27 +11546,7 @@
                 <w:sz w:val="20"/>
                 <w:szCs w:val="20"/>
               </w:rPr>
-              <w:t xml:space="preserve">Visual </w:t>
-            </w:r>
-            <w:proofErr w:type="spellStart"/>
-            <w:r>
-              <w:rPr>
-                <w:rFonts w:ascii="Arial" w:eastAsia="Arial" w:hAnsi="Arial" w:cs="Arial"/>
-                <w:i/>
-                <w:sz w:val="20"/>
-                <w:szCs w:val="20"/>
-              </w:rPr>
-              <w:t>Code</w:t>
-            </w:r>
-            <w:proofErr w:type="spellEnd"/>
-            <w:r>
-              <w:rPr>
-                <w:rFonts w:ascii="Arial" w:eastAsia="Arial" w:hAnsi="Arial" w:cs="Arial"/>
-                <w:i/>
-                <w:sz w:val="20"/>
-                <w:szCs w:val="20"/>
-              </w:rPr>
-              <w:t xml:space="preserve"> Studio</w:t>
+              <w:t>Visual Code Studio</w:t>
             </w:r>
           </w:p>
         </w:tc>
@@ -12660,7 +11571,6 @@
                 <w:szCs w:val="20"/>
               </w:rPr>
             </w:pPr>
-            <w:proofErr w:type="spellStart"/>
             <w:r>
               <w:rPr>
                 <w:rFonts w:ascii="Helvetica Neue" w:eastAsia="Helvetica Neue" w:hAnsi="Helvetica Neue" w:cs="Helvetica Neue"/>
@@ -12669,7 +11579,6 @@
               </w:rPr>
               <w:t>VisualStudioCode</w:t>
             </w:r>
-            <w:proofErr w:type="spellEnd"/>
           </w:p>
         </w:tc>
         <w:tc>
@@ -14608,23 +13517,13 @@
                 <w:szCs w:val="20"/>
               </w:rPr>
             </w:pPr>
-            <w:proofErr w:type="spellStart"/>
             <w:r>
               <w:rPr>
                 <w:rFonts w:ascii="Helvetica Neue" w:eastAsia="Helvetica Neue" w:hAnsi="Helvetica Neue" w:cs="Helvetica Neue"/>
                 <w:sz w:val="20"/>
                 <w:szCs w:val="20"/>
               </w:rPr>
-              <w:t>MicrosoftVisualC</w:t>
-            </w:r>
-            <w:proofErr w:type="spellEnd"/>
-            <w:r>
-              <w:rPr>
-                <w:rFonts w:ascii="Helvetica Neue" w:eastAsia="Helvetica Neue" w:hAnsi="Helvetica Neue" w:cs="Helvetica Neue"/>
-                <w:sz w:val="20"/>
-                <w:szCs w:val="20"/>
-              </w:rPr>
-              <w:t>++2022</w:t>
+              <w:t>MicrosoftVisualC++2022</w:t>
             </w:r>
           </w:p>
         </w:tc>
@@ -15382,25 +14281,7 @@
                 <w:sz w:val="24"/>
                 <w:szCs w:val="24"/>
               </w:rPr>
-              <w:t xml:space="preserve">Sigla del </w:t>
-            </w:r>
-            <w:proofErr w:type="gramStart"/>
-            <w:r>
-              <w:rPr>
-                <w:rFonts w:ascii="Times New Roman" w:eastAsia="Times New Roman" w:hAnsi="Times New Roman" w:cs="Times New Roman"/>
-                <w:sz w:val="24"/>
-                <w:szCs w:val="24"/>
-              </w:rPr>
-              <w:t>proyecto .</w:t>
-            </w:r>
-            <w:proofErr w:type="gramEnd"/>
-            <w:r>
-              <w:rPr>
-                <w:rFonts w:ascii="Times New Roman" w:eastAsia="Times New Roman" w:hAnsi="Times New Roman" w:cs="Times New Roman"/>
-                <w:sz w:val="24"/>
-                <w:szCs w:val="24"/>
-              </w:rPr>
-              <w:t xml:space="preserve"> Siglas del documento - Número del sprint</w:t>
+              <w:t>Sigla del proyecto . Siglas del documento - Número del sprint</w:t>
             </w:r>
           </w:p>
         </w:tc>
@@ -15864,25 +14745,7 @@
           <w:sz w:val="24"/>
           <w:szCs w:val="24"/>
         </w:rPr>
-        <w:t>El repositorio de la empresa "</w:t>
-      </w:r>
-      <w:proofErr w:type="spellStart"/>
-      <w:r>
-        <w:rPr>
-          <w:rFonts w:ascii="Times New Roman" w:eastAsia="Times New Roman" w:hAnsi="Times New Roman" w:cs="Times New Roman"/>
-          <w:sz w:val="24"/>
-          <w:szCs w:val="24"/>
-        </w:rPr>
-        <w:t>QuantumAnts</w:t>
-      </w:r>
-      <w:proofErr w:type="spellEnd"/>
-      <w:r>
-        <w:rPr>
-          <w:rFonts w:ascii="Times New Roman" w:eastAsia="Times New Roman" w:hAnsi="Times New Roman" w:cs="Times New Roman"/>
-          <w:sz w:val="24"/>
-          <w:szCs w:val="24"/>
-        </w:rPr>
-        <w:t xml:space="preserve"> Software" cuenta con cuatro carpetas o librerías:</w:t>
+        <w:t>El repositorio de la empresa "QuantumAnts Software" cuenta con cuatro carpetas o librerías:</w:t>
       </w:r>
     </w:p>
     <w:p>
@@ -15898,7 +14761,6 @@
           <w:szCs w:val="24"/>
         </w:rPr>
       </w:pPr>
-      <w:proofErr w:type="gramStart"/>
       <w:r>
         <w:rPr>
           <w:rFonts w:ascii="Times New Roman" w:eastAsia="Times New Roman" w:hAnsi="Times New Roman" w:cs="Times New Roman"/>
@@ -15906,17 +14768,7 @@
           <w:sz w:val="24"/>
           <w:szCs w:val="24"/>
         </w:rPr>
-        <w:t>Cliente.-</w:t>
-      </w:r>
-      <w:proofErr w:type="gramEnd"/>
-      <w:r>
-        <w:rPr>
-          <w:rFonts w:ascii="Times New Roman" w:eastAsia="Times New Roman" w:hAnsi="Times New Roman" w:cs="Times New Roman"/>
-          <w:b/>
-          <w:sz w:val="24"/>
-          <w:szCs w:val="24"/>
-        </w:rPr>
-        <w:t xml:space="preserve"> </w:t>
+        <w:t xml:space="preserve">Cliente.- </w:t>
       </w:r>
       <w:r>
         <w:rPr>
@@ -15940,7 +14792,6 @@
           <w:szCs w:val="24"/>
         </w:rPr>
       </w:pPr>
-      <w:proofErr w:type="gramStart"/>
       <w:r>
         <w:rPr>
           <w:rFonts w:ascii="Times New Roman" w:eastAsia="Times New Roman" w:hAnsi="Times New Roman" w:cs="Times New Roman"/>
@@ -15948,17 +14799,7 @@
           <w:sz w:val="24"/>
           <w:szCs w:val="24"/>
         </w:rPr>
-        <w:t>Desarrollo.-</w:t>
-      </w:r>
-      <w:proofErr w:type="gramEnd"/>
-      <w:r>
-        <w:rPr>
-          <w:rFonts w:ascii="Times New Roman" w:eastAsia="Times New Roman" w:hAnsi="Times New Roman" w:cs="Times New Roman"/>
-          <w:b/>
-          <w:sz w:val="24"/>
-          <w:szCs w:val="24"/>
-        </w:rPr>
-        <w:t xml:space="preserve"> </w:t>
+        <w:t xml:space="preserve">Desarrollo.- </w:t>
       </w:r>
       <w:r>
         <w:rPr>
@@ -15982,7 +14823,6 @@
           <w:szCs w:val="24"/>
         </w:rPr>
       </w:pPr>
-      <w:proofErr w:type="gramStart"/>
       <w:r>
         <w:rPr>
           <w:rFonts w:ascii="Times New Roman" w:eastAsia="Times New Roman" w:hAnsi="Times New Roman" w:cs="Times New Roman"/>
@@ -15992,7 +14832,6 @@
         </w:rPr>
         <w:t>Documentos.-</w:t>
       </w:r>
-      <w:proofErr w:type="gramEnd"/>
       <w:r>
         <w:rPr>
           <w:rFonts w:ascii="Times New Roman" w:eastAsia="Times New Roman" w:hAnsi="Times New Roman" w:cs="Times New Roman"/>
@@ -16022,19 +14861,8 @@
           <w:sz w:val="24"/>
           <w:szCs w:val="24"/>
         </w:rPr>
-        <w:t xml:space="preserve">Línea </w:t>
-      </w:r>
-      <w:proofErr w:type="gramStart"/>
-      <w:r>
-        <w:rPr>
-          <w:rFonts w:ascii="Times New Roman" w:eastAsia="Times New Roman" w:hAnsi="Times New Roman" w:cs="Times New Roman"/>
-          <w:b/>
-          <w:sz w:val="24"/>
-          <w:szCs w:val="24"/>
-        </w:rPr>
-        <w:t>base.-</w:t>
-      </w:r>
-      <w:proofErr w:type="gramEnd"/>
+        <w:t>Línea base.-</w:t>
+      </w:r>
       <w:r>
         <w:rPr>
           <w:rFonts w:ascii="Times New Roman" w:eastAsia="Times New Roman" w:hAnsi="Times New Roman" w:cs="Times New Roman"/>
@@ -16085,27 +14913,7 @@
           <w:szCs w:val="24"/>
         </w:rPr>
         <w:lastRenderedPageBreak/>
-        <w:t xml:space="preserve">Diagrama de la estructura del repositorio de la empresa </w:t>
-      </w:r>
-      <w:proofErr w:type="spellStart"/>
-      <w:r>
-        <w:rPr>
-          <w:rFonts w:ascii="Times New Roman" w:eastAsia="Times New Roman" w:hAnsi="Times New Roman" w:cs="Times New Roman"/>
-          <w:i/>
-          <w:sz w:val="24"/>
-          <w:szCs w:val="24"/>
-        </w:rPr>
-        <w:t>QuantumAnts</w:t>
-      </w:r>
-      <w:proofErr w:type="spellEnd"/>
-      <w:r>
-        <w:rPr>
-          <w:rFonts w:ascii="Times New Roman" w:eastAsia="Times New Roman" w:hAnsi="Times New Roman" w:cs="Times New Roman"/>
-          <w:i/>
-          <w:sz w:val="24"/>
-          <w:szCs w:val="24"/>
-        </w:rPr>
-        <w:t xml:space="preserve"> Software</w:t>
+        <w:t>Diagrama de la estructura del repositorio de la empresa QuantumAnts Software</w:t>
       </w:r>
       <w:r>
         <w:rPr>
@@ -16190,25 +14998,7 @@
           <w:sz w:val="24"/>
           <w:szCs w:val="24"/>
         </w:rPr>
-        <w:t>A continuación, se detallan las librerías del repositorio de la empresa "</w:t>
-      </w:r>
-      <w:proofErr w:type="spellStart"/>
-      <w:r>
-        <w:rPr>
-          <w:rFonts w:ascii="Times New Roman" w:eastAsia="Times New Roman" w:hAnsi="Times New Roman" w:cs="Times New Roman"/>
-          <w:sz w:val="24"/>
-          <w:szCs w:val="24"/>
-        </w:rPr>
-        <w:t>QuantumAnts</w:t>
-      </w:r>
-      <w:proofErr w:type="spellEnd"/>
-      <w:r>
-        <w:rPr>
-          <w:rFonts w:ascii="Times New Roman" w:eastAsia="Times New Roman" w:hAnsi="Times New Roman" w:cs="Times New Roman"/>
-          <w:sz w:val="24"/>
-          <w:szCs w:val="24"/>
-        </w:rPr>
-        <w:t xml:space="preserve"> Software" en función de su responsable, las actividades asociadas, los contenidos que albergan y los niveles de acceso correspondientes:</w:t>
+        <w:t>A continuación, se detallan las librerías del repositorio de la empresa "QuantumAnts Software" en función de su responsable, las actividades asociadas, los contenidos que albergan y los niveles de acceso correspondientes:</w:t>
       </w:r>
     </w:p>
     <w:p>
@@ -16431,25 +15221,7 @@
           <w:sz w:val="24"/>
           <w:szCs w:val="24"/>
         </w:rPr>
-        <w:t xml:space="preserve">En cuanto a los accesos a esta librería de la empresa, el </w:t>
-      </w:r>
-      <w:proofErr w:type="gramStart"/>
-      <w:r>
-        <w:rPr>
-          <w:rFonts w:ascii="Times New Roman" w:eastAsia="Times New Roman" w:hAnsi="Times New Roman" w:cs="Times New Roman"/>
-          <w:sz w:val="24"/>
-          <w:szCs w:val="24"/>
-        </w:rPr>
-        <w:t>Jefe</w:t>
-      </w:r>
-      <w:proofErr w:type="gramEnd"/>
-      <w:r>
-        <w:rPr>
-          <w:rFonts w:ascii="Times New Roman" w:eastAsia="Times New Roman" w:hAnsi="Times New Roman" w:cs="Times New Roman"/>
-          <w:sz w:val="24"/>
-          <w:szCs w:val="24"/>
-        </w:rPr>
-        <w:t xml:space="preserve"> de Proyecto tiene acceso completo, lo que le permite leer, escribir y eliminar elementos.</w:t>
+        <w:t>En cuanto a los accesos a esta librería de la empresa, el Jefe de Proyecto tiene acceso completo, lo que le permite leer, escribir y eliminar elementos.</w:t>
       </w:r>
     </w:p>
     <w:p>
@@ -17068,23 +15840,13 @@
           <w:szCs w:val="24"/>
         </w:rPr>
       </w:pPr>
-      <w:proofErr w:type="gramStart"/>
-      <w:r>
-        <w:rPr>
-          <w:rFonts w:ascii="Times New Roman" w:eastAsia="Times New Roman" w:hAnsi="Times New Roman" w:cs="Times New Roman"/>
-          <w:sz w:val="24"/>
-          <w:szCs w:val="24"/>
-        </w:rPr>
-        <w:t>REGOP  (</w:t>
-      </w:r>
-      <w:proofErr w:type="gramEnd"/>
-      <w:r>
-        <w:rPr>
-          <w:rFonts w:ascii="Times New Roman" w:eastAsia="Times New Roman" w:hAnsi="Times New Roman" w:cs="Times New Roman"/>
-          <w:sz w:val="24"/>
-          <w:szCs w:val="24"/>
-        </w:rPr>
-        <w:t>Sistema de registro de operaciones contables)</w:t>
+      <w:r>
+        <w:rPr>
+          <w:rFonts w:ascii="Times New Roman" w:eastAsia="Times New Roman" w:hAnsi="Times New Roman" w:cs="Times New Roman"/>
+          <w:sz w:val="24"/>
+          <w:szCs w:val="24"/>
+        </w:rPr>
+        <w:t>REGOP  (Sistema de registro de operaciones contables)</w:t>
       </w:r>
     </w:p>
     <w:p>
@@ -17623,18 +16385,8 @@
           <w:sz w:val="24"/>
           <w:szCs w:val="24"/>
         </w:rPr>
-        <w:t xml:space="preserve">Gerente de la Configuración: Quispe Cabello, </w:t>
-      </w:r>
-      <w:proofErr w:type="spellStart"/>
-      <w:r>
-        <w:rPr>
-          <w:rFonts w:ascii="Times New Roman" w:eastAsia="Times New Roman" w:hAnsi="Times New Roman" w:cs="Times New Roman"/>
-          <w:sz w:val="24"/>
-          <w:szCs w:val="24"/>
-        </w:rPr>
-        <w:t>Jose</w:t>
-      </w:r>
-      <w:proofErr w:type="spellEnd"/>
+        <w:t>Gerente de la Configuración: Quispe Cabello, Jose</w:t>
+      </w:r>
     </w:p>
     <w:p>
       <w:pPr>
@@ -17678,61 +16430,8 @@
           <w:szCs w:val="24"/>
           <w:lang w:val="en-US"/>
         </w:rPr>
-        <w:t xml:space="preserve">Check in y Check out de </w:t>
-      </w:r>
-      <w:proofErr w:type="spellStart"/>
-      <w:r>
-        <w:rPr>
-          <w:rFonts w:ascii="Times New Roman" w:eastAsia="Times New Roman" w:hAnsi="Times New Roman" w:cs="Times New Roman"/>
-          <w:sz w:val="24"/>
-          <w:szCs w:val="24"/>
-          <w:lang w:val="en-US"/>
-        </w:rPr>
-        <w:t>ítems</w:t>
-      </w:r>
-      <w:proofErr w:type="spellEnd"/>
-      <w:r>
-        <w:rPr>
-          <w:rFonts w:ascii="Times New Roman" w:eastAsia="Times New Roman" w:hAnsi="Times New Roman" w:cs="Times New Roman"/>
-          <w:sz w:val="24"/>
-          <w:szCs w:val="24"/>
-          <w:lang w:val="en-US"/>
-        </w:rPr>
-        <w:t xml:space="preserve"> </w:t>
-      </w:r>
-      <w:proofErr w:type="spellStart"/>
-      <w:r>
-        <w:rPr>
-          <w:rFonts w:ascii="Times New Roman" w:eastAsia="Times New Roman" w:hAnsi="Times New Roman" w:cs="Times New Roman"/>
-          <w:sz w:val="24"/>
-          <w:szCs w:val="24"/>
-          <w:lang w:val="en-US"/>
-        </w:rPr>
-        <w:t>pertenecientes</w:t>
-      </w:r>
-      <w:proofErr w:type="spellEnd"/>
-      <w:r>
-        <w:rPr>
-          <w:rFonts w:ascii="Times New Roman" w:eastAsia="Times New Roman" w:hAnsi="Times New Roman" w:cs="Times New Roman"/>
-          <w:sz w:val="24"/>
-          <w:szCs w:val="24"/>
-          <w:lang w:val="en-US"/>
-        </w:rPr>
-        <w:t xml:space="preserve"> a la </w:t>
-      </w:r>
-      <w:proofErr w:type="spellStart"/>
-      <w:proofErr w:type="gramStart"/>
-      <w:r>
-        <w:rPr>
-          <w:rFonts w:ascii="Times New Roman" w:eastAsia="Times New Roman" w:hAnsi="Times New Roman" w:cs="Times New Roman"/>
-          <w:sz w:val="24"/>
-          <w:szCs w:val="24"/>
-          <w:lang w:val="en-US"/>
-        </w:rPr>
-        <w:t>biblioteca</w:t>
-      </w:r>
-      <w:proofErr w:type="spellEnd"/>
-      <w:proofErr w:type="gramEnd"/>
+        <w:t>Check in y Check out de ítems pertenecientes a la biblioteca</w:t>
+      </w:r>
     </w:p>
     <w:p>
       <w:pPr>
@@ -18305,25 +17004,7 @@
           <w:szCs w:val="24"/>
         </w:rPr>
         <w:lastRenderedPageBreak/>
-        <w:t xml:space="preserve">Gerente de la Configuración: Quispe Cabello, </w:t>
-      </w:r>
-      <w:proofErr w:type="spellStart"/>
-      <w:r>
-        <w:rPr>
-          <w:rFonts w:ascii="Times New Roman" w:eastAsia="Times New Roman" w:hAnsi="Times New Roman" w:cs="Times New Roman"/>
-          <w:sz w:val="24"/>
-          <w:szCs w:val="24"/>
-        </w:rPr>
-        <w:t>Jose</w:t>
-      </w:r>
-      <w:proofErr w:type="spellEnd"/>
-      <w:r>
-        <w:rPr>
-          <w:rFonts w:ascii="Times New Roman" w:eastAsia="Times New Roman" w:hAnsi="Times New Roman" w:cs="Times New Roman"/>
-          <w:sz w:val="24"/>
-          <w:szCs w:val="24"/>
-        </w:rPr>
-        <w:t>.</w:t>
+        <w:t>Gerente de la Configuración: Quispe Cabello, Jose.</w:t>
       </w:r>
     </w:p>
     <w:p>
@@ -19622,7 +18303,13 @@
               <w:rPr>
                 <w:rFonts w:ascii="Times New Roman" w:eastAsia="Times New Roman" w:hAnsi="Times New Roman" w:cs="Times New Roman"/>
               </w:rPr>
-              <w:t>SGDS.RDS-01.py</w:t>
+              <w:t>SGDS.RDS-01.</w:t>
+            </w:r>
+            <w:r>
+              <w:rPr>
+                <w:rFonts w:ascii="Times New Roman" w:eastAsia="Times New Roman" w:hAnsi="Times New Roman" w:cs="Times New Roman"/>
+              </w:rPr>
+              <w:t>DOCX</w:t>
             </w:r>
           </w:p>
           <w:p>
@@ -20282,43 +18969,7 @@
           <w:sz w:val="24"/>
           <w:szCs w:val="24"/>
         </w:rPr>
-        <w:t xml:space="preserve"> Se establecerá un repositorio de control de versiones para el almacenamiento y seguimiento de los cambios en los elementos de la configuración del software. Se podrían utilizar herramientas de control de versiones como Git, </w:t>
-      </w:r>
-      <w:proofErr w:type="spellStart"/>
-      <w:r>
-        <w:rPr>
-          <w:rFonts w:ascii="Times New Roman" w:eastAsia="Times New Roman" w:hAnsi="Times New Roman" w:cs="Times New Roman"/>
-          <w:sz w:val="24"/>
-          <w:szCs w:val="24"/>
-        </w:rPr>
-        <w:t>Subversion</w:t>
-      </w:r>
-      <w:proofErr w:type="spellEnd"/>
-      <w:r>
-        <w:rPr>
-          <w:rFonts w:ascii="Times New Roman" w:eastAsia="Times New Roman" w:hAnsi="Times New Roman" w:cs="Times New Roman"/>
-          <w:sz w:val="24"/>
-          <w:szCs w:val="24"/>
-        </w:rPr>
-        <w:t xml:space="preserve">, o AWS </w:t>
-      </w:r>
-      <w:proofErr w:type="spellStart"/>
-      <w:r>
-        <w:rPr>
-          <w:rFonts w:ascii="Times New Roman" w:eastAsia="Times New Roman" w:hAnsi="Times New Roman" w:cs="Times New Roman"/>
-          <w:sz w:val="24"/>
-          <w:szCs w:val="24"/>
-        </w:rPr>
-        <w:t>CodeCommit</w:t>
-      </w:r>
-      <w:proofErr w:type="spellEnd"/>
-      <w:r>
-        <w:rPr>
-          <w:rFonts w:ascii="Times New Roman" w:eastAsia="Times New Roman" w:hAnsi="Times New Roman" w:cs="Times New Roman"/>
-          <w:sz w:val="24"/>
-          <w:szCs w:val="24"/>
-        </w:rPr>
-        <w:t>.</w:t>
+        <w:t xml:space="preserve"> Se establecerá un repositorio de control de versiones para el almacenamiento y seguimiento de los cambios en los elementos de la configuración del software. Se podrían utilizar herramientas de control de versiones como Git, Subversion, o AWS CodeCommit.</w:t>
       </w:r>
     </w:p>
     <w:p>
@@ -20708,18 +19359,8 @@
           <w:sz w:val="28"/>
           <w:szCs w:val="28"/>
         </w:rPr>
-        <w:t xml:space="preserve">Entrega y Gestión de </w:t>
-      </w:r>
-      <w:proofErr w:type="spellStart"/>
-      <w:r>
-        <w:rPr>
-          <w:rFonts w:ascii="Times New Roman" w:eastAsia="Times New Roman" w:hAnsi="Times New Roman" w:cs="Times New Roman"/>
-          <w:sz w:val="28"/>
-          <w:szCs w:val="28"/>
-        </w:rPr>
-        <w:t>Release</w:t>
-      </w:r>
-      <w:proofErr w:type="spellEnd"/>
+        <w:t>Entrega y Gestión de Release</w:t>
+      </w:r>
     </w:p>
     <w:p>
       <w:pPr>
@@ -20949,25 +19590,7 @@
           <w:sz w:val="24"/>
           <w:szCs w:val="24"/>
         </w:rPr>
-        <w:t xml:space="preserve">(s.f.). AWS </w:t>
-      </w:r>
-      <w:proofErr w:type="spellStart"/>
-      <w:r>
-        <w:rPr>
-          <w:rFonts w:ascii="Times New Roman" w:eastAsia="Times New Roman" w:hAnsi="Times New Roman" w:cs="Times New Roman"/>
-          <w:sz w:val="24"/>
-          <w:szCs w:val="24"/>
-        </w:rPr>
-        <w:t>CodeCommit</w:t>
-      </w:r>
-      <w:proofErr w:type="spellEnd"/>
-      <w:r>
-        <w:rPr>
-          <w:rFonts w:ascii="Times New Roman" w:eastAsia="Times New Roman" w:hAnsi="Times New Roman" w:cs="Times New Roman"/>
-          <w:sz w:val="24"/>
-          <w:szCs w:val="24"/>
-        </w:rPr>
-        <w:t xml:space="preserve">. Recuperado el 19 de abril del 2023, de </w:t>
+        <w:t xml:space="preserve">(s.f.). AWS CodeCommit. Recuperado el 19 de abril del 2023, de </w:t>
       </w:r>
       <w:hyperlink r:id="rId12">
         <w:r>
@@ -21000,41 +19623,13 @@
           <w:szCs w:val="24"/>
         </w:rPr>
       </w:pPr>
-      <w:proofErr w:type="spellStart"/>
-      <w:r>
-        <w:rPr>
-          <w:rFonts w:ascii="Times New Roman" w:eastAsia="Times New Roman" w:hAnsi="Times New Roman" w:cs="Times New Roman"/>
-          <w:sz w:val="24"/>
-          <w:szCs w:val="24"/>
-        </w:rPr>
-        <w:t>Bazaar</w:t>
-      </w:r>
-      <w:proofErr w:type="spellEnd"/>
-      <w:r>
-        <w:rPr>
-          <w:rFonts w:ascii="Times New Roman" w:eastAsia="Times New Roman" w:hAnsi="Times New Roman" w:cs="Times New Roman"/>
-          <w:sz w:val="24"/>
-          <w:szCs w:val="24"/>
-        </w:rPr>
-        <w:t xml:space="preserve">: Canonical Ltd. (s.f.). </w:t>
-      </w:r>
-      <w:proofErr w:type="spellStart"/>
-      <w:r>
-        <w:rPr>
-          <w:rFonts w:ascii="Times New Roman" w:eastAsia="Times New Roman" w:hAnsi="Times New Roman" w:cs="Times New Roman"/>
-          <w:sz w:val="24"/>
-          <w:szCs w:val="24"/>
-        </w:rPr>
-        <w:t>Bazaar</w:t>
-      </w:r>
-      <w:proofErr w:type="spellEnd"/>
-      <w:r>
-        <w:rPr>
-          <w:rFonts w:ascii="Times New Roman" w:eastAsia="Times New Roman" w:hAnsi="Times New Roman" w:cs="Times New Roman"/>
-          <w:sz w:val="24"/>
-          <w:szCs w:val="24"/>
-        </w:rPr>
-        <w:t xml:space="preserve">. Recuperado el 19 de abril del 2023, de </w:t>
+      <w:r>
+        <w:rPr>
+          <w:rFonts w:ascii="Times New Roman" w:eastAsia="Times New Roman" w:hAnsi="Times New Roman" w:cs="Times New Roman"/>
+          <w:sz w:val="24"/>
+          <w:szCs w:val="24"/>
+        </w:rPr>
+        <w:t xml:space="preserve">Bazaar: Canonical Ltd. (s.f.). Bazaar. Recuperado el 19 de abril del 2023, de </w:t>
       </w:r>
       <w:hyperlink r:id="rId13">
         <w:r>
@@ -21067,59 +19662,13 @@
           <w:szCs w:val="24"/>
         </w:rPr>
       </w:pPr>
-      <w:proofErr w:type="spellStart"/>
-      <w:r>
-        <w:rPr>
-          <w:rFonts w:ascii="Times New Roman" w:eastAsia="Times New Roman" w:hAnsi="Times New Roman" w:cs="Times New Roman"/>
-          <w:sz w:val="24"/>
-          <w:szCs w:val="24"/>
-        </w:rPr>
-        <w:t>GitKraken</w:t>
-      </w:r>
-      <w:proofErr w:type="spellEnd"/>
-      <w:r>
-        <w:rPr>
-          <w:rFonts w:ascii="Times New Roman" w:eastAsia="Times New Roman" w:hAnsi="Times New Roman" w:cs="Times New Roman"/>
-          <w:sz w:val="24"/>
-          <w:szCs w:val="24"/>
-        </w:rPr>
-        <w:t xml:space="preserve">: </w:t>
-      </w:r>
-      <w:proofErr w:type="spellStart"/>
-      <w:r>
-        <w:rPr>
-          <w:rFonts w:ascii="Times New Roman" w:eastAsia="Times New Roman" w:hAnsi="Times New Roman" w:cs="Times New Roman"/>
-          <w:sz w:val="24"/>
-          <w:szCs w:val="24"/>
-        </w:rPr>
-        <w:t>Axosoft</w:t>
-      </w:r>
-      <w:proofErr w:type="spellEnd"/>
-      <w:r>
-        <w:rPr>
-          <w:rFonts w:ascii="Times New Roman" w:eastAsia="Times New Roman" w:hAnsi="Times New Roman" w:cs="Times New Roman"/>
-          <w:sz w:val="24"/>
-          <w:szCs w:val="24"/>
-        </w:rPr>
-        <w:t xml:space="preserve"> LLC. (s.f.). </w:t>
-      </w:r>
-      <w:proofErr w:type="spellStart"/>
-      <w:r>
-        <w:rPr>
-          <w:rFonts w:ascii="Times New Roman" w:eastAsia="Times New Roman" w:hAnsi="Times New Roman" w:cs="Times New Roman"/>
-          <w:sz w:val="24"/>
-          <w:szCs w:val="24"/>
-        </w:rPr>
-        <w:t>GitKraken</w:t>
-      </w:r>
-      <w:proofErr w:type="spellEnd"/>
-      <w:r>
-        <w:rPr>
-          <w:rFonts w:ascii="Times New Roman" w:eastAsia="Times New Roman" w:hAnsi="Times New Roman" w:cs="Times New Roman"/>
-          <w:sz w:val="24"/>
-          <w:szCs w:val="24"/>
-        </w:rPr>
-        <w:t xml:space="preserve">. Recuperado el 19 de abril del 2023, de </w:t>
+      <w:r>
+        <w:rPr>
+          <w:rFonts w:ascii="Times New Roman" w:eastAsia="Times New Roman" w:hAnsi="Times New Roman" w:cs="Times New Roman"/>
+          <w:sz w:val="24"/>
+          <w:szCs w:val="24"/>
+        </w:rPr>
+        <w:t xml:space="preserve">GitKraken: Axosoft LLC. (s.f.). GitKraken. Recuperado el 19 de abril del 2023, de </w:t>
       </w:r>
       <w:hyperlink r:id="rId14">
         <w:r>
@@ -21283,25 +19832,7 @@
           <w:sz w:val="24"/>
           <w:szCs w:val="24"/>
         </w:rPr>
-        <w:t xml:space="preserve">(s.f.). </w:t>
-      </w:r>
-      <w:proofErr w:type="spellStart"/>
-      <w:r>
-        <w:rPr>
-          <w:rFonts w:ascii="Times New Roman" w:eastAsia="Times New Roman" w:hAnsi="Times New Roman" w:cs="Times New Roman"/>
-          <w:sz w:val="24"/>
-          <w:szCs w:val="24"/>
-        </w:rPr>
-        <w:t>Subversion</w:t>
-      </w:r>
-      <w:proofErr w:type="spellEnd"/>
-      <w:r>
-        <w:rPr>
-          <w:rFonts w:ascii="Times New Roman" w:eastAsia="Times New Roman" w:hAnsi="Times New Roman" w:cs="Times New Roman"/>
-          <w:sz w:val="24"/>
-          <w:szCs w:val="24"/>
-        </w:rPr>
-        <w:t xml:space="preserve">. Recuperado el 19 de abril del 2023 de, </w:t>
+        <w:t xml:space="preserve">(s.f.). Subversion. Recuperado el 19 de abril del 2023 de, </w:t>
       </w:r>
       <w:hyperlink r:id="rId17">
         <w:r>
@@ -21342,27 +19873,7 @@
           <w:lang w:val="en-US"/>
         </w:rPr>
         <w:lastRenderedPageBreak/>
-        <w:t>Team Foundation Server: Microsoft Corporation. (</w:t>
-      </w:r>
-      <w:proofErr w:type="spellStart"/>
-      <w:r>
-        <w:rPr>
-          <w:rFonts w:ascii="Times New Roman" w:eastAsia="Times New Roman" w:hAnsi="Times New Roman" w:cs="Times New Roman"/>
-          <w:sz w:val="24"/>
-          <w:szCs w:val="24"/>
-          <w:lang w:val="en-US"/>
-        </w:rPr>
-        <w:t>s.f.</w:t>
-      </w:r>
-      <w:proofErr w:type="spellEnd"/>
-      <w:r>
-        <w:rPr>
-          <w:rFonts w:ascii="Times New Roman" w:eastAsia="Times New Roman" w:hAnsi="Times New Roman" w:cs="Times New Roman"/>
-          <w:sz w:val="24"/>
-          <w:szCs w:val="24"/>
-          <w:lang w:val="en-US"/>
-        </w:rPr>
-        <w:t xml:space="preserve">). Team Foundation Server. </w:t>
+        <w:t xml:space="preserve">Team Foundation Server: Microsoft Corporation. (s.f.). Team Foundation Server. </w:t>
       </w:r>
       <w:r>
         <w:rPr>
@@ -21418,7 +19929,7 @@
 </file>
 
 <file path=word/endnotes.xml><?xml version="1.0" encoding="utf-8"?>
-<w:endnotes xmlns:wpc="http://schemas.microsoft.com/office/word/2010/wordprocessingCanvas" xmlns:cx="http://schemas.microsoft.com/office/drawing/2014/chartex" xmlns:cx1="http://schemas.microsoft.com/office/drawing/2015/9/8/chartex" xmlns:cx2="http://schemas.microsoft.com/office/drawing/2015/10/21/chartex" xmlns:cx3="http://schemas.microsoft.com/office/drawing/2016/5/9/chartex" xmlns:cx4="http://schemas.microsoft.com/office/drawing/2016/5/10/chartex" xmlns:cx5="http://schemas.microsoft.com/office/drawing/2016/5/11/chartex" xmlns:cx6="http://schemas.microsoft.com/office/drawing/2016/5/12/chartex" xmlns:cx7="http://schemas.microsoft.com/office/drawing/2016/5/13/chartex" xmlns:cx8="http://schemas.microsoft.com/office/drawing/2016/5/14/chartex" xmlns:mc="http://schemas.openxmlformats.org/markup-compatibility/2006" xmlns:aink="http://schemas.microsoft.com/office/drawing/2016/ink" xmlns:am3d="http://schemas.microsoft.com/office/drawing/2017/model3d" xmlns:o="urn:schemas-microsoft-com:office:office" xmlns:oel="http://schemas.microsoft.com/office/2019/extlst" xmlns:r="http://schemas.openxmlformats.org/officeDocument/2006/relationships" xmlns:m="http://schemas.openxmlformats.org/officeDocument/2006/math" xmlns:v="urn:schemas-microsoft-com:vml" xmlns:wp14="http://schemas.microsoft.com/office/word/2010/wordprocessingDrawing" xmlns:wp="http://schemas.openxmlformats.org/drawingml/2006/wordprocessingDrawing" xmlns:w10="urn:schemas-microsoft-com:office:word" xmlns:w="http://schemas.openxmlformats.org/wordprocessingml/2006/main" xmlns:w14="http://schemas.microsoft.com/office/word/2010/wordml" xmlns:w15="http://schemas.microsoft.com/office/word/2012/wordml" xmlns:w16cex="http://schemas.microsoft.com/office/word/2018/wordml/cex" xmlns:w16cid="http://schemas.microsoft.com/office/word/2016/wordml/cid" xmlns:w16="http://schemas.microsoft.com/office/word/2018/wordml" xmlns:w16du="http://schemas.microsoft.com/office/word/2023/wordml/word16du" xmlns:w16sdtdh="http://schemas.microsoft.com/office/word/2020/wordml/sdtdatahash" xmlns:w16se="http://schemas.microsoft.com/office/word/2015/wordml/symex" xmlns:wpg="http://schemas.microsoft.com/office/word/2010/wordprocessingGroup" xmlns:wpi="http://schemas.microsoft.com/office/word/2010/wordprocessingInk" xmlns:wne="http://schemas.microsoft.com/office/word/2006/wordml" xmlns:wps="http://schemas.microsoft.com/office/word/2010/wordprocessingShape" mc:Ignorable="w14 w15 w16se w16cid w16 w16cex w16sdtdh wp14">
+<w:endnotes xmlns:wpc="http://schemas.microsoft.com/office/word/2010/wordprocessingCanvas" xmlns:cx="http://schemas.microsoft.com/office/drawing/2014/chartex" xmlns:cx1="http://schemas.microsoft.com/office/drawing/2015/9/8/chartex" xmlns:cx2="http://schemas.microsoft.com/office/drawing/2015/10/21/chartex" xmlns:cx3="http://schemas.microsoft.com/office/drawing/2016/5/9/chartex" xmlns:cx4="http://schemas.microsoft.com/office/drawing/2016/5/10/chartex" xmlns:cx5="http://schemas.microsoft.com/office/drawing/2016/5/11/chartex" xmlns:cx6="http://schemas.microsoft.com/office/drawing/2016/5/12/chartex" xmlns:cx7="http://schemas.microsoft.com/office/drawing/2016/5/13/chartex" xmlns:cx8="http://schemas.microsoft.com/office/drawing/2016/5/14/chartex" xmlns:mc="http://schemas.openxmlformats.org/markup-compatibility/2006" xmlns:aink="http://schemas.microsoft.com/office/drawing/2016/ink" xmlns:am3d="http://schemas.microsoft.com/office/drawing/2017/model3d" xmlns:o="urn:schemas-microsoft-com:office:office" xmlns:oel="http://schemas.microsoft.com/office/2019/extlst" xmlns:r="http://schemas.openxmlformats.org/officeDocument/2006/relationships" xmlns:m="http://schemas.openxmlformats.org/officeDocument/2006/math" xmlns:v="urn:schemas-microsoft-com:vml" xmlns:wp14="http://schemas.microsoft.com/office/word/2010/wordprocessingDrawing" xmlns:wp="http://schemas.openxmlformats.org/drawingml/2006/wordprocessingDrawing" xmlns:w10="urn:schemas-microsoft-com:office:word" xmlns:w="http://schemas.openxmlformats.org/wordprocessingml/2006/main" xmlns:w14="http://schemas.microsoft.com/office/word/2010/wordml" xmlns:w15="http://schemas.microsoft.com/office/word/2012/wordml" xmlns:w16cex="http://schemas.microsoft.com/office/word/2018/wordml/cex" xmlns:w16cid="http://schemas.microsoft.com/office/word/2016/wordml/cid" xmlns:w16="http://schemas.microsoft.com/office/word/2018/wordml" xmlns:w16sdtdh="http://schemas.microsoft.com/office/word/2020/wordml/sdtdatahash" xmlns:w16se="http://schemas.microsoft.com/office/word/2015/wordml/symex" xmlns:wpg="http://schemas.microsoft.com/office/word/2010/wordprocessingGroup" xmlns:wpi="http://schemas.microsoft.com/office/word/2010/wordprocessingInk" xmlns:wne="http://schemas.microsoft.com/office/word/2006/wordml" xmlns:wps="http://schemas.microsoft.com/office/word/2010/wordprocessingShape" mc:Ignorable="w14 w15 w16se w16cid w16 w16cex w16sdtdh wp14">
   <w:endnote w:type="separator" w:id="-1">
     <w:p>
       <w:pPr>
@@ -21443,13 +19954,13 @@
 </file>
 
 <file path=word/footer1.xml><?xml version="1.0" encoding="utf-8"?>
-<w:ftr xmlns:wpc="http://schemas.microsoft.com/office/word/2010/wordprocessingCanvas" xmlns:cx="http://schemas.microsoft.com/office/drawing/2014/chartex" xmlns:cx1="http://schemas.microsoft.com/office/drawing/2015/9/8/chartex" xmlns:cx2="http://schemas.microsoft.com/office/drawing/2015/10/21/chartex" xmlns:cx3="http://schemas.microsoft.com/office/drawing/2016/5/9/chartex" xmlns:cx4="http://schemas.microsoft.com/office/drawing/2016/5/10/chartex" xmlns:cx5="http://schemas.microsoft.com/office/drawing/2016/5/11/chartex" xmlns:cx6="http://schemas.microsoft.com/office/drawing/2016/5/12/chartex" xmlns:cx7="http://schemas.microsoft.com/office/drawing/2016/5/13/chartex" xmlns:cx8="http://schemas.microsoft.com/office/drawing/2016/5/14/chartex" xmlns:mc="http://schemas.openxmlformats.org/markup-compatibility/2006" xmlns:aink="http://schemas.microsoft.com/office/drawing/2016/ink" xmlns:am3d="http://schemas.microsoft.com/office/drawing/2017/model3d" xmlns:o="urn:schemas-microsoft-com:office:office" xmlns:oel="http://schemas.microsoft.com/office/2019/extlst" xmlns:r="http://schemas.openxmlformats.org/officeDocument/2006/relationships" xmlns:m="http://schemas.openxmlformats.org/officeDocument/2006/math" xmlns:v="urn:schemas-microsoft-com:vml" xmlns:wp14="http://schemas.microsoft.com/office/word/2010/wordprocessingDrawing" xmlns:wp="http://schemas.openxmlformats.org/drawingml/2006/wordprocessingDrawing" xmlns:w10="urn:schemas-microsoft-com:office:word" xmlns:w="http://schemas.openxmlformats.org/wordprocessingml/2006/main" xmlns:w14="http://schemas.microsoft.com/office/word/2010/wordml" xmlns:w15="http://schemas.microsoft.com/office/word/2012/wordml" xmlns:w16cex="http://schemas.microsoft.com/office/word/2018/wordml/cex" xmlns:w16cid="http://schemas.microsoft.com/office/word/2016/wordml/cid" xmlns:w16="http://schemas.microsoft.com/office/word/2018/wordml" xmlns:w16du="http://schemas.microsoft.com/office/word/2023/wordml/word16du" xmlns:w16sdtdh="http://schemas.microsoft.com/office/word/2020/wordml/sdtdatahash" xmlns:w16se="http://schemas.microsoft.com/office/word/2015/wordml/symex" xmlns:wpg="http://schemas.microsoft.com/office/word/2010/wordprocessingGroup" xmlns:wpi="http://schemas.microsoft.com/office/word/2010/wordprocessingInk" xmlns:wne="http://schemas.microsoft.com/office/word/2006/wordml" xmlns:wps="http://schemas.microsoft.com/office/word/2010/wordprocessingShape" mc:Ignorable="w14 w15 w16se w16cid w16 w16cex w16sdtdh wp14">
+<w:ftr xmlns:wpc="http://schemas.microsoft.com/office/word/2010/wordprocessingCanvas" xmlns:cx="http://schemas.microsoft.com/office/drawing/2014/chartex" xmlns:cx1="http://schemas.microsoft.com/office/drawing/2015/9/8/chartex" xmlns:cx2="http://schemas.microsoft.com/office/drawing/2015/10/21/chartex" xmlns:cx3="http://schemas.microsoft.com/office/drawing/2016/5/9/chartex" xmlns:cx4="http://schemas.microsoft.com/office/drawing/2016/5/10/chartex" xmlns:cx5="http://schemas.microsoft.com/office/drawing/2016/5/11/chartex" xmlns:cx6="http://schemas.microsoft.com/office/drawing/2016/5/12/chartex" xmlns:cx7="http://schemas.microsoft.com/office/drawing/2016/5/13/chartex" xmlns:cx8="http://schemas.microsoft.com/office/drawing/2016/5/14/chartex" xmlns:mc="http://schemas.openxmlformats.org/markup-compatibility/2006" xmlns:aink="http://schemas.microsoft.com/office/drawing/2016/ink" xmlns:am3d="http://schemas.microsoft.com/office/drawing/2017/model3d" xmlns:o="urn:schemas-microsoft-com:office:office" xmlns:oel="http://schemas.microsoft.com/office/2019/extlst" xmlns:r="http://schemas.openxmlformats.org/officeDocument/2006/relationships" xmlns:m="http://schemas.openxmlformats.org/officeDocument/2006/math" xmlns:v="urn:schemas-microsoft-com:vml" xmlns:wp14="http://schemas.microsoft.com/office/word/2010/wordprocessingDrawing" xmlns:wp="http://schemas.openxmlformats.org/drawingml/2006/wordprocessingDrawing" xmlns:w10="urn:schemas-microsoft-com:office:word" xmlns:w="http://schemas.openxmlformats.org/wordprocessingml/2006/main" xmlns:w14="http://schemas.microsoft.com/office/word/2010/wordml" xmlns:w15="http://schemas.microsoft.com/office/word/2012/wordml" xmlns:w16cex="http://schemas.microsoft.com/office/word/2018/wordml/cex" xmlns:w16cid="http://schemas.microsoft.com/office/word/2016/wordml/cid" xmlns:w16="http://schemas.microsoft.com/office/word/2018/wordml" xmlns:w16sdtdh="http://schemas.microsoft.com/office/word/2020/wordml/sdtdatahash" xmlns:w16se="http://schemas.microsoft.com/office/word/2015/wordml/symex" xmlns:wpg="http://schemas.microsoft.com/office/word/2010/wordprocessingGroup" xmlns:wpi="http://schemas.microsoft.com/office/word/2010/wordprocessingInk" xmlns:wne="http://schemas.microsoft.com/office/word/2006/wordml" xmlns:wps="http://schemas.microsoft.com/office/word/2010/wordprocessingShape" mc:Ignorable="w14 w15 w16se w16cid w16 w16cex w16sdtdh wp14">
   <w:p/>
 </w:ftr>
 </file>
 
 <file path=word/footnotes.xml><?xml version="1.0" encoding="utf-8"?>
-<w:footnotes xmlns:wpc="http://schemas.microsoft.com/office/word/2010/wordprocessingCanvas" xmlns:cx="http://schemas.microsoft.com/office/drawing/2014/chartex" xmlns:cx1="http://schemas.microsoft.com/office/drawing/2015/9/8/chartex" xmlns:cx2="http://schemas.microsoft.com/office/drawing/2015/10/21/chartex" xmlns:cx3="http://schemas.microsoft.com/office/drawing/2016/5/9/chartex" xmlns:cx4="http://schemas.microsoft.com/office/drawing/2016/5/10/chartex" xmlns:cx5="http://schemas.microsoft.com/office/drawing/2016/5/11/chartex" xmlns:cx6="http://schemas.microsoft.com/office/drawing/2016/5/12/chartex" xmlns:cx7="http://schemas.microsoft.com/office/drawing/2016/5/13/chartex" xmlns:cx8="http://schemas.microsoft.com/office/drawing/2016/5/14/chartex" xmlns:mc="http://schemas.openxmlformats.org/markup-compatibility/2006" xmlns:aink="http://schemas.microsoft.com/office/drawing/2016/ink" xmlns:am3d="http://schemas.microsoft.com/office/drawing/2017/model3d" xmlns:o="urn:schemas-microsoft-com:office:office" xmlns:oel="http://schemas.microsoft.com/office/2019/extlst" xmlns:r="http://schemas.openxmlformats.org/officeDocument/2006/relationships" xmlns:m="http://schemas.openxmlformats.org/officeDocument/2006/math" xmlns:v="urn:schemas-microsoft-com:vml" xmlns:wp14="http://schemas.microsoft.com/office/word/2010/wordprocessingDrawing" xmlns:wp="http://schemas.openxmlformats.org/drawingml/2006/wordprocessingDrawing" xmlns:w10="urn:schemas-microsoft-com:office:word" xmlns:w="http://schemas.openxmlformats.org/wordprocessingml/2006/main" xmlns:w14="http://schemas.microsoft.com/office/word/2010/wordml" xmlns:w15="http://schemas.microsoft.com/office/word/2012/wordml" xmlns:w16cex="http://schemas.microsoft.com/office/word/2018/wordml/cex" xmlns:w16cid="http://schemas.microsoft.com/office/word/2016/wordml/cid" xmlns:w16="http://schemas.microsoft.com/office/word/2018/wordml" xmlns:w16du="http://schemas.microsoft.com/office/word/2023/wordml/word16du" xmlns:w16sdtdh="http://schemas.microsoft.com/office/word/2020/wordml/sdtdatahash" xmlns:w16se="http://schemas.microsoft.com/office/word/2015/wordml/symex" xmlns:wpg="http://schemas.microsoft.com/office/word/2010/wordprocessingGroup" xmlns:wpi="http://schemas.microsoft.com/office/word/2010/wordprocessingInk" xmlns:wne="http://schemas.microsoft.com/office/word/2006/wordml" xmlns:wps="http://schemas.microsoft.com/office/word/2010/wordprocessingShape" mc:Ignorable="w14 w15 w16se w16cid w16 w16cex w16sdtdh wp14">
+<w:footnotes xmlns:wpc="http://schemas.microsoft.com/office/word/2010/wordprocessingCanvas" xmlns:cx="http://schemas.microsoft.com/office/drawing/2014/chartex" xmlns:cx1="http://schemas.microsoft.com/office/drawing/2015/9/8/chartex" xmlns:cx2="http://schemas.microsoft.com/office/drawing/2015/10/21/chartex" xmlns:cx3="http://schemas.microsoft.com/office/drawing/2016/5/9/chartex" xmlns:cx4="http://schemas.microsoft.com/office/drawing/2016/5/10/chartex" xmlns:cx5="http://schemas.microsoft.com/office/drawing/2016/5/11/chartex" xmlns:cx6="http://schemas.microsoft.com/office/drawing/2016/5/12/chartex" xmlns:cx7="http://schemas.microsoft.com/office/drawing/2016/5/13/chartex" xmlns:cx8="http://schemas.microsoft.com/office/drawing/2016/5/14/chartex" xmlns:mc="http://schemas.openxmlformats.org/markup-compatibility/2006" xmlns:aink="http://schemas.microsoft.com/office/drawing/2016/ink" xmlns:am3d="http://schemas.microsoft.com/office/drawing/2017/model3d" xmlns:o="urn:schemas-microsoft-com:office:office" xmlns:oel="http://schemas.microsoft.com/office/2019/extlst" xmlns:r="http://schemas.openxmlformats.org/officeDocument/2006/relationships" xmlns:m="http://schemas.openxmlformats.org/officeDocument/2006/math" xmlns:v="urn:schemas-microsoft-com:vml" xmlns:wp14="http://schemas.microsoft.com/office/word/2010/wordprocessingDrawing" xmlns:wp="http://schemas.openxmlformats.org/drawingml/2006/wordprocessingDrawing" xmlns:w10="urn:schemas-microsoft-com:office:word" xmlns:w="http://schemas.openxmlformats.org/wordprocessingml/2006/main" xmlns:w14="http://schemas.microsoft.com/office/word/2010/wordml" xmlns:w15="http://schemas.microsoft.com/office/word/2012/wordml" xmlns:w16cex="http://schemas.microsoft.com/office/word/2018/wordml/cex" xmlns:w16cid="http://schemas.microsoft.com/office/word/2016/wordml/cid" xmlns:w16="http://schemas.microsoft.com/office/word/2018/wordml" xmlns:w16sdtdh="http://schemas.microsoft.com/office/word/2020/wordml/sdtdatahash" xmlns:w16se="http://schemas.microsoft.com/office/word/2015/wordml/symex" xmlns:wpg="http://schemas.microsoft.com/office/word/2010/wordprocessingGroup" xmlns:wpi="http://schemas.microsoft.com/office/word/2010/wordprocessingInk" xmlns:wne="http://schemas.microsoft.com/office/word/2006/wordml" xmlns:wps="http://schemas.microsoft.com/office/word/2010/wordprocessingShape" mc:Ignorable="w14 w15 w16se w16cid w16 w16cex w16sdtdh wp14">
   <w:footnote w:type="separator" w:id="-1">
     <w:p>
       <w:pPr>
@@ -21474,7 +19985,7 @@
 </file>
 
 <file path=word/header1.xml><?xml version="1.0" encoding="utf-8"?>
-<w:hdr xmlns:wpc="http://schemas.microsoft.com/office/word/2010/wordprocessingCanvas" xmlns:cx="http://schemas.microsoft.com/office/drawing/2014/chartex" xmlns:cx1="http://schemas.microsoft.com/office/drawing/2015/9/8/chartex" xmlns:cx2="http://schemas.microsoft.com/office/drawing/2015/10/21/chartex" xmlns:cx3="http://schemas.microsoft.com/office/drawing/2016/5/9/chartex" xmlns:cx4="http://schemas.microsoft.com/office/drawing/2016/5/10/chartex" xmlns:cx5="http://schemas.microsoft.com/office/drawing/2016/5/11/chartex" xmlns:cx6="http://schemas.microsoft.com/office/drawing/2016/5/12/chartex" xmlns:cx7="http://schemas.microsoft.com/office/drawing/2016/5/13/chartex" xmlns:cx8="http://schemas.microsoft.com/office/drawing/2016/5/14/chartex" xmlns:mc="http://schemas.openxmlformats.org/markup-compatibility/2006" xmlns:aink="http://schemas.microsoft.com/office/drawing/2016/ink" xmlns:am3d="http://schemas.microsoft.com/office/drawing/2017/model3d" xmlns:o="urn:schemas-microsoft-com:office:office" xmlns:oel="http://schemas.microsoft.com/office/2019/extlst" xmlns:r="http://schemas.openxmlformats.org/officeDocument/2006/relationships" xmlns:m="http://schemas.openxmlformats.org/officeDocument/2006/math" xmlns:v="urn:schemas-microsoft-com:vml" xmlns:wp14="http://schemas.microsoft.com/office/word/2010/wordprocessingDrawing" xmlns:wp="http://schemas.openxmlformats.org/drawingml/2006/wordprocessingDrawing" xmlns:w10="urn:schemas-microsoft-com:office:word" xmlns:w="http://schemas.openxmlformats.org/wordprocessingml/2006/main" xmlns:w14="http://schemas.microsoft.com/office/word/2010/wordml" xmlns:w15="http://schemas.microsoft.com/office/word/2012/wordml" xmlns:w16cex="http://schemas.microsoft.com/office/word/2018/wordml/cex" xmlns:w16cid="http://schemas.microsoft.com/office/word/2016/wordml/cid" xmlns:w16="http://schemas.microsoft.com/office/word/2018/wordml" xmlns:w16du="http://schemas.microsoft.com/office/word/2023/wordml/word16du" xmlns:w16sdtdh="http://schemas.microsoft.com/office/word/2020/wordml/sdtdatahash" xmlns:w16se="http://schemas.microsoft.com/office/word/2015/wordml/symex" xmlns:wpg="http://schemas.microsoft.com/office/word/2010/wordprocessingGroup" xmlns:wpi="http://schemas.microsoft.com/office/word/2010/wordprocessingInk" xmlns:wne="http://schemas.microsoft.com/office/word/2006/wordml" xmlns:wps="http://schemas.microsoft.com/office/word/2010/wordprocessingShape" mc:Ignorable="w14 w15 w16se w16cid w16 w16cex w16sdtdh wp14">
+<w:hdr xmlns:wpc="http://schemas.microsoft.com/office/word/2010/wordprocessingCanvas" xmlns:cx="http://schemas.microsoft.com/office/drawing/2014/chartex" xmlns:cx1="http://schemas.microsoft.com/office/drawing/2015/9/8/chartex" xmlns:cx2="http://schemas.microsoft.com/office/drawing/2015/10/21/chartex" xmlns:cx3="http://schemas.microsoft.com/office/drawing/2016/5/9/chartex" xmlns:cx4="http://schemas.microsoft.com/office/drawing/2016/5/10/chartex" xmlns:cx5="http://schemas.microsoft.com/office/drawing/2016/5/11/chartex" xmlns:cx6="http://schemas.microsoft.com/office/drawing/2016/5/12/chartex" xmlns:cx7="http://schemas.microsoft.com/office/drawing/2016/5/13/chartex" xmlns:cx8="http://schemas.microsoft.com/office/drawing/2016/5/14/chartex" xmlns:mc="http://schemas.openxmlformats.org/markup-compatibility/2006" xmlns:aink="http://schemas.microsoft.com/office/drawing/2016/ink" xmlns:am3d="http://schemas.microsoft.com/office/drawing/2017/model3d" xmlns:o="urn:schemas-microsoft-com:office:office" xmlns:oel="http://schemas.microsoft.com/office/2019/extlst" xmlns:r="http://schemas.openxmlformats.org/officeDocument/2006/relationships" xmlns:m="http://schemas.openxmlformats.org/officeDocument/2006/math" xmlns:v="urn:schemas-microsoft-com:vml" xmlns:wp14="http://schemas.microsoft.com/office/word/2010/wordprocessingDrawing" xmlns:wp="http://schemas.openxmlformats.org/drawingml/2006/wordprocessingDrawing" xmlns:w10="urn:schemas-microsoft-com:office:word" xmlns:w="http://schemas.openxmlformats.org/wordprocessingml/2006/main" xmlns:w14="http://schemas.microsoft.com/office/word/2010/wordml" xmlns:w15="http://schemas.microsoft.com/office/word/2012/wordml" xmlns:w16cex="http://schemas.microsoft.com/office/word/2018/wordml/cex" xmlns:w16cid="http://schemas.microsoft.com/office/word/2016/wordml/cid" xmlns:w16="http://schemas.microsoft.com/office/word/2018/wordml" xmlns:w16sdtdh="http://schemas.microsoft.com/office/word/2020/wordml/sdtdatahash" xmlns:w16se="http://schemas.microsoft.com/office/word/2015/wordml/symex" xmlns:wpg="http://schemas.microsoft.com/office/word/2010/wordprocessingGroup" xmlns:wpi="http://schemas.microsoft.com/office/word/2010/wordprocessingInk" xmlns:wne="http://schemas.microsoft.com/office/word/2006/wordml" xmlns:wps="http://schemas.microsoft.com/office/word/2010/wordprocessingShape" mc:Ignorable="w14 w15 w16se w16cid w16 w16cex w16sdtdh wp14">
   <w:p>
     <w:pPr>
       <w:pBdr>
@@ -21506,29 +20017,7 @@
         <w:szCs w:val="20"/>
         <w:lang w:val="en-US"/>
       </w:rPr>
-      <w:t xml:space="preserve">QUANTUM </w:t>
-    </w:r>
-    <w:proofErr w:type="gramStart"/>
-    <w:r>
-      <w:rPr>
-        <w:rFonts w:ascii="Times New Roman" w:eastAsia="Times New Roman" w:hAnsi="Times New Roman" w:cs="Times New Roman"/>
-        <w:b/>
-        <w:sz w:val="20"/>
-        <w:szCs w:val="20"/>
-        <w:lang w:val="en-US"/>
-      </w:rPr>
-      <w:t>ANTS</w:t>
-    </w:r>
-    <w:proofErr w:type="gramEnd"/>
-    <w:r>
-      <w:rPr>
-        <w:rFonts w:ascii="Times New Roman" w:eastAsia="Times New Roman" w:hAnsi="Times New Roman" w:cs="Times New Roman"/>
-        <w:b/>
-        <w:sz w:val="20"/>
-        <w:szCs w:val="20"/>
-        <w:lang w:val="en-US"/>
-      </w:rPr>
-      <w:t xml:space="preserve"> SOFTWARE S.A.C.</w:t>
+      <w:t>QUANTUM ANTS SOFTWARE S.A.C.</w:t>
     </w:r>
     <w:r>
       <w:rPr>
@@ -21583,13 +20072,13 @@
 </file>
 
 <file path=word/header2.xml><?xml version="1.0" encoding="utf-8"?>
-<w:hdr xmlns:wpc="http://schemas.microsoft.com/office/word/2010/wordprocessingCanvas" xmlns:cx="http://schemas.microsoft.com/office/drawing/2014/chartex" xmlns:cx1="http://schemas.microsoft.com/office/drawing/2015/9/8/chartex" xmlns:cx2="http://schemas.microsoft.com/office/drawing/2015/10/21/chartex" xmlns:cx3="http://schemas.microsoft.com/office/drawing/2016/5/9/chartex" xmlns:cx4="http://schemas.microsoft.com/office/drawing/2016/5/10/chartex" xmlns:cx5="http://schemas.microsoft.com/office/drawing/2016/5/11/chartex" xmlns:cx6="http://schemas.microsoft.com/office/drawing/2016/5/12/chartex" xmlns:cx7="http://schemas.microsoft.com/office/drawing/2016/5/13/chartex" xmlns:cx8="http://schemas.microsoft.com/office/drawing/2016/5/14/chartex" xmlns:mc="http://schemas.openxmlformats.org/markup-compatibility/2006" xmlns:aink="http://schemas.microsoft.com/office/drawing/2016/ink" xmlns:am3d="http://schemas.microsoft.com/office/drawing/2017/model3d" xmlns:o="urn:schemas-microsoft-com:office:office" xmlns:oel="http://schemas.microsoft.com/office/2019/extlst" xmlns:r="http://schemas.openxmlformats.org/officeDocument/2006/relationships" xmlns:m="http://schemas.openxmlformats.org/officeDocument/2006/math" xmlns:v="urn:schemas-microsoft-com:vml" xmlns:wp14="http://schemas.microsoft.com/office/word/2010/wordprocessingDrawing" xmlns:wp="http://schemas.openxmlformats.org/drawingml/2006/wordprocessingDrawing" xmlns:w10="urn:schemas-microsoft-com:office:word" xmlns:w="http://schemas.openxmlformats.org/wordprocessingml/2006/main" xmlns:w14="http://schemas.microsoft.com/office/word/2010/wordml" xmlns:w15="http://schemas.microsoft.com/office/word/2012/wordml" xmlns:w16cex="http://schemas.microsoft.com/office/word/2018/wordml/cex" xmlns:w16cid="http://schemas.microsoft.com/office/word/2016/wordml/cid" xmlns:w16="http://schemas.microsoft.com/office/word/2018/wordml" xmlns:w16du="http://schemas.microsoft.com/office/word/2023/wordml/word16du" xmlns:w16sdtdh="http://schemas.microsoft.com/office/word/2020/wordml/sdtdatahash" xmlns:w16se="http://schemas.microsoft.com/office/word/2015/wordml/symex" xmlns:wpg="http://schemas.microsoft.com/office/word/2010/wordprocessingGroup" xmlns:wpi="http://schemas.microsoft.com/office/word/2010/wordprocessingInk" xmlns:wne="http://schemas.microsoft.com/office/word/2006/wordml" xmlns:wps="http://schemas.microsoft.com/office/word/2010/wordprocessingShape" mc:Ignorable="w14 w15 w16se w16cid w16 w16cex w16sdtdh wp14">
+<w:hdr xmlns:wpc="http://schemas.microsoft.com/office/word/2010/wordprocessingCanvas" xmlns:cx="http://schemas.microsoft.com/office/drawing/2014/chartex" xmlns:cx1="http://schemas.microsoft.com/office/drawing/2015/9/8/chartex" xmlns:cx2="http://schemas.microsoft.com/office/drawing/2015/10/21/chartex" xmlns:cx3="http://schemas.microsoft.com/office/drawing/2016/5/9/chartex" xmlns:cx4="http://schemas.microsoft.com/office/drawing/2016/5/10/chartex" xmlns:cx5="http://schemas.microsoft.com/office/drawing/2016/5/11/chartex" xmlns:cx6="http://schemas.microsoft.com/office/drawing/2016/5/12/chartex" xmlns:cx7="http://schemas.microsoft.com/office/drawing/2016/5/13/chartex" xmlns:cx8="http://schemas.microsoft.com/office/drawing/2016/5/14/chartex" xmlns:mc="http://schemas.openxmlformats.org/markup-compatibility/2006" xmlns:aink="http://schemas.microsoft.com/office/drawing/2016/ink" xmlns:am3d="http://schemas.microsoft.com/office/drawing/2017/model3d" xmlns:o="urn:schemas-microsoft-com:office:office" xmlns:oel="http://schemas.microsoft.com/office/2019/extlst" xmlns:r="http://schemas.openxmlformats.org/officeDocument/2006/relationships" xmlns:m="http://schemas.openxmlformats.org/officeDocument/2006/math" xmlns:v="urn:schemas-microsoft-com:vml" xmlns:wp14="http://schemas.microsoft.com/office/word/2010/wordprocessingDrawing" xmlns:wp="http://schemas.openxmlformats.org/drawingml/2006/wordprocessingDrawing" xmlns:w10="urn:schemas-microsoft-com:office:word" xmlns:w="http://schemas.openxmlformats.org/wordprocessingml/2006/main" xmlns:w14="http://schemas.microsoft.com/office/word/2010/wordml" xmlns:w15="http://schemas.microsoft.com/office/word/2012/wordml" xmlns:w16cex="http://schemas.microsoft.com/office/word/2018/wordml/cex" xmlns:w16cid="http://schemas.microsoft.com/office/word/2016/wordml/cid" xmlns:w16="http://schemas.microsoft.com/office/word/2018/wordml" xmlns:w16sdtdh="http://schemas.microsoft.com/office/word/2020/wordml/sdtdatahash" xmlns:w16se="http://schemas.microsoft.com/office/word/2015/wordml/symex" xmlns:wpg="http://schemas.microsoft.com/office/word/2010/wordprocessingGroup" xmlns:wpi="http://schemas.microsoft.com/office/word/2010/wordprocessingInk" xmlns:wne="http://schemas.microsoft.com/office/word/2006/wordml" xmlns:wps="http://schemas.microsoft.com/office/word/2010/wordprocessingShape" mc:Ignorable="w14 w15 w16se w16cid w16 w16cex w16sdtdh wp14">
   <w:p/>
 </w:hdr>
 </file>
 
 <file path=word/numbering.xml><?xml version="1.0" encoding="utf-8"?>
-<w:numbering xmlns:wpc="http://schemas.microsoft.com/office/word/2010/wordprocessingCanvas" xmlns:cx="http://schemas.microsoft.com/office/drawing/2014/chartex" xmlns:cx1="http://schemas.microsoft.com/office/drawing/2015/9/8/chartex" xmlns:cx2="http://schemas.microsoft.com/office/drawing/2015/10/21/chartex" xmlns:cx3="http://schemas.microsoft.com/office/drawing/2016/5/9/chartex" xmlns:cx4="http://schemas.microsoft.com/office/drawing/2016/5/10/chartex" xmlns:cx5="http://schemas.microsoft.com/office/drawing/2016/5/11/chartex" xmlns:cx6="http://schemas.microsoft.com/office/drawing/2016/5/12/chartex" xmlns:cx7="http://schemas.microsoft.com/office/drawing/2016/5/13/chartex" xmlns:cx8="http://schemas.microsoft.com/office/drawing/2016/5/14/chartex" xmlns:mc="http://schemas.openxmlformats.org/markup-compatibility/2006" xmlns:aink="http://schemas.microsoft.com/office/drawing/2016/ink" xmlns:am3d="http://schemas.microsoft.com/office/drawing/2017/model3d" xmlns:o="urn:schemas-microsoft-com:office:office" xmlns:oel="http://schemas.microsoft.com/office/2019/extlst" xmlns:r="http://schemas.openxmlformats.org/officeDocument/2006/relationships" xmlns:m="http://schemas.openxmlformats.org/officeDocument/2006/math" xmlns:v="urn:schemas-microsoft-com:vml" xmlns:wp14="http://schemas.microsoft.com/office/word/2010/wordprocessingDrawing" xmlns:wp="http://schemas.openxmlformats.org/drawingml/2006/wordprocessingDrawing" xmlns:w10="urn:schemas-microsoft-com:office:word" xmlns:w="http://schemas.openxmlformats.org/wordprocessingml/2006/main" xmlns:w14="http://schemas.microsoft.com/office/word/2010/wordml" xmlns:w15="http://schemas.microsoft.com/office/word/2012/wordml" xmlns:w16cex="http://schemas.microsoft.com/office/word/2018/wordml/cex" xmlns:w16cid="http://schemas.microsoft.com/office/word/2016/wordml/cid" xmlns:w16="http://schemas.microsoft.com/office/word/2018/wordml" xmlns:w16du="http://schemas.microsoft.com/office/word/2023/wordml/word16du" xmlns:w16sdtdh="http://schemas.microsoft.com/office/word/2020/wordml/sdtdatahash" xmlns:w16se="http://schemas.microsoft.com/office/word/2015/wordml/symex" xmlns:wpg="http://schemas.microsoft.com/office/word/2010/wordprocessingGroup" xmlns:wpi="http://schemas.microsoft.com/office/word/2010/wordprocessingInk" xmlns:wne="http://schemas.microsoft.com/office/word/2006/wordml" xmlns:wps="http://schemas.microsoft.com/office/word/2010/wordprocessingShape" mc:Ignorable="w14 w15 w16se w16cid w16 w16cex w16sdtdh wp14">
+<w:numbering xmlns:wpc="http://schemas.microsoft.com/office/word/2010/wordprocessingCanvas" xmlns:cx="http://schemas.microsoft.com/office/drawing/2014/chartex" xmlns:cx1="http://schemas.microsoft.com/office/drawing/2015/9/8/chartex" xmlns:cx2="http://schemas.microsoft.com/office/drawing/2015/10/21/chartex" xmlns:cx3="http://schemas.microsoft.com/office/drawing/2016/5/9/chartex" xmlns:cx4="http://schemas.microsoft.com/office/drawing/2016/5/10/chartex" xmlns:cx5="http://schemas.microsoft.com/office/drawing/2016/5/11/chartex" xmlns:cx6="http://schemas.microsoft.com/office/drawing/2016/5/12/chartex" xmlns:cx7="http://schemas.microsoft.com/office/drawing/2016/5/13/chartex" xmlns:cx8="http://schemas.microsoft.com/office/drawing/2016/5/14/chartex" xmlns:mc="http://schemas.openxmlformats.org/markup-compatibility/2006" xmlns:aink="http://schemas.microsoft.com/office/drawing/2016/ink" xmlns:am3d="http://schemas.microsoft.com/office/drawing/2017/model3d" xmlns:o="urn:schemas-microsoft-com:office:office" xmlns:oel="http://schemas.microsoft.com/office/2019/extlst" xmlns:r="http://schemas.openxmlformats.org/officeDocument/2006/relationships" xmlns:m="http://schemas.openxmlformats.org/officeDocument/2006/math" xmlns:v="urn:schemas-microsoft-com:vml" xmlns:wp14="http://schemas.microsoft.com/office/word/2010/wordprocessingDrawing" xmlns:wp="http://schemas.openxmlformats.org/drawingml/2006/wordprocessingDrawing" xmlns:w10="urn:schemas-microsoft-com:office:word" xmlns:w="http://schemas.openxmlformats.org/wordprocessingml/2006/main" xmlns:w14="http://schemas.microsoft.com/office/word/2010/wordml" xmlns:w15="http://schemas.microsoft.com/office/word/2012/wordml" xmlns:w16cex="http://schemas.microsoft.com/office/word/2018/wordml/cex" xmlns:w16cid="http://schemas.microsoft.com/office/word/2016/wordml/cid" xmlns:w16="http://schemas.microsoft.com/office/word/2018/wordml" xmlns:w16sdtdh="http://schemas.microsoft.com/office/word/2020/wordml/sdtdatahash" xmlns:w16se="http://schemas.microsoft.com/office/word/2015/wordml/symex" xmlns:wpg="http://schemas.microsoft.com/office/word/2010/wordprocessingGroup" xmlns:wpi="http://schemas.microsoft.com/office/word/2010/wordprocessingInk" xmlns:wne="http://schemas.microsoft.com/office/word/2006/wordml" xmlns:wps="http://schemas.microsoft.com/office/word/2010/wordprocessingShape" mc:Ignorable="w14 w15 w16se w16cid w16 w16cex w16sdtdh wp14">
   <w:abstractNum w:abstractNumId="0" w15:restartNumberingAfterBreak="0">
     <w:nsid w:val="02F52D67"/>
     <w:multiLevelType w:val="multilevel"/>
@@ -25063,9 +23552,7 @@
       <w:tblStyleRowBandSize w:val="1"/>
       <w:tblStyleColBandSize w:val="1"/>
       <w:tblCellMar>
-        <w:top w:w="0" w:type="dxa"/>
         <w:left w:w="108" w:type="dxa"/>
-        <w:bottom w:w="0" w:type="dxa"/>
         <w:right w:w="108" w:type="dxa"/>
       </w:tblCellMar>
     </w:tblPr>

</xml_diff>

<commit_message>
Actualización del Plan -Renzo
</commit_message>
<xml_diff>
--- a/Documentos/Planes/Plan de Gestión de la Configuración.docx
+++ b/Documentos/Planes/Plan de Gestión de la Configuración.docx
@@ -1,6 +1,6 @@
 
 <file path=word/document.xml><?xml version="1.0" encoding="utf-8"?>
-<w:document xmlns:wpc="http://schemas.microsoft.com/office/word/2010/wordprocessingCanvas" xmlns:cx="http://schemas.microsoft.com/office/drawing/2014/chartex" xmlns:cx1="http://schemas.microsoft.com/office/drawing/2015/9/8/chartex" xmlns:cx2="http://schemas.microsoft.com/office/drawing/2015/10/21/chartex" xmlns:cx3="http://schemas.microsoft.com/office/drawing/2016/5/9/chartex" xmlns:cx4="http://schemas.microsoft.com/office/drawing/2016/5/10/chartex" xmlns:cx5="http://schemas.microsoft.com/office/drawing/2016/5/11/chartex" xmlns:cx6="http://schemas.microsoft.com/office/drawing/2016/5/12/chartex" xmlns:cx7="http://schemas.microsoft.com/office/drawing/2016/5/13/chartex" xmlns:cx8="http://schemas.microsoft.com/office/drawing/2016/5/14/chartex" xmlns:mc="http://schemas.openxmlformats.org/markup-compatibility/2006" xmlns:aink="http://schemas.microsoft.com/office/drawing/2016/ink" xmlns:am3d="http://schemas.microsoft.com/office/drawing/2017/model3d" xmlns:o="urn:schemas-microsoft-com:office:office" xmlns:oel="http://schemas.microsoft.com/office/2019/extlst" xmlns:r="http://schemas.openxmlformats.org/officeDocument/2006/relationships" xmlns:m="http://schemas.openxmlformats.org/officeDocument/2006/math" xmlns:v="urn:schemas-microsoft-com:vml" xmlns:wp14="http://schemas.microsoft.com/office/word/2010/wordprocessingDrawing" xmlns:wp="http://schemas.openxmlformats.org/drawingml/2006/wordprocessingDrawing" xmlns:w10="urn:schemas-microsoft-com:office:word" xmlns:w="http://schemas.openxmlformats.org/wordprocessingml/2006/main" xmlns:w14="http://schemas.microsoft.com/office/word/2010/wordml" xmlns:w15="http://schemas.microsoft.com/office/word/2012/wordml" xmlns:w16cex="http://schemas.microsoft.com/office/word/2018/wordml/cex" xmlns:w16cid="http://schemas.microsoft.com/office/word/2016/wordml/cid" xmlns:w16="http://schemas.microsoft.com/office/word/2018/wordml" xmlns:w16du="http://schemas.microsoft.com/office/word/2023/wordml/word16du" xmlns:w16sdtdh="http://schemas.microsoft.com/office/word/2020/wordml/sdtdatahash" xmlns:w16se="http://schemas.microsoft.com/office/word/2015/wordml/symex" xmlns:wpg="http://schemas.microsoft.com/office/word/2010/wordprocessingGroup" xmlns:wpi="http://schemas.microsoft.com/office/word/2010/wordprocessingInk" xmlns:wne="http://schemas.microsoft.com/office/word/2006/wordml" xmlns:wps="http://schemas.microsoft.com/office/word/2010/wordprocessingShape" mc:Ignorable="w14 w15 w16se w16cid w16 w16cex w16sdtdh wp14">
+<w:document xmlns:wpc="http://schemas.microsoft.com/office/word/2010/wordprocessingCanvas" xmlns:cx="http://schemas.microsoft.com/office/drawing/2014/chartex" xmlns:cx1="http://schemas.microsoft.com/office/drawing/2015/9/8/chartex" xmlns:mc="http://schemas.openxmlformats.org/markup-compatibility/2006" xmlns:o="urn:schemas-microsoft-com:office:office" xmlns:r="http://schemas.openxmlformats.org/officeDocument/2006/relationships" xmlns:m="http://schemas.openxmlformats.org/officeDocument/2006/math" xmlns:v="urn:schemas-microsoft-com:vml" xmlns:wp14="http://schemas.microsoft.com/office/word/2010/wordprocessingDrawing" xmlns:wp="http://schemas.openxmlformats.org/drawingml/2006/wordprocessingDrawing" xmlns:w10="urn:schemas-microsoft-com:office:word" xmlns:w="http://schemas.openxmlformats.org/wordprocessingml/2006/main" xmlns:w14="http://schemas.microsoft.com/office/word/2010/wordml" xmlns:w15="http://schemas.microsoft.com/office/word/2012/wordml" xmlns:w16se="http://schemas.microsoft.com/office/word/2015/wordml/symex" xmlns:wpg="http://schemas.microsoft.com/office/word/2010/wordprocessingGroup" xmlns:wpi="http://schemas.microsoft.com/office/word/2010/wordprocessingInk" xmlns:wne="http://schemas.microsoft.com/office/word/2006/wordml" xmlns:wps="http://schemas.microsoft.com/office/word/2010/wordprocessingShape" mc:Ignorable="w14 w15 w16se wp14">
   <w:body>
     <w:p>
       <w:pPr>
@@ -31,35 +31,12 @@
           <w:u w:val="single"/>
           <w:lang w:val="en-US"/>
         </w:rPr>
-        <w:t xml:space="preserve">QUANTUM </w:t>
-      </w:r>
-      <w:proofErr w:type="gramStart"/>
-      <w:r>
-        <w:rPr>
-          <w:rFonts w:ascii="Times New Roman" w:eastAsia="Times New Roman" w:hAnsi="Times New Roman" w:cs="Times New Roman"/>
-          <w:b/>
-          <w:sz w:val="24"/>
-          <w:szCs w:val="24"/>
-          <w:u w:val="single"/>
-          <w:lang w:val="en-US"/>
-        </w:rPr>
-        <w:t>ANTS</w:t>
-      </w:r>
-      <w:proofErr w:type="gramEnd"/>
-      <w:r>
-        <w:rPr>
-          <w:rFonts w:ascii="Times New Roman" w:eastAsia="Times New Roman" w:hAnsi="Times New Roman" w:cs="Times New Roman"/>
-          <w:b/>
-          <w:sz w:val="24"/>
-          <w:szCs w:val="24"/>
-          <w:u w:val="single"/>
-          <w:lang w:val="en-US"/>
-        </w:rPr>
-        <w:t xml:space="preserve"> SOFTWARE S.A.C</w:t>
+        <w:t>QUANTUM ANTS SOFTWARE S.A.C</w:t>
       </w:r>
       <w:r>
         <w:rPr>
           <w:noProof/>
+          <w:lang w:val="es-MX" w:eastAsia="es-MX"/>
         </w:rPr>
         <w:drawing>
           <wp:anchor distT="114300" distB="114300" distL="114300" distR="114300" simplePos="0" relativeHeight="251658240" behindDoc="0" locked="0" layoutInCell="1" hidden="0" allowOverlap="1" wp14:anchorId="7CE9B455" wp14:editId="2CB81F36">
@@ -415,7 +392,15 @@
           <w:sz w:val="24"/>
           <w:szCs w:val="24"/>
         </w:rPr>
-        <w:t xml:space="preserve"> Software S.A.C. es una empresa de desarrollo de software con un equipo experimentado de profesionales de TI. Entre las personas más importantes de la empresa se encuentra Max Bruno Saavedra Monterrey, CEO, jefe de proyecto y arquitecto de software. Max es una persona altamente capacitada en tecnología de la información y cuenta con una amplia experiencia en liderazgo de proyectos y desarrollo de software empresarial.</w:t>
+        <w:t xml:space="preserve"> Software S.A.C. es una empresa de desarrollo de software con un equipo experimentado de profesionales de TI. Entre las personas más importantes de la empresa se encuentra Max Bruno Saavedra Monterrey, CEO, jefe de proyecto y arquitecto de software. Max es</w:t>
+      </w:r>
+      <w:r>
+        <w:rPr>
+          <w:rFonts w:ascii="Times New Roman" w:eastAsia="Times New Roman" w:hAnsi="Times New Roman" w:cs="Times New Roman"/>
+          <w:sz w:val="24"/>
+          <w:szCs w:val="24"/>
+        </w:rPr>
+        <w:t xml:space="preserve"> una persona altamente capacitada en tecnología de la información y cuenta con una amplia experiencia en liderazgo de proyectos y desarrollo de software empresarial.</w:t>
       </w:r>
       <w:r>
         <w:rPr>
@@ -490,7 +475,15 @@
           <w:sz w:val="24"/>
           <w:szCs w:val="24"/>
         </w:rPr>
-        <w:t xml:space="preserve">, analista y administradora de base de datos con amplia experiencia en el desarrollo de aplicaciones web personalizadas y software empresarial. </w:t>
+        <w:t>, analista y administradora d</w:t>
+      </w:r>
+      <w:r>
+        <w:rPr>
+          <w:rFonts w:ascii="Times New Roman" w:eastAsia="Times New Roman" w:hAnsi="Times New Roman" w:cs="Times New Roman"/>
+          <w:sz w:val="24"/>
+          <w:szCs w:val="24"/>
+        </w:rPr>
+        <w:t xml:space="preserve">e base de datos con amplia experiencia en el desarrollo de aplicaciones web personalizadas y software empresarial. </w:t>
       </w:r>
       <w:proofErr w:type="spellStart"/>
       <w:r>
@@ -544,7 +537,15 @@
           <w:sz w:val="24"/>
           <w:szCs w:val="24"/>
         </w:rPr>
-        <w:t xml:space="preserve"> que se destaca por su experiencia en el diseño de bases de datos y la creación de soluciones personalizadas para los clientes.</w:t>
+        <w:t xml:space="preserve"> que se destaca por su experiencia en el diseño de bases de datos y la creación </w:t>
+      </w:r>
+      <w:r>
+        <w:rPr>
+          <w:rFonts w:ascii="Times New Roman" w:eastAsia="Times New Roman" w:hAnsi="Times New Roman" w:cs="Times New Roman"/>
+          <w:sz w:val="24"/>
+          <w:szCs w:val="24"/>
+        </w:rPr>
+        <w:t>de soluciones personalizadas para los clientes.</w:t>
       </w:r>
     </w:p>
     <w:p>
@@ -655,7 +656,7 @@
           <w:sz w:val="24"/>
           <w:szCs w:val="24"/>
         </w:rPr>
-        <w:t xml:space="preserve"> Alessandro Quispe Cabello y Renzo </w:t>
+        <w:t xml:space="preserve"> </w:t>
       </w:r>
       <w:proofErr w:type="spellStart"/>
       <w:r>
@@ -664,6 +665,24 @@
           <w:sz w:val="24"/>
           <w:szCs w:val="24"/>
         </w:rPr>
+        <w:t>Alessandro</w:t>
+      </w:r>
+      <w:proofErr w:type="spellEnd"/>
+      <w:r>
+        <w:rPr>
+          <w:rFonts w:ascii="Times New Roman" w:eastAsia="Times New Roman" w:hAnsi="Times New Roman" w:cs="Times New Roman"/>
+          <w:sz w:val="24"/>
+          <w:szCs w:val="24"/>
+        </w:rPr>
+        <w:t xml:space="preserve"> Quispe Cabello y Renzo </w:t>
+      </w:r>
+      <w:proofErr w:type="spellStart"/>
+      <w:r>
+        <w:rPr>
+          <w:rFonts w:ascii="Times New Roman" w:eastAsia="Times New Roman" w:hAnsi="Times New Roman" w:cs="Times New Roman"/>
+          <w:sz w:val="24"/>
+          <w:szCs w:val="24"/>
+        </w:rPr>
         <w:t>Jesus</w:t>
       </w:r>
       <w:proofErr w:type="spellEnd"/>
@@ -691,7 +710,15 @@
           <w:sz w:val="24"/>
           <w:szCs w:val="24"/>
         </w:rPr>
-        <w:t xml:space="preserve"> Bautista. Fabricio es un diseñador UX con experiencia en el desarrollo de aplicaciones web personalizadas y aplicaciones móviles. </w:t>
+        <w:t xml:space="preserve"> Bautista. Fabricio es un diseñador UX con</w:t>
+      </w:r>
+      <w:r>
+        <w:rPr>
+          <w:rFonts w:ascii="Times New Roman" w:eastAsia="Times New Roman" w:hAnsi="Times New Roman" w:cs="Times New Roman"/>
+          <w:sz w:val="24"/>
+          <w:szCs w:val="24"/>
+        </w:rPr>
+        <w:t xml:space="preserve"> experiencia en el desarrollo de aplicaciones web personalizadas y aplicaciones móviles. </w:t>
       </w:r>
       <w:proofErr w:type="spellStart"/>
       <w:r>
@@ -709,7 +736,7 @@
           <w:sz w:val="24"/>
           <w:szCs w:val="24"/>
         </w:rPr>
-        <w:t xml:space="preserve"> Alessandro es un </w:t>
+        <w:t xml:space="preserve"> </w:t>
       </w:r>
       <w:proofErr w:type="spellStart"/>
       <w:r>
@@ -718,6 +745,24 @@
           <w:sz w:val="24"/>
           <w:szCs w:val="24"/>
         </w:rPr>
+        <w:t>Alessandro</w:t>
+      </w:r>
+      <w:proofErr w:type="spellEnd"/>
+      <w:r>
+        <w:rPr>
+          <w:rFonts w:ascii="Times New Roman" w:eastAsia="Times New Roman" w:hAnsi="Times New Roman" w:cs="Times New Roman"/>
+          <w:sz w:val="24"/>
+          <w:szCs w:val="24"/>
+        </w:rPr>
+        <w:t xml:space="preserve"> es un </w:t>
+      </w:r>
+      <w:proofErr w:type="spellStart"/>
+      <w:r>
+        <w:rPr>
+          <w:rFonts w:ascii="Times New Roman" w:eastAsia="Times New Roman" w:hAnsi="Times New Roman" w:cs="Times New Roman"/>
+          <w:sz w:val="24"/>
+          <w:szCs w:val="24"/>
+        </w:rPr>
         <w:t>tester</w:t>
       </w:r>
       <w:proofErr w:type="spellEnd"/>
@@ -745,7 +790,15 @@
           <w:sz w:val="24"/>
           <w:szCs w:val="24"/>
         </w:rPr>
-        <w:t xml:space="preserve"> es un diseñador UI con habilidades en la creación de interfaces de usuario atractivas y funcionales. En conjunto, el equipo de </w:t>
+        <w:t xml:space="preserve"> es un diseñador UI con habilidades en la creación de i</w:t>
+      </w:r>
+      <w:r>
+        <w:rPr>
+          <w:rFonts w:ascii="Times New Roman" w:eastAsia="Times New Roman" w:hAnsi="Times New Roman" w:cs="Times New Roman"/>
+          <w:sz w:val="24"/>
+          <w:szCs w:val="24"/>
+        </w:rPr>
+        <w:t xml:space="preserve">nterfaces de usuario atractivas y funcionales. En conjunto, el equipo de </w:t>
       </w:r>
       <w:r>
         <w:rPr>
@@ -811,7 +864,15 @@
           <w:sz w:val="24"/>
           <w:szCs w:val="24"/>
         </w:rPr>
-        <w:t xml:space="preserve"> Software S.A.C. es una empresa de desarrollo de software con sede en Lima Perú fundada en 2010 Quantum </w:t>
+        <w:t xml:space="preserve"> Software S.A.C. es una empresa de des</w:t>
+      </w:r>
+      <w:r>
+        <w:rPr>
+          <w:rFonts w:ascii="Times New Roman" w:eastAsia="Times New Roman" w:hAnsi="Times New Roman" w:cs="Times New Roman"/>
+          <w:sz w:val="24"/>
+          <w:szCs w:val="24"/>
+        </w:rPr>
+        <w:t xml:space="preserve">arrollo de software con sede en Lima Perú fundada en 2010 Quantum </w:t>
       </w:r>
       <w:proofErr w:type="spellStart"/>
       <w:r>
@@ -868,7 +929,15 @@
           <w:sz w:val="24"/>
           <w:szCs w:val="24"/>
         </w:rPr>
-        <w:t xml:space="preserve"> Software S.A.C. se dedica a proporcionar soluciones innovadoras de alta calidad a sus clientes.</w:t>
+        <w:t xml:space="preserve"> Software S.</w:t>
+      </w:r>
+      <w:r>
+        <w:rPr>
+          <w:rFonts w:ascii="Times New Roman" w:eastAsia="Times New Roman" w:hAnsi="Times New Roman" w:cs="Times New Roman"/>
+          <w:sz w:val="24"/>
+          <w:szCs w:val="24"/>
+        </w:rPr>
+        <w:t>A.C. se dedica a proporcionar soluciones innovadoras de alta calidad a sus clientes.</w:t>
       </w:r>
     </w:p>
     <w:p>
@@ -889,7 +958,15 @@
           <w:sz w:val="24"/>
           <w:szCs w:val="24"/>
         </w:rPr>
-        <w:t xml:space="preserve">La empresa ha completado con éxito varios proyectos de desarrollo de software, tanto en producción como en desarrollo, para clientes nacionales e internacionales en los últimos años. Los proyectos en producción incluyen aplicaciones web personalizadas, software empresarial y aplicaciones móviles. </w:t>
+        <w:t>La empresa ha completado con éxito varios proyectos de desarrollo de software, tanto en producción como en desarrollo, para clientes nacionales e internacionales en los úl</w:t>
+      </w:r>
+      <w:r>
+        <w:rPr>
+          <w:rFonts w:ascii="Times New Roman" w:eastAsia="Times New Roman" w:hAnsi="Times New Roman" w:cs="Times New Roman"/>
+          <w:sz w:val="24"/>
+          <w:szCs w:val="24"/>
+        </w:rPr>
+        <w:t xml:space="preserve">timos años. Los proyectos en producción incluyen aplicaciones web personalizadas, software empresarial y aplicaciones móviles. </w:t>
       </w:r>
     </w:p>
     <w:p>
@@ -910,7 +987,23 @@
           <w:sz w:val="24"/>
           <w:szCs w:val="24"/>
         </w:rPr>
-        <w:t xml:space="preserve">Nuestra empresa ha tenido la oportunidad de desarrollar dos proyectos exitosos y actualmente está trabajando en un tercero. El primer proyecto, un sistema de reservación de hoteles para el cliente HOTEL HORMIGA S.A.C, se completó hace 13 años. Durante la fase de desarrollo, nuestro equipo experimentó dificultades en la gestión de la configuración de software, incluida la falta de control de versiones del código fuente y la entrega errónea de versiones al cliente debido a la falta </w:t>
+        <w:t>Nuestra empresa ha tenido la oportunidad de desarrollar dos proyectos exitosos y actualmente está trabajando en un tercero. El p</w:t>
+      </w:r>
+      <w:r>
+        <w:rPr>
+          <w:rFonts w:ascii="Times New Roman" w:eastAsia="Times New Roman" w:hAnsi="Times New Roman" w:cs="Times New Roman"/>
+          <w:sz w:val="24"/>
+          <w:szCs w:val="24"/>
+        </w:rPr>
+        <w:t>rimer proyecto, un sistema de reservación de hoteles para el cliente HOTEL HORMIGA S.A.C, se completó hace 13 años. Durante la fase de desarrollo, nuestro equipo experimentó dificultades en la gestión de la configuración de software, incluida la falta de c</w:t>
+      </w:r>
+      <w:r>
+        <w:rPr>
+          <w:rFonts w:ascii="Times New Roman" w:eastAsia="Times New Roman" w:hAnsi="Times New Roman" w:cs="Times New Roman"/>
+          <w:sz w:val="24"/>
+          <w:szCs w:val="24"/>
+        </w:rPr>
+        <w:t xml:space="preserve">ontrol de versiones del código fuente y la entrega errónea de versiones al cliente debido a la falta </w:t>
       </w:r>
       <w:r>
         <w:rPr>
@@ -937,7 +1030,31 @@
           <w:sz w:val="24"/>
           <w:szCs w:val="24"/>
         </w:rPr>
-        <w:t xml:space="preserve"> de aviones para el aeropuerto Hormiga Plane S.A.C, enfrentamos el desafío de documentar adecuadamente los cambios realizados en el código fuente. Además, cuando contratamos nuevos desarrolladores temporales, no se adaptaron al ritmo del proyecto, lo que resultó en una menor eficiencia y mayores tiempos de desarrollo. Actualmente, estamos trabajando en el desarrollo de un sistema de registro de operaciones contables para el cliente BCPOLAR S.A.C, y estamos implementando las lecciones aprendidas de nuestros proyectos anteriores para asegurarnos de una gestión eficaz de la configuración de software.</w:t>
+        <w:t xml:space="preserve"> de aviones para el aeropuerto Hormiga Plane S.A</w:t>
+      </w:r>
+      <w:r>
+        <w:rPr>
+          <w:rFonts w:ascii="Times New Roman" w:eastAsia="Times New Roman" w:hAnsi="Times New Roman" w:cs="Times New Roman"/>
+          <w:sz w:val="24"/>
+          <w:szCs w:val="24"/>
+        </w:rPr>
+        <w:t>.C, enfrentamos el desafío de documentar adecuadamente los cambios realizados en el código fuente. Además, cuando contratamos nuevos desarrolladores temporales, no se adaptaron al ritmo del proyecto, lo que resultó en una menor eficiencia y mayores tiempos</w:t>
+      </w:r>
+      <w:r>
+        <w:rPr>
+          <w:rFonts w:ascii="Times New Roman" w:eastAsia="Times New Roman" w:hAnsi="Times New Roman" w:cs="Times New Roman"/>
+          <w:sz w:val="24"/>
+          <w:szCs w:val="24"/>
+        </w:rPr>
+        <w:t xml:space="preserve"> de desarrollo. Actualmente, estamos trabajando en el desarrollo de un sistema de registro de operaciones contables para el cliente BCPOLAR S.A.C, y estamos implementando las lecciones aprendidas de nuestros proyectos anteriores para asegurarnos de una ges</w:t>
+      </w:r>
+      <w:r>
+        <w:rPr>
+          <w:rFonts w:ascii="Times New Roman" w:eastAsia="Times New Roman" w:hAnsi="Times New Roman" w:cs="Times New Roman"/>
+          <w:sz w:val="24"/>
+          <w:szCs w:val="24"/>
+        </w:rPr>
+        <w:t>tión eficaz de la configuración de software.</w:t>
       </w:r>
     </w:p>
     <w:p>
@@ -1012,7 +1129,15 @@
           <w:sz w:val="24"/>
           <w:szCs w:val="24"/>
         </w:rPr>
-        <w:t xml:space="preserve"> y una administradora y analista de base de datos. Todos los miembros del equipo tienen una sólida formación de informática y experiencia en el desarrollo de software. El jefe de proyectos se encarga de liderar y gestionar el proyecto, mientras que los desarrolladores </w:t>
+        <w:t xml:space="preserve"> y una administradora y analista de base de datos. To</w:t>
+      </w:r>
+      <w:r>
+        <w:rPr>
+          <w:rFonts w:ascii="Times New Roman" w:eastAsia="Times New Roman" w:hAnsi="Times New Roman" w:cs="Times New Roman"/>
+          <w:sz w:val="24"/>
+          <w:szCs w:val="24"/>
+        </w:rPr>
+        <w:t xml:space="preserve">dos los miembros del equipo tienen una sólida formación de informática y experiencia en el desarrollo de software. El jefe de proyectos se encarga de liderar y gestionar el proyecto, mientras que los desarrolladores </w:t>
       </w:r>
       <w:proofErr w:type="spellStart"/>
       <w:r>
@@ -1048,7 +1173,15 @@
           <w:sz w:val="24"/>
           <w:szCs w:val="24"/>
         </w:rPr>
-        <w:t xml:space="preserve"> se encargan de la programación y diseño de la interfaz de usuario; además de la estructura de la aplicación. Por otro lado, quien analiza la base de datos se encarga de la gestión de la base de datos y el análisis de datos.</w:t>
+        <w:t xml:space="preserve"> se encargan de la p</w:t>
+      </w:r>
+      <w:r>
+        <w:rPr>
+          <w:rFonts w:ascii="Times New Roman" w:eastAsia="Times New Roman" w:hAnsi="Times New Roman" w:cs="Times New Roman"/>
+          <w:sz w:val="24"/>
+          <w:szCs w:val="24"/>
+        </w:rPr>
+        <w:t>rogramación y diseño de la interfaz de usuario; además de la estructura de la aplicación. Por otro lado, quien analiza la base de datos se encarga de la gestión de la base de datos y el análisis de datos.</w:t>
       </w:r>
     </w:p>
     <w:p>
@@ -1087,7 +1220,15 @@
           <w:sz w:val="24"/>
           <w:szCs w:val="24"/>
         </w:rPr>
-        <w:t xml:space="preserve"> Software S.A.C. Enfrenta varios desafíos en la gestión de la configuración y el control de cambios en el desarrollo de software. El equipo de gestión de configuración de Quantum </w:t>
+        <w:t xml:space="preserve"> Software S.A.C. Enfrenta varios desafí</w:t>
+      </w:r>
+      <w:r>
+        <w:rPr>
+          <w:rFonts w:ascii="Times New Roman" w:eastAsia="Times New Roman" w:hAnsi="Times New Roman" w:cs="Times New Roman"/>
+          <w:sz w:val="24"/>
+          <w:szCs w:val="24"/>
+        </w:rPr>
+        <w:t xml:space="preserve">os en la gestión de la configuración y el control de cambios en el desarrollo de software. El equipo de gestión de configuración de Quantum </w:t>
       </w:r>
       <w:proofErr w:type="spellStart"/>
       <w:r>
@@ -1114,7 +1255,23 @@
           <w:szCs w:val="24"/>
         </w:rPr>
         <w:lastRenderedPageBreak/>
-        <w:t>controlen y documenten adecuadamente en cada etapa del proceso de desarrollo. La empresa utiliza herramientas de control de cambios y gestión de la configuración para realizar un seguimiento de los cambios realizados en el código fuente, la documentación y otros elementos relacionados con el proyecto.</w:t>
+        <w:t>controlen y documenten adecuadamente en ca</w:t>
+      </w:r>
+      <w:r>
+        <w:rPr>
+          <w:rFonts w:ascii="Times New Roman" w:eastAsia="Times New Roman" w:hAnsi="Times New Roman" w:cs="Times New Roman"/>
+          <w:sz w:val="24"/>
+          <w:szCs w:val="24"/>
+        </w:rPr>
+        <w:t>da etapa del proceso de desarrollo. La empresa utiliza herramientas de control de cambios y gestión de la configuración para realizar un seguimiento de los cambios realizados en el código fuente, la documentación y otros elementos relacionados con el proye</w:t>
+      </w:r>
+      <w:r>
+        <w:rPr>
+          <w:rFonts w:ascii="Times New Roman" w:eastAsia="Times New Roman" w:hAnsi="Times New Roman" w:cs="Times New Roman"/>
+          <w:sz w:val="24"/>
+          <w:szCs w:val="24"/>
+        </w:rPr>
+        <w:t>cto.</w:t>
       </w:r>
     </w:p>
     <w:p>
@@ -1240,7 +1397,15 @@
           <w:sz w:val="24"/>
           <w:szCs w:val="24"/>
         </w:rPr>
-        <w:t xml:space="preserve"> Software S.A.C. es una empresa prestadora de servicios </w:t>
+        <w:t xml:space="preserve"> Software S.A.C. es una empresa prestado</w:t>
+      </w:r>
+      <w:r>
+        <w:rPr>
+          <w:rFonts w:ascii="Times New Roman" w:eastAsia="Times New Roman" w:hAnsi="Times New Roman" w:cs="Times New Roman"/>
+          <w:sz w:val="24"/>
+          <w:szCs w:val="24"/>
+        </w:rPr>
+        <w:t xml:space="preserve">ra de servicios </w:t>
       </w:r>
       <w:proofErr w:type="gramStart"/>
       <w:r>
@@ -1288,7 +1453,15 @@
           <w:sz w:val="24"/>
           <w:szCs w:val="24"/>
         </w:rPr>
-        <w:t>Nuestra empresa se basa en la innovación y con valores tales como:</w:t>
+        <w:t xml:space="preserve">Nuestra empresa se basa en </w:t>
+      </w:r>
+      <w:r>
+        <w:rPr>
+          <w:rFonts w:ascii="Times New Roman" w:eastAsia="Times New Roman" w:hAnsi="Times New Roman" w:cs="Times New Roman"/>
+          <w:sz w:val="24"/>
+          <w:szCs w:val="24"/>
+        </w:rPr>
+        <w:t>la innovación y con valores tales como:</w:t>
       </w:r>
     </w:p>
     <w:p>
@@ -1479,7 +1652,16 @@
           <w:sz w:val="24"/>
           <w:szCs w:val="24"/>
         </w:rPr>
-        <w:t xml:space="preserve">Organigrama de la empresa Quantum </w:t>
+        <w:t>Organigrama de la empres</w:t>
+      </w:r>
+      <w:r>
+        <w:rPr>
+          <w:rFonts w:ascii="Times New Roman" w:eastAsia="Times New Roman" w:hAnsi="Times New Roman" w:cs="Times New Roman"/>
+          <w:i/>
+          <w:sz w:val="24"/>
+          <w:szCs w:val="24"/>
+        </w:rPr>
+        <w:t xml:space="preserve">a Quantum </w:t>
       </w:r>
       <w:proofErr w:type="spellStart"/>
       <w:r>
@@ -1523,6 +1705,7 @@
           <w:sz w:val="24"/>
           <w:szCs w:val="24"/>
           <w:shd w:val="clear" w:color="auto" w:fill="CFE2F3"/>
+          <w:lang w:val="es-MX" w:eastAsia="es-MX"/>
         </w:rPr>
         <w:drawing>
           <wp:inline distT="114300" distB="114300" distL="114300" distR="114300" wp14:anchorId="2E9217AF" wp14:editId="35A36FD6">
@@ -1651,7 +1834,15 @@
           <w:sz w:val="24"/>
           <w:szCs w:val="24"/>
         </w:rPr>
-        <w:t>ANALISTAS: Son responsables de analizar los requerimientos y necesidades del cliente para poder diseñar una solución de software adecuada.</w:t>
+        <w:t>ANALIS</w:t>
+      </w:r>
+      <w:r>
+        <w:rPr>
+          <w:rFonts w:ascii="Times New Roman" w:eastAsia="Times New Roman" w:hAnsi="Times New Roman" w:cs="Times New Roman"/>
+          <w:sz w:val="24"/>
+          <w:szCs w:val="24"/>
+        </w:rPr>
+        <w:t>TAS: Son responsables de analizar los requerimientos y necesidades del cliente para poder diseñar una solución de software adecuada.</w:t>
       </w:r>
     </w:p>
     <w:p>
@@ -1699,7 +1890,15 @@
           <w:sz w:val="24"/>
           <w:szCs w:val="24"/>
         </w:rPr>
-        <w:t>DESARROLLADORES BACK - END: encargados de la programación y diseño de la interfaz de usuario.</w:t>
+        <w:t xml:space="preserve">DESARROLLADORES BACK - END: </w:t>
+      </w:r>
+      <w:r>
+        <w:rPr>
+          <w:rFonts w:ascii="Times New Roman" w:eastAsia="Times New Roman" w:hAnsi="Times New Roman" w:cs="Times New Roman"/>
+          <w:sz w:val="24"/>
+          <w:szCs w:val="24"/>
+        </w:rPr>
+        <w:t>encargados de la programación y diseño de la interfaz de usuario.</w:t>
       </w:r>
     </w:p>
     <w:p>
@@ -1763,7 +1962,15 @@
           <w:sz w:val="24"/>
           <w:szCs w:val="24"/>
         </w:rPr>
-        <w:t xml:space="preserve"> Software pudo haber enfrentado inicialmente con sus clientes podrían haber sido:</w:t>
+        <w:t xml:space="preserve"> Software pudo haber enfrentado inicialmente</w:t>
+      </w:r>
+      <w:r>
+        <w:rPr>
+          <w:rFonts w:ascii="Times New Roman" w:eastAsia="Times New Roman" w:hAnsi="Times New Roman" w:cs="Times New Roman"/>
+          <w:sz w:val="24"/>
+          <w:szCs w:val="24"/>
+        </w:rPr>
+        <w:t xml:space="preserve"> con sus clientes podrían haber sido:</w:t>
       </w:r>
     </w:p>
     <w:p>
@@ -1787,7 +1994,15 @@
           <w:sz w:val="24"/>
           <w:szCs w:val="24"/>
         </w:rPr>
-        <w:t>Malentendidos en cuanto a las expectativas del proyecto: A menudo, los clientes tienen expectativas poco realistas sobre lo que puede lograrse con el software. Esto puede deberse a una falta de comprensión de los procesos de desarrollo de software o a la falta de claridad en la comunicación entre el equipo de desarrollo y el cliente. Como resultado, los clientes pueden sentirse decepcionados con el producto final y pueden surgir problemas de retroalimentación.</w:t>
+        <w:t>Malentendidos en cuanto a las expectativas del proyecto: A menudo, los clientes tienen expectativas poco realistas sobre lo que puede lograrse con el software. Esto puede deberse a una falta de comprensión de los proce</w:t>
+      </w:r>
+      <w:r>
+        <w:rPr>
+          <w:rFonts w:ascii="Times New Roman" w:eastAsia="Times New Roman" w:hAnsi="Times New Roman" w:cs="Times New Roman"/>
+          <w:sz w:val="24"/>
+          <w:szCs w:val="24"/>
+        </w:rPr>
+        <w:t>sos de desarrollo de software o a la falta de claridad en la comunicación entre el equipo de desarrollo y el cliente. Como resultado, los clientes pueden sentirse decepcionados con el producto final y pueden surgir problemas de retroalimentación.</w:t>
       </w:r>
     </w:p>
     <w:p>
@@ -1811,7 +2026,23 @@
           <w:sz w:val="24"/>
           <w:szCs w:val="24"/>
         </w:rPr>
-        <w:t>Cambios constantes en los requisitos del proyecto: Los clientes pueden cambiar los requisitos del proyecto a medida que avanzan las etapas de desarrollo, lo que puede aumentar el costo y el tiempo de entrega. La falta de un proceso formal de gestión de cambios puede llevar a problemas de control de versiones, cambios no autorizados y errores en la configuración del software.</w:t>
+        <w:t>Cambios c</w:t>
+      </w:r>
+      <w:r>
+        <w:rPr>
+          <w:rFonts w:ascii="Times New Roman" w:eastAsia="Times New Roman" w:hAnsi="Times New Roman" w:cs="Times New Roman"/>
+          <w:sz w:val="24"/>
+          <w:szCs w:val="24"/>
+        </w:rPr>
+        <w:t>onstantes en los requisitos del proyecto: Los clientes pueden cambiar los requisitos del proyecto a medida que avanzan las etapas de desarrollo, lo que puede aumentar el costo y el tiempo de entrega. La falta de un proceso formal de gestión de cambios pued</w:t>
+      </w:r>
+      <w:r>
+        <w:rPr>
+          <w:rFonts w:ascii="Times New Roman" w:eastAsia="Times New Roman" w:hAnsi="Times New Roman" w:cs="Times New Roman"/>
+          <w:sz w:val="24"/>
+          <w:szCs w:val="24"/>
+        </w:rPr>
+        <w:t>e llevar a problemas de control de versiones, cambios no autorizados y errores en la configuración del software.</w:t>
       </w:r>
     </w:p>
     <w:p>
@@ -1853,7 +2084,15 @@
           <w:sz w:val="24"/>
           <w:szCs w:val="24"/>
         </w:rPr>
-        <w:t xml:space="preserve"> Software está desarrollando. Si estos requisitos no se tienen en cuenta desde el principio, puede llevar a problemas de integración y dificultades para ampliar el software en el futuro. Además, puede haber problemas de configuración del software si el equipo de desarrollo no tiene en cuenta estas consideraciones desde el principio.</w:t>
+        <w:t xml:space="preserve"> Software está desarrollando. Si estos requisitos no se tienen en cuenta desde el principio, pu</w:t>
+      </w:r>
+      <w:r>
+        <w:rPr>
+          <w:rFonts w:ascii="Times New Roman" w:eastAsia="Times New Roman" w:hAnsi="Times New Roman" w:cs="Times New Roman"/>
+          <w:sz w:val="24"/>
+          <w:szCs w:val="24"/>
+        </w:rPr>
+        <w:t>ede llevar a problemas de integración y dificultades para ampliar el software en el futuro. Además, puede haber problemas de configuración del software si el equipo de desarrollo no tiene en cuenta estas consideraciones desde el principio.</w:t>
       </w:r>
     </w:p>
     <w:p>
@@ -1897,7 +2136,15 @@
           <w:sz w:val="24"/>
           <w:szCs w:val="24"/>
         </w:rPr>
-        <w:t xml:space="preserve"> de Implementar la Gestión de la Configuración del Software</w:t>
+        <w:t xml:space="preserve"> de </w:t>
+      </w:r>
+      <w:r>
+        <w:rPr>
+          <w:rFonts w:ascii="Times New Roman" w:eastAsia="Times New Roman" w:hAnsi="Times New Roman" w:cs="Times New Roman"/>
+          <w:sz w:val="24"/>
+          <w:szCs w:val="24"/>
+        </w:rPr>
+        <w:t>Implementar la Gestión de la Configuración del Software</w:t>
       </w:r>
     </w:p>
     <w:p>
@@ -1914,7 +2161,15 @@
           <w:sz w:val="24"/>
           <w:szCs w:val="24"/>
         </w:rPr>
-        <w:t>La gestión de la configuración del software es importante de implementar en nuestros proyectos ya que nos permite controlar los cambios en el código fuente, la documentación y otros artefactos del software durante su ciclo de vida. Nos ayudará a gestionar de manera más efectiva los cambios y a mantener un registro de versiones de software.</w:t>
+        <w:t>La gestión de la configuración del software es importante de implementar en nuestros proyectos ya que nos permite controlar los cambios en el código fuente, la documentación y otros artefactos del sof</w:t>
+      </w:r>
+      <w:r>
+        <w:rPr>
+          <w:rFonts w:ascii="Times New Roman" w:eastAsia="Times New Roman" w:hAnsi="Times New Roman" w:cs="Times New Roman"/>
+          <w:sz w:val="24"/>
+          <w:szCs w:val="24"/>
+        </w:rPr>
+        <w:t>tware durante su ciclo de vida. Nos ayudará a gestionar de manera más efectiva los cambios y a mantener un registro de versiones de software.</w:t>
       </w:r>
     </w:p>
     <w:p>
@@ -1933,7 +2188,15 @@
           <w:sz w:val="24"/>
           <w:szCs w:val="24"/>
         </w:rPr>
-        <w:t xml:space="preserve">Al aplicar la gestión de la configuración, se disminuye la incidencia de este tipo de problemas con la ayuda de sus características principales: </w:t>
+        <w:t>Al aplicar la gestión de la configuración, se disminuye la incidencia de este tipo de problemas con la ayuda de su</w:t>
+      </w:r>
+      <w:r>
+        <w:rPr>
+          <w:rFonts w:ascii="Times New Roman" w:eastAsia="Times New Roman" w:hAnsi="Times New Roman" w:cs="Times New Roman"/>
+          <w:sz w:val="24"/>
+          <w:szCs w:val="24"/>
+        </w:rPr>
+        <w:t xml:space="preserve">s características principales: </w:t>
       </w:r>
     </w:p>
     <w:p>
@@ -1979,7 +2242,15 @@
           <w:sz w:val="24"/>
           <w:szCs w:val="24"/>
         </w:rPr>
-        <w:t>Control de versiones: Cada versión del software se almacena en el repositorio de control de versiones, lo que te permite acceder a versiones anteriores del software en caso de que necesites hacer cambios o revertir a una versión anterior.</w:t>
+        <w:t>Control de versiones: Cada versión del software se almacena en el repositorio de control de versiones, lo que te permite acced</w:t>
+      </w:r>
+      <w:r>
+        <w:rPr>
+          <w:rFonts w:ascii="Times New Roman" w:eastAsia="Times New Roman" w:hAnsi="Times New Roman" w:cs="Times New Roman"/>
+          <w:sz w:val="24"/>
+          <w:szCs w:val="24"/>
+        </w:rPr>
+        <w:t>er a versiones anteriores del software en caso de que necesites hacer cambios o revertir a una versión anterior.</w:t>
       </w:r>
     </w:p>
     <w:p>
@@ -2025,7 +2296,15 @@
           <w:sz w:val="24"/>
           <w:szCs w:val="24"/>
         </w:rPr>
-        <w:t>Trabajo en equipo: Cada miembro del equipo puede trabajar en su propia rama y fusionar sus cambios en la rama principal cuando estén listos.</w:t>
+        <w:t>Trabajo en equipo: Cada miemb</w:t>
+      </w:r>
+      <w:r>
+        <w:rPr>
+          <w:rFonts w:ascii="Times New Roman" w:eastAsia="Times New Roman" w:hAnsi="Times New Roman" w:cs="Times New Roman"/>
+          <w:sz w:val="24"/>
+          <w:szCs w:val="24"/>
+        </w:rPr>
+        <w:t>ro del equipo puede trabajar en su propia rama y fusionar sus cambios en la rama principal cuando estén listos.</w:t>
       </w:r>
     </w:p>
     <w:p>
@@ -2048,7 +2327,15 @@
           <w:sz w:val="24"/>
           <w:szCs w:val="24"/>
         </w:rPr>
-        <w:t>Identificación de problemas: Utilizar herramientas de seguimiento de problemas permite identificar problemas y asociarlos con cambios específicos en el código fuente.</w:t>
+        <w:t>Identificación de problemas: Utilizar herramientas de seguimiento de problemas permite identificar problemas y asociarlos con cambios específico</w:t>
+      </w:r>
+      <w:r>
+        <w:rPr>
+          <w:rFonts w:ascii="Times New Roman" w:eastAsia="Times New Roman" w:hAnsi="Times New Roman" w:cs="Times New Roman"/>
+          <w:sz w:val="24"/>
+          <w:szCs w:val="24"/>
+        </w:rPr>
+        <w:t>s en el código fuente.</w:t>
       </w:r>
     </w:p>
     <w:p>
@@ -2130,7 +2417,15 @@
           <w:sz w:val="24"/>
           <w:szCs w:val="24"/>
         </w:rPr>
-        <w:t>c)Benchmarking de herramientas</w:t>
+        <w:t>c)Benchmar</w:t>
+      </w:r>
+      <w:r>
+        <w:rPr>
+          <w:rFonts w:ascii="Times New Roman" w:eastAsia="Times New Roman" w:hAnsi="Times New Roman" w:cs="Times New Roman"/>
+          <w:sz w:val="24"/>
+          <w:szCs w:val="24"/>
+        </w:rPr>
+        <w:t>king de herramientas</w:t>
       </w:r>
     </w:p>
     <w:p>
@@ -2191,7 +2486,16 @@
           <w:sz w:val="24"/>
           <w:szCs w:val="24"/>
         </w:rPr>
-        <w:t xml:space="preserve">Evaluación de herramientas de control de versiones según criterios de funcionalidad, integración, seguridad, facilidad de uso, escalabilidad, soporte, </w:t>
+        <w:t>Evaluación de herramientas de control de versio</w:t>
+      </w:r>
+      <w:r>
+        <w:rPr>
+          <w:rFonts w:ascii="Times New Roman" w:eastAsia="Times New Roman" w:hAnsi="Times New Roman" w:cs="Times New Roman"/>
+          <w:i/>
+          <w:sz w:val="24"/>
+          <w:szCs w:val="24"/>
+        </w:rPr>
+        <w:t xml:space="preserve">nes según criterios de funcionalidad, integración, seguridad, facilidad de uso, escalabilidad, soporte, </w:t>
       </w:r>
       <w:proofErr w:type="spellStart"/>
       <w:proofErr w:type="gramStart"/>
@@ -2404,17 +2708,8 @@
                 <w:rFonts w:ascii="Times New Roman" w:eastAsia="Times New Roman" w:hAnsi="Times New Roman" w:cs="Times New Roman"/>
                 <w:b/>
               </w:rPr>
-              <w:t>[</w:t>
-            </w:r>
-            <w:proofErr w:type="gramStart"/>
-            <w:r>
-              <w:rPr>
-                <w:rFonts w:ascii="Times New Roman" w:eastAsia="Times New Roman" w:hAnsi="Times New Roman" w:cs="Times New Roman"/>
-                <w:b/>
-              </w:rPr>
-              <w:t>3 ]</w:t>
-            </w:r>
-            <w:proofErr w:type="gramEnd"/>
+              <w:t>[3 ]</w:t>
+            </w:r>
           </w:p>
         </w:tc>
         <w:tc>
@@ -4289,7 +4584,15 @@
           <w:sz w:val="24"/>
           <w:szCs w:val="24"/>
         </w:rPr>
-        <w:t>Los criterios se evaluaron con una escala de SÍ y NO. Las herramientas se clasificaron según la presencia de criterios cumplidos.</w:t>
+        <w:t xml:space="preserve">Los criterios se evaluaron con una escala de SÍ y NO. Las herramientas se clasificaron según la presencia de </w:t>
+      </w:r>
+      <w:r>
+        <w:rPr>
+          <w:rFonts w:ascii="Times New Roman" w:eastAsia="Times New Roman" w:hAnsi="Times New Roman" w:cs="Times New Roman"/>
+          <w:sz w:val="24"/>
+          <w:szCs w:val="24"/>
+        </w:rPr>
+        <w:t>criterios cumplidos.</w:t>
       </w:r>
     </w:p>
     <w:p>
@@ -4379,7 +4682,15 @@
           <w:sz w:val="24"/>
           <w:szCs w:val="24"/>
         </w:rPr>
-        <w:t xml:space="preserve"> máximo, máximo de colaboradores en versión gratuita y funciones en dicha versión y requerimiento de software adicional , se concluye que:</w:t>
+        <w:t xml:space="preserve"> máximo, máximo de colaboradores en versión gratuita y funciones en dicha versión y reque</w:t>
+      </w:r>
+      <w:r>
+        <w:rPr>
+          <w:rFonts w:ascii="Times New Roman" w:eastAsia="Times New Roman" w:hAnsi="Times New Roman" w:cs="Times New Roman"/>
+          <w:sz w:val="24"/>
+          <w:szCs w:val="24"/>
+        </w:rPr>
+        <w:t>rimiento de software adicional , se concluye que:</w:t>
       </w:r>
     </w:p>
     <w:p>
@@ -4512,7 +4823,15 @@
           <w:sz w:val="24"/>
           <w:szCs w:val="24"/>
         </w:rPr>
-        <w:t>Es una herramienta que ha sido utilizada por la comunidad de software libre, pero su soporte es limitado. Además, no cuenta con muchas funcionalidades avanzadas.</w:t>
+        <w:t>Es una herramienta que ha sido utilizada por l</w:t>
+      </w:r>
+      <w:r>
+        <w:rPr>
+          <w:rFonts w:ascii="Times New Roman" w:eastAsia="Times New Roman" w:hAnsi="Times New Roman" w:cs="Times New Roman"/>
+          <w:sz w:val="24"/>
+          <w:szCs w:val="24"/>
+        </w:rPr>
+        <w:t>a comunidad de software libre, pero su soporte es limitado. Además, no cuenta con muchas funcionalidades avanzadas.</w:t>
       </w:r>
     </w:p>
     <w:p>
@@ -4555,7 +4874,15 @@
           <w:sz w:val="24"/>
           <w:szCs w:val="24"/>
         </w:rPr>
-        <w:t xml:space="preserve"> Fácil de usar y cuenta con una interfaz gráfica intuitiva, lo que la hace una buena opción para equipos que no tienen experiencia previa con control de versiones. Sin embargo, su costo es elevado.</w:t>
+        <w:t xml:space="preserve"> Fácil de usar y cuenta con una interfaz gráfica intuitiva, lo que la hace una buena opción para equipos que no tienen experiencia</w:t>
+      </w:r>
+      <w:r>
+        <w:rPr>
+          <w:rFonts w:ascii="Times New Roman" w:eastAsia="Times New Roman" w:hAnsi="Times New Roman" w:cs="Times New Roman"/>
+          <w:sz w:val="24"/>
+          <w:szCs w:val="24"/>
+        </w:rPr>
+        <w:t xml:space="preserve"> previa con control de versiones. Sin embargo, su costo es elevado.</w:t>
       </w:r>
     </w:p>
     <w:p>
@@ -4605,7 +4932,15 @@
           <w:sz w:val="24"/>
           <w:szCs w:val="24"/>
         </w:rPr>
-        <w:t>, lo que la hace una buena opción para equipos que ya trabajan con esta herramienta. Además, es gratuita para proyectos de código abierto y cuenta con planes de pago asequibles para empresas.</w:t>
+        <w:t>, lo que la hace una buena opción para equipos q</w:t>
+      </w:r>
+      <w:r>
+        <w:rPr>
+          <w:rFonts w:ascii="Times New Roman" w:eastAsia="Times New Roman" w:hAnsi="Times New Roman" w:cs="Times New Roman"/>
+          <w:sz w:val="24"/>
+          <w:szCs w:val="24"/>
+        </w:rPr>
+        <w:t>ue ya trabajan con esta herramienta. Además, es gratuita para proyectos de código abierto y cuenta con planes de pago asequibles para empresas.</w:t>
       </w:r>
     </w:p>
     <w:p>
@@ -4649,7 +4984,15 @@
           <w:sz w:val="24"/>
           <w:szCs w:val="24"/>
         </w:rPr>
-        <w:t>Ofrece una buena integración con otras herramientas de desarrollo y cuenta con una buena funcionalidad, pero resulta complicada para equipos que no tienen experiencia previa con control de versiones.</w:t>
+        <w:t>Ofrece una buena integración con otras herramientas de desarrollo y cuenta con una buena funcionalid</w:t>
+      </w:r>
+      <w:r>
+        <w:rPr>
+          <w:rFonts w:ascii="Times New Roman" w:eastAsia="Times New Roman" w:hAnsi="Times New Roman" w:cs="Times New Roman"/>
+          <w:sz w:val="24"/>
+          <w:szCs w:val="24"/>
+        </w:rPr>
+        <w:t>ad, pero resulta complicada para equipos que no tienen experiencia previa con control de versiones.</w:t>
       </w:r>
     </w:p>
     <w:p>
@@ -4712,7 +5055,15 @@
           <w:sz w:val="24"/>
           <w:szCs w:val="24"/>
         </w:rPr>
-        <w:t>Es una herramienta desarrollada por Microsoft que ofrece una buena integración con otras herramientas de desarrollo de la compañía. Sin embargo, su costo es elevado y puede ser complicado de usar para equipos que no tienen experiencia previa con control de versiones.</w:t>
+        <w:t xml:space="preserve">Es una herramienta desarrollada por Microsoft que ofrece una buena integración con otras herramientas de desarrollo de la compañía. </w:t>
+      </w:r>
+      <w:r>
+        <w:rPr>
+          <w:rFonts w:ascii="Times New Roman" w:eastAsia="Times New Roman" w:hAnsi="Times New Roman" w:cs="Times New Roman"/>
+          <w:sz w:val="24"/>
+          <w:szCs w:val="24"/>
+        </w:rPr>
+        <w:t>Sin embargo, su costo es elevado y puede ser complicado de usar para equipos que no tienen experiencia previa con control de versiones.</w:t>
       </w:r>
     </w:p>
     <w:p>
@@ -4749,7 +5100,15 @@
           <w:sz w:val="24"/>
           <w:szCs w:val="24"/>
         </w:rPr>
-        <w:t xml:space="preserve"> Software S.A.C. Esto se debe a que cuenta con todas las funcionalidades que necesitamos, incluyendo una buena integración con el lenguaje de programación Python y Visual Studio </w:t>
+        <w:t xml:space="preserve"> </w:t>
+      </w:r>
+      <w:r>
+        <w:rPr>
+          <w:rFonts w:ascii="Times New Roman" w:eastAsia="Times New Roman" w:hAnsi="Times New Roman" w:cs="Times New Roman"/>
+          <w:sz w:val="24"/>
+          <w:szCs w:val="24"/>
+        </w:rPr>
+        <w:t xml:space="preserve">Software S.A.C. Esto se debe a que cuenta con todas las funcionalidades que necesitamos, incluyendo una buena integración con el lenguaje de programación Python y Visual Studio </w:t>
       </w:r>
       <w:proofErr w:type="spellStart"/>
       <w:r>
@@ -4767,7 +5126,15 @@
           <w:sz w:val="24"/>
           <w:szCs w:val="24"/>
         </w:rPr>
-        <w:t>, que es la herramienta que utilizamos para programar. Además, es gratuita para proyectos de código abierto y cuenta con planes de pago asequibles para empresas.</w:t>
+        <w:t xml:space="preserve">, que es la herramienta que utilizamos para programar. Además, es gratuita </w:t>
+      </w:r>
+      <w:r>
+        <w:rPr>
+          <w:rFonts w:ascii="Times New Roman" w:eastAsia="Times New Roman" w:hAnsi="Times New Roman" w:cs="Times New Roman"/>
+          <w:sz w:val="24"/>
+          <w:szCs w:val="24"/>
+        </w:rPr>
+        <w:t>para proyectos de código abierto y cuenta con planes de pago asequibles para empresas.</w:t>
       </w:r>
     </w:p>
     <w:p>
@@ -4829,7 +5196,15 @@
           <w:sz w:val="24"/>
           <w:szCs w:val="24"/>
         </w:rPr>
-        <w:t>GitHub es una plataforma de control de versiones de software y alojamiento de repositorios en línea que se ha convertido en una de las herramientas de desarrollo de software más populares y utilizadas en todo el mundo. Fue adquirida por Microsoft en 2018 y es compatible con una variedad de sistemas operativos y lenguajes de programación.</w:t>
+        <w:t>GitHub es una plataforma de control de versiones de software y alojamiento de repositorios en línea que se h</w:t>
+      </w:r>
+      <w:r>
+        <w:rPr>
+          <w:rFonts w:ascii="Times New Roman" w:eastAsia="Times New Roman" w:hAnsi="Times New Roman" w:cs="Times New Roman"/>
+          <w:sz w:val="24"/>
+          <w:szCs w:val="24"/>
+        </w:rPr>
+        <w:t>a convertido en una de las herramientas de desarrollo de software más populares y utilizadas en todo el mundo. Fue adquirida por Microsoft en 2018 y es compatible con una variedad de sistemas operativos y lenguajes de programación.</w:t>
       </w:r>
     </w:p>
     <w:p>
@@ -4870,7 +5245,23 @@
           <w:szCs w:val="24"/>
         </w:rPr>
         <w:lastRenderedPageBreak/>
-        <w:t>GitHub se basa en la arquitectura de Git, un sistema de control de versiones distribuido que permite a los usuarios colaborar en el desarrollo de software y rastrear cambios en el código fuente. El sistema utiliza una estructura de árbol de objetos para almacenar y recuperar versiones de archivos y se basa en la creación de ramas y fusiones para permitir que los desarrolladores trabajen en paralelo en diferentes características y correcciones de errores.</w:t>
+        <w:t xml:space="preserve">GitHub se </w:t>
+      </w:r>
+      <w:r>
+        <w:rPr>
+          <w:rFonts w:ascii="Times New Roman" w:eastAsia="Times New Roman" w:hAnsi="Times New Roman" w:cs="Times New Roman"/>
+          <w:sz w:val="24"/>
+          <w:szCs w:val="24"/>
+        </w:rPr>
+        <w:t xml:space="preserve">basa en la arquitectura de Git, un sistema de control de versiones distribuido que permite a los usuarios colaborar en el desarrollo de software y rastrear cambios en el código fuente. El sistema utiliza una estructura de árbol de objetos para almacenar y </w:t>
+      </w:r>
+      <w:r>
+        <w:rPr>
+          <w:rFonts w:ascii="Times New Roman" w:eastAsia="Times New Roman" w:hAnsi="Times New Roman" w:cs="Times New Roman"/>
+          <w:sz w:val="24"/>
+          <w:szCs w:val="24"/>
+        </w:rPr>
+        <w:t>recuperar versiones de archivos y se basa en la creación de ramas y fusiones para permitir que los desarrolladores trabajen en paralelo en diferentes características y correcciones de errores.</w:t>
       </w:r>
     </w:p>
     <w:p>
@@ -4912,7 +5303,16 @@
           <w:sz w:val="24"/>
           <w:szCs w:val="24"/>
         </w:rPr>
-        <w:t>Flujo de trabajo en GitHub mediante el uso de ramas y fusiones</w:t>
+        <w:t>Flujo de trabajo en GitHub mediante el uso de ramas y</w:t>
+      </w:r>
+      <w:r>
+        <w:rPr>
+          <w:rFonts w:ascii="Times New Roman" w:eastAsia="Times New Roman" w:hAnsi="Times New Roman" w:cs="Times New Roman"/>
+          <w:i/>
+          <w:sz w:val="24"/>
+          <w:szCs w:val="24"/>
+        </w:rPr>
+        <w:t xml:space="preserve"> fusiones</w:t>
       </w:r>
       <w:r>
         <w:rPr>
@@ -4920,6 +5320,7 @@
           <w:noProof/>
           <w:sz w:val="24"/>
           <w:szCs w:val="24"/>
+          <w:lang w:val="es-MX" w:eastAsia="es-MX"/>
         </w:rPr>
         <w:drawing>
           <wp:inline distT="114300" distB="114300" distL="114300" distR="114300" wp14:anchorId="5A0647B9" wp14:editId="3DFA5C06">
@@ -5059,7 +5460,15 @@
           <w:sz w:val="24"/>
           <w:szCs w:val="24"/>
         </w:rPr>
-        <w:t>Facilita la colaboración entre desarrolladores y equipos, permitiendo que varios desarrolladores trabajen en un mismo proyecto y fusionen sus cambios de forma sencilla y segura.</w:t>
+        <w:t xml:space="preserve">Facilita la colaboración entre desarrolladores y equipos, permitiendo que varios desarrolladores trabajen en un mismo proyecto y fusionen sus cambios de forma </w:t>
+      </w:r>
+      <w:r>
+        <w:rPr>
+          <w:rFonts w:ascii="Times New Roman" w:eastAsia="Times New Roman" w:hAnsi="Times New Roman" w:cs="Times New Roman"/>
+          <w:sz w:val="24"/>
+          <w:szCs w:val="24"/>
+        </w:rPr>
+        <w:t>sencilla y segura.</w:t>
       </w:r>
     </w:p>
     <w:p>
@@ -5106,7 +5515,15 @@
           <w:sz w:val="24"/>
           <w:szCs w:val="24"/>
         </w:rPr>
-        <w:t xml:space="preserve">Se integra fácilmente con una amplia variedad de herramientas de desarrollo, como </w:t>
+        <w:t xml:space="preserve">Se integra fácilmente con una amplia variedad de </w:t>
+      </w:r>
+      <w:r>
+        <w:rPr>
+          <w:rFonts w:ascii="Times New Roman" w:eastAsia="Times New Roman" w:hAnsi="Times New Roman" w:cs="Times New Roman"/>
+          <w:sz w:val="24"/>
+          <w:szCs w:val="24"/>
+        </w:rPr>
+        <w:t xml:space="preserve">herramientas de desarrollo, como </w:t>
       </w:r>
       <w:proofErr w:type="spellStart"/>
       <w:r>
@@ -5147,7 +5564,15 @@
           <w:sz w:val="24"/>
           <w:szCs w:val="24"/>
         </w:rPr>
-        <w:t>Ofrece almacenamiento gratuito y seguro en la nube para los repositorios de código, lo que permite a los desarrolladores acceder a su trabajo desde cualquier lugar con una conexión a Internet.</w:t>
+        <w:t>Ofrece almacenamiento gratuito y seguro en la nube para los repositorios de código, lo que permite a los desarrolladores acceder a su trabajo des</w:t>
+      </w:r>
+      <w:r>
+        <w:rPr>
+          <w:rFonts w:ascii="Times New Roman" w:eastAsia="Times New Roman" w:hAnsi="Times New Roman" w:cs="Times New Roman"/>
+          <w:sz w:val="24"/>
+          <w:szCs w:val="24"/>
+        </w:rPr>
+        <w:t>de cualquier lugar con una conexión a Internet.</w:t>
       </w:r>
     </w:p>
     <w:p>
@@ -5210,7 +5635,23 @@
           <w:sz w:val="24"/>
           <w:szCs w:val="24"/>
         </w:rPr>
-        <w:t>A pesar de que GitHub ofrece medidas de seguridad como autenticación y autorización, cifrado de datos y auditorías de cambios, algunos usuarios pueden sentirse incómodos al almacenar su propiedad intelectual en la nube y prefieren alojar su repositorio en su propio servidor privado para mayor seguridad y privacidad.</w:t>
+        <w:t>A pesar de que GitHub ofrece medida</w:t>
+      </w:r>
+      <w:r>
+        <w:rPr>
+          <w:rFonts w:ascii="Times New Roman" w:eastAsia="Times New Roman" w:hAnsi="Times New Roman" w:cs="Times New Roman"/>
+          <w:sz w:val="24"/>
+          <w:szCs w:val="24"/>
+        </w:rPr>
+        <w:t>s de seguridad como autenticación y autorización, cifrado de datos y auditorías de cambios, algunos usuarios pueden sentirse incómodos al almacenar su propiedad intelectual en la nube y prefieren alojar su repositorio en su propio servidor privado para may</w:t>
+      </w:r>
+      <w:r>
+        <w:rPr>
+          <w:rFonts w:ascii="Times New Roman" w:eastAsia="Times New Roman" w:hAnsi="Times New Roman" w:cs="Times New Roman"/>
+          <w:sz w:val="24"/>
+          <w:szCs w:val="24"/>
+        </w:rPr>
+        <w:t>or seguridad y privacidad.</w:t>
       </w:r>
     </w:p>
     <w:p>
@@ -5229,7 +5670,15 @@
           <w:sz w:val="24"/>
           <w:szCs w:val="24"/>
         </w:rPr>
-        <w:t>Aunque GitHub ofrece almacenamiento gratuito y un plan de suscripción asequible para usuarios individuales, los planes empresariales pueden ser bastante costosos y no siempre son viables para pequeñas empresas o equipos de desarrollo.</w:t>
+        <w:t>Aunque GitHub ofrece almacenamiento gratuito y un plan de suscripción asequible para usuarios individuales, los planes empresariales pueden ser bastante costosos y no siempre son viables para pequeñas empresas o equipos de desarr</w:t>
+      </w:r>
+      <w:r>
+        <w:rPr>
+          <w:rFonts w:ascii="Times New Roman" w:eastAsia="Times New Roman" w:hAnsi="Times New Roman" w:cs="Times New Roman"/>
+          <w:sz w:val="24"/>
+          <w:szCs w:val="24"/>
+        </w:rPr>
+        <w:t>ollo.</w:t>
       </w:r>
     </w:p>
     <w:p>
@@ -5268,7 +5717,15 @@
           <w:sz w:val="24"/>
           <w:szCs w:val="24"/>
         </w:rPr>
-        <w:t>GitHub tiene un límite en el tamaño de los archivos que se pueden almacenar en un repositorio, lo que puede ser un problema para aquellos que trabajan con grandes archivos de datos o multimedia.</w:t>
+        <w:t>GitHub tiene un límite en el tamaño de los archi</w:t>
+      </w:r>
+      <w:r>
+        <w:rPr>
+          <w:rFonts w:ascii="Times New Roman" w:eastAsia="Times New Roman" w:hAnsi="Times New Roman" w:cs="Times New Roman"/>
+          <w:sz w:val="24"/>
+          <w:szCs w:val="24"/>
+        </w:rPr>
+        <w:t>vos que se pueden almacenar en un repositorio, lo que puede ser un problema para aquellos que trabajan con grandes archivos de datos o multimedia.</w:t>
       </w:r>
     </w:p>
     <w:p>
@@ -5282,7 +5739,15 @@
           <w:sz w:val="24"/>
           <w:szCs w:val="24"/>
         </w:rPr>
-        <w:t>El plan gratuito de GitHub limita el número de colaboradores que pueden trabajar en un repositorio, lo que puede ser un problema para equipos más grandes que necesitan trabajar en un proyecto juntos.</w:t>
+        <w:t xml:space="preserve">El plan gratuito de GitHub limita el número de colaboradores que pueden trabajar en un repositorio, lo que </w:t>
+      </w:r>
+      <w:r>
+        <w:rPr>
+          <w:rFonts w:ascii="Times New Roman" w:eastAsia="Times New Roman" w:hAnsi="Times New Roman" w:cs="Times New Roman"/>
+          <w:sz w:val="24"/>
+          <w:szCs w:val="24"/>
+        </w:rPr>
+        <w:t>puede ser un problema para equipos más grandes que necesitan trabajar en un proyecto juntos.</w:t>
       </w:r>
     </w:p>
     <w:p>
@@ -5409,7 +5874,16 @@
           <w:sz w:val="24"/>
           <w:szCs w:val="24"/>
         </w:rPr>
-        <w:t>Clasificación de los ítems de la configuración.</w:t>
+        <w:t>Clasificación de los ítems de la co</w:t>
+      </w:r>
+      <w:r>
+        <w:rPr>
+          <w:rFonts w:ascii="Times New Roman" w:eastAsia="Times New Roman" w:hAnsi="Times New Roman" w:cs="Times New Roman"/>
+          <w:i/>
+          <w:sz w:val="24"/>
+          <w:szCs w:val="24"/>
+        </w:rPr>
+        <w:t>nfiguración.</w:t>
       </w:r>
     </w:p>
     <w:tbl>
@@ -6347,7 +6821,15 @@
                 <w:sz w:val="20"/>
                 <w:szCs w:val="20"/>
               </w:rPr>
-              <w:t>SGDS - RS 01</w:t>
+              <w:t xml:space="preserve">SGDS </w:t>
+            </w:r>
+            <w:r>
+              <w:rPr>
+                <w:rFonts w:ascii="Helvetica Neue" w:eastAsia="Helvetica Neue" w:hAnsi="Helvetica Neue" w:cs="Helvetica Neue"/>
+                <w:sz w:val="20"/>
+                <w:szCs w:val="20"/>
+              </w:rPr>
+              <w:t>- RS 01</w:t>
             </w:r>
           </w:p>
         </w:tc>
@@ -7034,7 +7516,16 @@
                 <w:sz w:val="20"/>
                 <w:szCs w:val="20"/>
               </w:rPr>
-              <w:t>Documento de Especificación de Requisitos 05</w:t>
+              <w:t xml:space="preserve">Documento de </w:t>
+            </w:r>
+            <w:r>
+              <w:rPr>
+                <w:rFonts w:ascii="Arial" w:eastAsia="Arial" w:hAnsi="Arial" w:cs="Arial"/>
+                <w:i/>
+                <w:sz w:val="20"/>
+                <w:szCs w:val="20"/>
+              </w:rPr>
+              <w:t>Especificación de Requisitos 05</w:t>
             </w:r>
           </w:p>
         </w:tc>
@@ -7597,7 +8088,15 @@
                 <w:sz w:val="20"/>
                 <w:szCs w:val="20"/>
               </w:rPr>
-              <w:t>SGDS - RS 08</w:t>
+              <w:t xml:space="preserve">SGDS - RS </w:t>
+            </w:r>
+            <w:r>
+              <w:rPr>
+                <w:rFonts w:ascii="Helvetica Neue" w:eastAsia="Helvetica Neue" w:hAnsi="Helvetica Neue" w:cs="Helvetica Neue"/>
+                <w:sz w:val="20"/>
+                <w:szCs w:val="20"/>
+              </w:rPr>
+              <w:t>08</w:t>
             </w:r>
           </w:p>
         </w:tc>
@@ -8327,7 +8826,15 @@
                 <w:sz w:val="20"/>
                 <w:szCs w:val="20"/>
               </w:rPr>
-              <w:t>SGDS - DEUI</w:t>
+              <w:t xml:space="preserve">SGDS - </w:t>
+            </w:r>
+            <w:r>
+              <w:rPr>
+                <w:rFonts w:ascii="Helvetica Neue" w:eastAsia="Helvetica Neue" w:hAnsi="Helvetica Neue" w:cs="Helvetica Neue"/>
+                <w:sz w:val="20"/>
+                <w:szCs w:val="20"/>
+              </w:rPr>
+              <w:t>DEUI</w:t>
             </w:r>
           </w:p>
         </w:tc>
@@ -10500,7 +11007,17 @@
                 <w:sz w:val="20"/>
                 <w:szCs w:val="20"/>
               </w:rPr>
-              <w:t>Documento de implementación y Verificación de Requisito 05</w:t>
+              <w:t xml:space="preserve">Documento de </w:t>
+            </w:r>
+            <w:r>
+              <w:rPr>
+                <w:rFonts w:ascii="Arial" w:eastAsia="Arial" w:hAnsi="Arial" w:cs="Arial"/>
+                <w:i/>
+                <w:color w:val="1F1F1F"/>
+                <w:sz w:val="20"/>
+                <w:szCs w:val="20"/>
+              </w:rPr>
+              <w:t>implementación y Verificación de Requisito 05</w:t>
             </w:r>
           </w:p>
         </w:tc>
@@ -11033,7 +11550,16 @@
                 <w:sz w:val="20"/>
                 <w:szCs w:val="20"/>
               </w:rPr>
-              <w:t>Documento de implementación y Verificación de Requisito 08</w:t>
+              <w:t xml:space="preserve">Documento de </w:t>
+            </w:r>
+            <w:r>
+              <w:rPr>
+                <w:rFonts w:ascii="Arial" w:eastAsia="Arial" w:hAnsi="Arial" w:cs="Arial"/>
+                <w:i/>
+                <w:sz w:val="20"/>
+                <w:szCs w:val="20"/>
+              </w:rPr>
+              <w:t>implementación y Verificación de Requisito 08</w:t>
             </w:r>
           </w:p>
         </w:tc>
@@ -11618,7 +12144,15 @@
                 <w:sz w:val="20"/>
                 <w:szCs w:val="20"/>
               </w:rPr>
-              <w:t>SGDS - RDS</w:t>
+              <w:t xml:space="preserve">SGDS - </w:t>
+            </w:r>
+            <w:r>
+              <w:rPr>
+                <w:rFonts w:ascii="Helvetica Neue" w:eastAsia="Helvetica Neue" w:hAnsi="Helvetica Neue" w:cs="Helvetica Neue"/>
+                <w:sz w:val="20"/>
+                <w:szCs w:val="20"/>
+              </w:rPr>
+              <w:t>RDS</w:t>
             </w:r>
           </w:p>
         </w:tc>
@@ -13041,7 +13575,16 @@
                 <w:sz w:val="20"/>
                 <w:szCs w:val="20"/>
               </w:rPr>
-              <w:t>Documento de especificación de control de versiones 03</w:t>
+              <w:t xml:space="preserve">Documento de especificación de </w:t>
+            </w:r>
+            <w:r>
+              <w:rPr>
+                <w:rFonts w:ascii="Arial" w:eastAsia="Arial" w:hAnsi="Arial" w:cs="Arial"/>
+                <w:i/>
+                <w:sz w:val="20"/>
+                <w:szCs w:val="20"/>
+              </w:rPr>
+              <w:t>control de versiones 03</w:t>
             </w:r>
           </w:p>
         </w:tc>
@@ -14302,7 +14845,31 @@
           <w:sz w:val="24"/>
           <w:szCs w:val="24"/>
         </w:rPr>
-        <w:t>La tabla muestra una serie de casos y su correspondiente nomenclatura para la identificación de documentos utilizados en un proyecto. Los casos representan diferentes tipos de documentos, como políticas, planes, requisitos, diseños, reportes, retrospectives, implementación, verificación y actualización, y pruebas. La nomenclatura para cada caso se compone de una sigla del proyecto, siglas específicas para cada tipo de documento, y una correlación única que identifica cada documento de forma individual. Esta estructura de nomenclatura permite una fácil identificación y organización de los diferentes documentos utilizados en el proyecto.</w:t>
+        <w:t xml:space="preserve">La tabla muestra una serie de casos y su </w:t>
+      </w:r>
+      <w:r>
+        <w:rPr>
+          <w:rFonts w:ascii="Times New Roman" w:eastAsia="Times New Roman" w:hAnsi="Times New Roman" w:cs="Times New Roman"/>
+          <w:sz w:val="24"/>
+          <w:szCs w:val="24"/>
+        </w:rPr>
+        <w:t>correspondiente nomenclatura para la identificación de documentos utilizados en un proyecto. Los casos representan diferentes tipos de documentos, como políticas, planes, requisitos, diseños, reportes, retrospectives, implementación, verificación y actuali</w:t>
+      </w:r>
+      <w:r>
+        <w:rPr>
+          <w:rFonts w:ascii="Times New Roman" w:eastAsia="Times New Roman" w:hAnsi="Times New Roman" w:cs="Times New Roman"/>
+          <w:sz w:val="24"/>
+          <w:szCs w:val="24"/>
+        </w:rPr>
+        <w:t>zación, y pruebas. La nomenclatura para cada caso se compone de una sigla del proyecto, siglas específicas para cada tipo de documento, y una correlación única que identifica cada documento de forma individual. Esta estructura de nomenclatura permite una f</w:t>
+      </w:r>
+      <w:r>
+        <w:rPr>
+          <w:rFonts w:ascii="Times New Roman" w:eastAsia="Times New Roman" w:hAnsi="Times New Roman" w:cs="Times New Roman"/>
+          <w:sz w:val="24"/>
+          <w:szCs w:val="24"/>
+        </w:rPr>
+        <w:t>ácil identificación y organización de los diferentes documentos utilizados en el proyecto.</w:t>
       </w:r>
     </w:p>
     <w:p>
@@ -15660,7 +16227,15 @@
           <w:sz w:val="24"/>
           <w:szCs w:val="24"/>
         </w:rPr>
-        <w:t>El repositorio de la empresa "</w:t>
+        <w:t xml:space="preserve">El repositorio de la </w:t>
+      </w:r>
+      <w:r>
+        <w:rPr>
+          <w:rFonts w:ascii="Times New Roman" w:eastAsia="Times New Roman" w:hAnsi="Times New Roman" w:cs="Times New Roman"/>
+          <w:sz w:val="24"/>
+          <w:szCs w:val="24"/>
+        </w:rPr>
+        <w:t>empresa "</w:t>
       </w:r>
       <w:proofErr w:type="spellStart"/>
       <w:r>
@@ -15745,7 +16320,16 @@
           <w:sz w:val="24"/>
           <w:szCs w:val="24"/>
         </w:rPr>
-        <w:t>Desarrollo.-</w:t>
+        <w:t>D</w:t>
+      </w:r>
+      <w:r>
+        <w:rPr>
+          <w:rFonts w:ascii="Times New Roman" w:eastAsia="Times New Roman" w:hAnsi="Times New Roman" w:cs="Times New Roman"/>
+          <w:b/>
+          <w:sz w:val="24"/>
+          <w:szCs w:val="24"/>
+        </w:rPr>
+        <w:t>esarrollo.-</w:t>
       </w:r>
       <w:proofErr w:type="gramEnd"/>
       <w:r>
@@ -15838,7 +16422,15 @@
           <w:sz w:val="24"/>
           <w:szCs w:val="24"/>
         </w:rPr>
-        <w:t xml:space="preserve"> Utilizada como punto de referencia para futuras revisiones y cambios del software, contiene elementos probados y verificados, garantizando la calidad y estabilidad del software a lo largo del tiempo.</w:t>
+        <w:t xml:space="preserve"> Utilizada como punto de referencia para futuras revisiones y cambios del software, contiene elementos probados y verificados, garanti</w:t>
+      </w:r>
+      <w:r>
+        <w:rPr>
+          <w:rFonts w:ascii="Times New Roman" w:eastAsia="Times New Roman" w:hAnsi="Times New Roman" w:cs="Times New Roman"/>
+          <w:sz w:val="24"/>
+          <w:szCs w:val="24"/>
+        </w:rPr>
+        <w:t>zando la calidad y estabilidad del software a lo largo del tiempo.</w:t>
       </w:r>
     </w:p>
     <w:p>
@@ -15909,6 +16501,7 @@
           <w:noProof/>
           <w:sz w:val="24"/>
           <w:szCs w:val="24"/>
+          <w:lang w:val="es-MX" w:eastAsia="es-MX"/>
         </w:rPr>
         <w:drawing>
           <wp:inline distT="114300" distB="114300" distL="114300" distR="114300" wp14:anchorId="48A92786" wp14:editId="1C5E1540">
@@ -15996,7 +16589,15 @@
           <w:sz w:val="24"/>
           <w:szCs w:val="24"/>
         </w:rPr>
-        <w:t>QuantumAnts</w:t>
+        <w:t>Q</w:t>
+      </w:r>
+      <w:r>
+        <w:rPr>
+          <w:rFonts w:ascii="Times New Roman" w:eastAsia="Times New Roman" w:hAnsi="Times New Roman" w:cs="Times New Roman"/>
+          <w:sz w:val="24"/>
+          <w:szCs w:val="24"/>
+        </w:rPr>
+        <w:t>uantumAnts</w:t>
       </w:r>
       <w:proofErr w:type="spellEnd"/>
       <w:r>
@@ -16118,7 +16719,15 @@
           <w:sz w:val="24"/>
           <w:szCs w:val="24"/>
         </w:rPr>
-        <w:t>Tener actualizados los entregables en su última versión</w:t>
+        <w:t>Tener actualizados los e</w:t>
+      </w:r>
+      <w:r>
+        <w:rPr>
+          <w:rFonts w:ascii="Times New Roman" w:eastAsia="Times New Roman" w:hAnsi="Times New Roman" w:cs="Times New Roman"/>
+          <w:sz w:val="24"/>
+          <w:szCs w:val="24"/>
+        </w:rPr>
+        <w:t>ntregables en su última versión</w:t>
       </w:r>
     </w:p>
     <w:p>
@@ -16227,25 +16836,15 @@
           <w:sz w:val="24"/>
           <w:szCs w:val="24"/>
         </w:rPr>
-        <w:t xml:space="preserve">En cuanto a los accesos a esta librería de la empresa, el </w:t>
-      </w:r>
-      <w:proofErr w:type="gramStart"/>
-      <w:r>
-        <w:rPr>
-          <w:rFonts w:ascii="Times New Roman" w:eastAsia="Times New Roman" w:hAnsi="Times New Roman" w:cs="Times New Roman"/>
-          <w:sz w:val="24"/>
-          <w:szCs w:val="24"/>
-        </w:rPr>
-        <w:t>Jefe</w:t>
-      </w:r>
-      <w:proofErr w:type="gramEnd"/>
-      <w:r>
-        <w:rPr>
-          <w:rFonts w:ascii="Times New Roman" w:eastAsia="Times New Roman" w:hAnsi="Times New Roman" w:cs="Times New Roman"/>
-          <w:sz w:val="24"/>
-          <w:szCs w:val="24"/>
-        </w:rPr>
-        <w:t xml:space="preserve"> de Proyecto tiene acceso completo, lo que le permite leer, escribir y eliminar elementos.</w:t>
+        <w:t>En cuanto a los accesos a esta librería de la empresa, el Jefe de Proyecto tiene acceso completo, lo que le p</w:t>
+      </w:r>
+      <w:r>
+        <w:rPr>
+          <w:rFonts w:ascii="Times New Roman" w:eastAsia="Times New Roman" w:hAnsi="Times New Roman" w:cs="Times New Roman"/>
+          <w:sz w:val="24"/>
+          <w:szCs w:val="24"/>
+        </w:rPr>
+        <w:t>ermite leer, escribir y eliminar elementos.</w:t>
       </w:r>
     </w:p>
     <w:p>
@@ -16739,7 +17338,15 @@
           <w:sz w:val="24"/>
           <w:szCs w:val="24"/>
         </w:rPr>
-        <w:t>Incorporar las nuevas versiones aprobadas</w:t>
+        <w:t>Incorporar las nuevas</w:t>
+      </w:r>
+      <w:r>
+        <w:rPr>
+          <w:rFonts w:ascii="Times New Roman" w:eastAsia="Times New Roman" w:hAnsi="Times New Roman" w:cs="Times New Roman"/>
+          <w:sz w:val="24"/>
+          <w:szCs w:val="24"/>
+        </w:rPr>
+        <w:t xml:space="preserve"> versiones aprobadas</w:t>
       </w:r>
     </w:p>
     <w:p>
@@ -16942,7 +17549,15 @@
           <w:sz w:val="24"/>
           <w:szCs w:val="24"/>
         </w:rPr>
-        <w:t xml:space="preserve">Por otro lado, los desarrolladores tienen acceso limitado, ya que solo pueden leer, escribir y ejecutar elementos de la librería, lo </w:t>
+        <w:t>Por otro lado, los desarrolladore</w:t>
+      </w:r>
+      <w:r>
+        <w:rPr>
+          <w:rFonts w:ascii="Times New Roman" w:eastAsia="Times New Roman" w:hAnsi="Times New Roman" w:cs="Times New Roman"/>
+          <w:sz w:val="24"/>
+          <w:szCs w:val="24"/>
+        </w:rPr>
+        <w:t xml:space="preserve">s tienen acceso limitado, ya que solo pueden leer, escribir y ejecutar elementos de la librería, lo </w:t>
       </w:r>
       <w:r>
         <w:rPr>
@@ -16992,7 +17607,16 @@
           <w:sz w:val="24"/>
           <w:szCs w:val="24"/>
         </w:rPr>
-        <w:t>Tipo de acceso según rol para la librería Desarrollo</w:t>
+        <w:t>Tipo de acceso según rol para</w:t>
+      </w:r>
+      <w:r>
+        <w:rPr>
+          <w:rFonts w:ascii="Times New Roman" w:eastAsia="Times New Roman" w:hAnsi="Times New Roman" w:cs="Times New Roman"/>
+          <w:i/>
+          <w:sz w:val="24"/>
+          <w:szCs w:val="24"/>
+        </w:rPr>
+        <w:t xml:space="preserve"> la librería Desarrollo</w:t>
       </w:r>
     </w:p>
     <w:tbl>
@@ -17525,7 +18149,6 @@
         <w:t xml:space="preserve"> a la </w:t>
       </w:r>
       <w:proofErr w:type="spellStart"/>
-      <w:proofErr w:type="gramStart"/>
       <w:r>
         <w:rPr>
           <w:rFonts w:ascii="Times New Roman" w:eastAsia="Times New Roman" w:hAnsi="Times New Roman" w:cs="Times New Roman"/>
@@ -17536,7 +18159,6 @@
         <w:t>biblioteca</w:t>
       </w:r>
       <w:proofErr w:type="spellEnd"/>
-      <w:proofErr w:type="gramEnd"/>
     </w:p>
     <w:p>
       <w:pPr>
@@ -17668,7 +18290,15 @@
           <w:sz w:val="24"/>
           <w:szCs w:val="24"/>
         </w:rPr>
-        <w:t>En cuanto a los accesos a esta librería de la empresa, el Gerente de la Configuración tiene acceso completo, lo que le permite leer, escribir, ejecutar y eliminar elementos.</w:t>
+        <w:t>En cuanto a los accesos a esta librería de la empresa, el Gerente de la Configuración t</w:t>
+      </w:r>
+      <w:r>
+        <w:rPr>
+          <w:rFonts w:ascii="Times New Roman" w:eastAsia="Times New Roman" w:hAnsi="Times New Roman" w:cs="Times New Roman"/>
+          <w:sz w:val="24"/>
+          <w:szCs w:val="24"/>
+        </w:rPr>
+        <w:t>iene acceso completo, lo que le permite leer, escribir, ejecutar y eliminar elementos.</w:t>
       </w:r>
     </w:p>
     <w:p>
@@ -17744,7 +18374,16 @@
           <w:sz w:val="24"/>
           <w:szCs w:val="24"/>
         </w:rPr>
-        <w:t>Tipo de acceso según rol para la librería Documento</w:t>
+        <w:t>Tipo de acceso según rol para la librer</w:t>
+      </w:r>
+      <w:r>
+        <w:rPr>
+          <w:rFonts w:ascii="Times New Roman" w:eastAsia="Times New Roman" w:hAnsi="Times New Roman" w:cs="Times New Roman"/>
+          <w:i/>
+          <w:sz w:val="24"/>
+          <w:szCs w:val="24"/>
+        </w:rPr>
+        <w:t>ía Documento</w:t>
       </w:r>
     </w:p>
     <w:tbl>
@@ -18170,7 +18809,15 @@
           <w:sz w:val="24"/>
           <w:szCs w:val="24"/>
         </w:rPr>
-        <w:t>Mantener actualizadas las líneas base establecidas durante el transcurso del proyecto.</w:t>
+        <w:t xml:space="preserve">Mantener actualizadas </w:t>
+      </w:r>
+      <w:r>
+        <w:rPr>
+          <w:rFonts w:ascii="Times New Roman" w:eastAsia="Times New Roman" w:hAnsi="Times New Roman" w:cs="Times New Roman"/>
+          <w:sz w:val="24"/>
+          <w:szCs w:val="24"/>
+        </w:rPr>
+        <w:t>las líneas base establecidas durante el transcurso del proyecto.</w:t>
       </w:r>
     </w:p>
     <w:p>
@@ -18324,7 +18971,15 @@
           <w:szCs w:val="24"/>
         </w:rPr>
         <w:lastRenderedPageBreak/>
-        <w:t>En cuanto a los accesos a esta librería de la empresa, el Gerente de la Configuración tiene acceso completo, lo que le permite leer, escribir, ejecutar y eliminar elementos.</w:t>
+        <w:t>En cuanto a los accesos a esta librería de la empresa, el Gerente de la Co</w:t>
+      </w:r>
+      <w:r>
+        <w:rPr>
+          <w:rFonts w:ascii="Times New Roman" w:eastAsia="Times New Roman" w:hAnsi="Times New Roman" w:cs="Times New Roman"/>
+          <w:sz w:val="24"/>
+          <w:szCs w:val="24"/>
+        </w:rPr>
+        <w:t>nfiguración tiene acceso completo, lo que le permite leer, escribir, ejecutar y eliminar elementos.</w:t>
       </w:r>
     </w:p>
     <w:p>
@@ -18343,7 +18998,15 @@
           <w:sz w:val="24"/>
           <w:szCs w:val="24"/>
         </w:rPr>
-        <w:t>Por otro lado, el jefe del proyecto también dispone de acceso completo; sin embargo, solo podrá eliminar elementos bajo autorización del gerente de configuración.</w:t>
+        <w:t>Por otro lado, el jefe del proyecto también dispone de acceso completo; sin embargo, solo podrá eliminar elementos bajo autorización del gerente de configur</w:t>
+      </w:r>
+      <w:r>
+        <w:rPr>
+          <w:rFonts w:ascii="Times New Roman" w:eastAsia="Times New Roman" w:hAnsi="Times New Roman" w:cs="Times New Roman"/>
+          <w:sz w:val="24"/>
+          <w:szCs w:val="24"/>
+        </w:rPr>
+        <w:t>ación.</w:t>
       </w:r>
     </w:p>
     <w:p>
@@ -20026,7 +20689,6 @@
           <w:sz w:val="24"/>
           <w:szCs w:val="24"/>
         </w:rPr>
-        <w:lastRenderedPageBreak/>
         <w:t>Control de la Configuración</w:t>
       </w:r>
     </w:p>
@@ -20115,6 +20777,7 @@
                 <w:sz w:val="24"/>
                 <w:szCs w:val="24"/>
               </w:rPr>
+              <w:lastRenderedPageBreak/>
               <w:t>ITEM</w:t>
             </w:r>
           </w:p>
@@ -20591,15 +21254,7 @@
                 <w:sz w:val="24"/>
                 <w:szCs w:val="24"/>
               </w:rPr>
-              <w:t>Documente de Especificación de Requisito 0</w:t>
-            </w:r>
-            <w:r>
-              <w:rPr>
-                <w:rFonts w:ascii="Times New Roman" w:hAnsi="Times New Roman" w:cs="Times New Roman"/>
-                <w:sz w:val="24"/>
-                <w:szCs w:val="24"/>
-              </w:rPr>
-              <w:t>2</w:t>
+              <w:t>Documente de Especificación de Requisito 02</w:t>
             </w:r>
           </w:p>
         </w:tc>
@@ -20707,6 +21362,14 @@
                 <w:szCs w:val="24"/>
               </w:rPr>
             </w:pPr>
+            <w:r>
+              <w:rPr>
+                <w:rFonts w:ascii="Times New Roman" w:hAnsi="Times New Roman" w:cs="Times New Roman"/>
+                <w:sz w:val="24"/>
+                <w:szCs w:val="24"/>
+              </w:rPr>
+              <w:t>Documento de Especificación de Requisitos 03</w:t>
+            </w:r>
           </w:p>
         </w:tc>
         <w:tc>
@@ -20727,6 +21390,14 @@
                 <w:szCs w:val="24"/>
               </w:rPr>
             </w:pPr>
+            <w:r>
+              <w:rPr>
+                <w:rFonts w:ascii="Times New Roman" w:hAnsi="Times New Roman" w:cs="Times New Roman"/>
+                <w:sz w:val="24"/>
+                <w:szCs w:val="24"/>
+              </w:rPr>
+              <w:t>Aceptado</w:t>
+            </w:r>
           </w:p>
         </w:tc>
         <w:tc>
@@ -20742,11 +21413,17 @@
           <w:p>
             <w:pPr>
               <w:rPr>
-                <w:rFonts w:ascii="Times New Roman" w:hAnsi="Times New Roman" w:cs="Times New Roman"/>
-                <w:sz w:val="24"/>
-                <w:szCs w:val="24"/>
-              </w:rPr>
-            </w:pPr>
+                <w:rFonts w:ascii="Helvetica Neue" w:hAnsi="Helvetica Neue" w:cs="Arial"/>
+                <w:color w:val="000000"/>
+              </w:rPr>
+            </w:pPr>
+            <w:r>
+              <w:rPr>
+                <w:rFonts w:ascii="Helvetica Neue" w:hAnsi="Helvetica Neue" w:cs="Arial"/>
+                <w:color w:val="000000"/>
+              </w:rPr>
+              <w:t>17/04/2023</w:t>
+            </w:r>
           </w:p>
         </w:tc>
         <w:tc>
@@ -20767,6 +21444,13 @@
                 <w:szCs w:val="24"/>
               </w:rPr>
             </w:pPr>
+            <w:r>
+              <w:rPr>
+                <w:rFonts w:ascii="Helvetica Neue" w:hAnsi="Helvetica Neue" w:cs="Arial"/>
+                <w:color w:val="000000"/>
+              </w:rPr>
+              <w:t>20/04/2023</w:t>
+            </w:r>
           </w:p>
         </w:tc>
       </w:tr>
@@ -20789,6 +21473,14 @@
                 <w:szCs w:val="24"/>
               </w:rPr>
             </w:pPr>
+            <w:r>
+              <w:rPr>
+                <w:rFonts w:ascii="Times New Roman" w:hAnsi="Times New Roman" w:cs="Times New Roman"/>
+                <w:sz w:val="24"/>
+                <w:szCs w:val="24"/>
+              </w:rPr>
+              <w:t>Documento de Especificación de Requisitos 04</w:t>
+            </w:r>
           </w:p>
         </w:tc>
         <w:tc>
@@ -20809,6 +21501,14 @@
                 <w:szCs w:val="24"/>
               </w:rPr>
             </w:pPr>
+            <w:r>
+              <w:rPr>
+                <w:rFonts w:ascii="Times New Roman" w:hAnsi="Times New Roman" w:cs="Times New Roman"/>
+                <w:sz w:val="24"/>
+                <w:szCs w:val="24"/>
+              </w:rPr>
+              <w:t>Aceptado</w:t>
+            </w:r>
           </w:p>
         </w:tc>
         <w:tc>
@@ -20829,6 +21529,13 @@
                 <w:szCs w:val="24"/>
               </w:rPr>
             </w:pPr>
+            <w:r>
+              <w:rPr>
+                <w:rFonts w:ascii="Helvetica Neue" w:hAnsi="Helvetica Neue" w:cs="Arial"/>
+                <w:color w:val="000000"/>
+              </w:rPr>
+              <w:t>17/04/2023</w:t>
+            </w:r>
           </w:p>
         </w:tc>
         <w:tc>
@@ -20849,6 +21556,13 @@
                 <w:szCs w:val="24"/>
               </w:rPr>
             </w:pPr>
+            <w:r>
+              <w:rPr>
+                <w:rFonts w:ascii="Helvetica Neue" w:hAnsi="Helvetica Neue" w:cs="Arial"/>
+                <w:color w:val="000000"/>
+              </w:rPr>
+              <w:t>20/04/2023</w:t>
+            </w:r>
           </w:p>
         </w:tc>
       </w:tr>
@@ -20871,6 +21585,14 @@
                 <w:szCs w:val="24"/>
               </w:rPr>
             </w:pPr>
+            <w:r>
+              <w:rPr>
+                <w:rFonts w:ascii="Times New Roman" w:hAnsi="Times New Roman" w:cs="Times New Roman"/>
+                <w:sz w:val="24"/>
+                <w:szCs w:val="24"/>
+              </w:rPr>
+              <w:t>Documento de Especificación de Requisitos 05</w:t>
+            </w:r>
           </w:p>
         </w:tc>
         <w:tc>
@@ -20891,6 +21613,14 @@
                 <w:szCs w:val="24"/>
               </w:rPr>
             </w:pPr>
+            <w:r>
+              <w:rPr>
+                <w:rFonts w:ascii="Times New Roman" w:hAnsi="Times New Roman" w:cs="Times New Roman"/>
+                <w:sz w:val="24"/>
+                <w:szCs w:val="24"/>
+              </w:rPr>
+              <w:t>Aceptado</w:t>
+            </w:r>
           </w:p>
         </w:tc>
         <w:tc>
@@ -20911,6 +21641,13 @@
                 <w:szCs w:val="24"/>
               </w:rPr>
             </w:pPr>
+            <w:r>
+              <w:rPr>
+                <w:rFonts w:ascii="Helvetica Neue" w:hAnsi="Helvetica Neue" w:cs="Arial"/>
+                <w:color w:val="000000"/>
+              </w:rPr>
+              <w:t>17/04/2023</w:t>
+            </w:r>
           </w:p>
         </w:tc>
         <w:tc>
@@ -20931,6 +21668,13 @@
                 <w:szCs w:val="24"/>
               </w:rPr>
             </w:pPr>
+            <w:r>
+              <w:rPr>
+                <w:rFonts w:ascii="Helvetica Neue" w:hAnsi="Helvetica Neue" w:cs="Arial"/>
+                <w:color w:val="000000"/>
+              </w:rPr>
+              <w:t>20/04/2023</w:t>
+            </w:r>
           </w:p>
         </w:tc>
       </w:tr>
@@ -20953,6 +21697,14 @@
                 <w:szCs w:val="24"/>
               </w:rPr>
             </w:pPr>
+            <w:r>
+              <w:rPr>
+                <w:rFonts w:ascii="Times New Roman" w:hAnsi="Times New Roman" w:cs="Times New Roman"/>
+                <w:sz w:val="24"/>
+                <w:szCs w:val="24"/>
+              </w:rPr>
+              <w:t>Documento de Especificación de Requisitos 06</w:t>
+            </w:r>
           </w:p>
         </w:tc>
         <w:tc>
@@ -20973,6 +21725,14 @@
                 <w:szCs w:val="24"/>
               </w:rPr>
             </w:pPr>
+            <w:r>
+              <w:rPr>
+                <w:rFonts w:ascii="Times New Roman" w:hAnsi="Times New Roman" w:cs="Times New Roman"/>
+                <w:sz w:val="24"/>
+                <w:szCs w:val="24"/>
+              </w:rPr>
+              <w:t>Aceptado</w:t>
+            </w:r>
           </w:p>
         </w:tc>
         <w:tc>
@@ -20993,6 +21753,13 @@
                 <w:szCs w:val="24"/>
               </w:rPr>
             </w:pPr>
+            <w:r>
+              <w:rPr>
+                <w:rFonts w:ascii="Helvetica Neue" w:hAnsi="Helvetica Neue" w:cs="Arial"/>
+                <w:color w:val="000000"/>
+              </w:rPr>
+              <w:t>17/04/2023</w:t>
+            </w:r>
           </w:p>
         </w:tc>
         <w:tc>
@@ -21013,8 +21780,17 @@
                 <w:szCs w:val="24"/>
               </w:rPr>
             </w:pPr>
-          </w:p>
-        </w:tc>
+            <w:r>
+              <w:rPr>
+                <w:rFonts w:ascii="Helvetica Neue" w:hAnsi="Helvetica Neue" w:cs="Arial"/>
+                <w:color w:val="000000"/>
+              </w:rPr>
+              <w:t>20/04/2023</w:t>
+            </w:r>
+          </w:p>
+        </w:tc>
+        <w:bookmarkStart w:id="42" w:name="_GoBack"/>
+        <w:bookmarkEnd w:id="42"/>
       </w:tr>
       <w:tr>
         <w:tc>
@@ -22353,8 +23129,8 @@
           <w:szCs w:val="28"/>
         </w:rPr>
       </w:pPr>
-      <w:bookmarkStart w:id="42" w:name="_egkv1bjxysqa" w:colFirst="0" w:colLast="0"/>
-      <w:bookmarkEnd w:id="42"/>
+      <w:bookmarkStart w:id="43" w:name="_egkv1bjxysqa" w:colFirst="0" w:colLast="0"/>
+      <w:bookmarkEnd w:id="43"/>
       <w:r>
         <w:rPr>
           <w:rFonts w:ascii="Times New Roman" w:eastAsia="Times New Roman" w:hAnsi="Times New Roman" w:cs="Times New Roman"/>
@@ -22432,7 +23208,33 @@
           <w:sz w:val="24"/>
           <w:szCs w:val="24"/>
         </w:rPr>
-        <w:t xml:space="preserve"> Se establecerá un repositorio de control de versiones para el almacenamiento y seguimiento de los cambios en los elementos de la configuración del software. Se podrían utilizar herramientas de control de versiones como Git, </w:t>
+        <w:t xml:space="preserve"> Se establecerá un repositorio </w:t>
+      </w:r>
+      <w:r>
+        <w:rPr>
+          <w:rFonts w:ascii="Times New Roman" w:eastAsia="Times New Roman" w:hAnsi="Times New Roman" w:cs="Times New Roman"/>
+          <w:sz w:val="24"/>
+          <w:szCs w:val="24"/>
+        </w:rPr>
+        <w:t xml:space="preserve">de control de versiones para el almacenamiento y seguimiento de los cambios en los elementos de la configuración del software. Se podrían utilizar herramientas de control de versiones como </w:t>
+      </w:r>
+      <w:proofErr w:type="spellStart"/>
+      <w:r>
+        <w:rPr>
+          <w:rFonts w:ascii="Times New Roman" w:eastAsia="Times New Roman" w:hAnsi="Times New Roman" w:cs="Times New Roman"/>
+          <w:sz w:val="24"/>
+          <w:szCs w:val="24"/>
+        </w:rPr>
+        <w:t>Git</w:t>
+      </w:r>
+      <w:proofErr w:type="spellEnd"/>
+      <w:r>
+        <w:rPr>
+          <w:rFonts w:ascii="Times New Roman" w:eastAsia="Times New Roman" w:hAnsi="Times New Roman" w:cs="Times New Roman"/>
+          <w:sz w:val="24"/>
+          <w:szCs w:val="24"/>
+        </w:rPr>
+        <w:t xml:space="preserve">, </w:t>
       </w:r>
       <w:proofErr w:type="spellStart"/>
       <w:r>
@@ -22499,7 +23301,15 @@
           <w:sz w:val="24"/>
           <w:szCs w:val="24"/>
         </w:rPr>
-        <w:t xml:space="preserve"> Se establecerá un proceso para la gestión de versiones, para controlar los cambios y las versiones de los elementos de la configuración del software, incluyendo la identificación de versiones, la creación de ramas y la gestión de ramas.</w:t>
+        <w:t xml:space="preserve"> Se estable</w:t>
+      </w:r>
+      <w:r>
+        <w:rPr>
+          <w:rFonts w:ascii="Times New Roman" w:eastAsia="Times New Roman" w:hAnsi="Times New Roman" w:cs="Times New Roman"/>
+          <w:sz w:val="24"/>
+          <w:szCs w:val="24"/>
+        </w:rPr>
+        <w:t>cerá un proceso para la gestión de versiones, para controlar los cambios y las versiones de los elementos de la configuración del software, incluyendo la identificación de versiones, la creación de ramas y la gestión de ramas.</w:t>
       </w:r>
     </w:p>
     <w:p>
@@ -22530,7 +23340,15 @@
           <w:sz w:val="24"/>
           <w:szCs w:val="24"/>
         </w:rPr>
-        <w:t xml:space="preserve"> Se establecerá un proceso de integración continua para el control de la configuración del software, para automatizar la compilación, las pruebas y la generación de versiones del software.</w:t>
+        <w:t xml:space="preserve"> Se esta</w:t>
+      </w:r>
+      <w:r>
+        <w:rPr>
+          <w:rFonts w:ascii="Times New Roman" w:eastAsia="Times New Roman" w:hAnsi="Times New Roman" w:cs="Times New Roman"/>
+          <w:sz w:val="24"/>
+          <w:szCs w:val="24"/>
+        </w:rPr>
+        <w:t>blecerá un proceso de integración continua para el control de la configuración del software, para automatizar la compilación, las pruebas y la generación de versiones del software.</w:t>
       </w:r>
     </w:p>
     <w:p>
@@ -22561,7 +23379,15 @@
           <w:sz w:val="24"/>
           <w:szCs w:val="24"/>
         </w:rPr>
-        <w:t xml:space="preserve"> Se establecerá un proceso de gestión de cambios para el control de la configuración del software, para registrar y gestionar los cambios en los elementos de la configuración del software.</w:t>
+        <w:t xml:space="preserve"> Se establecerá un proceso de gestión de cambios para el</w:t>
+      </w:r>
+      <w:r>
+        <w:rPr>
+          <w:rFonts w:ascii="Times New Roman" w:eastAsia="Times New Roman" w:hAnsi="Times New Roman" w:cs="Times New Roman"/>
+          <w:sz w:val="24"/>
+          <w:szCs w:val="24"/>
+        </w:rPr>
+        <w:t xml:space="preserve"> control de la configuración del software, para registrar y gestionar los cambios en los elementos de la configuración del software.</w:t>
       </w:r>
     </w:p>
     <w:p>
@@ -22592,7 +23418,15 @@
           <w:sz w:val="24"/>
           <w:szCs w:val="24"/>
         </w:rPr>
-        <w:t>: Se establecerá un proceso de auditoría periódica de la configuración del software, para garantizar que se están aplicando adecuadamente los procedimientos de control de la configuración del software.</w:t>
+        <w:t>: Se establecerá un proceso de auditoría periódica de la configuración del software, para gara</w:t>
+      </w:r>
+      <w:r>
+        <w:rPr>
+          <w:rFonts w:ascii="Times New Roman" w:eastAsia="Times New Roman" w:hAnsi="Times New Roman" w:cs="Times New Roman"/>
+          <w:sz w:val="24"/>
+          <w:szCs w:val="24"/>
+        </w:rPr>
+        <w:t>ntizar que se están aplicando adecuadamente los procedimientos de control de la configuración del software.</w:t>
       </w:r>
     </w:p>
     <w:p>
@@ -22614,8 +23448,8 @@
           <w:szCs w:val="28"/>
         </w:rPr>
       </w:pPr>
-      <w:bookmarkStart w:id="43" w:name="_av7pwnufcllt" w:colFirst="0" w:colLast="0"/>
-      <w:bookmarkEnd w:id="43"/>
+      <w:bookmarkStart w:id="44" w:name="_av7pwnufcllt" w:colFirst="0" w:colLast="0"/>
+      <w:bookmarkEnd w:id="44"/>
       <w:r>
         <w:rPr>
           <w:rFonts w:ascii="Times New Roman" w:eastAsia="Times New Roman" w:hAnsi="Times New Roman" w:cs="Times New Roman"/>
@@ -22695,7 +23529,15 @@
           <w:sz w:val="24"/>
           <w:szCs w:val="24"/>
         </w:rPr>
-        <w:t xml:space="preserve"> Se utilizará un sistema de control de versiones para gestionar el código fuente y cualquier otro componente que cambie con el tiempo. Esto permitiría rastrear los cambios realizados a lo largo del tiempo y permitiría volver a versiones anteriores si fuera necesario.</w:t>
+        <w:t xml:space="preserve"> Se utilizará un sistema de control de versiones para gestionar el código fuente y cualqui</w:t>
+      </w:r>
+      <w:r>
+        <w:rPr>
+          <w:rFonts w:ascii="Times New Roman" w:eastAsia="Times New Roman" w:hAnsi="Times New Roman" w:cs="Times New Roman"/>
+          <w:sz w:val="24"/>
+          <w:szCs w:val="24"/>
+        </w:rPr>
+        <w:t>er otro componente que cambie con el tiempo. Esto permitiría rastrear los cambios realizados a lo largo del tiempo y permitiría volver a versiones anteriores si fuera necesario.</w:t>
       </w:r>
     </w:p>
     <w:p>
@@ -22759,7 +23601,15 @@
           <w:sz w:val="24"/>
           <w:szCs w:val="24"/>
         </w:rPr>
-        <w:t xml:space="preserve"> Se mantendrá un registro de todas las versiones de los EC, así como de todos los cambios realizados en el sistema. Esto permitiría realizar un seguimiento del historial de cambios y proporcionará una visión general de la evolución del sistema.</w:t>
+        <w:t xml:space="preserve"> Se m</w:t>
+      </w:r>
+      <w:r>
+        <w:rPr>
+          <w:rFonts w:ascii="Times New Roman" w:eastAsia="Times New Roman" w:hAnsi="Times New Roman" w:cs="Times New Roman"/>
+          <w:sz w:val="24"/>
+          <w:szCs w:val="24"/>
+        </w:rPr>
+        <w:t>antendrá un registro de todas las versiones de los EC, así como de todos los cambios realizados en el sistema. Esto permitiría realizar un seguimiento del historial de cambios y proporcionará una visión general de la evolución del sistema.</w:t>
       </w:r>
     </w:p>
     <w:p>
@@ -22783,15 +23633,32 @@
           <w:sz w:val="24"/>
           <w:szCs w:val="24"/>
         </w:rPr>
-        <w:t>Gestión de la documentación:</w:t>
-      </w:r>
-      <w:r>
-        <w:rPr>
-          <w:rFonts w:ascii="Times New Roman" w:eastAsia="Times New Roman" w:hAnsi="Times New Roman" w:cs="Times New Roman"/>
-          <w:sz w:val="24"/>
-          <w:szCs w:val="24"/>
-        </w:rPr>
-        <w:t xml:space="preserve"> Se establecerá un proceso para gestionar la documentación relacionada con el sistema, como los requisitos, los diseños y los manuales de usuario. Esta documentación se consideraría también como EC y se mantendría actualizada a medida que cambie el sistema.</w:t>
+        <w:t>Gestión de la do</w:t>
+      </w:r>
+      <w:r>
+        <w:rPr>
+          <w:rFonts w:ascii="Times New Roman" w:eastAsia="Times New Roman" w:hAnsi="Times New Roman" w:cs="Times New Roman"/>
+          <w:b/>
+          <w:sz w:val="24"/>
+          <w:szCs w:val="24"/>
+        </w:rPr>
+        <w:t>cumentación:</w:t>
+      </w:r>
+      <w:r>
+        <w:rPr>
+          <w:rFonts w:ascii="Times New Roman" w:eastAsia="Times New Roman" w:hAnsi="Times New Roman" w:cs="Times New Roman"/>
+          <w:sz w:val="24"/>
+          <w:szCs w:val="24"/>
+        </w:rPr>
+        <w:t xml:space="preserve"> Se establecerá un proceso para gestionar la documentación relacionada con el sistema, como los requisitos, los diseños y los manuales de usuario. Esta documentación se consideraría también como EC y se mantendría actualizada a medida que cambi</w:t>
+      </w:r>
+      <w:r>
+        <w:rPr>
+          <w:rFonts w:ascii="Times New Roman" w:eastAsia="Times New Roman" w:hAnsi="Times New Roman" w:cs="Times New Roman"/>
+          <w:sz w:val="24"/>
+          <w:szCs w:val="24"/>
+        </w:rPr>
+        <w:t>e el sistema.</w:t>
       </w:r>
     </w:p>
     <w:p>
@@ -22841,8 +23708,8 @@
           <w:szCs w:val="28"/>
         </w:rPr>
       </w:pPr>
-      <w:bookmarkStart w:id="44" w:name="_rym7pxoa1tg4" w:colFirst="0" w:colLast="0"/>
-      <w:bookmarkEnd w:id="44"/>
+      <w:bookmarkStart w:id="45" w:name="_rym7pxoa1tg4" w:colFirst="0" w:colLast="0"/>
+      <w:bookmarkEnd w:id="45"/>
       <w:r>
         <w:rPr>
           <w:rFonts w:ascii="Times New Roman" w:eastAsia="Times New Roman" w:hAnsi="Times New Roman" w:cs="Times New Roman"/>
@@ -22891,7 +23758,15 @@
           <w:sz w:val="24"/>
           <w:szCs w:val="24"/>
         </w:rPr>
-        <w:t xml:space="preserve"> En esta fase, se definirán los objetivos de la entrega, el alcance y los requisitos de los usuarios, así como se identificarán los </w:t>
+        <w:t xml:space="preserve"> En esta fase, se defi</w:t>
+      </w:r>
+      <w:r>
+        <w:rPr>
+          <w:rFonts w:ascii="Times New Roman" w:eastAsia="Times New Roman" w:hAnsi="Times New Roman" w:cs="Times New Roman"/>
+          <w:sz w:val="24"/>
+          <w:szCs w:val="24"/>
+        </w:rPr>
+        <w:t xml:space="preserve">nirán los objetivos de la entrega, el alcance y los requisitos de los usuarios, así como se identificarán los </w:t>
       </w:r>
       <w:r>
         <w:rPr>
@@ -22900,7 +23775,15 @@
           <w:szCs w:val="24"/>
         </w:rPr>
         <w:lastRenderedPageBreak/>
-        <w:t>recursos necesarios y se programarán las actividades. Se establecerá un calendario de lanzamiento para asegurarse de que el software esté listo para su entrega en la fecha acordada.</w:t>
+        <w:t>recursos necesarios y se programarán las actividades. Se establecerá un calendario de lanzamiento para asegurarse de que el software esté listo pa</w:t>
+      </w:r>
+      <w:r>
+        <w:rPr>
+          <w:rFonts w:ascii="Times New Roman" w:eastAsia="Times New Roman" w:hAnsi="Times New Roman" w:cs="Times New Roman"/>
+          <w:sz w:val="24"/>
+          <w:szCs w:val="24"/>
+        </w:rPr>
+        <w:t>ra su entrega en la fecha acordada.</w:t>
       </w:r>
     </w:p>
     <w:p>
@@ -22996,7 +23879,15 @@
           <w:sz w:val="24"/>
           <w:szCs w:val="24"/>
         </w:rPr>
-        <w:t xml:space="preserve"> En esta fase, se preparará el software para su distribución, lo que incluirá la creación de paquetes de instalación, la documentación y la creación de imágenes de disco. También se creará un manual de usuario que detalle el proceso de uso del software para los usuarios finales.</w:t>
+        <w:t xml:space="preserve"> En esta fase, se preparará el software</w:t>
+      </w:r>
+      <w:r>
+        <w:rPr>
+          <w:rFonts w:ascii="Times New Roman" w:eastAsia="Times New Roman" w:hAnsi="Times New Roman" w:cs="Times New Roman"/>
+          <w:sz w:val="24"/>
+          <w:szCs w:val="24"/>
+        </w:rPr>
+        <w:t xml:space="preserve"> para su distribución, lo que incluirá la creación de paquetes de instalación, la documentación y la creación de imágenes de disco. También se creará un manual de usuario que detalle el proceso de uso del software para los usuarios finales.</w:t>
       </w:r>
     </w:p>
     <w:p>
@@ -23020,7 +23911,16 @@
           <w:sz w:val="24"/>
           <w:szCs w:val="24"/>
         </w:rPr>
-        <w:t>Distribución y Soporte:</w:t>
+        <w:t xml:space="preserve">Distribución y </w:t>
+      </w:r>
+      <w:r>
+        <w:rPr>
+          <w:rFonts w:ascii="Times New Roman" w:eastAsia="Times New Roman" w:hAnsi="Times New Roman" w:cs="Times New Roman"/>
+          <w:b/>
+          <w:sz w:val="24"/>
+          <w:szCs w:val="24"/>
+        </w:rPr>
+        <w:t>Soporte:</w:t>
       </w:r>
       <w:r>
         <w:rPr>
@@ -23044,8 +23944,8 @@
           <w:szCs w:val="28"/>
         </w:rPr>
       </w:pPr>
-      <w:bookmarkStart w:id="45" w:name="_f6nglgioh8hm" w:colFirst="0" w:colLast="0"/>
-      <w:bookmarkEnd w:id="45"/>
+      <w:bookmarkStart w:id="46" w:name="_f6nglgioh8hm" w:colFirst="0" w:colLast="0"/>
+      <w:bookmarkEnd w:id="46"/>
       <w:r>
         <w:rPr>
           <w:rFonts w:ascii="Times New Roman" w:eastAsia="Times New Roman" w:hAnsi="Times New Roman" w:cs="Times New Roman"/>
@@ -23300,7 +24200,15 @@
           <w:sz w:val="24"/>
           <w:szCs w:val="24"/>
         </w:rPr>
-        <w:t xml:space="preserve">GitHub: GitHub. (s.f.). Recuperado el 19 de abril del 2023, de </w:t>
+        <w:t>GitHub: GitHub. (s.f.). Recuperado el 19 de abril del 2023, d</w:t>
+      </w:r>
+      <w:r>
+        <w:rPr>
+          <w:rFonts w:ascii="Times New Roman" w:eastAsia="Times New Roman" w:hAnsi="Times New Roman" w:cs="Times New Roman"/>
+          <w:sz w:val="24"/>
+          <w:szCs w:val="24"/>
+        </w:rPr>
+        <w:t xml:space="preserve">e </w:t>
       </w:r>
       <w:hyperlink r:id="rId15">
         <w:r>
@@ -23522,7 +24430,17 @@
             <w:szCs w:val="24"/>
             <w:u w:val="single"/>
           </w:rPr>
-          <w:t>https://visualstudio.microsoft.com/tfs/</w:t>
+          <w:t>ht</w:t>
+        </w:r>
+        <w:r>
+          <w:rPr>
+            <w:rFonts w:ascii="Times New Roman" w:eastAsia="Times New Roman" w:hAnsi="Times New Roman" w:cs="Times New Roman"/>
+            <w:color w:val="1155CC"/>
+            <w:sz w:val="24"/>
+            <w:szCs w:val="24"/>
+            <w:u w:val="single"/>
+          </w:rPr>
+          <w:t>tps://visualstudio.microsoft.com/tfs/</w:t>
         </w:r>
       </w:hyperlink>
       <w:r>
@@ -23559,7 +24477,7 @@
 </file>
 
 <file path=word/endnotes.xml><?xml version="1.0" encoding="utf-8"?>
-<w:endnotes xmlns:wpc="http://schemas.microsoft.com/office/word/2010/wordprocessingCanvas" xmlns:cx="http://schemas.microsoft.com/office/drawing/2014/chartex" xmlns:cx1="http://schemas.microsoft.com/office/drawing/2015/9/8/chartex" xmlns:cx2="http://schemas.microsoft.com/office/drawing/2015/10/21/chartex" xmlns:cx3="http://schemas.microsoft.com/office/drawing/2016/5/9/chartex" xmlns:cx4="http://schemas.microsoft.com/office/drawing/2016/5/10/chartex" xmlns:cx5="http://schemas.microsoft.com/office/drawing/2016/5/11/chartex" xmlns:cx6="http://schemas.microsoft.com/office/drawing/2016/5/12/chartex" xmlns:cx7="http://schemas.microsoft.com/office/drawing/2016/5/13/chartex" xmlns:cx8="http://schemas.microsoft.com/office/drawing/2016/5/14/chartex" xmlns:mc="http://schemas.openxmlformats.org/markup-compatibility/2006" xmlns:aink="http://schemas.microsoft.com/office/drawing/2016/ink" xmlns:am3d="http://schemas.microsoft.com/office/drawing/2017/model3d" xmlns:o="urn:schemas-microsoft-com:office:office" xmlns:oel="http://schemas.microsoft.com/office/2019/extlst" xmlns:r="http://schemas.openxmlformats.org/officeDocument/2006/relationships" xmlns:m="http://schemas.openxmlformats.org/officeDocument/2006/math" xmlns:v="urn:schemas-microsoft-com:vml" xmlns:wp14="http://schemas.microsoft.com/office/word/2010/wordprocessingDrawing" xmlns:wp="http://schemas.openxmlformats.org/drawingml/2006/wordprocessingDrawing" xmlns:w10="urn:schemas-microsoft-com:office:word" xmlns:w="http://schemas.openxmlformats.org/wordprocessingml/2006/main" xmlns:w14="http://schemas.microsoft.com/office/word/2010/wordml" xmlns:w15="http://schemas.microsoft.com/office/word/2012/wordml" xmlns:w16cex="http://schemas.microsoft.com/office/word/2018/wordml/cex" xmlns:w16cid="http://schemas.microsoft.com/office/word/2016/wordml/cid" xmlns:w16="http://schemas.microsoft.com/office/word/2018/wordml" xmlns:w16du="http://schemas.microsoft.com/office/word/2023/wordml/word16du" xmlns:w16sdtdh="http://schemas.microsoft.com/office/word/2020/wordml/sdtdatahash" xmlns:w16se="http://schemas.microsoft.com/office/word/2015/wordml/symex" xmlns:wpg="http://schemas.microsoft.com/office/word/2010/wordprocessingGroup" xmlns:wpi="http://schemas.microsoft.com/office/word/2010/wordprocessingInk" xmlns:wne="http://schemas.microsoft.com/office/word/2006/wordml" xmlns:wps="http://schemas.microsoft.com/office/word/2010/wordprocessingShape" mc:Ignorable="w14 w15 w16se w16cid w16 w16cex w16sdtdh wp14">
+<w:endnotes xmlns:wpc="http://schemas.microsoft.com/office/word/2010/wordprocessingCanvas" xmlns:cx="http://schemas.microsoft.com/office/drawing/2014/chartex" xmlns:cx1="http://schemas.microsoft.com/office/drawing/2015/9/8/chartex" xmlns:mc="http://schemas.openxmlformats.org/markup-compatibility/2006" xmlns:o="urn:schemas-microsoft-com:office:office" xmlns:r="http://schemas.openxmlformats.org/officeDocument/2006/relationships" xmlns:m="http://schemas.openxmlformats.org/officeDocument/2006/math" xmlns:v="urn:schemas-microsoft-com:vml" xmlns:wp14="http://schemas.microsoft.com/office/word/2010/wordprocessingDrawing" xmlns:wp="http://schemas.openxmlformats.org/drawingml/2006/wordprocessingDrawing" xmlns:w10="urn:schemas-microsoft-com:office:word" xmlns:w="http://schemas.openxmlformats.org/wordprocessingml/2006/main" xmlns:w14="http://schemas.microsoft.com/office/word/2010/wordml" xmlns:w15="http://schemas.microsoft.com/office/word/2012/wordml" xmlns:w16se="http://schemas.microsoft.com/office/word/2015/wordml/symex" xmlns:wpg="http://schemas.microsoft.com/office/word/2010/wordprocessingGroup" xmlns:wpi="http://schemas.microsoft.com/office/word/2010/wordprocessingInk" xmlns:wne="http://schemas.microsoft.com/office/word/2006/wordml" xmlns:wps="http://schemas.microsoft.com/office/word/2010/wordprocessingShape" mc:Ignorable="w14 w15 w16se wp14">
   <w:endnote w:type="separator" w:id="-1">
     <w:p>
       <w:pPr>
@@ -23584,13 +24502,13 @@
 </file>
 
 <file path=word/footer1.xml><?xml version="1.0" encoding="utf-8"?>
-<w:ftr xmlns:wpc="http://schemas.microsoft.com/office/word/2010/wordprocessingCanvas" xmlns:cx="http://schemas.microsoft.com/office/drawing/2014/chartex" xmlns:cx1="http://schemas.microsoft.com/office/drawing/2015/9/8/chartex" xmlns:cx2="http://schemas.microsoft.com/office/drawing/2015/10/21/chartex" xmlns:cx3="http://schemas.microsoft.com/office/drawing/2016/5/9/chartex" xmlns:cx4="http://schemas.microsoft.com/office/drawing/2016/5/10/chartex" xmlns:cx5="http://schemas.microsoft.com/office/drawing/2016/5/11/chartex" xmlns:cx6="http://schemas.microsoft.com/office/drawing/2016/5/12/chartex" xmlns:cx7="http://schemas.microsoft.com/office/drawing/2016/5/13/chartex" xmlns:cx8="http://schemas.microsoft.com/office/drawing/2016/5/14/chartex" xmlns:mc="http://schemas.openxmlformats.org/markup-compatibility/2006" xmlns:aink="http://schemas.microsoft.com/office/drawing/2016/ink" xmlns:am3d="http://schemas.microsoft.com/office/drawing/2017/model3d" xmlns:o="urn:schemas-microsoft-com:office:office" xmlns:oel="http://schemas.microsoft.com/office/2019/extlst" xmlns:r="http://schemas.openxmlformats.org/officeDocument/2006/relationships" xmlns:m="http://schemas.openxmlformats.org/officeDocument/2006/math" xmlns:v="urn:schemas-microsoft-com:vml" xmlns:wp14="http://schemas.microsoft.com/office/word/2010/wordprocessingDrawing" xmlns:wp="http://schemas.openxmlformats.org/drawingml/2006/wordprocessingDrawing" xmlns:w10="urn:schemas-microsoft-com:office:word" xmlns:w="http://schemas.openxmlformats.org/wordprocessingml/2006/main" xmlns:w14="http://schemas.microsoft.com/office/word/2010/wordml" xmlns:w15="http://schemas.microsoft.com/office/word/2012/wordml" xmlns:w16cex="http://schemas.microsoft.com/office/word/2018/wordml/cex" xmlns:w16cid="http://schemas.microsoft.com/office/word/2016/wordml/cid" xmlns:w16="http://schemas.microsoft.com/office/word/2018/wordml" xmlns:w16du="http://schemas.microsoft.com/office/word/2023/wordml/word16du" xmlns:w16sdtdh="http://schemas.microsoft.com/office/word/2020/wordml/sdtdatahash" xmlns:w16se="http://schemas.microsoft.com/office/word/2015/wordml/symex" xmlns:wpg="http://schemas.microsoft.com/office/word/2010/wordprocessingGroup" xmlns:wpi="http://schemas.microsoft.com/office/word/2010/wordprocessingInk" xmlns:wne="http://schemas.microsoft.com/office/word/2006/wordml" xmlns:wps="http://schemas.microsoft.com/office/word/2010/wordprocessingShape" mc:Ignorable="w14 w15 w16se w16cid w16 w16cex w16sdtdh wp14">
+<w:ftr xmlns:wpc="http://schemas.microsoft.com/office/word/2010/wordprocessingCanvas" xmlns:cx="http://schemas.microsoft.com/office/drawing/2014/chartex" xmlns:cx1="http://schemas.microsoft.com/office/drawing/2015/9/8/chartex" xmlns:mc="http://schemas.openxmlformats.org/markup-compatibility/2006" xmlns:o="urn:schemas-microsoft-com:office:office" xmlns:r="http://schemas.openxmlformats.org/officeDocument/2006/relationships" xmlns:m="http://schemas.openxmlformats.org/officeDocument/2006/math" xmlns:v="urn:schemas-microsoft-com:vml" xmlns:wp14="http://schemas.microsoft.com/office/word/2010/wordprocessingDrawing" xmlns:wp="http://schemas.openxmlformats.org/drawingml/2006/wordprocessingDrawing" xmlns:w10="urn:schemas-microsoft-com:office:word" xmlns:w="http://schemas.openxmlformats.org/wordprocessingml/2006/main" xmlns:w14="http://schemas.microsoft.com/office/word/2010/wordml" xmlns:w15="http://schemas.microsoft.com/office/word/2012/wordml" xmlns:w16se="http://schemas.microsoft.com/office/word/2015/wordml/symex" xmlns:wpg="http://schemas.microsoft.com/office/word/2010/wordprocessingGroup" xmlns:wpi="http://schemas.microsoft.com/office/word/2010/wordprocessingInk" xmlns:wne="http://schemas.microsoft.com/office/word/2006/wordml" xmlns:wps="http://schemas.microsoft.com/office/word/2010/wordprocessingShape" mc:Ignorable="w14 w15 w16se wp14">
   <w:p/>
 </w:ftr>
 </file>
 
 <file path=word/footnotes.xml><?xml version="1.0" encoding="utf-8"?>
-<w:footnotes xmlns:wpc="http://schemas.microsoft.com/office/word/2010/wordprocessingCanvas" xmlns:cx="http://schemas.microsoft.com/office/drawing/2014/chartex" xmlns:cx1="http://schemas.microsoft.com/office/drawing/2015/9/8/chartex" xmlns:cx2="http://schemas.microsoft.com/office/drawing/2015/10/21/chartex" xmlns:cx3="http://schemas.microsoft.com/office/drawing/2016/5/9/chartex" xmlns:cx4="http://schemas.microsoft.com/office/drawing/2016/5/10/chartex" xmlns:cx5="http://schemas.microsoft.com/office/drawing/2016/5/11/chartex" xmlns:cx6="http://schemas.microsoft.com/office/drawing/2016/5/12/chartex" xmlns:cx7="http://schemas.microsoft.com/office/drawing/2016/5/13/chartex" xmlns:cx8="http://schemas.microsoft.com/office/drawing/2016/5/14/chartex" xmlns:mc="http://schemas.openxmlformats.org/markup-compatibility/2006" xmlns:aink="http://schemas.microsoft.com/office/drawing/2016/ink" xmlns:am3d="http://schemas.microsoft.com/office/drawing/2017/model3d" xmlns:o="urn:schemas-microsoft-com:office:office" xmlns:oel="http://schemas.microsoft.com/office/2019/extlst" xmlns:r="http://schemas.openxmlformats.org/officeDocument/2006/relationships" xmlns:m="http://schemas.openxmlformats.org/officeDocument/2006/math" xmlns:v="urn:schemas-microsoft-com:vml" xmlns:wp14="http://schemas.microsoft.com/office/word/2010/wordprocessingDrawing" xmlns:wp="http://schemas.openxmlformats.org/drawingml/2006/wordprocessingDrawing" xmlns:w10="urn:schemas-microsoft-com:office:word" xmlns:w="http://schemas.openxmlformats.org/wordprocessingml/2006/main" xmlns:w14="http://schemas.microsoft.com/office/word/2010/wordml" xmlns:w15="http://schemas.microsoft.com/office/word/2012/wordml" xmlns:w16cex="http://schemas.microsoft.com/office/word/2018/wordml/cex" xmlns:w16cid="http://schemas.microsoft.com/office/word/2016/wordml/cid" xmlns:w16="http://schemas.microsoft.com/office/word/2018/wordml" xmlns:w16du="http://schemas.microsoft.com/office/word/2023/wordml/word16du" xmlns:w16sdtdh="http://schemas.microsoft.com/office/word/2020/wordml/sdtdatahash" xmlns:w16se="http://schemas.microsoft.com/office/word/2015/wordml/symex" xmlns:wpg="http://schemas.microsoft.com/office/word/2010/wordprocessingGroup" xmlns:wpi="http://schemas.microsoft.com/office/word/2010/wordprocessingInk" xmlns:wne="http://schemas.microsoft.com/office/word/2006/wordml" xmlns:wps="http://schemas.microsoft.com/office/word/2010/wordprocessingShape" mc:Ignorable="w14 w15 w16se w16cid w16 w16cex w16sdtdh wp14">
+<w:footnotes xmlns:wpc="http://schemas.microsoft.com/office/word/2010/wordprocessingCanvas" xmlns:cx="http://schemas.microsoft.com/office/drawing/2014/chartex" xmlns:cx1="http://schemas.microsoft.com/office/drawing/2015/9/8/chartex" xmlns:mc="http://schemas.openxmlformats.org/markup-compatibility/2006" xmlns:o="urn:schemas-microsoft-com:office:office" xmlns:r="http://schemas.openxmlformats.org/officeDocument/2006/relationships" xmlns:m="http://schemas.openxmlformats.org/officeDocument/2006/math" xmlns:v="urn:schemas-microsoft-com:vml" xmlns:wp14="http://schemas.microsoft.com/office/word/2010/wordprocessingDrawing" xmlns:wp="http://schemas.openxmlformats.org/drawingml/2006/wordprocessingDrawing" xmlns:w10="urn:schemas-microsoft-com:office:word" xmlns:w="http://schemas.openxmlformats.org/wordprocessingml/2006/main" xmlns:w14="http://schemas.microsoft.com/office/word/2010/wordml" xmlns:w15="http://schemas.microsoft.com/office/word/2012/wordml" xmlns:w16se="http://schemas.microsoft.com/office/word/2015/wordml/symex" xmlns:wpg="http://schemas.microsoft.com/office/word/2010/wordprocessingGroup" xmlns:wpi="http://schemas.microsoft.com/office/word/2010/wordprocessingInk" xmlns:wne="http://schemas.microsoft.com/office/word/2006/wordml" xmlns:wps="http://schemas.microsoft.com/office/word/2010/wordprocessingShape" mc:Ignorable="w14 w15 w16se wp14">
   <w:footnote w:type="separator" w:id="-1">
     <w:p>
       <w:pPr>
@@ -23615,7 +24533,7 @@
 </file>
 
 <file path=word/header1.xml><?xml version="1.0" encoding="utf-8"?>
-<w:hdr xmlns:wpc="http://schemas.microsoft.com/office/word/2010/wordprocessingCanvas" xmlns:cx="http://schemas.microsoft.com/office/drawing/2014/chartex" xmlns:cx1="http://schemas.microsoft.com/office/drawing/2015/9/8/chartex" xmlns:cx2="http://schemas.microsoft.com/office/drawing/2015/10/21/chartex" xmlns:cx3="http://schemas.microsoft.com/office/drawing/2016/5/9/chartex" xmlns:cx4="http://schemas.microsoft.com/office/drawing/2016/5/10/chartex" xmlns:cx5="http://schemas.microsoft.com/office/drawing/2016/5/11/chartex" xmlns:cx6="http://schemas.microsoft.com/office/drawing/2016/5/12/chartex" xmlns:cx7="http://schemas.microsoft.com/office/drawing/2016/5/13/chartex" xmlns:cx8="http://schemas.microsoft.com/office/drawing/2016/5/14/chartex" xmlns:mc="http://schemas.openxmlformats.org/markup-compatibility/2006" xmlns:aink="http://schemas.microsoft.com/office/drawing/2016/ink" xmlns:am3d="http://schemas.microsoft.com/office/drawing/2017/model3d" xmlns:o="urn:schemas-microsoft-com:office:office" xmlns:oel="http://schemas.microsoft.com/office/2019/extlst" xmlns:r="http://schemas.openxmlformats.org/officeDocument/2006/relationships" xmlns:m="http://schemas.openxmlformats.org/officeDocument/2006/math" xmlns:v="urn:schemas-microsoft-com:vml" xmlns:wp14="http://schemas.microsoft.com/office/word/2010/wordprocessingDrawing" xmlns:wp="http://schemas.openxmlformats.org/drawingml/2006/wordprocessingDrawing" xmlns:w10="urn:schemas-microsoft-com:office:word" xmlns:w="http://schemas.openxmlformats.org/wordprocessingml/2006/main" xmlns:w14="http://schemas.microsoft.com/office/word/2010/wordml" xmlns:w15="http://schemas.microsoft.com/office/word/2012/wordml" xmlns:w16cex="http://schemas.microsoft.com/office/word/2018/wordml/cex" xmlns:w16cid="http://schemas.microsoft.com/office/word/2016/wordml/cid" xmlns:w16="http://schemas.microsoft.com/office/word/2018/wordml" xmlns:w16du="http://schemas.microsoft.com/office/word/2023/wordml/word16du" xmlns:w16sdtdh="http://schemas.microsoft.com/office/word/2020/wordml/sdtdatahash" xmlns:w16se="http://schemas.microsoft.com/office/word/2015/wordml/symex" xmlns:wpg="http://schemas.microsoft.com/office/word/2010/wordprocessingGroup" xmlns:wpi="http://schemas.microsoft.com/office/word/2010/wordprocessingInk" xmlns:wne="http://schemas.microsoft.com/office/word/2006/wordml" xmlns:wps="http://schemas.microsoft.com/office/word/2010/wordprocessingShape" mc:Ignorable="w14 w15 w16se w16cid w16 w16cex w16sdtdh wp14">
+<w:hdr xmlns:wpc="http://schemas.microsoft.com/office/word/2010/wordprocessingCanvas" xmlns:cx="http://schemas.microsoft.com/office/drawing/2014/chartex" xmlns:cx1="http://schemas.microsoft.com/office/drawing/2015/9/8/chartex" xmlns:mc="http://schemas.openxmlformats.org/markup-compatibility/2006" xmlns:o="urn:schemas-microsoft-com:office:office" xmlns:r="http://schemas.openxmlformats.org/officeDocument/2006/relationships" xmlns:m="http://schemas.openxmlformats.org/officeDocument/2006/math" xmlns:v="urn:schemas-microsoft-com:vml" xmlns:wp14="http://schemas.microsoft.com/office/word/2010/wordprocessingDrawing" xmlns:wp="http://schemas.openxmlformats.org/drawingml/2006/wordprocessingDrawing" xmlns:w10="urn:schemas-microsoft-com:office:word" xmlns:w="http://schemas.openxmlformats.org/wordprocessingml/2006/main" xmlns:w14="http://schemas.microsoft.com/office/word/2010/wordml" xmlns:w15="http://schemas.microsoft.com/office/word/2012/wordml" xmlns:w16se="http://schemas.microsoft.com/office/word/2015/wordml/symex" xmlns:wpg="http://schemas.microsoft.com/office/word/2010/wordprocessingGroup" xmlns:wpi="http://schemas.microsoft.com/office/word/2010/wordprocessingInk" xmlns:wne="http://schemas.microsoft.com/office/word/2006/wordml" xmlns:wps="http://schemas.microsoft.com/office/word/2010/wordprocessingShape" mc:Ignorable="w14 w15 w16se wp14">
   <w:p>
     <w:pPr>
       <w:pBdr>
@@ -23647,33 +24565,12 @@
         <w:szCs w:val="20"/>
         <w:lang w:val="en-US"/>
       </w:rPr>
-      <w:t xml:space="preserve">QUANTUM </w:t>
-    </w:r>
-    <w:proofErr w:type="gramStart"/>
-    <w:r>
-      <w:rPr>
-        <w:rFonts w:ascii="Times New Roman" w:eastAsia="Times New Roman" w:hAnsi="Times New Roman" w:cs="Times New Roman"/>
-        <w:b/>
-        <w:sz w:val="20"/>
-        <w:szCs w:val="20"/>
-        <w:lang w:val="en-US"/>
-      </w:rPr>
-      <w:t>ANTS</w:t>
-    </w:r>
-    <w:proofErr w:type="gramEnd"/>
-    <w:r>
-      <w:rPr>
-        <w:rFonts w:ascii="Times New Roman" w:eastAsia="Times New Roman" w:hAnsi="Times New Roman" w:cs="Times New Roman"/>
-        <w:b/>
-        <w:sz w:val="20"/>
-        <w:szCs w:val="20"/>
-        <w:lang w:val="en-US"/>
-      </w:rPr>
-      <w:t xml:space="preserve"> SOFTWARE S.A.C.</w:t>
+      <w:t>QUANTUM ANTS SOFTWARE S.A.C.</w:t>
     </w:r>
     <w:r>
       <w:rPr>
         <w:noProof/>
+        <w:lang w:val="es-MX" w:eastAsia="es-MX"/>
       </w:rPr>
       <w:drawing>
         <wp:anchor distT="114300" distB="114300" distL="114300" distR="114300" simplePos="0" relativeHeight="251658240" behindDoc="1" locked="0" layoutInCell="1" hidden="0" allowOverlap="1" wp14:anchorId="3646BF1D" wp14:editId="531E91C7">
@@ -23724,13 +24621,13 @@
 </file>
 
 <file path=word/header2.xml><?xml version="1.0" encoding="utf-8"?>
-<w:hdr xmlns:wpc="http://schemas.microsoft.com/office/word/2010/wordprocessingCanvas" xmlns:cx="http://schemas.microsoft.com/office/drawing/2014/chartex" xmlns:cx1="http://schemas.microsoft.com/office/drawing/2015/9/8/chartex" xmlns:cx2="http://schemas.microsoft.com/office/drawing/2015/10/21/chartex" xmlns:cx3="http://schemas.microsoft.com/office/drawing/2016/5/9/chartex" xmlns:cx4="http://schemas.microsoft.com/office/drawing/2016/5/10/chartex" xmlns:cx5="http://schemas.microsoft.com/office/drawing/2016/5/11/chartex" xmlns:cx6="http://schemas.microsoft.com/office/drawing/2016/5/12/chartex" xmlns:cx7="http://schemas.microsoft.com/office/drawing/2016/5/13/chartex" xmlns:cx8="http://schemas.microsoft.com/office/drawing/2016/5/14/chartex" xmlns:mc="http://schemas.openxmlformats.org/markup-compatibility/2006" xmlns:aink="http://schemas.microsoft.com/office/drawing/2016/ink" xmlns:am3d="http://schemas.microsoft.com/office/drawing/2017/model3d" xmlns:o="urn:schemas-microsoft-com:office:office" xmlns:oel="http://schemas.microsoft.com/office/2019/extlst" xmlns:r="http://schemas.openxmlformats.org/officeDocument/2006/relationships" xmlns:m="http://schemas.openxmlformats.org/officeDocument/2006/math" xmlns:v="urn:schemas-microsoft-com:vml" xmlns:wp14="http://schemas.microsoft.com/office/word/2010/wordprocessingDrawing" xmlns:wp="http://schemas.openxmlformats.org/drawingml/2006/wordprocessingDrawing" xmlns:w10="urn:schemas-microsoft-com:office:word" xmlns:w="http://schemas.openxmlformats.org/wordprocessingml/2006/main" xmlns:w14="http://schemas.microsoft.com/office/word/2010/wordml" xmlns:w15="http://schemas.microsoft.com/office/word/2012/wordml" xmlns:w16cex="http://schemas.microsoft.com/office/word/2018/wordml/cex" xmlns:w16cid="http://schemas.microsoft.com/office/word/2016/wordml/cid" xmlns:w16="http://schemas.microsoft.com/office/word/2018/wordml" xmlns:w16du="http://schemas.microsoft.com/office/word/2023/wordml/word16du" xmlns:w16sdtdh="http://schemas.microsoft.com/office/word/2020/wordml/sdtdatahash" xmlns:w16se="http://schemas.microsoft.com/office/word/2015/wordml/symex" xmlns:wpg="http://schemas.microsoft.com/office/word/2010/wordprocessingGroup" xmlns:wpi="http://schemas.microsoft.com/office/word/2010/wordprocessingInk" xmlns:wne="http://schemas.microsoft.com/office/word/2006/wordml" xmlns:wps="http://schemas.microsoft.com/office/word/2010/wordprocessingShape" mc:Ignorable="w14 w15 w16se w16cid w16 w16cex w16sdtdh wp14">
+<w:hdr xmlns:wpc="http://schemas.microsoft.com/office/word/2010/wordprocessingCanvas" xmlns:cx="http://schemas.microsoft.com/office/drawing/2014/chartex" xmlns:cx1="http://schemas.microsoft.com/office/drawing/2015/9/8/chartex" xmlns:mc="http://schemas.openxmlformats.org/markup-compatibility/2006" xmlns:o="urn:schemas-microsoft-com:office:office" xmlns:r="http://schemas.openxmlformats.org/officeDocument/2006/relationships" xmlns:m="http://schemas.openxmlformats.org/officeDocument/2006/math" xmlns:v="urn:schemas-microsoft-com:vml" xmlns:wp14="http://schemas.microsoft.com/office/word/2010/wordprocessingDrawing" xmlns:wp="http://schemas.openxmlformats.org/drawingml/2006/wordprocessingDrawing" xmlns:w10="urn:schemas-microsoft-com:office:word" xmlns:w="http://schemas.openxmlformats.org/wordprocessingml/2006/main" xmlns:w14="http://schemas.microsoft.com/office/word/2010/wordml" xmlns:w15="http://schemas.microsoft.com/office/word/2012/wordml" xmlns:w16se="http://schemas.microsoft.com/office/word/2015/wordml/symex" xmlns:wpg="http://schemas.microsoft.com/office/word/2010/wordprocessingGroup" xmlns:wpi="http://schemas.microsoft.com/office/word/2010/wordprocessingInk" xmlns:wne="http://schemas.microsoft.com/office/word/2006/wordml" xmlns:wps="http://schemas.microsoft.com/office/word/2010/wordprocessingShape" mc:Ignorable="w14 w15 w16se wp14">
   <w:p/>
 </w:hdr>
 </file>
 
 <file path=word/numbering.xml><?xml version="1.0" encoding="utf-8"?>
-<w:numbering xmlns:wpc="http://schemas.microsoft.com/office/word/2010/wordprocessingCanvas" xmlns:cx="http://schemas.microsoft.com/office/drawing/2014/chartex" xmlns:cx1="http://schemas.microsoft.com/office/drawing/2015/9/8/chartex" xmlns:cx2="http://schemas.microsoft.com/office/drawing/2015/10/21/chartex" xmlns:cx3="http://schemas.microsoft.com/office/drawing/2016/5/9/chartex" xmlns:cx4="http://schemas.microsoft.com/office/drawing/2016/5/10/chartex" xmlns:cx5="http://schemas.microsoft.com/office/drawing/2016/5/11/chartex" xmlns:cx6="http://schemas.microsoft.com/office/drawing/2016/5/12/chartex" xmlns:cx7="http://schemas.microsoft.com/office/drawing/2016/5/13/chartex" xmlns:cx8="http://schemas.microsoft.com/office/drawing/2016/5/14/chartex" xmlns:mc="http://schemas.openxmlformats.org/markup-compatibility/2006" xmlns:aink="http://schemas.microsoft.com/office/drawing/2016/ink" xmlns:am3d="http://schemas.microsoft.com/office/drawing/2017/model3d" xmlns:o="urn:schemas-microsoft-com:office:office" xmlns:oel="http://schemas.microsoft.com/office/2019/extlst" xmlns:r="http://schemas.openxmlformats.org/officeDocument/2006/relationships" xmlns:m="http://schemas.openxmlformats.org/officeDocument/2006/math" xmlns:v="urn:schemas-microsoft-com:vml" xmlns:wp14="http://schemas.microsoft.com/office/word/2010/wordprocessingDrawing" xmlns:wp="http://schemas.openxmlformats.org/drawingml/2006/wordprocessingDrawing" xmlns:w10="urn:schemas-microsoft-com:office:word" xmlns:w="http://schemas.openxmlformats.org/wordprocessingml/2006/main" xmlns:w14="http://schemas.microsoft.com/office/word/2010/wordml" xmlns:w15="http://schemas.microsoft.com/office/word/2012/wordml" xmlns:w16cex="http://schemas.microsoft.com/office/word/2018/wordml/cex" xmlns:w16cid="http://schemas.microsoft.com/office/word/2016/wordml/cid" xmlns:w16="http://schemas.microsoft.com/office/word/2018/wordml" xmlns:w16du="http://schemas.microsoft.com/office/word/2023/wordml/word16du" xmlns:w16sdtdh="http://schemas.microsoft.com/office/word/2020/wordml/sdtdatahash" xmlns:w16se="http://schemas.microsoft.com/office/word/2015/wordml/symex" xmlns:wpg="http://schemas.microsoft.com/office/word/2010/wordprocessingGroup" xmlns:wpi="http://schemas.microsoft.com/office/word/2010/wordprocessingInk" xmlns:wne="http://schemas.microsoft.com/office/word/2006/wordml" xmlns:wps="http://schemas.microsoft.com/office/word/2010/wordprocessingShape" mc:Ignorable="w14 w15 w16se w16cid w16 w16cex w16sdtdh wp14">
+<w:numbering xmlns:wpc="http://schemas.microsoft.com/office/word/2010/wordprocessingCanvas" xmlns:cx="http://schemas.microsoft.com/office/drawing/2014/chartex" xmlns:cx1="http://schemas.microsoft.com/office/drawing/2015/9/8/chartex" xmlns:mc="http://schemas.openxmlformats.org/markup-compatibility/2006" xmlns:o="urn:schemas-microsoft-com:office:office" xmlns:r="http://schemas.openxmlformats.org/officeDocument/2006/relationships" xmlns:m="http://schemas.openxmlformats.org/officeDocument/2006/math" xmlns:v="urn:schemas-microsoft-com:vml" xmlns:wp14="http://schemas.microsoft.com/office/word/2010/wordprocessingDrawing" xmlns:wp="http://schemas.openxmlformats.org/drawingml/2006/wordprocessingDrawing" xmlns:w10="urn:schemas-microsoft-com:office:word" xmlns:w="http://schemas.openxmlformats.org/wordprocessingml/2006/main" xmlns:w14="http://schemas.microsoft.com/office/word/2010/wordml" xmlns:w15="http://schemas.microsoft.com/office/word/2012/wordml" xmlns:w16se="http://schemas.microsoft.com/office/word/2015/wordml/symex" xmlns:wpg="http://schemas.microsoft.com/office/word/2010/wordprocessingGroup" xmlns:wpi="http://schemas.microsoft.com/office/word/2010/wordprocessingInk" xmlns:wne="http://schemas.microsoft.com/office/word/2006/wordml" xmlns:wps="http://schemas.microsoft.com/office/word/2010/wordprocessingShape" mc:Ignorable="w14 w15 w16se wp14">
   <w:abstractNum w:abstractNumId="0" w15:restartNumberingAfterBreak="0">
     <w:nsid w:val="02F52D67"/>
     <w:multiLevelType w:val="multilevel"/>
@@ -26529,86 +27426,86 @@
       </w:rPr>
     </w:lvl>
   </w:abstractNum>
-  <w:num w:numId="1" w16cid:durableId="762068102">
+  <w:num w:numId="1">
     <w:abstractNumId w:val="13"/>
   </w:num>
-  <w:num w:numId="2" w16cid:durableId="463162318">
+  <w:num w:numId="2">
     <w:abstractNumId w:val="21"/>
   </w:num>
-  <w:num w:numId="3" w16cid:durableId="2014649432">
+  <w:num w:numId="3">
     <w:abstractNumId w:val="4"/>
   </w:num>
-  <w:num w:numId="4" w16cid:durableId="316883302">
+  <w:num w:numId="4">
     <w:abstractNumId w:val="8"/>
   </w:num>
-  <w:num w:numId="5" w16cid:durableId="318850313">
+  <w:num w:numId="5">
     <w:abstractNumId w:val="3"/>
   </w:num>
-  <w:num w:numId="6" w16cid:durableId="2136871179">
+  <w:num w:numId="6">
     <w:abstractNumId w:val="9"/>
   </w:num>
-  <w:num w:numId="7" w16cid:durableId="1388991088">
+  <w:num w:numId="7">
     <w:abstractNumId w:val="12"/>
   </w:num>
-  <w:num w:numId="8" w16cid:durableId="17001864">
+  <w:num w:numId="8">
     <w:abstractNumId w:val="6"/>
   </w:num>
-  <w:num w:numId="9" w16cid:durableId="998117738">
+  <w:num w:numId="9">
     <w:abstractNumId w:val="10"/>
   </w:num>
-  <w:num w:numId="10" w16cid:durableId="297303804">
+  <w:num w:numId="10">
     <w:abstractNumId w:val="5"/>
   </w:num>
-  <w:num w:numId="11" w16cid:durableId="1725979339">
+  <w:num w:numId="11">
     <w:abstractNumId w:val="18"/>
   </w:num>
-  <w:num w:numId="12" w16cid:durableId="1691688019">
+  <w:num w:numId="12">
     <w:abstractNumId w:val="1"/>
   </w:num>
-  <w:num w:numId="13" w16cid:durableId="359668879">
+  <w:num w:numId="13">
     <w:abstractNumId w:val="23"/>
   </w:num>
-  <w:num w:numId="14" w16cid:durableId="2108621955">
+  <w:num w:numId="14">
     <w:abstractNumId w:val="11"/>
   </w:num>
-  <w:num w:numId="15" w16cid:durableId="2072847229">
+  <w:num w:numId="15">
     <w:abstractNumId w:val="0"/>
   </w:num>
-  <w:num w:numId="16" w16cid:durableId="675117138">
+  <w:num w:numId="16">
     <w:abstractNumId w:val="7"/>
   </w:num>
-  <w:num w:numId="17" w16cid:durableId="1020202712">
+  <w:num w:numId="17">
     <w:abstractNumId w:val="17"/>
   </w:num>
-  <w:num w:numId="18" w16cid:durableId="1586960925">
+  <w:num w:numId="18">
     <w:abstractNumId w:val="2"/>
   </w:num>
-  <w:num w:numId="19" w16cid:durableId="1523930817">
+  <w:num w:numId="19">
     <w:abstractNumId w:val="20"/>
   </w:num>
-  <w:num w:numId="20" w16cid:durableId="488448519">
+  <w:num w:numId="20">
     <w:abstractNumId w:val="16"/>
   </w:num>
-  <w:num w:numId="21" w16cid:durableId="888420740">
+  <w:num w:numId="21">
     <w:abstractNumId w:val="14"/>
   </w:num>
-  <w:num w:numId="22" w16cid:durableId="790906354">
+  <w:num w:numId="22">
     <w:abstractNumId w:val="24"/>
   </w:num>
-  <w:num w:numId="23" w16cid:durableId="541989300">
+  <w:num w:numId="23">
     <w:abstractNumId w:val="15"/>
   </w:num>
-  <w:num w:numId="24" w16cid:durableId="1477720515">
+  <w:num w:numId="24">
     <w:abstractNumId w:val="19"/>
   </w:num>
-  <w:num w:numId="25" w16cid:durableId="890187221">
+  <w:num w:numId="25">
     <w:abstractNumId w:val="22"/>
   </w:num>
 </w:numbering>
 </file>
 
 <file path=word/styles.xml><?xml version="1.0" encoding="utf-8"?>
-<w:styles xmlns:mc="http://schemas.openxmlformats.org/markup-compatibility/2006" xmlns:r="http://schemas.openxmlformats.org/officeDocument/2006/relationships" xmlns:w="http://schemas.openxmlformats.org/wordprocessingml/2006/main" xmlns:w14="http://schemas.microsoft.com/office/word/2010/wordml" xmlns:w15="http://schemas.microsoft.com/office/word/2012/wordml" xmlns:w16cex="http://schemas.microsoft.com/office/word/2018/wordml/cex" xmlns:w16cid="http://schemas.microsoft.com/office/word/2016/wordml/cid" xmlns:w16="http://schemas.microsoft.com/office/word/2018/wordml" xmlns:w16sdtdh="http://schemas.microsoft.com/office/word/2020/wordml/sdtdatahash" xmlns:w16se="http://schemas.microsoft.com/office/word/2015/wordml/symex" mc:Ignorable="w14 w15 w16se w16cid w16 w16cex w16sdtdh">
+<w:styles xmlns:mc="http://schemas.openxmlformats.org/markup-compatibility/2006" xmlns:r="http://schemas.openxmlformats.org/officeDocument/2006/relationships" xmlns:w="http://schemas.openxmlformats.org/wordprocessingml/2006/main" xmlns:w14="http://schemas.microsoft.com/office/word/2010/wordml" xmlns:w15="http://schemas.microsoft.com/office/word/2012/wordml" xmlns:w16se="http://schemas.microsoft.com/office/word/2015/wordml/symex" mc:Ignorable="w14 w15 w16se">
   <w:docDefaults>
     <w:rPrDefault>
       <w:rPr>
@@ -26624,7 +27521,7 @@
       </w:pPr>
     </w:pPrDefault>
   </w:docDefaults>
-  <w:latentStyles w:defLockedState="0" w:defUIPriority="99" w:defSemiHidden="0" w:defUnhideWhenUsed="0" w:defQFormat="0" w:count="376">
+  <w:latentStyles w:defLockedState="0" w:defUIPriority="99" w:defSemiHidden="0" w:defUnhideWhenUsed="0" w:defQFormat="0" w:count="371">
     <w:lsdException w:name="Normal" w:uiPriority="0" w:qFormat="1"/>
     <w:lsdException w:name="heading 1" w:uiPriority="9" w:qFormat="1"/>
     <w:lsdException w:name="heading 2" w:semiHidden="1" w:uiPriority="9" w:unhideWhenUsed="1" w:qFormat="1"/>
@@ -26996,11 +27893,6 @@
     <w:lsdException w:name="List Table 5 Dark Accent 6" w:uiPriority="50"/>
     <w:lsdException w:name="List Table 6 Colorful Accent 6" w:uiPriority="51"/>
     <w:lsdException w:name="List Table 7 Colorful Accent 6" w:uiPriority="52"/>
-    <w:lsdException w:name="Mention" w:semiHidden="1" w:unhideWhenUsed="1"/>
-    <w:lsdException w:name="Smart Hyperlink" w:semiHidden="1" w:unhideWhenUsed="1"/>
-    <w:lsdException w:name="Hashtag" w:semiHidden="1" w:unhideWhenUsed="1"/>
-    <w:lsdException w:name="Unresolved Mention" w:semiHidden="1" w:unhideWhenUsed="1"/>
-    <w:lsdException w:name="Smart Link" w:semiHidden="1" w:unhideWhenUsed="1"/>
   </w:latentStyles>
   <w:style w:type="paragraph" w:default="1" w:styleId="Normal">
     <w:name w:val="Normal"/>
@@ -27648,7 +28540,7 @@
 </file>
 
 <file path=customXml/itemProps1.xml><?xml version="1.0" encoding="utf-8"?>
-<ds:datastoreItem xmlns:ds="http://schemas.openxmlformats.org/officeDocument/2006/customXml" ds:itemID="{80CFB0A4-86F9-4776-B5EB-DD0C21B88F7F}">
+<ds:datastoreItem xmlns:ds="http://schemas.openxmlformats.org/officeDocument/2006/customXml" ds:itemID="{8B51169F-078D-4EF8-9881-080C3D496FD6}">
   <ds:schemaRefs>
     <ds:schemaRef ds:uri="http://schemas.openxmlformats.org/officeDocument/2006/bibliography"/>
   </ds:schemaRefs>

</xml_diff>

<commit_message>
Aceptado y Borrado Plan
</commit_message>
<xml_diff>
--- a/Documentos/Planes/Plan de Gestión de la Configuración.docx
+++ b/Documentos/Planes/Plan de Gestión de la Configuración.docx
@@ -1,6 +1,6 @@
 
 <file path=word/document.xml><?xml version="1.0" encoding="utf-8"?>
-<w:document xmlns:wpc="http://schemas.microsoft.com/office/word/2010/wordprocessingCanvas" xmlns:cx="http://schemas.microsoft.com/office/drawing/2014/chartex" xmlns:cx1="http://schemas.microsoft.com/office/drawing/2015/9/8/chartex" xmlns:mc="http://schemas.openxmlformats.org/markup-compatibility/2006" xmlns:o="urn:schemas-microsoft-com:office:office" xmlns:r="http://schemas.openxmlformats.org/officeDocument/2006/relationships" xmlns:m="http://schemas.openxmlformats.org/officeDocument/2006/math" xmlns:v="urn:schemas-microsoft-com:vml" xmlns:wp14="http://schemas.microsoft.com/office/word/2010/wordprocessingDrawing" xmlns:wp="http://schemas.openxmlformats.org/drawingml/2006/wordprocessingDrawing" xmlns:w10="urn:schemas-microsoft-com:office:word" xmlns:w="http://schemas.openxmlformats.org/wordprocessingml/2006/main" xmlns:w14="http://schemas.microsoft.com/office/word/2010/wordml" xmlns:w15="http://schemas.microsoft.com/office/word/2012/wordml" xmlns:w16se="http://schemas.microsoft.com/office/word/2015/wordml/symex" xmlns:wpg="http://schemas.microsoft.com/office/word/2010/wordprocessingGroup" xmlns:wpi="http://schemas.microsoft.com/office/word/2010/wordprocessingInk" xmlns:wne="http://schemas.microsoft.com/office/word/2006/wordml" xmlns:wps="http://schemas.microsoft.com/office/word/2010/wordprocessingShape" mc:Ignorable="w14 w15 w16se wp14">
+<w:document xmlns:wpc="http://schemas.microsoft.com/office/word/2010/wordprocessingCanvas" xmlns:cx="http://schemas.microsoft.com/office/drawing/2014/chartex" xmlns:cx1="http://schemas.microsoft.com/office/drawing/2015/9/8/chartex" xmlns:cx2="http://schemas.microsoft.com/office/drawing/2015/10/21/chartex" xmlns:cx3="http://schemas.microsoft.com/office/drawing/2016/5/9/chartex" xmlns:cx4="http://schemas.microsoft.com/office/drawing/2016/5/10/chartex" xmlns:cx5="http://schemas.microsoft.com/office/drawing/2016/5/11/chartex" xmlns:cx6="http://schemas.microsoft.com/office/drawing/2016/5/12/chartex" xmlns:cx7="http://schemas.microsoft.com/office/drawing/2016/5/13/chartex" xmlns:cx8="http://schemas.microsoft.com/office/drawing/2016/5/14/chartex" xmlns:mc="http://schemas.openxmlformats.org/markup-compatibility/2006" xmlns:aink="http://schemas.microsoft.com/office/drawing/2016/ink" xmlns:am3d="http://schemas.microsoft.com/office/drawing/2017/model3d" xmlns:o="urn:schemas-microsoft-com:office:office" xmlns:oel="http://schemas.microsoft.com/office/2019/extlst" xmlns:r="http://schemas.openxmlformats.org/officeDocument/2006/relationships" xmlns:m="http://schemas.openxmlformats.org/officeDocument/2006/math" xmlns:v="urn:schemas-microsoft-com:vml" xmlns:wp14="http://schemas.microsoft.com/office/word/2010/wordprocessingDrawing" xmlns:wp="http://schemas.openxmlformats.org/drawingml/2006/wordprocessingDrawing" xmlns:w10="urn:schemas-microsoft-com:office:word" xmlns:w="http://schemas.openxmlformats.org/wordprocessingml/2006/main" xmlns:w14="http://schemas.microsoft.com/office/word/2010/wordml" xmlns:w15="http://schemas.microsoft.com/office/word/2012/wordml" xmlns:w16cex="http://schemas.microsoft.com/office/word/2018/wordml/cex" xmlns:w16cid="http://schemas.microsoft.com/office/word/2016/wordml/cid" xmlns:w16="http://schemas.microsoft.com/office/word/2018/wordml" xmlns:w16sdtdh="http://schemas.microsoft.com/office/word/2020/wordml/sdtdatahash" xmlns:w16se="http://schemas.microsoft.com/office/word/2015/wordml/symex" xmlns:wpg="http://schemas.microsoft.com/office/word/2010/wordprocessingGroup" xmlns:wpi="http://schemas.microsoft.com/office/word/2010/wordprocessingInk" xmlns:wne="http://schemas.microsoft.com/office/word/2006/wordml" xmlns:wps="http://schemas.microsoft.com/office/word/2010/wordprocessingShape" mc:Ignorable="w14 w15 w16se w16cid w16 w16cex w16sdtdh wp14">
   <w:body>
     <w:p>
       <w:pPr>
@@ -392,15 +392,7 @@
           <w:sz w:val="24"/>
           <w:szCs w:val="24"/>
         </w:rPr>
-        <w:t xml:space="preserve"> Software S.A.C. es una empresa de desarrollo de software con un equipo experimentado de profesionales de TI. Entre las personas más importantes de la empresa se encuentra Max Bruno Saavedra Monterrey, CEO, jefe de proyecto y arquitecto de software. Max es</w:t>
-      </w:r>
-      <w:r>
-        <w:rPr>
-          <w:rFonts w:ascii="Times New Roman" w:eastAsia="Times New Roman" w:hAnsi="Times New Roman" w:cs="Times New Roman"/>
-          <w:sz w:val="24"/>
-          <w:szCs w:val="24"/>
-        </w:rPr>
-        <w:t xml:space="preserve"> una persona altamente capacitada en tecnología de la información y cuenta con una amplia experiencia en liderazgo de proyectos y desarrollo de software empresarial.</w:t>
+        <w:t xml:space="preserve"> Software S.A.C. es una empresa de desarrollo de software con un equipo experimentado de profesionales de TI. Entre las personas más importantes de la empresa se encuentra Max Bruno Saavedra Monterrey, CEO, jefe de proyecto y arquitecto de software. Max es una persona altamente capacitada en tecnología de la información y cuenta con una amplia experiencia en liderazgo de proyectos y desarrollo de software empresarial.</w:t>
       </w:r>
       <w:r>
         <w:rPr>
@@ -475,15 +467,7 @@
           <w:sz w:val="24"/>
           <w:szCs w:val="24"/>
         </w:rPr>
-        <w:t>, analista y administradora d</w:t>
-      </w:r>
-      <w:r>
-        <w:rPr>
-          <w:rFonts w:ascii="Times New Roman" w:eastAsia="Times New Roman" w:hAnsi="Times New Roman" w:cs="Times New Roman"/>
-          <w:sz w:val="24"/>
-          <w:szCs w:val="24"/>
-        </w:rPr>
-        <w:t xml:space="preserve">e base de datos con amplia experiencia en el desarrollo de aplicaciones web personalizadas y software empresarial. </w:t>
+        <w:t xml:space="preserve">, analista y administradora de base de datos con amplia experiencia en el desarrollo de aplicaciones web personalizadas y software empresarial. Geomar Willy </w:t>
       </w:r>
       <w:proofErr w:type="spellStart"/>
       <w:r>
@@ -492,7 +476,7 @@
           <w:sz w:val="24"/>
           <w:szCs w:val="24"/>
         </w:rPr>
-        <w:t>Geomar</w:t>
+        <w:t>Fernandez</w:t>
       </w:r>
       <w:proofErr w:type="spellEnd"/>
       <w:r>
@@ -501,7 +485,7 @@
           <w:sz w:val="24"/>
           <w:szCs w:val="24"/>
         </w:rPr>
-        <w:t xml:space="preserve"> Willy </w:t>
+        <w:t xml:space="preserve"> Camacho es otro desarrollador back </w:t>
       </w:r>
       <w:proofErr w:type="spellStart"/>
       <w:r>
@@ -510,7 +494,7 @@
           <w:sz w:val="24"/>
           <w:szCs w:val="24"/>
         </w:rPr>
-        <w:t>Fernandez</w:t>
+        <w:t>end</w:t>
       </w:r>
       <w:proofErr w:type="spellEnd"/>
       <w:r>
@@ -519,33 +503,7 @@
           <w:sz w:val="24"/>
           <w:szCs w:val="24"/>
         </w:rPr>
-        <w:t xml:space="preserve"> Camacho es otro desarrollador back </w:t>
-      </w:r>
-      <w:proofErr w:type="spellStart"/>
-      <w:r>
-        <w:rPr>
-          <w:rFonts w:ascii="Times New Roman" w:eastAsia="Times New Roman" w:hAnsi="Times New Roman" w:cs="Times New Roman"/>
-          <w:sz w:val="24"/>
-          <w:szCs w:val="24"/>
-        </w:rPr>
-        <w:t>end</w:t>
-      </w:r>
-      <w:proofErr w:type="spellEnd"/>
-      <w:r>
-        <w:rPr>
-          <w:rFonts w:ascii="Times New Roman" w:eastAsia="Times New Roman" w:hAnsi="Times New Roman" w:cs="Times New Roman"/>
-          <w:sz w:val="24"/>
-          <w:szCs w:val="24"/>
-        </w:rPr>
-        <w:t xml:space="preserve"> que se destaca por su experiencia en el diseño de bases de datos y la creación </w:t>
-      </w:r>
-      <w:r>
-        <w:rPr>
-          <w:rFonts w:ascii="Times New Roman" w:eastAsia="Times New Roman" w:hAnsi="Times New Roman" w:cs="Times New Roman"/>
-          <w:sz w:val="24"/>
-          <w:szCs w:val="24"/>
-        </w:rPr>
-        <w:t>de soluciones personalizadas para los clientes.</w:t>
+        <w:t xml:space="preserve"> que se destaca por su experiencia en el diseño de bases de datos y la creación de soluciones personalizadas para los clientes.</w:t>
       </w:r>
     </w:p>
     <w:p>
@@ -656,6 +614,24 @@
           <w:sz w:val="24"/>
           <w:szCs w:val="24"/>
         </w:rPr>
+        <w:t xml:space="preserve"> Alessandro Quispe Cabello y Renzo </w:t>
+      </w:r>
+      <w:proofErr w:type="spellStart"/>
+      <w:r>
+        <w:rPr>
+          <w:rFonts w:ascii="Times New Roman" w:eastAsia="Times New Roman" w:hAnsi="Times New Roman" w:cs="Times New Roman"/>
+          <w:sz w:val="24"/>
+          <w:szCs w:val="24"/>
+        </w:rPr>
+        <w:t>Jesus</w:t>
+      </w:r>
+      <w:proofErr w:type="spellEnd"/>
+      <w:r>
+        <w:rPr>
+          <w:rFonts w:ascii="Times New Roman" w:eastAsia="Times New Roman" w:hAnsi="Times New Roman" w:cs="Times New Roman"/>
+          <w:sz w:val="24"/>
+          <w:szCs w:val="24"/>
+        </w:rPr>
         <w:t xml:space="preserve"> </w:t>
       </w:r>
       <w:proofErr w:type="spellStart"/>
@@ -665,7 +641,7 @@
           <w:sz w:val="24"/>
           <w:szCs w:val="24"/>
         </w:rPr>
-        <w:t>Alessandro</w:t>
+        <w:t>Leon</w:t>
       </w:r>
       <w:proofErr w:type="spellEnd"/>
       <w:r>
@@ -674,7 +650,7 @@
           <w:sz w:val="24"/>
           <w:szCs w:val="24"/>
         </w:rPr>
-        <w:t xml:space="preserve"> Quispe Cabello y Renzo </w:t>
+        <w:t xml:space="preserve"> Bautista. Fabricio es un diseñador UX con experiencia en el desarrollo de aplicaciones web personalizadas y aplicaciones móviles. </w:t>
       </w:r>
       <w:proofErr w:type="spellStart"/>
       <w:r>
@@ -683,6 +659,42 @@
           <w:sz w:val="24"/>
           <w:szCs w:val="24"/>
         </w:rPr>
+        <w:t>Jose</w:t>
+      </w:r>
+      <w:proofErr w:type="spellEnd"/>
+      <w:r>
+        <w:rPr>
+          <w:rFonts w:ascii="Times New Roman" w:eastAsia="Times New Roman" w:hAnsi="Times New Roman" w:cs="Times New Roman"/>
+          <w:sz w:val="24"/>
+          <w:szCs w:val="24"/>
+        </w:rPr>
+        <w:t xml:space="preserve"> Alessandro es un </w:t>
+      </w:r>
+      <w:proofErr w:type="spellStart"/>
+      <w:r>
+        <w:rPr>
+          <w:rFonts w:ascii="Times New Roman" w:eastAsia="Times New Roman" w:hAnsi="Times New Roman" w:cs="Times New Roman"/>
+          <w:sz w:val="24"/>
+          <w:szCs w:val="24"/>
+        </w:rPr>
+        <w:t>tester</w:t>
+      </w:r>
+      <w:proofErr w:type="spellEnd"/>
+      <w:r>
+        <w:rPr>
+          <w:rFonts w:ascii="Times New Roman" w:eastAsia="Times New Roman" w:hAnsi="Times New Roman" w:cs="Times New Roman"/>
+          <w:sz w:val="24"/>
+          <w:szCs w:val="24"/>
+        </w:rPr>
+        <w:t xml:space="preserve"> y diseñador UI que se enfoca en la calidad y la experiencia de usuario. Renzo </w:t>
+      </w:r>
+      <w:proofErr w:type="spellStart"/>
+      <w:r>
+        <w:rPr>
+          <w:rFonts w:ascii="Times New Roman" w:eastAsia="Times New Roman" w:hAnsi="Times New Roman" w:cs="Times New Roman"/>
+          <w:sz w:val="24"/>
+          <w:szCs w:val="24"/>
+        </w:rPr>
         <w:t>Jesus</w:t>
       </w:r>
       <w:proofErr w:type="spellEnd"/>
@@ -692,122 +704,7 @@
           <w:sz w:val="24"/>
           <w:szCs w:val="24"/>
         </w:rPr>
-        <w:t xml:space="preserve"> </w:t>
-      </w:r>
-      <w:proofErr w:type="spellStart"/>
-      <w:r>
-        <w:rPr>
-          <w:rFonts w:ascii="Times New Roman" w:eastAsia="Times New Roman" w:hAnsi="Times New Roman" w:cs="Times New Roman"/>
-          <w:sz w:val="24"/>
-          <w:szCs w:val="24"/>
-        </w:rPr>
-        <w:t>Leon</w:t>
-      </w:r>
-      <w:proofErr w:type="spellEnd"/>
-      <w:r>
-        <w:rPr>
-          <w:rFonts w:ascii="Times New Roman" w:eastAsia="Times New Roman" w:hAnsi="Times New Roman" w:cs="Times New Roman"/>
-          <w:sz w:val="24"/>
-          <w:szCs w:val="24"/>
-        </w:rPr>
-        <w:t xml:space="preserve"> Bautista. Fabricio es un diseñador UX con</w:t>
-      </w:r>
-      <w:r>
-        <w:rPr>
-          <w:rFonts w:ascii="Times New Roman" w:eastAsia="Times New Roman" w:hAnsi="Times New Roman" w:cs="Times New Roman"/>
-          <w:sz w:val="24"/>
-          <w:szCs w:val="24"/>
-        </w:rPr>
-        <w:t xml:space="preserve"> experiencia en el desarrollo de aplicaciones web personalizadas y aplicaciones móviles. </w:t>
-      </w:r>
-      <w:proofErr w:type="spellStart"/>
-      <w:r>
-        <w:rPr>
-          <w:rFonts w:ascii="Times New Roman" w:eastAsia="Times New Roman" w:hAnsi="Times New Roman" w:cs="Times New Roman"/>
-          <w:sz w:val="24"/>
-          <w:szCs w:val="24"/>
-        </w:rPr>
-        <w:t>Jose</w:t>
-      </w:r>
-      <w:proofErr w:type="spellEnd"/>
-      <w:r>
-        <w:rPr>
-          <w:rFonts w:ascii="Times New Roman" w:eastAsia="Times New Roman" w:hAnsi="Times New Roman" w:cs="Times New Roman"/>
-          <w:sz w:val="24"/>
-          <w:szCs w:val="24"/>
-        </w:rPr>
-        <w:t xml:space="preserve"> </w:t>
-      </w:r>
-      <w:proofErr w:type="spellStart"/>
-      <w:r>
-        <w:rPr>
-          <w:rFonts w:ascii="Times New Roman" w:eastAsia="Times New Roman" w:hAnsi="Times New Roman" w:cs="Times New Roman"/>
-          <w:sz w:val="24"/>
-          <w:szCs w:val="24"/>
-        </w:rPr>
-        <w:t>Alessandro</w:t>
-      </w:r>
-      <w:proofErr w:type="spellEnd"/>
-      <w:r>
-        <w:rPr>
-          <w:rFonts w:ascii="Times New Roman" w:eastAsia="Times New Roman" w:hAnsi="Times New Roman" w:cs="Times New Roman"/>
-          <w:sz w:val="24"/>
-          <w:szCs w:val="24"/>
-        </w:rPr>
-        <w:t xml:space="preserve"> es un </w:t>
-      </w:r>
-      <w:proofErr w:type="spellStart"/>
-      <w:r>
-        <w:rPr>
-          <w:rFonts w:ascii="Times New Roman" w:eastAsia="Times New Roman" w:hAnsi="Times New Roman" w:cs="Times New Roman"/>
-          <w:sz w:val="24"/>
-          <w:szCs w:val="24"/>
-        </w:rPr>
-        <w:t>tester</w:t>
-      </w:r>
-      <w:proofErr w:type="spellEnd"/>
-      <w:r>
-        <w:rPr>
-          <w:rFonts w:ascii="Times New Roman" w:eastAsia="Times New Roman" w:hAnsi="Times New Roman" w:cs="Times New Roman"/>
-          <w:sz w:val="24"/>
-          <w:szCs w:val="24"/>
-        </w:rPr>
-        <w:t xml:space="preserve"> y diseñador UI que se enfoca en la calidad y la experiencia de usuario. Renzo </w:t>
-      </w:r>
-      <w:proofErr w:type="spellStart"/>
-      <w:r>
-        <w:rPr>
-          <w:rFonts w:ascii="Times New Roman" w:eastAsia="Times New Roman" w:hAnsi="Times New Roman" w:cs="Times New Roman"/>
-          <w:sz w:val="24"/>
-          <w:szCs w:val="24"/>
-        </w:rPr>
-        <w:t>Jesus</w:t>
-      </w:r>
-      <w:proofErr w:type="spellEnd"/>
-      <w:r>
-        <w:rPr>
-          <w:rFonts w:ascii="Times New Roman" w:eastAsia="Times New Roman" w:hAnsi="Times New Roman" w:cs="Times New Roman"/>
-          <w:sz w:val="24"/>
-          <w:szCs w:val="24"/>
-        </w:rPr>
-        <w:t xml:space="preserve"> es un diseñador UI con habilidades en la creación de i</w:t>
-      </w:r>
-      <w:r>
-        <w:rPr>
-          <w:rFonts w:ascii="Times New Roman" w:eastAsia="Times New Roman" w:hAnsi="Times New Roman" w:cs="Times New Roman"/>
-          <w:sz w:val="24"/>
-          <w:szCs w:val="24"/>
-        </w:rPr>
-        <w:t xml:space="preserve">nterfaces de usuario atractivas y funcionales. En conjunto, el equipo de </w:t>
-      </w:r>
-      <w:r>
-        <w:rPr>
-          <w:rFonts w:ascii="Times New Roman" w:eastAsia="Times New Roman" w:hAnsi="Times New Roman" w:cs="Times New Roman"/>
-          <w:sz w:val="24"/>
-          <w:szCs w:val="24"/>
-        </w:rPr>
-        <w:lastRenderedPageBreak/>
-        <w:t xml:space="preserve">Quantum </w:t>
+        <w:t xml:space="preserve"> es un diseñador UI con habilidades en la creación de interfaces de usuario atractivas y funcionales. En conjunto, el equipo de Quantum </w:t>
       </w:r>
       <w:proofErr w:type="spellStart"/>
       <w:r>
@@ -864,15 +761,7 @@
           <w:sz w:val="24"/>
           <w:szCs w:val="24"/>
         </w:rPr>
-        <w:t xml:space="preserve"> Software S.A.C. es una empresa de des</w:t>
-      </w:r>
-      <w:r>
-        <w:rPr>
-          <w:rFonts w:ascii="Times New Roman" w:eastAsia="Times New Roman" w:hAnsi="Times New Roman" w:cs="Times New Roman"/>
-          <w:sz w:val="24"/>
-          <w:szCs w:val="24"/>
-        </w:rPr>
-        <w:t xml:space="preserve">arrollo de software con sede en Lima Perú fundada en 2010 Quantum </w:t>
+        <w:t xml:space="preserve"> Software S.A.C. es una empresa de desarrollo de software con sede en Lima Perú fundada en 2010 Quantum </w:t>
       </w:r>
       <w:proofErr w:type="spellStart"/>
       <w:r>
@@ -929,15 +818,7 @@
           <w:sz w:val="24"/>
           <w:szCs w:val="24"/>
         </w:rPr>
-        <w:t xml:space="preserve"> Software S.</w:t>
-      </w:r>
-      <w:r>
-        <w:rPr>
-          <w:rFonts w:ascii="Times New Roman" w:eastAsia="Times New Roman" w:hAnsi="Times New Roman" w:cs="Times New Roman"/>
-          <w:sz w:val="24"/>
-          <w:szCs w:val="24"/>
-        </w:rPr>
-        <w:t>A.C. se dedica a proporcionar soluciones innovadoras de alta calidad a sus clientes.</w:t>
+        <w:t xml:space="preserve"> Software S.A.C. se dedica a proporcionar soluciones innovadoras de alta calidad a sus clientes.</w:t>
       </w:r>
     </w:p>
     <w:p>
@@ -958,15 +839,7 @@
           <w:sz w:val="24"/>
           <w:szCs w:val="24"/>
         </w:rPr>
-        <w:t>La empresa ha completado con éxito varios proyectos de desarrollo de software, tanto en producción como en desarrollo, para clientes nacionales e internacionales en los úl</w:t>
-      </w:r>
-      <w:r>
-        <w:rPr>
-          <w:rFonts w:ascii="Times New Roman" w:eastAsia="Times New Roman" w:hAnsi="Times New Roman" w:cs="Times New Roman"/>
-          <w:sz w:val="24"/>
-          <w:szCs w:val="24"/>
-        </w:rPr>
-        <w:t xml:space="preserve">timos años. Los proyectos en producción incluyen aplicaciones web personalizadas, software empresarial y aplicaciones móviles. </w:t>
+        <w:t xml:space="preserve">La empresa ha completado con éxito varios proyectos de desarrollo de software, tanto en producción como en desarrollo, para clientes nacionales e internacionales en los últimos años. Los proyectos en producción incluyen aplicaciones web personalizadas, software empresarial y aplicaciones móviles. </w:t>
       </w:r>
     </w:p>
     <w:p>
@@ -987,32 +860,7 @@
           <w:sz w:val="24"/>
           <w:szCs w:val="24"/>
         </w:rPr>
-        <w:t>Nuestra empresa ha tenido la oportunidad de desarrollar dos proyectos exitosos y actualmente está trabajando en un tercero. El p</w:t>
-      </w:r>
-      <w:r>
-        <w:rPr>
-          <w:rFonts w:ascii="Times New Roman" w:eastAsia="Times New Roman" w:hAnsi="Times New Roman" w:cs="Times New Roman"/>
-          <w:sz w:val="24"/>
-          <w:szCs w:val="24"/>
-        </w:rPr>
-        <w:t>rimer proyecto, un sistema de reservación de hoteles para el cliente HOTEL HORMIGA S.A.C, se completó hace 13 años. Durante la fase de desarrollo, nuestro equipo experimentó dificultades en la gestión de la configuración de software, incluida la falta de c</w:t>
-      </w:r>
-      <w:r>
-        <w:rPr>
-          <w:rFonts w:ascii="Times New Roman" w:eastAsia="Times New Roman" w:hAnsi="Times New Roman" w:cs="Times New Roman"/>
-          <w:sz w:val="24"/>
-          <w:szCs w:val="24"/>
-        </w:rPr>
-        <w:t xml:space="preserve">ontrol de versiones del código fuente y la entrega errónea de versiones al cliente debido a la falta </w:t>
-      </w:r>
-      <w:r>
-        <w:rPr>
-          <w:rFonts w:ascii="Times New Roman" w:eastAsia="Times New Roman" w:hAnsi="Times New Roman" w:cs="Times New Roman"/>
-          <w:sz w:val="24"/>
-          <w:szCs w:val="24"/>
-        </w:rPr>
-        <w:lastRenderedPageBreak/>
-        <w:t xml:space="preserve">de gestión de control de cambios. A medida que avanzamos en nuestro segundo proyecto, un sistema de </w:t>
+        <w:t xml:space="preserve">Nuestra empresa ha tenido la oportunidad de desarrollar dos proyectos exitosos y actualmente está trabajando en un tercero. El primer proyecto, un sistema de reservación de hoteles para el cliente HOTEL HORMIGA S.A.C, se completó hace 13 años. Durante la fase de desarrollo, nuestro equipo experimentó dificultades en la gestión de la configuración de software, incluida la falta de control de versiones del código fuente y la entrega errónea de versiones al cliente debido a la falta de gestión de control de cambios. A medida que avanzamos en nuestro segundo proyecto, un sistema de </w:t>
       </w:r>
       <w:proofErr w:type="spellStart"/>
       <w:r>
@@ -1030,31 +878,7 @@
           <w:sz w:val="24"/>
           <w:szCs w:val="24"/>
         </w:rPr>
-        <w:t xml:space="preserve"> de aviones para el aeropuerto Hormiga Plane S.A</w:t>
-      </w:r>
-      <w:r>
-        <w:rPr>
-          <w:rFonts w:ascii="Times New Roman" w:eastAsia="Times New Roman" w:hAnsi="Times New Roman" w:cs="Times New Roman"/>
-          <w:sz w:val="24"/>
-          <w:szCs w:val="24"/>
-        </w:rPr>
-        <w:t>.C, enfrentamos el desafío de documentar adecuadamente los cambios realizados en el código fuente. Además, cuando contratamos nuevos desarrolladores temporales, no se adaptaron al ritmo del proyecto, lo que resultó en una menor eficiencia y mayores tiempos</w:t>
-      </w:r>
-      <w:r>
-        <w:rPr>
-          <w:rFonts w:ascii="Times New Roman" w:eastAsia="Times New Roman" w:hAnsi="Times New Roman" w:cs="Times New Roman"/>
-          <w:sz w:val="24"/>
-          <w:szCs w:val="24"/>
-        </w:rPr>
-        <w:t xml:space="preserve"> de desarrollo. Actualmente, estamos trabajando en el desarrollo de un sistema de registro de operaciones contables para el cliente BCPOLAR S.A.C, y estamos implementando las lecciones aprendidas de nuestros proyectos anteriores para asegurarnos de una ges</w:t>
-      </w:r>
-      <w:r>
-        <w:rPr>
-          <w:rFonts w:ascii="Times New Roman" w:eastAsia="Times New Roman" w:hAnsi="Times New Roman" w:cs="Times New Roman"/>
-          <w:sz w:val="24"/>
-          <w:szCs w:val="24"/>
-        </w:rPr>
-        <w:t>tión eficaz de la configuración de software.</w:t>
+        <w:t xml:space="preserve"> de aviones para el aeropuerto Hormiga Plane S.A.C, enfrentamos el desafío de documentar adecuadamente los cambios realizados en el código fuente. Además, cuando contratamos nuevos desarrolladores temporales, no se adaptaron al ritmo del proyecto, lo que resultó en una menor eficiencia y mayores tiempos de desarrollo. Actualmente, estamos trabajando en el desarrollo de un sistema de registro de operaciones contables para el cliente BCPOLAR S.A.C, y estamos implementando las lecciones aprendidas de nuestros proyectos anteriores para asegurarnos de una gestión eficaz de la configuración de software.</w:t>
       </w:r>
     </w:p>
     <w:p>
@@ -1129,15 +953,7 @@
           <w:sz w:val="24"/>
           <w:szCs w:val="24"/>
         </w:rPr>
-        <w:t xml:space="preserve"> y una administradora y analista de base de datos. To</w:t>
-      </w:r>
-      <w:r>
-        <w:rPr>
-          <w:rFonts w:ascii="Times New Roman" w:eastAsia="Times New Roman" w:hAnsi="Times New Roman" w:cs="Times New Roman"/>
-          <w:sz w:val="24"/>
-          <w:szCs w:val="24"/>
-        </w:rPr>
-        <w:t xml:space="preserve">dos los miembros del equipo tienen una sólida formación de informática y experiencia en el desarrollo de software. El jefe de proyectos se encarga de liderar y gestionar el proyecto, mientras que los desarrolladores </w:t>
+        <w:t xml:space="preserve"> y una administradora y analista de base de datos. Todos los miembros del equipo tienen una sólida formación de informática y experiencia en el desarrollo de software. El jefe de proyectos se encarga de liderar y gestionar el proyecto, mientras que los desarrolladores </w:t>
       </w:r>
       <w:proofErr w:type="spellStart"/>
       <w:r>
@@ -1173,15 +989,7 @@
           <w:sz w:val="24"/>
           <w:szCs w:val="24"/>
         </w:rPr>
-        <w:t xml:space="preserve"> se encargan de la p</w:t>
-      </w:r>
-      <w:r>
-        <w:rPr>
-          <w:rFonts w:ascii="Times New Roman" w:eastAsia="Times New Roman" w:hAnsi="Times New Roman" w:cs="Times New Roman"/>
-          <w:sz w:val="24"/>
-          <w:szCs w:val="24"/>
-        </w:rPr>
-        <w:t>rogramación y diseño de la interfaz de usuario; además de la estructura de la aplicación. Por otro lado, quien analiza la base de datos se encarga de la gestión de la base de datos y el análisis de datos.</w:t>
+        <w:t xml:space="preserve"> se encargan de la programación y diseño de la interfaz de usuario; además de la estructura de la aplicación. Por otro lado, quien analiza la base de datos se encarga de la gestión de la base de datos y el análisis de datos.</w:t>
       </w:r>
     </w:p>
     <w:p>
@@ -1220,15 +1028,7 @@
           <w:sz w:val="24"/>
           <w:szCs w:val="24"/>
         </w:rPr>
-        <w:t xml:space="preserve"> Software S.A.C. Enfrenta varios desafí</w:t>
-      </w:r>
-      <w:r>
-        <w:rPr>
-          <w:rFonts w:ascii="Times New Roman" w:eastAsia="Times New Roman" w:hAnsi="Times New Roman" w:cs="Times New Roman"/>
-          <w:sz w:val="24"/>
-          <w:szCs w:val="24"/>
-        </w:rPr>
-        <w:t xml:space="preserve">os en la gestión de la configuración y el control de cambios en el desarrollo de software. El equipo de gestión de configuración de Quantum </w:t>
+        <w:t xml:space="preserve"> Software S.A.C. Enfrenta varios desafíos en la gestión de la configuración y el control de cambios en el desarrollo de software. El equipo de gestión de configuración de Quantum </w:t>
       </w:r>
       <w:proofErr w:type="spellStart"/>
       <w:r>
@@ -1246,32 +1046,7 @@
           <w:sz w:val="24"/>
           <w:szCs w:val="24"/>
         </w:rPr>
-        <w:t xml:space="preserve"> Software S.A.C se asegura de que todos los elementos del Software se </w:t>
-      </w:r>
-      <w:r>
-        <w:rPr>
-          <w:rFonts w:ascii="Times New Roman" w:eastAsia="Times New Roman" w:hAnsi="Times New Roman" w:cs="Times New Roman"/>
-          <w:sz w:val="24"/>
-          <w:szCs w:val="24"/>
-        </w:rPr>
-        <w:lastRenderedPageBreak/>
-        <w:t>controlen y documenten adecuadamente en ca</w:t>
-      </w:r>
-      <w:r>
-        <w:rPr>
-          <w:rFonts w:ascii="Times New Roman" w:eastAsia="Times New Roman" w:hAnsi="Times New Roman" w:cs="Times New Roman"/>
-          <w:sz w:val="24"/>
-          <w:szCs w:val="24"/>
-        </w:rPr>
-        <w:t>da etapa del proceso de desarrollo. La empresa utiliza herramientas de control de cambios y gestión de la configuración para realizar un seguimiento de los cambios realizados en el código fuente, la documentación y otros elementos relacionados con el proye</w:t>
-      </w:r>
-      <w:r>
-        <w:rPr>
-          <w:rFonts w:ascii="Times New Roman" w:eastAsia="Times New Roman" w:hAnsi="Times New Roman" w:cs="Times New Roman"/>
-          <w:sz w:val="24"/>
-          <w:szCs w:val="24"/>
-        </w:rPr>
-        <w:t>cto.</w:t>
+        <w:t xml:space="preserve"> Software S.A.C se asegura de que todos los elementos del Software se controlen y documenten adecuadamente en cada etapa del proceso de desarrollo. La empresa utiliza herramientas de control de cambios y gestión de la configuración para realizar un seguimiento de los cambios realizados en el código fuente, la documentación y otros elementos relacionados con el proyecto.</w:t>
       </w:r>
     </w:p>
     <w:p>
@@ -1397,15 +1172,7 @@
           <w:sz w:val="24"/>
           <w:szCs w:val="24"/>
         </w:rPr>
-        <w:t xml:space="preserve"> Software S.A.C. es una empresa prestado</w:t>
-      </w:r>
-      <w:r>
-        <w:rPr>
-          <w:rFonts w:ascii="Times New Roman" w:eastAsia="Times New Roman" w:hAnsi="Times New Roman" w:cs="Times New Roman"/>
-          <w:sz w:val="24"/>
-          <w:szCs w:val="24"/>
-        </w:rPr>
-        <w:t xml:space="preserve">ra de servicios </w:t>
+        <w:t xml:space="preserve"> Software S.A.C. es una empresa prestadora de servicios </w:t>
       </w:r>
       <w:proofErr w:type="gramStart"/>
       <w:r>
@@ -1453,15 +1220,7 @@
           <w:sz w:val="24"/>
           <w:szCs w:val="24"/>
         </w:rPr>
-        <w:t xml:space="preserve">Nuestra empresa se basa en </w:t>
-      </w:r>
-      <w:r>
-        <w:rPr>
-          <w:rFonts w:ascii="Times New Roman" w:eastAsia="Times New Roman" w:hAnsi="Times New Roman" w:cs="Times New Roman"/>
-          <w:sz w:val="24"/>
-          <w:szCs w:val="24"/>
-        </w:rPr>
-        <w:t>la innovación y con valores tales como:</w:t>
+        <w:t>Nuestra empresa se basa en la innovación y con valores tales como:</w:t>
       </w:r>
     </w:p>
     <w:p>
@@ -1566,7 +1325,6 @@
           <w:sz w:val="24"/>
           <w:szCs w:val="24"/>
         </w:rPr>
-        <w:lastRenderedPageBreak/>
         <w:t>Diversidad.</w:t>
       </w:r>
     </w:p>
@@ -1652,16 +1410,7 @@
           <w:sz w:val="24"/>
           <w:szCs w:val="24"/>
         </w:rPr>
-        <w:t>Organigrama de la empres</w:t>
-      </w:r>
-      <w:r>
-        <w:rPr>
-          <w:rFonts w:ascii="Times New Roman" w:eastAsia="Times New Roman" w:hAnsi="Times New Roman" w:cs="Times New Roman"/>
-          <w:i/>
-          <w:sz w:val="24"/>
-          <w:szCs w:val="24"/>
-        </w:rPr>
-        <w:t xml:space="preserve">a Quantum </w:t>
+        <w:t xml:space="preserve">Organigrama de la empresa Quantum </w:t>
       </w:r>
       <w:proofErr w:type="spellStart"/>
       <w:r>
@@ -1834,15 +1583,7 @@
           <w:sz w:val="24"/>
           <w:szCs w:val="24"/>
         </w:rPr>
-        <w:t>ANALIS</w:t>
-      </w:r>
-      <w:r>
-        <w:rPr>
-          <w:rFonts w:ascii="Times New Roman" w:eastAsia="Times New Roman" w:hAnsi="Times New Roman" w:cs="Times New Roman"/>
-          <w:sz w:val="24"/>
-          <w:szCs w:val="24"/>
-        </w:rPr>
-        <w:t>TAS: Son responsables de analizar los requerimientos y necesidades del cliente para poder diseñar una solución de software adecuada.</w:t>
+        <w:t>ANALISTAS: Son responsables de analizar los requerimientos y necesidades del cliente para poder diseñar una solución de software adecuada.</w:t>
       </w:r>
     </w:p>
     <w:p>
@@ -1890,15 +1631,7 @@
           <w:sz w:val="24"/>
           <w:szCs w:val="24"/>
         </w:rPr>
-        <w:t xml:space="preserve">DESARROLLADORES BACK - END: </w:t>
-      </w:r>
-      <w:r>
-        <w:rPr>
-          <w:rFonts w:ascii="Times New Roman" w:eastAsia="Times New Roman" w:hAnsi="Times New Roman" w:cs="Times New Roman"/>
-          <w:sz w:val="24"/>
-          <w:szCs w:val="24"/>
-        </w:rPr>
-        <w:t>encargados de la programación y diseño de la interfaz de usuario.</w:t>
+        <w:t>DESARROLLADORES BACK - END: encargados de la programación y diseño de la interfaz de usuario.</w:t>
       </w:r>
     </w:p>
     <w:p>
@@ -1922,7 +1655,6 @@
           <w:sz w:val="24"/>
           <w:szCs w:val="24"/>
         </w:rPr>
-        <w:lastRenderedPageBreak/>
         <w:t>ADMINISTRADORES Y ANALISTAS DE BASE DE DATOS: encargados de la programación y diseño de la interfaz de usuario.</w:t>
       </w:r>
     </w:p>
@@ -1962,15 +1694,7 @@
           <w:sz w:val="24"/>
           <w:szCs w:val="24"/>
         </w:rPr>
-        <w:t xml:space="preserve"> Software pudo haber enfrentado inicialmente</w:t>
-      </w:r>
-      <w:r>
-        <w:rPr>
-          <w:rFonts w:ascii="Times New Roman" w:eastAsia="Times New Roman" w:hAnsi="Times New Roman" w:cs="Times New Roman"/>
-          <w:sz w:val="24"/>
-          <w:szCs w:val="24"/>
-        </w:rPr>
-        <w:t xml:space="preserve"> con sus clientes podrían haber sido:</w:t>
+        <w:t xml:space="preserve"> Software pudo haber enfrentado inicialmente con sus clientes podrían haber sido:</w:t>
       </w:r>
     </w:p>
     <w:p>
@@ -1994,15 +1718,7 @@
           <w:sz w:val="24"/>
           <w:szCs w:val="24"/>
         </w:rPr>
-        <w:t>Malentendidos en cuanto a las expectativas del proyecto: A menudo, los clientes tienen expectativas poco realistas sobre lo que puede lograrse con el software. Esto puede deberse a una falta de comprensión de los proce</w:t>
-      </w:r>
-      <w:r>
-        <w:rPr>
-          <w:rFonts w:ascii="Times New Roman" w:eastAsia="Times New Roman" w:hAnsi="Times New Roman" w:cs="Times New Roman"/>
-          <w:sz w:val="24"/>
-          <w:szCs w:val="24"/>
-        </w:rPr>
-        <w:t>sos de desarrollo de software o a la falta de claridad en la comunicación entre el equipo de desarrollo y el cliente. Como resultado, los clientes pueden sentirse decepcionados con el producto final y pueden surgir problemas de retroalimentación.</w:t>
+        <w:t>Malentendidos en cuanto a las expectativas del proyecto: A menudo, los clientes tienen expectativas poco realistas sobre lo que puede lograrse con el software. Esto puede deberse a una falta de comprensión de los procesos de desarrollo de software o a la falta de claridad en la comunicación entre el equipo de desarrollo y el cliente. Como resultado, los clientes pueden sentirse decepcionados con el producto final y pueden surgir problemas de retroalimentación.</w:t>
       </w:r>
     </w:p>
     <w:p>
@@ -2026,23 +1742,7 @@
           <w:sz w:val="24"/>
           <w:szCs w:val="24"/>
         </w:rPr>
-        <w:t>Cambios c</w:t>
-      </w:r>
-      <w:r>
-        <w:rPr>
-          <w:rFonts w:ascii="Times New Roman" w:eastAsia="Times New Roman" w:hAnsi="Times New Roman" w:cs="Times New Roman"/>
-          <w:sz w:val="24"/>
-          <w:szCs w:val="24"/>
-        </w:rPr>
-        <w:t>onstantes en los requisitos del proyecto: Los clientes pueden cambiar los requisitos del proyecto a medida que avanzan las etapas de desarrollo, lo que puede aumentar el costo y el tiempo de entrega. La falta de un proceso formal de gestión de cambios pued</w:t>
-      </w:r>
-      <w:r>
-        <w:rPr>
-          <w:rFonts w:ascii="Times New Roman" w:eastAsia="Times New Roman" w:hAnsi="Times New Roman" w:cs="Times New Roman"/>
-          <w:sz w:val="24"/>
-          <w:szCs w:val="24"/>
-        </w:rPr>
-        <w:t>e llevar a problemas de control de versiones, cambios no autorizados y errores en la configuración del software.</w:t>
+        <w:t>Cambios constantes en los requisitos del proyecto: Los clientes pueden cambiar los requisitos del proyecto a medida que avanzan las etapas de desarrollo, lo que puede aumentar el costo y el tiempo de entrega. La falta de un proceso formal de gestión de cambios puede llevar a problemas de control de versiones, cambios no autorizados y errores en la configuración del software.</w:t>
       </w:r>
     </w:p>
     <w:p>
@@ -2084,15 +1784,7 @@
           <w:sz w:val="24"/>
           <w:szCs w:val="24"/>
         </w:rPr>
-        <w:t xml:space="preserve"> Software está desarrollando. Si estos requisitos no se tienen en cuenta desde el principio, pu</w:t>
-      </w:r>
-      <w:r>
-        <w:rPr>
-          <w:rFonts w:ascii="Times New Roman" w:eastAsia="Times New Roman" w:hAnsi="Times New Roman" w:cs="Times New Roman"/>
-          <w:sz w:val="24"/>
-          <w:szCs w:val="24"/>
-        </w:rPr>
-        <w:t>ede llevar a problemas de integración y dificultades para ampliar el software en el futuro. Además, puede haber problemas de configuración del software si el equipo de desarrollo no tiene en cuenta estas consideraciones desde el principio.</w:t>
+        <w:t xml:space="preserve"> Software está desarrollando. Si estos requisitos no se tienen en cuenta desde el principio, puede llevar a problemas de integración y dificultades para ampliar el software en el futuro. Además, puede haber problemas de configuración del software si el equipo de desarrollo no tiene en cuenta estas consideraciones desde el principio.</w:t>
       </w:r>
     </w:p>
     <w:p>
@@ -2126,7 +1818,6 @@
           <w:sz w:val="24"/>
           <w:szCs w:val="24"/>
         </w:rPr>
-        <w:lastRenderedPageBreak/>
         <w:t>b)Propósito</w:t>
       </w:r>
       <w:proofErr w:type="gramEnd"/>
@@ -2136,15 +1827,7 @@
           <w:sz w:val="24"/>
           <w:szCs w:val="24"/>
         </w:rPr>
-        <w:t xml:space="preserve"> de </w:t>
-      </w:r>
-      <w:r>
-        <w:rPr>
-          <w:rFonts w:ascii="Times New Roman" w:eastAsia="Times New Roman" w:hAnsi="Times New Roman" w:cs="Times New Roman"/>
-          <w:sz w:val="24"/>
-          <w:szCs w:val="24"/>
-        </w:rPr>
-        <w:t>Implementar la Gestión de la Configuración del Software</w:t>
+        <w:t xml:space="preserve"> de Implementar la Gestión de la Configuración del Software</w:t>
       </w:r>
     </w:p>
     <w:p>
@@ -2161,15 +1844,7 @@
           <w:sz w:val="24"/>
           <w:szCs w:val="24"/>
         </w:rPr>
-        <w:t>La gestión de la configuración del software es importante de implementar en nuestros proyectos ya que nos permite controlar los cambios en el código fuente, la documentación y otros artefactos del sof</w:t>
-      </w:r>
-      <w:r>
-        <w:rPr>
-          <w:rFonts w:ascii="Times New Roman" w:eastAsia="Times New Roman" w:hAnsi="Times New Roman" w:cs="Times New Roman"/>
-          <w:sz w:val="24"/>
-          <w:szCs w:val="24"/>
-        </w:rPr>
-        <w:t>tware durante su ciclo de vida. Nos ayudará a gestionar de manera más efectiva los cambios y a mantener un registro de versiones de software.</w:t>
+        <w:t>La gestión de la configuración del software es importante de implementar en nuestros proyectos ya que nos permite controlar los cambios en el código fuente, la documentación y otros artefactos del software durante su ciclo de vida. Nos ayudará a gestionar de manera más efectiva los cambios y a mantener un registro de versiones de software.</w:t>
       </w:r>
     </w:p>
     <w:p>
@@ -2188,15 +1863,7 @@
           <w:sz w:val="24"/>
           <w:szCs w:val="24"/>
         </w:rPr>
-        <w:t>Al aplicar la gestión de la configuración, se disminuye la incidencia de este tipo de problemas con la ayuda de su</w:t>
-      </w:r>
-      <w:r>
-        <w:rPr>
-          <w:rFonts w:ascii="Times New Roman" w:eastAsia="Times New Roman" w:hAnsi="Times New Roman" w:cs="Times New Roman"/>
-          <w:sz w:val="24"/>
-          <w:szCs w:val="24"/>
-        </w:rPr>
-        <w:t xml:space="preserve">s características principales: </w:t>
+        <w:t xml:space="preserve">Al aplicar la gestión de la configuración, se disminuye la incidencia de este tipo de problemas con la ayuda de sus características principales: </w:t>
       </w:r>
     </w:p>
     <w:p>
@@ -2242,15 +1909,7 @@
           <w:sz w:val="24"/>
           <w:szCs w:val="24"/>
         </w:rPr>
-        <w:t>Control de versiones: Cada versión del software se almacena en el repositorio de control de versiones, lo que te permite acced</w:t>
-      </w:r>
-      <w:r>
-        <w:rPr>
-          <w:rFonts w:ascii="Times New Roman" w:eastAsia="Times New Roman" w:hAnsi="Times New Roman" w:cs="Times New Roman"/>
-          <w:sz w:val="24"/>
-          <w:szCs w:val="24"/>
-        </w:rPr>
-        <w:t>er a versiones anteriores del software en caso de que necesites hacer cambios o revertir a una versión anterior.</w:t>
+        <w:t>Control de versiones: Cada versión del software se almacena en el repositorio de control de versiones, lo que te permite acceder a versiones anteriores del software en caso de que necesites hacer cambios o revertir a una versión anterior.</w:t>
       </w:r>
     </w:p>
     <w:p>
@@ -2296,15 +1955,7 @@
           <w:sz w:val="24"/>
           <w:szCs w:val="24"/>
         </w:rPr>
-        <w:t>Trabajo en equipo: Cada miemb</w:t>
-      </w:r>
-      <w:r>
-        <w:rPr>
-          <w:rFonts w:ascii="Times New Roman" w:eastAsia="Times New Roman" w:hAnsi="Times New Roman" w:cs="Times New Roman"/>
-          <w:sz w:val="24"/>
-          <w:szCs w:val="24"/>
-        </w:rPr>
-        <w:t>ro del equipo puede trabajar en su propia rama y fusionar sus cambios en la rama principal cuando estén listos.</w:t>
+        <w:t>Trabajo en equipo: Cada miembro del equipo puede trabajar en su propia rama y fusionar sus cambios en la rama principal cuando estén listos.</w:t>
       </w:r>
     </w:p>
     <w:p>
@@ -2327,15 +1978,7 @@
           <w:sz w:val="24"/>
           <w:szCs w:val="24"/>
         </w:rPr>
-        <w:t>Identificación de problemas: Utilizar herramientas de seguimiento de problemas permite identificar problemas y asociarlos con cambios específico</w:t>
-      </w:r>
-      <w:r>
-        <w:rPr>
-          <w:rFonts w:ascii="Times New Roman" w:eastAsia="Times New Roman" w:hAnsi="Times New Roman" w:cs="Times New Roman"/>
-          <w:sz w:val="24"/>
-          <w:szCs w:val="24"/>
-        </w:rPr>
-        <w:t>s en el código fuente.</w:t>
+        <w:t>Identificación de problemas: Utilizar herramientas de seguimiento de problemas permite identificar problemas y asociarlos con cambios específicos en el código fuente.</w:t>
       </w:r>
     </w:p>
     <w:p>
@@ -2377,7 +2020,6 @@
           <w:sz w:val="24"/>
           <w:szCs w:val="24"/>
         </w:rPr>
-        <w:lastRenderedPageBreak/>
         <w:t xml:space="preserve">En resumen, la gestión de configuración de software es esencial en el control de cambios en el desarrollo de software y contribuye directamente con el éxito y los resultados de los proyectos que desarrolla la empresa Quantum </w:t>
       </w:r>
       <w:proofErr w:type="spellStart"/>
@@ -2417,15 +2059,7 @@
           <w:sz w:val="24"/>
           <w:szCs w:val="24"/>
         </w:rPr>
-        <w:t>c)Benchmar</w:t>
-      </w:r>
-      <w:r>
-        <w:rPr>
-          <w:rFonts w:ascii="Times New Roman" w:eastAsia="Times New Roman" w:hAnsi="Times New Roman" w:cs="Times New Roman"/>
-          <w:sz w:val="24"/>
-          <w:szCs w:val="24"/>
-        </w:rPr>
-        <w:t>king de herramientas</w:t>
+        <w:t>c)Benchmarking de herramientas</w:t>
       </w:r>
     </w:p>
     <w:p>
@@ -2486,16 +2120,7 @@
           <w:sz w:val="24"/>
           <w:szCs w:val="24"/>
         </w:rPr>
-        <w:t>Evaluación de herramientas de control de versio</w:t>
-      </w:r>
-      <w:r>
-        <w:rPr>
-          <w:rFonts w:ascii="Times New Roman" w:eastAsia="Times New Roman" w:hAnsi="Times New Roman" w:cs="Times New Roman"/>
-          <w:i/>
-          <w:sz w:val="24"/>
-          <w:szCs w:val="24"/>
-        </w:rPr>
-        <w:t xml:space="preserve">nes según criterios de funcionalidad, integración, seguridad, facilidad de uso, escalabilidad, soporte, </w:t>
+        <w:t xml:space="preserve">Evaluación de herramientas de control de versiones según criterios de funcionalidad, integración, seguridad, facilidad de uso, escalabilidad, soporte, </w:t>
       </w:r>
       <w:proofErr w:type="spellStart"/>
       <w:proofErr w:type="gramStart"/>
@@ -4575,7 +4200,6 @@
           <w:sz w:val="24"/>
           <w:szCs w:val="24"/>
         </w:rPr>
-        <w:lastRenderedPageBreak/>
         <w:t xml:space="preserve">Nota. </w:t>
       </w:r>
       <w:r>
@@ -4584,15 +4208,7 @@
           <w:sz w:val="24"/>
           <w:szCs w:val="24"/>
         </w:rPr>
-        <w:t xml:space="preserve">Los criterios se evaluaron con una escala de SÍ y NO. Las herramientas se clasificaron según la presencia de </w:t>
-      </w:r>
-      <w:r>
-        <w:rPr>
-          <w:rFonts w:ascii="Times New Roman" w:eastAsia="Times New Roman" w:hAnsi="Times New Roman" w:cs="Times New Roman"/>
-          <w:sz w:val="24"/>
-          <w:szCs w:val="24"/>
-        </w:rPr>
-        <w:t>criterios cumplidos.</w:t>
+        <w:t>Los criterios se evaluaron con una escala de SÍ y NO. Las herramientas se clasificaron según la presencia de criterios cumplidos.</w:t>
       </w:r>
     </w:p>
     <w:p>
@@ -4682,15 +4298,7 @@
           <w:sz w:val="24"/>
           <w:szCs w:val="24"/>
         </w:rPr>
-        <w:t xml:space="preserve"> máximo, máximo de colaboradores en versión gratuita y funciones en dicha versión y reque</w:t>
-      </w:r>
-      <w:r>
-        <w:rPr>
-          <w:rFonts w:ascii="Times New Roman" w:eastAsia="Times New Roman" w:hAnsi="Times New Roman" w:cs="Times New Roman"/>
-          <w:sz w:val="24"/>
-          <w:szCs w:val="24"/>
-        </w:rPr>
-        <w:t>rimiento de software adicional , se concluye que:</w:t>
+        <w:t xml:space="preserve"> máximo, máximo de colaboradores en versión gratuita y funciones en dicha versión y requerimiento de software adicional , se concluye que:</w:t>
       </w:r>
     </w:p>
     <w:p>
@@ -4823,15 +4431,7 @@
           <w:sz w:val="24"/>
           <w:szCs w:val="24"/>
         </w:rPr>
-        <w:t>Es una herramienta que ha sido utilizada por l</w:t>
-      </w:r>
-      <w:r>
-        <w:rPr>
-          <w:rFonts w:ascii="Times New Roman" w:eastAsia="Times New Roman" w:hAnsi="Times New Roman" w:cs="Times New Roman"/>
-          <w:sz w:val="24"/>
-          <w:szCs w:val="24"/>
-        </w:rPr>
-        <w:t>a comunidad de software libre, pero su soporte es limitado. Además, no cuenta con muchas funcionalidades avanzadas.</w:t>
+        <w:t>Es una herramienta que ha sido utilizada por la comunidad de software libre, pero su soporte es limitado. Además, no cuenta con muchas funcionalidades avanzadas.</w:t>
       </w:r>
     </w:p>
     <w:p>
@@ -4874,15 +4474,7 @@
           <w:sz w:val="24"/>
           <w:szCs w:val="24"/>
         </w:rPr>
-        <w:t xml:space="preserve"> Fácil de usar y cuenta con una interfaz gráfica intuitiva, lo que la hace una buena opción para equipos que no tienen experiencia</w:t>
-      </w:r>
-      <w:r>
-        <w:rPr>
-          <w:rFonts w:ascii="Times New Roman" w:eastAsia="Times New Roman" w:hAnsi="Times New Roman" w:cs="Times New Roman"/>
-          <w:sz w:val="24"/>
-          <w:szCs w:val="24"/>
-        </w:rPr>
-        <w:t xml:space="preserve"> previa con control de versiones. Sin embargo, su costo es elevado.</w:t>
+        <w:t xml:space="preserve"> Fácil de usar y cuenta con una interfaz gráfica intuitiva, lo que la hace una buena opción para equipos que no tienen experiencia previa con control de versiones. Sin embargo, su costo es elevado.</w:t>
       </w:r>
     </w:p>
     <w:p>
@@ -4932,15 +4524,7 @@
           <w:sz w:val="24"/>
           <w:szCs w:val="24"/>
         </w:rPr>
-        <w:t>, lo que la hace una buena opción para equipos q</w:t>
-      </w:r>
-      <w:r>
-        <w:rPr>
-          <w:rFonts w:ascii="Times New Roman" w:eastAsia="Times New Roman" w:hAnsi="Times New Roman" w:cs="Times New Roman"/>
-          <w:sz w:val="24"/>
-          <w:szCs w:val="24"/>
-        </w:rPr>
-        <w:t>ue ya trabajan con esta herramienta. Además, es gratuita para proyectos de código abierto y cuenta con planes de pago asequibles para empresas.</w:t>
+        <w:t>, lo que la hace una buena opción para equipos que ya trabajan con esta herramienta. Además, es gratuita para proyectos de código abierto y cuenta con planes de pago asequibles para empresas.</w:t>
       </w:r>
     </w:p>
     <w:p>
@@ -4965,7 +4549,6 @@
           <w:sz w:val="24"/>
           <w:szCs w:val="24"/>
         </w:rPr>
-        <w:lastRenderedPageBreak/>
         <w:t>Subversion</w:t>
       </w:r>
       <w:proofErr w:type="spellEnd"/>
@@ -4984,15 +4567,7 @@
           <w:sz w:val="24"/>
           <w:szCs w:val="24"/>
         </w:rPr>
-        <w:t>Ofrece una buena integración con otras herramientas de desarrollo y cuenta con una buena funcionalid</w:t>
-      </w:r>
-      <w:r>
-        <w:rPr>
-          <w:rFonts w:ascii="Times New Roman" w:eastAsia="Times New Roman" w:hAnsi="Times New Roman" w:cs="Times New Roman"/>
-          <w:sz w:val="24"/>
-          <w:szCs w:val="24"/>
-        </w:rPr>
-        <w:t>ad, pero resulta complicada para equipos que no tienen experiencia previa con control de versiones.</w:t>
+        <w:t>Ofrece una buena integración con otras herramientas de desarrollo y cuenta con una buena funcionalidad, pero resulta complicada para equipos que no tienen experiencia previa con control de versiones.</w:t>
       </w:r>
     </w:p>
     <w:p>
@@ -5055,15 +4630,7 @@
           <w:sz w:val="24"/>
           <w:szCs w:val="24"/>
         </w:rPr>
-        <w:t xml:space="preserve">Es una herramienta desarrollada por Microsoft que ofrece una buena integración con otras herramientas de desarrollo de la compañía. </w:t>
-      </w:r>
-      <w:r>
-        <w:rPr>
-          <w:rFonts w:ascii="Times New Roman" w:eastAsia="Times New Roman" w:hAnsi="Times New Roman" w:cs="Times New Roman"/>
-          <w:sz w:val="24"/>
-          <w:szCs w:val="24"/>
-        </w:rPr>
-        <w:t>Sin embargo, su costo es elevado y puede ser complicado de usar para equipos que no tienen experiencia previa con control de versiones.</w:t>
+        <w:t>Es una herramienta desarrollada por Microsoft que ofrece una buena integración con otras herramientas de desarrollo de la compañía. Sin embargo, su costo es elevado y puede ser complicado de usar para equipos que no tienen experiencia previa con control de versiones.</w:t>
       </w:r>
     </w:p>
     <w:p>
@@ -5100,15 +4667,7 @@
           <w:sz w:val="24"/>
           <w:szCs w:val="24"/>
         </w:rPr>
-        <w:t xml:space="preserve"> </w:t>
-      </w:r>
-      <w:r>
-        <w:rPr>
-          <w:rFonts w:ascii="Times New Roman" w:eastAsia="Times New Roman" w:hAnsi="Times New Roman" w:cs="Times New Roman"/>
-          <w:sz w:val="24"/>
-          <w:szCs w:val="24"/>
-        </w:rPr>
-        <w:t xml:space="preserve">Software S.A.C. Esto se debe a que cuenta con todas las funcionalidades que necesitamos, incluyendo una buena integración con el lenguaje de programación Python y Visual Studio </w:t>
+        <w:t xml:space="preserve"> Software S.A.C. Esto se debe a que cuenta con todas las funcionalidades que necesitamos, incluyendo una buena integración con el lenguaje de programación Python y Visual Studio </w:t>
       </w:r>
       <w:proofErr w:type="spellStart"/>
       <w:r>
@@ -5126,15 +4685,7 @@
           <w:sz w:val="24"/>
           <w:szCs w:val="24"/>
         </w:rPr>
-        <w:t xml:space="preserve">, que es la herramienta que utilizamos para programar. Además, es gratuita </w:t>
-      </w:r>
-      <w:r>
-        <w:rPr>
-          <w:rFonts w:ascii="Times New Roman" w:eastAsia="Times New Roman" w:hAnsi="Times New Roman" w:cs="Times New Roman"/>
-          <w:sz w:val="24"/>
-          <w:szCs w:val="24"/>
-        </w:rPr>
-        <w:t>para proyectos de código abierto y cuenta con planes de pago asequibles para empresas.</w:t>
+        <w:t>, que es la herramienta que utilizamos para programar. Además, es gratuita para proyectos de código abierto y cuenta con planes de pago asequibles para empresas.</w:t>
       </w:r>
     </w:p>
     <w:p>
@@ -5196,15 +4747,7 @@
           <w:sz w:val="24"/>
           <w:szCs w:val="24"/>
         </w:rPr>
-        <w:t>GitHub es una plataforma de control de versiones de software y alojamiento de repositorios en línea que se h</w:t>
-      </w:r>
-      <w:r>
-        <w:rPr>
-          <w:rFonts w:ascii="Times New Roman" w:eastAsia="Times New Roman" w:hAnsi="Times New Roman" w:cs="Times New Roman"/>
-          <w:sz w:val="24"/>
-          <w:szCs w:val="24"/>
-        </w:rPr>
-        <w:t>a convertido en una de las herramientas de desarrollo de software más populares y utilizadas en todo el mundo. Fue adquirida por Microsoft en 2018 y es compatible con una variedad de sistemas operativos y lenguajes de programación.</w:t>
+        <w:t>GitHub es una plataforma de control de versiones de software y alojamiento de repositorios en línea que se ha convertido en una de las herramientas de desarrollo de software más populares y utilizadas en todo el mundo. Fue adquirida por Microsoft en 2018 y es compatible con una variedad de sistemas operativos y lenguajes de programación.</w:t>
       </w:r>
     </w:p>
     <w:p>
@@ -5244,24 +4787,7 @@
           <w:sz w:val="24"/>
           <w:szCs w:val="24"/>
         </w:rPr>
-        <w:lastRenderedPageBreak/>
-        <w:t xml:space="preserve">GitHub se </w:t>
-      </w:r>
-      <w:r>
-        <w:rPr>
-          <w:rFonts w:ascii="Times New Roman" w:eastAsia="Times New Roman" w:hAnsi="Times New Roman" w:cs="Times New Roman"/>
-          <w:sz w:val="24"/>
-          <w:szCs w:val="24"/>
-        </w:rPr>
-        <w:t xml:space="preserve">basa en la arquitectura de Git, un sistema de control de versiones distribuido que permite a los usuarios colaborar en el desarrollo de software y rastrear cambios en el código fuente. El sistema utiliza una estructura de árbol de objetos para almacenar y </w:t>
-      </w:r>
-      <w:r>
-        <w:rPr>
-          <w:rFonts w:ascii="Times New Roman" w:eastAsia="Times New Roman" w:hAnsi="Times New Roman" w:cs="Times New Roman"/>
-          <w:sz w:val="24"/>
-          <w:szCs w:val="24"/>
-        </w:rPr>
-        <w:t>recuperar versiones de archivos y se basa en la creación de ramas y fusiones para permitir que los desarrolladores trabajen en paralelo en diferentes características y correcciones de errores.</w:t>
+        <w:t>GitHub se basa en la arquitectura de Git, un sistema de control de versiones distribuido que permite a los usuarios colaborar en el desarrollo de software y rastrear cambios en el código fuente. El sistema utiliza una estructura de árbol de objetos para almacenar y recuperar versiones de archivos y se basa en la creación de ramas y fusiones para permitir que los desarrolladores trabajen en paralelo en diferentes características y correcciones de errores.</w:t>
       </w:r>
     </w:p>
     <w:p>
@@ -5303,16 +4829,7 @@
           <w:sz w:val="24"/>
           <w:szCs w:val="24"/>
         </w:rPr>
-        <w:t>Flujo de trabajo en GitHub mediante el uso de ramas y</w:t>
-      </w:r>
-      <w:r>
-        <w:rPr>
-          <w:rFonts w:ascii="Times New Roman" w:eastAsia="Times New Roman" w:hAnsi="Times New Roman" w:cs="Times New Roman"/>
-          <w:i/>
-          <w:sz w:val="24"/>
-          <w:szCs w:val="24"/>
-        </w:rPr>
-        <w:t xml:space="preserve"> fusiones</w:t>
+        <w:t>Flujo de trabajo en GitHub mediante el uso de ramas y fusiones</w:t>
       </w:r>
       <w:r>
         <w:rPr>
@@ -5460,15 +4977,7 @@
           <w:sz w:val="24"/>
           <w:szCs w:val="24"/>
         </w:rPr>
-        <w:t xml:space="preserve">Facilita la colaboración entre desarrolladores y equipos, permitiendo que varios desarrolladores trabajen en un mismo proyecto y fusionen sus cambios de forma </w:t>
-      </w:r>
-      <w:r>
-        <w:rPr>
-          <w:rFonts w:ascii="Times New Roman" w:eastAsia="Times New Roman" w:hAnsi="Times New Roman" w:cs="Times New Roman"/>
-          <w:sz w:val="24"/>
-          <w:szCs w:val="24"/>
-        </w:rPr>
-        <w:t>sencilla y segura.</w:t>
+        <w:t>Facilita la colaboración entre desarrolladores y equipos, permitiendo que varios desarrolladores trabajen en un mismo proyecto y fusionen sus cambios de forma sencilla y segura.</w:t>
       </w:r>
     </w:p>
     <w:p>
@@ -5491,7 +5000,6 @@
           <w:sz w:val="24"/>
           <w:szCs w:val="24"/>
         </w:rPr>
-        <w:lastRenderedPageBreak/>
         <w:t>Proporciona un control de versiones completo y transparente, lo que permite a los desarrolladores seguir los cambios realizados en el código fuente y revertir cualquier cambio no deseado.</w:t>
       </w:r>
     </w:p>
@@ -5515,15 +5023,7 @@
           <w:sz w:val="24"/>
           <w:szCs w:val="24"/>
         </w:rPr>
-        <w:t xml:space="preserve">Se integra fácilmente con una amplia variedad de </w:t>
-      </w:r>
-      <w:r>
-        <w:rPr>
-          <w:rFonts w:ascii="Times New Roman" w:eastAsia="Times New Roman" w:hAnsi="Times New Roman" w:cs="Times New Roman"/>
-          <w:sz w:val="24"/>
-          <w:szCs w:val="24"/>
-        </w:rPr>
-        <w:t xml:space="preserve">herramientas de desarrollo, como </w:t>
+        <w:t xml:space="preserve">Se integra fácilmente con una amplia variedad de herramientas de desarrollo, como </w:t>
       </w:r>
       <w:proofErr w:type="spellStart"/>
       <w:r>
@@ -5564,15 +5064,7 @@
           <w:sz w:val="24"/>
           <w:szCs w:val="24"/>
         </w:rPr>
-        <w:t>Ofrece almacenamiento gratuito y seguro en la nube para los repositorios de código, lo que permite a los desarrolladores acceder a su trabajo des</w:t>
-      </w:r>
-      <w:r>
-        <w:rPr>
-          <w:rFonts w:ascii="Times New Roman" w:eastAsia="Times New Roman" w:hAnsi="Times New Roman" w:cs="Times New Roman"/>
-          <w:sz w:val="24"/>
-          <w:szCs w:val="24"/>
-        </w:rPr>
-        <w:t>de cualquier lugar con una conexión a Internet.</w:t>
+        <w:t>Ofrece almacenamiento gratuito y seguro en la nube para los repositorios de código, lo que permite a los desarrolladores acceder a su trabajo desde cualquier lugar con una conexión a Internet.</w:t>
       </w:r>
     </w:p>
     <w:p>
@@ -5635,23 +5127,7 @@
           <w:sz w:val="24"/>
           <w:szCs w:val="24"/>
         </w:rPr>
-        <w:t>A pesar de que GitHub ofrece medida</w:t>
-      </w:r>
-      <w:r>
-        <w:rPr>
-          <w:rFonts w:ascii="Times New Roman" w:eastAsia="Times New Roman" w:hAnsi="Times New Roman" w:cs="Times New Roman"/>
-          <w:sz w:val="24"/>
-          <w:szCs w:val="24"/>
-        </w:rPr>
-        <w:t>s de seguridad como autenticación y autorización, cifrado de datos y auditorías de cambios, algunos usuarios pueden sentirse incómodos al almacenar su propiedad intelectual en la nube y prefieren alojar su repositorio en su propio servidor privado para may</w:t>
-      </w:r>
-      <w:r>
-        <w:rPr>
-          <w:rFonts w:ascii="Times New Roman" w:eastAsia="Times New Roman" w:hAnsi="Times New Roman" w:cs="Times New Roman"/>
-          <w:sz w:val="24"/>
-          <w:szCs w:val="24"/>
-        </w:rPr>
-        <w:t>or seguridad y privacidad.</w:t>
+        <w:t>A pesar de que GitHub ofrece medidas de seguridad como autenticación y autorización, cifrado de datos y auditorías de cambios, algunos usuarios pueden sentirse incómodos al almacenar su propiedad intelectual en la nube y prefieren alojar su repositorio en su propio servidor privado para mayor seguridad y privacidad.</w:t>
       </w:r>
     </w:p>
     <w:p>
@@ -5670,15 +5146,7 @@
           <w:sz w:val="24"/>
           <w:szCs w:val="24"/>
         </w:rPr>
-        <w:t>Aunque GitHub ofrece almacenamiento gratuito y un plan de suscripción asequible para usuarios individuales, los planes empresariales pueden ser bastante costosos y no siempre son viables para pequeñas empresas o equipos de desarr</w:t>
-      </w:r>
-      <w:r>
-        <w:rPr>
-          <w:rFonts w:ascii="Times New Roman" w:eastAsia="Times New Roman" w:hAnsi="Times New Roman" w:cs="Times New Roman"/>
-          <w:sz w:val="24"/>
-          <w:szCs w:val="24"/>
-        </w:rPr>
-        <w:t>ollo.</w:t>
+        <w:t>Aunque GitHub ofrece almacenamiento gratuito y un plan de suscripción asequible para usuarios individuales, los planes empresariales pueden ser bastante costosos y no siempre son viables para pequeñas empresas o equipos de desarrollo.</w:t>
       </w:r>
     </w:p>
     <w:p>
@@ -5697,7 +5165,6 @@
           <w:sz w:val="24"/>
           <w:szCs w:val="24"/>
         </w:rPr>
-        <w:lastRenderedPageBreak/>
         <w:t>Los usuarios necesitan acceso a Internet para poder trabajar en sus proyectos y acceder a los repositorios. Si hay problemas de conectividad, puede haber dificultades para trabajar en su código fuente.</w:t>
       </w:r>
     </w:p>
@@ -5717,15 +5184,7 @@
           <w:sz w:val="24"/>
           <w:szCs w:val="24"/>
         </w:rPr>
-        <w:t>GitHub tiene un límite en el tamaño de los archi</w:t>
-      </w:r>
-      <w:r>
-        <w:rPr>
-          <w:rFonts w:ascii="Times New Roman" w:eastAsia="Times New Roman" w:hAnsi="Times New Roman" w:cs="Times New Roman"/>
-          <w:sz w:val="24"/>
-          <w:szCs w:val="24"/>
-        </w:rPr>
-        <w:t>vos que se pueden almacenar en un repositorio, lo que puede ser un problema para aquellos que trabajan con grandes archivos de datos o multimedia.</w:t>
+        <w:t>GitHub tiene un límite en el tamaño de los archivos que se pueden almacenar en un repositorio, lo que puede ser un problema para aquellos que trabajan con grandes archivos de datos o multimedia.</w:t>
       </w:r>
     </w:p>
     <w:p>
@@ -5739,15 +5198,7 @@
           <w:sz w:val="24"/>
           <w:szCs w:val="24"/>
         </w:rPr>
-        <w:t xml:space="preserve">El plan gratuito de GitHub limita el número de colaboradores que pueden trabajar en un repositorio, lo que </w:t>
-      </w:r>
-      <w:r>
-        <w:rPr>
-          <w:rFonts w:ascii="Times New Roman" w:eastAsia="Times New Roman" w:hAnsi="Times New Roman" w:cs="Times New Roman"/>
-          <w:sz w:val="24"/>
-          <w:szCs w:val="24"/>
-        </w:rPr>
-        <w:t>puede ser un problema para equipos más grandes que necesitan trabajar en un proyecto juntos.</w:t>
+        <w:t>El plan gratuito de GitHub limita el número de colaboradores que pueden trabajar en un repositorio, lo que puede ser un problema para equipos más grandes que necesitan trabajar en un proyecto juntos.</w:t>
       </w:r>
     </w:p>
     <w:p>
@@ -5874,16 +5325,7 @@
           <w:sz w:val="24"/>
           <w:szCs w:val="24"/>
         </w:rPr>
-        <w:t>Clasificación de los ítems de la co</w:t>
-      </w:r>
-      <w:r>
-        <w:rPr>
-          <w:rFonts w:ascii="Times New Roman" w:eastAsia="Times New Roman" w:hAnsi="Times New Roman" w:cs="Times New Roman"/>
-          <w:i/>
-          <w:sz w:val="24"/>
-          <w:szCs w:val="24"/>
-        </w:rPr>
-        <w:t>nfiguración.</w:t>
+        <w:t>Clasificación de los ítems de la configuración.</w:t>
       </w:r>
     </w:p>
     <w:tbl>
@@ -6821,15 +6263,7 @@
                 <w:sz w:val="20"/>
                 <w:szCs w:val="20"/>
               </w:rPr>
-              <w:t xml:space="preserve">SGDS </w:t>
-            </w:r>
-            <w:r>
-              <w:rPr>
-                <w:rFonts w:ascii="Helvetica Neue" w:eastAsia="Helvetica Neue" w:hAnsi="Helvetica Neue" w:cs="Helvetica Neue"/>
-                <w:sz w:val="20"/>
-                <w:szCs w:val="20"/>
-              </w:rPr>
-              <w:t>- RS 01</w:t>
+              <w:t>SGDS - RS 01</w:t>
             </w:r>
           </w:p>
         </w:tc>
@@ -7151,17 +6585,7 @@
                 <w:sz w:val="20"/>
                 <w:szCs w:val="20"/>
               </w:rPr>
-              <w:t xml:space="preserve">Documento de </w:t>
-            </w:r>
-            <w:r>
-              <w:rPr>
-                <w:rFonts w:ascii="Arial" w:eastAsia="Arial" w:hAnsi="Arial" w:cs="Arial"/>
-                <w:i/>
-                <w:sz w:val="20"/>
-                <w:szCs w:val="20"/>
-              </w:rPr>
-              <w:lastRenderedPageBreak/>
-              <w:t>Especificación de Requisitos 03</w:t>
+              <w:t>Documento de Especificación de Requisitos 03</w:t>
             </w:r>
           </w:p>
         </w:tc>
@@ -7193,7 +6617,6 @@
                 <w:sz w:val="20"/>
                 <w:szCs w:val="20"/>
               </w:rPr>
-              <w:lastRenderedPageBreak/>
               <w:t>SGDS - RS 03</w:t>
             </w:r>
           </w:p>
@@ -7516,16 +6939,7 @@
                 <w:sz w:val="20"/>
                 <w:szCs w:val="20"/>
               </w:rPr>
-              <w:t xml:space="preserve">Documento de </w:t>
-            </w:r>
-            <w:r>
-              <w:rPr>
-                <w:rFonts w:ascii="Arial" w:eastAsia="Arial" w:hAnsi="Arial" w:cs="Arial"/>
-                <w:i/>
-                <w:sz w:val="20"/>
-                <w:szCs w:val="20"/>
-              </w:rPr>
-              <w:t>Especificación de Requisitos 05</w:t>
+              <w:t>Documento de Especificación de Requisitos 05</w:t>
             </w:r>
           </w:p>
         </w:tc>
@@ -8088,15 +7502,7 @@
                 <w:sz w:val="20"/>
                 <w:szCs w:val="20"/>
               </w:rPr>
-              <w:t xml:space="preserve">SGDS - RS </w:t>
-            </w:r>
-            <w:r>
-              <w:rPr>
-                <w:rFonts w:ascii="Helvetica Neue" w:eastAsia="Helvetica Neue" w:hAnsi="Helvetica Neue" w:cs="Helvetica Neue"/>
-                <w:sz w:val="20"/>
-                <w:szCs w:val="20"/>
-              </w:rPr>
-              <w:t>08</w:t>
+              <w:t>SGDS - RS 08</w:t>
             </w:r>
           </w:p>
         </w:tc>
@@ -8826,15 +8232,7 @@
                 <w:sz w:val="20"/>
                 <w:szCs w:val="20"/>
               </w:rPr>
-              <w:t xml:space="preserve">SGDS - </w:t>
-            </w:r>
-            <w:r>
-              <w:rPr>
-                <w:rFonts w:ascii="Helvetica Neue" w:eastAsia="Helvetica Neue" w:hAnsi="Helvetica Neue" w:cs="Helvetica Neue"/>
-                <w:sz w:val="20"/>
-                <w:szCs w:val="20"/>
-              </w:rPr>
-              <w:t>DEUI</w:t>
+              <w:t>SGDS - DEUI</w:t>
             </w:r>
           </w:p>
         </w:tc>
@@ -10073,18 +9471,7 @@
                 <w:sz w:val="20"/>
                 <w:szCs w:val="20"/>
               </w:rPr>
-              <w:t xml:space="preserve">Documento de </w:t>
-            </w:r>
-            <w:r>
-              <w:rPr>
-                <w:rFonts w:ascii="Arial" w:eastAsia="Arial" w:hAnsi="Arial" w:cs="Arial"/>
-                <w:i/>
-                <w:color w:val="1F1F1F"/>
-                <w:sz w:val="20"/>
-                <w:szCs w:val="20"/>
-              </w:rPr>
-              <w:lastRenderedPageBreak/>
-              <w:t>implementación y Verificación de Requisito 04</w:t>
+              <w:t>Documento de implementación y Verificación de Requisito 04</w:t>
             </w:r>
           </w:p>
         </w:tc>
@@ -10116,7 +9503,6 @@
                 <w:sz w:val="20"/>
                 <w:szCs w:val="20"/>
               </w:rPr>
-              <w:lastRenderedPageBreak/>
               <w:t>SGDS - IVR 04</w:t>
             </w:r>
           </w:p>
@@ -11007,17 +10393,7 @@
                 <w:sz w:val="20"/>
                 <w:szCs w:val="20"/>
               </w:rPr>
-              <w:t xml:space="preserve">Documento de </w:t>
-            </w:r>
-            <w:r>
-              <w:rPr>
-                <w:rFonts w:ascii="Arial" w:eastAsia="Arial" w:hAnsi="Arial" w:cs="Arial"/>
-                <w:i/>
-                <w:color w:val="1F1F1F"/>
-                <w:sz w:val="20"/>
-                <w:szCs w:val="20"/>
-              </w:rPr>
-              <w:t>implementación y Verificación de Requisito 05</w:t>
+              <w:t>Documento de implementación y Verificación de Requisito 05</w:t>
             </w:r>
           </w:p>
         </w:tc>
@@ -11550,16 +10926,7 @@
                 <w:sz w:val="20"/>
                 <w:szCs w:val="20"/>
               </w:rPr>
-              <w:t xml:space="preserve">Documento de </w:t>
-            </w:r>
-            <w:r>
-              <w:rPr>
-                <w:rFonts w:ascii="Arial" w:eastAsia="Arial" w:hAnsi="Arial" w:cs="Arial"/>
-                <w:i/>
-                <w:sz w:val="20"/>
-                <w:szCs w:val="20"/>
-              </w:rPr>
-              <w:t>implementación y Verificación de Requisito 08</w:t>
+              <w:t>Documento de implementación y Verificación de Requisito 08</w:t>
             </w:r>
           </w:p>
         </w:tc>
@@ -12144,15 +11511,7 @@
                 <w:sz w:val="20"/>
                 <w:szCs w:val="20"/>
               </w:rPr>
-              <w:t xml:space="preserve">SGDS - </w:t>
-            </w:r>
-            <w:r>
-              <w:rPr>
-                <w:rFonts w:ascii="Helvetica Neue" w:eastAsia="Helvetica Neue" w:hAnsi="Helvetica Neue" w:cs="Helvetica Neue"/>
-                <w:sz w:val="20"/>
-                <w:szCs w:val="20"/>
-              </w:rPr>
-              <w:t>RDS</w:t>
+              <w:t>SGDS - RDS</w:t>
             </w:r>
           </w:p>
         </w:tc>
@@ -13047,17 +12406,7 @@
                 <w:sz w:val="20"/>
                 <w:szCs w:val="20"/>
               </w:rPr>
-              <w:t xml:space="preserve">Documento de configuración de </w:t>
-            </w:r>
-            <w:r>
-              <w:rPr>
-                <w:rFonts w:ascii="Arial" w:eastAsia="Arial" w:hAnsi="Arial" w:cs="Arial"/>
-                <w:i/>
-                <w:sz w:val="20"/>
-                <w:szCs w:val="20"/>
-              </w:rPr>
-              <w:lastRenderedPageBreak/>
-              <w:t>servidores y redes</w:t>
+              <w:t>Documento de configuración de servidores y redes</w:t>
             </w:r>
           </w:p>
         </w:tc>
@@ -13089,7 +12438,6 @@
                 <w:sz w:val="20"/>
                 <w:szCs w:val="20"/>
               </w:rPr>
-              <w:lastRenderedPageBreak/>
               <w:t>SRH-CSR</w:t>
             </w:r>
           </w:p>
@@ -13575,16 +12923,7 @@
                 <w:sz w:val="20"/>
                 <w:szCs w:val="20"/>
               </w:rPr>
-              <w:t xml:space="preserve">Documento de especificación de </w:t>
-            </w:r>
-            <w:r>
-              <w:rPr>
-                <w:rFonts w:ascii="Arial" w:eastAsia="Arial" w:hAnsi="Arial" w:cs="Arial"/>
-                <w:i/>
-                <w:sz w:val="20"/>
-                <w:szCs w:val="20"/>
-              </w:rPr>
-              <w:t>control de versiones 03</w:t>
+              <w:t>Documento de especificación de control de versiones 03</w:t>
             </w:r>
           </w:p>
         </w:tc>
@@ -14845,31 +14184,7 @@
           <w:sz w:val="24"/>
           <w:szCs w:val="24"/>
         </w:rPr>
-        <w:t xml:space="preserve">La tabla muestra una serie de casos y su </w:t>
-      </w:r>
-      <w:r>
-        <w:rPr>
-          <w:rFonts w:ascii="Times New Roman" w:eastAsia="Times New Roman" w:hAnsi="Times New Roman" w:cs="Times New Roman"/>
-          <w:sz w:val="24"/>
-          <w:szCs w:val="24"/>
-        </w:rPr>
-        <w:t>correspondiente nomenclatura para la identificación de documentos utilizados en un proyecto. Los casos representan diferentes tipos de documentos, como políticas, planes, requisitos, diseños, reportes, retrospectives, implementación, verificación y actuali</w:t>
-      </w:r>
-      <w:r>
-        <w:rPr>
-          <w:rFonts w:ascii="Times New Roman" w:eastAsia="Times New Roman" w:hAnsi="Times New Roman" w:cs="Times New Roman"/>
-          <w:sz w:val="24"/>
-          <w:szCs w:val="24"/>
-        </w:rPr>
-        <w:t>zación, y pruebas. La nomenclatura para cada caso se compone de una sigla del proyecto, siglas específicas para cada tipo de documento, y una correlación única que identifica cada documento de forma individual. Esta estructura de nomenclatura permite una f</w:t>
-      </w:r>
-      <w:r>
-        <w:rPr>
-          <w:rFonts w:ascii="Times New Roman" w:eastAsia="Times New Roman" w:hAnsi="Times New Roman" w:cs="Times New Roman"/>
-          <w:sz w:val="24"/>
-          <w:szCs w:val="24"/>
-        </w:rPr>
-        <w:t>ácil identificación y organización de los diferentes documentos utilizados en el proyecto.</w:t>
+        <w:t>La tabla muestra una serie de casos y su correspondiente nomenclatura para la identificación de documentos utilizados en un proyecto. Los casos representan diferentes tipos de documentos, como políticas, planes, requisitos, diseños, reportes, retrospectives, implementación, verificación y actualización, y pruebas. La nomenclatura para cada caso se compone de una sigla del proyecto, siglas específicas para cada tipo de documento, y una correlación única que identifica cada documento de forma individual. Esta estructura de nomenclatura permite una fácil identificación y organización de los diferentes documentos utilizados en el proyecto.</w:t>
       </w:r>
     </w:p>
     <w:p>
@@ -14954,7 +14269,6 @@
                 <w:sz w:val="24"/>
                 <w:szCs w:val="24"/>
               </w:rPr>
-              <w:lastRenderedPageBreak/>
               <w:t>Casos</w:t>
             </w:r>
           </w:p>
@@ -16227,15 +15541,7 @@
           <w:sz w:val="24"/>
           <w:szCs w:val="24"/>
         </w:rPr>
-        <w:t xml:space="preserve">El repositorio de la </w:t>
-      </w:r>
-      <w:r>
-        <w:rPr>
-          <w:rFonts w:ascii="Times New Roman" w:eastAsia="Times New Roman" w:hAnsi="Times New Roman" w:cs="Times New Roman"/>
-          <w:sz w:val="24"/>
-          <w:szCs w:val="24"/>
-        </w:rPr>
-        <w:t>empresa "</w:t>
+        <w:t>El repositorio de la empresa "</w:t>
       </w:r>
       <w:proofErr w:type="spellStart"/>
       <w:r>
@@ -16277,7 +15583,6 @@
           <w:sz w:val="24"/>
           <w:szCs w:val="24"/>
         </w:rPr>
-        <w:lastRenderedPageBreak/>
         <w:t>Cliente.-</w:t>
       </w:r>
       <w:proofErr w:type="gramEnd"/>
@@ -16320,16 +15625,7 @@
           <w:sz w:val="24"/>
           <w:szCs w:val="24"/>
         </w:rPr>
-        <w:t>D</w:t>
-      </w:r>
-      <w:r>
-        <w:rPr>
-          <w:rFonts w:ascii="Times New Roman" w:eastAsia="Times New Roman" w:hAnsi="Times New Roman" w:cs="Times New Roman"/>
-          <w:b/>
-          <w:sz w:val="24"/>
-          <w:szCs w:val="24"/>
-        </w:rPr>
-        <w:t>esarrollo.-</w:t>
+        <w:t>Desarrollo.-</w:t>
       </w:r>
       <w:proofErr w:type="gramEnd"/>
       <w:r>
@@ -16422,15 +15718,7 @@
           <w:sz w:val="24"/>
           <w:szCs w:val="24"/>
         </w:rPr>
-        <w:t xml:space="preserve"> Utilizada como punto de referencia para futuras revisiones y cambios del software, contiene elementos probados y verificados, garanti</w:t>
-      </w:r>
-      <w:r>
-        <w:rPr>
-          <w:rFonts w:ascii="Times New Roman" w:eastAsia="Times New Roman" w:hAnsi="Times New Roman" w:cs="Times New Roman"/>
-          <w:sz w:val="24"/>
-          <w:szCs w:val="24"/>
-        </w:rPr>
-        <w:t>zando la calidad y estabilidad del software a lo largo del tiempo.</w:t>
+        <w:t xml:space="preserve"> Utilizada como punto de referencia para futuras revisiones y cambios del software, contiene elementos probados y verificados, garantizando la calidad y estabilidad del software a lo largo del tiempo.</w:t>
       </w:r>
     </w:p>
     <w:p>
@@ -16554,7 +15842,6 @@
           <w:rFonts w:ascii="Times New Roman" w:eastAsia="Times New Roman" w:hAnsi="Times New Roman" w:cs="Times New Roman"/>
           <w:i/>
         </w:rPr>
-        <w:lastRenderedPageBreak/>
         <w:t xml:space="preserve">Fuente. </w:t>
       </w:r>
       <w:r>
@@ -16589,15 +15876,7 @@
           <w:sz w:val="24"/>
           <w:szCs w:val="24"/>
         </w:rPr>
-        <w:t>Q</w:t>
-      </w:r>
-      <w:r>
-        <w:rPr>
-          <w:rFonts w:ascii="Times New Roman" w:eastAsia="Times New Roman" w:hAnsi="Times New Roman" w:cs="Times New Roman"/>
-          <w:sz w:val="24"/>
-          <w:szCs w:val="24"/>
-        </w:rPr>
-        <w:t>uantumAnts</w:t>
+        <w:t>QuantumAnts</w:t>
       </w:r>
       <w:proofErr w:type="spellEnd"/>
       <w:r>
@@ -16719,15 +15998,7 @@
           <w:sz w:val="24"/>
           <w:szCs w:val="24"/>
         </w:rPr>
-        <w:t>Tener actualizados los e</w:t>
-      </w:r>
-      <w:r>
-        <w:rPr>
-          <w:rFonts w:ascii="Times New Roman" w:eastAsia="Times New Roman" w:hAnsi="Times New Roman" w:cs="Times New Roman"/>
-          <w:sz w:val="24"/>
-          <w:szCs w:val="24"/>
-        </w:rPr>
-        <w:t>ntregables en su última versión</w:t>
+        <w:t>Tener actualizados los entregables en su última versión</w:t>
       </w:r>
     </w:p>
     <w:p>
@@ -16836,15 +16107,7 @@
           <w:sz w:val="24"/>
           <w:szCs w:val="24"/>
         </w:rPr>
-        <w:t>En cuanto a los accesos a esta librería de la empresa, el Jefe de Proyecto tiene acceso completo, lo que le p</w:t>
-      </w:r>
-      <w:r>
-        <w:rPr>
-          <w:rFonts w:ascii="Times New Roman" w:eastAsia="Times New Roman" w:hAnsi="Times New Roman" w:cs="Times New Roman"/>
-          <w:sz w:val="24"/>
-          <w:szCs w:val="24"/>
-        </w:rPr>
-        <w:t>ermite leer, escribir y eliminar elementos.</w:t>
+        <w:t>En cuanto a los accesos a esta librería de la empresa, el Jefe de Proyecto tiene acceso completo, lo que le permite leer, escribir y eliminar elementos.</w:t>
       </w:r>
     </w:p>
     <w:p>
@@ -17025,7 +16288,6 @@
                 <w:sz w:val="24"/>
                 <w:szCs w:val="24"/>
               </w:rPr>
-              <w:lastRenderedPageBreak/>
               <w:t>Jefe de Proyecto</w:t>
             </w:r>
           </w:p>
@@ -17338,15 +16600,7 @@
           <w:sz w:val="24"/>
           <w:szCs w:val="24"/>
         </w:rPr>
-        <w:t>Incorporar las nuevas</w:t>
-      </w:r>
-      <w:r>
-        <w:rPr>
-          <w:rFonts w:ascii="Times New Roman" w:eastAsia="Times New Roman" w:hAnsi="Times New Roman" w:cs="Times New Roman"/>
-          <w:sz w:val="24"/>
-          <w:szCs w:val="24"/>
-        </w:rPr>
-        <w:t xml:space="preserve"> versiones aprobadas</w:t>
+        <w:t>Incorporar las nuevas versiones aprobadas</w:t>
       </w:r>
     </w:p>
     <w:p>
@@ -17549,24 +16803,7 @@
           <w:sz w:val="24"/>
           <w:szCs w:val="24"/>
         </w:rPr>
-        <w:t>Por otro lado, los desarrolladore</w:t>
-      </w:r>
-      <w:r>
-        <w:rPr>
-          <w:rFonts w:ascii="Times New Roman" w:eastAsia="Times New Roman" w:hAnsi="Times New Roman" w:cs="Times New Roman"/>
-          <w:sz w:val="24"/>
-          <w:szCs w:val="24"/>
-        </w:rPr>
-        <w:t xml:space="preserve">s tienen acceso limitado, ya que solo pueden leer, escribir y ejecutar elementos de la librería, lo </w:t>
-      </w:r>
-      <w:r>
-        <w:rPr>
-          <w:rFonts w:ascii="Times New Roman" w:eastAsia="Times New Roman" w:hAnsi="Times New Roman" w:cs="Times New Roman"/>
-          <w:sz w:val="24"/>
-          <w:szCs w:val="24"/>
-        </w:rPr>
-        <w:lastRenderedPageBreak/>
-        <w:t>que les permite trabajar en los proyectos en los que están involucrados sin modificar otros elementos del repositorio.</w:t>
+        <w:t>Por otro lado, los desarrolladores tienen acceso limitado, ya que solo pueden leer, escribir y ejecutar elementos de la librería, lo que les permite trabajar en los proyectos en los que están involucrados sin modificar otros elementos del repositorio.</w:t>
       </w:r>
     </w:p>
     <w:p>
@@ -17607,16 +16844,7 @@
           <w:sz w:val="24"/>
           <w:szCs w:val="24"/>
         </w:rPr>
-        <w:t>Tipo de acceso según rol para</w:t>
-      </w:r>
-      <w:r>
-        <w:rPr>
-          <w:rFonts w:ascii="Times New Roman" w:eastAsia="Times New Roman" w:hAnsi="Times New Roman" w:cs="Times New Roman"/>
-          <w:i/>
-          <w:sz w:val="24"/>
-          <w:szCs w:val="24"/>
-        </w:rPr>
-        <w:t xml:space="preserve"> la librería Desarrollo</w:t>
+        <w:t>Tipo de acceso según rol para la librería Desarrollo</w:t>
       </w:r>
     </w:p>
     <w:tbl>
@@ -18290,15 +17518,7 @@
           <w:sz w:val="24"/>
           <w:szCs w:val="24"/>
         </w:rPr>
-        <w:t>En cuanto a los accesos a esta librería de la empresa, el Gerente de la Configuración t</w:t>
-      </w:r>
-      <w:r>
-        <w:rPr>
-          <w:rFonts w:ascii="Times New Roman" w:eastAsia="Times New Roman" w:hAnsi="Times New Roman" w:cs="Times New Roman"/>
-          <w:sz w:val="24"/>
-          <w:szCs w:val="24"/>
-        </w:rPr>
-        <w:t>iene acceso completo, lo que le permite leer, escribir, ejecutar y eliminar elementos.</w:t>
+        <w:t>En cuanto a los accesos a esta librería de la empresa, el Gerente de la Configuración tiene acceso completo, lo que le permite leer, escribir, ejecutar y eliminar elementos.</w:t>
       </w:r>
     </w:p>
     <w:p>
@@ -18317,7 +17537,6 @@
           <w:sz w:val="24"/>
           <w:szCs w:val="24"/>
         </w:rPr>
-        <w:lastRenderedPageBreak/>
         <w:t>Por otro lado, los desarrolladores tienen acceso limitado, ya que solo pueden leer y ejecutar elementos de la librería.</w:t>
       </w:r>
     </w:p>
@@ -18374,16 +17593,7 @@
           <w:sz w:val="24"/>
           <w:szCs w:val="24"/>
         </w:rPr>
-        <w:t>Tipo de acceso según rol para la librer</w:t>
-      </w:r>
-      <w:r>
-        <w:rPr>
-          <w:rFonts w:ascii="Times New Roman" w:eastAsia="Times New Roman" w:hAnsi="Times New Roman" w:cs="Times New Roman"/>
-          <w:i/>
-          <w:sz w:val="24"/>
-          <w:szCs w:val="24"/>
-        </w:rPr>
-        <w:t>ía Documento</w:t>
+        <w:t>Tipo de acceso según rol para la librería Documento</w:t>
       </w:r>
     </w:p>
     <w:tbl>
@@ -18809,15 +18019,7 @@
           <w:sz w:val="24"/>
           <w:szCs w:val="24"/>
         </w:rPr>
-        <w:t xml:space="preserve">Mantener actualizadas </w:t>
-      </w:r>
-      <w:r>
-        <w:rPr>
-          <w:rFonts w:ascii="Times New Roman" w:eastAsia="Times New Roman" w:hAnsi="Times New Roman" w:cs="Times New Roman"/>
-          <w:sz w:val="24"/>
-          <w:szCs w:val="24"/>
-        </w:rPr>
-        <w:t>las líneas base establecidas durante el transcurso del proyecto.</w:t>
+        <w:t>Mantener actualizadas las líneas base establecidas durante el transcurso del proyecto.</w:t>
       </w:r>
     </w:p>
     <w:p>
@@ -18970,16 +18172,7 @@
           <w:sz w:val="24"/>
           <w:szCs w:val="24"/>
         </w:rPr>
-        <w:lastRenderedPageBreak/>
-        <w:t>En cuanto a los accesos a esta librería de la empresa, el Gerente de la Co</w:t>
-      </w:r>
-      <w:r>
-        <w:rPr>
-          <w:rFonts w:ascii="Times New Roman" w:eastAsia="Times New Roman" w:hAnsi="Times New Roman" w:cs="Times New Roman"/>
-          <w:sz w:val="24"/>
-          <w:szCs w:val="24"/>
-        </w:rPr>
-        <w:t>nfiguración tiene acceso completo, lo que le permite leer, escribir, ejecutar y eliminar elementos.</w:t>
+        <w:t>En cuanto a los accesos a esta librería de la empresa, el Gerente de la Configuración tiene acceso completo, lo que le permite leer, escribir, ejecutar y eliminar elementos.</w:t>
       </w:r>
     </w:p>
     <w:p>
@@ -18998,15 +18191,7 @@
           <w:sz w:val="24"/>
           <w:szCs w:val="24"/>
         </w:rPr>
-        <w:t>Por otro lado, el jefe del proyecto también dispone de acceso completo; sin embargo, solo podrá eliminar elementos bajo autorización del gerente de configur</w:t>
-      </w:r>
-      <w:r>
-        <w:rPr>
-          <w:rFonts w:ascii="Times New Roman" w:eastAsia="Times New Roman" w:hAnsi="Times New Roman" w:cs="Times New Roman"/>
-          <w:sz w:val="24"/>
-          <w:szCs w:val="24"/>
-        </w:rPr>
-        <w:t>ación.</w:t>
+        <w:t>Por otro lado, el jefe del proyecto también dispone de acceso completo; sin embargo, solo podrá eliminar elementos bajo autorización del gerente de configuración.</w:t>
       </w:r>
     </w:p>
     <w:p>
@@ -19744,7 +18929,6 @@
               <w:rPr>
                 <w:rFonts w:ascii="Times New Roman" w:eastAsia="Times New Roman" w:hAnsi="Times New Roman" w:cs="Times New Roman"/>
               </w:rPr>
-              <w:lastRenderedPageBreak/>
               <w:t>LB1</w:t>
             </w:r>
           </w:p>
@@ -20777,7 +19961,6 @@
                 <w:sz w:val="24"/>
                 <w:szCs w:val="24"/>
               </w:rPr>
-              <w:lastRenderedPageBreak/>
               <w:t>ITEM</w:t>
             </w:r>
           </w:p>
@@ -21789,8 +20972,6 @@
             </w:r>
           </w:p>
         </w:tc>
-        <w:bookmarkStart w:id="42" w:name="_GoBack"/>
-        <w:bookmarkEnd w:id="42"/>
       </w:tr>
       <w:tr>
         <w:tc>
@@ -22786,6 +21967,7 @@
               <w:bottom w:val="single" w:sz="4" w:space="0" w:color="auto"/>
               <w:right w:val="single" w:sz="4" w:space="0" w:color="auto"/>
             </w:tcBorders>
+            <w:vAlign w:val="bottom"/>
           </w:tcPr>
           <w:p>
             <w:pPr>
@@ -22795,6 +21977,14 @@
                 <w:szCs w:val="24"/>
               </w:rPr>
             </w:pPr>
+            <w:r>
+              <w:rPr>
+                <w:rFonts w:ascii="Times New Roman" w:hAnsi="Times New Roman" w:cs="Times New Roman"/>
+                <w:sz w:val="24"/>
+                <w:szCs w:val="24"/>
+              </w:rPr>
+              <w:t>Implementación y Verificación de la Interfaz Web</w:t>
+            </w:r>
           </w:p>
         </w:tc>
         <w:tc>
@@ -22815,6 +22005,14 @@
                 <w:szCs w:val="24"/>
               </w:rPr>
             </w:pPr>
+            <w:r>
+              <w:rPr>
+                <w:rFonts w:ascii="Times New Roman" w:hAnsi="Times New Roman" w:cs="Times New Roman"/>
+                <w:sz w:val="24"/>
+                <w:szCs w:val="24"/>
+              </w:rPr>
+              <w:t>Aceptado</w:t>
+            </w:r>
           </w:p>
         </w:tc>
         <w:tc>
@@ -22826,6 +22024,7 @@
               <w:bottom w:val="single" w:sz="4" w:space="0" w:color="auto"/>
               <w:right w:val="single" w:sz="4" w:space="0" w:color="auto"/>
             </w:tcBorders>
+            <w:vAlign w:val="bottom"/>
           </w:tcPr>
           <w:p>
             <w:pPr>
@@ -22835,6 +22034,14 @@
                 <w:szCs w:val="24"/>
               </w:rPr>
             </w:pPr>
+            <w:r>
+              <w:rPr>
+                <w:rFonts w:ascii="Times New Roman" w:hAnsi="Times New Roman" w:cs="Times New Roman"/>
+                <w:sz w:val="24"/>
+                <w:szCs w:val="24"/>
+              </w:rPr>
+              <w:t>15/05/2023</w:t>
+            </w:r>
           </w:p>
         </w:tc>
         <w:tc>
@@ -22846,6 +22053,7 @@
               <w:bottom w:val="single" w:sz="4" w:space="0" w:color="auto"/>
               <w:right w:val="single" w:sz="4" w:space="0" w:color="auto"/>
             </w:tcBorders>
+            <w:vAlign w:val="bottom"/>
           </w:tcPr>
           <w:p>
             <w:pPr>
@@ -22855,6 +22063,14 @@
                 <w:szCs w:val="24"/>
               </w:rPr>
             </w:pPr>
+            <w:r>
+              <w:rPr>
+                <w:rFonts w:ascii="Times New Roman" w:hAnsi="Times New Roman" w:cs="Times New Roman"/>
+                <w:sz w:val="24"/>
+                <w:szCs w:val="24"/>
+              </w:rPr>
+              <w:t>26/05/2023</w:t>
+            </w:r>
           </w:p>
         </w:tc>
       </w:tr>
@@ -22868,6 +22084,7 @@
               <w:bottom w:val="single" w:sz="4" w:space="0" w:color="auto"/>
               <w:right w:val="single" w:sz="4" w:space="0" w:color="auto"/>
             </w:tcBorders>
+            <w:vAlign w:val="bottom"/>
           </w:tcPr>
           <w:p>
             <w:pPr>
@@ -22877,6 +22094,14 @@
                 <w:szCs w:val="24"/>
               </w:rPr>
             </w:pPr>
+            <w:r>
+              <w:rPr>
+                <w:rFonts w:ascii="Times New Roman" w:hAnsi="Times New Roman" w:cs="Times New Roman"/>
+                <w:sz w:val="24"/>
+                <w:szCs w:val="24"/>
+              </w:rPr>
+              <w:t>Documento de Especificación de UI</w:t>
+            </w:r>
           </w:p>
         </w:tc>
         <w:tc>
@@ -22897,6 +22122,14 @@
                 <w:szCs w:val="24"/>
               </w:rPr>
             </w:pPr>
+            <w:r>
+              <w:rPr>
+                <w:rFonts w:ascii="Times New Roman" w:hAnsi="Times New Roman" w:cs="Times New Roman"/>
+                <w:sz w:val="24"/>
+                <w:szCs w:val="24"/>
+              </w:rPr>
+              <w:t>Aceptado</w:t>
+            </w:r>
           </w:p>
         </w:tc>
         <w:tc>
@@ -22908,6 +22141,7 @@
               <w:bottom w:val="single" w:sz="4" w:space="0" w:color="auto"/>
               <w:right w:val="single" w:sz="4" w:space="0" w:color="auto"/>
             </w:tcBorders>
+            <w:vAlign w:val="bottom"/>
           </w:tcPr>
           <w:p>
             <w:pPr>
@@ -22917,6 +22151,14 @@
                 <w:szCs w:val="24"/>
               </w:rPr>
             </w:pPr>
+            <w:r>
+              <w:rPr>
+                <w:rFonts w:ascii="Times New Roman" w:hAnsi="Times New Roman" w:cs="Times New Roman"/>
+                <w:sz w:val="24"/>
+                <w:szCs w:val="24"/>
+              </w:rPr>
+              <w:t>26/05/2023</w:t>
+            </w:r>
           </w:p>
         </w:tc>
         <w:tc>
@@ -22928,6 +22170,7 @@
               <w:bottom w:val="single" w:sz="4" w:space="0" w:color="auto"/>
               <w:right w:val="single" w:sz="4" w:space="0" w:color="auto"/>
             </w:tcBorders>
+            <w:vAlign w:val="bottom"/>
           </w:tcPr>
           <w:p>
             <w:pPr>
@@ -22937,6 +22180,14 @@
                 <w:szCs w:val="24"/>
               </w:rPr>
             </w:pPr>
+            <w:r>
+              <w:rPr>
+                <w:rFonts w:ascii="Times New Roman" w:hAnsi="Times New Roman" w:cs="Times New Roman"/>
+                <w:sz w:val="24"/>
+                <w:szCs w:val="24"/>
+              </w:rPr>
+              <w:t>28/05/2023</w:t>
+            </w:r>
           </w:p>
         </w:tc>
       </w:tr>
@@ -22950,6 +22201,7 @@
               <w:bottom w:val="single" w:sz="4" w:space="0" w:color="auto"/>
               <w:right w:val="single" w:sz="4" w:space="0" w:color="auto"/>
             </w:tcBorders>
+            <w:vAlign w:val="bottom"/>
           </w:tcPr>
           <w:p>
             <w:pPr>
@@ -22959,6 +22211,14 @@
                 <w:szCs w:val="24"/>
               </w:rPr>
             </w:pPr>
+            <w:r>
+              <w:rPr>
+                <w:rFonts w:ascii="Times New Roman" w:hAnsi="Times New Roman" w:cs="Times New Roman"/>
+                <w:sz w:val="24"/>
+                <w:szCs w:val="24"/>
+              </w:rPr>
+              <w:t>Reporte del Desarrollo del Software</w:t>
+            </w:r>
           </w:p>
         </w:tc>
         <w:tc>
@@ -22979,6 +22239,14 @@
                 <w:szCs w:val="24"/>
               </w:rPr>
             </w:pPr>
+            <w:r>
+              <w:rPr>
+                <w:rFonts w:ascii="Times New Roman" w:hAnsi="Times New Roman" w:cs="Times New Roman"/>
+                <w:sz w:val="24"/>
+                <w:szCs w:val="24"/>
+              </w:rPr>
+              <w:t>Aceptado</w:t>
+            </w:r>
           </w:p>
         </w:tc>
         <w:tc>
@@ -22990,6 +22258,7 @@
               <w:bottom w:val="single" w:sz="4" w:space="0" w:color="auto"/>
               <w:right w:val="single" w:sz="4" w:space="0" w:color="auto"/>
             </w:tcBorders>
+            <w:vAlign w:val="bottom"/>
           </w:tcPr>
           <w:p>
             <w:pPr>
@@ -22999,6 +22268,14 @@
                 <w:szCs w:val="24"/>
               </w:rPr>
             </w:pPr>
+            <w:r>
+              <w:rPr>
+                <w:rFonts w:ascii="Times New Roman" w:hAnsi="Times New Roman" w:cs="Times New Roman"/>
+                <w:sz w:val="24"/>
+                <w:szCs w:val="24"/>
+              </w:rPr>
+              <w:t>29/05/2023</w:t>
+            </w:r>
           </w:p>
         </w:tc>
         <w:tc>
@@ -23010,6 +22287,7 @@
               <w:bottom w:val="single" w:sz="4" w:space="0" w:color="auto"/>
               <w:right w:val="single" w:sz="4" w:space="0" w:color="auto"/>
             </w:tcBorders>
+            <w:vAlign w:val="bottom"/>
           </w:tcPr>
           <w:p>
             <w:pPr>
@@ -23019,6 +22297,14 @@
                 <w:szCs w:val="24"/>
               </w:rPr>
             </w:pPr>
+            <w:r>
+              <w:rPr>
+                <w:rFonts w:ascii="Times New Roman" w:hAnsi="Times New Roman" w:cs="Times New Roman"/>
+                <w:sz w:val="24"/>
+                <w:szCs w:val="24"/>
+              </w:rPr>
+              <w:t>31/05/2023</w:t>
+            </w:r>
           </w:p>
         </w:tc>
       </w:tr>
@@ -23032,6 +22318,7 @@
               <w:bottom w:val="single" w:sz="4" w:space="0" w:color="auto"/>
               <w:right w:val="single" w:sz="4" w:space="0" w:color="auto"/>
             </w:tcBorders>
+            <w:vAlign w:val="bottom"/>
           </w:tcPr>
           <w:p>
             <w:pPr>
@@ -23041,6 +22328,14 @@
                 <w:szCs w:val="24"/>
               </w:rPr>
             </w:pPr>
+            <w:r>
+              <w:rPr>
+                <w:rFonts w:ascii="Times New Roman" w:hAnsi="Times New Roman" w:cs="Times New Roman"/>
+                <w:sz w:val="24"/>
+                <w:szCs w:val="24"/>
+              </w:rPr>
+              <w:t>Reporte del Segundo Sprint</w:t>
+            </w:r>
           </w:p>
         </w:tc>
         <w:tc>
@@ -23061,6 +22356,14 @@
                 <w:szCs w:val="24"/>
               </w:rPr>
             </w:pPr>
+            <w:r>
+              <w:rPr>
+                <w:rFonts w:ascii="Times New Roman" w:hAnsi="Times New Roman" w:cs="Times New Roman"/>
+                <w:sz w:val="24"/>
+                <w:szCs w:val="24"/>
+              </w:rPr>
+              <w:t>Aceptado</w:t>
+            </w:r>
           </w:p>
         </w:tc>
         <w:tc>
@@ -23072,6 +22375,7 @@
               <w:bottom w:val="single" w:sz="4" w:space="0" w:color="auto"/>
               <w:right w:val="single" w:sz="4" w:space="0" w:color="auto"/>
             </w:tcBorders>
+            <w:vAlign w:val="bottom"/>
           </w:tcPr>
           <w:p>
             <w:pPr>
@@ -23081,6 +22385,14 @@
                 <w:szCs w:val="24"/>
               </w:rPr>
             </w:pPr>
+            <w:r>
+              <w:rPr>
+                <w:rFonts w:ascii="Times New Roman" w:hAnsi="Times New Roman" w:cs="Times New Roman"/>
+                <w:sz w:val="24"/>
+                <w:szCs w:val="24"/>
+              </w:rPr>
+              <w:t>29/05/2023</w:t>
+            </w:r>
           </w:p>
         </w:tc>
         <w:tc>
@@ -23092,6 +22404,7 @@
               <w:bottom w:val="single" w:sz="4" w:space="0" w:color="auto"/>
               <w:right w:val="single" w:sz="4" w:space="0" w:color="auto"/>
             </w:tcBorders>
+            <w:vAlign w:val="bottom"/>
           </w:tcPr>
           <w:p>
             <w:pPr>
@@ -23101,6 +22414,1067 @@
                 <w:szCs w:val="24"/>
               </w:rPr>
             </w:pPr>
+            <w:r>
+              <w:rPr>
+                <w:rFonts w:ascii="Times New Roman" w:hAnsi="Times New Roman" w:cs="Times New Roman"/>
+                <w:sz w:val="24"/>
+                <w:szCs w:val="24"/>
+              </w:rPr>
+              <w:t>31/05/2023</w:t>
+            </w:r>
+          </w:p>
+        </w:tc>
+      </w:tr>
+      <w:tr>
+        <w:tc>
+          <w:tcPr>
+            <w:tcW w:w="2123" w:type="dxa"/>
+            <w:tcBorders>
+              <w:top w:val="single" w:sz="4" w:space="0" w:color="auto"/>
+              <w:left w:val="single" w:sz="4" w:space="0" w:color="auto"/>
+              <w:bottom w:val="single" w:sz="4" w:space="0" w:color="auto"/>
+              <w:right w:val="single" w:sz="4" w:space="0" w:color="auto"/>
+            </w:tcBorders>
+            <w:vAlign w:val="bottom"/>
+          </w:tcPr>
+          <w:p>
+            <w:pPr>
+              <w:rPr>
+                <w:rFonts w:ascii="Times New Roman" w:hAnsi="Times New Roman" w:cs="Times New Roman"/>
+                <w:sz w:val="24"/>
+                <w:szCs w:val="24"/>
+              </w:rPr>
+            </w:pPr>
+            <w:r>
+              <w:rPr>
+                <w:rFonts w:ascii="Times New Roman" w:hAnsi="Times New Roman" w:cs="Times New Roman"/>
+                <w:sz w:val="24"/>
+                <w:szCs w:val="24"/>
+              </w:rPr>
+              <w:t>Implementación y Verificación de Requisito 04</w:t>
+            </w:r>
+          </w:p>
+        </w:tc>
+        <w:tc>
+          <w:tcPr>
+            <w:tcW w:w="2123" w:type="dxa"/>
+            <w:tcBorders>
+              <w:top w:val="single" w:sz="4" w:space="0" w:color="auto"/>
+              <w:left w:val="single" w:sz="4" w:space="0" w:color="auto"/>
+              <w:bottom w:val="single" w:sz="4" w:space="0" w:color="auto"/>
+              <w:right w:val="single" w:sz="4" w:space="0" w:color="auto"/>
+            </w:tcBorders>
+          </w:tcPr>
+          <w:p>
+            <w:pPr>
+              <w:rPr>
+                <w:rFonts w:ascii="Times New Roman" w:hAnsi="Times New Roman" w:cs="Times New Roman"/>
+                <w:sz w:val="24"/>
+                <w:szCs w:val="24"/>
+              </w:rPr>
+            </w:pPr>
+            <w:r>
+              <w:rPr>
+                <w:rFonts w:ascii="Times New Roman" w:hAnsi="Times New Roman" w:cs="Times New Roman"/>
+                <w:sz w:val="24"/>
+                <w:szCs w:val="24"/>
+              </w:rPr>
+              <w:t>Borrador</w:t>
+            </w:r>
+          </w:p>
+        </w:tc>
+        <w:tc>
+          <w:tcPr>
+            <w:tcW w:w="2124" w:type="dxa"/>
+            <w:tcBorders>
+              <w:top w:val="single" w:sz="4" w:space="0" w:color="auto"/>
+              <w:left w:val="single" w:sz="4" w:space="0" w:color="auto"/>
+              <w:bottom w:val="single" w:sz="4" w:space="0" w:color="auto"/>
+              <w:right w:val="single" w:sz="4" w:space="0" w:color="auto"/>
+            </w:tcBorders>
+            <w:vAlign w:val="bottom"/>
+          </w:tcPr>
+          <w:p>
+            <w:pPr>
+              <w:rPr>
+                <w:rFonts w:ascii="Times New Roman" w:hAnsi="Times New Roman" w:cs="Times New Roman"/>
+                <w:sz w:val="24"/>
+                <w:szCs w:val="24"/>
+              </w:rPr>
+            </w:pPr>
+            <w:r>
+              <w:rPr>
+                <w:rFonts w:ascii="Times New Roman" w:hAnsi="Times New Roman" w:cs="Times New Roman"/>
+                <w:sz w:val="24"/>
+                <w:szCs w:val="24"/>
+              </w:rPr>
+              <w:t>01/06/2023</w:t>
+            </w:r>
+          </w:p>
+        </w:tc>
+        <w:tc>
+          <w:tcPr>
+            <w:tcW w:w="2124" w:type="dxa"/>
+            <w:tcBorders>
+              <w:top w:val="single" w:sz="4" w:space="0" w:color="auto"/>
+              <w:left w:val="single" w:sz="4" w:space="0" w:color="auto"/>
+              <w:bottom w:val="single" w:sz="4" w:space="0" w:color="auto"/>
+              <w:right w:val="single" w:sz="4" w:space="0" w:color="auto"/>
+            </w:tcBorders>
+            <w:vAlign w:val="bottom"/>
+          </w:tcPr>
+          <w:p>
+            <w:pPr>
+              <w:rPr>
+                <w:rFonts w:ascii="Times New Roman" w:hAnsi="Times New Roman" w:cs="Times New Roman"/>
+                <w:sz w:val="24"/>
+                <w:szCs w:val="24"/>
+              </w:rPr>
+            </w:pPr>
+            <w:r>
+              <w:rPr>
+                <w:rFonts w:ascii="Times New Roman" w:hAnsi="Times New Roman" w:cs="Times New Roman"/>
+                <w:sz w:val="24"/>
+                <w:szCs w:val="24"/>
+              </w:rPr>
+              <w:t>10/06/2023</w:t>
+            </w:r>
+          </w:p>
+        </w:tc>
+      </w:tr>
+      <w:tr>
+        <w:tc>
+          <w:tcPr>
+            <w:tcW w:w="2123" w:type="dxa"/>
+            <w:tcBorders>
+              <w:top w:val="single" w:sz="4" w:space="0" w:color="auto"/>
+              <w:left w:val="single" w:sz="4" w:space="0" w:color="auto"/>
+              <w:bottom w:val="single" w:sz="4" w:space="0" w:color="auto"/>
+              <w:right w:val="single" w:sz="4" w:space="0" w:color="auto"/>
+            </w:tcBorders>
+            <w:vAlign w:val="bottom"/>
+          </w:tcPr>
+          <w:p>
+            <w:pPr>
+              <w:rPr>
+                <w:rFonts w:ascii="Times New Roman" w:hAnsi="Times New Roman" w:cs="Times New Roman"/>
+                <w:sz w:val="24"/>
+                <w:szCs w:val="24"/>
+              </w:rPr>
+            </w:pPr>
+            <w:r>
+              <w:rPr>
+                <w:rFonts w:ascii="Times New Roman" w:hAnsi="Times New Roman" w:cs="Times New Roman"/>
+                <w:sz w:val="24"/>
+                <w:szCs w:val="24"/>
+              </w:rPr>
+              <w:t>Implementación y Verificación de Requisito 05</w:t>
+            </w:r>
+          </w:p>
+        </w:tc>
+        <w:tc>
+          <w:tcPr>
+            <w:tcW w:w="2123" w:type="dxa"/>
+            <w:tcBorders>
+              <w:top w:val="single" w:sz="4" w:space="0" w:color="auto"/>
+              <w:left w:val="single" w:sz="4" w:space="0" w:color="auto"/>
+              <w:bottom w:val="single" w:sz="4" w:space="0" w:color="auto"/>
+              <w:right w:val="single" w:sz="4" w:space="0" w:color="auto"/>
+            </w:tcBorders>
+          </w:tcPr>
+          <w:p>
+            <w:pPr>
+              <w:rPr>
+                <w:rFonts w:ascii="Times New Roman" w:hAnsi="Times New Roman" w:cs="Times New Roman"/>
+                <w:sz w:val="24"/>
+                <w:szCs w:val="24"/>
+              </w:rPr>
+            </w:pPr>
+            <w:r>
+              <w:rPr>
+                <w:rFonts w:ascii="Times New Roman" w:hAnsi="Times New Roman" w:cs="Times New Roman"/>
+                <w:sz w:val="24"/>
+                <w:szCs w:val="24"/>
+              </w:rPr>
+              <w:t>Borrador</w:t>
+            </w:r>
+          </w:p>
+        </w:tc>
+        <w:tc>
+          <w:tcPr>
+            <w:tcW w:w="2124" w:type="dxa"/>
+            <w:tcBorders>
+              <w:top w:val="single" w:sz="4" w:space="0" w:color="auto"/>
+              <w:left w:val="single" w:sz="4" w:space="0" w:color="auto"/>
+              <w:bottom w:val="single" w:sz="4" w:space="0" w:color="auto"/>
+              <w:right w:val="single" w:sz="4" w:space="0" w:color="auto"/>
+            </w:tcBorders>
+            <w:vAlign w:val="bottom"/>
+          </w:tcPr>
+          <w:p>
+            <w:pPr>
+              <w:rPr>
+                <w:rFonts w:ascii="Times New Roman" w:hAnsi="Times New Roman" w:cs="Times New Roman"/>
+                <w:sz w:val="24"/>
+                <w:szCs w:val="24"/>
+              </w:rPr>
+            </w:pPr>
+            <w:r>
+              <w:rPr>
+                <w:rFonts w:ascii="Times New Roman" w:hAnsi="Times New Roman" w:cs="Times New Roman"/>
+                <w:sz w:val="24"/>
+                <w:szCs w:val="24"/>
+              </w:rPr>
+              <w:t>01/06/2023</w:t>
+            </w:r>
+          </w:p>
+        </w:tc>
+        <w:tc>
+          <w:tcPr>
+            <w:tcW w:w="2124" w:type="dxa"/>
+            <w:tcBorders>
+              <w:top w:val="single" w:sz="4" w:space="0" w:color="auto"/>
+              <w:left w:val="single" w:sz="4" w:space="0" w:color="auto"/>
+              <w:bottom w:val="single" w:sz="4" w:space="0" w:color="auto"/>
+              <w:right w:val="single" w:sz="4" w:space="0" w:color="auto"/>
+            </w:tcBorders>
+            <w:vAlign w:val="bottom"/>
+          </w:tcPr>
+          <w:p>
+            <w:pPr>
+              <w:rPr>
+                <w:rFonts w:ascii="Times New Roman" w:hAnsi="Times New Roman" w:cs="Times New Roman"/>
+                <w:sz w:val="24"/>
+                <w:szCs w:val="24"/>
+              </w:rPr>
+            </w:pPr>
+            <w:r>
+              <w:rPr>
+                <w:rFonts w:ascii="Times New Roman" w:hAnsi="Times New Roman" w:cs="Times New Roman"/>
+                <w:sz w:val="24"/>
+                <w:szCs w:val="24"/>
+              </w:rPr>
+              <w:t>10/06/2023</w:t>
+            </w:r>
+          </w:p>
+        </w:tc>
+      </w:tr>
+      <w:tr>
+        <w:tc>
+          <w:tcPr>
+            <w:tcW w:w="2123" w:type="dxa"/>
+            <w:tcBorders>
+              <w:top w:val="single" w:sz="4" w:space="0" w:color="auto"/>
+              <w:left w:val="single" w:sz="4" w:space="0" w:color="auto"/>
+              <w:bottom w:val="single" w:sz="4" w:space="0" w:color="auto"/>
+              <w:right w:val="single" w:sz="4" w:space="0" w:color="auto"/>
+            </w:tcBorders>
+            <w:vAlign w:val="bottom"/>
+          </w:tcPr>
+          <w:p>
+            <w:pPr>
+              <w:rPr>
+                <w:rFonts w:ascii="Times New Roman" w:hAnsi="Times New Roman" w:cs="Times New Roman"/>
+                <w:sz w:val="24"/>
+                <w:szCs w:val="24"/>
+              </w:rPr>
+            </w:pPr>
+            <w:r>
+              <w:rPr>
+                <w:rFonts w:ascii="Times New Roman" w:hAnsi="Times New Roman" w:cs="Times New Roman"/>
+                <w:sz w:val="24"/>
+                <w:szCs w:val="24"/>
+              </w:rPr>
+              <w:t>Implementación y Verificación de Requisito 06</w:t>
+            </w:r>
+          </w:p>
+        </w:tc>
+        <w:tc>
+          <w:tcPr>
+            <w:tcW w:w="2123" w:type="dxa"/>
+            <w:tcBorders>
+              <w:top w:val="single" w:sz="4" w:space="0" w:color="auto"/>
+              <w:left w:val="single" w:sz="4" w:space="0" w:color="auto"/>
+              <w:bottom w:val="single" w:sz="4" w:space="0" w:color="auto"/>
+              <w:right w:val="single" w:sz="4" w:space="0" w:color="auto"/>
+            </w:tcBorders>
+          </w:tcPr>
+          <w:p>
+            <w:pPr>
+              <w:rPr>
+                <w:rFonts w:ascii="Times New Roman" w:hAnsi="Times New Roman" w:cs="Times New Roman"/>
+                <w:sz w:val="24"/>
+                <w:szCs w:val="24"/>
+              </w:rPr>
+            </w:pPr>
+            <w:r>
+              <w:rPr>
+                <w:rFonts w:ascii="Times New Roman" w:hAnsi="Times New Roman" w:cs="Times New Roman"/>
+                <w:sz w:val="24"/>
+                <w:szCs w:val="24"/>
+              </w:rPr>
+              <w:t>Borrador</w:t>
+            </w:r>
+          </w:p>
+        </w:tc>
+        <w:tc>
+          <w:tcPr>
+            <w:tcW w:w="2124" w:type="dxa"/>
+            <w:tcBorders>
+              <w:top w:val="single" w:sz="4" w:space="0" w:color="auto"/>
+              <w:left w:val="single" w:sz="4" w:space="0" w:color="auto"/>
+              <w:bottom w:val="single" w:sz="4" w:space="0" w:color="auto"/>
+              <w:right w:val="single" w:sz="4" w:space="0" w:color="auto"/>
+            </w:tcBorders>
+            <w:vAlign w:val="bottom"/>
+          </w:tcPr>
+          <w:p>
+            <w:pPr>
+              <w:rPr>
+                <w:rFonts w:ascii="Times New Roman" w:hAnsi="Times New Roman" w:cs="Times New Roman"/>
+                <w:sz w:val="24"/>
+                <w:szCs w:val="24"/>
+              </w:rPr>
+            </w:pPr>
+            <w:r>
+              <w:rPr>
+                <w:rFonts w:ascii="Times New Roman" w:hAnsi="Times New Roman" w:cs="Times New Roman"/>
+                <w:sz w:val="24"/>
+                <w:szCs w:val="24"/>
+              </w:rPr>
+              <w:t>01/06/2023</w:t>
+            </w:r>
+          </w:p>
+        </w:tc>
+        <w:tc>
+          <w:tcPr>
+            <w:tcW w:w="2124" w:type="dxa"/>
+            <w:tcBorders>
+              <w:top w:val="single" w:sz="4" w:space="0" w:color="auto"/>
+              <w:left w:val="single" w:sz="4" w:space="0" w:color="auto"/>
+              <w:bottom w:val="single" w:sz="4" w:space="0" w:color="auto"/>
+              <w:right w:val="single" w:sz="4" w:space="0" w:color="auto"/>
+            </w:tcBorders>
+            <w:vAlign w:val="bottom"/>
+          </w:tcPr>
+          <w:p>
+            <w:pPr>
+              <w:rPr>
+                <w:rFonts w:ascii="Times New Roman" w:hAnsi="Times New Roman" w:cs="Times New Roman"/>
+                <w:sz w:val="24"/>
+                <w:szCs w:val="24"/>
+              </w:rPr>
+            </w:pPr>
+            <w:r>
+              <w:rPr>
+                <w:rFonts w:ascii="Times New Roman" w:hAnsi="Times New Roman" w:cs="Times New Roman"/>
+                <w:sz w:val="24"/>
+                <w:szCs w:val="24"/>
+              </w:rPr>
+              <w:t>10/06/2023</w:t>
+            </w:r>
+          </w:p>
+        </w:tc>
+      </w:tr>
+      <w:tr>
+        <w:tc>
+          <w:tcPr>
+            <w:tcW w:w="2123" w:type="dxa"/>
+            <w:tcBorders>
+              <w:top w:val="single" w:sz="4" w:space="0" w:color="auto"/>
+              <w:left w:val="single" w:sz="4" w:space="0" w:color="auto"/>
+              <w:bottom w:val="single" w:sz="4" w:space="0" w:color="auto"/>
+              <w:right w:val="single" w:sz="4" w:space="0" w:color="auto"/>
+            </w:tcBorders>
+            <w:vAlign w:val="bottom"/>
+          </w:tcPr>
+          <w:p>
+            <w:pPr>
+              <w:rPr>
+                <w:rFonts w:ascii="Times New Roman" w:hAnsi="Times New Roman" w:cs="Times New Roman"/>
+                <w:sz w:val="24"/>
+                <w:szCs w:val="24"/>
+              </w:rPr>
+            </w:pPr>
+            <w:r>
+              <w:rPr>
+                <w:rFonts w:ascii="Times New Roman" w:hAnsi="Times New Roman" w:cs="Times New Roman"/>
+                <w:sz w:val="24"/>
+                <w:szCs w:val="24"/>
+              </w:rPr>
+              <w:t>Implementación y Verificación de Requisito 07</w:t>
+            </w:r>
+          </w:p>
+        </w:tc>
+        <w:tc>
+          <w:tcPr>
+            <w:tcW w:w="2123" w:type="dxa"/>
+            <w:tcBorders>
+              <w:top w:val="single" w:sz="4" w:space="0" w:color="auto"/>
+              <w:left w:val="single" w:sz="4" w:space="0" w:color="auto"/>
+              <w:bottom w:val="single" w:sz="4" w:space="0" w:color="auto"/>
+              <w:right w:val="single" w:sz="4" w:space="0" w:color="auto"/>
+            </w:tcBorders>
+          </w:tcPr>
+          <w:p>
+            <w:pPr>
+              <w:rPr>
+                <w:rFonts w:ascii="Times New Roman" w:hAnsi="Times New Roman" w:cs="Times New Roman"/>
+                <w:sz w:val="24"/>
+                <w:szCs w:val="24"/>
+              </w:rPr>
+            </w:pPr>
+            <w:r>
+              <w:rPr>
+                <w:rFonts w:ascii="Times New Roman" w:hAnsi="Times New Roman" w:cs="Times New Roman"/>
+                <w:sz w:val="24"/>
+                <w:szCs w:val="24"/>
+              </w:rPr>
+              <w:t>Borrador</w:t>
+            </w:r>
+          </w:p>
+        </w:tc>
+        <w:tc>
+          <w:tcPr>
+            <w:tcW w:w="2124" w:type="dxa"/>
+            <w:tcBorders>
+              <w:top w:val="single" w:sz="4" w:space="0" w:color="auto"/>
+              <w:left w:val="single" w:sz="4" w:space="0" w:color="auto"/>
+              <w:bottom w:val="single" w:sz="4" w:space="0" w:color="auto"/>
+              <w:right w:val="single" w:sz="4" w:space="0" w:color="auto"/>
+            </w:tcBorders>
+            <w:vAlign w:val="bottom"/>
+          </w:tcPr>
+          <w:p>
+            <w:pPr>
+              <w:rPr>
+                <w:rFonts w:ascii="Times New Roman" w:hAnsi="Times New Roman" w:cs="Times New Roman"/>
+                <w:sz w:val="24"/>
+                <w:szCs w:val="24"/>
+              </w:rPr>
+            </w:pPr>
+            <w:r>
+              <w:rPr>
+                <w:rFonts w:ascii="Times New Roman" w:hAnsi="Times New Roman" w:cs="Times New Roman"/>
+                <w:sz w:val="24"/>
+                <w:szCs w:val="24"/>
+              </w:rPr>
+              <w:t>01/06/2023</w:t>
+            </w:r>
+          </w:p>
+        </w:tc>
+        <w:tc>
+          <w:tcPr>
+            <w:tcW w:w="2124" w:type="dxa"/>
+            <w:tcBorders>
+              <w:top w:val="single" w:sz="4" w:space="0" w:color="auto"/>
+              <w:left w:val="single" w:sz="4" w:space="0" w:color="auto"/>
+              <w:bottom w:val="single" w:sz="4" w:space="0" w:color="auto"/>
+              <w:right w:val="single" w:sz="4" w:space="0" w:color="auto"/>
+            </w:tcBorders>
+            <w:vAlign w:val="bottom"/>
+          </w:tcPr>
+          <w:p>
+            <w:pPr>
+              <w:rPr>
+                <w:rFonts w:ascii="Times New Roman" w:hAnsi="Times New Roman" w:cs="Times New Roman"/>
+                <w:sz w:val="24"/>
+                <w:szCs w:val="24"/>
+              </w:rPr>
+            </w:pPr>
+            <w:r>
+              <w:rPr>
+                <w:rFonts w:ascii="Times New Roman" w:hAnsi="Times New Roman" w:cs="Times New Roman"/>
+                <w:sz w:val="24"/>
+                <w:szCs w:val="24"/>
+              </w:rPr>
+              <w:t>10/06/2023</w:t>
+            </w:r>
+          </w:p>
+        </w:tc>
+      </w:tr>
+      <w:tr>
+        <w:tc>
+          <w:tcPr>
+            <w:tcW w:w="2123" w:type="dxa"/>
+            <w:tcBorders>
+              <w:top w:val="single" w:sz="4" w:space="0" w:color="auto"/>
+              <w:left w:val="single" w:sz="4" w:space="0" w:color="auto"/>
+              <w:bottom w:val="single" w:sz="4" w:space="0" w:color="auto"/>
+              <w:right w:val="single" w:sz="4" w:space="0" w:color="auto"/>
+            </w:tcBorders>
+            <w:vAlign w:val="bottom"/>
+          </w:tcPr>
+          <w:p>
+            <w:pPr>
+              <w:rPr>
+                <w:rFonts w:ascii="Times New Roman" w:hAnsi="Times New Roman" w:cs="Times New Roman"/>
+                <w:sz w:val="24"/>
+                <w:szCs w:val="24"/>
+              </w:rPr>
+            </w:pPr>
+            <w:r>
+              <w:rPr>
+                <w:rFonts w:ascii="Times New Roman" w:hAnsi="Times New Roman" w:cs="Times New Roman"/>
+                <w:sz w:val="24"/>
+                <w:szCs w:val="24"/>
+              </w:rPr>
+              <w:t>Implementación y Verificación de la Interfaz Web</w:t>
+            </w:r>
+          </w:p>
+        </w:tc>
+        <w:tc>
+          <w:tcPr>
+            <w:tcW w:w="2123" w:type="dxa"/>
+            <w:tcBorders>
+              <w:top w:val="single" w:sz="4" w:space="0" w:color="auto"/>
+              <w:left w:val="single" w:sz="4" w:space="0" w:color="auto"/>
+              <w:bottom w:val="single" w:sz="4" w:space="0" w:color="auto"/>
+              <w:right w:val="single" w:sz="4" w:space="0" w:color="auto"/>
+            </w:tcBorders>
+          </w:tcPr>
+          <w:p>
+            <w:pPr>
+              <w:rPr>
+                <w:rFonts w:ascii="Times New Roman" w:hAnsi="Times New Roman" w:cs="Times New Roman"/>
+                <w:sz w:val="24"/>
+                <w:szCs w:val="24"/>
+              </w:rPr>
+            </w:pPr>
+            <w:r>
+              <w:rPr>
+                <w:rFonts w:ascii="Times New Roman" w:hAnsi="Times New Roman" w:cs="Times New Roman"/>
+                <w:sz w:val="24"/>
+                <w:szCs w:val="24"/>
+              </w:rPr>
+              <w:t>Aceptado</w:t>
+            </w:r>
+          </w:p>
+        </w:tc>
+        <w:tc>
+          <w:tcPr>
+            <w:tcW w:w="2124" w:type="dxa"/>
+            <w:tcBorders>
+              <w:top w:val="single" w:sz="4" w:space="0" w:color="auto"/>
+              <w:left w:val="single" w:sz="4" w:space="0" w:color="auto"/>
+              <w:bottom w:val="single" w:sz="4" w:space="0" w:color="auto"/>
+              <w:right w:val="single" w:sz="4" w:space="0" w:color="auto"/>
+            </w:tcBorders>
+            <w:vAlign w:val="bottom"/>
+          </w:tcPr>
+          <w:p>
+            <w:pPr>
+              <w:rPr>
+                <w:rFonts w:ascii="Times New Roman" w:hAnsi="Times New Roman" w:cs="Times New Roman"/>
+                <w:sz w:val="24"/>
+                <w:szCs w:val="24"/>
+              </w:rPr>
+            </w:pPr>
+            <w:r>
+              <w:rPr>
+                <w:rFonts w:ascii="Times New Roman" w:hAnsi="Times New Roman" w:cs="Times New Roman"/>
+                <w:sz w:val="24"/>
+                <w:szCs w:val="24"/>
+              </w:rPr>
+              <w:t>15/05/2023</w:t>
+            </w:r>
+          </w:p>
+        </w:tc>
+        <w:tc>
+          <w:tcPr>
+            <w:tcW w:w="2124" w:type="dxa"/>
+            <w:tcBorders>
+              <w:top w:val="single" w:sz="4" w:space="0" w:color="auto"/>
+              <w:left w:val="single" w:sz="4" w:space="0" w:color="auto"/>
+              <w:bottom w:val="single" w:sz="4" w:space="0" w:color="auto"/>
+              <w:right w:val="single" w:sz="4" w:space="0" w:color="auto"/>
+            </w:tcBorders>
+            <w:vAlign w:val="bottom"/>
+          </w:tcPr>
+          <w:p>
+            <w:pPr>
+              <w:rPr>
+                <w:rFonts w:ascii="Times New Roman" w:hAnsi="Times New Roman" w:cs="Times New Roman"/>
+                <w:sz w:val="24"/>
+                <w:szCs w:val="24"/>
+              </w:rPr>
+            </w:pPr>
+            <w:r>
+              <w:rPr>
+                <w:rFonts w:ascii="Times New Roman" w:hAnsi="Times New Roman" w:cs="Times New Roman"/>
+                <w:sz w:val="24"/>
+                <w:szCs w:val="24"/>
+              </w:rPr>
+              <w:t>26/05/2023</w:t>
+            </w:r>
+          </w:p>
+        </w:tc>
+      </w:tr>
+      <w:tr>
+        <w:tc>
+          <w:tcPr>
+            <w:tcW w:w="2123" w:type="dxa"/>
+            <w:tcBorders>
+              <w:top w:val="single" w:sz="4" w:space="0" w:color="auto"/>
+              <w:left w:val="single" w:sz="4" w:space="0" w:color="auto"/>
+              <w:bottom w:val="single" w:sz="4" w:space="0" w:color="auto"/>
+              <w:right w:val="single" w:sz="4" w:space="0" w:color="auto"/>
+            </w:tcBorders>
+            <w:vAlign w:val="bottom"/>
+          </w:tcPr>
+          <w:p>
+            <w:pPr>
+              <w:rPr>
+                <w:rFonts w:ascii="Times New Roman" w:hAnsi="Times New Roman" w:cs="Times New Roman"/>
+                <w:sz w:val="24"/>
+                <w:szCs w:val="24"/>
+              </w:rPr>
+            </w:pPr>
+            <w:r>
+              <w:rPr>
+                <w:rFonts w:ascii="Times New Roman" w:hAnsi="Times New Roman" w:cs="Times New Roman"/>
+                <w:sz w:val="24"/>
+                <w:szCs w:val="24"/>
+              </w:rPr>
+              <w:t>Documento de Especificación de UI</w:t>
+            </w:r>
+          </w:p>
+        </w:tc>
+        <w:tc>
+          <w:tcPr>
+            <w:tcW w:w="2123" w:type="dxa"/>
+            <w:tcBorders>
+              <w:top w:val="single" w:sz="4" w:space="0" w:color="auto"/>
+              <w:left w:val="single" w:sz="4" w:space="0" w:color="auto"/>
+              <w:bottom w:val="single" w:sz="4" w:space="0" w:color="auto"/>
+              <w:right w:val="single" w:sz="4" w:space="0" w:color="auto"/>
+            </w:tcBorders>
+          </w:tcPr>
+          <w:p>
+            <w:pPr>
+              <w:rPr>
+                <w:rFonts w:ascii="Times New Roman" w:hAnsi="Times New Roman" w:cs="Times New Roman"/>
+                <w:sz w:val="24"/>
+                <w:szCs w:val="24"/>
+              </w:rPr>
+            </w:pPr>
+            <w:r>
+              <w:rPr>
+                <w:rFonts w:ascii="Times New Roman" w:hAnsi="Times New Roman" w:cs="Times New Roman"/>
+                <w:sz w:val="24"/>
+                <w:szCs w:val="24"/>
+              </w:rPr>
+              <w:t>Aceptado</w:t>
+            </w:r>
+          </w:p>
+        </w:tc>
+        <w:tc>
+          <w:tcPr>
+            <w:tcW w:w="2124" w:type="dxa"/>
+            <w:tcBorders>
+              <w:top w:val="single" w:sz="4" w:space="0" w:color="auto"/>
+              <w:left w:val="single" w:sz="4" w:space="0" w:color="auto"/>
+              <w:bottom w:val="single" w:sz="4" w:space="0" w:color="auto"/>
+              <w:right w:val="single" w:sz="4" w:space="0" w:color="auto"/>
+            </w:tcBorders>
+            <w:vAlign w:val="bottom"/>
+          </w:tcPr>
+          <w:p>
+            <w:pPr>
+              <w:rPr>
+                <w:rFonts w:ascii="Times New Roman" w:hAnsi="Times New Roman" w:cs="Times New Roman"/>
+                <w:sz w:val="24"/>
+                <w:szCs w:val="24"/>
+              </w:rPr>
+            </w:pPr>
+            <w:r>
+              <w:rPr>
+                <w:rFonts w:ascii="Times New Roman" w:hAnsi="Times New Roman" w:cs="Times New Roman"/>
+                <w:sz w:val="24"/>
+                <w:szCs w:val="24"/>
+              </w:rPr>
+              <w:t>26/05/2023</w:t>
+            </w:r>
+          </w:p>
+        </w:tc>
+        <w:tc>
+          <w:tcPr>
+            <w:tcW w:w="2124" w:type="dxa"/>
+            <w:tcBorders>
+              <w:top w:val="single" w:sz="4" w:space="0" w:color="auto"/>
+              <w:left w:val="single" w:sz="4" w:space="0" w:color="auto"/>
+              <w:bottom w:val="single" w:sz="4" w:space="0" w:color="auto"/>
+              <w:right w:val="single" w:sz="4" w:space="0" w:color="auto"/>
+            </w:tcBorders>
+            <w:vAlign w:val="bottom"/>
+          </w:tcPr>
+          <w:p>
+            <w:pPr>
+              <w:rPr>
+                <w:rFonts w:ascii="Times New Roman" w:hAnsi="Times New Roman" w:cs="Times New Roman"/>
+                <w:sz w:val="24"/>
+                <w:szCs w:val="24"/>
+              </w:rPr>
+            </w:pPr>
+            <w:r>
+              <w:rPr>
+                <w:rFonts w:ascii="Times New Roman" w:hAnsi="Times New Roman" w:cs="Times New Roman"/>
+                <w:sz w:val="24"/>
+                <w:szCs w:val="24"/>
+              </w:rPr>
+              <w:t>28/05/2023</w:t>
+            </w:r>
+          </w:p>
+        </w:tc>
+      </w:tr>
+      <w:tr>
+        <w:tc>
+          <w:tcPr>
+            <w:tcW w:w="2123" w:type="dxa"/>
+            <w:tcBorders>
+              <w:top w:val="single" w:sz="4" w:space="0" w:color="auto"/>
+              <w:left w:val="single" w:sz="4" w:space="0" w:color="auto"/>
+              <w:bottom w:val="single" w:sz="4" w:space="0" w:color="auto"/>
+              <w:right w:val="single" w:sz="4" w:space="0" w:color="auto"/>
+            </w:tcBorders>
+            <w:vAlign w:val="bottom"/>
+          </w:tcPr>
+          <w:p>
+            <w:pPr>
+              <w:rPr>
+                <w:rFonts w:ascii="Times New Roman" w:hAnsi="Times New Roman" w:cs="Times New Roman"/>
+                <w:sz w:val="24"/>
+                <w:szCs w:val="24"/>
+              </w:rPr>
+            </w:pPr>
+            <w:r>
+              <w:rPr>
+                <w:rFonts w:ascii="Times New Roman" w:hAnsi="Times New Roman" w:cs="Times New Roman"/>
+                <w:sz w:val="24"/>
+                <w:szCs w:val="24"/>
+              </w:rPr>
+              <w:t>Reporte del Desarrollo del Software</w:t>
+            </w:r>
+          </w:p>
+        </w:tc>
+        <w:tc>
+          <w:tcPr>
+            <w:tcW w:w="2123" w:type="dxa"/>
+            <w:tcBorders>
+              <w:top w:val="single" w:sz="4" w:space="0" w:color="auto"/>
+              <w:left w:val="single" w:sz="4" w:space="0" w:color="auto"/>
+              <w:bottom w:val="single" w:sz="4" w:space="0" w:color="auto"/>
+              <w:right w:val="single" w:sz="4" w:space="0" w:color="auto"/>
+            </w:tcBorders>
+          </w:tcPr>
+          <w:p>
+            <w:pPr>
+              <w:rPr>
+                <w:rFonts w:ascii="Times New Roman" w:hAnsi="Times New Roman" w:cs="Times New Roman"/>
+                <w:sz w:val="24"/>
+                <w:szCs w:val="24"/>
+              </w:rPr>
+            </w:pPr>
+            <w:r>
+              <w:rPr>
+                <w:rFonts w:ascii="Times New Roman" w:hAnsi="Times New Roman" w:cs="Times New Roman"/>
+                <w:sz w:val="24"/>
+                <w:szCs w:val="24"/>
+              </w:rPr>
+              <w:t>Aceptado</w:t>
+            </w:r>
+          </w:p>
+        </w:tc>
+        <w:tc>
+          <w:tcPr>
+            <w:tcW w:w="2124" w:type="dxa"/>
+            <w:tcBorders>
+              <w:top w:val="single" w:sz="4" w:space="0" w:color="auto"/>
+              <w:left w:val="single" w:sz="4" w:space="0" w:color="auto"/>
+              <w:bottom w:val="single" w:sz="4" w:space="0" w:color="auto"/>
+              <w:right w:val="single" w:sz="4" w:space="0" w:color="auto"/>
+            </w:tcBorders>
+            <w:vAlign w:val="bottom"/>
+          </w:tcPr>
+          <w:p>
+            <w:pPr>
+              <w:rPr>
+                <w:rFonts w:ascii="Times New Roman" w:hAnsi="Times New Roman" w:cs="Times New Roman"/>
+                <w:sz w:val="24"/>
+                <w:szCs w:val="24"/>
+              </w:rPr>
+            </w:pPr>
+            <w:r>
+              <w:rPr>
+                <w:rFonts w:ascii="Times New Roman" w:hAnsi="Times New Roman" w:cs="Times New Roman"/>
+                <w:sz w:val="24"/>
+                <w:szCs w:val="24"/>
+              </w:rPr>
+              <w:t>29/05/2023</w:t>
+            </w:r>
+          </w:p>
+        </w:tc>
+        <w:tc>
+          <w:tcPr>
+            <w:tcW w:w="2124" w:type="dxa"/>
+            <w:tcBorders>
+              <w:top w:val="single" w:sz="4" w:space="0" w:color="auto"/>
+              <w:left w:val="single" w:sz="4" w:space="0" w:color="auto"/>
+              <w:bottom w:val="single" w:sz="4" w:space="0" w:color="auto"/>
+              <w:right w:val="single" w:sz="4" w:space="0" w:color="auto"/>
+            </w:tcBorders>
+            <w:vAlign w:val="bottom"/>
+          </w:tcPr>
+          <w:p>
+            <w:pPr>
+              <w:rPr>
+                <w:rFonts w:ascii="Times New Roman" w:hAnsi="Times New Roman" w:cs="Times New Roman"/>
+                <w:sz w:val="24"/>
+                <w:szCs w:val="24"/>
+              </w:rPr>
+            </w:pPr>
+            <w:r>
+              <w:rPr>
+                <w:rFonts w:ascii="Times New Roman" w:hAnsi="Times New Roman" w:cs="Times New Roman"/>
+                <w:sz w:val="24"/>
+                <w:szCs w:val="24"/>
+              </w:rPr>
+              <w:t>31/05/2023</w:t>
+            </w:r>
+          </w:p>
+        </w:tc>
+      </w:tr>
+      <w:tr>
+        <w:tc>
+          <w:tcPr>
+            <w:tcW w:w="2123" w:type="dxa"/>
+            <w:tcBorders>
+              <w:top w:val="single" w:sz="4" w:space="0" w:color="auto"/>
+              <w:left w:val="single" w:sz="4" w:space="0" w:color="auto"/>
+              <w:bottom w:val="single" w:sz="4" w:space="0" w:color="auto"/>
+              <w:right w:val="single" w:sz="4" w:space="0" w:color="auto"/>
+            </w:tcBorders>
+            <w:vAlign w:val="bottom"/>
+          </w:tcPr>
+          <w:p>
+            <w:pPr>
+              <w:rPr>
+                <w:rFonts w:ascii="Times New Roman" w:hAnsi="Times New Roman" w:cs="Times New Roman"/>
+                <w:sz w:val="24"/>
+                <w:szCs w:val="24"/>
+              </w:rPr>
+            </w:pPr>
+            <w:r>
+              <w:rPr>
+                <w:rFonts w:ascii="Times New Roman" w:hAnsi="Times New Roman" w:cs="Times New Roman"/>
+                <w:sz w:val="24"/>
+                <w:szCs w:val="24"/>
+              </w:rPr>
+              <w:t>Reporte del Segundo Sprint</w:t>
+            </w:r>
+          </w:p>
+        </w:tc>
+        <w:tc>
+          <w:tcPr>
+            <w:tcW w:w="2123" w:type="dxa"/>
+            <w:tcBorders>
+              <w:top w:val="single" w:sz="4" w:space="0" w:color="auto"/>
+              <w:left w:val="single" w:sz="4" w:space="0" w:color="auto"/>
+              <w:bottom w:val="single" w:sz="4" w:space="0" w:color="auto"/>
+              <w:right w:val="single" w:sz="4" w:space="0" w:color="auto"/>
+            </w:tcBorders>
+          </w:tcPr>
+          <w:p>
+            <w:pPr>
+              <w:rPr>
+                <w:rFonts w:ascii="Times New Roman" w:hAnsi="Times New Roman" w:cs="Times New Roman"/>
+                <w:sz w:val="24"/>
+                <w:szCs w:val="24"/>
+              </w:rPr>
+            </w:pPr>
+            <w:r>
+              <w:rPr>
+                <w:rFonts w:ascii="Times New Roman" w:hAnsi="Times New Roman" w:cs="Times New Roman"/>
+                <w:sz w:val="24"/>
+                <w:szCs w:val="24"/>
+              </w:rPr>
+              <w:t>Aceptado</w:t>
+            </w:r>
+          </w:p>
+        </w:tc>
+        <w:tc>
+          <w:tcPr>
+            <w:tcW w:w="2124" w:type="dxa"/>
+            <w:tcBorders>
+              <w:top w:val="single" w:sz="4" w:space="0" w:color="auto"/>
+              <w:left w:val="single" w:sz="4" w:space="0" w:color="auto"/>
+              <w:bottom w:val="single" w:sz="4" w:space="0" w:color="auto"/>
+              <w:right w:val="single" w:sz="4" w:space="0" w:color="auto"/>
+            </w:tcBorders>
+            <w:vAlign w:val="bottom"/>
+          </w:tcPr>
+          <w:p>
+            <w:pPr>
+              <w:rPr>
+                <w:rFonts w:ascii="Times New Roman" w:hAnsi="Times New Roman" w:cs="Times New Roman"/>
+                <w:sz w:val="24"/>
+                <w:szCs w:val="24"/>
+              </w:rPr>
+            </w:pPr>
+            <w:r>
+              <w:rPr>
+                <w:rFonts w:ascii="Times New Roman" w:hAnsi="Times New Roman" w:cs="Times New Roman"/>
+                <w:sz w:val="24"/>
+                <w:szCs w:val="24"/>
+              </w:rPr>
+              <w:t>29/05/2023</w:t>
+            </w:r>
+          </w:p>
+        </w:tc>
+        <w:tc>
+          <w:tcPr>
+            <w:tcW w:w="2124" w:type="dxa"/>
+            <w:tcBorders>
+              <w:top w:val="single" w:sz="4" w:space="0" w:color="auto"/>
+              <w:left w:val="single" w:sz="4" w:space="0" w:color="auto"/>
+              <w:bottom w:val="single" w:sz="4" w:space="0" w:color="auto"/>
+              <w:right w:val="single" w:sz="4" w:space="0" w:color="auto"/>
+            </w:tcBorders>
+            <w:vAlign w:val="bottom"/>
+          </w:tcPr>
+          <w:p>
+            <w:pPr>
+              <w:rPr>
+                <w:rFonts w:ascii="Times New Roman" w:hAnsi="Times New Roman" w:cs="Times New Roman"/>
+                <w:sz w:val="24"/>
+                <w:szCs w:val="24"/>
+              </w:rPr>
+            </w:pPr>
+            <w:r>
+              <w:rPr>
+                <w:rFonts w:ascii="Times New Roman" w:hAnsi="Times New Roman" w:cs="Times New Roman"/>
+                <w:sz w:val="24"/>
+                <w:szCs w:val="24"/>
+              </w:rPr>
+              <w:t>31/05/2023</w:t>
+            </w:r>
+          </w:p>
+        </w:tc>
+      </w:tr>
+      <w:tr>
+        <w:tc>
+          <w:tcPr>
+            <w:tcW w:w="2123" w:type="dxa"/>
+            <w:tcBorders>
+              <w:top w:val="single" w:sz="4" w:space="0" w:color="auto"/>
+              <w:left w:val="single" w:sz="4" w:space="0" w:color="auto"/>
+              <w:bottom w:val="single" w:sz="4" w:space="0" w:color="auto"/>
+              <w:right w:val="single" w:sz="4" w:space="0" w:color="auto"/>
+            </w:tcBorders>
+            <w:vAlign w:val="bottom"/>
+          </w:tcPr>
+          <w:p>
+            <w:pPr>
+              <w:rPr>
+                <w:rFonts w:ascii="Times New Roman" w:hAnsi="Times New Roman" w:cs="Times New Roman"/>
+                <w:sz w:val="24"/>
+                <w:szCs w:val="24"/>
+              </w:rPr>
+            </w:pPr>
+            <w:r>
+              <w:rPr>
+                <w:rFonts w:ascii="Times New Roman" w:hAnsi="Times New Roman" w:cs="Times New Roman"/>
+                <w:sz w:val="24"/>
+                <w:szCs w:val="24"/>
+              </w:rPr>
+              <w:t>Implementación y Verificación de Requisito 04</w:t>
+            </w:r>
+          </w:p>
+        </w:tc>
+        <w:tc>
+          <w:tcPr>
+            <w:tcW w:w="2123" w:type="dxa"/>
+            <w:tcBorders>
+              <w:top w:val="single" w:sz="4" w:space="0" w:color="auto"/>
+              <w:left w:val="single" w:sz="4" w:space="0" w:color="auto"/>
+              <w:bottom w:val="single" w:sz="4" w:space="0" w:color="auto"/>
+              <w:right w:val="single" w:sz="4" w:space="0" w:color="auto"/>
+            </w:tcBorders>
+          </w:tcPr>
+          <w:p>
+            <w:pPr>
+              <w:rPr>
+                <w:rFonts w:ascii="Times New Roman" w:hAnsi="Times New Roman" w:cs="Times New Roman"/>
+                <w:sz w:val="24"/>
+                <w:szCs w:val="24"/>
+              </w:rPr>
+            </w:pPr>
+            <w:r>
+              <w:rPr>
+                <w:rFonts w:ascii="Times New Roman" w:hAnsi="Times New Roman" w:cs="Times New Roman"/>
+                <w:sz w:val="24"/>
+                <w:szCs w:val="24"/>
+              </w:rPr>
+              <w:t>Borrador</w:t>
+            </w:r>
+          </w:p>
+        </w:tc>
+        <w:tc>
+          <w:tcPr>
+            <w:tcW w:w="2124" w:type="dxa"/>
+            <w:tcBorders>
+              <w:top w:val="single" w:sz="4" w:space="0" w:color="auto"/>
+              <w:left w:val="single" w:sz="4" w:space="0" w:color="auto"/>
+              <w:bottom w:val="single" w:sz="4" w:space="0" w:color="auto"/>
+              <w:right w:val="single" w:sz="4" w:space="0" w:color="auto"/>
+            </w:tcBorders>
+            <w:vAlign w:val="bottom"/>
+          </w:tcPr>
+          <w:p>
+            <w:pPr>
+              <w:rPr>
+                <w:rFonts w:ascii="Times New Roman" w:hAnsi="Times New Roman" w:cs="Times New Roman"/>
+                <w:sz w:val="24"/>
+                <w:szCs w:val="24"/>
+              </w:rPr>
+            </w:pPr>
+            <w:r>
+              <w:rPr>
+                <w:rFonts w:ascii="Times New Roman" w:hAnsi="Times New Roman" w:cs="Times New Roman"/>
+                <w:sz w:val="24"/>
+                <w:szCs w:val="24"/>
+              </w:rPr>
+              <w:t>01/06/2023</w:t>
+            </w:r>
+          </w:p>
+        </w:tc>
+        <w:tc>
+          <w:tcPr>
+            <w:tcW w:w="2124" w:type="dxa"/>
+            <w:tcBorders>
+              <w:top w:val="single" w:sz="4" w:space="0" w:color="auto"/>
+              <w:left w:val="single" w:sz="4" w:space="0" w:color="auto"/>
+              <w:bottom w:val="single" w:sz="4" w:space="0" w:color="auto"/>
+              <w:right w:val="single" w:sz="4" w:space="0" w:color="auto"/>
+            </w:tcBorders>
+            <w:vAlign w:val="bottom"/>
+          </w:tcPr>
+          <w:p>
+            <w:pPr>
+              <w:rPr>
+                <w:rFonts w:ascii="Times New Roman" w:hAnsi="Times New Roman" w:cs="Times New Roman"/>
+                <w:sz w:val="24"/>
+                <w:szCs w:val="24"/>
+              </w:rPr>
+            </w:pPr>
+            <w:r>
+              <w:rPr>
+                <w:rFonts w:ascii="Times New Roman" w:hAnsi="Times New Roman" w:cs="Times New Roman"/>
+                <w:sz w:val="24"/>
+                <w:szCs w:val="24"/>
+              </w:rPr>
+              <w:t>10/06/2023</w:t>
+            </w:r>
           </w:p>
         </w:tc>
       </w:tr>
@@ -23129,8 +23503,8 @@
           <w:szCs w:val="28"/>
         </w:rPr>
       </w:pPr>
-      <w:bookmarkStart w:id="43" w:name="_egkv1bjxysqa" w:colFirst="0" w:colLast="0"/>
-      <w:bookmarkEnd w:id="43"/>
+      <w:bookmarkStart w:id="42" w:name="_egkv1bjxysqa" w:colFirst="0" w:colLast="0"/>
+      <w:bookmarkEnd w:id="42"/>
       <w:r>
         <w:rPr>
           <w:rFonts w:ascii="Times New Roman" w:eastAsia="Times New Roman" w:hAnsi="Times New Roman" w:cs="Times New Roman"/>
@@ -23168,16 +23542,7 @@
           <w:sz w:val="24"/>
           <w:szCs w:val="24"/>
         </w:rPr>
-        <w:t xml:space="preserve"> Se establecerán los procedimientos para el control de los elementos de la configuración del software, incluyendo el </w:t>
-      </w:r>
-      <w:r>
-        <w:rPr>
-          <w:rFonts w:ascii="Times New Roman" w:eastAsia="Times New Roman" w:hAnsi="Times New Roman" w:cs="Times New Roman"/>
-          <w:sz w:val="24"/>
-          <w:szCs w:val="24"/>
-        </w:rPr>
-        <w:lastRenderedPageBreak/>
-        <w:t>seguimiento de cambios, la gestión de versiones, la gestión de ramas y la integración continua.</w:t>
+        <w:t xml:space="preserve"> Se establecerán los procedimientos para el control de los elementos de la configuración del software, incluyendo el seguimiento de cambios, la gestión de versiones, la gestión de ramas y la integración continua.</w:t>
       </w:r>
     </w:p>
     <w:p>
@@ -23208,33 +23573,7 @@
           <w:sz w:val="24"/>
           <w:szCs w:val="24"/>
         </w:rPr>
-        <w:t xml:space="preserve"> Se establecerá un repositorio </w:t>
-      </w:r>
-      <w:r>
-        <w:rPr>
-          <w:rFonts w:ascii="Times New Roman" w:eastAsia="Times New Roman" w:hAnsi="Times New Roman" w:cs="Times New Roman"/>
-          <w:sz w:val="24"/>
-          <w:szCs w:val="24"/>
-        </w:rPr>
-        <w:t xml:space="preserve">de control de versiones para el almacenamiento y seguimiento de los cambios en los elementos de la configuración del software. Se podrían utilizar herramientas de control de versiones como </w:t>
-      </w:r>
-      <w:proofErr w:type="spellStart"/>
-      <w:r>
-        <w:rPr>
-          <w:rFonts w:ascii="Times New Roman" w:eastAsia="Times New Roman" w:hAnsi="Times New Roman" w:cs="Times New Roman"/>
-          <w:sz w:val="24"/>
-          <w:szCs w:val="24"/>
-        </w:rPr>
-        <w:t>Git</w:t>
-      </w:r>
-      <w:proofErr w:type="spellEnd"/>
-      <w:r>
-        <w:rPr>
-          <w:rFonts w:ascii="Times New Roman" w:eastAsia="Times New Roman" w:hAnsi="Times New Roman" w:cs="Times New Roman"/>
-          <w:sz w:val="24"/>
-          <w:szCs w:val="24"/>
-        </w:rPr>
-        <w:t xml:space="preserve">, </w:t>
+        <w:t xml:space="preserve"> Se establecerá un repositorio de control de versiones para el almacenamiento y seguimiento de los cambios en los elementos de la configuración del software. Se podrían utilizar herramientas de control de versiones como Git, </w:t>
       </w:r>
       <w:proofErr w:type="spellStart"/>
       <w:r>
@@ -23301,15 +23640,7 @@
           <w:sz w:val="24"/>
           <w:szCs w:val="24"/>
         </w:rPr>
-        <w:t xml:space="preserve"> Se estable</w:t>
-      </w:r>
-      <w:r>
-        <w:rPr>
-          <w:rFonts w:ascii="Times New Roman" w:eastAsia="Times New Roman" w:hAnsi="Times New Roman" w:cs="Times New Roman"/>
-          <w:sz w:val="24"/>
-          <w:szCs w:val="24"/>
-        </w:rPr>
-        <w:t>cerá un proceso para la gestión de versiones, para controlar los cambios y las versiones de los elementos de la configuración del software, incluyendo la identificación de versiones, la creación de ramas y la gestión de ramas.</w:t>
+        <w:t xml:space="preserve"> Se establecerá un proceso para la gestión de versiones, para controlar los cambios y las versiones de los elementos de la configuración del software, incluyendo la identificación de versiones, la creación de ramas y la gestión de ramas.</w:t>
       </w:r>
     </w:p>
     <w:p>
@@ -23340,15 +23671,7 @@
           <w:sz w:val="24"/>
           <w:szCs w:val="24"/>
         </w:rPr>
-        <w:t xml:space="preserve"> Se esta</w:t>
-      </w:r>
-      <w:r>
-        <w:rPr>
-          <w:rFonts w:ascii="Times New Roman" w:eastAsia="Times New Roman" w:hAnsi="Times New Roman" w:cs="Times New Roman"/>
-          <w:sz w:val="24"/>
-          <w:szCs w:val="24"/>
-        </w:rPr>
-        <w:t>blecerá un proceso de integración continua para el control de la configuración del software, para automatizar la compilación, las pruebas y la generación de versiones del software.</w:t>
+        <w:t xml:space="preserve"> Se establecerá un proceso de integración continua para el control de la configuración del software, para automatizar la compilación, las pruebas y la generación de versiones del software.</w:t>
       </w:r>
     </w:p>
     <w:p>
@@ -23379,15 +23702,7 @@
           <w:sz w:val="24"/>
           <w:szCs w:val="24"/>
         </w:rPr>
-        <w:t xml:space="preserve"> Se establecerá un proceso de gestión de cambios para el</w:t>
-      </w:r>
-      <w:r>
-        <w:rPr>
-          <w:rFonts w:ascii="Times New Roman" w:eastAsia="Times New Roman" w:hAnsi="Times New Roman" w:cs="Times New Roman"/>
-          <w:sz w:val="24"/>
-          <w:szCs w:val="24"/>
-        </w:rPr>
-        <w:t xml:space="preserve"> control de la configuración del software, para registrar y gestionar los cambios en los elementos de la configuración del software.</w:t>
+        <w:t xml:space="preserve"> Se establecerá un proceso de gestión de cambios para el control de la configuración del software, para registrar y gestionar los cambios en los elementos de la configuración del software.</w:t>
       </w:r>
     </w:p>
     <w:p>
@@ -23418,15 +23733,7 @@
           <w:sz w:val="24"/>
           <w:szCs w:val="24"/>
         </w:rPr>
-        <w:t>: Se establecerá un proceso de auditoría periódica de la configuración del software, para gara</w:t>
-      </w:r>
-      <w:r>
-        <w:rPr>
-          <w:rFonts w:ascii="Times New Roman" w:eastAsia="Times New Roman" w:hAnsi="Times New Roman" w:cs="Times New Roman"/>
-          <w:sz w:val="24"/>
-          <w:szCs w:val="24"/>
-        </w:rPr>
-        <w:t>ntizar que se están aplicando adecuadamente los procedimientos de control de la configuración del software.</w:t>
+        <w:t>: Se establecerá un proceso de auditoría periódica de la configuración del software, para garantizar que se están aplicando adecuadamente los procedimientos de control de la configuración del software.</w:t>
       </w:r>
     </w:p>
     <w:p>
@@ -23448,8 +23755,8 @@
           <w:szCs w:val="28"/>
         </w:rPr>
       </w:pPr>
-      <w:bookmarkStart w:id="44" w:name="_av7pwnufcllt" w:colFirst="0" w:colLast="0"/>
-      <w:bookmarkEnd w:id="44"/>
+      <w:bookmarkStart w:id="43" w:name="_av7pwnufcllt" w:colFirst="0" w:colLast="0"/>
+      <w:bookmarkEnd w:id="43"/>
       <w:r>
         <w:rPr>
           <w:rFonts w:ascii="Times New Roman" w:eastAsia="Times New Roman" w:hAnsi="Times New Roman" w:cs="Times New Roman"/>
@@ -23488,16 +23795,7 @@
           <w:sz w:val="24"/>
           <w:szCs w:val="24"/>
         </w:rPr>
-        <w:t xml:space="preserve"> Se identificarán los diferentes componentes del sistema, como el código fuente, la </w:t>
-      </w:r>
-      <w:r>
-        <w:rPr>
-          <w:rFonts w:ascii="Times New Roman" w:eastAsia="Times New Roman" w:hAnsi="Times New Roman" w:cs="Times New Roman"/>
-          <w:sz w:val="24"/>
-          <w:szCs w:val="24"/>
-        </w:rPr>
-        <w:lastRenderedPageBreak/>
-        <w:t>base de datos, los documentos de diseño y requisitos, los manuales de usuario, entre otros. Cada uno de estos componentes se consideraría un EC.</w:t>
+        <w:t xml:space="preserve"> Se identificarán los diferentes componentes del sistema, como el código fuente, la base de datos, los documentos de diseño y requisitos, los manuales de usuario, entre otros. Cada uno de estos componentes se consideraría un EC.</w:t>
       </w:r>
     </w:p>
     <w:p>
@@ -23529,15 +23827,7 @@
           <w:sz w:val="24"/>
           <w:szCs w:val="24"/>
         </w:rPr>
-        <w:t xml:space="preserve"> Se utilizará un sistema de control de versiones para gestionar el código fuente y cualqui</w:t>
-      </w:r>
-      <w:r>
-        <w:rPr>
-          <w:rFonts w:ascii="Times New Roman" w:eastAsia="Times New Roman" w:hAnsi="Times New Roman" w:cs="Times New Roman"/>
-          <w:sz w:val="24"/>
-          <w:szCs w:val="24"/>
-        </w:rPr>
-        <w:t>er otro componente que cambie con el tiempo. Esto permitiría rastrear los cambios realizados a lo largo del tiempo y permitiría volver a versiones anteriores si fuera necesario.</w:t>
+        <w:t xml:space="preserve"> Se utilizará un sistema de control de versiones para gestionar el código fuente y cualquier otro componente que cambie con el tiempo. Esto permitiría rastrear los cambios realizados a lo largo del tiempo y permitiría volver a versiones anteriores si fuera necesario.</w:t>
       </w:r>
     </w:p>
     <w:p>
@@ -23601,15 +23891,7 @@
           <w:sz w:val="24"/>
           <w:szCs w:val="24"/>
         </w:rPr>
-        <w:t xml:space="preserve"> Se m</w:t>
-      </w:r>
-      <w:r>
-        <w:rPr>
-          <w:rFonts w:ascii="Times New Roman" w:eastAsia="Times New Roman" w:hAnsi="Times New Roman" w:cs="Times New Roman"/>
-          <w:sz w:val="24"/>
-          <w:szCs w:val="24"/>
-        </w:rPr>
-        <w:t>antendrá un registro de todas las versiones de los EC, así como de todos los cambios realizados en el sistema. Esto permitiría realizar un seguimiento del historial de cambios y proporcionará una visión general de la evolución del sistema.</w:t>
+        <w:t xml:space="preserve"> Se mantendrá un registro de todas las versiones de los EC, así como de todos los cambios realizados en el sistema. Esto permitiría realizar un seguimiento del historial de cambios y proporcionará una visión general de la evolución del sistema.</w:t>
       </w:r>
     </w:p>
     <w:p>
@@ -23633,32 +23915,15 @@
           <w:sz w:val="24"/>
           <w:szCs w:val="24"/>
         </w:rPr>
-        <w:t>Gestión de la do</w:t>
-      </w:r>
-      <w:r>
-        <w:rPr>
-          <w:rFonts w:ascii="Times New Roman" w:eastAsia="Times New Roman" w:hAnsi="Times New Roman" w:cs="Times New Roman"/>
-          <w:b/>
-          <w:sz w:val="24"/>
-          <w:szCs w:val="24"/>
-        </w:rPr>
-        <w:t>cumentación:</w:t>
-      </w:r>
-      <w:r>
-        <w:rPr>
-          <w:rFonts w:ascii="Times New Roman" w:eastAsia="Times New Roman" w:hAnsi="Times New Roman" w:cs="Times New Roman"/>
-          <w:sz w:val="24"/>
-          <w:szCs w:val="24"/>
-        </w:rPr>
-        <w:t xml:space="preserve"> Se establecerá un proceso para gestionar la documentación relacionada con el sistema, como los requisitos, los diseños y los manuales de usuario. Esta documentación se consideraría también como EC y se mantendría actualizada a medida que cambi</w:t>
-      </w:r>
-      <w:r>
-        <w:rPr>
-          <w:rFonts w:ascii="Times New Roman" w:eastAsia="Times New Roman" w:hAnsi="Times New Roman" w:cs="Times New Roman"/>
-          <w:sz w:val="24"/>
-          <w:szCs w:val="24"/>
-        </w:rPr>
-        <w:t>e el sistema.</w:t>
+        <w:t>Gestión de la documentación:</w:t>
+      </w:r>
+      <w:r>
+        <w:rPr>
+          <w:rFonts w:ascii="Times New Roman" w:eastAsia="Times New Roman" w:hAnsi="Times New Roman" w:cs="Times New Roman"/>
+          <w:sz w:val="24"/>
+          <w:szCs w:val="24"/>
+        </w:rPr>
+        <w:t xml:space="preserve"> Se establecerá un proceso para gestionar la documentación relacionada con el sistema, como los requisitos, los diseños y los manuales de usuario. Esta documentación se consideraría también como EC y se mantendría actualizada a medida que cambie el sistema.</w:t>
       </w:r>
     </w:p>
     <w:p>
@@ -23708,8 +23973,8 @@
           <w:szCs w:val="28"/>
         </w:rPr>
       </w:pPr>
-      <w:bookmarkStart w:id="45" w:name="_rym7pxoa1tg4" w:colFirst="0" w:colLast="0"/>
-      <w:bookmarkEnd w:id="45"/>
+      <w:bookmarkStart w:id="44" w:name="_rym7pxoa1tg4" w:colFirst="0" w:colLast="0"/>
+      <w:bookmarkEnd w:id="44"/>
       <w:r>
         <w:rPr>
           <w:rFonts w:ascii="Times New Roman" w:eastAsia="Times New Roman" w:hAnsi="Times New Roman" w:cs="Times New Roman"/>
@@ -23758,32 +24023,7 @@
           <w:sz w:val="24"/>
           <w:szCs w:val="24"/>
         </w:rPr>
-        <w:t xml:space="preserve"> En esta fase, se defi</w:t>
-      </w:r>
-      <w:r>
-        <w:rPr>
-          <w:rFonts w:ascii="Times New Roman" w:eastAsia="Times New Roman" w:hAnsi="Times New Roman" w:cs="Times New Roman"/>
-          <w:sz w:val="24"/>
-          <w:szCs w:val="24"/>
-        </w:rPr>
-        <w:t xml:space="preserve">nirán los objetivos de la entrega, el alcance y los requisitos de los usuarios, así como se identificarán los </w:t>
-      </w:r>
-      <w:r>
-        <w:rPr>
-          <w:rFonts w:ascii="Times New Roman" w:eastAsia="Times New Roman" w:hAnsi="Times New Roman" w:cs="Times New Roman"/>
-          <w:sz w:val="24"/>
-          <w:szCs w:val="24"/>
-        </w:rPr>
-        <w:lastRenderedPageBreak/>
-        <w:t>recursos necesarios y se programarán las actividades. Se establecerá un calendario de lanzamiento para asegurarse de que el software esté listo pa</w:t>
-      </w:r>
-      <w:r>
-        <w:rPr>
-          <w:rFonts w:ascii="Times New Roman" w:eastAsia="Times New Roman" w:hAnsi="Times New Roman" w:cs="Times New Roman"/>
-          <w:sz w:val="24"/>
-          <w:szCs w:val="24"/>
-        </w:rPr>
-        <w:t>ra su entrega en la fecha acordada.</w:t>
+        <w:t xml:space="preserve"> En esta fase, se definirán los objetivos de la entrega, el alcance y los requisitos de los usuarios, así como se identificarán los recursos necesarios y se programarán las actividades. Se establecerá un calendario de lanzamiento para asegurarse de que el software esté listo para su entrega en la fecha acordada.</w:t>
       </w:r>
     </w:p>
     <w:p>
@@ -23879,15 +24119,7 @@
           <w:sz w:val="24"/>
           <w:szCs w:val="24"/>
         </w:rPr>
-        <w:t xml:space="preserve"> En esta fase, se preparará el software</w:t>
-      </w:r>
-      <w:r>
-        <w:rPr>
-          <w:rFonts w:ascii="Times New Roman" w:eastAsia="Times New Roman" w:hAnsi="Times New Roman" w:cs="Times New Roman"/>
-          <w:sz w:val="24"/>
-          <w:szCs w:val="24"/>
-        </w:rPr>
-        <w:t xml:space="preserve"> para su distribución, lo que incluirá la creación de paquetes de instalación, la documentación y la creación de imágenes de disco. También se creará un manual de usuario que detalle el proceso de uso del software para los usuarios finales.</w:t>
+        <w:t xml:space="preserve"> En esta fase, se preparará el software para su distribución, lo que incluirá la creación de paquetes de instalación, la documentación y la creación de imágenes de disco. También se creará un manual de usuario que detalle el proceso de uso del software para los usuarios finales.</w:t>
       </w:r>
     </w:p>
     <w:p>
@@ -23911,16 +24143,7 @@
           <w:sz w:val="24"/>
           <w:szCs w:val="24"/>
         </w:rPr>
-        <w:t xml:space="preserve">Distribución y </w:t>
-      </w:r>
-      <w:r>
-        <w:rPr>
-          <w:rFonts w:ascii="Times New Roman" w:eastAsia="Times New Roman" w:hAnsi="Times New Roman" w:cs="Times New Roman"/>
-          <w:b/>
-          <w:sz w:val="24"/>
-          <w:szCs w:val="24"/>
-        </w:rPr>
-        <w:t>Soporte:</w:t>
+        <w:t>Distribución y Soporte:</w:t>
       </w:r>
       <w:r>
         <w:rPr>
@@ -23944,8 +24167,8 @@
           <w:szCs w:val="28"/>
         </w:rPr>
       </w:pPr>
-      <w:bookmarkStart w:id="46" w:name="_f6nglgioh8hm" w:colFirst="0" w:colLast="0"/>
-      <w:bookmarkEnd w:id="46"/>
+      <w:bookmarkStart w:id="45" w:name="_f6nglgioh8hm" w:colFirst="0" w:colLast="0"/>
+      <w:bookmarkEnd w:id="45"/>
       <w:r>
         <w:rPr>
           <w:rFonts w:ascii="Times New Roman" w:eastAsia="Times New Roman" w:hAnsi="Times New Roman" w:cs="Times New Roman"/>
@@ -24115,7 +24338,6 @@
           <w:sz w:val="24"/>
           <w:szCs w:val="24"/>
         </w:rPr>
-        <w:lastRenderedPageBreak/>
         <w:t>GitKraken</w:t>
       </w:r>
       <w:proofErr w:type="spellEnd"/>
@@ -24200,15 +24422,7 @@
           <w:sz w:val="24"/>
           <w:szCs w:val="24"/>
         </w:rPr>
-        <w:t>GitHub: GitHub. (s.f.). Recuperado el 19 de abril del 2023, d</w:t>
-      </w:r>
-      <w:r>
-        <w:rPr>
-          <w:rFonts w:ascii="Times New Roman" w:eastAsia="Times New Roman" w:hAnsi="Times New Roman" w:cs="Times New Roman"/>
-          <w:sz w:val="24"/>
-          <w:szCs w:val="24"/>
-        </w:rPr>
-        <w:t xml:space="preserve">e </w:t>
+        <w:t xml:space="preserve">GitHub: GitHub. (s.f.). Recuperado el 19 de abril del 2023, de </w:t>
       </w:r>
       <w:hyperlink r:id="rId15">
         <w:r>
@@ -24430,17 +24644,7 @@
             <w:szCs w:val="24"/>
             <w:u w:val="single"/>
           </w:rPr>
-          <w:t>ht</w:t>
-        </w:r>
-        <w:r>
-          <w:rPr>
-            <w:rFonts w:ascii="Times New Roman" w:eastAsia="Times New Roman" w:hAnsi="Times New Roman" w:cs="Times New Roman"/>
-            <w:color w:val="1155CC"/>
-            <w:sz w:val="24"/>
-            <w:szCs w:val="24"/>
-            <w:u w:val="single"/>
-          </w:rPr>
-          <w:t>tps://visualstudio.microsoft.com/tfs/</w:t>
+          <w:t>https://visualstudio.microsoft.com/tfs/</w:t>
         </w:r>
       </w:hyperlink>
       <w:r>
@@ -24477,7 +24681,7 @@
 </file>
 
 <file path=word/endnotes.xml><?xml version="1.0" encoding="utf-8"?>
-<w:endnotes xmlns:wpc="http://schemas.microsoft.com/office/word/2010/wordprocessingCanvas" xmlns:cx="http://schemas.microsoft.com/office/drawing/2014/chartex" xmlns:cx1="http://schemas.microsoft.com/office/drawing/2015/9/8/chartex" xmlns:mc="http://schemas.openxmlformats.org/markup-compatibility/2006" xmlns:o="urn:schemas-microsoft-com:office:office" xmlns:r="http://schemas.openxmlformats.org/officeDocument/2006/relationships" xmlns:m="http://schemas.openxmlformats.org/officeDocument/2006/math" xmlns:v="urn:schemas-microsoft-com:vml" xmlns:wp14="http://schemas.microsoft.com/office/word/2010/wordprocessingDrawing" xmlns:wp="http://schemas.openxmlformats.org/drawingml/2006/wordprocessingDrawing" xmlns:w10="urn:schemas-microsoft-com:office:word" xmlns:w="http://schemas.openxmlformats.org/wordprocessingml/2006/main" xmlns:w14="http://schemas.microsoft.com/office/word/2010/wordml" xmlns:w15="http://schemas.microsoft.com/office/word/2012/wordml" xmlns:w16se="http://schemas.microsoft.com/office/word/2015/wordml/symex" xmlns:wpg="http://schemas.microsoft.com/office/word/2010/wordprocessingGroup" xmlns:wpi="http://schemas.microsoft.com/office/word/2010/wordprocessingInk" xmlns:wne="http://schemas.microsoft.com/office/word/2006/wordml" xmlns:wps="http://schemas.microsoft.com/office/word/2010/wordprocessingShape" mc:Ignorable="w14 w15 w16se wp14">
+<w:endnotes xmlns:wpc="http://schemas.microsoft.com/office/word/2010/wordprocessingCanvas" xmlns:cx="http://schemas.microsoft.com/office/drawing/2014/chartex" xmlns:cx1="http://schemas.microsoft.com/office/drawing/2015/9/8/chartex" xmlns:cx2="http://schemas.microsoft.com/office/drawing/2015/10/21/chartex" xmlns:cx3="http://schemas.microsoft.com/office/drawing/2016/5/9/chartex" xmlns:cx4="http://schemas.microsoft.com/office/drawing/2016/5/10/chartex" xmlns:cx5="http://schemas.microsoft.com/office/drawing/2016/5/11/chartex" xmlns:cx6="http://schemas.microsoft.com/office/drawing/2016/5/12/chartex" xmlns:cx7="http://schemas.microsoft.com/office/drawing/2016/5/13/chartex" xmlns:cx8="http://schemas.microsoft.com/office/drawing/2016/5/14/chartex" xmlns:mc="http://schemas.openxmlformats.org/markup-compatibility/2006" xmlns:aink="http://schemas.microsoft.com/office/drawing/2016/ink" xmlns:am3d="http://schemas.microsoft.com/office/drawing/2017/model3d" xmlns:o="urn:schemas-microsoft-com:office:office" xmlns:oel="http://schemas.microsoft.com/office/2019/extlst" xmlns:r="http://schemas.openxmlformats.org/officeDocument/2006/relationships" xmlns:m="http://schemas.openxmlformats.org/officeDocument/2006/math" xmlns:v="urn:schemas-microsoft-com:vml" xmlns:wp14="http://schemas.microsoft.com/office/word/2010/wordprocessingDrawing" xmlns:wp="http://schemas.openxmlformats.org/drawingml/2006/wordprocessingDrawing" xmlns:w10="urn:schemas-microsoft-com:office:word" xmlns:w="http://schemas.openxmlformats.org/wordprocessingml/2006/main" xmlns:w14="http://schemas.microsoft.com/office/word/2010/wordml" xmlns:w15="http://schemas.microsoft.com/office/word/2012/wordml" xmlns:w16cex="http://schemas.microsoft.com/office/word/2018/wordml/cex" xmlns:w16cid="http://schemas.microsoft.com/office/word/2016/wordml/cid" xmlns:w16="http://schemas.microsoft.com/office/word/2018/wordml" xmlns:w16sdtdh="http://schemas.microsoft.com/office/word/2020/wordml/sdtdatahash" xmlns:w16se="http://schemas.microsoft.com/office/word/2015/wordml/symex" xmlns:wpg="http://schemas.microsoft.com/office/word/2010/wordprocessingGroup" xmlns:wpi="http://schemas.microsoft.com/office/word/2010/wordprocessingInk" xmlns:wne="http://schemas.microsoft.com/office/word/2006/wordml" xmlns:wps="http://schemas.microsoft.com/office/word/2010/wordprocessingShape" mc:Ignorable="w14 w15 w16se w16cid w16 w16cex w16sdtdh wp14">
   <w:endnote w:type="separator" w:id="-1">
     <w:p>
       <w:pPr>
@@ -24502,13 +24706,13 @@
 </file>
 
 <file path=word/footer1.xml><?xml version="1.0" encoding="utf-8"?>
-<w:ftr xmlns:wpc="http://schemas.microsoft.com/office/word/2010/wordprocessingCanvas" xmlns:cx="http://schemas.microsoft.com/office/drawing/2014/chartex" xmlns:cx1="http://schemas.microsoft.com/office/drawing/2015/9/8/chartex" xmlns:mc="http://schemas.openxmlformats.org/markup-compatibility/2006" xmlns:o="urn:schemas-microsoft-com:office:office" xmlns:r="http://schemas.openxmlformats.org/officeDocument/2006/relationships" xmlns:m="http://schemas.openxmlformats.org/officeDocument/2006/math" xmlns:v="urn:schemas-microsoft-com:vml" xmlns:wp14="http://schemas.microsoft.com/office/word/2010/wordprocessingDrawing" xmlns:wp="http://schemas.openxmlformats.org/drawingml/2006/wordprocessingDrawing" xmlns:w10="urn:schemas-microsoft-com:office:word" xmlns:w="http://schemas.openxmlformats.org/wordprocessingml/2006/main" xmlns:w14="http://schemas.microsoft.com/office/word/2010/wordml" xmlns:w15="http://schemas.microsoft.com/office/word/2012/wordml" xmlns:w16se="http://schemas.microsoft.com/office/word/2015/wordml/symex" xmlns:wpg="http://schemas.microsoft.com/office/word/2010/wordprocessingGroup" xmlns:wpi="http://schemas.microsoft.com/office/word/2010/wordprocessingInk" xmlns:wne="http://schemas.microsoft.com/office/word/2006/wordml" xmlns:wps="http://schemas.microsoft.com/office/word/2010/wordprocessingShape" mc:Ignorable="w14 w15 w16se wp14">
+<w:ftr xmlns:wpc="http://schemas.microsoft.com/office/word/2010/wordprocessingCanvas" xmlns:cx="http://schemas.microsoft.com/office/drawing/2014/chartex" xmlns:cx1="http://schemas.microsoft.com/office/drawing/2015/9/8/chartex" xmlns:cx2="http://schemas.microsoft.com/office/drawing/2015/10/21/chartex" xmlns:cx3="http://schemas.microsoft.com/office/drawing/2016/5/9/chartex" xmlns:cx4="http://schemas.microsoft.com/office/drawing/2016/5/10/chartex" xmlns:cx5="http://schemas.microsoft.com/office/drawing/2016/5/11/chartex" xmlns:cx6="http://schemas.microsoft.com/office/drawing/2016/5/12/chartex" xmlns:cx7="http://schemas.microsoft.com/office/drawing/2016/5/13/chartex" xmlns:cx8="http://schemas.microsoft.com/office/drawing/2016/5/14/chartex" xmlns:mc="http://schemas.openxmlformats.org/markup-compatibility/2006" xmlns:aink="http://schemas.microsoft.com/office/drawing/2016/ink" xmlns:am3d="http://schemas.microsoft.com/office/drawing/2017/model3d" xmlns:o="urn:schemas-microsoft-com:office:office" xmlns:oel="http://schemas.microsoft.com/office/2019/extlst" xmlns:r="http://schemas.openxmlformats.org/officeDocument/2006/relationships" xmlns:m="http://schemas.openxmlformats.org/officeDocument/2006/math" xmlns:v="urn:schemas-microsoft-com:vml" xmlns:wp14="http://schemas.microsoft.com/office/word/2010/wordprocessingDrawing" xmlns:wp="http://schemas.openxmlformats.org/drawingml/2006/wordprocessingDrawing" xmlns:w10="urn:schemas-microsoft-com:office:word" xmlns:w="http://schemas.openxmlformats.org/wordprocessingml/2006/main" xmlns:w14="http://schemas.microsoft.com/office/word/2010/wordml" xmlns:w15="http://schemas.microsoft.com/office/word/2012/wordml" xmlns:w16cex="http://schemas.microsoft.com/office/word/2018/wordml/cex" xmlns:w16cid="http://schemas.microsoft.com/office/word/2016/wordml/cid" xmlns:w16="http://schemas.microsoft.com/office/word/2018/wordml" xmlns:w16sdtdh="http://schemas.microsoft.com/office/word/2020/wordml/sdtdatahash" xmlns:w16se="http://schemas.microsoft.com/office/word/2015/wordml/symex" xmlns:wpg="http://schemas.microsoft.com/office/word/2010/wordprocessingGroup" xmlns:wpi="http://schemas.microsoft.com/office/word/2010/wordprocessingInk" xmlns:wne="http://schemas.microsoft.com/office/word/2006/wordml" xmlns:wps="http://schemas.microsoft.com/office/word/2010/wordprocessingShape" mc:Ignorable="w14 w15 w16se w16cid w16 w16cex w16sdtdh wp14">
   <w:p/>
 </w:ftr>
 </file>
 
 <file path=word/footnotes.xml><?xml version="1.0" encoding="utf-8"?>
-<w:footnotes xmlns:wpc="http://schemas.microsoft.com/office/word/2010/wordprocessingCanvas" xmlns:cx="http://schemas.microsoft.com/office/drawing/2014/chartex" xmlns:cx1="http://schemas.microsoft.com/office/drawing/2015/9/8/chartex" xmlns:mc="http://schemas.openxmlformats.org/markup-compatibility/2006" xmlns:o="urn:schemas-microsoft-com:office:office" xmlns:r="http://schemas.openxmlformats.org/officeDocument/2006/relationships" xmlns:m="http://schemas.openxmlformats.org/officeDocument/2006/math" xmlns:v="urn:schemas-microsoft-com:vml" xmlns:wp14="http://schemas.microsoft.com/office/word/2010/wordprocessingDrawing" xmlns:wp="http://schemas.openxmlformats.org/drawingml/2006/wordprocessingDrawing" xmlns:w10="urn:schemas-microsoft-com:office:word" xmlns:w="http://schemas.openxmlformats.org/wordprocessingml/2006/main" xmlns:w14="http://schemas.microsoft.com/office/word/2010/wordml" xmlns:w15="http://schemas.microsoft.com/office/word/2012/wordml" xmlns:w16se="http://schemas.microsoft.com/office/word/2015/wordml/symex" xmlns:wpg="http://schemas.microsoft.com/office/word/2010/wordprocessingGroup" xmlns:wpi="http://schemas.microsoft.com/office/word/2010/wordprocessingInk" xmlns:wne="http://schemas.microsoft.com/office/word/2006/wordml" xmlns:wps="http://schemas.microsoft.com/office/word/2010/wordprocessingShape" mc:Ignorable="w14 w15 w16se wp14">
+<w:footnotes xmlns:wpc="http://schemas.microsoft.com/office/word/2010/wordprocessingCanvas" xmlns:cx="http://schemas.microsoft.com/office/drawing/2014/chartex" xmlns:cx1="http://schemas.microsoft.com/office/drawing/2015/9/8/chartex" xmlns:cx2="http://schemas.microsoft.com/office/drawing/2015/10/21/chartex" xmlns:cx3="http://schemas.microsoft.com/office/drawing/2016/5/9/chartex" xmlns:cx4="http://schemas.microsoft.com/office/drawing/2016/5/10/chartex" xmlns:cx5="http://schemas.microsoft.com/office/drawing/2016/5/11/chartex" xmlns:cx6="http://schemas.microsoft.com/office/drawing/2016/5/12/chartex" xmlns:cx7="http://schemas.microsoft.com/office/drawing/2016/5/13/chartex" xmlns:cx8="http://schemas.microsoft.com/office/drawing/2016/5/14/chartex" xmlns:mc="http://schemas.openxmlformats.org/markup-compatibility/2006" xmlns:aink="http://schemas.microsoft.com/office/drawing/2016/ink" xmlns:am3d="http://schemas.microsoft.com/office/drawing/2017/model3d" xmlns:o="urn:schemas-microsoft-com:office:office" xmlns:oel="http://schemas.microsoft.com/office/2019/extlst" xmlns:r="http://schemas.openxmlformats.org/officeDocument/2006/relationships" xmlns:m="http://schemas.openxmlformats.org/officeDocument/2006/math" xmlns:v="urn:schemas-microsoft-com:vml" xmlns:wp14="http://schemas.microsoft.com/office/word/2010/wordprocessingDrawing" xmlns:wp="http://schemas.openxmlformats.org/drawingml/2006/wordprocessingDrawing" xmlns:w10="urn:schemas-microsoft-com:office:word" xmlns:w="http://schemas.openxmlformats.org/wordprocessingml/2006/main" xmlns:w14="http://schemas.microsoft.com/office/word/2010/wordml" xmlns:w15="http://schemas.microsoft.com/office/word/2012/wordml" xmlns:w16cex="http://schemas.microsoft.com/office/word/2018/wordml/cex" xmlns:w16cid="http://schemas.microsoft.com/office/word/2016/wordml/cid" xmlns:w16="http://schemas.microsoft.com/office/word/2018/wordml" xmlns:w16sdtdh="http://schemas.microsoft.com/office/word/2020/wordml/sdtdatahash" xmlns:w16se="http://schemas.microsoft.com/office/word/2015/wordml/symex" xmlns:wpg="http://schemas.microsoft.com/office/word/2010/wordprocessingGroup" xmlns:wpi="http://schemas.microsoft.com/office/word/2010/wordprocessingInk" xmlns:wne="http://schemas.microsoft.com/office/word/2006/wordml" xmlns:wps="http://schemas.microsoft.com/office/word/2010/wordprocessingShape" mc:Ignorable="w14 w15 w16se w16cid w16 w16cex w16sdtdh wp14">
   <w:footnote w:type="separator" w:id="-1">
     <w:p>
       <w:pPr>
@@ -24533,7 +24737,7 @@
 </file>
 
 <file path=word/header1.xml><?xml version="1.0" encoding="utf-8"?>
-<w:hdr xmlns:wpc="http://schemas.microsoft.com/office/word/2010/wordprocessingCanvas" xmlns:cx="http://schemas.microsoft.com/office/drawing/2014/chartex" xmlns:cx1="http://schemas.microsoft.com/office/drawing/2015/9/8/chartex" xmlns:mc="http://schemas.openxmlformats.org/markup-compatibility/2006" xmlns:o="urn:schemas-microsoft-com:office:office" xmlns:r="http://schemas.openxmlformats.org/officeDocument/2006/relationships" xmlns:m="http://schemas.openxmlformats.org/officeDocument/2006/math" xmlns:v="urn:schemas-microsoft-com:vml" xmlns:wp14="http://schemas.microsoft.com/office/word/2010/wordprocessingDrawing" xmlns:wp="http://schemas.openxmlformats.org/drawingml/2006/wordprocessingDrawing" xmlns:w10="urn:schemas-microsoft-com:office:word" xmlns:w="http://schemas.openxmlformats.org/wordprocessingml/2006/main" xmlns:w14="http://schemas.microsoft.com/office/word/2010/wordml" xmlns:w15="http://schemas.microsoft.com/office/word/2012/wordml" xmlns:w16se="http://schemas.microsoft.com/office/word/2015/wordml/symex" xmlns:wpg="http://schemas.microsoft.com/office/word/2010/wordprocessingGroup" xmlns:wpi="http://schemas.microsoft.com/office/word/2010/wordprocessingInk" xmlns:wne="http://schemas.microsoft.com/office/word/2006/wordml" xmlns:wps="http://schemas.microsoft.com/office/word/2010/wordprocessingShape" mc:Ignorable="w14 w15 w16se wp14">
+<w:hdr xmlns:wpc="http://schemas.microsoft.com/office/word/2010/wordprocessingCanvas" xmlns:cx="http://schemas.microsoft.com/office/drawing/2014/chartex" xmlns:cx1="http://schemas.microsoft.com/office/drawing/2015/9/8/chartex" xmlns:cx2="http://schemas.microsoft.com/office/drawing/2015/10/21/chartex" xmlns:cx3="http://schemas.microsoft.com/office/drawing/2016/5/9/chartex" xmlns:cx4="http://schemas.microsoft.com/office/drawing/2016/5/10/chartex" xmlns:cx5="http://schemas.microsoft.com/office/drawing/2016/5/11/chartex" xmlns:cx6="http://schemas.microsoft.com/office/drawing/2016/5/12/chartex" xmlns:cx7="http://schemas.microsoft.com/office/drawing/2016/5/13/chartex" xmlns:cx8="http://schemas.microsoft.com/office/drawing/2016/5/14/chartex" xmlns:mc="http://schemas.openxmlformats.org/markup-compatibility/2006" xmlns:aink="http://schemas.microsoft.com/office/drawing/2016/ink" xmlns:am3d="http://schemas.microsoft.com/office/drawing/2017/model3d" xmlns:o="urn:schemas-microsoft-com:office:office" xmlns:oel="http://schemas.microsoft.com/office/2019/extlst" xmlns:r="http://schemas.openxmlformats.org/officeDocument/2006/relationships" xmlns:m="http://schemas.openxmlformats.org/officeDocument/2006/math" xmlns:v="urn:schemas-microsoft-com:vml" xmlns:wp14="http://schemas.microsoft.com/office/word/2010/wordprocessingDrawing" xmlns:wp="http://schemas.openxmlformats.org/drawingml/2006/wordprocessingDrawing" xmlns:w10="urn:schemas-microsoft-com:office:word" xmlns:w="http://schemas.openxmlformats.org/wordprocessingml/2006/main" xmlns:w14="http://schemas.microsoft.com/office/word/2010/wordml" xmlns:w15="http://schemas.microsoft.com/office/word/2012/wordml" xmlns:w16cex="http://schemas.microsoft.com/office/word/2018/wordml/cex" xmlns:w16cid="http://schemas.microsoft.com/office/word/2016/wordml/cid" xmlns:w16="http://schemas.microsoft.com/office/word/2018/wordml" xmlns:w16sdtdh="http://schemas.microsoft.com/office/word/2020/wordml/sdtdatahash" xmlns:w16se="http://schemas.microsoft.com/office/word/2015/wordml/symex" xmlns:wpg="http://schemas.microsoft.com/office/word/2010/wordprocessingGroup" xmlns:wpi="http://schemas.microsoft.com/office/word/2010/wordprocessingInk" xmlns:wne="http://schemas.microsoft.com/office/word/2006/wordml" xmlns:wps="http://schemas.microsoft.com/office/word/2010/wordprocessingShape" mc:Ignorable="w14 w15 w16se w16cid w16 w16cex w16sdtdh wp14">
   <w:p>
     <w:pPr>
       <w:pBdr>
@@ -24621,13 +24825,13 @@
 </file>
 
 <file path=word/header2.xml><?xml version="1.0" encoding="utf-8"?>
-<w:hdr xmlns:wpc="http://schemas.microsoft.com/office/word/2010/wordprocessingCanvas" xmlns:cx="http://schemas.microsoft.com/office/drawing/2014/chartex" xmlns:cx1="http://schemas.microsoft.com/office/drawing/2015/9/8/chartex" xmlns:mc="http://schemas.openxmlformats.org/markup-compatibility/2006" xmlns:o="urn:schemas-microsoft-com:office:office" xmlns:r="http://schemas.openxmlformats.org/officeDocument/2006/relationships" xmlns:m="http://schemas.openxmlformats.org/officeDocument/2006/math" xmlns:v="urn:schemas-microsoft-com:vml" xmlns:wp14="http://schemas.microsoft.com/office/word/2010/wordprocessingDrawing" xmlns:wp="http://schemas.openxmlformats.org/drawingml/2006/wordprocessingDrawing" xmlns:w10="urn:schemas-microsoft-com:office:word" xmlns:w="http://schemas.openxmlformats.org/wordprocessingml/2006/main" xmlns:w14="http://schemas.microsoft.com/office/word/2010/wordml" xmlns:w15="http://schemas.microsoft.com/office/word/2012/wordml" xmlns:w16se="http://schemas.microsoft.com/office/word/2015/wordml/symex" xmlns:wpg="http://schemas.microsoft.com/office/word/2010/wordprocessingGroup" xmlns:wpi="http://schemas.microsoft.com/office/word/2010/wordprocessingInk" xmlns:wne="http://schemas.microsoft.com/office/word/2006/wordml" xmlns:wps="http://schemas.microsoft.com/office/word/2010/wordprocessingShape" mc:Ignorable="w14 w15 w16se wp14">
+<w:hdr xmlns:wpc="http://schemas.microsoft.com/office/word/2010/wordprocessingCanvas" xmlns:cx="http://schemas.microsoft.com/office/drawing/2014/chartex" xmlns:cx1="http://schemas.microsoft.com/office/drawing/2015/9/8/chartex" xmlns:cx2="http://schemas.microsoft.com/office/drawing/2015/10/21/chartex" xmlns:cx3="http://schemas.microsoft.com/office/drawing/2016/5/9/chartex" xmlns:cx4="http://schemas.microsoft.com/office/drawing/2016/5/10/chartex" xmlns:cx5="http://schemas.microsoft.com/office/drawing/2016/5/11/chartex" xmlns:cx6="http://schemas.microsoft.com/office/drawing/2016/5/12/chartex" xmlns:cx7="http://schemas.microsoft.com/office/drawing/2016/5/13/chartex" xmlns:cx8="http://schemas.microsoft.com/office/drawing/2016/5/14/chartex" xmlns:mc="http://schemas.openxmlformats.org/markup-compatibility/2006" xmlns:aink="http://schemas.microsoft.com/office/drawing/2016/ink" xmlns:am3d="http://schemas.microsoft.com/office/drawing/2017/model3d" xmlns:o="urn:schemas-microsoft-com:office:office" xmlns:oel="http://schemas.microsoft.com/office/2019/extlst" xmlns:r="http://schemas.openxmlformats.org/officeDocument/2006/relationships" xmlns:m="http://schemas.openxmlformats.org/officeDocument/2006/math" xmlns:v="urn:schemas-microsoft-com:vml" xmlns:wp14="http://schemas.microsoft.com/office/word/2010/wordprocessingDrawing" xmlns:wp="http://schemas.openxmlformats.org/drawingml/2006/wordprocessingDrawing" xmlns:w10="urn:schemas-microsoft-com:office:word" xmlns:w="http://schemas.openxmlformats.org/wordprocessingml/2006/main" xmlns:w14="http://schemas.microsoft.com/office/word/2010/wordml" xmlns:w15="http://schemas.microsoft.com/office/word/2012/wordml" xmlns:w16cex="http://schemas.microsoft.com/office/word/2018/wordml/cex" xmlns:w16cid="http://schemas.microsoft.com/office/word/2016/wordml/cid" xmlns:w16="http://schemas.microsoft.com/office/word/2018/wordml" xmlns:w16sdtdh="http://schemas.microsoft.com/office/word/2020/wordml/sdtdatahash" xmlns:w16se="http://schemas.microsoft.com/office/word/2015/wordml/symex" xmlns:wpg="http://schemas.microsoft.com/office/word/2010/wordprocessingGroup" xmlns:wpi="http://schemas.microsoft.com/office/word/2010/wordprocessingInk" xmlns:wne="http://schemas.microsoft.com/office/word/2006/wordml" xmlns:wps="http://schemas.microsoft.com/office/word/2010/wordprocessingShape" mc:Ignorable="w14 w15 w16se w16cid w16 w16cex w16sdtdh wp14">
   <w:p/>
 </w:hdr>
 </file>
 
 <file path=word/numbering.xml><?xml version="1.0" encoding="utf-8"?>
-<w:numbering xmlns:wpc="http://schemas.microsoft.com/office/word/2010/wordprocessingCanvas" xmlns:cx="http://schemas.microsoft.com/office/drawing/2014/chartex" xmlns:cx1="http://schemas.microsoft.com/office/drawing/2015/9/8/chartex" xmlns:mc="http://schemas.openxmlformats.org/markup-compatibility/2006" xmlns:o="urn:schemas-microsoft-com:office:office" xmlns:r="http://schemas.openxmlformats.org/officeDocument/2006/relationships" xmlns:m="http://schemas.openxmlformats.org/officeDocument/2006/math" xmlns:v="urn:schemas-microsoft-com:vml" xmlns:wp14="http://schemas.microsoft.com/office/word/2010/wordprocessingDrawing" xmlns:wp="http://schemas.openxmlformats.org/drawingml/2006/wordprocessingDrawing" xmlns:w10="urn:schemas-microsoft-com:office:word" xmlns:w="http://schemas.openxmlformats.org/wordprocessingml/2006/main" xmlns:w14="http://schemas.microsoft.com/office/word/2010/wordml" xmlns:w15="http://schemas.microsoft.com/office/word/2012/wordml" xmlns:w16se="http://schemas.microsoft.com/office/word/2015/wordml/symex" xmlns:wpg="http://schemas.microsoft.com/office/word/2010/wordprocessingGroup" xmlns:wpi="http://schemas.microsoft.com/office/word/2010/wordprocessingInk" xmlns:wne="http://schemas.microsoft.com/office/word/2006/wordml" xmlns:wps="http://schemas.microsoft.com/office/word/2010/wordprocessingShape" mc:Ignorable="w14 w15 w16se wp14">
+<w:numbering xmlns:wpc="http://schemas.microsoft.com/office/word/2010/wordprocessingCanvas" xmlns:cx="http://schemas.microsoft.com/office/drawing/2014/chartex" xmlns:cx1="http://schemas.microsoft.com/office/drawing/2015/9/8/chartex" xmlns:cx2="http://schemas.microsoft.com/office/drawing/2015/10/21/chartex" xmlns:cx3="http://schemas.microsoft.com/office/drawing/2016/5/9/chartex" xmlns:cx4="http://schemas.microsoft.com/office/drawing/2016/5/10/chartex" xmlns:cx5="http://schemas.microsoft.com/office/drawing/2016/5/11/chartex" xmlns:cx6="http://schemas.microsoft.com/office/drawing/2016/5/12/chartex" xmlns:cx7="http://schemas.microsoft.com/office/drawing/2016/5/13/chartex" xmlns:cx8="http://schemas.microsoft.com/office/drawing/2016/5/14/chartex" xmlns:mc="http://schemas.openxmlformats.org/markup-compatibility/2006" xmlns:aink="http://schemas.microsoft.com/office/drawing/2016/ink" xmlns:am3d="http://schemas.microsoft.com/office/drawing/2017/model3d" xmlns:o="urn:schemas-microsoft-com:office:office" xmlns:oel="http://schemas.microsoft.com/office/2019/extlst" xmlns:r="http://schemas.openxmlformats.org/officeDocument/2006/relationships" xmlns:m="http://schemas.openxmlformats.org/officeDocument/2006/math" xmlns:v="urn:schemas-microsoft-com:vml" xmlns:wp14="http://schemas.microsoft.com/office/word/2010/wordprocessingDrawing" xmlns:wp="http://schemas.openxmlformats.org/drawingml/2006/wordprocessingDrawing" xmlns:w10="urn:schemas-microsoft-com:office:word" xmlns:w="http://schemas.openxmlformats.org/wordprocessingml/2006/main" xmlns:w14="http://schemas.microsoft.com/office/word/2010/wordml" xmlns:w15="http://schemas.microsoft.com/office/word/2012/wordml" xmlns:w16cex="http://schemas.microsoft.com/office/word/2018/wordml/cex" xmlns:w16cid="http://schemas.microsoft.com/office/word/2016/wordml/cid" xmlns:w16="http://schemas.microsoft.com/office/word/2018/wordml" xmlns:w16sdtdh="http://schemas.microsoft.com/office/word/2020/wordml/sdtdatahash" xmlns:w16se="http://schemas.microsoft.com/office/word/2015/wordml/symex" xmlns:wpg="http://schemas.microsoft.com/office/word/2010/wordprocessingGroup" xmlns:wpi="http://schemas.microsoft.com/office/word/2010/wordprocessingInk" xmlns:wne="http://schemas.microsoft.com/office/word/2006/wordml" xmlns:wps="http://schemas.microsoft.com/office/word/2010/wordprocessingShape" mc:Ignorable="w14 w15 w16se w16cid w16 w16cex w16sdtdh wp14">
   <w:abstractNum w:abstractNumId="0" w15:restartNumberingAfterBreak="0">
     <w:nsid w:val="02F52D67"/>
     <w:multiLevelType w:val="multilevel"/>
@@ -27426,86 +27630,86 @@
       </w:rPr>
     </w:lvl>
   </w:abstractNum>
-  <w:num w:numId="1">
+  <w:num w:numId="1" w16cid:durableId="703823137">
     <w:abstractNumId w:val="13"/>
   </w:num>
-  <w:num w:numId="2">
+  <w:num w:numId="2" w16cid:durableId="1605573347">
     <w:abstractNumId w:val="21"/>
   </w:num>
-  <w:num w:numId="3">
+  <w:num w:numId="3" w16cid:durableId="809591788">
     <w:abstractNumId w:val="4"/>
   </w:num>
-  <w:num w:numId="4">
+  <w:num w:numId="4" w16cid:durableId="853804633">
     <w:abstractNumId w:val="8"/>
   </w:num>
-  <w:num w:numId="5">
+  <w:num w:numId="5" w16cid:durableId="880165277">
     <w:abstractNumId w:val="3"/>
   </w:num>
-  <w:num w:numId="6">
+  <w:num w:numId="6" w16cid:durableId="21133839">
     <w:abstractNumId w:val="9"/>
   </w:num>
-  <w:num w:numId="7">
+  <w:num w:numId="7" w16cid:durableId="545407349">
     <w:abstractNumId w:val="12"/>
   </w:num>
-  <w:num w:numId="8">
+  <w:num w:numId="8" w16cid:durableId="352728448">
     <w:abstractNumId w:val="6"/>
   </w:num>
-  <w:num w:numId="9">
+  <w:num w:numId="9" w16cid:durableId="1778332933">
     <w:abstractNumId w:val="10"/>
   </w:num>
-  <w:num w:numId="10">
+  <w:num w:numId="10" w16cid:durableId="1390878644">
     <w:abstractNumId w:val="5"/>
   </w:num>
-  <w:num w:numId="11">
+  <w:num w:numId="11" w16cid:durableId="1501384699">
     <w:abstractNumId w:val="18"/>
   </w:num>
-  <w:num w:numId="12">
+  <w:num w:numId="12" w16cid:durableId="174156280">
     <w:abstractNumId w:val="1"/>
   </w:num>
-  <w:num w:numId="13">
+  <w:num w:numId="13" w16cid:durableId="807480648">
     <w:abstractNumId w:val="23"/>
   </w:num>
-  <w:num w:numId="14">
+  <w:num w:numId="14" w16cid:durableId="226764365">
     <w:abstractNumId w:val="11"/>
   </w:num>
-  <w:num w:numId="15">
+  <w:num w:numId="15" w16cid:durableId="911231949">
     <w:abstractNumId w:val="0"/>
   </w:num>
-  <w:num w:numId="16">
+  <w:num w:numId="16" w16cid:durableId="490145815">
     <w:abstractNumId w:val="7"/>
   </w:num>
-  <w:num w:numId="17">
+  <w:num w:numId="17" w16cid:durableId="648435875">
     <w:abstractNumId w:val="17"/>
   </w:num>
-  <w:num w:numId="18">
+  <w:num w:numId="18" w16cid:durableId="744840271">
     <w:abstractNumId w:val="2"/>
   </w:num>
-  <w:num w:numId="19">
+  <w:num w:numId="19" w16cid:durableId="1588348382">
     <w:abstractNumId w:val="20"/>
   </w:num>
-  <w:num w:numId="20">
+  <w:num w:numId="20" w16cid:durableId="1704018270">
     <w:abstractNumId w:val="16"/>
   </w:num>
-  <w:num w:numId="21">
+  <w:num w:numId="21" w16cid:durableId="171454176">
     <w:abstractNumId w:val="14"/>
   </w:num>
-  <w:num w:numId="22">
+  <w:num w:numId="22" w16cid:durableId="1338342105">
     <w:abstractNumId w:val="24"/>
   </w:num>
-  <w:num w:numId="23">
+  <w:num w:numId="23" w16cid:durableId="1083726071">
     <w:abstractNumId w:val="15"/>
   </w:num>
-  <w:num w:numId="24">
+  <w:num w:numId="24" w16cid:durableId="1793396702">
     <w:abstractNumId w:val="19"/>
   </w:num>
-  <w:num w:numId="25">
+  <w:num w:numId="25" w16cid:durableId="1780954033">
     <w:abstractNumId w:val="22"/>
   </w:num>
 </w:numbering>
 </file>
 
 <file path=word/styles.xml><?xml version="1.0" encoding="utf-8"?>
-<w:styles xmlns:mc="http://schemas.openxmlformats.org/markup-compatibility/2006" xmlns:r="http://schemas.openxmlformats.org/officeDocument/2006/relationships" xmlns:w="http://schemas.openxmlformats.org/wordprocessingml/2006/main" xmlns:w14="http://schemas.microsoft.com/office/word/2010/wordml" xmlns:w15="http://schemas.microsoft.com/office/word/2012/wordml" xmlns:w16se="http://schemas.microsoft.com/office/word/2015/wordml/symex" mc:Ignorable="w14 w15 w16se">
+<w:styles xmlns:mc="http://schemas.openxmlformats.org/markup-compatibility/2006" xmlns:r="http://schemas.openxmlformats.org/officeDocument/2006/relationships" xmlns:w="http://schemas.openxmlformats.org/wordprocessingml/2006/main" xmlns:w14="http://schemas.microsoft.com/office/word/2010/wordml" xmlns:w15="http://schemas.microsoft.com/office/word/2012/wordml" xmlns:w16cex="http://schemas.microsoft.com/office/word/2018/wordml/cex" xmlns:w16cid="http://schemas.microsoft.com/office/word/2016/wordml/cid" xmlns:w16="http://schemas.microsoft.com/office/word/2018/wordml" xmlns:w16sdtdh="http://schemas.microsoft.com/office/word/2020/wordml/sdtdatahash" xmlns:w16se="http://schemas.microsoft.com/office/word/2015/wordml/symex" mc:Ignorable="w14 w15 w16se w16cid w16 w16cex w16sdtdh">
   <w:docDefaults>
     <w:rPrDefault>
       <w:rPr>
@@ -27521,7 +27725,7 @@
       </w:pPr>
     </w:pPrDefault>
   </w:docDefaults>
-  <w:latentStyles w:defLockedState="0" w:defUIPriority="99" w:defSemiHidden="0" w:defUnhideWhenUsed="0" w:defQFormat="0" w:count="371">
+  <w:latentStyles w:defLockedState="0" w:defUIPriority="99" w:defSemiHidden="0" w:defUnhideWhenUsed="0" w:defQFormat="0" w:count="376">
     <w:lsdException w:name="Normal" w:uiPriority="0" w:qFormat="1"/>
     <w:lsdException w:name="heading 1" w:uiPriority="9" w:qFormat="1"/>
     <w:lsdException w:name="heading 2" w:semiHidden="1" w:uiPriority="9" w:unhideWhenUsed="1" w:qFormat="1"/>
@@ -27893,6 +28097,11 @@
     <w:lsdException w:name="List Table 5 Dark Accent 6" w:uiPriority="50"/>
     <w:lsdException w:name="List Table 6 Colorful Accent 6" w:uiPriority="51"/>
     <w:lsdException w:name="List Table 7 Colorful Accent 6" w:uiPriority="52"/>
+    <w:lsdException w:name="Mention" w:semiHidden="1" w:unhideWhenUsed="1"/>
+    <w:lsdException w:name="Smart Hyperlink" w:semiHidden="1" w:unhideWhenUsed="1"/>
+    <w:lsdException w:name="Hashtag" w:semiHidden="1" w:unhideWhenUsed="1"/>
+    <w:lsdException w:name="Unresolved Mention" w:semiHidden="1" w:unhideWhenUsed="1"/>
+    <w:lsdException w:name="Smart Link" w:semiHidden="1" w:unhideWhenUsed="1"/>
   </w:latentStyles>
   <w:style w:type="paragraph" w:default="1" w:styleId="Normal">
     <w:name w:val="Normal"/>

</xml_diff>

<commit_message>
Agregando items a la calsificacion
</commit_message>
<xml_diff>
--- a/Documentos/Planes/Plan de Gestión de la Configuración.docx
+++ b/Documentos/Planes/Plan de Gestión de la Configuración.docx
@@ -467,7 +467,25 @@
           <w:sz w:val="24"/>
           <w:szCs w:val="24"/>
         </w:rPr>
-        <w:t xml:space="preserve">, analista y administradora de base de datos con amplia experiencia en el desarrollo de aplicaciones web personalizadas y software empresarial. Geomar Willy </w:t>
+        <w:t xml:space="preserve">, analista y administradora de base de datos con amplia experiencia en el desarrollo de aplicaciones web personalizadas y software empresarial. </w:t>
+      </w:r>
+      <w:proofErr w:type="spellStart"/>
+      <w:r>
+        <w:rPr>
+          <w:rFonts w:ascii="Times New Roman" w:eastAsia="Times New Roman" w:hAnsi="Times New Roman" w:cs="Times New Roman"/>
+          <w:sz w:val="24"/>
+          <w:szCs w:val="24"/>
+        </w:rPr>
+        <w:t>Geomar</w:t>
+      </w:r>
+      <w:proofErr w:type="spellEnd"/>
+      <w:r>
+        <w:rPr>
+          <w:rFonts w:ascii="Times New Roman" w:eastAsia="Times New Roman" w:hAnsi="Times New Roman" w:cs="Times New Roman"/>
+          <w:sz w:val="24"/>
+          <w:szCs w:val="24"/>
+        </w:rPr>
+        <w:t xml:space="preserve"> Willy </w:t>
       </w:r>
       <w:proofErr w:type="spellStart"/>
       <w:r>
@@ -596,7 +614,7 @@
           <w:sz w:val="24"/>
           <w:szCs w:val="24"/>
         </w:rPr>
-        <w:t xml:space="preserve"> Merino, </w:t>
+        <w:t xml:space="preserve"> Merino, Jose Alessandro Quispe Cabello y Renzo </w:t>
       </w:r>
       <w:proofErr w:type="spellStart"/>
       <w:r>
@@ -605,7 +623,7 @@
           <w:sz w:val="24"/>
           <w:szCs w:val="24"/>
         </w:rPr>
-        <w:t>Jose</w:t>
+        <w:t>Jesus</w:t>
       </w:r>
       <w:proofErr w:type="spellEnd"/>
       <w:r>
@@ -614,7 +632,7 @@
           <w:sz w:val="24"/>
           <w:szCs w:val="24"/>
         </w:rPr>
-        <w:t xml:space="preserve"> Alessandro Quispe Cabello y Renzo </w:t>
+        <w:t xml:space="preserve"> </w:t>
       </w:r>
       <w:proofErr w:type="spellStart"/>
       <w:r>
@@ -623,6 +641,42 @@
           <w:sz w:val="24"/>
           <w:szCs w:val="24"/>
         </w:rPr>
+        <w:t>Leon</w:t>
+      </w:r>
+      <w:proofErr w:type="spellEnd"/>
+      <w:r>
+        <w:rPr>
+          <w:rFonts w:ascii="Times New Roman" w:eastAsia="Times New Roman" w:hAnsi="Times New Roman" w:cs="Times New Roman"/>
+          <w:sz w:val="24"/>
+          <w:szCs w:val="24"/>
+        </w:rPr>
+        <w:t xml:space="preserve"> Bautista. Fabricio es un diseñador UX con experiencia en el desarrollo de aplicaciones web personalizadas y aplicaciones móviles. Jose Alessandro es un </w:t>
+      </w:r>
+      <w:proofErr w:type="spellStart"/>
+      <w:r>
+        <w:rPr>
+          <w:rFonts w:ascii="Times New Roman" w:eastAsia="Times New Roman" w:hAnsi="Times New Roman" w:cs="Times New Roman"/>
+          <w:sz w:val="24"/>
+          <w:szCs w:val="24"/>
+        </w:rPr>
+        <w:t>tester</w:t>
+      </w:r>
+      <w:proofErr w:type="spellEnd"/>
+      <w:r>
+        <w:rPr>
+          <w:rFonts w:ascii="Times New Roman" w:eastAsia="Times New Roman" w:hAnsi="Times New Roman" w:cs="Times New Roman"/>
+          <w:sz w:val="24"/>
+          <w:szCs w:val="24"/>
+        </w:rPr>
+        <w:t xml:space="preserve"> y diseñador UI que se enfoca en la calidad y la experiencia de usuario. Renzo </w:t>
+      </w:r>
+      <w:proofErr w:type="spellStart"/>
+      <w:r>
+        <w:rPr>
+          <w:rFonts w:ascii="Times New Roman" w:eastAsia="Times New Roman" w:hAnsi="Times New Roman" w:cs="Times New Roman"/>
+          <w:sz w:val="24"/>
+          <w:szCs w:val="24"/>
+        </w:rPr>
         <w:t>Jesus</w:t>
       </w:r>
       <w:proofErr w:type="spellEnd"/>
@@ -632,79 +686,16 @@
           <w:sz w:val="24"/>
           <w:szCs w:val="24"/>
         </w:rPr>
-        <w:t xml:space="preserve"> </w:t>
-      </w:r>
-      <w:proofErr w:type="spellStart"/>
-      <w:r>
-        <w:rPr>
-          <w:rFonts w:ascii="Times New Roman" w:eastAsia="Times New Roman" w:hAnsi="Times New Roman" w:cs="Times New Roman"/>
-          <w:sz w:val="24"/>
-          <w:szCs w:val="24"/>
-        </w:rPr>
-        <w:t>Leon</w:t>
-      </w:r>
-      <w:proofErr w:type="spellEnd"/>
-      <w:r>
-        <w:rPr>
-          <w:rFonts w:ascii="Times New Roman" w:eastAsia="Times New Roman" w:hAnsi="Times New Roman" w:cs="Times New Roman"/>
-          <w:sz w:val="24"/>
-          <w:szCs w:val="24"/>
-        </w:rPr>
-        <w:t xml:space="preserve"> Bautista. Fabricio es un diseñador UX con experiencia en el desarrollo de aplicaciones web personalizadas y aplicaciones móviles. </w:t>
-      </w:r>
-      <w:proofErr w:type="spellStart"/>
-      <w:r>
-        <w:rPr>
-          <w:rFonts w:ascii="Times New Roman" w:eastAsia="Times New Roman" w:hAnsi="Times New Roman" w:cs="Times New Roman"/>
-          <w:sz w:val="24"/>
-          <w:szCs w:val="24"/>
-        </w:rPr>
-        <w:t>Jose</w:t>
-      </w:r>
-      <w:proofErr w:type="spellEnd"/>
-      <w:r>
-        <w:rPr>
-          <w:rFonts w:ascii="Times New Roman" w:eastAsia="Times New Roman" w:hAnsi="Times New Roman" w:cs="Times New Roman"/>
-          <w:sz w:val="24"/>
-          <w:szCs w:val="24"/>
-        </w:rPr>
-        <w:t xml:space="preserve"> Alessandro es un </w:t>
-      </w:r>
-      <w:proofErr w:type="spellStart"/>
-      <w:r>
-        <w:rPr>
-          <w:rFonts w:ascii="Times New Roman" w:eastAsia="Times New Roman" w:hAnsi="Times New Roman" w:cs="Times New Roman"/>
-          <w:sz w:val="24"/>
-          <w:szCs w:val="24"/>
-        </w:rPr>
-        <w:t>tester</w:t>
-      </w:r>
-      <w:proofErr w:type="spellEnd"/>
-      <w:r>
-        <w:rPr>
-          <w:rFonts w:ascii="Times New Roman" w:eastAsia="Times New Roman" w:hAnsi="Times New Roman" w:cs="Times New Roman"/>
-          <w:sz w:val="24"/>
-          <w:szCs w:val="24"/>
-        </w:rPr>
-        <w:t xml:space="preserve"> y diseñador UI que se enfoca en la calidad y la experiencia de usuario. Renzo </w:t>
-      </w:r>
-      <w:proofErr w:type="spellStart"/>
-      <w:r>
-        <w:rPr>
-          <w:rFonts w:ascii="Times New Roman" w:eastAsia="Times New Roman" w:hAnsi="Times New Roman" w:cs="Times New Roman"/>
-          <w:sz w:val="24"/>
-          <w:szCs w:val="24"/>
-        </w:rPr>
-        <w:t>Jesus</w:t>
-      </w:r>
-      <w:proofErr w:type="spellEnd"/>
-      <w:r>
-        <w:rPr>
-          <w:rFonts w:ascii="Times New Roman" w:eastAsia="Times New Roman" w:hAnsi="Times New Roman" w:cs="Times New Roman"/>
-          <w:sz w:val="24"/>
-          <w:szCs w:val="24"/>
-        </w:rPr>
-        <w:t xml:space="preserve"> es un diseñador UI con habilidades en la creación de interfaces de usuario atractivas y funcionales. En conjunto, el equipo de Quantum </w:t>
+        <w:t xml:space="preserve"> es un diseñador UI con habilidades en la creación de interfaces de usuario atractivas y funcionales. En conjunto, el equipo de </w:t>
+      </w:r>
+      <w:r>
+        <w:rPr>
+          <w:rFonts w:ascii="Times New Roman" w:eastAsia="Times New Roman" w:hAnsi="Times New Roman" w:cs="Times New Roman"/>
+          <w:sz w:val="24"/>
+          <w:szCs w:val="24"/>
+        </w:rPr>
+        <w:lastRenderedPageBreak/>
+        <w:t xml:space="preserve">Quantum </w:t>
       </w:r>
       <w:proofErr w:type="spellStart"/>
       <w:r>
@@ -860,7 +851,16 @@
           <w:sz w:val="24"/>
           <w:szCs w:val="24"/>
         </w:rPr>
-        <w:t xml:space="preserve">Nuestra empresa ha tenido la oportunidad de desarrollar dos proyectos exitosos y actualmente está trabajando en un tercero. El primer proyecto, un sistema de reservación de hoteles para el cliente HOTEL HORMIGA S.A.C, se completó hace 13 años. Durante la fase de desarrollo, nuestro equipo experimentó dificultades en la gestión de la configuración de software, incluida la falta de control de versiones del código fuente y la entrega errónea de versiones al cliente debido a la falta de gestión de control de cambios. A medida que avanzamos en nuestro segundo proyecto, un sistema de </w:t>
+        <w:t xml:space="preserve">Nuestra empresa ha tenido la oportunidad de desarrollar dos proyectos exitosos y actualmente está trabajando en un tercero. El primer proyecto, un sistema de reservación de hoteles para el cliente HOTEL HORMIGA S.A.C, se completó hace 13 años. Durante la fase de desarrollo, nuestro equipo experimentó dificultades en la gestión de la configuración de software, incluida la falta de control de versiones del código fuente y la entrega errónea de versiones al cliente debido a la falta </w:t>
+      </w:r>
+      <w:r>
+        <w:rPr>
+          <w:rFonts w:ascii="Times New Roman" w:eastAsia="Times New Roman" w:hAnsi="Times New Roman" w:cs="Times New Roman"/>
+          <w:sz w:val="24"/>
+          <w:szCs w:val="24"/>
+        </w:rPr>
+        <w:lastRenderedPageBreak/>
+        <w:t xml:space="preserve">de gestión de control de cambios. A medida que avanzamos en nuestro segundo proyecto, un sistema de </w:t>
       </w:r>
       <w:proofErr w:type="spellStart"/>
       <w:r>
@@ -1046,7 +1046,16 @@
           <w:sz w:val="24"/>
           <w:szCs w:val="24"/>
         </w:rPr>
-        <w:t xml:space="preserve"> Software S.A.C se asegura de que todos los elementos del Software se controlen y documenten adecuadamente en cada etapa del proceso de desarrollo. La empresa utiliza herramientas de control de cambios y gestión de la configuración para realizar un seguimiento de los cambios realizados en el código fuente, la documentación y otros elementos relacionados con el proyecto.</w:t>
+        <w:t xml:space="preserve"> Software S.A.C se asegura de que todos los elementos del Software se </w:t>
+      </w:r>
+      <w:r>
+        <w:rPr>
+          <w:rFonts w:ascii="Times New Roman" w:eastAsia="Times New Roman" w:hAnsi="Times New Roman" w:cs="Times New Roman"/>
+          <w:sz w:val="24"/>
+          <w:szCs w:val="24"/>
+        </w:rPr>
+        <w:lastRenderedPageBreak/>
+        <w:t>controlen y documenten adecuadamente en cada etapa del proceso de desarrollo. La empresa utiliza herramientas de control de cambios y gestión de la configuración para realizar un seguimiento de los cambios realizados en el código fuente, la documentación y otros elementos relacionados con el proyecto.</w:t>
       </w:r>
     </w:p>
     <w:p>
@@ -1325,6 +1334,7 @@
           <w:sz w:val="24"/>
           <w:szCs w:val="24"/>
         </w:rPr>
+        <w:lastRenderedPageBreak/>
         <w:t>Diversidad.</w:t>
       </w:r>
     </w:p>
@@ -1655,6 +1665,7 @@
           <w:sz w:val="24"/>
           <w:szCs w:val="24"/>
         </w:rPr>
+        <w:lastRenderedPageBreak/>
         <w:t>ADMINISTRADORES Y ANALISTAS DE BASE DE DATOS: encargados de la programación y diseño de la interfaz de usuario.</w:t>
       </w:r>
     </w:p>
@@ -1818,6 +1829,7 @@
           <w:sz w:val="24"/>
           <w:szCs w:val="24"/>
         </w:rPr>
+        <w:lastRenderedPageBreak/>
         <w:t>b)Propósito</w:t>
       </w:r>
       <w:proofErr w:type="gramEnd"/>
@@ -2020,6 +2032,7 @@
           <w:sz w:val="24"/>
           <w:szCs w:val="24"/>
         </w:rPr>
+        <w:lastRenderedPageBreak/>
         <w:t xml:space="preserve">En resumen, la gestión de configuración de software es esencial en el control de cambios en el desarrollo de software y contribuye directamente con el éxito y los resultados de los proyectos que desarrolla la empresa Quantum </w:t>
       </w:r>
       <w:proofErr w:type="spellStart"/>
@@ -4200,6 +4213,7 @@
           <w:sz w:val="24"/>
           <w:szCs w:val="24"/>
         </w:rPr>
+        <w:lastRenderedPageBreak/>
         <w:t xml:space="preserve">Nota. </w:t>
       </w:r>
       <w:r>
@@ -4549,6 +4563,7 @@
           <w:sz w:val="24"/>
           <w:szCs w:val="24"/>
         </w:rPr>
+        <w:lastRenderedPageBreak/>
         <w:t>Subversion</w:t>
       </w:r>
       <w:proofErr w:type="spellEnd"/>
@@ -4787,6 +4802,7 @@
           <w:sz w:val="24"/>
           <w:szCs w:val="24"/>
         </w:rPr>
+        <w:lastRenderedPageBreak/>
         <w:t>GitHub se basa en la arquitectura de Git, un sistema de control de versiones distribuido que permite a los usuarios colaborar en el desarrollo de software y rastrear cambios en el código fuente. El sistema utiliza una estructura de árbol de objetos para almacenar y recuperar versiones de archivos y se basa en la creación de ramas y fusiones para permitir que los desarrolladores trabajen en paralelo en diferentes características y correcciones de errores.</w:t>
       </w:r>
     </w:p>
@@ -5000,6 +5016,7 @@
           <w:sz w:val="24"/>
           <w:szCs w:val="24"/>
         </w:rPr>
+        <w:lastRenderedPageBreak/>
         <w:t>Proporciona un control de versiones completo y transparente, lo que permite a los desarrolladores seguir los cambios realizados en el código fuente y revertir cualquier cambio no deseado.</w:t>
       </w:r>
     </w:p>
@@ -5165,6 +5182,7 @@
           <w:sz w:val="24"/>
           <w:szCs w:val="24"/>
         </w:rPr>
+        <w:lastRenderedPageBreak/>
         <w:t>Los usuarios necesitan acceso a Internet para poder trabajar en sus proyectos y acceder a los repositorios. Si hay problemas de conectividad, puede haber dificultades para trabajar en su código fuente.</w:t>
       </w:r>
     </w:p>
@@ -6585,7 +6603,17 @@
                 <w:sz w:val="20"/>
                 <w:szCs w:val="20"/>
               </w:rPr>
-              <w:t>Documento de Especificación de Requisitos 03</w:t>
+              <w:t xml:space="preserve">Documento de </w:t>
+            </w:r>
+            <w:r>
+              <w:rPr>
+                <w:rFonts w:ascii="Arial" w:eastAsia="Arial" w:hAnsi="Arial" w:cs="Arial"/>
+                <w:i/>
+                <w:sz w:val="20"/>
+                <w:szCs w:val="20"/>
+              </w:rPr>
+              <w:lastRenderedPageBreak/>
+              <w:t>Especificación de Requisitos 03</w:t>
             </w:r>
           </w:p>
         </w:tc>
@@ -6617,6 +6645,7 @@
                 <w:sz w:val="20"/>
                 <w:szCs w:val="20"/>
               </w:rPr>
+              <w:lastRenderedPageBreak/>
               <w:t>SGDS - RS 03</w:t>
             </w:r>
           </w:p>
@@ -9471,7 +9500,18 @@
                 <w:sz w:val="20"/>
                 <w:szCs w:val="20"/>
               </w:rPr>
-              <w:t>Documento de implementación y Verificación de Requisito 04</w:t>
+              <w:t xml:space="preserve">Documento de </w:t>
+            </w:r>
+            <w:r>
+              <w:rPr>
+                <w:rFonts w:ascii="Arial" w:eastAsia="Arial" w:hAnsi="Arial" w:cs="Arial"/>
+                <w:i/>
+                <w:color w:val="1F1F1F"/>
+                <w:sz w:val="20"/>
+                <w:szCs w:val="20"/>
+              </w:rPr>
+              <w:lastRenderedPageBreak/>
+              <w:t>implementación y Verificación de Requisito 04</w:t>
             </w:r>
           </w:p>
         </w:tc>
@@ -9503,6 +9543,7 @@
                 <w:sz w:val="20"/>
                 <w:szCs w:val="20"/>
               </w:rPr>
+              <w:lastRenderedPageBreak/>
               <w:t>SGDS - IVR 04</w:t>
             </w:r>
           </w:p>
@@ -12406,7 +12447,17 @@
                 <w:sz w:val="20"/>
                 <w:szCs w:val="20"/>
               </w:rPr>
-              <w:t>Documento de configuración de servidores y redes</w:t>
+              <w:t xml:space="preserve">Documento de configuración de </w:t>
+            </w:r>
+            <w:r>
+              <w:rPr>
+                <w:rFonts w:ascii="Arial" w:eastAsia="Arial" w:hAnsi="Arial" w:cs="Arial"/>
+                <w:i/>
+                <w:sz w:val="20"/>
+                <w:szCs w:val="20"/>
+              </w:rPr>
+              <w:lastRenderedPageBreak/>
+              <w:t>servidores y redes</w:t>
             </w:r>
           </w:p>
         </w:tc>
@@ -12438,6 +12489,7 @@
                 <w:sz w:val="20"/>
                 <w:szCs w:val="20"/>
               </w:rPr>
+              <w:lastRenderedPageBreak/>
               <w:t>SRH-CSR</w:t>
             </w:r>
           </w:p>
@@ -14269,6 +14321,7 @@
                 <w:sz w:val="24"/>
                 <w:szCs w:val="24"/>
               </w:rPr>
+              <w:lastRenderedPageBreak/>
               <w:t>Casos</w:t>
             </w:r>
           </w:p>
@@ -15583,6 +15636,7 @@
           <w:sz w:val="24"/>
           <w:szCs w:val="24"/>
         </w:rPr>
+        <w:lastRenderedPageBreak/>
         <w:t>Cliente.-</w:t>
       </w:r>
       <w:proofErr w:type="gramEnd"/>
@@ -15699,19 +15753,8 @@
           <w:sz w:val="24"/>
           <w:szCs w:val="24"/>
         </w:rPr>
-        <w:t xml:space="preserve">Línea </w:t>
-      </w:r>
-      <w:proofErr w:type="gramStart"/>
-      <w:r>
-        <w:rPr>
-          <w:rFonts w:ascii="Times New Roman" w:eastAsia="Times New Roman" w:hAnsi="Times New Roman" w:cs="Times New Roman"/>
-          <w:b/>
-          <w:sz w:val="24"/>
-          <w:szCs w:val="24"/>
-        </w:rPr>
-        <w:t>base.-</w:t>
-      </w:r>
-      <w:proofErr w:type="gramEnd"/>
+        <w:t>Línea base.-</w:t>
+      </w:r>
       <w:r>
         <w:rPr>
           <w:rFonts w:ascii="Times New Roman" w:eastAsia="Times New Roman" w:hAnsi="Times New Roman" w:cs="Times New Roman"/>
@@ -15842,6 +15885,7 @@
           <w:rFonts w:ascii="Times New Roman" w:eastAsia="Times New Roman" w:hAnsi="Times New Roman" w:cs="Times New Roman"/>
           <w:i/>
         </w:rPr>
+        <w:lastRenderedPageBreak/>
         <w:t xml:space="preserve">Fuente. </w:t>
       </w:r>
       <w:r>
@@ -16288,6 +16332,7 @@
                 <w:sz w:val="24"/>
                 <w:szCs w:val="24"/>
               </w:rPr>
+              <w:lastRenderedPageBreak/>
               <w:t>Jefe de Proyecto</w:t>
             </w:r>
           </w:p>
@@ -16803,7 +16848,16 @@
           <w:sz w:val="24"/>
           <w:szCs w:val="24"/>
         </w:rPr>
-        <w:t>Por otro lado, los desarrolladores tienen acceso limitado, ya que solo pueden leer, escribir y ejecutar elementos de la librería, lo que les permite trabajar en los proyectos en los que están involucrados sin modificar otros elementos del repositorio.</w:t>
+        <w:t xml:space="preserve">Por otro lado, los desarrolladores tienen acceso limitado, ya que solo pueden leer, escribir y ejecutar elementos de la librería, lo </w:t>
+      </w:r>
+      <w:r>
+        <w:rPr>
+          <w:rFonts w:ascii="Times New Roman" w:eastAsia="Times New Roman" w:hAnsi="Times New Roman" w:cs="Times New Roman"/>
+          <w:sz w:val="24"/>
+          <w:szCs w:val="24"/>
+        </w:rPr>
+        <w:lastRenderedPageBreak/>
+        <w:t>que les permite trabajar en los proyectos en los que están involucrados sin modificar otros elementos del repositorio.</w:t>
       </w:r>
     </w:p>
     <w:p>
@@ -17279,18 +17333,8 @@
           <w:sz w:val="24"/>
           <w:szCs w:val="24"/>
         </w:rPr>
-        <w:t xml:space="preserve">Gerente de la Configuración: Quispe Cabello, </w:t>
-      </w:r>
-      <w:proofErr w:type="spellStart"/>
-      <w:r>
-        <w:rPr>
-          <w:rFonts w:ascii="Times New Roman" w:eastAsia="Times New Roman" w:hAnsi="Times New Roman" w:cs="Times New Roman"/>
-          <w:sz w:val="24"/>
-          <w:szCs w:val="24"/>
-        </w:rPr>
-        <w:t>Jose</w:t>
-      </w:r>
-      <w:proofErr w:type="spellEnd"/>
+        <w:t>Gerente de la Configuración: Quispe Cabello, Jose</w:t>
+      </w:r>
     </w:p>
     <w:p>
       <w:pPr>
@@ -17537,6 +17581,7 @@
           <w:sz w:val="24"/>
           <w:szCs w:val="24"/>
         </w:rPr>
+        <w:lastRenderedPageBreak/>
         <w:t>Por otro lado, los desarrolladores tienen acceso limitado, ya que solo pueden leer y ejecutar elementos de la librería.</w:t>
       </w:r>
     </w:p>
@@ -17958,25 +18003,7 @@
           <w:sz w:val="24"/>
           <w:szCs w:val="24"/>
         </w:rPr>
-        <w:t xml:space="preserve">Gerente de la Configuración: Quispe Cabello, </w:t>
-      </w:r>
-      <w:proofErr w:type="spellStart"/>
-      <w:r>
-        <w:rPr>
-          <w:rFonts w:ascii="Times New Roman" w:eastAsia="Times New Roman" w:hAnsi="Times New Roman" w:cs="Times New Roman"/>
-          <w:sz w:val="24"/>
-          <w:szCs w:val="24"/>
-        </w:rPr>
-        <w:t>Jose</w:t>
-      </w:r>
-      <w:proofErr w:type="spellEnd"/>
-      <w:r>
-        <w:rPr>
-          <w:rFonts w:ascii="Times New Roman" w:eastAsia="Times New Roman" w:hAnsi="Times New Roman" w:cs="Times New Roman"/>
-          <w:sz w:val="24"/>
-          <w:szCs w:val="24"/>
-        </w:rPr>
-        <w:t>.</w:t>
+        <w:t>Gerente de la Configuración: Quispe Cabello, Jose.</w:t>
       </w:r>
     </w:p>
     <w:p>
@@ -18172,6 +18199,7 @@
           <w:sz w:val="24"/>
           <w:szCs w:val="24"/>
         </w:rPr>
+        <w:lastRenderedPageBreak/>
         <w:t>En cuanto a los accesos a esta librería de la empresa, el Gerente de la Configuración tiene acceso completo, lo que le permite leer, escribir, ejecutar y eliminar elementos.</w:t>
       </w:r>
     </w:p>
@@ -18929,6 +18957,7 @@
               <w:rPr>
                 <w:rFonts w:ascii="Times New Roman" w:eastAsia="Times New Roman" w:hAnsi="Times New Roman" w:cs="Times New Roman"/>
               </w:rPr>
+              <w:lastRenderedPageBreak/>
               <w:t>LB1</w:t>
             </w:r>
           </w:p>
@@ -19873,6 +19902,7 @@
           <w:sz w:val="24"/>
           <w:szCs w:val="24"/>
         </w:rPr>
+        <w:lastRenderedPageBreak/>
         <w:t>Control de la Configuración</w:t>
       </w:r>
     </w:p>
@@ -20983,6 +21013,7 @@
               <w:bottom w:val="single" w:sz="4" w:space="0" w:color="auto"/>
               <w:right w:val="single" w:sz="4" w:space="0" w:color="auto"/>
             </w:tcBorders>
+            <w:vAlign w:val="bottom"/>
           </w:tcPr>
           <w:p>
             <w:pPr>
@@ -20992,6 +21023,22 @@
                 <w:szCs w:val="24"/>
               </w:rPr>
             </w:pPr>
+            <w:r>
+              <w:rPr>
+                <w:rFonts w:ascii="Times New Roman" w:hAnsi="Times New Roman" w:cs="Times New Roman"/>
+                <w:sz w:val="24"/>
+                <w:szCs w:val="24"/>
+              </w:rPr>
+              <w:t>Implementación y Verificación de Requisito 0</w:t>
+            </w:r>
+            <w:r>
+              <w:rPr>
+                <w:rFonts w:ascii="Times New Roman" w:hAnsi="Times New Roman" w:cs="Times New Roman"/>
+                <w:sz w:val="24"/>
+                <w:szCs w:val="24"/>
+              </w:rPr>
+              <w:t>1</w:t>
+            </w:r>
           </w:p>
         </w:tc>
         <w:tc>
@@ -21012,6 +21059,14 @@
                 <w:szCs w:val="24"/>
               </w:rPr>
             </w:pPr>
+            <w:r>
+              <w:rPr>
+                <w:rFonts w:ascii="Times New Roman" w:hAnsi="Times New Roman" w:cs="Times New Roman"/>
+                <w:sz w:val="24"/>
+                <w:szCs w:val="24"/>
+              </w:rPr>
+              <w:t>Aceptado</w:t>
+            </w:r>
           </w:p>
         </w:tc>
         <w:tc>
@@ -21023,6 +21078,7 @@
               <w:bottom w:val="single" w:sz="4" w:space="0" w:color="auto"/>
               <w:right w:val="single" w:sz="4" w:space="0" w:color="auto"/>
             </w:tcBorders>
+            <w:vAlign w:val="bottom"/>
           </w:tcPr>
           <w:p>
             <w:pPr>
@@ -21032,6 +21088,13 @@
                 <w:szCs w:val="24"/>
               </w:rPr>
             </w:pPr>
+            <w:r>
+              <w:rPr>
+                <w:rFonts w:ascii="Helvetica Neue" w:hAnsi="Helvetica Neue" w:cs="Arial"/>
+                <w:color w:val="000000"/>
+              </w:rPr>
+              <w:t>15/5/2023</w:t>
+            </w:r>
           </w:p>
         </w:tc>
         <w:tc>
@@ -21043,6 +21106,7 @@
               <w:bottom w:val="single" w:sz="4" w:space="0" w:color="auto"/>
               <w:right w:val="single" w:sz="4" w:space="0" w:color="auto"/>
             </w:tcBorders>
+            <w:vAlign w:val="bottom"/>
           </w:tcPr>
           <w:p>
             <w:pPr>
@@ -21052,908 +21116,13 @@
                 <w:szCs w:val="24"/>
               </w:rPr>
             </w:pPr>
-          </w:p>
-        </w:tc>
-      </w:tr>
-      <w:tr>
-        <w:tc>
-          <w:tcPr>
-            <w:tcW w:w="2123" w:type="dxa"/>
-            <w:tcBorders>
-              <w:top w:val="single" w:sz="4" w:space="0" w:color="auto"/>
-              <w:left w:val="single" w:sz="4" w:space="0" w:color="auto"/>
-              <w:bottom w:val="single" w:sz="4" w:space="0" w:color="auto"/>
-              <w:right w:val="single" w:sz="4" w:space="0" w:color="auto"/>
-            </w:tcBorders>
-          </w:tcPr>
-          <w:p>
-            <w:pPr>
-              <w:rPr>
-                <w:rFonts w:ascii="Times New Roman" w:hAnsi="Times New Roman" w:cs="Times New Roman"/>
-                <w:sz w:val="24"/>
-                <w:szCs w:val="24"/>
-              </w:rPr>
-            </w:pPr>
-          </w:p>
-        </w:tc>
-        <w:tc>
-          <w:tcPr>
-            <w:tcW w:w="2123" w:type="dxa"/>
-            <w:tcBorders>
-              <w:top w:val="single" w:sz="4" w:space="0" w:color="auto"/>
-              <w:left w:val="single" w:sz="4" w:space="0" w:color="auto"/>
-              <w:bottom w:val="single" w:sz="4" w:space="0" w:color="auto"/>
-              <w:right w:val="single" w:sz="4" w:space="0" w:color="auto"/>
-            </w:tcBorders>
-          </w:tcPr>
-          <w:p>
-            <w:pPr>
-              <w:rPr>
-                <w:rFonts w:ascii="Times New Roman" w:hAnsi="Times New Roman" w:cs="Times New Roman"/>
-                <w:sz w:val="24"/>
-                <w:szCs w:val="24"/>
-              </w:rPr>
-            </w:pPr>
-          </w:p>
-        </w:tc>
-        <w:tc>
-          <w:tcPr>
-            <w:tcW w:w="2124" w:type="dxa"/>
-            <w:tcBorders>
-              <w:top w:val="single" w:sz="4" w:space="0" w:color="auto"/>
-              <w:left w:val="single" w:sz="4" w:space="0" w:color="auto"/>
-              <w:bottom w:val="single" w:sz="4" w:space="0" w:color="auto"/>
-              <w:right w:val="single" w:sz="4" w:space="0" w:color="auto"/>
-            </w:tcBorders>
-          </w:tcPr>
-          <w:p>
-            <w:pPr>
-              <w:rPr>
-                <w:rFonts w:ascii="Times New Roman" w:hAnsi="Times New Roman" w:cs="Times New Roman"/>
-                <w:sz w:val="24"/>
-                <w:szCs w:val="24"/>
-              </w:rPr>
-            </w:pPr>
-          </w:p>
-        </w:tc>
-        <w:tc>
-          <w:tcPr>
-            <w:tcW w:w="2124" w:type="dxa"/>
-            <w:tcBorders>
-              <w:top w:val="single" w:sz="4" w:space="0" w:color="auto"/>
-              <w:left w:val="single" w:sz="4" w:space="0" w:color="auto"/>
-              <w:bottom w:val="single" w:sz="4" w:space="0" w:color="auto"/>
-              <w:right w:val="single" w:sz="4" w:space="0" w:color="auto"/>
-            </w:tcBorders>
-          </w:tcPr>
-          <w:p>
-            <w:pPr>
-              <w:rPr>
-                <w:rFonts w:ascii="Times New Roman" w:hAnsi="Times New Roman" w:cs="Times New Roman"/>
-                <w:sz w:val="24"/>
-                <w:szCs w:val="24"/>
-              </w:rPr>
-            </w:pPr>
-          </w:p>
-        </w:tc>
-      </w:tr>
-      <w:tr>
-        <w:tc>
-          <w:tcPr>
-            <w:tcW w:w="2123" w:type="dxa"/>
-            <w:tcBorders>
-              <w:top w:val="single" w:sz="4" w:space="0" w:color="auto"/>
-              <w:left w:val="single" w:sz="4" w:space="0" w:color="auto"/>
-              <w:bottom w:val="single" w:sz="4" w:space="0" w:color="auto"/>
-              <w:right w:val="single" w:sz="4" w:space="0" w:color="auto"/>
-            </w:tcBorders>
-          </w:tcPr>
-          <w:p>
-            <w:pPr>
-              <w:rPr>
-                <w:rFonts w:ascii="Times New Roman" w:hAnsi="Times New Roman" w:cs="Times New Roman"/>
-                <w:sz w:val="24"/>
-                <w:szCs w:val="24"/>
-              </w:rPr>
-            </w:pPr>
-          </w:p>
-        </w:tc>
-        <w:tc>
-          <w:tcPr>
-            <w:tcW w:w="2123" w:type="dxa"/>
-            <w:tcBorders>
-              <w:top w:val="single" w:sz="4" w:space="0" w:color="auto"/>
-              <w:left w:val="single" w:sz="4" w:space="0" w:color="auto"/>
-              <w:bottom w:val="single" w:sz="4" w:space="0" w:color="auto"/>
-              <w:right w:val="single" w:sz="4" w:space="0" w:color="auto"/>
-            </w:tcBorders>
-          </w:tcPr>
-          <w:p>
-            <w:pPr>
-              <w:rPr>
-                <w:rFonts w:ascii="Times New Roman" w:hAnsi="Times New Roman" w:cs="Times New Roman"/>
-                <w:sz w:val="24"/>
-                <w:szCs w:val="24"/>
-              </w:rPr>
-            </w:pPr>
-          </w:p>
-        </w:tc>
-        <w:tc>
-          <w:tcPr>
-            <w:tcW w:w="2124" w:type="dxa"/>
-            <w:tcBorders>
-              <w:top w:val="single" w:sz="4" w:space="0" w:color="auto"/>
-              <w:left w:val="single" w:sz="4" w:space="0" w:color="auto"/>
-              <w:bottom w:val="single" w:sz="4" w:space="0" w:color="auto"/>
-              <w:right w:val="single" w:sz="4" w:space="0" w:color="auto"/>
-            </w:tcBorders>
-          </w:tcPr>
-          <w:p>
-            <w:pPr>
-              <w:rPr>
-                <w:rFonts w:ascii="Times New Roman" w:hAnsi="Times New Roman" w:cs="Times New Roman"/>
-                <w:sz w:val="24"/>
-                <w:szCs w:val="24"/>
-              </w:rPr>
-            </w:pPr>
-          </w:p>
-        </w:tc>
-        <w:tc>
-          <w:tcPr>
-            <w:tcW w:w="2124" w:type="dxa"/>
-            <w:tcBorders>
-              <w:top w:val="single" w:sz="4" w:space="0" w:color="auto"/>
-              <w:left w:val="single" w:sz="4" w:space="0" w:color="auto"/>
-              <w:bottom w:val="single" w:sz="4" w:space="0" w:color="auto"/>
-              <w:right w:val="single" w:sz="4" w:space="0" w:color="auto"/>
-            </w:tcBorders>
-          </w:tcPr>
-          <w:p>
-            <w:pPr>
-              <w:rPr>
-                <w:rFonts w:ascii="Times New Roman" w:hAnsi="Times New Roman" w:cs="Times New Roman"/>
-                <w:sz w:val="24"/>
-                <w:szCs w:val="24"/>
-              </w:rPr>
-            </w:pPr>
-          </w:p>
-        </w:tc>
-      </w:tr>
-      <w:tr>
-        <w:tc>
-          <w:tcPr>
-            <w:tcW w:w="2123" w:type="dxa"/>
-            <w:tcBorders>
-              <w:top w:val="single" w:sz="4" w:space="0" w:color="auto"/>
-              <w:left w:val="single" w:sz="4" w:space="0" w:color="auto"/>
-              <w:bottom w:val="single" w:sz="4" w:space="0" w:color="auto"/>
-              <w:right w:val="single" w:sz="4" w:space="0" w:color="auto"/>
-            </w:tcBorders>
-          </w:tcPr>
-          <w:p>
-            <w:pPr>
-              <w:rPr>
-                <w:rFonts w:ascii="Times New Roman" w:hAnsi="Times New Roman" w:cs="Times New Roman"/>
-                <w:sz w:val="24"/>
-                <w:szCs w:val="24"/>
-              </w:rPr>
-            </w:pPr>
-          </w:p>
-        </w:tc>
-        <w:tc>
-          <w:tcPr>
-            <w:tcW w:w="2123" w:type="dxa"/>
-            <w:tcBorders>
-              <w:top w:val="single" w:sz="4" w:space="0" w:color="auto"/>
-              <w:left w:val="single" w:sz="4" w:space="0" w:color="auto"/>
-              <w:bottom w:val="single" w:sz="4" w:space="0" w:color="auto"/>
-              <w:right w:val="single" w:sz="4" w:space="0" w:color="auto"/>
-            </w:tcBorders>
-          </w:tcPr>
-          <w:p>
-            <w:pPr>
-              <w:rPr>
-                <w:rFonts w:ascii="Times New Roman" w:hAnsi="Times New Roman" w:cs="Times New Roman"/>
-                <w:sz w:val="24"/>
-                <w:szCs w:val="24"/>
-              </w:rPr>
-            </w:pPr>
-          </w:p>
-        </w:tc>
-        <w:tc>
-          <w:tcPr>
-            <w:tcW w:w="2124" w:type="dxa"/>
-            <w:tcBorders>
-              <w:top w:val="single" w:sz="4" w:space="0" w:color="auto"/>
-              <w:left w:val="single" w:sz="4" w:space="0" w:color="auto"/>
-              <w:bottom w:val="single" w:sz="4" w:space="0" w:color="auto"/>
-              <w:right w:val="single" w:sz="4" w:space="0" w:color="auto"/>
-            </w:tcBorders>
-          </w:tcPr>
-          <w:p>
-            <w:pPr>
-              <w:rPr>
-                <w:rFonts w:ascii="Times New Roman" w:hAnsi="Times New Roman" w:cs="Times New Roman"/>
-                <w:sz w:val="24"/>
-                <w:szCs w:val="24"/>
-              </w:rPr>
-            </w:pPr>
-          </w:p>
-        </w:tc>
-        <w:tc>
-          <w:tcPr>
-            <w:tcW w:w="2124" w:type="dxa"/>
-            <w:tcBorders>
-              <w:top w:val="single" w:sz="4" w:space="0" w:color="auto"/>
-              <w:left w:val="single" w:sz="4" w:space="0" w:color="auto"/>
-              <w:bottom w:val="single" w:sz="4" w:space="0" w:color="auto"/>
-              <w:right w:val="single" w:sz="4" w:space="0" w:color="auto"/>
-            </w:tcBorders>
-          </w:tcPr>
-          <w:p>
-            <w:pPr>
-              <w:rPr>
-                <w:rFonts w:ascii="Times New Roman" w:hAnsi="Times New Roman" w:cs="Times New Roman"/>
-                <w:sz w:val="24"/>
-                <w:szCs w:val="24"/>
-              </w:rPr>
-            </w:pPr>
-          </w:p>
-        </w:tc>
-      </w:tr>
-      <w:tr>
-        <w:tc>
-          <w:tcPr>
-            <w:tcW w:w="2123" w:type="dxa"/>
-            <w:tcBorders>
-              <w:top w:val="single" w:sz="4" w:space="0" w:color="auto"/>
-              <w:left w:val="single" w:sz="4" w:space="0" w:color="auto"/>
-              <w:bottom w:val="single" w:sz="4" w:space="0" w:color="auto"/>
-              <w:right w:val="single" w:sz="4" w:space="0" w:color="auto"/>
-            </w:tcBorders>
-          </w:tcPr>
-          <w:p>
-            <w:pPr>
-              <w:rPr>
-                <w:rFonts w:ascii="Times New Roman" w:hAnsi="Times New Roman" w:cs="Times New Roman"/>
-                <w:sz w:val="24"/>
-                <w:szCs w:val="24"/>
-              </w:rPr>
-            </w:pPr>
-          </w:p>
-        </w:tc>
-        <w:tc>
-          <w:tcPr>
-            <w:tcW w:w="2123" w:type="dxa"/>
-            <w:tcBorders>
-              <w:top w:val="single" w:sz="4" w:space="0" w:color="auto"/>
-              <w:left w:val="single" w:sz="4" w:space="0" w:color="auto"/>
-              <w:bottom w:val="single" w:sz="4" w:space="0" w:color="auto"/>
-              <w:right w:val="single" w:sz="4" w:space="0" w:color="auto"/>
-            </w:tcBorders>
-          </w:tcPr>
-          <w:p>
-            <w:pPr>
-              <w:rPr>
-                <w:rFonts w:ascii="Times New Roman" w:hAnsi="Times New Roman" w:cs="Times New Roman"/>
-                <w:sz w:val="24"/>
-                <w:szCs w:val="24"/>
-              </w:rPr>
-            </w:pPr>
-          </w:p>
-        </w:tc>
-        <w:tc>
-          <w:tcPr>
-            <w:tcW w:w="2124" w:type="dxa"/>
-            <w:tcBorders>
-              <w:top w:val="single" w:sz="4" w:space="0" w:color="auto"/>
-              <w:left w:val="single" w:sz="4" w:space="0" w:color="auto"/>
-              <w:bottom w:val="single" w:sz="4" w:space="0" w:color="auto"/>
-              <w:right w:val="single" w:sz="4" w:space="0" w:color="auto"/>
-            </w:tcBorders>
-          </w:tcPr>
-          <w:p>
-            <w:pPr>
-              <w:rPr>
-                <w:rFonts w:ascii="Times New Roman" w:hAnsi="Times New Roman" w:cs="Times New Roman"/>
-                <w:sz w:val="24"/>
-                <w:szCs w:val="24"/>
-              </w:rPr>
-            </w:pPr>
-          </w:p>
-        </w:tc>
-        <w:tc>
-          <w:tcPr>
-            <w:tcW w:w="2124" w:type="dxa"/>
-            <w:tcBorders>
-              <w:top w:val="single" w:sz="4" w:space="0" w:color="auto"/>
-              <w:left w:val="single" w:sz="4" w:space="0" w:color="auto"/>
-              <w:bottom w:val="single" w:sz="4" w:space="0" w:color="auto"/>
-              <w:right w:val="single" w:sz="4" w:space="0" w:color="auto"/>
-            </w:tcBorders>
-          </w:tcPr>
-          <w:p>
-            <w:pPr>
-              <w:rPr>
-                <w:rFonts w:ascii="Times New Roman" w:hAnsi="Times New Roman" w:cs="Times New Roman"/>
-                <w:sz w:val="24"/>
-                <w:szCs w:val="24"/>
-              </w:rPr>
-            </w:pPr>
-          </w:p>
-        </w:tc>
-      </w:tr>
-      <w:tr>
-        <w:tc>
-          <w:tcPr>
-            <w:tcW w:w="2123" w:type="dxa"/>
-            <w:tcBorders>
-              <w:top w:val="single" w:sz="4" w:space="0" w:color="auto"/>
-              <w:left w:val="single" w:sz="4" w:space="0" w:color="auto"/>
-              <w:bottom w:val="single" w:sz="4" w:space="0" w:color="auto"/>
-              <w:right w:val="single" w:sz="4" w:space="0" w:color="auto"/>
-            </w:tcBorders>
-          </w:tcPr>
-          <w:p>
-            <w:pPr>
-              <w:rPr>
-                <w:rFonts w:ascii="Times New Roman" w:hAnsi="Times New Roman" w:cs="Times New Roman"/>
-                <w:sz w:val="24"/>
-                <w:szCs w:val="24"/>
-              </w:rPr>
-            </w:pPr>
-          </w:p>
-        </w:tc>
-        <w:tc>
-          <w:tcPr>
-            <w:tcW w:w="2123" w:type="dxa"/>
-            <w:tcBorders>
-              <w:top w:val="single" w:sz="4" w:space="0" w:color="auto"/>
-              <w:left w:val="single" w:sz="4" w:space="0" w:color="auto"/>
-              <w:bottom w:val="single" w:sz="4" w:space="0" w:color="auto"/>
-              <w:right w:val="single" w:sz="4" w:space="0" w:color="auto"/>
-            </w:tcBorders>
-          </w:tcPr>
-          <w:p>
-            <w:pPr>
-              <w:rPr>
-                <w:rFonts w:ascii="Times New Roman" w:hAnsi="Times New Roman" w:cs="Times New Roman"/>
-                <w:sz w:val="24"/>
-                <w:szCs w:val="24"/>
-              </w:rPr>
-            </w:pPr>
-          </w:p>
-        </w:tc>
-        <w:tc>
-          <w:tcPr>
-            <w:tcW w:w="2124" w:type="dxa"/>
-            <w:tcBorders>
-              <w:top w:val="single" w:sz="4" w:space="0" w:color="auto"/>
-              <w:left w:val="single" w:sz="4" w:space="0" w:color="auto"/>
-              <w:bottom w:val="single" w:sz="4" w:space="0" w:color="auto"/>
-              <w:right w:val="single" w:sz="4" w:space="0" w:color="auto"/>
-            </w:tcBorders>
-          </w:tcPr>
-          <w:p>
-            <w:pPr>
-              <w:rPr>
-                <w:rFonts w:ascii="Times New Roman" w:hAnsi="Times New Roman" w:cs="Times New Roman"/>
-                <w:sz w:val="24"/>
-                <w:szCs w:val="24"/>
-              </w:rPr>
-            </w:pPr>
-          </w:p>
-        </w:tc>
-        <w:tc>
-          <w:tcPr>
-            <w:tcW w:w="2124" w:type="dxa"/>
-            <w:tcBorders>
-              <w:top w:val="single" w:sz="4" w:space="0" w:color="auto"/>
-              <w:left w:val="single" w:sz="4" w:space="0" w:color="auto"/>
-              <w:bottom w:val="single" w:sz="4" w:space="0" w:color="auto"/>
-              <w:right w:val="single" w:sz="4" w:space="0" w:color="auto"/>
-            </w:tcBorders>
-          </w:tcPr>
-          <w:p>
-            <w:pPr>
-              <w:rPr>
-                <w:rFonts w:ascii="Times New Roman" w:hAnsi="Times New Roman" w:cs="Times New Roman"/>
-                <w:sz w:val="24"/>
-                <w:szCs w:val="24"/>
-              </w:rPr>
-            </w:pPr>
-          </w:p>
-        </w:tc>
-      </w:tr>
-      <w:tr>
-        <w:tc>
-          <w:tcPr>
-            <w:tcW w:w="2123" w:type="dxa"/>
-            <w:tcBorders>
-              <w:top w:val="single" w:sz="4" w:space="0" w:color="auto"/>
-              <w:left w:val="single" w:sz="4" w:space="0" w:color="auto"/>
-              <w:bottom w:val="single" w:sz="4" w:space="0" w:color="auto"/>
-              <w:right w:val="single" w:sz="4" w:space="0" w:color="auto"/>
-            </w:tcBorders>
-          </w:tcPr>
-          <w:p>
-            <w:pPr>
-              <w:rPr>
-                <w:rFonts w:ascii="Times New Roman" w:hAnsi="Times New Roman" w:cs="Times New Roman"/>
-                <w:sz w:val="24"/>
-                <w:szCs w:val="24"/>
-              </w:rPr>
-            </w:pPr>
-          </w:p>
-        </w:tc>
-        <w:tc>
-          <w:tcPr>
-            <w:tcW w:w="2123" w:type="dxa"/>
-            <w:tcBorders>
-              <w:top w:val="single" w:sz="4" w:space="0" w:color="auto"/>
-              <w:left w:val="single" w:sz="4" w:space="0" w:color="auto"/>
-              <w:bottom w:val="single" w:sz="4" w:space="0" w:color="auto"/>
-              <w:right w:val="single" w:sz="4" w:space="0" w:color="auto"/>
-            </w:tcBorders>
-          </w:tcPr>
-          <w:p>
-            <w:pPr>
-              <w:rPr>
-                <w:rFonts w:ascii="Times New Roman" w:hAnsi="Times New Roman" w:cs="Times New Roman"/>
-                <w:sz w:val="24"/>
-                <w:szCs w:val="24"/>
-              </w:rPr>
-            </w:pPr>
-          </w:p>
-        </w:tc>
-        <w:tc>
-          <w:tcPr>
-            <w:tcW w:w="2124" w:type="dxa"/>
-            <w:tcBorders>
-              <w:top w:val="single" w:sz="4" w:space="0" w:color="auto"/>
-              <w:left w:val="single" w:sz="4" w:space="0" w:color="auto"/>
-              <w:bottom w:val="single" w:sz="4" w:space="0" w:color="auto"/>
-              <w:right w:val="single" w:sz="4" w:space="0" w:color="auto"/>
-            </w:tcBorders>
-          </w:tcPr>
-          <w:p>
-            <w:pPr>
-              <w:rPr>
-                <w:rFonts w:ascii="Times New Roman" w:hAnsi="Times New Roman" w:cs="Times New Roman"/>
-                <w:sz w:val="24"/>
-                <w:szCs w:val="24"/>
-              </w:rPr>
-            </w:pPr>
-          </w:p>
-        </w:tc>
-        <w:tc>
-          <w:tcPr>
-            <w:tcW w:w="2124" w:type="dxa"/>
-            <w:tcBorders>
-              <w:top w:val="single" w:sz="4" w:space="0" w:color="auto"/>
-              <w:left w:val="single" w:sz="4" w:space="0" w:color="auto"/>
-              <w:bottom w:val="single" w:sz="4" w:space="0" w:color="auto"/>
-              <w:right w:val="single" w:sz="4" w:space="0" w:color="auto"/>
-            </w:tcBorders>
-          </w:tcPr>
-          <w:p>
-            <w:pPr>
-              <w:rPr>
-                <w:rFonts w:ascii="Times New Roman" w:hAnsi="Times New Roman" w:cs="Times New Roman"/>
-                <w:sz w:val="24"/>
-                <w:szCs w:val="24"/>
-              </w:rPr>
-            </w:pPr>
-          </w:p>
-        </w:tc>
-      </w:tr>
-      <w:tr>
-        <w:tc>
-          <w:tcPr>
-            <w:tcW w:w="2123" w:type="dxa"/>
-            <w:tcBorders>
-              <w:top w:val="single" w:sz="4" w:space="0" w:color="auto"/>
-              <w:left w:val="single" w:sz="4" w:space="0" w:color="auto"/>
-              <w:bottom w:val="single" w:sz="4" w:space="0" w:color="auto"/>
-              <w:right w:val="single" w:sz="4" w:space="0" w:color="auto"/>
-            </w:tcBorders>
-          </w:tcPr>
-          <w:p>
-            <w:pPr>
-              <w:rPr>
-                <w:rFonts w:ascii="Times New Roman" w:hAnsi="Times New Roman" w:cs="Times New Roman"/>
-                <w:sz w:val="24"/>
-                <w:szCs w:val="24"/>
-              </w:rPr>
-            </w:pPr>
-          </w:p>
-        </w:tc>
-        <w:tc>
-          <w:tcPr>
-            <w:tcW w:w="2123" w:type="dxa"/>
-            <w:tcBorders>
-              <w:top w:val="single" w:sz="4" w:space="0" w:color="auto"/>
-              <w:left w:val="single" w:sz="4" w:space="0" w:color="auto"/>
-              <w:bottom w:val="single" w:sz="4" w:space="0" w:color="auto"/>
-              <w:right w:val="single" w:sz="4" w:space="0" w:color="auto"/>
-            </w:tcBorders>
-          </w:tcPr>
-          <w:p>
-            <w:pPr>
-              <w:rPr>
-                <w:rFonts w:ascii="Times New Roman" w:hAnsi="Times New Roman" w:cs="Times New Roman"/>
-                <w:sz w:val="24"/>
-                <w:szCs w:val="24"/>
-              </w:rPr>
-            </w:pPr>
-          </w:p>
-        </w:tc>
-        <w:tc>
-          <w:tcPr>
-            <w:tcW w:w="2124" w:type="dxa"/>
-            <w:tcBorders>
-              <w:top w:val="single" w:sz="4" w:space="0" w:color="auto"/>
-              <w:left w:val="single" w:sz="4" w:space="0" w:color="auto"/>
-              <w:bottom w:val="single" w:sz="4" w:space="0" w:color="auto"/>
-              <w:right w:val="single" w:sz="4" w:space="0" w:color="auto"/>
-            </w:tcBorders>
-          </w:tcPr>
-          <w:p>
-            <w:pPr>
-              <w:rPr>
-                <w:rFonts w:ascii="Times New Roman" w:hAnsi="Times New Roman" w:cs="Times New Roman"/>
-                <w:sz w:val="24"/>
-                <w:szCs w:val="24"/>
-              </w:rPr>
-            </w:pPr>
-          </w:p>
-        </w:tc>
-        <w:tc>
-          <w:tcPr>
-            <w:tcW w:w="2124" w:type="dxa"/>
-            <w:tcBorders>
-              <w:top w:val="single" w:sz="4" w:space="0" w:color="auto"/>
-              <w:left w:val="single" w:sz="4" w:space="0" w:color="auto"/>
-              <w:bottom w:val="single" w:sz="4" w:space="0" w:color="auto"/>
-              <w:right w:val="single" w:sz="4" w:space="0" w:color="auto"/>
-            </w:tcBorders>
-          </w:tcPr>
-          <w:p>
-            <w:pPr>
-              <w:rPr>
-                <w:rFonts w:ascii="Times New Roman" w:hAnsi="Times New Roman" w:cs="Times New Roman"/>
-                <w:sz w:val="24"/>
-                <w:szCs w:val="24"/>
-              </w:rPr>
-            </w:pPr>
-          </w:p>
-        </w:tc>
-      </w:tr>
-      <w:tr>
-        <w:tc>
-          <w:tcPr>
-            <w:tcW w:w="2123" w:type="dxa"/>
-            <w:tcBorders>
-              <w:top w:val="single" w:sz="4" w:space="0" w:color="auto"/>
-              <w:left w:val="single" w:sz="4" w:space="0" w:color="auto"/>
-              <w:bottom w:val="single" w:sz="4" w:space="0" w:color="auto"/>
-              <w:right w:val="single" w:sz="4" w:space="0" w:color="auto"/>
-            </w:tcBorders>
-          </w:tcPr>
-          <w:p>
-            <w:pPr>
-              <w:rPr>
-                <w:rFonts w:ascii="Times New Roman" w:hAnsi="Times New Roman" w:cs="Times New Roman"/>
-                <w:sz w:val="24"/>
-                <w:szCs w:val="24"/>
-              </w:rPr>
-            </w:pPr>
-          </w:p>
-        </w:tc>
-        <w:tc>
-          <w:tcPr>
-            <w:tcW w:w="2123" w:type="dxa"/>
-            <w:tcBorders>
-              <w:top w:val="single" w:sz="4" w:space="0" w:color="auto"/>
-              <w:left w:val="single" w:sz="4" w:space="0" w:color="auto"/>
-              <w:bottom w:val="single" w:sz="4" w:space="0" w:color="auto"/>
-              <w:right w:val="single" w:sz="4" w:space="0" w:color="auto"/>
-            </w:tcBorders>
-          </w:tcPr>
-          <w:p>
-            <w:pPr>
-              <w:rPr>
-                <w:rFonts w:ascii="Times New Roman" w:hAnsi="Times New Roman" w:cs="Times New Roman"/>
-                <w:sz w:val="24"/>
-                <w:szCs w:val="24"/>
-              </w:rPr>
-            </w:pPr>
-          </w:p>
-        </w:tc>
-        <w:tc>
-          <w:tcPr>
-            <w:tcW w:w="2124" w:type="dxa"/>
-            <w:tcBorders>
-              <w:top w:val="single" w:sz="4" w:space="0" w:color="auto"/>
-              <w:left w:val="single" w:sz="4" w:space="0" w:color="auto"/>
-              <w:bottom w:val="single" w:sz="4" w:space="0" w:color="auto"/>
-              <w:right w:val="single" w:sz="4" w:space="0" w:color="auto"/>
-            </w:tcBorders>
-          </w:tcPr>
-          <w:p>
-            <w:pPr>
-              <w:rPr>
-                <w:rFonts w:ascii="Times New Roman" w:hAnsi="Times New Roman" w:cs="Times New Roman"/>
-                <w:sz w:val="24"/>
-                <w:szCs w:val="24"/>
-              </w:rPr>
-            </w:pPr>
-          </w:p>
-        </w:tc>
-        <w:tc>
-          <w:tcPr>
-            <w:tcW w:w="2124" w:type="dxa"/>
-            <w:tcBorders>
-              <w:top w:val="single" w:sz="4" w:space="0" w:color="auto"/>
-              <w:left w:val="single" w:sz="4" w:space="0" w:color="auto"/>
-              <w:bottom w:val="single" w:sz="4" w:space="0" w:color="auto"/>
-              <w:right w:val="single" w:sz="4" w:space="0" w:color="auto"/>
-            </w:tcBorders>
-          </w:tcPr>
-          <w:p>
-            <w:pPr>
-              <w:rPr>
-                <w:rFonts w:ascii="Times New Roman" w:hAnsi="Times New Roman" w:cs="Times New Roman"/>
-                <w:sz w:val="24"/>
-                <w:szCs w:val="24"/>
-              </w:rPr>
-            </w:pPr>
-          </w:p>
-        </w:tc>
-      </w:tr>
-      <w:tr>
-        <w:tc>
-          <w:tcPr>
-            <w:tcW w:w="2123" w:type="dxa"/>
-            <w:tcBorders>
-              <w:top w:val="single" w:sz="4" w:space="0" w:color="auto"/>
-              <w:left w:val="single" w:sz="4" w:space="0" w:color="auto"/>
-              <w:bottom w:val="single" w:sz="4" w:space="0" w:color="auto"/>
-              <w:right w:val="single" w:sz="4" w:space="0" w:color="auto"/>
-            </w:tcBorders>
-          </w:tcPr>
-          <w:p>
-            <w:pPr>
-              <w:rPr>
-                <w:rFonts w:ascii="Times New Roman" w:hAnsi="Times New Roman" w:cs="Times New Roman"/>
-                <w:sz w:val="24"/>
-                <w:szCs w:val="24"/>
-              </w:rPr>
-            </w:pPr>
-          </w:p>
-        </w:tc>
-        <w:tc>
-          <w:tcPr>
-            <w:tcW w:w="2123" w:type="dxa"/>
-            <w:tcBorders>
-              <w:top w:val="single" w:sz="4" w:space="0" w:color="auto"/>
-              <w:left w:val="single" w:sz="4" w:space="0" w:color="auto"/>
-              <w:bottom w:val="single" w:sz="4" w:space="0" w:color="auto"/>
-              <w:right w:val="single" w:sz="4" w:space="0" w:color="auto"/>
-            </w:tcBorders>
-          </w:tcPr>
-          <w:p>
-            <w:pPr>
-              <w:rPr>
-                <w:rFonts w:ascii="Times New Roman" w:hAnsi="Times New Roman" w:cs="Times New Roman"/>
-                <w:sz w:val="24"/>
-                <w:szCs w:val="24"/>
-              </w:rPr>
-            </w:pPr>
-          </w:p>
-        </w:tc>
-        <w:tc>
-          <w:tcPr>
-            <w:tcW w:w="2124" w:type="dxa"/>
-            <w:tcBorders>
-              <w:top w:val="single" w:sz="4" w:space="0" w:color="auto"/>
-              <w:left w:val="single" w:sz="4" w:space="0" w:color="auto"/>
-              <w:bottom w:val="single" w:sz="4" w:space="0" w:color="auto"/>
-              <w:right w:val="single" w:sz="4" w:space="0" w:color="auto"/>
-            </w:tcBorders>
-          </w:tcPr>
-          <w:p>
-            <w:pPr>
-              <w:rPr>
-                <w:rFonts w:ascii="Times New Roman" w:hAnsi="Times New Roman" w:cs="Times New Roman"/>
-                <w:sz w:val="24"/>
-                <w:szCs w:val="24"/>
-              </w:rPr>
-            </w:pPr>
-          </w:p>
-        </w:tc>
-        <w:tc>
-          <w:tcPr>
-            <w:tcW w:w="2124" w:type="dxa"/>
-            <w:tcBorders>
-              <w:top w:val="single" w:sz="4" w:space="0" w:color="auto"/>
-              <w:left w:val="single" w:sz="4" w:space="0" w:color="auto"/>
-              <w:bottom w:val="single" w:sz="4" w:space="0" w:color="auto"/>
-              <w:right w:val="single" w:sz="4" w:space="0" w:color="auto"/>
-            </w:tcBorders>
-          </w:tcPr>
-          <w:p>
-            <w:pPr>
-              <w:rPr>
-                <w:rFonts w:ascii="Times New Roman" w:hAnsi="Times New Roman" w:cs="Times New Roman"/>
-                <w:sz w:val="24"/>
-                <w:szCs w:val="24"/>
-              </w:rPr>
-            </w:pPr>
-          </w:p>
-        </w:tc>
-      </w:tr>
-      <w:tr>
-        <w:tc>
-          <w:tcPr>
-            <w:tcW w:w="2123" w:type="dxa"/>
-            <w:tcBorders>
-              <w:top w:val="single" w:sz="4" w:space="0" w:color="auto"/>
-              <w:left w:val="single" w:sz="4" w:space="0" w:color="auto"/>
-              <w:bottom w:val="single" w:sz="4" w:space="0" w:color="auto"/>
-              <w:right w:val="single" w:sz="4" w:space="0" w:color="auto"/>
-            </w:tcBorders>
-          </w:tcPr>
-          <w:p>
-            <w:pPr>
-              <w:rPr>
-                <w:rFonts w:ascii="Times New Roman" w:hAnsi="Times New Roman" w:cs="Times New Roman"/>
-                <w:sz w:val="24"/>
-                <w:szCs w:val="24"/>
-              </w:rPr>
-            </w:pPr>
-          </w:p>
-        </w:tc>
-        <w:tc>
-          <w:tcPr>
-            <w:tcW w:w="2123" w:type="dxa"/>
-            <w:tcBorders>
-              <w:top w:val="single" w:sz="4" w:space="0" w:color="auto"/>
-              <w:left w:val="single" w:sz="4" w:space="0" w:color="auto"/>
-              <w:bottom w:val="single" w:sz="4" w:space="0" w:color="auto"/>
-              <w:right w:val="single" w:sz="4" w:space="0" w:color="auto"/>
-            </w:tcBorders>
-          </w:tcPr>
-          <w:p>
-            <w:pPr>
-              <w:rPr>
-                <w:rFonts w:ascii="Times New Roman" w:hAnsi="Times New Roman" w:cs="Times New Roman"/>
-                <w:sz w:val="24"/>
-                <w:szCs w:val="24"/>
-              </w:rPr>
-            </w:pPr>
-          </w:p>
-        </w:tc>
-        <w:tc>
-          <w:tcPr>
-            <w:tcW w:w="2124" w:type="dxa"/>
-            <w:tcBorders>
-              <w:top w:val="single" w:sz="4" w:space="0" w:color="auto"/>
-              <w:left w:val="single" w:sz="4" w:space="0" w:color="auto"/>
-              <w:bottom w:val="single" w:sz="4" w:space="0" w:color="auto"/>
-              <w:right w:val="single" w:sz="4" w:space="0" w:color="auto"/>
-            </w:tcBorders>
-          </w:tcPr>
-          <w:p>
-            <w:pPr>
-              <w:rPr>
-                <w:rFonts w:ascii="Times New Roman" w:hAnsi="Times New Roman" w:cs="Times New Roman"/>
-                <w:sz w:val="24"/>
-                <w:szCs w:val="24"/>
-              </w:rPr>
-            </w:pPr>
-          </w:p>
-        </w:tc>
-        <w:tc>
-          <w:tcPr>
-            <w:tcW w:w="2124" w:type="dxa"/>
-            <w:tcBorders>
-              <w:top w:val="single" w:sz="4" w:space="0" w:color="auto"/>
-              <w:left w:val="single" w:sz="4" w:space="0" w:color="auto"/>
-              <w:bottom w:val="single" w:sz="4" w:space="0" w:color="auto"/>
-              <w:right w:val="single" w:sz="4" w:space="0" w:color="auto"/>
-            </w:tcBorders>
-          </w:tcPr>
-          <w:p>
-            <w:pPr>
-              <w:rPr>
-                <w:rFonts w:ascii="Times New Roman" w:hAnsi="Times New Roman" w:cs="Times New Roman"/>
-                <w:sz w:val="24"/>
-                <w:szCs w:val="24"/>
-              </w:rPr>
-            </w:pPr>
-          </w:p>
-        </w:tc>
-      </w:tr>
-      <w:tr>
-        <w:tc>
-          <w:tcPr>
-            <w:tcW w:w="2123" w:type="dxa"/>
-            <w:tcBorders>
-              <w:top w:val="single" w:sz="4" w:space="0" w:color="auto"/>
-              <w:left w:val="single" w:sz="4" w:space="0" w:color="auto"/>
-              <w:bottom w:val="single" w:sz="4" w:space="0" w:color="auto"/>
-              <w:right w:val="single" w:sz="4" w:space="0" w:color="auto"/>
-            </w:tcBorders>
-          </w:tcPr>
-          <w:p>
-            <w:pPr>
-              <w:rPr>
-                <w:rFonts w:ascii="Times New Roman" w:hAnsi="Times New Roman" w:cs="Times New Roman"/>
-                <w:sz w:val="24"/>
-                <w:szCs w:val="24"/>
-              </w:rPr>
-            </w:pPr>
-          </w:p>
-        </w:tc>
-        <w:tc>
-          <w:tcPr>
-            <w:tcW w:w="2123" w:type="dxa"/>
-            <w:tcBorders>
-              <w:top w:val="single" w:sz="4" w:space="0" w:color="auto"/>
-              <w:left w:val="single" w:sz="4" w:space="0" w:color="auto"/>
-              <w:bottom w:val="single" w:sz="4" w:space="0" w:color="auto"/>
-              <w:right w:val="single" w:sz="4" w:space="0" w:color="auto"/>
-            </w:tcBorders>
-          </w:tcPr>
-          <w:p>
-            <w:pPr>
-              <w:rPr>
-                <w:rFonts w:ascii="Times New Roman" w:hAnsi="Times New Roman" w:cs="Times New Roman"/>
-                <w:sz w:val="24"/>
-                <w:szCs w:val="24"/>
-              </w:rPr>
-            </w:pPr>
-          </w:p>
-        </w:tc>
-        <w:tc>
-          <w:tcPr>
-            <w:tcW w:w="2124" w:type="dxa"/>
-            <w:tcBorders>
-              <w:top w:val="single" w:sz="4" w:space="0" w:color="auto"/>
-              <w:left w:val="single" w:sz="4" w:space="0" w:color="auto"/>
-              <w:bottom w:val="single" w:sz="4" w:space="0" w:color="auto"/>
-              <w:right w:val="single" w:sz="4" w:space="0" w:color="auto"/>
-            </w:tcBorders>
-          </w:tcPr>
-          <w:p>
-            <w:pPr>
-              <w:rPr>
-                <w:rFonts w:ascii="Times New Roman" w:hAnsi="Times New Roman" w:cs="Times New Roman"/>
-                <w:sz w:val="24"/>
-                <w:szCs w:val="24"/>
-              </w:rPr>
-            </w:pPr>
-          </w:p>
-        </w:tc>
-        <w:tc>
-          <w:tcPr>
-            <w:tcW w:w="2124" w:type="dxa"/>
-            <w:tcBorders>
-              <w:top w:val="single" w:sz="4" w:space="0" w:color="auto"/>
-              <w:left w:val="single" w:sz="4" w:space="0" w:color="auto"/>
-              <w:bottom w:val="single" w:sz="4" w:space="0" w:color="auto"/>
-              <w:right w:val="single" w:sz="4" w:space="0" w:color="auto"/>
-            </w:tcBorders>
-          </w:tcPr>
-          <w:p>
-            <w:pPr>
-              <w:rPr>
-                <w:rFonts w:ascii="Times New Roman" w:hAnsi="Times New Roman" w:cs="Times New Roman"/>
-                <w:sz w:val="24"/>
-                <w:szCs w:val="24"/>
-              </w:rPr>
-            </w:pPr>
+            <w:r>
+              <w:rPr>
+                <w:rFonts w:ascii="Helvetica Neue" w:hAnsi="Helvetica Neue" w:cs="Arial"/>
+                <w:color w:val="000000"/>
+              </w:rPr>
+              <w:t>26/5/2023</w:t>
+            </w:r>
           </w:p>
         </w:tc>
       </w:tr>
@@ -21983,7 +21152,15 @@
                 <w:sz w:val="24"/>
                 <w:szCs w:val="24"/>
               </w:rPr>
-              <w:t>Implementación y Verificación de la Interfaz Web</w:t>
+              <w:t>Implementación y Verificación de Requisito 0</w:t>
+            </w:r>
+            <w:r>
+              <w:rPr>
+                <w:rFonts w:ascii="Times New Roman" w:hAnsi="Times New Roman" w:cs="Times New Roman"/>
+                <w:sz w:val="24"/>
+                <w:szCs w:val="24"/>
+              </w:rPr>
+              <w:t>2</w:t>
             </w:r>
           </w:p>
         </w:tc>
@@ -22036,11 +21213,10 @@
             </w:pPr>
             <w:r>
               <w:rPr>
-                <w:rFonts w:ascii="Times New Roman" w:hAnsi="Times New Roman" w:cs="Times New Roman"/>
-                <w:sz w:val="24"/>
-                <w:szCs w:val="24"/>
-              </w:rPr>
-              <w:t>15/05/2023</w:t>
+                <w:rFonts w:ascii="Helvetica Neue" w:hAnsi="Helvetica Neue" w:cs="Arial"/>
+                <w:color w:val="000000"/>
+              </w:rPr>
+              <w:t>15/5/2023</w:t>
             </w:r>
           </w:p>
         </w:tc>
@@ -22065,11 +21241,10 @@
             </w:pPr>
             <w:r>
               <w:rPr>
-                <w:rFonts w:ascii="Times New Roman" w:hAnsi="Times New Roman" w:cs="Times New Roman"/>
-                <w:sz w:val="24"/>
-                <w:szCs w:val="24"/>
-              </w:rPr>
-              <w:t>26/05/2023</w:t>
+                <w:rFonts w:ascii="Helvetica Neue" w:hAnsi="Helvetica Neue" w:cs="Arial"/>
+                <w:color w:val="000000"/>
+              </w:rPr>
+              <w:t>26/5/2023</w:t>
             </w:r>
           </w:p>
         </w:tc>
@@ -22100,7 +21275,15 @@
                 <w:sz w:val="24"/>
                 <w:szCs w:val="24"/>
               </w:rPr>
-              <w:t>Documento de Especificación de UI</w:t>
+              <w:t>Implementación y Verificación de Requisito 0</w:t>
+            </w:r>
+            <w:r>
+              <w:rPr>
+                <w:rFonts w:ascii="Times New Roman" w:hAnsi="Times New Roman" w:cs="Times New Roman"/>
+                <w:sz w:val="24"/>
+                <w:szCs w:val="24"/>
+              </w:rPr>
+              <w:t>3</w:t>
             </w:r>
           </w:p>
         </w:tc>
@@ -22153,11 +21336,10 @@
             </w:pPr>
             <w:r>
               <w:rPr>
-                <w:rFonts w:ascii="Times New Roman" w:hAnsi="Times New Roman" w:cs="Times New Roman"/>
-                <w:sz w:val="24"/>
-                <w:szCs w:val="24"/>
-              </w:rPr>
-              <w:t>26/05/2023</w:t>
+                <w:rFonts w:ascii="Helvetica Neue" w:hAnsi="Helvetica Neue" w:cs="Arial"/>
+                <w:color w:val="000000"/>
+              </w:rPr>
+              <w:t>15/5/2023</w:t>
             </w:r>
           </w:p>
         </w:tc>
@@ -22182,12 +21364,781 @@
             </w:pPr>
             <w:r>
               <w:rPr>
+                <w:rFonts w:ascii="Helvetica Neue" w:hAnsi="Helvetica Neue" w:cs="Arial"/>
+                <w:color w:val="000000"/>
+              </w:rPr>
+              <w:t>26/5/2023</w:t>
+            </w:r>
+          </w:p>
+        </w:tc>
+      </w:tr>
+      <w:tr>
+        <w:tc>
+          <w:tcPr>
+            <w:tcW w:w="2123" w:type="dxa"/>
+            <w:tcBorders>
+              <w:top w:val="single" w:sz="4" w:space="0" w:color="auto"/>
+              <w:left w:val="single" w:sz="4" w:space="0" w:color="auto"/>
+              <w:bottom w:val="single" w:sz="4" w:space="0" w:color="auto"/>
+              <w:right w:val="single" w:sz="4" w:space="0" w:color="auto"/>
+            </w:tcBorders>
+          </w:tcPr>
+          <w:p>
+            <w:pPr>
+              <w:rPr>
                 <w:rFonts w:ascii="Times New Roman" w:hAnsi="Times New Roman" w:cs="Times New Roman"/>
                 <w:sz w:val="24"/>
                 <w:szCs w:val="24"/>
               </w:rPr>
-              <w:t>28/05/2023</w:t>
-            </w:r>
+            </w:pPr>
+            <w:r>
+              <w:rPr>
+                <w:rFonts w:ascii="Times New Roman" w:hAnsi="Times New Roman" w:cs="Times New Roman"/>
+                <w:sz w:val="24"/>
+                <w:szCs w:val="24"/>
+              </w:rPr>
+              <w:t>Implementación y Verificación de la Base de Datos</w:t>
+            </w:r>
+          </w:p>
+        </w:tc>
+        <w:tc>
+          <w:tcPr>
+            <w:tcW w:w="2123" w:type="dxa"/>
+            <w:tcBorders>
+              <w:top w:val="single" w:sz="4" w:space="0" w:color="auto"/>
+              <w:left w:val="single" w:sz="4" w:space="0" w:color="auto"/>
+              <w:bottom w:val="single" w:sz="4" w:space="0" w:color="auto"/>
+              <w:right w:val="single" w:sz="4" w:space="0" w:color="auto"/>
+            </w:tcBorders>
+          </w:tcPr>
+          <w:p>
+            <w:pPr>
+              <w:rPr>
+                <w:rFonts w:ascii="Times New Roman" w:hAnsi="Times New Roman" w:cs="Times New Roman"/>
+                <w:sz w:val="24"/>
+                <w:szCs w:val="24"/>
+              </w:rPr>
+            </w:pPr>
+            <w:r>
+              <w:rPr>
+                <w:rFonts w:ascii="Times New Roman" w:hAnsi="Times New Roman" w:cs="Times New Roman"/>
+                <w:sz w:val="24"/>
+                <w:szCs w:val="24"/>
+              </w:rPr>
+              <w:t>Aceptado</w:t>
+            </w:r>
+          </w:p>
+        </w:tc>
+        <w:tc>
+          <w:tcPr>
+            <w:tcW w:w="2124" w:type="dxa"/>
+            <w:tcBorders>
+              <w:top w:val="single" w:sz="4" w:space="0" w:color="auto"/>
+              <w:left w:val="single" w:sz="4" w:space="0" w:color="auto"/>
+              <w:bottom w:val="single" w:sz="4" w:space="0" w:color="auto"/>
+              <w:right w:val="single" w:sz="4" w:space="0" w:color="auto"/>
+            </w:tcBorders>
+            <w:vAlign w:val="bottom"/>
+          </w:tcPr>
+          <w:p>
+            <w:pPr>
+              <w:rPr>
+                <w:rFonts w:ascii="Times New Roman" w:hAnsi="Times New Roman" w:cs="Times New Roman"/>
+                <w:sz w:val="24"/>
+                <w:szCs w:val="24"/>
+              </w:rPr>
+            </w:pPr>
+            <w:r>
+              <w:rPr>
+                <w:rFonts w:ascii="Helvetica Neue" w:hAnsi="Helvetica Neue" w:cs="Arial"/>
+                <w:color w:val="000000"/>
+              </w:rPr>
+              <w:t>15/5/2023</w:t>
+            </w:r>
+          </w:p>
+        </w:tc>
+        <w:tc>
+          <w:tcPr>
+            <w:tcW w:w="2124" w:type="dxa"/>
+            <w:tcBorders>
+              <w:top w:val="single" w:sz="4" w:space="0" w:color="auto"/>
+              <w:left w:val="single" w:sz="4" w:space="0" w:color="auto"/>
+              <w:bottom w:val="single" w:sz="4" w:space="0" w:color="auto"/>
+              <w:right w:val="single" w:sz="4" w:space="0" w:color="auto"/>
+            </w:tcBorders>
+            <w:vAlign w:val="bottom"/>
+          </w:tcPr>
+          <w:p>
+            <w:pPr>
+              <w:rPr>
+                <w:rFonts w:ascii="Times New Roman" w:hAnsi="Times New Roman" w:cs="Times New Roman"/>
+                <w:sz w:val="24"/>
+                <w:szCs w:val="24"/>
+              </w:rPr>
+            </w:pPr>
+            <w:r>
+              <w:rPr>
+                <w:rFonts w:ascii="Helvetica Neue" w:hAnsi="Helvetica Neue" w:cs="Arial"/>
+                <w:color w:val="000000"/>
+              </w:rPr>
+              <w:t>26/5/2023</w:t>
+            </w:r>
+          </w:p>
+        </w:tc>
+      </w:tr>
+      <w:tr>
+        <w:tc>
+          <w:tcPr>
+            <w:tcW w:w="2123" w:type="dxa"/>
+            <w:tcBorders>
+              <w:top w:val="single" w:sz="4" w:space="0" w:color="auto"/>
+              <w:left w:val="single" w:sz="4" w:space="0" w:color="auto"/>
+              <w:bottom w:val="single" w:sz="4" w:space="0" w:color="auto"/>
+              <w:right w:val="single" w:sz="4" w:space="0" w:color="auto"/>
+            </w:tcBorders>
+          </w:tcPr>
+          <w:p>
+            <w:pPr>
+              <w:rPr>
+                <w:rFonts w:ascii="Times New Roman" w:hAnsi="Times New Roman" w:cs="Times New Roman"/>
+                <w:sz w:val="24"/>
+                <w:szCs w:val="24"/>
+              </w:rPr>
+            </w:pPr>
+          </w:p>
+        </w:tc>
+        <w:tc>
+          <w:tcPr>
+            <w:tcW w:w="2123" w:type="dxa"/>
+            <w:tcBorders>
+              <w:top w:val="single" w:sz="4" w:space="0" w:color="auto"/>
+              <w:left w:val="single" w:sz="4" w:space="0" w:color="auto"/>
+              <w:bottom w:val="single" w:sz="4" w:space="0" w:color="auto"/>
+              <w:right w:val="single" w:sz="4" w:space="0" w:color="auto"/>
+            </w:tcBorders>
+          </w:tcPr>
+          <w:p>
+            <w:pPr>
+              <w:rPr>
+                <w:rFonts w:ascii="Times New Roman" w:hAnsi="Times New Roman" w:cs="Times New Roman"/>
+                <w:sz w:val="24"/>
+                <w:szCs w:val="24"/>
+              </w:rPr>
+            </w:pPr>
+          </w:p>
+        </w:tc>
+        <w:tc>
+          <w:tcPr>
+            <w:tcW w:w="2124" w:type="dxa"/>
+            <w:tcBorders>
+              <w:top w:val="single" w:sz="4" w:space="0" w:color="auto"/>
+              <w:left w:val="single" w:sz="4" w:space="0" w:color="auto"/>
+              <w:bottom w:val="single" w:sz="4" w:space="0" w:color="auto"/>
+              <w:right w:val="single" w:sz="4" w:space="0" w:color="auto"/>
+            </w:tcBorders>
+          </w:tcPr>
+          <w:p>
+            <w:pPr>
+              <w:rPr>
+                <w:rFonts w:ascii="Times New Roman" w:hAnsi="Times New Roman" w:cs="Times New Roman"/>
+                <w:sz w:val="24"/>
+                <w:szCs w:val="24"/>
+              </w:rPr>
+            </w:pPr>
+          </w:p>
+        </w:tc>
+        <w:tc>
+          <w:tcPr>
+            <w:tcW w:w="2124" w:type="dxa"/>
+            <w:tcBorders>
+              <w:top w:val="single" w:sz="4" w:space="0" w:color="auto"/>
+              <w:left w:val="single" w:sz="4" w:space="0" w:color="auto"/>
+              <w:bottom w:val="single" w:sz="4" w:space="0" w:color="auto"/>
+              <w:right w:val="single" w:sz="4" w:space="0" w:color="auto"/>
+            </w:tcBorders>
+          </w:tcPr>
+          <w:p>
+            <w:pPr>
+              <w:rPr>
+                <w:rFonts w:ascii="Times New Roman" w:hAnsi="Times New Roman" w:cs="Times New Roman"/>
+                <w:sz w:val="24"/>
+                <w:szCs w:val="24"/>
+              </w:rPr>
+            </w:pPr>
+          </w:p>
+        </w:tc>
+      </w:tr>
+      <w:tr>
+        <w:tc>
+          <w:tcPr>
+            <w:tcW w:w="2123" w:type="dxa"/>
+            <w:tcBorders>
+              <w:top w:val="single" w:sz="4" w:space="0" w:color="auto"/>
+              <w:left w:val="single" w:sz="4" w:space="0" w:color="auto"/>
+              <w:bottom w:val="single" w:sz="4" w:space="0" w:color="auto"/>
+              <w:right w:val="single" w:sz="4" w:space="0" w:color="auto"/>
+            </w:tcBorders>
+          </w:tcPr>
+          <w:p>
+            <w:pPr>
+              <w:rPr>
+                <w:rFonts w:ascii="Times New Roman" w:hAnsi="Times New Roman" w:cs="Times New Roman"/>
+                <w:sz w:val="24"/>
+                <w:szCs w:val="24"/>
+              </w:rPr>
+            </w:pPr>
+          </w:p>
+        </w:tc>
+        <w:tc>
+          <w:tcPr>
+            <w:tcW w:w="2123" w:type="dxa"/>
+            <w:tcBorders>
+              <w:top w:val="single" w:sz="4" w:space="0" w:color="auto"/>
+              <w:left w:val="single" w:sz="4" w:space="0" w:color="auto"/>
+              <w:bottom w:val="single" w:sz="4" w:space="0" w:color="auto"/>
+              <w:right w:val="single" w:sz="4" w:space="0" w:color="auto"/>
+            </w:tcBorders>
+          </w:tcPr>
+          <w:p>
+            <w:pPr>
+              <w:rPr>
+                <w:rFonts w:ascii="Times New Roman" w:hAnsi="Times New Roman" w:cs="Times New Roman"/>
+                <w:sz w:val="24"/>
+                <w:szCs w:val="24"/>
+              </w:rPr>
+            </w:pPr>
+          </w:p>
+        </w:tc>
+        <w:tc>
+          <w:tcPr>
+            <w:tcW w:w="2124" w:type="dxa"/>
+            <w:tcBorders>
+              <w:top w:val="single" w:sz="4" w:space="0" w:color="auto"/>
+              <w:left w:val="single" w:sz="4" w:space="0" w:color="auto"/>
+              <w:bottom w:val="single" w:sz="4" w:space="0" w:color="auto"/>
+              <w:right w:val="single" w:sz="4" w:space="0" w:color="auto"/>
+            </w:tcBorders>
+          </w:tcPr>
+          <w:p>
+            <w:pPr>
+              <w:rPr>
+                <w:rFonts w:ascii="Times New Roman" w:hAnsi="Times New Roman" w:cs="Times New Roman"/>
+                <w:sz w:val="24"/>
+                <w:szCs w:val="24"/>
+              </w:rPr>
+            </w:pPr>
+          </w:p>
+        </w:tc>
+        <w:tc>
+          <w:tcPr>
+            <w:tcW w:w="2124" w:type="dxa"/>
+            <w:tcBorders>
+              <w:top w:val="single" w:sz="4" w:space="0" w:color="auto"/>
+              <w:left w:val="single" w:sz="4" w:space="0" w:color="auto"/>
+              <w:bottom w:val="single" w:sz="4" w:space="0" w:color="auto"/>
+              <w:right w:val="single" w:sz="4" w:space="0" w:color="auto"/>
+            </w:tcBorders>
+          </w:tcPr>
+          <w:p>
+            <w:pPr>
+              <w:rPr>
+                <w:rFonts w:ascii="Times New Roman" w:hAnsi="Times New Roman" w:cs="Times New Roman"/>
+                <w:sz w:val="24"/>
+                <w:szCs w:val="24"/>
+              </w:rPr>
+            </w:pPr>
+          </w:p>
+        </w:tc>
+      </w:tr>
+      <w:tr>
+        <w:tc>
+          <w:tcPr>
+            <w:tcW w:w="2123" w:type="dxa"/>
+            <w:tcBorders>
+              <w:top w:val="single" w:sz="4" w:space="0" w:color="auto"/>
+              <w:left w:val="single" w:sz="4" w:space="0" w:color="auto"/>
+              <w:bottom w:val="single" w:sz="4" w:space="0" w:color="auto"/>
+              <w:right w:val="single" w:sz="4" w:space="0" w:color="auto"/>
+            </w:tcBorders>
+          </w:tcPr>
+          <w:p>
+            <w:pPr>
+              <w:rPr>
+                <w:rFonts w:ascii="Times New Roman" w:hAnsi="Times New Roman" w:cs="Times New Roman"/>
+                <w:sz w:val="24"/>
+                <w:szCs w:val="24"/>
+              </w:rPr>
+            </w:pPr>
+          </w:p>
+        </w:tc>
+        <w:tc>
+          <w:tcPr>
+            <w:tcW w:w="2123" w:type="dxa"/>
+            <w:tcBorders>
+              <w:top w:val="single" w:sz="4" w:space="0" w:color="auto"/>
+              <w:left w:val="single" w:sz="4" w:space="0" w:color="auto"/>
+              <w:bottom w:val="single" w:sz="4" w:space="0" w:color="auto"/>
+              <w:right w:val="single" w:sz="4" w:space="0" w:color="auto"/>
+            </w:tcBorders>
+          </w:tcPr>
+          <w:p>
+            <w:pPr>
+              <w:rPr>
+                <w:rFonts w:ascii="Times New Roman" w:hAnsi="Times New Roman" w:cs="Times New Roman"/>
+                <w:sz w:val="24"/>
+                <w:szCs w:val="24"/>
+              </w:rPr>
+            </w:pPr>
+          </w:p>
+        </w:tc>
+        <w:tc>
+          <w:tcPr>
+            <w:tcW w:w="2124" w:type="dxa"/>
+            <w:tcBorders>
+              <w:top w:val="single" w:sz="4" w:space="0" w:color="auto"/>
+              <w:left w:val="single" w:sz="4" w:space="0" w:color="auto"/>
+              <w:bottom w:val="single" w:sz="4" w:space="0" w:color="auto"/>
+              <w:right w:val="single" w:sz="4" w:space="0" w:color="auto"/>
+            </w:tcBorders>
+          </w:tcPr>
+          <w:p>
+            <w:pPr>
+              <w:rPr>
+                <w:rFonts w:ascii="Times New Roman" w:hAnsi="Times New Roman" w:cs="Times New Roman"/>
+                <w:sz w:val="24"/>
+                <w:szCs w:val="24"/>
+              </w:rPr>
+            </w:pPr>
+          </w:p>
+        </w:tc>
+        <w:tc>
+          <w:tcPr>
+            <w:tcW w:w="2124" w:type="dxa"/>
+            <w:tcBorders>
+              <w:top w:val="single" w:sz="4" w:space="0" w:color="auto"/>
+              <w:left w:val="single" w:sz="4" w:space="0" w:color="auto"/>
+              <w:bottom w:val="single" w:sz="4" w:space="0" w:color="auto"/>
+              <w:right w:val="single" w:sz="4" w:space="0" w:color="auto"/>
+            </w:tcBorders>
+          </w:tcPr>
+          <w:p>
+            <w:pPr>
+              <w:rPr>
+                <w:rFonts w:ascii="Times New Roman" w:hAnsi="Times New Roman" w:cs="Times New Roman"/>
+                <w:sz w:val="24"/>
+                <w:szCs w:val="24"/>
+              </w:rPr>
+            </w:pPr>
+          </w:p>
+        </w:tc>
+      </w:tr>
+      <w:tr>
+        <w:tc>
+          <w:tcPr>
+            <w:tcW w:w="2123" w:type="dxa"/>
+            <w:tcBorders>
+              <w:top w:val="single" w:sz="4" w:space="0" w:color="auto"/>
+              <w:left w:val="single" w:sz="4" w:space="0" w:color="auto"/>
+              <w:bottom w:val="single" w:sz="4" w:space="0" w:color="auto"/>
+              <w:right w:val="single" w:sz="4" w:space="0" w:color="auto"/>
+            </w:tcBorders>
+          </w:tcPr>
+          <w:p>
+            <w:pPr>
+              <w:rPr>
+                <w:rFonts w:ascii="Times New Roman" w:hAnsi="Times New Roman" w:cs="Times New Roman"/>
+                <w:sz w:val="24"/>
+                <w:szCs w:val="24"/>
+              </w:rPr>
+            </w:pPr>
+          </w:p>
+        </w:tc>
+        <w:tc>
+          <w:tcPr>
+            <w:tcW w:w="2123" w:type="dxa"/>
+            <w:tcBorders>
+              <w:top w:val="single" w:sz="4" w:space="0" w:color="auto"/>
+              <w:left w:val="single" w:sz="4" w:space="0" w:color="auto"/>
+              <w:bottom w:val="single" w:sz="4" w:space="0" w:color="auto"/>
+              <w:right w:val="single" w:sz="4" w:space="0" w:color="auto"/>
+            </w:tcBorders>
+          </w:tcPr>
+          <w:p>
+            <w:pPr>
+              <w:rPr>
+                <w:rFonts w:ascii="Times New Roman" w:hAnsi="Times New Roman" w:cs="Times New Roman"/>
+                <w:sz w:val="24"/>
+                <w:szCs w:val="24"/>
+              </w:rPr>
+            </w:pPr>
+          </w:p>
+        </w:tc>
+        <w:tc>
+          <w:tcPr>
+            <w:tcW w:w="2124" w:type="dxa"/>
+            <w:tcBorders>
+              <w:top w:val="single" w:sz="4" w:space="0" w:color="auto"/>
+              <w:left w:val="single" w:sz="4" w:space="0" w:color="auto"/>
+              <w:bottom w:val="single" w:sz="4" w:space="0" w:color="auto"/>
+              <w:right w:val="single" w:sz="4" w:space="0" w:color="auto"/>
+            </w:tcBorders>
+          </w:tcPr>
+          <w:p>
+            <w:pPr>
+              <w:rPr>
+                <w:rFonts w:ascii="Times New Roman" w:hAnsi="Times New Roman" w:cs="Times New Roman"/>
+                <w:sz w:val="24"/>
+                <w:szCs w:val="24"/>
+              </w:rPr>
+            </w:pPr>
+          </w:p>
+        </w:tc>
+        <w:tc>
+          <w:tcPr>
+            <w:tcW w:w="2124" w:type="dxa"/>
+            <w:tcBorders>
+              <w:top w:val="single" w:sz="4" w:space="0" w:color="auto"/>
+              <w:left w:val="single" w:sz="4" w:space="0" w:color="auto"/>
+              <w:bottom w:val="single" w:sz="4" w:space="0" w:color="auto"/>
+              <w:right w:val="single" w:sz="4" w:space="0" w:color="auto"/>
+            </w:tcBorders>
+          </w:tcPr>
+          <w:p>
+            <w:pPr>
+              <w:rPr>
+                <w:rFonts w:ascii="Times New Roman" w:hAnsi="Times New Roman" w:cs="Times New Roman"/>
+                <w:sz w:val="24"/>
+                <w:szCs w:val="24"/>
+              </w:rPr>
+            </w:pPr>
+          </w:p>
+        </w:tc>
+      </w:tr>
+      <w:tr>
+        <w:tc>
+          <w:tcPr>
+            <w:tcW w:w="2123" w:type="dxa"/>
+            <w:tcBorders>
+              <w:top w:val="single" w:sz="4" w:space="0" w:color="auto"/>
+              <w:left w:val="single" w:sz="4" w:space="0" w:color="auto"/>
+              <w:bottom w:val="single" w:sz="4" w:space="0" w:color="auto"/>
+              <w:right w:val="single" w:sz="4" w:space="0" w:color="auto"/>
+            </w:tcBorders>
+          </w:tcPr>
+          <w:p>
+            <w:pPr>
+              <w:rPr>
+                <w:rFonts w:ascii="Times New Roman" w:hAnsi="Times New Roman" w:cs="Times New Roman"/>
+                <w:sz w:val="24"/>
+                <w:szCs w:val="24"/>
+              </w:rPr>
+            </w:pPr>
+          </w:p>
+        </w:tc>
+        <w:tc>
+          <w:tcPr>
+            <w:tcW w:w="2123" w:type="dxa"/>
+            <w:tcBorders>
+              <w:top w:val="single" w:sz="4" w:space="0" w:color="auto"/>
+              <w:left w:val="single" w:sz="4" w:space="0" w:color="auto"/>
+              <w:bottom w:val="single" w:sz="4" w:space="0" w:color="auto"/>
+              <w:right w:val="single" w:sz="4" w:space="0" w:color="auto"/>
+            </w:tcBorders>
+          </w:tcPr>
+          <w:p>
+            <w:pPr>
+              <w:rPr>
+                <w:rFonts w:ascii="Times New Roman" w:hAnsi="Times New Roman" w:cs="Times New Roman"/>
+                <w:sz w:val="24"/>
+                <w:szCs w:val="24"/>
+              </w:rPr>
+            </w:pPr>
+          </w:p>
+        </w:tc>
+        <w:tc>
+          <w:tcPr>
+            <w:tcW w:w="2124" w:type="dxa"/>
+            <w:tcBorders>
+              <w:top w:val="single" w:sz="4" w:space="0" w:color="auto"/>
+              <w:left w:val="single" w:sz="4" w:space="0" w:color="auto"/>
+              <w:bottom w:val="single" w:sz="4" w:space="0" w:color="auto"/>
+              <w:right w:val="single" w:sz="4" w:space="0" w:color="auto"/>
+            </w:tcBorders>
+          </w:tcPr>
+          <w:p>
+            <w:pPr>
+              <w:rPr>
+                <w:rFonts w:ascii="Times New Roman" w:hAnsi="Times New Roman" w:cs="Times New Roman"/>
+                <w:sz w:val="24"/>
+                <w:szCs w:val="24"/>
+              </w:rPr>
+            </w:pPr>
+          </w:p>
+        </w:tc>
+        <w:tc>
+          <w:tcPr>
+            <w:tcW w:w="2124" w:type="dxa"/>
+            <w:tcBorders>
+              <w:top w:val="single" w:sz="4" w:space="0" w:color="auto"/>
+              <w:left w:val="single" w:sz="4" w:space="0" w:color="auto"/>
+              <w:bottom w:val="single" w:sz="4" w:space="0" w:color="auto"/>
+              <w:right w:val="single" w:sz="4" w:space="0" w:color="auto"/>
+            </w:tcBorders>
+          </w:tcPr>
+          <w:p>
+            <w:pPr>
+              <w:rPr>
+                <w:rFonts w:ascii="Times New Roman" w:hAnsi="Times New Roman" w:cs="Times New Roman"/>
+                <w:sz w:val="24"/>
+                <w:szCs w:val="24"/>
+              </w:rPr>
+            </w:pPr>
+          </w:p>
+        </w:tc>
+      </w:tr>
+      <w:tr>
+        <w:tc>
+          <w:tcPr>
+            <w:tcW w:w="2123" w:type="dxa"/>
+            <w:tcBorders>
+              <w:top w:val="single" w:sz="4" w:space="0" w:color="auto"/>
+              <w:left w:val="single" w:sz="4" w:space="0" w:color="auto"/>
+              <w:bottom w:val="single" w:sz="4" w:space="0" w:color="auto"/>
+              <w:right w:val="single" w:sz="4" w:space="0" w:color="auto"/>
+            </w:tcBorders>
+          </w:tcPr>
+          <w:p>
+            <w:pPr>
+              <w:rPr>
+                <w:rFonts w:ascii="Times New Roman" w:hAnsi="Times New Roman" w:cs="Times New Roman"/>
+                <w:sz w:val="24"/>
+                <w:szCs w:val="24"/>
+              </w:rPr>
+            </w:pPr>
+          </w:p>
+        </w:tc>
+        <w:tc>
+          <w:tcPr>
+            <w:tcW w:w="2123" w:type="dxa"/>
+            <w:tcBorders>
+              <w:top w:val="single" w:sz="4" w:space="0" w:color="auto"/>
+              <w:left w:val="single" w:sz="4" w:space="0" w:color="auto"/>
+              <w:bottom w:val="single" w:sz="4" w:space="0" w:color="auto"/>
+              <w:right w:val="single" w:sz="4" w:space="0" w:color="auto"/>
+            </w:tcBorders>
+          </w:tcPr>
+          <w:p>
+            <w:pPr>
+              <w:rPr>
+                <w:rFonts w:ascii="Times New Roman" w:hAnsi="Times New Roman" w:cs="Times New Roman"/>
+                <w:sz w:val="24"/>
+                <w:szCs w:val="24"/>
+              </w:rPr>
+            </w:pPr>
+          </w:p>
+        </w:tc>
+        <w:tc>
+          <w:tcPr>
+            <w:tcW w:w="2124" w:type="dxa"/>
+            <w:tcBorders>
+              <w:top w:val="single" w:sz="4" w:space="0" w:color="auto"/>
+              <w:left w:val="single" w:sz="4" w:space="0" w:color="auto"/>
+              <w:bottom w:val="single" w:sz="4" w:space="0" w:color="auto"/>
+              <w:right w:val="single" w:sz="4" w:space="0" w:color="auto"/>
+            </w:tcBorders>
+          </w:tcPr>
+          <w:p>
+            <w:pPr>
+              <w:rPr>
+                <w:rFonts w:ascii="Times New Roman" w:hAnsi="Times New Roman" w:cs="Times New Roman"/>
+                <w:sz w:val="24"/>
+                <w:szCs w:val="24"/>
+              </w:rPr>
+            </w:pPr>
+          </w:p>
+        </w:tc>
+        <w:tc>
+          <w:tcPr>
+            <w:tcW w:w="2124" w:type="dxa"/>
+            <w:tcBorders>
+              <w:top w:val="single" w:sz="4" w:space="0" w:color="auto"/>
+              <w:left w:val="single" w:sz="4" w:space="0" w:color="auto"/>
+              <w:bottom w:val="single" w:sz="4" w:space="0" w:color="auto"/>
+              <w:right w:val="single" w:sz="4" w:space="0" w:color="auto"/>
+            </w:tcBorders>
+          </w:tcPr>
+          <w:p>
+            <w:pPr>
+              <w:rPr>
+                <w:rFonts w:ascii="Times New Roman" w:hAnsi="Times New Roman" w:cs="Times New Roman"/>
+                <w:sz w:val="24"/>
+                <w:szCs w:val="24"/>
+              </w:rPr>
+            </w:pPr>
+          </w:p>
+        </w:tc>
+      </w:tr>
+      <w:tr>
+        <w:tc>
+          <w:tcPr>
+            <w:tcW w:w="2123" w:type="dxa"/>
+            <w:tcBorders>
+              <w:top w:val="single" w:sz="4" w:space="0" w:color="auto"/>
+              <w:left w:val="single" w:sz="4" w:space="0" w:color="auto"/>
+              <w:bottom w:val="single" w:sz="4" w:space="0" w:color="auto"/>
+              <w:right w:val="single" w:sz="4" w:space="0" w:color="auto"/>
+            </w:tcBorders>
+          </w:tcPr>
+          <w:p>
+            <w:pPr>
+              <w:rPr>
+                <w:rFonts w:ascii="Times New Roman" w:hAnsi="Times New Roman" w:cs="Times New Roman"/>
+                <w:sz w:val="24"/>
+                <w:szCs w:val="24"/>
+              </w:rPr>
+            </w:pPr>
+          </w:p>
+        </w:tc>
+        <w:tc>
+          <w:tcPr>
+            <w:tcW w:w="2123" w:type="dxa"/>
+            <w:tcBorders>
+              <w:top w:val="single" w:sz="4" w:space="0" w:color="auto"/>
+              <w:left w:val="single" w:sz="4" w:space="0" w:color="auto"/>
+              <w:bottom w:val="single" w:sz="4" w:space="0" w:color="auto"/>
+              <w:right w:val="single" w:sz="4" w:space="0" w:color="auto"/>
+            </w:tcBorders>
+          </w:tcPr>
+          <w:p>
+            <w:pPr>
+              <w:rPr>
+                <w:rFonts w:ascii="Times New Roman" w:hAnsi="Times New Roman" w:cs="Times New Roman"/>
+                <w:sz w:val="24"/>
+                <w:szCs w:val="24"/>
+              </w:rPr>
+            </w:pPr>
+          </w:p>
+        </w:tc>
+        <w:tc>
+          <w:tcPr>
+            <w:tcW w:w="2124" w:type="dxa"/>
+            <w:tcBorders>
+              <w:top w:val="single" w:sz="4" w:space="0" w:color="auto"/>
+              <w:left w:val="single" w:sz="4" w:space="0" w:color="auto"/>
+              <w:bottom w:val="single" w:sz="4" w:space="0" w:color="auto"/>
+              <w:right w:val="single" w:sz="4" w:space="0" w:color="auto"/>
+            </w:tcBorders>
+          </w:tcPr>
+          <w:p>
+            <w:pPr>
+              <w:rPr>
+                <w:rFonts w:ascii="Times New Roman" w:hAnsi="Times New Roman" w:cs="Times New Roman"/>
+                <w:sz w:val="24"/>
+                <w:szCs w:val="24"/>
+              </w:rPr>
+            </w:pPr>
+          </w:p>
+        </w:tc>
+        <w:tc>
+          <w:tcPr>
+            <w:tcW w:w="2124" w:type="dxa"/>
+            <w:tcBorders>
+              <w:top w:val="single" w:sz="4" w:space="0" w:color="auto"/>
+              <w:left w:val="single" w:sz="4" w:space="0" w:color="auto"/>
+              <w:bottom w:val="single" w:sz="4" w:space="0" w:color="auto"/>
+              <w:right w:val="single" w:sz="4" w:space="0" w:color="auto"/>
+            </w:tcBorders>
+          </w:tcPr>
+          <w:p>
+            <w:pPr>
+              <w:rPr>
+                <w:rFonts w:ascii="Times New Roman" w:hAnsi="Times New Roman" w:cs="Times New Roman"/>
+                <w:sz w:val="24"/>
+                <w:szCs w:val="24"/>
+              </w:rPr>
+            </w:pPr>
+          </w:p>
+        </w:tc>
+      </w:tr>
+      <w:tr>
+        <w:tc>
+          <w:tcPr>
+            <w:tcW w:w="2123" w:type="dxa"/>
+            <w:tcBorders>
+              <w:top w:val="single" w:sz="4" w:space="0" w:color="auto"/>
+              <w:left w:val="single" w:sz="4" w:space="0" w:color="auto"/>
+              <w:bottom w:val="single" w:sz="4" w:space="0" w:color="auto"/>
+              <w:right w:val="single" w:sz="4" w:space="0" w:color="auto"/>
+            </w:tcBorders>
+          </w:tcPr>
+          <w:p>
+            <w:pPr>
+              <w:rPr>
+                <w:rFonts w:ascii="Times New Roman" w:hAnsi="Times New Roman" w:cs="Times New Roman"/>
+                <w:sz w:val="24"/>
+                <w:szCs w:val="24"/>
+              </w:rPr>
+            </w:pPr>
+          </w:p>
+        </w:tc>
+        <w:tc>
+          <w:tcPr>
+            <w:tcW w:w="2123" w:type="dxa"/>
+            <w:tcBorders>
+              <w:top w:val="single" w:sz="4" w:space="0" w:color="auto"/>
+              <w:left w:val="single" w:sz="4" w:space="0" w:color="auto"/>
+              <w:bottom w:val="single" w:sz="4" w:space="0" w:color="auto"/>
+              <w:right w:val="single" w:sz="4" w:space="0" w:color="auto"/>
+            </w:tcBorders>
+          </w:tcPr>
+          <w:p>
+            <w:pPr>
+              <w:rPr>
+                <w:rFonts w:ascii="Times New Roman" w:hAnsi="Times New Roman" w:cs="Times New Roman"/>
+                <w:sz w:val="24"/>
+                <w:szCs w:val="24"/>
+              </w:rPr>
+            </w:pPr>
+          </w:p>
+        </w:tc>
+        <w:tc>
+          <w:tcPr>
+            <w:tcW w:w="2124" w:type="dxa"/>
+            <w:tcBorders>
+              <w:top w:val="single" w:sz="4" w:space="0" w:color="auto"/>
+              <w:left w:val="single" w:sz="4" w:space="0" w:color="auto"/>
+              <w:bottom w:val="single" w:sz="4" w:space="0" w:color="auto"/>
+              <w:right w:val="single" w:sz="4" w:space="0" w:color="auto"/>
+            </w:tcBorders>
+          </w:tcPr>
+          <w:p>
+            <w:pPr>
+              <w:rPr>
+                <w:rFonts w:ascii="Times New Roman" w:hAnsi="Times New Roman" w:cs="Times New Roman"/>
+                <w:sz w:val="24"/>
+                <w:szCs w:val="24"/>
+              </w:rPr>
+            </w:pPr>
+          </w:p>
+        </w:tc>
+        <w:tc>
+          <w:tcPr>
+            <w:tcW w:w="2124" w:type="dxa"/>
+            <w:tcBorders>
+              <w:top w:val="single" w:sz="4" w:space="0" w:color="auto"/>
+              <w:left w:val="single" w:sz="4" w:space="0" w:color="auto"/>
+              <w:bottom w:val="single" w:sz="4" w:space="0" w:color="auto"/>
+              <w:right w:val="single" w:sz="4" w:space="0" w:color="auto"/>
+            </w:tcBorders>
+          </w:tcPr>
+          <w:p>
+            <w:pPr>
+              <w:rPr>
+                <w:rFonts w:ascii="Times New Roman" w:hAnsi="Times New Roman" w:cs="Times New Roman"/>
+                <w:sz w:val="24"/>
+                <w:szCs w:val="24"/>
+              </w:rPr>
+            </w:pPr>
           </w:p>
         </w:tc>
       </w:tr>
@@ -22217,7 +22168,7 @@
                 <w:sz w:val="24"/>
                 <w:szCs w:val="24"/>
               </w:rPr>
-              <w:t>Reporte del Desarrollo del Software</w:t>
+              <w:t>Implementación y Verificación de la Interfaz Web</w:t>
             </w:r>
           </w:p>
         </w:tc>
@@ -22274,7 +22225,7 @@
                 <w:sz w:val="24"/>
                 <w:szCs w:val="24"/>
               </w:rPr>
-              <w:t>29/05/2023</w:t>
+              <w:t>15/05/2023</w:t>
             </w:r>
           </w:p>
         </w:tc>
@@ -22303,7 +22254,7 @@
                 <w:sz w:val="24"/>
                 <w:szCs w:val="24"/>
               </w:rPr>
-              <w:t>31/05/2023</w:t>
+              <w:t>26/05/2023</w:t>
             </w:r>
           </w:p>
         </w:tc>
@@ -22334,7 +22285,7 @@
                 <w:sz w:val="24"/>
                 <w:szCs w:val="24"/>
               </w:rPr>
-              <w:t>Reporte del Segundo Sprint</w:t>
+              <w:t>Documento de Especificación de UI</w:t>
             </w:r>
           </w:p>
         </w:tc>
@@ -22391,7 +22342,7 @@
                 <w:sz w:val="24"/>
                 <w:szCs w:val="24"/>
               </w:rPr>
-              <w:t>29/05/2023</w:t>
+              <w:t>26/05/2023</w:t>
             </w:r>
           </w:p>
         </w:tc>
@@ -22420,7 +22371,7 @@
                 <w:sz w:val="24"/>
                 <w:szCs w:val="24"/>
               </w:rPr>
-              <w:t>31/05/2023</w:t>
+              <w:t>28/05/2023</w:t>
             </w:r>
           </w:p>
         </w:tc>
@@ -22451,7 +22402,7 @@
                 <w:sz w:val="24"/>
                 <w:szCs w:val="24"/>
               </w:rPr>
-              <w:t>Implementación y Verificación de Requisito 04</w:t>
+              <w:t>Reporte del Desarrollo del Software</w:t>
             </w:r>
           </w:p>
         </w:tc>
@@ -22479,7 +22430,7 @@
                 <w:sz w:val="24"/>
                 <w:szCs w:val="24"/>
               </w:rPr>
-              <w:t>Borrador</w:t>
+              <w:t>Aceptado</w:t>
             </w:r>
           </w:p>
         </w:tc>
@@ -22508,7 +22459,7 @@
                 <w:sz w:val="24"/>
                 <w:szCs w:val="24"/>
               </w:rPr>
-              <w:t>01/06/2023</w:t>
+              <w:t>29/05/2023</w:t>
             </w:r>
           </w:p>
         </w:tc>
@@ -22537,7 +22488,7 @@
                 <w:sz w:val="24"/>
                 <w:szCs w:val="24"/>
               </w:rPr>
-              <w:t>10/06/2023</w:t>
+              <w:t>31/05/2023</w:t>
             </w:r>
           </w:p>
         </w:tc>
@@ -22568,7 +22519,7 @@
                 <w:sz w:val="24"/>
                 <w:szCs w:val="24"/>
               </w:rPr>
-              <w:t>Implementación y Verificación de Requisito 05</w:t>
+              <w:t>Reporte del Segundo Sprint</w:t>
             </w:r>
           </w:p>
         </w:tc>
@@ -22596,7 +22547,7 @@
                 <w:sz w:val="24"/>
                 <w:szCs w:val="24"/>
               </w:rPr>
-              <w:t>Borrador</w:t>
+              <w:t>Aceptado</w:t>
             </w:r>
           </w:p>
         </w:tc>
@@ -22625,7 +22576,7 @@
                 <w:sz w:val="24"/>
                 <w:szCs w:val="24"/>
               </w:rPr>
-              <w:t>01/06/2023</w:t>
+              <w:t>29/05/2023</w:t>
             </w:r>
           </w:p>
         </w:tc>
@@ -22654,7 +22605,7 @@
                 <w:sz w:val="24"/>
                 <w:szCs w:val="24"/>
               </w:rPr>
-              <w:t>10/06/2023</w:t>
+              <w:t>31/05/2023</w:t>
             </w:r>
           </w:p>
         </w:tc>
@@ -22685,7 +22636,7 @@
                 <w:sz w:val="24"/>
                 <w:szCs w:val="24"/>
               </w:rPr>
-              <w:t>Implementación y Verificación de Requisito 06</w:t>
+              <w:t>Implementación y Verificación de Requisito 04</w:t>
             </w:r>
           </w:p>
         </w:tc>
@@ -22802,7 +22753,7 @@
                 <w:sz w:val="24"/>
                 <w:szCs w:val="24"/>
               </w:rPr>
-              <w:t>Implementación y Verificación de Requisito 07</w:t>
+              <w:t>Implementación y Verificación de Requisito 05</w:t>
             </w:r>
           </w:p>
         </w:tc>
@@ -22919,7 +22870,7 @@
                 <w:sz w:val="24"/>
                 <w:szCs w:val="24"/>
               </w:rPr>
-              <w:t>Implementación y Verificación de la Interfaz Web</w:t>
+              <w:t>Implementación y Verificación de Requisito 06</w:t>
             </w:r>
           </w:p>
         </w:tc>
@@ -22947,7 +22898,7 @@
                 <w:sz w:val="24"/>
                 <w:szCs w:val="24"/>
               </w:rPr>
-              <w:t>Aceptado</w:t>
+              <w:t>Borrador</w:t>
             </w:r>
           </w:p>
         </w:tc>
@@ -22976,7 +22927,7 @@
                 <w:sz w:val="24"/>
                 <w:szCs w:val="24"/>
               </w:rPr>
-              <w:t>15/05/2023</w:t>
+              <w:t>01/06/2023</w:t>
             </w:r>
           </w:p>
         </w:tc>
@@ -23005,7 +22956,7 @@
                 <w:sz w:val="24"/>
                 <w:szCs w:val="24"/>
               </w:rPr>
-              <w:t>26/05/2023</w:t>
+              <w:t>10/06/2023</w:t>
             </w:r>
           </w:p>
         </w:tc>
@@ -23036,7 +22987,7 @@
                 <w:sz w:val="24"/>
                 <w:szCs w:val="24"/>
               </w:rPr>
-              <w:t>Documento de Especificación de UI</w:t>
+              <w:t>Implementación y Verificación de Requisito 07</w:t>
             </w:r>
           </w:p>
         </w:tc>
@@ -23064,7 +23015,7 @@
                 <w:sz w:val="24"/>
                 <w:szCs w:val="24"/>
               </w:rPr>
-              <w:t>Aceptado</w:t>
+              <w:t>Borrador</w:t>
             </w:r>
           </w:p>
         </w:tc>
@@ -23093,7 +23044,7 @@
                 <w:sz w:val="24"/>
                 <w:szCs w:val="24"/>
               </w:rPr>
-              <w:t>26/05/2023</w:t>
+              <w:t>01/06/2023</w:t>
             </w:r>
           </w:p>
         </w:tc>
@@ -23122,7 +23073,7 @@
                 <w:sz w:val="24"/>
                 <w:szCs w:val="24"/>
               </w:rPr>
-              <w:t>28/05/2023</w:t>
+              <w:t>10/06/2023</w:t>
             </w:r>
           </w:p>
         </w:tc>
@@ -23153,7 +23104,7 @@
                 <w:sz w:val="24"/>
                 <w:szCs w:val="24"/>
               </w:rPr>
-              <w:t>Reporte del Desarrollo del Software</w:t>
+              <w:t>Implementación y Verificación de la Interfaz Web</w:t>
             </w:r>
           </w:p>
         </w:tc>
@@ -23210,7 +23161,7 @@
                 <w:sz w:val="24"/>
                 <w:szCs w:val="24"/>
               </w:rPr>
-              <w:t>29/05/2023</w:t>
+              <w:t>15/05/2023</w:t>
             </w:r>
           </w:p>
         </w:tc>
@@ -23239,7 +23190,7 @@
                 <w:sz w:val="24"/>
                 <w:szCs w:val="24"/>
               </w:rPr>
-              <w:t>31/05/2023</w:t>
+              <w:t>26/05/2023</w:t>
             </w:r>
           </w:p>
         </w:tc>
@@ -23270,7 +23221,7 @@
                 <w:sz w:val="24"/>
                 <w:szCs w:val="24"/>
               </w:rPr>
-              <w:t>Reporte del Segundo Sprint</w:t>
+              <w:t>Documento de Especificación de UI</w:t>
             </w:r>
           </w:p>
         </w:tc>
@@ -23327,7 +23278,7 @@
                 <w:sz w:val="24"/>
                 <w:szCs w:val="24"/>
               </w:rPr>
-              <w:t>29/05/2023</w:t>
+              <w:t>26/05/2023</w:t>
             </w:r>
           </w:p>
         </w:tc>
@@ -23356,7 +23307,7 @@
                 <w:sz w:val="24"/>
                 <w:szCs w:val="24"/>
               </w:rPr>
-              <w:t>31/05/2023</w:t>
+              <w:t>28/05/2023</w:t>
             </w:r>
           </w:p>
         </w:tc>
@@ -23387,7 +23338,7 @@
                 <w:sz w:val="24"/>
                 <w:szCs w:val="24"/>
               </w:rPr>
-              <w:t>Implementación y Verificación de Requisito 04</w:t>
+              <w:t>Reporte del Desarrollo del Software</w:t>
             </w:r>
           </w:p>
         </w:tc>
@@ -23415,7 +23366,7 @@
                 <w:sz w:val="24"/>
                 <w:szCs w:val="24"/>
               </w:rPr>
-              <w:t>Borrador</w:t>
+              <w:t>Aceptado</w:t>
             </w:r>
           </w:p>
         </w:tc>
@@ -23444,7 +23395,7 @@
                 <w:sz w:val="24"/>
                 <w:szCs w:val="24"/>
               </w:rPr>
-              <w:t>01/06/2023</w:t>
+              <w:t>29/05/2023</w:t>
             </w:r>
           </w:p>
         </w:tc>
@@ -23473,6 +23424,240 @@
                 <w:sz w:val="24"/>
                 <w:szCs w:val="24"/>
               </w:rPr>
+              <w:t>31/05/2023</w:t>
+            </w:r>
+          </w:p>
+        </w:tc>
+      </w:tr>
+      <w:tr>
+        <w:tc>
+          <w:tcPr>
+            <w:tcW w:w="2123" w:type="dxa"/>
+            <w:tcBorders>
+              <w:top w:val="single" w:sz="4" w:space="0" w:color="auto"/>
+              <w:left w:val="single" w:sz="4" w:space="0" w:color="auto"/>
+              <w:bottom w:val="single" w:sz="4" w:space="0" w:color="auto"/>
+              <w:right w:val="single" w:sz="4" w:space="0" w:color="auto"/>
+            </w:tcBorders>
+            <w:vAlign w:val="bottom"/>
+          </w:tcPr>
+          <w:p>
+            <w:pPr>
+              <w:rPr>
+                <w:rFonts w:ascii="Times New Roman" w:hAnsi="Times New Roman" w:cs="Times New Roman"/>
+                <w:sz w:val="24"/>
+                <w:szCs w:val="24"/>
+              </w:rPr>
+            </w:pPr>
+            <w:r>
+              <w:rPr>
+                <w:rFonts w:ascii="Times New Roman" w:hAnsi="Times New Roman" w:cs="Times New Roman"/>
+                <w:sz w:val="24"/>
+                <w:szCs w:val="24"/>
+              </w:rPr>
+              <w:t>Reporte del Segundo Sprint</w:t>
+            </w:r>
+          </w:p>
+        </w:tc>
+        <w:tc>
+          <w:tcPr>
+            <w:tcW w:w="2123" w:type="dxa"/>
+            <w:tcBorders>
+              <w:top w:val="single" w:sz="4" w:space="0" w:color="auto"/>
+              <w:left w:val="single" w:sz="4" w:space="0" w:color="auto"/>
+              <w:bottom w:val="single" w:sz="4" w:space="0" w:color="auto"/>
+              <w:right w:val="single" w:sz="4" w:space="0" w:color="auto"/>
+            </w:tcBorders>
+          </w:tcPr>
+          <w:p>
+            <w:pPr>
+              <w:rPr>
+                <w:rFonts w:ascii="Times New Roman" w:hAnsi="Times New Roman" w:cs="Times New Roman"/>
+                <w:sz w:val="24"/>
+                <w:szCs w:val="24"/>
+              </w:rPr>
+            </w:pPr>
+            <w:r>
+              <w:rPr>
+                <w:rFonts w:ascii="Times New Roman" w:hAnsi="Times New Roman" w:cs="Times New Roman"/>
+                <w:sz w:val="24"/>
+                <w:szCs w:val="24"/>
+              </w:rPr>
+              <w:t>Aceptado</w:t>
+            </w:r>
+          </w:p>
+        </w:tc>
+        <w:tc>
+          <w:tcPr>
+            <w:tcW w:w="2124" w:type="dxa"/>
+            <w:tcBorders>
+              <w:top w:val="single" w:sz="4" w:space="0" w:color="auto"/>
+              <w:left w:val="single" w:sz="4" w:space="0" w:color="auto"/>
+              <w:bottom w:val="single" w:sz="4" w:space="0" w:color="auto"/>
+              <w:right w:val="single" w:sz="4" w:space="0" w:color="auto"/>
+            </w:tcBorders>
+            <w:vAlign w:val="bottom"/>
+          </w:tcPr>
+          <w:p>
+            <w:pPr>
+              <w:rPr>
+                <w:rFonts w:ascii="Times New Roman" w:hAnsi="Times New Roman" w:cs="Times New Roman"/>
+                <w:sz w:val="24"/>
+                <w:szCs w:val="24"/>
+              </w:rPr>
+            </w:pPr>
+            <w:r>
+              <w:rPr>
+                <w:rFonts w:ascii="Times New Roman" w:hAnsi="Times New Roman" w:cs="Times New Roman"/>
+                <w:sz w:val="24"/>
+                <w:szCs w:val="24"/>
+              </w:rPr>
+              <w:t>29/05/2023</w:t>
+            </w:r>
+          </w:p>
+        </w:tc>
+        <w:tc>
+          <w:tcPr>
+            <w:tcW w:w="2124" w:type="dxa"/>
+            <w:tcBorders>
+              <w:top w:val="single" w:sz="4" w:space="0" w:color="auto"/>
+              <w:left w:val="single" w:sz="4" w:space="0" w:color="auto"/>
+              <w:bottom w:val="single" w:sz="4" w:space="0" w:color="auto"/>
+              <w:right w:val="single" w:sz="4" w:space="0" w:color="auto"/>
+            </w:tcBorders>
+            <w:vAlign w:val="bottom"/>
+          </w:tcPr>
+          <w:p>
+            <w:pPr>
+              <w:rPr>
+                <w:rFonts w:ascii="Times New Roman" w:hAnsi="Times New Roman" w:cs="Times New Roman"/>
+                <w:sz w:val="24"/>
+                <w:szCs w:val="24"/>
+              </w:rPr>
+            </w:pPr>
+            <w:r>
+              <w:rPr>
+                <w:rFonts w:ascii="Times New Roman" w:hAnsi="Times New Roman" w:cs="Times New Roman"/>
+                <w:sz w:val="24"/>
+                <w:szCs w:val="24"/>
+              </w:rPr>
+              <w:t>31/05/2023</w:t>
+            </w:r>
+          </w:p>
+        </w:tc>
+      </w:tr>
+      <w:tr>
+        <w:tc>
+          <w:tcPr>
+            <w:tcW w:w="2123" w:type="dxa"/>
+            <w:tcBorders>
+              <w:top w:val="single" w:sz="4" w:space="0" w:color="auto"/>
+              <w:left w:val="single" w:sz="4" w:space="0" w:color="auto"/>
+              <w:bottom w:val="single" w:sz="4" w:space="0" w:color="auto"/>
+              <w:right w:val="single" w:sz="4" w:space="0" w:color="auto"/>
+            </w:tcBorders>
+            <w:vAlign w:val="bottom"/>
+          </w:tcPr>
+          <w:p>
+            <w:pPr>
+              <w:rPr>
+                <w:rFonts w:ascii="Times New Roman" w:hAnsi="Times New Roman" w:cs="Times New Roman"/>
+                <w:sz w:val="24"/>
+                <w:szCs w:val="24"/>
+              </w:rPr>
+            </w:pPr>
+            <w:r>
+              <w:rPr>
+                <w:rFonts w:ascii="Times New Roman" w:hAnsi="Times New Roman" w:cs="Times New Roman"/>
+                <w:sz w:val="24"/>
+                <w:szCs w:val="24"/>
+              </w:rPr>
+              <w:t>Implementación y Verificación de Requisito 04</w:t>
+            </w:r>
+          </w:p>
+        </w:tc>
+        <w:tc>
+          <w:tcPr>
+            <w:tcW w:w="2123" w:type="dxa"/>
+            <w:tcBorders>
+              <w:top w:val="single" w:sz="4" w:space="0" w:color="auto"/>
+              <w:left w:val="single" w:sz="4" w:space="0" w:color="auto"/>
+              <w:bottom w:val="single" w:sz="4" w:space="0" w:color="auto"/>
+              <w:right w:val="single" w:sz="4" w:space="0" w:color="auto"/>
+            </w:tcBorders>
+          </w:tcPr>
+          <w:p>
+            <w:pPr>
+              <w:rPr>
+                <w:rFonts w:ascii="Times New Roman" w:hAnsi="Times New Roman" w:cs="Times New Roman"/>
+                <w:sz w:val="24"/>
+                <w:szCs w:val="24"/>
+              </w:rPr>
+            </w:pPr>
+            <w:r>
+              <w:rPr>
+                <w:rFonts w:ascii="Times New Roman" w:hAnsi="Times New Roman" w:cs="Times New Roman"/>
+                <w:sz w:val="24"/>
+                <w:szCs w:val="24"/>
+              </w:rPr>
+              <w:t>Borrador</w:t>
+            </w:r>
+          </w:p>
+        </w:tc>
+        <w:tc>
+          <w:tcPr>
+            <w:tcW w:w="2124" w:type="dxa"/>
+            <w:tcBorders>
+              <w:top w:val="single" w:sz="4" w:space="0" w:color="auto"/>
+              <w:left w:val="single" w:sz="4" w:space="0" w:color="auto"/>
+              <w:bottom w:val="single" w:sz="4" w:space="0" w:color="auto"/>
+              <w:right w:val="single" w:sz="4" w:space="0" w:color="auto"/>
+            </w:tcBorders>
+            <w:vAlign w:val="bottom"/>
+          </w:tcPr>
+          <w:p>
+            <w:pPr>
+              <w:rPr>
+                <w:rFonts w:ascii="Times New Roman" w:hAnsi="Times New Roman" w:cs="Times New Roman"/>
+                <w:sz w:val="24"/>
+                <w:szCs w:val="24"/>
+              </w:rPr>
+            </w:pPr>
+            <w:r>
+              <w:rPr>
+                <w:rFonts w:ascii="Times New Roman" w:hAnsi="Times New Roman" w:cs="Times New Roman"/>
+                <w:sz w:val="24"/>
+                <w:szCs w:val="24"/>
+              </w:rPr>
+              <w:t>01/06/2023</w:t>
+            </w:r>
+          </w:p>
+        </w:tc>
+        <w:tc>
+          <w:tcPr>
+            <w:tcW w:w="2124" w:type="dxa"/>
+            <w:tcBorders>
+              <w:top w:val="single" w:sz="4" w:space="0" w:color="auto"/>
+              <w:left w:val="single" w:sz="4" w:space="0" w:color="auto"/>
+              <w:bottom w:val="single" w:sz="4" w:space="0" w:color="auto"/>
+              <w:right w:val="single" w:sz="4" w:space="0" w:color="auto"/>
+            </w:tcBorders>
+            <w:vAlign w:val="bottom"/>
+          </w:tcPr>
+          <w:p>
+            <w:pPr>
+              <w:rPr>
+                <w:rFonts w:ascii="Times New Roman" w:hAnsi="Times New Roman" w:cs="Times New Roman"/>
+                <w:sz w:val="24"/>
+                <w:szCs w:val="24"/>
+              </w:rPr>
+            </w:pPr>
+            <w:r>
+              <w:rPr>
+                <w:rFonts w:ascii="Times New Roman" w:hAnsi="Times New Roman" w:cs="Times New Roman"/>
+                <w:sz w:val="24"/>
+                <w:szCs w:val="24"/>
+              </w:rPr>
               <w:t>10/06/2023</w:t>
             </w:r>
           </w:p>
@@ -23542,7 +23727,16 @@
           <w:sz w:val="24"/>
           <w:szCs w:val="24"/>
         </w:rPr>
-        <w:t xml:space="preserve"> Se establecerán los procedimientos para el control de los elementos de la configuración del software, incluyendo el seguimiento de cambios, la gestión de versiones, la gestión de ramas y la integración continua.</w:t>
+        <w:t xml:space="preserve"> Se establecerán los procedimientos para el control de los elementos de la configuración del software, incluyendo el </w:t>
+      </w:r>
+      <w:r>
+        <w:rPr>
+          <w:rFonts w:ascii="Times New Roman" w:eastAsia="Times New Roman" w:hAnsi="Times New Roman" w:cs="Times New Roman"/>
+          <w:sz w:val="24"/>
+          <w:szCs w:val="24"/>
+        </w:rPr>
+        <w:lastRenderedPageBreak/>
+        <w:t>seguimiento de cambios, la gestión de versiones, la gestión de ramas y la integración continua.</w:t>
       </w:r>
     </w:p>
     <w:p>
@@ -23795,7 +23989,16 @@
           <w:sz w:val="24"/>
           <w:szCs w:val="24"/>
         </w:rPr>
-        <w:t xml:space="preserve"> Se identificarán los diferentes componentes del sistema, como el código fuente, la base de datos, los documentos de diseño y requisitos, los manuales de usuario, entre otros. Cada uno de estos componentes se consideraría un EC.</w:t>
+        <w:t xml:space="preserve"> Se identificarán los diferentes componentes del sistema, como el código fuente, la </w:t>
+      </w:r>
+      <w:r>
+        <w:rPr>
+          <w:rFonts w:ascii="Times New Roman" w:eastAsia="Times New Roman" w:hAnsi="Times New Roman" w:cs="Times New Roman"/>
+          <w:sz w:val="24"/>
+          <w:szCs w:val="24"/>
+        </w:rPr>
+        <w:lastRenderedPageBreak/>
+        <w:t>base de datos, los documentos de diseño y requisitos, los manuales de usuario, entre otros. Cada uno de estos componentes se consideraría un EC.</w:t>
       </w:r>
     </w:p>
     <w:p>
@@ -24023,7 +24226,16 @@
           <w:sz w:val="24"/>
           <w:szCs w:val="24"/>
         </w:rPr>
-        <w:t xml:space="preserve"> En esta fase, se definirán los objetivos de la entrega, el alcance y los requisitos de los usuarios, así como se identificarán los recursos necesarios y se programarán las actividades. Se establecerá un calendario de lanzamiento para asegurarse de que el software esté listo para su entrega en la fecha acordada.</w:t>
+        <w:t xml:space="preserve"> En esta fase, se definirán los objetivos de la entrega, el alcance y los requisitos de los usuarios, así como se identificarán los </w:t>
+      </w:r>
+      <w:r>
+        <w:rPr>
+          <w:rFonts w:ascii="Times New Roman" w:eastAsia="Times New Roman" w:hAnsi="Times New Roman" w:cs="Times New Roman"/>
+          <w:sz w:val="24"/>
+          <w:szCs w:val="24"/>
+        </w:rPr>
+        <w:lastRenderedPageBreak/>
+        <w:t>recursos necesarios y se programarán las actividades. Se establecerá un calendario de lanzamiento para asegurarse de que el software esté listo para su entrega en la fecha acordada.</w:t>
       </w:r>
     </w:p>
     <w:p>
@@ -24338,6 +24550,7 @@
           <w:sz w:val="24"/>
           <w:szCs w:val="24"/>
         </w:rPr>
+        <w:lastRenderedPageBreak/>
         <w:t>GitKraken</w:t>
       </w:r>
       <w:proofErr w:type="spellEnd"/>

</xml_diff>

<commit_message>
Agregando desde BD a desarrollo
</commit_message>
<xml_diff>
--- a/Documentos/Planes/Plan de Gestión de la Configuración.docx
+++ b/Documentos/Planes/Plan de Gestión de la Configuración.docx
@@ -1,6 +1,6 @@
 
 <file path=word/document.xml><?xml version="1.0" encoding="utf-8"?>
-<w:document xmlns:wpc="http://schemas.microsoft.com/office/word/2010/wordprocessingCanvas" xmlns:cx="http://schemas.microsoft.com/office/drawing/2014/chartex" xmlns:cx1="http://schemas.microsoft.com/office/drawing/2015/9/8/chartex" xmlns:cx2="http://schemas.microsoft.com/office/drawing/2015/10/21/chartex" xmlns:cx3="http://schemas.microsoft.com/office/drawing/2016/5/9/chartex" xmlns:cx4="http://schemas.microsoft.com/office/drawing/2016/5/10/chartex" xmlns:cx5="http://schemas.microsoft.com/office/drawing/2016/5/11/chartex" xmlns:cx6="http://schemas.microsoft.com/office/drawing/2016/5/12/chartex" xmlns:cx7="http://schemas.microsoft.com/office/drawing/2016/5/13/chartex" xmlns:cx8="http://schemas.microsoft.com/office/drawing/2016/5/14/chartex" xmlns:mc="http://schemas.openxmlformats.org/markup-compatibility/2006" xmlns:aink="http://schemas.microsoft.com/office/drawing/2016/ink" xmlns:am3d="http://schemas.microsoft.com/office/drawing/2017/model3d" xmlns:o="urn:schemas-microsoft-com:office:office" xmlns:oel="http://schemas.microsoft.com/office/2019/extlst" xmlns:r="http://schemas.openxmlformats.org/officeDocument/2006/relationships" xmlns:m="http://schemas.openxmlformats.org/officeDocument/2006/math" xmlns:v="urn:schemas-microsoft-com:vml" xmlns:wp14="http://schemas.microsoft.com/office/word/2010/wordprocessingDrawing" xmlns:wp="http://schemas.openxmlformats.org/drawingml/2006/wordprocessingDrawing" xmlns:w10="urn:schemas-microsoft-com:office:word" xmlns:w="http://schemas.openxmlformats.org/wordprocessingml/2006/main" xmlns:w14="http://schemas.microsoft.com/office/word/2010/wordml" xmlns:w15="http://schemas.microsoft.com/office/word/2012/wordml" xmlns:w16cex="http://schemas.microsoft.com/office/word/2018/wordml/cex" xmlns:w16cid="http://schemas.microsoft.com/office/word/2016/wordml/cid" xmlns:w16="http://schemas.microsoft.com/office/word/2018/wordml" xmlns:w16sdtdh="http://schemas.microsoft.com/office/word/2020/wordml/sdtdatahash" xmlns:w16se="http://schemas.microsoft.com/office/word/2015/wordml/symex" xmlns:wpg="http://schemas.microsoft.com/office/word/2010/wordprocessingGroup" xmlns:wpi="http://schemas.microsoft.com/office/word/2010/wordprocessingInk" xmlns:wne="http://schemas.microsoft.com/office/word/2006/wordml" xmlns:wps="http://schemas.microsoft.com/office/word/2010/wordprocessingShape" mc:Ignorable="w14 w15 w16se w16cid w16 w16cex w16sdtdh wp14">
+<w:document xmlns:wpc="http://schemas.microsoft.com/office/word/2010/wordprocessingCanvas" xmlns:cx="http://schemas.microsoft.com/office/drawing/2014/chartex" xmlns:mc="http://schemas.openxmlformats.org/markup-compatibility/2006" xmlns:o="urn:schemas-microsoft-com:office:office" xmlns:r="http://schemas.openxmlformats.org/officeDocument/2006/relationships" xmlns:m="http://schemas.openxmlformats.org/officeDocument/2006/math" xmlns:v="urn:schemas-microsoft-com:vml" xmlns:wp14="http://schemas.microsoft.com/office/word/2010/wordprocessingDrawing" xmlns:wp="http://schemas.openxmlformats.org/drawingml/2006/wordprocessingDrawing" xmlns:w10="urn:schemas-microsoft-com:office:word" xmlns:w="http://schemas.openxmlformats.org/wordprocessingml/2006/main" xmlns:w14="http://schemas.microsoft.com/office/word/2010/wordml" xmlns:w15="http://schemas.microsoft.com/office/word/2012/wordml" xmlns:w16se="http://schemas.microsoft.com/office/word/2015/wordml/symex" xmlns:wpg="http://schemas.microsoft.com/office/word/2010/wordprocessingGroup" xmlns:wpi="http://schemas.microsoft.com/office/word/2010/wordprocessingInk" xmlns:wne="http://schemas.microsoft.com/office/word/2006/wordml" xmlns:wps="http://schemas.microsoft.com/office/word/2010/wordprocessingShape" mc:Ignorable="w14 w15 w16se wp14">
   <w:body>
     <w:p>
       <w:pPr>
@@ -36,7 +36,7 @@
       <w:r>
         <w:rPr>
           <w:noProof/>
-          <w:lang w:val="es-MX" w:eastAsia="es-MX"/>
+          <w:lang w:val="es-PE"/>
         </w:rPr>
         <w:drawing>
           <wp:anchor distT="114300" distB="114300" distL="114300" distR="114300" simplePos="0" relativeHeight="251658240" behindDoc="0" locked="0" layoutInCell="1" hidden="0" allowOverlap="1" wp14:anchorId="7CE9B455" wp14:editId="2CB81F36">
@@ -596,7 +596,7 @@
           <w:sz w:val="24"/>
           <w:szCs w:val="24"/>
         </w:rPr>
-        <w:t xml:space="preserve"> Software S.A.C. se encuentran Fabricio Vidal </w:t>
+        <w:t xml:space="preserve"> Software S.A.C. se encuentran Fabricio Vidal Chuquispuma Merino, </w:t>
       </w:r>
       <w:proofErr w:type="spellStart"/>
       <w:r>
@@ -605,7 +605,7 @@
           <w:sz w:val="24"/>
           <w:szCs w:val="24"/>
         </w:rPr>
-        <w:t>Chuquispuma</w:t>
+        <w:t>Jose</w:t>
       </w:r>
       <w:proofErr w:type="spellEnd"/>
       <w:r>
@@ -614,7 +614,7 @@
           <w:sz w:val="24"/>
           <w:szCs w:val="24"/>
         </w:rPr>
-        <w:t xml:space="preserve"> Merino, Jose Alessandro Quispe Cabello y Renzo </w:t>
+        <w:t xml:space="preserve"> </w:t>
       </w:r>
       <w:proofErr w:type="spellStart"/>
       <w:r>
@@ -623,6 +623,24 @@
           <w:sz w:val="24"/>
           <w:szCs w:val="24"/>
         </w:rPr>
+        <w:t>Alessandro</w:t>
+      </w:r>
+      <w:proofErr w:type="spellEnd"/>
+      <w:r>
+        <w:rPr>
+          <w:rFonts w:ascii="Times New Roman" w:eastAsia="Times New Roman" w:hAnsi="Times New Roman" w:cs="Times New Roman"/>
+          <w:sz w:val="24"/>
+          <w:szCs w:val="24"/>
+        </w:rPr>
+        <w:t xml:space="preserve"> Quispe Cabello y Renzo </w:t>
+      </w:r>
+      <w:proofErr w:type="spellStart"/>
+      <w:r>
+        <w:rPr>
+          <w:rFonts w:ascii="Times New Roman" w:eastAsia="Times New Roman" w:hAnsi="Times New Roman" w:cs="Times New Roman"/>
+          <w:sz w:val="24"/>
+          <w:szCs w:val="24"/>
+        </w:rPr>
         <w:t>Jesus</w:t>
       </w:r>
       <w:proofErr w:type="spellEnd"/>
@@ -650,7 +668,25 @@
           <w:sz w:val="24"/>
           <w:szCs w:val="24"/>
         </w:rPr>
-        <w:t xml:space="preserve"> Bautista. Fabricio es un diseñador UX con experiencia en el desarrollo de aplicaciones web personalizadas y aplicaciones móviles. Jose Alessandro es un </w:t>
+        <w:t xml:space="preserve"> Bautista. Fabricio es un diseñador UX con experiencia en el desarrollo de aplicaciones web personalizadas y aplicaciones móviles. Jose </w:t>
+      </w:r>
+      <w:proofErr w:type="spellStart"/>
+      <w:r>
+        <w:rPr>
+          <w:rFonts w:ascii="Times New Roman" w:eastAsia="Times New Roman" w:hAnsi="Times New Roman" w:cs="Times New Roman"/>
+          <w:sz w:val="24"/>
+          <w:szCs w:val="24"/>
+        </w:rPr>
+        <w:t>Alessandro</w:t>
+      </w:r>
+      <w:proofErr w:type="spellEnd"/>
+      <w:r>
+        <w:rPr>
+          <w:rFonts w:ascii="Times New Roman" w:eastAsia="Times New Roman" w:hAnsi="Times New Roman" w:cs="Times New Roman"/>
+          <w:sz w:val="24"/>
+          <w:szCs w:val="24"/>
+        </w:rPr>
+        <w:t xml:space="preserve"> es un </w:t>
       </w:r>
       <w:proofErr w:type="spellStart"/>
       <w:r>
@@ -1464,7 +1500,7 @@
           <w:sz w:val="24"/>
           <w:szCs w:val="24"/>
           <w:shd w:val="clear" w:color="auto" w:fill="CFE2F3"/>
-          <w:lang w:val="es-MX" w:eastAsia="es-MX"/>
+          <w:lang w:val="es-PE"/>
         </w:rPr>
         <w:drawing>
           <wp:inline distT="114300" distB="114300" distL="114300" distR="114300" wp14:anchorId="2E9217AF" wp14:editId="35A36FD6">
@@ -4853,7 +4889,7 @@
           <w:noProof/>
           <w:sz w:val="24"/>
           <w:szCs w:val="24"/>
-          <w:lang w:val="es-MX" w:eastAsia="es-MX"/>
+          <w:lang w:val="es-PE"/>
         </w:rPr>
         <w:drawing>
           <wp:inline distT="114300" distB="114300" distL="114300" distR="114300" wp14:anchorId="5A0647B9" wp14:editId="3DFA5C06">
@@ -6751,6 +6787,7 @@
                 <w:sz w:val="24"/>
                 <w:szCs w:val="24"/>
               </w:rPr>
+              <w:lastRenderedPageBreak/>
               <w:t>E</w:t>
             </w:r>
           </w:p>
@@ -9649,6 +9686,7 @@
                 <w:sz w:val="24"/>
                 <w:szCs w:val="24"/>
               </w:rPr>
+              <w:lastRenderedPageBreak/>
               <w:t>F</w:t>
             </w:r>
           </w:p>
@@ -12595,6 +12633,7 @@
                 <w:sz w:val="24"/>
                 <w:szCs w:val="24"/>
               </w:rPr>
+              <w:lastRenderedPageBreak/>
               <w:t>E</w:t>
             </w:r>
           </w:p>
@@ -15832,7 +15871,7 @@
           <w:noProof/>
           <w:sz w:val="24"/>
           <w:szCs w:val="24"/>
-          <w:lang w:val="es-MX" w:eastAsia="es-MX"/>
+          <w:lang w:val="es-PE"/>
         </w:rPr>
         <w:drawing>
           <wp:inline distT="114300" distB="114300" distL="114300" distR="114300" wp14:anchorId="48A92786" wp14:editId="1C5E1540">
@@ -19902,7 +19941,6 @@
           <w:sz w:val="24"/>
           <w:szCs w:val="24"/>
         </w:rPr>
-        <w:lastRenderedPageBreak/>
         <w:t>Control de la Configuración</w:t>
       </w:r>
     </w:p>
@@ -19991,6 +20029,7 @@
                 <w:sz w:val="24"/>
                 <w:szCs w:val="24"/>
               </w:rPr>
+              <w:lastRenderedPageBreak/>
               <w:t>ITEM</w:t>
             </w:r>
           </w:p>
@@ -21023,22 +21062,6 @@
                 <w:szCs w:val="24"/>
               </w:rPr>
             </w:pPr>
-            <w:r>
-              <w:rPr>
-                <w:rFonts w:ascii="Times New Roman" w:hAnsi="Times New Roman" w:cs="Times New Roman"/>
-                <w:sz w:val="24"/>
-                <w:szCs w:val="24"/>
-              </w:rPr>
-              <w:t>Implementación y Verificación de Requisito 0</w:t>
-            </w:r>
-            <w:r>
-              <w:rPr>
-                <w:rFonts w:ascii="Times New Roman" w:hAnsi="Times New Roman" w:cs="Times New Roman"/>
-                <w:sz w:val="24"/>
-                <w:szCs w:val="24"/>
-              </w:rPr>
-              <w:t>1</w:t>
-            </w:r>
           </w:p>
         </w:tc>
         <w:tc>
@@ -21059,14 +21082,6 @@
                 <w:szCs w:val="24"/>
               </w:rPr>
             </w:pPr>
-            <w:r>
-              <w:rPr>
-                <w:rFonts w:ascii="Times New Roman" w:hAnsi="Times New Roman" w:cs="Times New Roman"/>
-                <w:sz w:val="24"/>
-                <w:szCs w:val="24"/>
-              </w:rPr>
-              <w:t>Aceptado</w:t>
-            </w:r>
           </w:p>
         </w:tc>
         <w:tc>
@@ -21088,13 +21103,6 @@
                 <w:szCs w:val="24"/>
               </w:rPr>
             </w:pPr>
-            <w:r>
-              <w:rPr>
-                <w:rFonts w:ascii="Helvetica Neue" w:hAnsi="Helvetica Neue" w:cs="Arial"/>
-                <w:color w:val="000000"/>
-              </w:rPr>
-              <w:t>15/5/2023</w:t>
-            </w:r>
           </w:p>
         </w:tc>
         <w:tc>
@@ -21116,13 +21124,6 @@
                 <w:szCs w:val="24"/>
               </w:rPr>
             </w:pPr>
-            <w:r>
-              <w:rPr>
-                <w:rFonts w:ascii="Helvetica Neue" w:hAnsi="Helvetica Neue" w:cs="Arial"/>
-                <w:color w:val="000000"/>
-              </w:rPr>
-              <w:t>26/5/2023</w:t>
-            </w:r>
           </w:p>
         </w:tc>
       </w:tr>
@@ -21146,22 +21147,6 @@
                 <w:szCs w:val="24"/>
               </w:rPr>
             </w:pPr>
-            <w:r>
-              <w:rPr>
-                <w:rFonts w:ascii="Times New Roman" w:hAnsi="Times New Roman" w:cs="Times New Roman"/>
-                <w:sz w:val="24"/>
-                <w:szCs w:val="24"/>
-              </w:rPr>
-              <w:t>Implementación y Verificación de Requisito 0</w:t>
-            </w:r>
-            <w:r>
-              <w:rPr>
-                <w:rFonts w:ascii="Times New Roman" w:hAnsi="Times New Roman" w:cs="Times New Roman"/>
-                <w:sz w:val="24"/>
-                <w:szCs w:val="24"/>
-              </w:rPr>
-              <w:t>2</w:t>
-            </w:r>
           </w:p>
         </w:tc>
         <w:tc>
@@ -21182,14 +21167,6 @@
                 <w:szCs w:val="24"/>
               </w:rPr>
             </w:pPr>
-            <w:r>
-              <w:rPr>
-                <w:rFonts w:ascii="Times New Roman" w:hAnsi="Times New Roman" w:cs="Times New Roman"/>
-                <w:sz w:val="24"/>
-                <w:szCs w:val="24"/>
-              </w:rPr>
-              <w:t>Aceptado</w:t>
-            </w:r>
           </w:p>
         </w:tc>
         <w:tc>
@@ -21211,13 +21188,6 @@
                 <w:szCs w:val="24"/>
               </w:rPr>
             </w:pPr>
-            <w:r>
-              <w:rPr>
-                <w:rFonts w:ascii="Helvetica Neue" w:hAnsi="Helvetica Neue" w:cs="Arial"/>
-                <w:color w:val="000000"/>
-              </w:rPr>
-              <w:t>15/5/2023</w:t>
-            </w:r>
           </w:p>
         </w:tc>
         <w:tc>
@@ -21239,13 +21209,6 @@
                 <w:szCs w:val="24"/>
               </w:rPr>
             </w:pPr>
-            <w:r>
-              <w:rPr>
-                <w:rFonts w:ascii="Helvetica Neue" w:hAnsi="Helvetica Neue" w:cs="Arial"/>
-                <w:color w:val="000000"/>
-              </w:rPr>
-              <w:t>26/5/2023</w:t>
-            </w:r>
           </w:p>
         </w:tc>
       </w:tr>
@@ -21269,22 +21232,6 @@
                 <w:szCs w:val="24"/>
               </w:rPr>
             </w:pPr>
-            <w:r>
-              <w:rPr>
-                <w:rFonts w:ascii="Times New Roman" w:hAnsi="Times New Roman" w:cs="Times New Roman"/>
-                <w:sz w:val="24"/>
-                <w:szCs w:val="24"/>
-              </w:rPr>
-              <w:t>Implementación y Verificación de Requisito 0</w:t>
-            </w:r>
-            <w:r>
-              <w:rPr>
-                <w:rFonts w:ascii="Times New Roman" w:hAnsi="Times New Roman" w:cs="Times New Roman"/>
-                <w:sz w:val="24"/>
-                <w:szCs w:val="24"/>
-              </w:rPr>
-              <w:t>3</w:t>
-            </w:r>
           </w:p>
         </w:tc>
         <w:tc>
@@ -21305,14 +21252,6 @@
                 <w:szCs w:val="24"/>
               </w:rPr>
             </w:pPr>
-            <w:r>
-              <w:rPr>
-                <w:rFonts w:ascii="Times New Roman" w:hAnsi="Times New Roman" w:cs="Times New Roman"/>
-                <w:sz w:val="24"/>
-                <w:szCs w:val="24"/>
-              </w:rPr>
-              <w:t>Aceptado</w:t>
-            </w:r>
           </w:p>
         </w:tc>
         <w:tc>
@@ -21334,13 +21273,6 @@
                 <w:szCs w:val="24"/>
               </w:rPr>
             </w:pPr>
-            <w:r>
-              <w:rPr>
-                <w:rFonts w:ascii="Helvetica Neue" w:hAnsi="Helvetica Neue" w:cs="Arial"/>
-                <w:color w:val="000000"/>
-              </w:rPr>
-              <w:t>15/5/2023</w:t>
-            </w:r>
           </w:p>
         </w:tc>
         <w:tc>
@@ -21362,13 +21294,6 @@
                 <w:szCs w:val="24"/>
               </w:rPr>
             </w:pPr>
-            <w:r>
-              <w:rPr>
-                <w:rFonts w:ascii="Helvetica Neue" w:hAnsi="Helvetica Neue" w:cs="Arial"/>
-                <w:color w:val="000000"/>
-              </w:rPr>
-              <w:t>26/5/2023</w:t>
-            </w:r>
           </w:p>
         </w:tc>
       </w:tr>
@@ -21391,14 +21316,6 @@
                 <w:szCs w:val="24"/>
               </w:rPr>
             </w:pPr>
-            <w:r>
-              <w:rPr>
-                <w:rFonts w:ascii="Times New Roman" w:hAnsi="Times New Roman" w:cs="Times New Roman"/>
-                <w:sz w:val="24"/>
-                <w:szCs w:val="24"/>
-              </w:rPr>
-              <w:t>Implementación y Verificación de la Base de Datos</w:t>
-            </w:r>
           </w:p>
         </w:tc>
         <w:tc>
@@ -21419,14 +21336,6 @@
                 <w:szCs w:val="24"/>
               </w:rPr>
             </w:pPr>
-            <w:r>
-              <w:rPr>
-                <w:rFonts w:ascii="Times New Roman" w:hAnsi="Times New Roman" w:cs="Times New Roman"/>
-                <w:sz w:val="24"/>
-                <w:szCs w:val="24"/>
-              </w:rPr>
-              <w:t>Aceptado</w:t>
-            </w:r>
           </w:p>
         </w:tc>
         <w:tc>
@@ -21448,13 +21357,6 @@
                 <w:szCs w:val="24"/>
               </w:rPr>
             </w:pPr>
-            <w:r>
-              <w:rPr>
-                <w:rFonts w:ascii="Helvetica Neue" w:hAnsi="Helvetica Neue" w:cs="Arial"/>
-                <w:color w:val="000000"/>
-              </w:rPr>
-              <w:t>15/5/2023</w:t>
-            </w:r>
           </w:p>
         </w:tc>
         <w:tc>
@@ -21476,13 +21378,6 @@
                 <w:szCs w:val="24"/>
               </w:rPr>
             </w:pPr>
-            <w:r>
-              <w:rPr>
-                <w:rFonts w:ascii="Helvetica Neue" w:hAnsi="Helvetica Neue" w:cs="Arial"/>
-                <w:color w:val="000000"/>
-              </w:rPr>
-              <w:t>26/5/2023</w:t>
-            </w:r>
           </w:p>
         </w:tc>
       </w:tr>
@@ -21505,6 +21400,22 @@
                 <w:szCs w:val="24"/>
               </w:rPr>
             </w:pPr>
+            <w:r>
+              <w:rPr>
+                <w:rFonts w:ascii="Times New Roman" w:hAnsi="Times New Roman" w:cs="Times New Roman"/>
+                <w:sz w:val="24"/>
+                <w:szCs w:val="24"/>
+              </w:rPr>
+              <w:t xml:space="preserve">Documento de Especificación de </w:t>
+            </w:r>
+            <w:r>
+              <w:rPr>
+                <w:rFonts w:ascii="Times New Roman" w:hAnsi="Times New Roman" w:cs="Times New Roman"/>
+                <w:sz w:val="24"/>
+                <w:szCs w:val="24"/>
+              </w:rPr>
+              <w:t xml:space="preserve"> la BD</w:t>
+            </w:r>
           </w:p>
         </w:tc>
         <w:tc>
@@ -21525,6 +21436,14 @@
                 <w:szCs w:val="24"/>
               </w:rPr>
             </w:pPr>
+            <w:r>
+              <w:rPr>
+                <w:rFonts w:ascii="Times New Roman" w:hAnsi="Times New Roman" w:cs="Times New Roman"/>
+                <w:sz w:val="24"/>
+                <w:szCs w:val="24"/>
+              </w:rPr>
+              <w:t>Aceptado</w:t>
+            </w:r>
           </w:p>
         </w:tc>
         <w:tc>
@@ -21536,6 +21455,7 @@
               <w:bottom w:val="single" w:sz="4" w:space="0" w:color="auto"/>
               <w:right w:val="single" w:sz="4" w:space="0" w:color="auto"/>
             </w:tcBorders>
+            <w:vAlign w:val="bottom"/>
           </w:tcPr>
           <w:p>
             <w:pPr>
@@ -21545,6 +21465,20 @@
                 <w:szCs w:val="24"/>
               </w:rPr>
             </w:pPr>
+            <w:r>
+              <w:rPr>
+                <w:rFonts w:ascii="Helvetica Neue" w:hAnsi="Helvetica Neue" w:cs="Arial"/>
+                <w:color w:val="000000"/>
+              </w:rPr>
+              <w:t>25/4</w:t>
+            </w:r>
+            <w:r>
+              <w:rPr>
+                <w:rFonts w:ascii="Helvetica Neue" w:hAnsi="Helvetica Neue" w:cs="Arial"/>
+                <w:color w:val="000000"/>
+              </w:rPr>
+              <w:t>/2023</w:t>
+            </w:r>
           </w:p>
         </w:tc>
         <w:tc>
@@ -21556,6 +21490,7 @@
               <w:bottom w:val="single" w:sz="4" w:space="0" w:color="auto"/>
               <w:right w:val="single" w:sz="4" w:space="0" w:color="auto"/>
             </w:tcBorders>
+            <w:vAlign w:val="bottom"/>
           </w:tcPr>
           <w:p>
             <w:pPr>
@@ -21565,6 +21500,20 @@
                 <w:szCs w:val="24"/>
               </w:rPr>
             </w:pPr>
+            <w:r>
+              <w:rPr>
+                <w:rFonts w:ascii="Helvetica Neue" w:hAnsi="Helvetica Neue" w:cs="Arial"/>
+                <w:color w:val="000000"/>
+              </w:rPr>
+              <w:t>28/4</w:t>
+            </w:r>
+            <w:r>
+              <w:rPr>
+                <w:rFonts w:ascii="Helvetica Neue" w:hAnsi="Helvetica Neue" w:cs="Arial"/>
+                <w:color w:val="000000"/>
+              </w:rPr>
+              <w:t>/2023</w:t>
+            </w:r>
           </w:p>
         </w:tc>
       </w:tr>
@@ -21587,6 +21536,22 @@
                 <w:szCs w:val="24"/>
               </w:rPr>
             </w:pPr>
+            <w:r>
+              <w:rPr>
+                <w:rFonts w:ascii="Times New Roman" w:hAnsi="Times New Roman" w:cs="Times New Roman"/>
+                <w:sz w:val="24"/>
+                <w:szCs w:val="24"/>
+              </w:rPr>
+              <w:t xml:space="preserve">Documento de Especificación de </w:t>
+            </w:r>
+            <w:r>
+              <w:rPr>
+                <w:rFonts w:ascii="Times New Roman" w:hAnsi="Times New Roman" w:cs="Times New Roman"/>
+                <w:sz w:val="24"/>
+                <w:szCs w:val="24"/>
+              </w:rPr>
+              <w:t xml:space="preserve"> la UI</w:t>
+            </w:r>
           </w:p>
         </w:tc>
         <w:tc>
@@ -21607,6 +21572,14 @@
                 <w:szCs w:val="24"/>
               </w:rPr>
             </w:pPr>
+            <w:r>
+              <w:rPr>
+                <w:rFonts w:ascii="Times New Roman" w:hAnsi="Times New Roman" w:cs="Times New Roman"/>
+                <w:sz w:val="24"/>
+                <w:szCs w:val="24"/>
+              </w:rPr>
+              <w:t>Aceptado</w:t>
+            </w:r>
           </w:p>
         </w:tc>
         <w:tc>
@@ -21618,6 +21591,7 @@
               <w:bottom w:val="single" w:sz="4" w:space="0" w:color="auto"/>
               <w:right w:val="single" w:sz="4" w:space="0" w:color="auto"/>
             </w:tcBorders>
+            <w:vAlign w:val="bottom"/>
           </w:tcPr>
           <w:p>
             <w:pPr>
@@ -21627,6 +21601,20 @@
                 <w:szCs w:val="24"/>
               </w:rPr>
             </w:pPr>
+            <w:r>
+              <w:rPr>
+                <w:rFonts w:ascii="Helvetica Neue" w:hAnsi="Helvetica Neue" w:cs="Arial"/>
+                <w:color w:val="000000"/>
+              </w:rPr>
+              <w:t>29/4</w:t>
+            </w:r>
+            <w:r>
+              <w:rPr>
+                <w:rFonts w:ascii="Helvetica Neue" w:hAnsi="Helvetica Neue" w:cs="Arial"/>
+                <w:color w:val="000000"/>
+              </w:rPr>
+              <w:t>/2023</w:t>
+            </w:r>
           </w:p>
         </w:tc>
         <w:tc>
@@ -21638,6 +21626,7 @@
               <w:bottom w:val="single" w:sz="4" w:space="0" w:color="auto"/>
               <w:right w:val="single" w:sz="4" w:space="0" w:color="auto"/>
             </w:tcBorders>
+            <w:vAlign w:val="bottom"/>
           </w:tcPr>
           <w:p>
             <w:pPr>
@@ -21647,6 +21636,20 @@
                 <w:szCs w:val="24"/>
               </w:rPr>
             </w:pPr>
+            <w:r>
+              <w:rPr>
+                <w:rFonts w:ascii="Helvetica Neue" w:hAnsi="Helvetica Neue" w:cs="Arial"/>
+                <w:color w:val="000000"/>
+              </w:rPr>
+              <w:t>2</w:t>
+            </w:r>
+            <w:r>
+              <w:rPr>
+                <w:rFonts w:ascii="Helvetica Neue" w:hAnsi="Helvetica Neue" w:cs="Arial"/>
+                <w:color w:val="000000"/>
+              </w:rPr>
+              <w:t>/5/2023</w:t>
+            </w:r>
           </w:p>
         </w:tc>
       </w:tr>
@@ -21669,6 +21672,14 @@
                 <w:szCs w:val="24"/>
               </w:rPr>
             </w:pPr>
+            <w:r>
+              <w:rPr>
+                <w:rFonts w:ascii="Times New Roman" w:hAnsi="Times New Roman" w:cs="Times New Roman"/>
+                <w:sz w:val="24"/>
+                <w:szCs w:val="24"/>
+              </w:rPr>
+              <w:t>Documento de Guía de Estilo</w:t>
+            </w:r>
           </w:p>
         </w:tc>
         <w:tc>
@@ -21689,6 +21700,14 @@
                 <w:szCs w:val="24"/>
               </w:rPr>
             </w:pPr>
+            <w:r>
+              <w:rPr>
+                <w:rFonts w:ascii="Times New Roman" w:hAnsi="Times New Roman" w:cs="Times New Roman"/>
+                <w:sz w:val="24"/>
+                <w:szCs w:val="24"/>
+              </w:rPr>
+              <w:t>Aceptado</w:t>
+            </w:r>
           </w:p>
         </w:tc>
         <w:tc>
@@ -21700,6 +21719,7 @@
               <w:bottom w:val="single" w:sz="4" w:space="0" w:color="auto"/>
               <w:right w:val="single" w:sz="4" w:space="0" w:color="auto"/>
             </w:tcBorders>
+            <w:vAlign w:val="bottom"/>
           </w:tcPr>
           <w:p>
             <w:pPr>
@@ -21709,6 +21729,20 @@
                 <w:szCs w:val="24"/>
               </w:rPr>
             </w:pPr>
+            <w:r>
+              <w:rPr>
+                <w:rFonts w:ascii="Helvetica Neue" w:hAnsi="Helvetica Neue" w:cs="Arial"/>
+                <w:color w:val="000000"/>
+              </w:rPr>
+              <w:t>3</w:t>
+            </w:r>
+            <w:r>
+              <w:rPr>
+                <w:rFonts w:ascii="Helvetica Neue" w:hAnsi="Helvetica Neue" w:cs="Arial"/>
+                <w:color w:val="000000"/>
+              </w:rPr>
+              <w:t>/5/2023</w:t>
+            </w:r>
           </w:p>
         </w:tc>
         <w:tc>
@@ -21720,6 +21754,7 @@
               <w:bottom w:val="single" w:sz="4" w:space="0" w:color="auto"/>
               <w:right w:val="single" w:sz="4" w:space="0" w:color="auto"/>
             </w:tcBorders>
+            <w:vAlign w:val="bottom"/>
           </w:tcPr>
           <w:p>
             <w:pPr>
@@ -21729,6 +21764,20 @@
                 <w:szCs w:val="24"/>
               </w:rPr>
             </w:pPr>
+            <w:r>
+              <w:rPr>
+                <w:rFonts w:ascii="Helvetica Neue" w:hAnsi="Helvetica Neue" w:cs="Arial"/>
+                <w:color w:val="000000"/>
+              </w:rPr>
+              <w:t>6</w:t>
+            </w:r>
+            <w:r>
+              <w:rPr>
+                <w:rFonts w:ascii="Helvetica Neue" w:hAnsi="Helvetica Neue" w:cs="Arial"/>
+                <w:color w:val="000000"/>
+              </w:rPr>
+              <w:t>/5/2023</w:t>
+            </w:r>
           </w:p>
         </w:tc>
       </w:tr>
@@ -21751,6 +21800,14 @@
                 <w:szCs w:val="24"/>
               </w:rPr>
             </w:pPr>
+            <w:r>
+              <w:rPr>
+                <w:rFonts w:ascii="Times New Roman" w:hAnsi="Times New Roman" w:cs="Times New Roman"/>
+                <w:sz w:val="24"/>
+                <w:szCs w:val="24"/>
+              </w:rPr>
+              <w:t>Reporte del Desarrollo del Software</w:t>
+            </w:r>
           </w:p>
         </w:tc>
         <w:tc>
@@ -21771,6 +21828,14 @@
                 <w:szCs w:val="24"/>
               </w:rPr>
             </w:pPr>
+            <w:r>
+              <w:rPr>
+                <w:rFonts w:ascii="Times New Roman" w:hAnsi="Times New Roman" w:cs="Times New Roman"/>
+                <w:sz w:val="24"/>
+                <w:szCs w:val="24"/>
+              </w:rPr>
+              <w:t>Aceptado</w:t>
+            </w:r>
           </w:p>
         </w:tc>
         <w:tc>
@@ -21782,6 +21847,7 @@
               <w:bottom w:val="single" w:sz="4" w:space="0" w:color="auto"/>
               <w:right w:val="single" w:sz="4" w:space="0" w:color="auto"/>
             </w:tcBorders>
+            <w:vAlign w:val="bottom"/>
           </w:tcPr>
           <w:p>
             <w:pPr>
@@ -21791,6 +21857,20 @@
                 <w:szCs w:val="24"/>
               </w:rPr>
             </w:pPr>
+            <w:r>
+              <w:rPr>
+                <w:rFonts w:ascii="Helvetica Neue" w:hAnsi="Helvetica Neue" w:cs="Arial"/>
+                <w:color w:val="000000"/>
+              </w:rPr>
+              <w:t>7</w:t>
+            </w:r>
+            <w:r>
+              <w:rPr>
+                <w:rFonts w:ascii="Helvetica Neue" w:hAnsi="Helvetica Neue" w:cs="Arial"/>
+                <w:color w:val="000000"/>
+              </w:rPr>
+              <w:t>/5/2023</w:t>
+            </w:r>
           </w:p>
         </w:tc>
         <w:tc>
@@ -21802,6 +21882,7 @@
               <w:bottom w:val="single" w:sz="4" w:space="0" w:color="auto"/>
               <w:right w:val="single" w:sz="4" w:space="0" w:color="auto"/>
             </w:tcBorders>
+            <w:vAlign w:val="bottom"/>
           </w:tcPr>
           <w:p>
             <w:pPr>
@@ -21811,334 +21892,22 @@
                 <w:szCs w:val="24"/>
               </w:rPr>
             </w:pPr>
-          </w:p>
-        </w:tc>
-      </w:tr>
-      <w:tr>
-        <w:tc>
-          <w:tcPr>
-            <w:tcW w:w="2123" w:type="dxa"/>
-            <w:tcBorders>
-              <w:top w:val="single" w:sz="4" w:space="0" w:color="auto"/>
-              <w:left w:val="single" w:sz="4" w:space="0" w:color="auto"/>
-              <w:bottom w:val="single" w:sz="4" w:space="0" w:color="auto"/>
-              <w:right w:val="single" w:sz="4" w:space="0" w:color="auto"/>
-            </w:tcBorders>
-          </w:tcPr>
-          <w:p>
-            <w:pPr>
-              <w:rPr>
-                <w:rFonts w:ascii="Times New Roman" w:hAnsi="Times New Roman" w:cs="Times New Roman"/>
-                <w:sz w:val="24"/>
-                <w:szCs w:val="24"/>
-              </w:rPr>
-            </w:pPr>
-          </w:p>
-        </w:tc>
-        <w:tc>
-          <w:tcPr>
-            <w:tcW w:w="2123" w:type="dxa"/>
-            <w:tcBorders>
-              <w:top w:val="single" w:sz="4" w:space="0" w:color="auto"/>
-              <w:left w:val="single" w:sz="4" w:space="0" w:color="auto"/>
-              <w:bottom w:val="single" w:sz="4" w:space="0" w:color="auto"/>
-              <w:right w:val="single" w:sz="4" w:space="0" w:color="auto"/>
-            </w:tcBorders>
-          </w:tcPr>
-          <w:p>
-            <w:pPr>
-              <w:rPr>
-                <w:rFonts w:ascii="Times New Roman" w:hAnsi="Times New Roman" w:cs="Times New Roman"/>
-                <w:sz w:val="24"/>
-                <w:szCs w:val="24"/>
-              </w:rPr>
-            </w:pPr>
-          </w:p>
-        </w:tc>
-        <w:tc>
-          <w:tcPr>
-            <w:tcW w:w="2124" w:type="dxa"/>
-            <w:tcBorders>
-              <w:top w:val="single" w:sz="4" w:space="0" w:color="auto"/>
-              <w:left w:val="single" w:sz="4" w:space="0" w:color="auto"/>
-              <w:bottom w:val="single" w:sz="4" w:space="0" w:color="auto"/>
-              <w:right w:val="single" w:sz="4" w:space="0" w:color="auto"/>
-            </w:tcBorders>
-          </w:tcPr>
-          <w:p>
-            <w:pPr>
-              <w:rPr>
-                <w:rFonts w:ascii="Times New Roman" w:hAnsi="Times New Roman" w:cs="Times New Roman"/>
-                <w:sz w:val="24"/>
-                <w:szCs w:val="24"/>
-              </w:rPr>
-            </w:pPr>
-          </w:p>
-        </w:tc>
-        <w:tc>
-          <w:tcPr>
-            <w:tcW w:w="2124" w:type="dxa"/>
-            <w:tcBorders>
-              <w:top w:val="single" w:sz="4" w:space="0" w:color="auto"/>
-              <w:left w:val="single" w:sz="4" w:space="0" w:color="auto"/>
-              <w:bottom w:val="single" w:sz="4" w:space="0" w:color="auto"/>
-              <w:right w:val="single" w:sz="4" w:space="0" w:color="auto"/>
-            </w:tcBorders>
-          </w:tcPr>
-          <w:p>
-            <w:pPr>
-              <w:rPr>
-                <w:rFonts w:ascii="Times New Roman" w:hAnsi="Times New Roman" w:cs="Times New Roman"/>
-                <w:sz w:val="24"/>
-                <w:szCs w:val="24"/>
-              </w:rPr>
-            </w:pPr>
-          </w:p>
-        </w:tc>
-      </w:tr>
-      <w:tr>
-        <w:tc>
-          <w:tcPr>
-            <w:tcW w:w="2123" w:type="dxa"/>
-            <w:tcBorders>
-              <w:top w:val="single" w:sz="4" w:space="0" w:color="auto"/>
-              <w:left w:val="single" w:sz="4" w:space="0" w:color="auto"/>
-              <w:bottom w:val="single" w:sz="4" w:space="0" w:color="auto"/>
-              <w:right w:val="single" w:sz="4" w:space="0" w:color="auto"/>
-            </w:tcBorders>
-          </w:tcPr>
-          <w:p>
-            <w:pPr>
-              <w:rPr>
-                <w:rFonts w:ascii="Times New Roman" w:hAnsi="Times New Roman" w:cs="Times New Roman"/>
-                <w:sz w:val="24"/>
-                <w:szCs w:val="24"/>
-              </w:rPr>
-            </w:pPr>
-          </w:p>
-        </w:tc>
-        <w:tc>
-          <w:tcPr>
-            <w:tcW w:w="2123" w:type="dxa"/>
-            <w:tcBorders>
-              <w:top w:val="single" w:sz="4" w:space="0" w:color="auto"/>
-              <w:left w:val="single" w:sz="4" w:space="0" w:color="auto"/>
-              <w:bottom w:val="single" w:sz="4" w:space="0" w:color="auto"/>
-              <w:right w:val="single" w:sz="4" w:space="0" w:color="auto"/>
-            </w:tcBorders>
-          </w:tcPr>
-          <w:p>
-            <w:pPr>
-              <w:rPr>
-                <w:rFonts w:ascii="Times New Roman" w:hAnsi="Times New Roman" w:cs="Times New Roman"/>
-                <w:sz w:val="24"/>
-                <w:szCs w:val="24"/>
-              </w:rPr>
-            </w:pPr>
-          </w:p>
-        </w:tc>
-        <w:tc>
-          <w:tcPr>
-            <w:tcW w:w="2124" w:type="dxa"/>
-            <w:tcBorders>
-              <w:top w:val="single" w:sz="4" w:space="0" w:color="auto"/>
-              <w:left w:val="single" w:sz="4" w:space="0" w:color="auto"/>
-              <w:bottom w:val="single" w:sz="4" w:space="0" w:color="auto"/>
-              <w:right w:val="single" w:sz="4" w:space="0" w:color="auto"/>
-            </w:tcBorders>
-          </w:tcPr>
-          <w:p>
-            <w:pPr>
-              <w:rPr>
-                <w:rFonts w:ascii="Times New Roman" w:hAnsi="Times New Roman" w:cs="Times New Roman"/>
-                <w:sz w:val="24"/>
-                <w:szCs w:val="24"/>
-              </w:rPr>
-            </w:pPr>
-          </w:p>
-        </w:tc>
-        <w:tc>
-          <w:tcPr>
-            <w:tcW w:w="2124" w:type="dxa"/>
-            <w:tcBorders>
-              <w:top w:val="single" w:sz="4" w:space="0" w:color="auto"/>
-              <w:left w:val="single" w:sz="4" w:space="0" w:color="auto"/>
-              <w:bottom w:val="single" w:sz="4" w:space="0" w:color="auto"/>
-              <w:right w:val="single" w:sz="4" w:space="0" w:color="auto"/>
-            </w:tcBorders>
-          </w:tcPr>
-          <w:p>
-            <w:pPr>
-              <w:rPr>
-                <w:rFonts w:ascii="Times New Roman" w:hAnsi="Times New Roman" w:cs="Times New Roman"/>
-                <w:sz w:val="24"/>
-                <w:szCs w:val="24"/>
-              </w:rPr>
-            </w:pPr>
-          </w:p>
-        </w:tc>
-      </w:tr>
-      <w:tr>
-        <w:tc>
-          <w:tcPr>
-            <w:tcW w:w="2123" w:type="dxa"/>
-            <w:tcBorders>
-              <w:top w:val="single" w:sz="4" w:space="0" w:color="auto"/>
-              <w:left w:val="single" w:sz="4" w:space="0" w:color="auto"/>
-              <w:bottom w:val="single" w:sz="4" w:space="0" w:color="auto"/>
-              <w:right w:val="single" w:sz="4" w:space="0" w:color="auto"/>
-            </w:tcBorders>
-          </w:tcPr>
-          <w:p>
-            <w:pPr>
-              <w:rPr>
-                <w:rFonts w:ascii="Times New Roman" w:hAnsi="Times New Roman" w:cs="Times New Roman"/>
-                <w:sz w:val="24"/>
-                <w:szCs w:val="24"/>
-              </w:rPr>
-            </w:pPr>
-          </w:p>
-        </w:tc>
-        <w:tc>
-          <w:tcPr>
-            <w:tcW w:w="2123" w:type="dxa"/>
-            <w:tcBorders>
-              <w:top w:val="single" w:sz="4" w:space="0" w:color="auto"/>
-              <w:left w:val="single" w:sz="4" w:space="0" w:color="auto"/>
-              <w:bottom w:val="single" w:sz="4" w:space="0" w:color="auto"/>
-              <w:right w:val="single" w:sz="4" w:space="0" w:color="auto"/>
-            </w:tcBorders>
-          </w:tcPr>
-          <w:p>
-            <w:pPr>
-              <w:rPr>
-                <w:rFonts w:ascii="Times New Roman" w:hAnsi="Times New Roman" w:cs="Times New Roman"/>
-                <w:sz w:val="24"/>
-                <w:szCs w:val="24"/>
-              </w:rPr>
-            </w:pPr>
-          </w:p>
-        </w:tc>
-        <w:tc>
-          <w:tcPr>
-            <w:tcW w:w="2124" w:type="dxa"/>
-            <w:tcBorders>
-              <w:top w:val="single" w:sz="4" w:space="0" w:color="auto"/>
-              <w:left w:val="single" w:sz="4" w:space="0" w:color="auto"/>
-              <w:bottom w:val="single" w:sz="4" w:space="0" w:color="auto"/>
-              <w:right w:val="single" w:sz="4" w:space="0" w:color="auto"/>
-            </w:tcBorders>
-          </w:tcPr>
-          <w:p>
-            <w:pPr>
-              <w:rPr>
-                <w:rFonts w:ascii="Times New Roman" w:hAnsi="Times New Roman" w:cs="Times New Roman"/>
-                <w:sz w:val="24"/>
-                <w:szCs w:val="24"/>
-              </w:rPr>
-            </w:pPr>
-          </w:p>
-        </w:tc>
-        <w:tc>
-          <w:tcPr>
-            <w:tcW w:w="2124" w:type="dxa"/>
-            <w:tcBorders>
-              <w:top w:val="single" w:sz="4" w:space="0" w:color="auto"/>
-              <w:left w:val="single" w:sz="4" w:space="0" w:color="auto"/>
-              <w:bottom w:val="single" w:sz="4" w:space="0" w:color="auto"/>
-              <w:right w:val="single" w:sz="4" w:space="0" w:color="auto"/>
-            </w:tcBorders>
-          </w:tcPr>
-          <w:p>
-            <w:pPr>
-              <w:rPr>
-                <w:rFonts w:ascii="Times New Roman" w:hAnsi="Times New Roman" w:cs="Times New Roman"/>
-                <w:sz w:val="24"/>
-                <w:szCs w:val="24"/>
-              </w:rPr>
-            </w:pPr>
-          </w:p>
-        </w:tc>
-      </w:tr>
-      <w:tr>
-        <w:tc>
-          <w:tcPr>
-            <w:tcW w:w="2123" w:type="dxa"/>
-            <w:tcBorders>
-              <w:top w:val="single" w:sz="4" w:space="0" w:color="auto"/>
-              <w:left w:val="single" w:sz="4" w:space="0" w:color="auto"/>
-              <w:bottom w:val="single" w:sz="4" w:space="0" w:color="auto"/>
-              <w:right w:val="single" w:sz="4" w:space="0" w:color="auto"/>
-            </w:tcBorders>
-          </w:tcPr>
-          <w:p>
-            <w:pPr>
-              <w:rPr>
-                <w:rFonts w:ascii="Times New Roman" w:hAnsi="Times New Roman" w:cs="Times New Roman"/>
-                <w:sz w:val="24"/>
-                <w:szCs w:val="24"/>
-              </w:rPr>
-            </w:pPr>
-          </w:p>
-        </w:tc>
-        <w:tc>
-          <w:tcPr>
-            <w:tcW w:w="2123" w:type="dxa"/>
-            <w:tcBorders>
-              <w:top w:val="single" w:sz="4" w:space="0" w:color="auto"/>
-              <w:left w:val="single" w:sz="4" w:space="0" w:color="auto"/>
-              <w:bottom w:val="single" w:sz="4" w:space="0" w:color="auto"/>
-              <w:right w:val="single" w:sz="4" w:space="0" w:color="auto"/>
-            </w:tcBorders>
-          </w:tcPr>
-          <w:p>
-            <w:pPr>
-              <w:rPr>
-                <w:rFonts w:ascii="Times New Roman" w:hAnsi="Times New Roman" w:cs="Times New Roman"/>
-                <w:sz w:val="24"/>
-                <w:szCs w:val="24"/>
-              </w:rPr>
-            </w:pPr>
-          </w:p>
-        </w:tc>
-        <w:tc>
-          <w:tcPr>
-            <w:tcW w:w="2124" w:type="dxa"/>
-            <w:tcBorders>
-              <w:top w:val="single" w:sz="4" w:space="0" w:color="auto"/>
-              <w:left w:val="single" w:sz="4" w:space="0" w:color="auto"/>
-              <w:bottom w:val="single" w:sz="4" w:space="0" w:color="auto"/>
-              <w:right w:val="single" w:sz="4" w:space="0" w:color="auto"/>
-            </w:tcBorders>
-          </w:tcPr>
-          <w:p>
-            <w:pPr>
-              <w:rPr>
-                <w:rFonts w:ascii="Times New Roman" w:hAnsi="Times New Roman" w:cs="Times New Roman"/>
-                <w:sz w:val="24"/>
-                <w:szCs w:val="24"/>
-              </w:rPr>
-            </w:pPr>
-          </w:p>
-        </w:tc>
-        <w:tc>
-          <w:tcPr>
-            <w:tcW w:w="2124" w:type="dxa"/>
-            <w:tcBorders>
-              <w:top w:val="single" w:sz="4" w:space="0" w:color="auto"/>
-              <w:left w:val="single" w:sz="4" w:space="0" w:color="auto"/>
-              <w:bottom w:val="single" w:sz="4" w:space="0" w:color="auto"/>
-              <w:right w:val="single" w:sz="4" w:space="0" w:color="auto"/>
-            </w:tcBorders>
-          </w:tcPr>
-          <w:p>
-            <w:pPr>
-              <w:rPr>
-                <w:rFonts w:ascii="Times New Roman" w:hAnsi="Times New Roman" w:cs="Times New Roman"/>
-                <w:sz w:val="24"/>
-                <w:szCs w:val="24"/>
-              </w:rPr>
-            </w:pPr>
+            <w:r>
+              <w:rPr>
+                <w:rFonts w:ascii="Helvetica Neue" w:hAnsi="Helvetica Neue" w:cs="Arial"/>
+                <w:color w:val="000000"/>
+              </w:rPr>
+              <w:t>10</w:t>
+            </w:r>
+            <w:bookmarkStart w:id="42" w:name="_GoBack"/>
+            <w:bookmarkEnd w:id="42"/>
+            <w:r>
+              <w:rPr>
+                <w:rFonts w:ascii="Helvetica Neue" w:hAnsi="Helvetica Neue" w:cs="Arial"/>
+                <w:color w:val="000000"/>
+              </w:rPr>
+              <w:t>/5/2023</w:t>
+            </w:r>
           </w:p>
         </w:tc>
       </w:tr>
@@ -22168,7 +21937,7 @@
                 <w:sz w:val="24"/>
                 <w:szCs w:val="24"/>
               </w:rPr>
-              <w:t>Implementación y Verificación de la Interfaz Web</w:t>
+              <w:t>Implementación y Verificación de Requisito 01</w:t>
             </w:r>
           </w:p>
         </w:tc>
@@ -22221,11 +21990,10 @@
             </w:pPr>
             <w:r>
               <w:rPr>
-                <w:rFonts w:ascii="Times New Roman" w:hAnsi="Times New Roman" w:cs="Times New Roman"/>
-                <w:sz w:val="24"/>
-                <w:szCs w:val="24"/>
-              </w:rPr>
-              <w:t>15/05/2023</w:t>
+                <w:rFonts w:ascii="Helvetica Neue" w:hAnsi="Helvetica Neue" w:cs="Arial"/>
+                <w:color w:val="000000"/>
+              </w:rPr>
+              <w:t>15/5/2023</w:t>
             </w:r>
           </w:p>
         </w:tc>
@@ -22250,11 +22018,10 @@
             </w:pPr>
             <w:r>
               <w:rPr>
-                <w:rFonts w:ascii="Times New Roman" w:hAnsi="Times New Roman" w:cs="Times New Roman"/>
-                <w:sz w:val="24"/>
-                <w:szCs w:val="24"/>
-              </w:rPr>
-              <w:t>26/05/2023</w:t>
+                <w:rFonts w:ascii="Helvetica Neue" w:hAnsi="Helvetica Neue" w:cs="Arial"/>
+                <w:color w:val="000000"/>
+              </w:rPr>
+              <w:t>26/5/2023</w:t>
             </w:r>
           </w:p>
         </w:tc>
@@ -22285,7 +22052,7 @@
                 <w:sz w:val="24"/>
                 <w:szCs w:val="24"/>
               </w:rPr>
-              <w:t>Documento de Especificación de UI</w:t>
+              <w:t>Implementación y Verificación de Requisito 02</w:t>
             </w:r>
           </w:p>
         </w:tc>
@@ -22338,11 +22105,10 @@
             </w:pPr>
             <w:r>
               <w:rPr>
-                <w:rFonts w:ascii="Times New Roman" w:hAnsi="Times New Roman" w:cs="Times New Roman"/>
-                <w:sz w:val="24"/>
-                <w:szCs w:val="24"/>
-              </w:rPr>
-              <w:t>26/05/2023</w:t>
+                <w:rFonts w:ascii="Helvetica Neue" w:hAnsi="Helvetica Neue" w:cs="Arial"/>
+                <w:color w:val="000000"/>
+              </w:rPr>
+              <w:t>15/5/2023</w:t>
             </w:r>
           </w:p>
         </w:tc>
@@ -22367,11 +22133,10 @@
             </w:pPr>
             <w:r>
               <w:rPr>
-                <w:rFonts w:ascii="Times New Roman" w:hAnsi="Times New Roman" w:cs="Times New Roman"/>
-                <w:sz w:val="24"/>
-                <w:szCs w:val="24"/>
-              </w:rPr>
-              <w:t>28/05/2023</w:t>
+                <w:rFonts w:ascii="Helvetica Neue" w:hAnsi="Helvetica Neue" w:cs="Arial"/>
+                <w:color w:val="000000"/>
+              </w:rPr>
+              <w:t>26/5/2023</w:t>
             </w:r>
           </w:p>
         </w:tc>
@@ -22402,7 +22167,7 @@
                 <w:sz w:val="24"/>
                 <w:szCs w:val="24"/>
               </w:rPr>
-              <w:t>Reporte del Desarrollo del Software</w:t>
+              <w:t>Implementación y Verificación de Requisito 03</w:t>
             </w:r>
           </w:p>
         </w:tc>
@@ -22455,11 +22220,10 @@
             </w:pPr>
             <w:r>
               <w:rPr>
-                <w:rFonts w:ascii="Times New Roman" w:hAnsi="Times New Roman" w:cs="Times New Roman"/>
-                <w:sz w:val="24"/>
-                <w:szCs w:val="24"/>
-              </w:rPr>
-              <w:t>29/05/2023</w:t>
+                <w:rFonts w:ascii="Helvetica Neue" w:hAnsi="Helvetica Neue" w:cs="Arial"/>
+                <w:color w:val="000000"/>
+              </w:rPr>
+              <w:t>15/5/2023</w:t>
             </w:r>
           </w:p>
         </w:tc>
@@ -22484,11 +22248,124 @@
             </w:pPr>
             <w:r>
               <w:rPr>
+                <w:rFonts w:ascii="Helvetica Neue" w:hAnsi="Helvetica Neue" w:cs="Arial"/>
+                <w:color w:val="000000"/>
+              </w:rPr>
+              <w:t>26/5/2023</w:t>
+            </w:r>
+          </w:p>
+        </w:tc>
+      </w:tr>
+      <w:tr>
+        <w:tc>
+          <w:tcPr>
+            <w:tcW w:w="2123" w:type="dxa"/>
+            <w:tcBorders>
+              <w:top w:val="single" w:sz="4" w:space="0" w:color="auto"/>
+              <w:left w:val="single" w:sz="4" w:space="0" w:color="auto"/>
+              <w:bottom w:val="single" w:sz="4" w:space="0" w:color="auto"/>
+              <w:right w:val="single" w:sz="4" w:space="0" w:color="auto"/>
+            </w:tcBorders>
+          </w:tcPr>
+          <w:p>
+            <w:pPr>
+              <w:rPr>
                 <w:rFonts w:ascii="Times New Roman" w:hAnsi="Times New Roman" w:cs="Times New Roman"/>
                 <w:sz w:val="24"/>
                 <w:szCs w:val="24"/>
               </w:rPr>
-              <w:t>31/05/2023</w:t>
+            </w:pPr>
+            <w:r>
+              <w:rPr>
+                <w:rFonts w:ascii="Times New Roman" w:hAnsi="Times New Roman" w:cs="Times New Roman"/>
+                <w:sz w:val="24"/>
+                <w:szCs w:val="24"/>
+              </w:rPr>
+              <w:t>Implementación y Verificación de la Base de Datos</w:t>
+            </w:r>
+          </w:p>
+        </w:tc>
+        <w:tc>
+          <w:tcPr>
+            <w:tcW w:w="2123" w:type="dxa"/>
+            <w:tcBorders>
+              <w:top w:val="single" w:sz="4" w:space="0" w:color="auto"/>
+              <w:left w:val="single" w:sz="4" w:space="0" w:color="auto"/>
+              <w:bottom w:val="single" w:sz="4" w:space="0" w:color="auto"/>
+              <w:right w:val="single" w:sz="4" w:space="0" w:color="auto"/>
+            </w:tcBorders>
+          </w:tcPr>
+          <w:p>
+            <w:pPr>
+              <w:rPr>
+                <w:rFonts w:ascii="Times New Roman" w:hAnsi="Times New Roman" w:cs="Times New Roman"/>
+                <w:sz w:val="24"/>
+                <w:szCs w:val="24"/>
+              </w:rPr>
+            </w:pPr>
+            <w:r>
+              <w:rPr>
+                <w:rFonts w:ascii="Times New Roman" w:hAnsi="Times New Roman" w:cs="Times New Roman"/>
+                <w:sz w:val="24"/>
+                <w:szCs w:val="24"/>
+              </w:rPr>
+              <w:t>Aceptado</w:t>
+            </w:r>
+          </w:p>
+        </w:tc>
+        <w:tc>
+          <w:tcPr>
+            <w:tcW w:w="2124" w:type="dxa"/>
+            <w:tcBorders>
+              <w:top w:val="single" w:sz="4" w:space="0" w:color="auto"/>
+              <w:left w:val="single" w:sz="4" w:space="0" w:color="auto"/>
+              <w:bottom w:val="single" w:sz="4" w:space="0" w:color="auto"/>
+              <w:right w:val="single" w:sz="4" w:space="0" w:color="auto"/>
+            </w:tcBorders>
+            <w:vAlign w:val="bottom"/>
+          </w:tcPr>
+          <w:p>
+            <w:pPr>
+              <w:rPr>
+                <w:rFonts w:ascii="Times New Roman" w:hAnsi="Times New Roman" w:cs="Times New Roman"/>
+                <w:sz w:val="24"/>
+                <w:szCs w:val="24"/>
+              </w:rPr>
+            </w:pPr>
+            <w:r>
+              <w:rPr>
+                <w:rFonts w:ascii="Helvetica Neue" w:hAnsi="Helvetica Neue" w:cs="Arial"/>
+                <w:color w:val="000000"/>
+              </w:rPr>
+              <w:t>15/5/2023</w:t>
+            </w:r>
+          </w:p>
+        </w:tc>
+        <w:tc>
+          <w:tcPr>
+            <w:tcW w:w="2124" w:type="dxa"/>
+            <w:tcBorders>
+              <w:top w:val="single" w:sz="4" w:space="0" w:color="auto"/>
+              <w:left w:val="single" w:sz="4" w:space="0" w:color="auto"/>
+              <w:bottom w:val="single" w:sz="4" w:space="0" w:color="auto"/>
+              <w:right w:val="single" w:sz="4" w:space="0" w:color="auto"/>
+            </w:tcBorders>
+            <w:vAlign w:val="bottom"/>
+          </w:tcPr>
+          <w:p>
+            <w:pPr>
+              <w:rPr>
+                <w:rFonts w:ascii="Times New Roman" w:hAnsi="Times New Roman" w:cs="Times New Roman"/>
+                <w:sz w:val="24"/>
+                <w:szCs w:val="24"/>
+              </w:rPr>
+            </w:pPr>
+            <w:r>
+              <w:rPr>
+                <w:rFonts w:ascii="Helvetica Neue" w:hAnsi="Helvetica Neue" w:cs="Arial"/>
+                <w:color w:val="000000"/>
+              </w:rPr>
+              <w:t>26/5/2023</w:t>
             </w:r>
           </w:p>
         </w:tc>
@@ -22519,7 +22396,8 @@
                 <w:sz w:val="24"/>
                 <w:szCs w:val="24"/>
               </w:rPr>
-              <w:t>Reporte del Segundo Sprint</w:t>
+              <w:lastRenderedPageBreak/>
+              <w:t>Implementación y Verificación de la Interfaz Web</w:t>
             </w:r>
           </w:p>
         </w:tc>
@@ -22576,7 +22454,7 @@
                 <w:sz w:val="24"/>
                 <w:szCs w:val="24"/>
               </w:rPr>
-              <w:t>29/05/2023</w:t>
+              <w:t>15/05/2023</w:t>
             </w:r>
           </w:p>
         </w:tc>
@@ -22605,7 +22483,7 @@
                 <w:sz w:val="24"/>
                 <w:szCs w:val="24"/>
               </w:rPr>
-              <w:t>31/05/2023</w:t>
+              <w:t>26/05/2023</w:t>
             </w:r>
           </w:p>
         </w:tc>
@@ -22636,7 +22514,7 @@
                 <w:sz w:val="24"/>
                 <w:szCs w:val="24"/>
               </w:rPr>
-              <w:t>Implementación y Verificación de Requisito 04</w:t>
+              <w:t>Documento de Especificación de UI</w:t>
             </w:r>
           </w:p>
         </w:tc>
@@ -22664,7 +22542,7 @@
                 <w:sz w:val="24"/>
                 <w:szCs w:val="24"/>
               </w:rPr>
-              <w:t>Borrador</w:t>
+              <w:t>Aceptado</w:t>
             </w:r>
           </w:p>
         </w:tc>
@@ -22693,7 +22571,7 @@
                 <w:sz w:val="24"/>
                 <w:szCs w:val="24"/>
               </w:rPr>
-              <w:t>01/06/2023</w:t>
+              <w:t>26/05/2023</w:t>
             </w:r>
           </w:p>
         </w:tc>
@@ -22722,7 +22600,7 @@
                 <w:sz w:val="24"/>
                 <w:szCs w:val="24"/>
               </w:rPr>
-              <w:t>10/06/2023</w:t>
+              <w:t>28/05/2023</w:t>
             </w:r>
           </w:p>
         </w:tc>
@@ -22753,7 +22631,7 @@
                 <w:sz w:val="24"/>
                 <w:szCs w:val="24"/>
               </w:rPr>
-              <w:t>Implementación y Verificación de Requisito 05</w:t>
+              <w:t>Reporte del Desarrollo del Software</w:t>
             </w:r>
           </w:p>
         </w:tc>
@@ -22781,7 +22659,7 @@
                 <w:sz w:val="24"/>
                 <w:szCs w:val="24"/>
               </w:rPr>
-              <w:t>Borrador</w:t>
+              <w:t>Aceptado</w:t>
             </w:r>
           </w:p>
         </w:tc>
@@ -22810,7 +22688,7 @@
                 <w:sz w:val="24"/>
                 <w:szCs w:val="24"/>
               </w:rPr>
-              <w:t>01/06/2023</w:t>
+              <w:t>29/05/2023</w:t>
             </w:r>
           </w:p>
         </w:tc>
@@ -22839,7 +22717,7 @@
                 <w:sz w:val="24"/>
                 <w:szCs w:val="24"/>
               </w:rPr>
-              <w:t>10/06/2023</w:t>
+              <w:t>31/05/2023</w:t>
             </w:r>
           </w:p>
         </w:tc>
@@ -22870,7 +22748,7 @@
                 <w:sz w:val="24"/>
                 <w:szCs w:val="24"/>
               </w:rPr>
-              <w:t>Implementación y Verificación de Requisito 06</w:t>
+              <w:t>Reporte del Segundo Sprint</w:t>
             </w:r>
           </w:p>
         </w:tc>
@@ -22898,7 +22776,7 @@
                 <w:sz w:val="24"/>
                 <w:szCs w:val="24"/>
               </w:rPr>
-              <w:t>Borrador</w:t>
+              <w:t>Aceptado</w:t>
             </w:r>
           </w:p>
         </w:tc>
@@ -22927,7 +22805,7 @@
                 <w:sz w:val="24"/>
                 <w:szCs w:val="24"/>
               </w:rPr>
-              <w:t>01/06/2023</w:t>
+              <w:t>29/05/2023</w:t>
             </w:r>
           </w:p>
         </w:tc>
@@ -22956,7 +22834,7 @@
                 <w:sz w:val="24"/>
                 <w:szCs w:val="24"/>
               </w:rPr>
-              <w:t>10/06/2023</w:t>
+              <w:t>31/05/2023</w:t>
             </w:r>
           </w:p>
         </w:tc>
@@ -22987,7 +22865,7 @@
                 <w:sz w:val="24"/>
                 <w:szCs w:val="24"/>
               </w:rPr>
-              <w:t>Implementación y Verificación de Requisito 07</w:t>
+              <w:t>Implementación y Verificación de Requisito 04</w:t>
             </w:r>
           </w:p>
         </w:tc>
@@ -23104,7 +22982,7 @@
                 <w:sz w:val="24"/>
                 <w:szCs w:val="24"/>
               </w:rPr>
-              <w:t>Implementación y Verificación de la Interfaz Web</w:t>
+              <w:t>Implementación y Verificación de Requisito 05</w:t>
             </w:r>
           </w:p>
         </w:tc>
@@ -23132,7 +23010,7 @@
                 <w:sz w:val="24"/>
                 <w:szCs w:val="24"/>
               </w:rPr>
-              <w:t>Aceptado</w:t>
+              <w:t>Borrador</w:t>
             </w:r>
           </w:p>
         </w:tc>
@@ -23161,7 +23039,7 @@
                 <w:sz w:val="24"/>
                 <w:szCs w:val="24"/>
               </w:rPr>
-              <w:t>15/05/2023</w:t>
+              <w:t>01/06/2023</w:t>
             </w:r>
           </w:p>
         </w:tc>
@@ -23190,7 +23068,7 @@
                 <w:sz w:val="24"/>
                 <w:szCs w:val="24"/>
               </w:rPr>
-              <w:t>26/05/2023</w:t>
+              <w:t>10/06/2023</w:t>
             </w:r>
           </w:p>
         </w:tc>
@@ -23221,7 +23099,7 @@
                 <w:sz w:val="24"/>
                 <w:szCs w:val="24"/>
               </w:rPr>
-              <w:t>Documento de Especificación de UI</w:t>
+              <w:t>Implementación y Verificación de Requisito 06</w:t>
             </w:r>
           </w:p>
         </w:tc>
@@ -23249,7 +23127,7 @@
                 <w:sz w:val="24"/>
                 <w:szCs w:val="24"/>
               </w:rPr>
-              <w:t>Aceptado</w:t>
+              <w:t>Borrador</w:t>
             </w:r>
           </w:p>
         </w:tc>
@@ -23278,7 +23156,7 @@
                 <w:sz w:val="24"/>
                 <w:szCs w:val="24"/>
               </w:rPr>
-              <w:t>26/05/2023</w:t>
+              <w:t>01/06/2023</w:t>
             </w:r>
           </w:p>
         </w:tc>
@@ -23307,7 +23185,7 @@
                 <w:sz w:val="24"/>
                 <w:szCs w:val="24"/>
               </w:rPr>
-              <w:t>28/05/2023</w:t>
+              <w:t>10/06/2023</w:t>
             </w:r>
           </w:p>
         </w:tc>
@@ -23338,7 +23216,7 @@
                 <w:sz w:val="24"/>
                 <w:szCs w:val="24"/>
               </w:rPr>
-              <w:t>Reporte del Desarrollo del Software</w:t>
+              <w:t>Implementación y Verificación de Requisito 07</w:t>
             </w:r>
           </w:p>
         </w:tc>
@@ -23366,7 +23244,7 @@
                 <w:sz w:val="24"/>
                 <w:szCs w:val="24"/>
               </w:rPr>
-              <w:t>Aceptado</w:t>
+              <w:t>Borrador</w:t>
             </w:r>
           </w:p>
         </w:tc>
@@ -23395,7 +23273,7 @@
                 <w:sz w:val="24"/>
                 <w:szCs w:val="24"/>
               </w:rPr>
-              <w:t>29/05/2023</w:t>
+              <w:t>01/06/2023</w:t>
             </w:r>
           </w:p>
         </w:tc>
@@ -23424,7 +23302,7 @@
                 <w:sz w:val="24"/>
                 <w:szCs w:val="24"/>
               </w:rPr>
-              <w:t>31/05/2023</w:t>
+              <w:t>10/06/2023</w:t>
             </w:r>
           </w:p>
         </w:tc>
@@ -23455,7 +23333,7 @@
                 <w:sz w:val="24"/>
                 <w:szCs w:val="24"/>
               </w:rPr>
-              <w:t>Reporte del Segundo Sprint</w:t>
+              <w:t>Implementación y Verificación de la Interfaz Web</w:t>
             </w:r>
           </w:p>
         </w:tc>
@@ -23512,7 +23390,7 @@
                 <w:sz w:val="24"/>
                 <w:szCs w:val="24"/>
               </w:rPr>
-              <w:t>29/05/2023</w:t>
+              <w:t>15/05/2023</w:t>
             </w:r>
           </w:p>
         </w:tc>
@@ -23541,7 +23419,7 @@
                 <w:sz w:val="24"/>
                 <w:szCs w:val="24"/>
               </w:rPr>
-              <w:t>31/05/2023</w:t>
+              <w:t>26/05/2023</w:t>
             </w:r>
           </w:p>
         </w:tc>
@@ -23572,7 +23450,7 @@
                 <w:sz w:val="24"/>
                 <w:szCs w:val="24"/>
               </w:rPr>
-              <w:t>Implementación y Verificación de Requisito 04</w:t>
+              <w:t>Documento de Especificación de UI</w:t>
             </w:r>
           </w:p>
         </w:tc>
@@ -23600,7 +23478,7 @@
                 <w:sz w:val="24"/>
                 <w:szCs w:val="24"/>
               </w:rPr>
-              <w:t>Borrador</w:t>
+              <w:t>Aceptado</w:t>
             </w:r>
           </w:p>
         </w:tc>
@@ -23629,7 +23507,7 @@
                 <w:sz w:val="24"/>
                 <w:szCs w:val="24"/>
               </w:rPr>
-              <w:t>01/06/2023</w:t>
+              <w:t>26/05/2023</w:t>
             </w:r>
           </w:p>
         </w:tc>
@@ -23658,6 +23536,357 @@
                 <w:sz w:val="24"/>
                 <w:szCs w:val="24"/>
               </w:rPr>
+              <w:t>28/05/2023</w:t>
+            </w:r>
+          </w:p>
+        </w:tc>
+      </w:tr>
+      <w:tr>
+        <w:tc>
+          <w:tcPr>
+            <w:tcW w:w="2123" w:type="dxa"/>
+            <w:tcBorders>
+              <w:top w:val="single" w:sz="4" w:space="0" w:color="auto"/>
+              <w:left w:val="single" w:sz="4" w:space="0" w:color="auto"/>
+              <w:bottom w:val="single" w:sz="4" w:space="0" w:color="auto"/>
+              <w:right w:val="single" w:sz="4" w:space="0" w:color="auto"/>
+            </w:tcBorders>
+            <w:vAlign w:val="bottom"/>
+          </w:tcPr>
+          <w:p>
+            <w:pPr>
+              <w:rPr>
+                <w:rFonts w:ascii="Times New Roman" w:hAnsi="Times New Roman" w:cs="Times New Roman"/>
+                <w:sz w:val="24"/>
+                <w:szCs w:val="24"/>
+              </w:rPr>
+            </w:pPr>
+            <w:r>
+              <w:rPr>
+                <w:rFonts w:ascii="Times New Roman" w:hAnsi="Times New Roman" w:cs="Times New Roman"/>
+                <w:sz w:val="24"/>
+                <w:szCs w:val="24"/>
+              </w:rPr>
+              <w:t>Reporte del Desarrollo del Software</w:t>
+            </w:r>
+          </w:p>
+        </w:tc>
+        <w:tc>
+          <w:tcPr>
+            <w:tcW w:w="2123" w:type="dxa"/>
+            <w:tcBorders>
+              <w:top w:val="single" w:sz="4" w:space="0" w:color="auto"/>
+              <w:left w:val="single" w:sz="4" w:space="0" w:color="auto"/>
+              <w:bottom w:val="single" w:sz="4" w:space="0" w:color="auto"/>
+              <w:right w:val="single" w:sz="4" w:space="0" w:color="auto"/>
+            </w:tcBorders>
+          </w:tcPr>
+          <w:p>
+            <w:pPr>
+              <w:rPr>
+                <w:rFonts w:ascii="Times New Roman" w:hAnsi="Times New Roman" w:cs="Times New Roman"/>
+                <w:sz w:val="24"/>
+                <w:szCs w:val="24"/>
+              </w:rPr>
+            </w:pPr>
+            <w:r>
+              <w:rPr>
+                <w:rFonts w:ascii="Times New Roman" w:hAnsi="Times New Roman" w:cs="Times New Roman"/>
+                <w:sz w:val="24"/>
+                <w:szCs w:val="24"/>
+              </w:rPr>
+              <w:t>Aceptado</w:t>
+            </w:r>
+          </w:p>
+        </w:tc>
+        <w:tc>
+          <w:tcPr>
+            <w:tcW w:w="2124" w:type="dxa"/>
+            <w:tcBorders>
+              <w:top w:val="single" w:sz="4" w:space="0" w:color="auto"/>
+              <w:left w:val="single" w:sz="4" w:space="0" w:color="auto"/>
+              <w:bottom w:val="single" w:sz="4" w:space="0" w:color="auto"/>
+              <w:right w:val="single" w:sz="4" w:space="0" w:color="auto"/>
+            </w:tcBorders>
+            <w:vAlign w:val="bottom"/>
+          </w:tcPr>
+          <w:p>
+            <w:pPr>
+              <w:rPr>
+                <w:rFonts w:ascii="Times New Roman" w:hAnsi="Times New Roman" w:cs="Times New Roman"/>
+                <w:sz w:val="24"/>
+                <w:szCs w:val="24"/>
+              </w:rPr>
+            </w:pPr>
+            <w:r>
+              <w:rPr>
+                <w:rFonts w:ascii="Times New Roman" w:hAnsi="Times New Roman" w:cs="Times New Roman"/>
+                <w:sz w:val="24"/>
+                <w:szCs w:val="24"/>
+              </w:rPr>
+              <w:t>29/05/2023</w:t>
+            </w:r>
+          </w:p>
+        </w:tc>
+        <w:tc>
+          <w:tcPr>
+            <w:tcW w:w="2124" w:type="dxa"/>
+            <w:tcBorders>
+              <w:top w:val="single" w:sz="4" w:space="0" w:color="auto"/>
+              <w:left w:val="single" w:sz="4" w:space="0" w:color="auto"/>
+              <w:bottom w:val="single" w:sz="4" w:space="0" w:color="auto"/>
+              <w:right w:val="single" w:sz="4" w:space="0" w:color="auto"/>
+            </w:tcBorders>
+            <w:vAlign w:val="bottom"/>
+          </w:tcPr>
+          <w:p>
+            <w:pPr>
+              <w:rPr>
+                <w:rFonts w:ascii="Times New Roman" w:hAnsi="Times New Roman" w:cs="Times New Roman"/>
+                <w:sz w:val="24"/>
+                <w:szCs w:val="24"/>
+              </w:rPr>
+            </w:pPr>
+            <w:r>
+              <w:rPr>
+                <w:rFonts w:ascii="Times New Roman" w:hAnsi="Times New Roman" w:cs="Times New Roman"/>
+                <w:sz w:val="24"/>
+                <w:szCs w:val="24"/>
+              </w:rPr>
+              <w:t>31/05/2023</w:t>
+            </w:r>
+          </w:p>
+        </w:tc>
+      </w:tr>
+      <w:tr>
+        <w:tc>
+          <w:tcPr>
+            <w:tcW w:w="2123" w:type="dxa"/>
+            <w:tcBorders>
+              <w:top w:val="single" w:sz="4" w:space="0" w:color="auto"/>
+              <w:left w:val="single" w:sz="4" w:space="0" w:color="auto"/>
+              <w:bottom w:val="single" w:sz="4" w:space="0" w:color="auto"/>
+              <w:right w:val="single" w:sz="4" w:space="0" w:color="auto"/>
+            </w:tcBorders>
+            <w:vAlign w:val="bottom"/>
+          </w:tcPr>
+          <w:p>
+            <w:pPr>
+              <w:rPr>
+                <w:rFonts w:ascii="Times New Roman" w:hAnsi="Times New Roman" w:cs="Times New Roman"/>
+                <w:sz w:val="24"/>
+                <w:szCs w:val="24"/>
+              </w:rPr>
+            </w:pPr>
+            <w:r>
+              <w:rPr>
+                <w:rFonts w:ascii="Times New Roman" w:hAnsi="Times New Roman" w:cs="Times New Roman"/>
+                <w:sz w:val="24"/>
+                <w:szCs w:val="24"/>
+              </w:rPr>
+              <w:t>Reporte del Segundo Sprint</w:t>
+            </w:r>
+          </w:p>
+        </w:tc>
+        <w:tc>
+          <w:tcPr>
+            <w:tcW w:w="2123" w:type="dxa"/>
+            <w:tcBorders>
+              <w:top w:val="single" w:sz="4" w:space="0" w:color="auto"/>
+              <w:left w:val="single" w:sz="4" w:space="0" w:color="auto"/>
+              <w:bottom w:val="single" w:sz="4" w:space="0" w:color="auto"/>
+              <w:right w:val="single" w:sz="4" w:space="0" w:color="auto"/>
+            </w:tcBorders>
+          </w:tcPr>
+          <w:p>
+            <w:pPr>
+              <w:rPr>
+                <w:rFonts w:ascii="Times New Roman" w:hAnsi="Times New Roman" w:cs="Times New Roman"/>
+                <w:sz w:val="24"/>
+                <w:szCs w:val="24"/>
+              </w:rPr>
+            </w:pPr>
+            <w:r>
+              <w:rPr>
+                <w:rFonts w:ascii="Times New Roman" w:hAnsi="Times New Roman" w:cs="Times New Roman"/>
+                <w:sz w:val="24"/>
+                <w:szCs w:val="24"/>
+              </w:rPr>
+              <w:t>Aceptado</w:t>
+            </w:r>
+          </w:p>
+        </w:tc>
+        <w:tc>
+          <w:tcPr>
+            <w:tcW w:w="2124" w:type="dxa"/>
+            <w:tcBorders>
+              <w:top w:val="single" w:sz="4" w:space="0" w:color="auto"/>
+              <w:left w:val="single" w:sz="4" w:space="0" w:color="auto"/>
+              <w:bottom w:val="single" w:sz="4" w:space="0" w:color="auto"/>
+              <w:right w:val="single" w:sz="4" w:space="0" w:color="auto"/>
+            </w:tcBorders>
+            <w:vAlign w:val="bottom"/>
+          </w:tcPr>
+          <w:p>
+            <w:pPr>
+              <w:rPr>
+                <w:rFonts w:ascii="Times New Roman" w:hAnsi="Times New Roman" w:cs="Times New Roman"/>
+                <w:sz w:val="24"/>
+                <w:szCs w:val="24"/>
+              </w:rPr>
+            </w:pPr>
+            <w:r>
+              <w:rPr>
+                <w:rFonts w:ascii="Times New Roman" w:hAnsi="Times New Roman" w:cs="Times New Roman"/>
+                <w:sz w:val="24"/>
+                <w:szCs w:val="24"/>
+              </w:rPr>
+              <w:t>29/05/2023</w:t>
+            </w:r>
+          </w:p>
+        </w:tc>
+        <w:tc>
+          <w:tcPr>
+            <w:tcW w:w="2124" w:type="dxa"/>
+            <w:tcBorders>
+              <w:top w:val="single" w:sz="4" w:space="0" w:color="auto"/>
+              <w:left w:val="single" w:sz="4" w:space="0" w:color="auto"/>
+              <w:bottom w:val="single" w:sz="4" w:space="0" w:color="auto"/>
+              <w:right w:val="single" w:sz="4" w:space="0" w:color="auto"/>
+            </w:tcBorders>
+            <w:vAlign w:val="bottom"/>
+          </w:tcPr>
+          <w:p>
+            <w:pPr>
+              <w:rPr>
+                <w:rFonts w:ascii="Times New Roman" w:hAnsi="Times New Roman" w:cs="Times New Roman"/>
+                <w:sz w:val="24"/>
+                <w:szCs w:val="24"/>
+              </w:rPr>
+            </w:pPr>
+            <w:r>
+              <w:rPr>
+                <w:rFonts w:ascii="Times New Roman" w:hAnsi="Times New Roman" w:cs="Times New Roman"/>
+                <w:sz w:val="24"/>
+                <w:szCs w:val="24"/>
+              </w:rPr>
+              <w:t>31/05/2023</w:t>
+            </w:r>
+          </w:p>
+        </w:tc>
+      </w:tr>
+      <w:tr>
+        <w:tc>
+          <w:tcPr>
+            <w:tcW w:w="2123" w:type="dxa"/>
+            <w:tcBorders>
+              <w:top w:val="single" w:sz="4" w:space="0" w:color="auto"/>
+              <w:left w:val="single" w:sz="4" w:space="0" w:color="auto"/>
+              <w:bottom w:val="single" w:sz="4" w:space="0" w:color="auto"/>
+              <w:right w:val="single" w:sz="4" w:space="0" w:color="auto"/>
+            </w:tcBorders>
+            <w:vAlign w:val="bottom"/>
+          </w:tcPr>
+          <w:p>
+            <w:pPr>
+              <w:rPr>
+                <w:rFonts w:ascii="Times New Roman" w:hAnsi="Times New Roman" w:cs="Times New Roman"/>
+                <w:sz w:val="24"/>
+                <w:szCs w:val="24"/>
+              </w:rPr>
+            </w:pPr>
+            <w:r>
+              <w:rPr>
+                <w:rFonts w:ascii="Times New Roman" w:hAnsi="Times New Roman" w:cs="Times New Roman"/>
+                <w:sz w:val="24"/>
+                <w:szCs w:val="24"/>
+              </w:rPr>
+              <w:t>Implementación y Verificación de Requisito 04</w:t>
+            </w:r>
+          </w:p>
+        </w:tc>
+        <w:tc>
+          <w:tcPr>
+            <w:tcW w:w="2123" w:type="dxa"/>
+            <w:tcBorders>
+              <w:top w:val="single" w:sz="4" w:space="0" w:color="auto"/>
+              <w:left w:val="single" w:sz="4" w:space="0" w:color="auto"/>
+              <w:bottom w:val="single" w:sz="4" w:space="0" w:color="auto"/>
+              <w:right w:val="single" w:sz="4" w:space="0" w:color="auto"/>
+            </w:tcBorders>
+          </w:tcPr>
+          <w:p>
+            <w:pPr>
+              <w:rPr>
+                <w:rFonts w:ascii="Times New Roman" w:hAnsi="Times New Roman" w:cs="Times New Roman"/>
+                <w:sz w:val="24"/>
+                <w:szCs w:val="24"/>
+              </w:rPr>
+            </w:pPr>
+            <w:r>
+              <w:rPr>
+                <w:rFonts w:ascii="Times New Roman" w:hAnsi="Times New Roman" w:cs="Times New Roman"/>
+                <w:sz w:val="24"/>
+                <w:szCs w:val="24"/>
+              </w:rPr>
+              <w:t>Borrador</w:t>
+            </w:r>
+          </w:p>
+        </w:tc>
+        <w:tc>
+          <w:tcPr>
+            <w:tcW w:w="2124" w:type="dxa"/>
+            <w:tcBorders>
+              <w:top w:val="single" w:sz="4" w:space="0" w:color="auto"/>
+              <w:left w:val="single" w:sz="4" w:space="0" w:color="auto"/>
+              <w:bottom w:val="single" w:sz="4" w:space="0" w:color="auto"/>
+              <w:right w:val="single" w:sz="4" w:space="0" w:color="auto"/>
+            </w:tcBorders>
+            <w:vAlign w:val="bottom"/>
+          </w:tcPr>
+          <w:p>
+            <w:pPr>
+              <w:rPr>
+                <w:rFonts w:ascii="Times New Roman" w:hAnsi="Times New Roman" w:cs="Times New Roman"/>
+                <w:sz w:val="24"/>
+                <w:szCs w:val="24"/>
+              </w:rPr>
+            </w:pPr>
+            <w:r>
+              <w:rPr>
+                <w:rFonts w:ascii="Times New Roman" w:hAnsi="Times New Roman" w:cs="Times New Roman"/>
+                <w:sz w:val="24"/>
+                <w:szCs w:val="24"/>
+              </w:rPr>
+              <w:t>01/06/2023</w:t>
+            </w:r>
+          </w:p>
+        </w:tc>
+        <w:tc>
+          <w:tcPr>
+            <w:tcW w:w="2124" w:type="dxa"/>
+            <w:tcBorders>
+              <w:top w:val="single" w:sz="4" w:space="0" w:color="auto"/>
+              <w:left w:val="single" w:sz="4" w:space="0" w:color="auto"/>
+              <w:bottom w:val="single" w:sz="4" w:space="0" w:color="auto"/>
+              <w:right w:val="single" w:sz="4" w:space="0" w:color="auto"/>
+            </w:tcBorders>
+            <w:vAlign w:val="bottom"/>
+          </w:tcPr>
+          <w:p>
+            <w:pPr>
+              <w:rPr>
+                <w:rFonts w:ascii="Times New Roman" w:hAnsi="Times New Roman" w:cs="Times New Roman"/>
+                <w:sz w:val="24"/>
+                <w:szCs w:val="24"/>
+              </w:rPr>
+            </w:pPr>
+            <w:r>
+              <w:rPr>
+                <w:rFonts w:ascii="Times New Roman" w:hAnsi="Times New Roman" w:cs="Times New Roman"/>
+                <w:sz w:val="24"/>
+                <w:szCs w:val="24"/>
+              </w:rPr>
               <w:t>10/06/2023</w:t>
             </w:r>
           </w:p>
@@ -23688,8 +23917,8 @@
           <w:szCs w:val="28"/>
         </w:rPr>
       </w:pPr>
-      <w:bookmarkStart w:id="42" w:name="_egkv1bjxysqa" w:colFirst="0" w:colLast="0"/>
-      <w:bookmarkEnd w:id="42"/>
+      <w:bookmarkStart w:id="43" w:name="_egkv1bjxysqa" w:colFirst="0" w:colLast="0"/>
+      <w:bookmarkEnd w:id="43"/>
       <w:r>
         <w:rPr>
           <w:rFonts w:ascii="Times New Roman" w:eastAsia="Times New Roman" w:hAnsi="Times New Roman" w:cs="Times New Roman"/>
@@ -23727,16 +23956,7 @@
           <w:sz w:val="24"/>
           <w:szCs w:val="24"/>
         </w:rPr>
-        <w:t xml:space="preserve"> Se establecerán los procedimientos para el control de los elementos de la configuración del software, incluyendo el </w:t>
-      </w:r>
-      <w:r>
-        <w:rPr>
-          <w:rFonts w:ascii="Times New Roman" w:eastAsia="Times New Roman" w:hAnsi="Times New Roman" w:cs="Times New Roman"/>
-          <w:sz w:val="24"/>
-          <w:szCs w:val="24"/>
-        </w:rPr>
-        <w:lastRenderedPageBreak/>
-        <w:t>seguimiento de cambios, la gestión de versiones, la gestión de ramas y la integración continua.</w:t>
+        <w:t xml:space="preserve"> Se establecerán los procedimientos para el control de los elementos de la configuración del software, incluyendo el seguimiento de cambios, la gestión de versiones, la gestión de ramas y la integración continua.</w:t>
       </w:r>
     </w:p>
     <w:p>
@@ -23759,6 +23979,7 @@
           <w:sz w:val="24"/>
           <w:szCs w:val="24"/>
         </w:rPr>
+        <w:lastRenderedPageBreak/>
         <w:t>Repositorio:</w:t>
       </w:r>
       <w:r>
@@ -23767,7 +23988,25 @@
           <w:sz w:val="24"/>
           <w:szCs w:val="24"/>
         </w:rPr>
-        <w:t xml:space="preserve"> Se establecerá un repositorio de control de versiones para el almacenamiento y seguimiento de los cambios en los elementos de la configuración del software. Se podrían utilizar herramientas de control de versiones como Git, </w:t>
+        <w:t xml:space="preserve"> Se establecerá un repositorio de control de versiones para el almacenamiento y seguimiento de los cambios en los elementos de la configuración del software. Se podrían utilizar herramientas de control de versiones como </w:t>
+      </w:r>
+      <w:proofErr w:type="spellStart"/>
+      <w:r>
+        <w:rPr>
+          <w:rFonts w:ascii="Times New Roman" w:eastAsia="Times New Roman" w:hAnsi="Times New Roman" w:cs="Times New Roman"/>
+          <w:sz w:val="24"/>
+          <w:szCs w:val="24"/>
+        </w:rPr>
+        <w:t>Git</w:t>
+      </w:r>
+      <w:proofErr w:type="spellEnd"/>
+      <w:r>
+        <w:rPr>
+          <w:rFonts w:ascii="Times New Roman" w:eastAsia="Times New Roman" w:hAnsi="Times New Roman" w:cs="Times New Roman"/>
+          <w:sz w:val="24"/>
+          <w:szCs w:val="24"/>
+        </w:rPr>
+        <w:t xml:space="preserve">, </w:t>
       </w:r>
       <w:proofErr w:type="spellStart"/>
       <w:r>
@@ -23949,8 +24188,8 @@
           <w:szCs w:val="28"/>
         </w:rPr>
       </w:pPr>
-      <w:bookmarkStart w:id="43" w:name="_av7pwnufcllt" w:colFirst="0" w:colLast="0"/>
-      <w:bookmarkEnd w:id="43"/>
+      <w:bookmarkStart w:id="44" w:name="_av7pwnufcllt" w:colFirst="0" w:colLast="0"/>
+      <w:bookmarkEnd w:id="44"/>
       <w:r>
         <w:rPr>
           <w:rFonts w:ascii="Times New Roman" w:eastAsia="Times New Roman" w:hAnsi="Times New Roman" w:cs="Times New Roman"/>
@@ -23989,16 +24228,7 @@
           <w:sz w:val="24"/>
           <w:szCs w:val="24"/>
         </w:rPr>
-        <w:t xml:space="preserve"> Se identificarán los diferentes componentes del sistema, como el código fuente, la </w:t>
-      </w:r>
-      <w:r>
-        <w:rPr>
-          <w:rFonts w:ascii="Times New Roman" w:eastAsia="Times New Roman" w:hAnsi="Times New Roman" w:cs="Times New Roman"/>
-          <w:sz w:val="24"/>
-          <w:szCs w:val="24"/>
-        </w:rPr>
-        <w:lastRenderedPageBreak/>
-        <w:t>base de datos, los documentos de diseño y requisitos, los manuales de usuario, entre otros. Cada uno de estos componentes se consideraría un EC.</w:t>
+        <w:t xml:space="preserve"> Se identificarán los diferentes componentes del sistema, como el código fuente, la base de datos, los documentos de diseño y requisitos, los manuales de usuario, entre otros. Cada uno de estos componentes se consideraría un EC.</w:t>
       </w:r>
     </w:p>
     <w:p>
@@ -24022,6 +24252,7 @@
           <w:sz w:val="24"/>
           <w:szCs w:val="24"/>
         </w:rPr>
+        <w:lastRenderedPageBreak/>
         <w:t>Control de versiones:</w:t>
       </w:r>
       <w:r>
@@ -24176,8 +24407,8 @@
           <w:szCs w:val="28"/>
         </w:rPr>
       </w:pPr>
-      <w:bookmarkStart w:id="44" w:name="_rym7pxoa1tg4" w:colFirst="0" w:colLast="0"/>
-      <w:bookmarkEnd w:id="44"/>
+      <w:bookmarkStart w:id="45" w:name="_rym7pxoa1tg4" w:colFirst="0" w:colLast="0"/>
+      <w:bookmarkEnd w:id="45"/>
       <w:r>
         <w:rPr>
           <w:rFonts w:ascii="Times New Roman" w:eastAsia="Times New Roman" w:hAnsi="Times New Roman" w:cs="Times New Roman"/>
@@ -24226,7 +24457,7 @@
           <w:sz w:val="24"/>
           <w:szCs w:val="24"/>
         </w:rPr>
-        <w:t xml:space="preserve"> En esta fase, se definirán los objetivos de la entrega, el alcance y los requisitos de los usuarios, así como se identificarán los </w:t>
+        <w:t xml:space="preserve"> En esta fase, se definirán los objetivos de la entrega, el alcance y los requisitos de los usuarios, así como se identificarán los recursos necesarios y se programarán las actividades. Se establecerá un </w:t>
       </w:r>
       <w:r>
         <w:rPr>
@@ -24235,7 +24466,7 @@
           <w:szCs w:val="24"/>
         </w:rPr>
         <w:lastRenderedPageBreak/>
-        <w:t>recursos necesarios y se programarán las actividades. Se establecerá un calendario de lanzamiento para asegurarse de que el software esté listo para su entrega en la fecha acordada.</w:t>
+        <w:t>calendario de lanzamiento para asegurarse de que el software esté listo para su entrega en la fecha acordada.</w:t>
       </w:r>
     </w:p>
     <w:p>
@@ -24379,8 +24610,8 @@
           <w:szCs w:val="28"/>
         </w:rPr>
       </w:pPr>
-      <w:bookmarkStart w:id="45" w:name="_f6nglgioh8hm" w:colFirst="0" w:colLast="0"/>
-      <w:bookmarkEnd w:id="45"/>
+      <w:bookmarkStart w:id="46" w:name="_f6nglgioh8hm" w:colFirst="0" w:colLast="0"/>
+      <w:bookmarkEnd w:id="46"/>
       <w:r>
         <w:rPr>
           <w:rFonts w:ascii="Times New Roman" w:eastAsia="Times New Roman" w:hAnsi="Times New Roman" w:cs="Times New Roman"/>
@@ -24550,7 +24781,6 @@
           <w:sz w:val="24"/>
           <w:szCs w:val="24"/>
         </w:rPr>
-        <w:lastRenderedPageBreak/>
         <w:t>GitKraken</w:t>
       </w:r>
       <w:proofErr w:type="spellEnd"/>
@@ -24635,6 +24865,7 @@
           <w:sz w:val="24"/>
           <w:szCs w:val="24"/>
         </w:rPr>
+        <w:lastRenderedPageBreak/>
         <w:t xml:space="preserve">GitHub: GitHub. (s.f.). Recuperado el 19 de abril del 2023, de </w:t>
       </w:r>
       <w:hyperlink r:id="rId15">
@@ -24818,27 +25049,7 @@
           <w:szCs w:val="24"/>
           <w:lang w:val="en-US"/>
         </w:rPr>
-        <w:t>Team Foundation Server: Microsoft Corporation. (</w:t>
-      </w:r>
-      <w:proofErr w:type="spellStart"/>
-      <w:r>
-        <w:rPr>
-          <w:rFonts w:ascii="Times New Roman" w:eastAsia="Times New Roman" w:hAnsi="Times New Roman" w:cs="Times New Roman"/>
-          <w:sz w:val="24"/>
-          <w:szCs w:val="24"/>
-          <w:lang w:val="en-US"/>
-        </w:rPr>
-        <w:t>s.f.</w:t>
-      </w:r>
-      <w:proofErr w:type="spellEnd"/>
-      <w:r>
-        <w:rPr>
-          <w:rFonts w:ascii="Times New Roman" w:eastAsia="Times New Roman" w:hAnsi="Times New Roman" w:cs="Times New Roman"/>
-          <w:sz w:val="24"/>
-          <w:szCs w:val="24"/>
-          <w:lang w:val="en-US"/>
-        </w:rPr>
-        <w:t xml:space="preserve">). Team Foundation Server. </w:t>
+        <w:t xml:space="preserve">Team Foundation Server: Microsoft Corporation. (s.f.). Team Foundation Server. </w:t>
       </w:r>
       <w:r>
         <w:rPr>
@@ -24894,7 +25105,7 @@
 </file>
 
 <file path=word/endnotes.xml><?xml version="1.0" encoding="utf-8"?>
-<w:endnotes xmlns:wpc="http://schemas.microsoft.com/office/word/2010/wordprocessingCanvas" xmlns:cx="http://schemas.microsoft.com/office/drawing/2014/chartex" xmlns:cx1="http://schemas.microsoft.com/office/drawing/2015/9/8/chartex" xmlns:cx2="http://schemas.microsoft.com/office/drawing/2015/10/21/chartex" xmlns:cx3="http://schemas.microsoft.com/office/drawing/2016/5/9/chartex" xmlns:cx4="http://schemas.microsoft.com/office/drawing/2016/5/10/chartex" xmlns:cx5="http://schemas.microsoft.com/office/drawing/2016/5/11/chartex" xmlns:cx6="http://schemas.microsoft.com/office/drawing/2016/5/12/chartex" xmlns:cx7="http://schemas.microsoft.com/office/drawing/2016/5/13/chartex" xmlns:cx8="http://schemas.microsoft.com/office/drawing/2016/5/14/chartex" xmlns:mc="http://schemas.openxmlformats.org/markup-compatibility/2006" xmlns:aink="http://schemas.microsoft.com/office/drawing/2016/ink" xmlns:am3d="http://schemas.microsoft.com/office/drawing/2017/model3d" xmlns:o="urn:schemas-microsoft-com:office:office" xmlns:oel="http://schemas.microsoft.com/office/2019/extlst" xmlns:r="http://schemas.openxmlformats.org/officeDocument/2006/relationships" xmlns:m="http://schemas.openxmlformats.org/officeDocument/2006/math" xmlns:v="urn:schemas-microsoft-com:vml" xmlns:wp14="http://schemas.microsoft.com/office/word/2010/wordprocessingDrawing" xmlns:wp="http://schemas.openxmlformats.org/drawingml/2006/wordprocessingDrawing" xmlns:w10="urn:schemas-microsoft-com:office:word" xmlns:w="http://schemas.openxmlformats.org/wordprocessingml/2006/main" xmlns:w14="http://schemas.microsoft.com/office/word/2010/wordml" xmlns:w15="http://schemas.microsoft.com/office/word/2012/wordml" xmlns:w16cex="http://schemas.microsoft.com/office/word/2018/wordml/cex" xmlns:w16cid="http://schemas.microsoft.com/office/word/2016/wordml/cid" xmlns:w16="http://schemas.microsoft.com/office/word/2018/wordml" xmlns:w16sdtdh="http://schemas.microsoft.com/office/word/2020/wordml/sdtdatahash" xmlns:w16se="http://schemas.microsoft.com/office/word/2015/wordml/symex" xmlns:wpg="http://schemas.microsoft.com/office/word/2010/wordprocessingGroup" xmlns:wpi="http://schemas.microsoft.com/office/word/2010/wordprocessingInk" xmlns:wne="http://schemas.microsoft.com/office/word/2006/wordml" xmlns:wps="http://schemas.microsoft.com/office/word/2010/wordprocessingShape" mc:Ignorable="w14 w15 w16se w16cid w16 w16cex w16sdtdh wp14">
+<w:endnotes xmlns:wpc="http://schemas.microsoft.com/office/word/2010/wordprocessingCanvas" xmlns:cx="http://schemas.microsoft.com/office/drawing/2014/chartex" xmlns:mc="http://schemas.openxmlformats.org/markup-compatibility/2006" xmlns:o="urn:schemas-microsoft-com:office:office" xmlns:r="http://schemas.openxmlformats.org/officeDocument/2006/relationships" xmlns:m="http://schemas.openxmlformats.org/officeDocument/2006/math" xmlns:v="urn:schemas-microsoft-com:vml" xmlns:wp14="http://schemas.microsoft.com/office/word/2010/wordprocessingDrawing" xmlns:wp="http://schemas.openxmlformats.org/drawingml/2006/wordprocessingDrawing" xmlns:w10="urn:schemas-microsoft-com:office:word" xmlns:w="http://schemas.openxmlformats.org/wordprocessingml/2006/main" xmlns:w14="http://schemas.microsoft.com/office/word/2010/wordml" xmlns:w15="http://schemas.microsoft.com/office/word/2012/wordml" xmlns:w16se="http://schemas.microsoft.com/office/word/2015/wordml/symex" xmlns:wpg="http://schemas.microsoft.com/office/word/2010/wordprocessingGroup" xmlns:wpi="http://schemas.microsoft.com/office/word/2010/wordprocessingInk" xmlns:wne="http://schemas.microsoft.com/office/word/2006/wordml" xmlns:wps="http://schemas.microsoft.com/office/word/2010/wordprocessingShape" mc:Ignorable="w14 w15 w16se wp14">
   <w:endnote w:type="separator" w:id="-1">
     <w:p>
       <w:pPr>
@@ -24919,13 +25130,13 @@
 </file>
 
 <file path=word/footer1.xml><?xml version="1.0" encoding="utf-8"?>
-<w:ftr xmlns:wpc="http://schemas.microsoft.com/office/word/2010/wordprocessingCanvas" xmlns:cx="http://schemas.microsoft.com/office/drawing/2014/chartex" xmlns:cx1="http://schemas.microsoft.com/office/drawing/2015/9/8/chartex" xmlns:cx2="http://schemas.microsoft.com/office/drawing/2015/10/21/chartex" xmlns:cx3="http://schemas.microsoft.com/office/drawing/2016/5/9/chartex" xmlns:cx4="http://schemas.microsoft.com/office/drawing/2016/5/10/chartex" xmlns:cx5="http://schemas.microsoft.com/office/drawing/2016/5/11/chartex" xmlns:cx6="http://schemas.microsoft.com/office/drawing/2016/5/12/chartex" xmlns:cx7="http://schemas.microsoft.com/office/drawing/2016/5/13/chartex" xmlns:cx8="http://schemas.microsoft.com/office/drawing/2016/5/14/chartex" xmlns:mc="http://schemas.openxmlformats.org/markup-compatibility/2006" xmlns:aink="http://schemas.microsoft.com/office/drawing/2016/ink" xmlns:am3d="http://schemas.microsoft.com/office/drawing/2017/model3d" xmlns:o="urn:schemas-microsoft-com:office:office" xmlns:oel="http://schemas.microsoft.com/office/2019/extlst" xmlns:r="http://schemas.openxmlformats.org/officeDocument/2006/relationships" xmlns:m="http://schemas.openxmlformats.org/officeDocument/2006/math" xmlns:v="urn:schemas-microsoft-com:vml" xmlns:wp14="http://schemas.microsoft.com/office/word/2010/wordprocessingDrawing" xmlns:wp="http://schemas.openxmlformats.org/drawingml/2006/wordprocessingDrawing" xmlns:w10="urn:schemas-microsoft-com:office:word" xmlns:w="http://schemas.openxmlformats.org/wordprocessingml/2006/main" xmlns:w14="http://schemas.microsoft.com/office/word/2010/wordml" xmlns:w15="http://schemas.microsoft.com/office/word/2012/wordml" xmlns:w16cex="http://schemas.microsoft.com/office/word/2018/wordml/cex" xmlns:w16cid="http://schemas.microsoft.com/office/word/2016/wordml/cid" xmlns:w16="http://schemas.microsoft.com/office/word/2018/wordml" xmlns:w16sdtdh="http://schemas.microsoft.com/office/word/2020/wordml/sdtdatahash" xmlns:w16se="http://schemas.microsoft.com/office/word/2015/wordml/symex" xmlns:wpg="http://schemas.microsoft.com/office/word/2010/wordprocessingGroup" xmlns:wpi="http://schemas.microsoft.com/office/word/2010/wordprocessingInk" xmlns:wne="http://schemas.microsoft.com/office/word/2006/wordml" xmlns:wps="http://schemas.microsoft.com/office/word/2010/wordprocessingShape" mc:Ignorable="w14 w15 w16se w16cid w16 w16cex w16sdtdh wp14">
+<w:ftr xmlns:wpc="http://schemas.microsoft.com/office/word/2010/wordprocessingCanvas" xmlns:cx="http://schemas.microsoft.com/office/drawing/2014/chartex" xmlns:mc="http://schemas.openxmlformats.org/markup-compatibility/2006" xmlns:o="urn:schemas-microsoft-com:office:office" xmlns:r="http://schemas.openxmlformats.org/officeDocument/2006/relationships" xmlns:m="http://schemas.openxmlformats.org/officeDocument/2006/math" xmlns:v="urn:schemas-microsoft-com:vml" xmlns:wp14="http://schemas.microsoft.com/office/word/2010/wordprocessingDrawing" xmlns:wp="http://schemas.openxmlformats.org/drawingml/2006/wordprocessingDrawing" xmlns:w10="urn:schemas-microsoft-com:office:word" xmlns:w="http://schemas.openxmlformats.org/wordprocessingml/2006/main" xmlns:w14="http://schemas.microsoft.com/office/word/2010/wordml" xmlns:w15="http://schemas.microsoft.com/office/word/2012/wordml" xmlns:w16se="http://schemas.microsoft.com/office/word/2015/wordml/symex" xmlns:wpg="http://schemas.microsoft.com/office/word/2010/wordprocessingGroup" xmlns:wpi="http://schemas.microsoft.com/office/word/2010/wordprocessingInk" xmlns:wne="http://schemas.microsoft.com/office/word/2006/wordml" xmlns:wps="http://schemas.microsoft.com/office/word/2010/wordprocessingShape" mc:Ignorable="w14 w15 w16se wp14">
   <w:p/>
 </w:ftr>
 </file>
 
 <file path=word/footnotes.xml><?xml version="1.0" encoding="utf-8"?>
-<w:footnotes xmlns:wpc="http://schemas.microsoft.com/office/word/2010/wordprocessingCanvas" xmlns:cx="http://schemas.microsoft.com/office/drawing/2014/chartex" xmlns:cx1="http://schemas.microsoft.com/office/drawing/2015/9/8/chartex" xmlns:cx2="http://schemas.microsoft.com/office/drawing/2015/10/21/chartex" xmlns:cx3="http://schemas.microsoft.com/office/drawing/2016/5/9/chartex" xmlns:cx4="http://schemas.microsoft.com/office/drawing/2016/5/10/chartex" xmlns:cx5="http://schemas.microsoft.com/office/drawing/2016/5/11/chartex" xmlns:cx6="http://schemas.microsoft.com/office/drawing/2016/5/12/chartex" xmlns:cx7="http://schemas.microsoft.com/office/drawing/2016/5/13/chartex" xmlns:cx8="http://schemas.microsoft.com/office/drawing/2016/5/14/chartex" xmlns:mc="http://schemas.openxmlformats.org/markup-compatibility/2006" xmlns:aink="http://schemas.microsoft.com/office/drawing/2016/ink" xmlns:am3d="http://schemas.microsoft.com/office/drawing/2017/model3d" xmlns:o="urn:schemas-microsoft-com:office:office" xmlns:oel="http://schemas.microsoft.com/office/2019/extlst" xmlns:r="http://schemas.openxmlformats.org/officeDocument/2006/relationships" xmlns:m="http://schemas.openxmlformats.org/officeDocument/2006/math" xmlns:v="urn:schemas-microsoft-com:vml" xmlns:wp14="http://schemas.microsoft.com/office/word/2010/wordprocessingDrawing" xmlns:wp="http://schemas.openxmlformats.org/drawingml/2006/wordprocessingDrawing" xmlns:w10="urn:schemas-microsoft-com:office:word" xmlns:w="http://schemas.openxmlformats.org/wordprocessingml/2006/main" xmlns:w14="http://schemas.microsoft.com/office/word/2010/wordml" xmlns:w15="http://schemas.microsoft.com/office/word/2012/wordml" xmlns:w16cex="http://schemas.microsoft.com/office/word/2018/wordml/cex" xmlns:w16cid="http://schemas.microsoft.com/office/word/2016/wordml/cid" xmlns:w16="http://schemas.microsoft.com/office/word/2018/wordml" xmlns:w16sdtdh="http://schemas.microsoft.com/office/word/2020/wordml/sdtdatahash" xmlns:w16se="http://schemas.microsoft.com/office/word/2015/wordml/symex" xmlns:wpg="http://schemas.microsoft.com/office/word/2010/wordprocessingGroup" xmlns:wpi="http://schemas.microsoft.com/office/word/2010/wordprocessingInk" xmlns:wne="http://schemas.microsoft.com/office/word/2006/wordml" xmlns:wps="http://schemas.microsoft.com/office/word/2010/wordprocessingShape" mc:Ignorable="w14 w15 w16se w16cid w16 w16cex w16sdtdh wp14">
+<w:footnotes xmlns:wpc="http://schemas.microsoft.com/office/word/2010/wordprocessingCanvas" xmlns:cx="http://schemas.microsoft.com/office/drawing/2014/chartex" xmlns:mc="http://schemas.openxmlformats.org/markup-compatibility/2006" xmlns:o="urn:schemas-microsoft-com:office:office" xmlns:r="http://schemas.openxmlformats.org/officeDocument/2006/relationships" xmlns:m="http://schemas.openxmlformats.org/officeDocument/2006/math" xmlns:v="urn:schemas-microsoft-com:vml" xmlns:wp14="http://schemas.microsoft.com/office/word/2010/wordprocessingDrawing" xmlns:wp="http://schemas.openxmlformats.org/drawingml/2006/wordprocessingDrawing" xmlns:w10="urn:schemas-microsoft-com:office:word" xmlns:w="http://schemas.openxmlformats.org/wordprocessingml/2006/main" xmlns:w14="http://schemas.microsoft.com/office/word/2010/wordml" xmlns:w15="http://schemas.microsoft.com/office/word/2012/wordml" xmlns:w16se="http://schemas.microsoft.com/office/word/2015/wordml/symex" xmlns:wpg="http://schemas.microsoft.com/office/word/2010/wordprocessingGroup" xmlns:wpi="http://schemas.microsoft.com/office/word/2010/wordprocessingInk" xmlns:wne="http://schemas.microsoft.com/office/word/2006/wordml" xmlns:wps="http://schemas.microsoft.com/office/word/2010/wordprocessingShape" mc:Ignorable="w14 w15 w16se wp14">
   <w:footnote w:type="separator" w:id="-1">
     <w:p>
       <w:pPr>
@@ -24950,7 +25161,7 @@
 </file>
 
 <file path=word/header1.xml><?xml version="1.0" encoding="utf-8"?>
-<w:hdr xmlns:wpc="http://schemas.microsoft.com/office/word/2010/wordprocessingCanvas" xmlns:cx="http://schemas.microsoft.com/office/drawing/2014/chartex" xmlns:cx1="http://schemas.microsoft.com/office/drawing/2015/9/8/chartex" xmlns:cx2="http://schemas.microsoft.com/office/drawing/2015/10/21/chartex" xmlns:cx3="http://schemas.microsoft.com/office/drawing/2016/5/9/chartex" xmlns:cx4="http://schemas.microsoft.com/office/drawing/2016/5/10/chartex" xmlns:cx5="http://schemas.microsoft.com/office/drawing/2016/5/11/chartex" xmlns:cx6="http://schemas.microsoft.com/office/drawing/2016/5/12/chartex" xmlns:cx7="http://schemas.microsoft.com/office/drawing/2016/5/13/chartex" xmlns:cx8="http://schemas.microsoft.com/office/drawing/2016/5/14/chartex" xmlns:mc="http://schemas.openxmlformats.org/markup-compatibility/2006" xmlns:aink="http://schemas.microsoft.com/office/drawing/2016/ink" xmlns:am3d="http://schemas.microsoft.com/office/drawing/2017/model3d" xmlns:o="urn:schemas-microsoft-com:office:office" xmlns:oel="http://schemas.microsoft.com/office/2019/extlst" xmlns:r="http://schemas.openxmlformats.org/officeDocument/2006/relationships" xmlns:m="http://schemas.openxmlformats.org/officeDocument/2006/math" xmlns:v="urn:schemas-microsoft-com:vml" xmlns:wp14="http://schemas.microsoft.com/office/word/2010/wordprocessingDrawing" xmlns:wp="http://schemas.openxmlformats.org/drawingml/2006/wordprocessingDrawing" xmlns:w10="urn:schemas-microsoft-com:office:word" xmlns:w="http://schemas.openxmlformats.org/wordprocessingml/2006/main" xmlns:w14="http://schemas.microsoft.com/office/word/2010/wordml" xmlns:w15="http://schemas.microsoft.com/office/word/2012/wordml" xmlns:w16cex="http://schemas.microsoft.com/office/word/2018/wordml/cex" xmlns:w16cid="http://schemas.microsoft.com/office/word/2016/wordml/cid" xmlns:w16="http://schemas.microsoft.com/office/word/2018/wordml" xmlns:w16sdtdh="http://schemas.microsoft.com/office/word/2020/wordml/sdtdatahash" xmlns:w16se="http://schemas.microsoft.com/office/word/2015/wordml/symex" xmlns:wpg="http://schemas.microsoft.com/office/word/2010/wordprocessingGroup" xmlns:wpi="http://schemas.microsoft.com/office/word/2010/wordprocessingInk" xmlns:wne="http://schemas.microsoft.com/office/word/2006/wordml" xmlns:wps="http://schemas.microsoft.com/office/word/2010/wordprocessingShape" mc:Ignorable="w14 w15 w16se w16cid w16 w16cex w16sdtdh wp14">
+<w:hdr xmlns:wpc="http://schemas.microsoft.com/office/word/2010/wordprocessingCanvas" xmlns:cx="http://schemas.microsoft.com/office/drawing/2014/chartex" xmlns:mc="http://schemas.openxmlformats.org/markup-compatibility/2006" xmlns:o="urn:schemas-microsoft-com:office:office" xmlns:r="http://schemas.openxmlformats.org/officeDocument/2006/relationships" xmlns:m="http://schemas.openxmlformats.org/officeDocument/2006/math" xmlns:v="urn:schemas-microsoft-com:vml" xmlns:wp14="http://schemas.microsoft.com/office/word/2010/wordprocessingDrawing" xmlns:wp="http://schemas.openxmlformats.org/drawingml/2006/wordprocessingDrawing" xmlns:w10="urn:schemas-microsoft-com:office:word" xmlns:w="http://schemas.openxmlformats.org/wordprocessingml/2006/main" xmlns:w14="http://schemas.microsoft.com/office/word/2010/wordml" xmlns:w15="http://schemas.microsoft.com/office/word/2012/wordml" xmlns:w16se="http://schemas.microsoft.com/office/word/2015/wordml/symex" xmlns:wpg="http://schemas.microsoft.com/office/word/2010/wordprocessingGroup" xmlns:wpi="http://schemas.microsoft.com/office/word/2010/wordprocessingInk" xmlns:wne="http://schemas.microsoft.com/office/word/2006/wordml" xmlns:wps="http://schemas.microsoft.com/office/word/2010/wordprocessingShape" mc:Ignorable="w14 w15 w16se wp14">
   <w:p>
     <w:pPr>
       <w:pBdr>
@@ -24987,7 +25198,7 @@
     <w:r>
       <w:rPr>
         <w:noProof/>
-        <w:lang w:val="es-MX" w:eastAsia="es-MX"/>
+        <w:lang w:val="es-PE"/>
       </w:rPr>
       <w:drawing>
         <wp:anchor distT="114300" distB="114300" distL="114300" distR="114300" simplePos="0" relativeHeight="251658240" behindDoc="1" locked="0" layoutInCell="1" hidden="0" allowOverlap="1" wp14:anchorId="3646BF1D" wp14:editId="531E91C7">
@@ -25038,13 +25249,13 @@
 </file>
 
 <file path=word/header2.xml><?xml version="1.0" encoding="utf-8"?>
-<w:hdr xmlns:wpc="http://schemas.microsoft.com/office/word/2010/wordprocessingCanvas" xmlns:cx="http://schemas.microsoft.com/office/drawing/2014/chartex" xmlns:cx1="http://schemas.microsoft.com/office/drawing/2015/9/8/chartex" xmlns:cx2="http://schemas.microsoft.com/office/drawing/2015/10/21/chartex" xmlns:cx3="http://schemas.microsoft.com/office/drawing/2016/5/9/chartex" xmlns:cx4="http://schemas.microsoft.com/office/drawing/2016/5/10/chartex" xmlns:cx5="http://schemas.microsoft.com/office/drawing/2016/5/11/chartex" xmlns:cx6="http://schemas.microsoft.com/office/drawing/2016/5/12/chartex" xmlns:cx7="http://schemas.microsoft.com/office/drawing/2016/5/13/chartex" xmlns:cx8="http://schemas.microsoft.com/office/drawing/2016/5/14/chartex" xmlns:mc="http://schemas.openxmlformats.org/markup-compatibility/2006" xmlns:aink="http://schemas.microsoft.com/office/drawing/2016/ink" xmlns:am3d="http://schemas.microsoft.com/office/drawing/2017/model3d" xmlns:o="urn:schemas-microsoft-com:office:office" xmlns:oel="http://schemas.microsoft.com/office/2019/extlst" xmlns:r="http://schemas.openxmlformats.org/officeDocument/2006/relationships" xmlns:m="http://schemas.openxmlformats.org/officeDocument/2006/math" xmlns:v="urn:schemas-microsoft-com:vml" xmlns:wp14="http://schemas.microsoft.com/office/word/2010/wordprocessingDrawing" xmlns:wp="http://schemas.openxmlformats.org/drawingml/2006/wordprocessingDrawing" xmlns:w10="urn:schemas-microsoft-com:office:word" xmlns:w="http://schemas.openxmlformats.org/wordprocessingml/2006/main" xmlns:w14="http://schemas.microsoft.com/office/word/2010/wordml" xmlns:w15="http://schemas.microsoft.com/office/word/2012/wordml" xmlns:w16cex="http://schemas.microsoft.com/office/word/2018/wordml/cex" xmlns:w16cid="http://schemas.microsoft.com/office/word/2016/wordml/cid" xmlns:w16="http://schemas.microsoft.com/office/word/2018/wordml" xmlns:w16sdtdh="http://schemas.microsoft.com/office/word/2020/wordml/sdtdatahash" xmlns:w16se="http://schemas.microsoft.com/office/word/2015/wordml/symex" xmlns:wpg="http://schemas.microsoft.com/office/word/2010/wordprocessingGroup" xmlns:wpi="http://schemas.microsoft.com/office/word/2010/wordprocessingInk" xmlns:wne="http://schemas.microsoft.com/office/word/2006/wordml" xmlns:wps="http://schemas.microsoft.com/office/word/2010/wordprocessingShape" mc:Ignorable="w14 w15 w16se w16cid w16 w16cex w16sdtdh wp14">
+<w:hdr xmlns:wpc="http://schemas.microsoft.com/office/word/2010/wordprocessingCanvas" xmlns:cx="http://schemas.microsoft.com/office/drawing/2014/chartex" xmlns:mc="http://schemas.openxmlformats.org/markup-compatibility/2006" xmlns:o="urn:schemas-microsoft-com:office:office" xmlns:r="http://schemas.openxmlformats.org/officeDocument/2006/relationships" xmlns:m="http://schemas.openxmlformats.org/officeDocument/2006/math" xmlns:v="urn:schemas-microsoft-com:vml" xmlns:wp14="http://schemas.microsoft.com/office/word/2010/wordprocessingDrawing" xmlns:wp="http://schemas.openxmlformats.org/drawingml/2006/wordprocessingDrawing" xmlns:w10="urn:schemas-microsoft-com:office:word" xmlns:w="http://schemas.openxmlformats.org/wordprocessingml/2006/main" xmlns:w14="http://schemas.microsoft.com/office/word/2010/wordml" xmlns:w15="http://schemas.microsoft.com/office/word/2012/wordml" xmlns:w16se="http://schemas.microsoft.com/office/word/2015/wordml/symex" xmlns:wpg="http://schemas.microsoft.com/office/word/2010/wordprocessingGroup" xmlns:wpi="http://schemas.microsoft.com/office/word/2010/wordprocessingInk" xmlns:wne="http://schemas.microsoft.com/office/word/2006/wordml" xmlns:wps="http://schemas.microsoft.com/office/word/2010/wordprocessingShape" mc:Ignorable="w14 w15 w16se wp14">
   <w:p/>
 </w:hdr>
 </file>
 
 <file path=word/numbering.xml><?xml version="1.0" encoding="utf-8"?>
-<w:numbering xmlns:wpc="http://schemas.microsoft.com/office/word/2010/wordprocessingCanvas" xmlns:cx="http://schemas.microsoft.com/office/drawing/2014/chartex" xmlns:cx1="http://schemas.microsoft.com/office/drawing/2015/9/8/chartex" xmlns:cx2="http://schemas.microsoft.com/office/drawing/2015/10/21/chartex" xmlns:cx3="http://schemas.microsoft.com/office/drawing/2016/5/9/chartex" xmlns:cx4="http://schemas.microsoft.com/office/drawing/2016/5/10/chartex" xmlns:cx5="http://schemas.microsoft.com/office/drawing/2016/5/11/chartex" xmlns:cx6="http://schemas.microsoft.com/office/drawing/2016/5/12/chartex" xmlns:cx7="http://schemas.microsoft.com/office/drawing/2016/5/13/chartex" xmlns:cx8="http://schemas.microsoft.com/office/drawing/2016/5/14/chartex" xmlns:mc="http://schemas.openxmlformats.org/markup-compatibility/2006" xmlns:aink="http://schemas.microsoft.com/office/drawing/2016/ink" xmlns:am3d="http://schemas.microsoft.com/office/drawing/2017/model3d" xmlns:o="urn:schemas-microsoft-com:office:office" xmlns:oel="http://schemas.microsoft.com/office/2019/extlst" xmlns:r="http://schemas.openxmlformats.org/officeDocument/2006/relationships" xmlns:m="http://schemas.openxmlformats.org/officeDocument/2006/math" xmlns:v="urn:schemas-microsoft-com:vml" xmlns:wp14="http://schemas.microsoft.com/office/word/2010/wordprocessingDrawing" xmlns:wp="http://schemas.openxmlformats.org/drawingml/2006/wordprocessingDrawing" xmlns:w10="urn:schemas-microsoft-com:office:word" xmlns:w="http://schemas.openxmlformats.org/wordprocessingml/2006/main" xmlns:w14="http://schemas.microsoft.com/office/word/2010/wordml" xmlns:w15="http://schemas.microsoft.com/office/word/2012/wordml" xmlns:w16cex="http://schemas.microsoft.com/office/word/2018/wordml/cex" xmlns:w16cid="http://schemas.microsoft.com/office/word/2016/wordml/cid" xmlns:w16="http://schemas.microsoft.com/office/word/2018/wordml" xmlns:w16sdtdh="http://schemas.microsoft.com/office/word/2020/wordml/sdtdatahash" xmlns:w16se="http://schemas.microsoft.com/office/word/2015/wordml/symex" xmlns:wpg="http://schemas.microsoft.com/office/word/2010/wordprocessingGroup" xmlns:wpi="http://schemas.microsoft.com/office/word/2010/wordprocessingInk" xmlns:wne="http://schemas.microsoft.com/office/word/2006/wordml" xmlns:wps="http://schemas.microsoft.com/office/word/2010/wordprocessingShape" mc:Ignorable="w14 w15 w16se w16cid w16 w16cex w16sdtdh wp14">
+<w:numbering xmlns:wpc="http://schemas.microsoft.com/office/word/2010/wordprocessingCanvas" xmlns:cx="http://schemas.microsoft.com/office/drawing/2014/chartex" xmlns:mc="http://schemas.openxmlformats.org/markup-compatibility/2006" xmlns:o="urn:schemas-microsoft-com:office:office" xmlns:r="http://schemas.openxmlformats.org/officeDocument/2006/relationships" xmlns:m="http://schemas.openxmlformats.org/officeDocument/2006/math" xmlns:v="urn:schemas-microsoft-com:vml" xmlns:wp14="http://schemas.microsoft.com/office/word/2010/wordprocessingDrawing" xmlns:wp="http://schemas.openxmlformats.org/drawingml/2006/wordprocessingDrawing" xmlns:w10="urn:schemas-microsoft-com:office:word" xmlns:w="http://schemas.openxmlformats.org/wordprocessingml/2006/main" xmlns:w14="http://schemas.microsoft.com/office/word/2010/wordml" xmlns:w15="http://schemas.microsoft.com/office/word/2012/wordml" xmlns:w16se="http://schemas.microsoft.com/office/word/2015/wordml/symex" xmlns:wpg="http://schemas.microsoft.com/office/word/2010/wordprocessingGroup" xmlns:wpi="http://schemas.microsoft.com/office/word/2010/wordprocessingInk" xmlns:wne="http://schemas.microsoft.com/office/word/2006/wordml" xmlns:wps="http://schemas.microsoft.com/office/word/2010/wordprocessingShape" mc:Ignorable="w14 w15 w16se wp14">
   <w:abstractNum w:abstractNumId="0" w15:restartNumberingAfterBreak="0">
     <w:nsid w:val="02F52D67"/>
     <w:multiLevelType w:val="multilevel"/>
@@ -27843,86 +28054,86 @@
       </w:rPr>
     </w:lvl>
   </w:abstractNum>
-  <w:num w:numId="1" w16cid:durableId="703823137">
+  <w:num w:numId="1">
     <w:abstractNumId w:val="13"/>
   </w:num>
-  <w:num w:numId="2" w16cid:durableId="1605573347">
+  <w:num w:numId="2">
     <w:abstractNumId w:val="21"/>
   </w:num>
-  <w:num w:numId="3" w16cid:durableId="809591788">
+  <w:num w:numId="3">
     <w:abstractNumId w:val="4"/>
   </w:num>
-  <w:num w:numId="4" w16cid:durableId="853804633">
+  <w:num w:numId="4">
     <w:abstractNumId w:val="8"/>
   </w:num>
-  <w:num w:numId="5" w16cid:durableId="880165277">
+  <w:num w:numId="5">
     <w:abstractNumId w:val="3"/>
   </w:num>
-  <w:num w:numId="6" w16cid:durableId="21133839">
+  <w:num w:numId="6">
     <w:abstractNumId w:val="9"/>
   </w:num>
-  <w:num w:numId="7" w16cid:durableId="545407349">
+  <w:num w:numId="7">
     <w:abstractNumId w:val="12"/>
   </w:num>
-  <w:num w:numId="8" w16cid:durableId="352728448">
+  <w:num w:numId="8">
     <w:abstractNumId w:val="6"/>
   </w:num>
-  <w:num w:numId="9" w16cid:durableId="1778332933">
+  <w:num w:numId="9">
     <w:abstractNumId w:val="10"/>
   </w:num>
-  <w:num w:numId="10" w16cid:durableId="1390878644">
+  <w:num w:numId="10">
     <w:abstractNumId w:val="5"/>
   </w:num>
-  <w:num w:numId="11" w16cid:durableId="1501384699">
+  <w:num w:numId="11">
     <w:abstractNumId w:val="18"/>
   </w:num>
-  <w:num w:numId="12" w16cid:durableId="174156280">
+  <w:num w:numId="12">
     <w:abstractNumId w:val="1"/>
   </w:num>
-  <w:num w:numId="13" w16cid:durableId="807480648">
+  <w:num w:numId="13">
     <w:abstractNumId w:val="23"/>
   </w:num>
-  <w:num w:numId="14" w16cid:durableId="226764365">
+  <w:num w:numId="14">
     <w:abstractNumId w:val="11"/>
   </w:num>
-  <w:num w:numId="15" w16cid:durableId="911231949">
+  <w:num w:numId="15">
     <w:abstractNumId w:val="0"/>
   </w:num>
-  <w:num w:numId="16" w16cid:durableId="490145815">
+  <w:num w:numId="16">
     <w:abstractNumId w:val="7"/>
   </w:num>
-  <w:num w:numId="17" w16cid:durableId="648435875">
+  <w:num w:numId="17">
     <w:abstractNumId w:val="17"/>
   </w:num>
-  <w:num w:numId="18" w16cid:durableId="744840271">
+  <w:num w:numId="18">
     <w:abstractNumId w:val="2"/>
   </w:num>
-  <w:num w:numId="19" w16cid:durableId="1588348382">
+  <w:num w:numId="19">
     <w:abstractNumId w:val="20"/>
   </w:num>
-  <w:num w:numId="20" w16cid:durableId="1704018270">
+  <w:num w:numId="20">
     <w:abstractNumId w:val="16"/>
   </w:num>
-  <w:num w:numId="21" w16cid:durableId="171454176">
+  <w:num w:numId="21">
     <w:abstractNumId w:val="14"/>
   </w:num>
-  <w:num w:numId="22" w16cid:durableId="1338342105">
+  <w:num w:numId="22">
     <w:abstractNumId w:val="24"/>
   </w:num>
-  <w:num w:numId="23" w16cid:durableId="1083726071">
+  <w:num w:numId="23">
     <w:abstractNumId w:val="15"/>
   </w:num>
-  <w:num w:numId="24" w16cid:durableId="1793396702">
+  <w:num w:numId="24">
     <w:abstractNumId w:val="19"/>
   </w:num>
-  <w:num w:numId="25" w16cid:durableId="1780954033">
+  <w:num w:numId="25">
     <w:abstractNumId w:val="22"/>
   </w:num>
 </w:numbering>
 </file>
 
 <file path=word/styles.xml><?xml version="1.0" encoding="utf-8"?>
-<w:styles xmlns:mc="http://schemas.openxmlformats.org/markup-compatibility/2006" xmlns:r="http://schemas.openxmlformats.org/officeDocument/2006/relationships" xmlns:w="http://schemas.openxmlformats.org/wordprocessingml/2006/main" xmlns:w14="http://schemas.microsoft.com/office/word/2010/wordml" xmlns:w15="http://schemas.microsoft.com/office/word/2012/wordml" xmlns:w16cex="http://schemas.microsoft.com/office/word/2018/wordml/cex" xmlns:w16cid="http://schemas.microsoft.com/office/word/2016/wordml/cid" xmlns:w16="http://schemas.microsoft.com/office/word/2018/wordml" xmlns:w16sdtdh="http://schemas.microsoft.com/office/word/2020/wordml/sdtdatahash" xmlns:w16se="http://schemas.microsoft.com/office/word/2015/wordml/symex" mc:Ignorable="w14 w15 w16se w16cid w16 w16cex w16sdtdh">
+<w:styles xmlns:mc="http://schemas.openxmlformats.org/markup-compatibility/2006" xmlns:r="http://schemas.openxmlformats.org/officeDocument/2006/relationships" xmlns:w="http://schemas.openxmlformats.org/wordprocessingml/2006/main" xmlns:w14="http://schemas.microsoft.com/office/word/2010/wordml" xmlns:w15="http://schemas.microsoft.com/office/word/2012/wordml" xmlns:w16se="http://schemas.microsoft.com/office/word/2015/wordml/symex" mc:Ignorable="w14 w15 w16se">
   <w:docDefaults>
     <w:rPrDefault>
       <w:rPr>
@@ -27938,7 +28149,7 @@
       </w:pPr>
     </w:pPrDefault>
   </w:docDefaults>
-  <w:latentStyles w:defLockedState="0" w:defUIPriority="99" w:defSemiHidden="0" w:defUnhideWhenUsed="0" w:defQFormat="0" w:count="376">
+  <w:latentStyles w:defLockedState="0" w:defUIPriority="99" w:defSemiHidden="0" w:defUnhideWhenUsed="0" w:defQFormat="0" w:count="371">
     <w:lsdException w:name="Normal" w:uiPriority="0" w:qFormat="1"/>
     <w:lsdException w:name="heading 1" w:uiPriority="9" w:qFormat="1"/>
     <w:lsdException w:name="heading 2" w:semiHidden="1" w:uiPriority="9" w:unhideWhenUsed="1" w:qFormat="1"/>
@@ -28310,11 +28521,6 @@
     <w:lsdException w:name="List Table 5 Dark Accent 6" w:uiPriority="50"/>
     <w:lsdException w:name="List Table 6 Colorful Accent 6" w:uiPriority="51"/>
     <w:lsdException w:name="List Table 7 Colorful Accent 6" w:uiPriority="52"/>
-    <w:lsdException w:name="Mention" w:semiHidden="1" w:unhideWhenUsed="1"/>
-    <w:lsdException w:name="Smart Hyperlink" w:semiHidden="1" w:unhideWhenUsed="1"/>
-    <w:lsdException w:name="Hashtag" w:semiHidden="1" w:unhideWhenUsed="1"/>
-    <w:lsdException w:name="Unresolved Mention" w:semiHidden="1" w:unhideWhenUsed="1"/>
-    <w:lsdException w:name="Smart Link" w:semiHidden="1" w:unhideWhenUsed="1"/>
   </w:latentStyles>
   <w:style w:type="paragraph" w:default="1" w:styleId="Normal">
     <w:name w:val="Normal"/>
@@ -28962,7 +29168,7 @@
 </file>
 
 <file path=customXml/itemProps1.xml><?xml version="1.0" encoding="utf-8"?>
-<ds:datastoreItem xmlns:ds="http://schemas.openxmlformats.org/officeDocument/2006/customXml" ds:itemID="{8B51169F-078D-4EF8-9881-080C3D496FD6}">
+<ds:datastoreItem xmlns:ds="http://schemas.openxmlformats.org/officeDocument/2006/customXml" ds:itemID="{7470C2CE-2B7B-47CC-BB1E-6C19E5DF689D}">
   <ds:schemaRefs>
     <ds:schemaRef ds:uri="http://schemas.openxmlformats.org/officeDocument/2006/bibliography"/>
   </ds:schemaRefs>

</xml_diff>

<commit_message>
Colocando estado aprobado a determinados items.
</commit_message>
<xml_diff>
--- a/Documentos/Planes/Plan de Gestión de la Configuración.docx
+++ b/Documentos/Planes/Plan de Gestión de la Configuración.docx
@@ -1,6 +1,6 @@
 
 <file path=word/document.xml><?xml version="1.0" encoding="utf-8"?>
-<w:document xmlns:wpc="http://schemas.microsoft.com/office/word/2010/wordprocessingCanvas" xmlns:cx="http://schemas.microsoft.com/office/drawing/2014/chartex" xmlns:mc="http://schemas.openxmlformats.org/markup-compatibility/2006" xmlns:o="urn:schemas-microsoft-com:office:office" xmlns:r="http://schemas.openxmlformats.org/officeDocument/2006/relationships" xmlns:m="http://schemas.openxmlformats.org/officeDocument/2006/math" xmlns:v="urn:schemas-microsoft-com:vml" xmlns:wp14="http://schemas.microsoft.com/office/word/2010/wordprocessingDrawing" xmlns:wp="http://schemas.openxmlformats.org/drawingml/2006/wordprocessingDrawing" xmlns:w10="urn:schemas-microsoft-com:office:word" xmlns:w="http://schemas.openxmlformats.org/wordprocessingml/2006/main" xmlns:w14="http://schemas.microsoft.com/office/word/2010/wordml" xmlns:w15="http://schemas.microsoft.com/office/word/2012/wordml" xmlns:w16se="http://schemas.microsoft.com/office/word/2015/wordml/symex" xmlns:wpg="http://schemas.microsoft.com/office/word/2010/wordprocessingGroup" xmlns:wpi="http://schemas.microsoft.com/office/word/2010/wordprocessingInk" xmlns:wne="http://schemas.microsoft.com/office/word/2006/wordml" xmlns:wps="http://schemas.microsoft.com/office/word/2010/wordprocessingShape" mc:Ignorable="w14 w15 w16se wp14">
+<w:document xmlns:wpc="http://schemas.microsoft.com/office/word/2010/wordprocessingCanvas" xmlns:cx="http://schemas.microsoft.com/office/drawing/2014/chartex" xmlns:cx1="http://schemas.microsoft.com/office/drawing/2015/9/8/chartex" xmlns:cx2="http://schemas.microsoft.com/office/drawing/2015/10/21/chartex" xmlns:cx3="http://schemas.microsoft.com/office/drawing/2016/5/9/chartex" xmlns:cx4="http://schemas.microsoft.com/office/drawing/2016/5/10/chartex" xmlns:cx5="http://schemas.microsoft.com/office/drawing/2016/5/11/chartex" xmlns:cx6="http://schemas.microsoft.com/office/drawing/2016/5/12/chartex" xmlns:cx7="http://schemas.microsoft.com/office/drawing/2016/5/13/chartex" xmlns:cx8="http://schemas.microsoft.com/office/drawing/2016/5/14/chartex" xmlns:mc="http://schemas.openxmlformats.org/markup-compatibility/2006" xmlns:aink="http://schemas.microsoft.com/office/drawing/2016/ink" xmlns:am3d="http://schemas.microsoft.com/office/drawing/2017/model3d" xmlns:o="urn:schemas-microsoft-com:office:office" xmlns:oel="http://schemas.microsoft.com/office/2019/extlst" xmlns:r="http://schemas.openxmlformats.org/officeDocument/2006/relationships" xmlns:m="http://schemas.openxmlformats.org/officeDocument/2006/math" xmlns:v="urn:schemas-microsoft-com:vml" xmlns:wp14="http://schemas.microsoft.com/office/word/2010/wordprocessingDrawing" xmlns:wp="http://schemas.openxmlformats.org/drawingml/2006/wordprocessingDrawing" xmlns:w10="urn:schemas-microsoft-com:office:word" xmlns:w="http://schemas.openxmlformats.org/wordprocessingml/2006/main" xmlns:w14="http://schemas.microsoft.com/office/word/2010/wordml" xmlns:w15="http://schemas.microsoft.com/office/word/2012/wordml" xmlns:w16cex="http://schemas.microsoft.com/office/word/2018/wordml/cex" xmlns:w16cid="http://schemas.microsoft.com/office/word/2016/wordml/cid" xmlns:w16="http://schemas.microsoft.com/office/word/2018/wordml" xmlns:w16sdtdh="http://schemas.microsoft.com/office/word/2020/wordml/sdtdatahash" xmlns:w16se="http://schemas.microsoft.com/office/word/2015/wordml/symex" xmlns:wpg="http://schemas.microsoft.com/office/word/2010/wordprocessingGroup" xmlns:wpi="http://schemas.microsoft.com/office/word/2010/wordprocessingInk" xmlns:wne="http://schemas.microsoft.com/office/word/2006/wordml" xmlns:wps="http://schemas.microsoft.com/office/word/2010/wordprocessingShape" mc:Ignorable="w14 w15 w16se w16cid w16 w16cex w16sdtdh wp14">
   <w:body>
     <w:p>
       <w:pPr>
@@ -339,23 +339,13 @@
       </w:pPr>
       <w:bookmarkStart w:id="1" w:name="_pjanatpi26h7" w:colFirst="0" w:colLast="0"/>
       <w:bookmarkEnd w:id="1"/>
-      <w:proofErr w:type="gramStart"/>
-      <w:r>
-        <w:rPr>
-          <w:rFonts w:ascii="Times New Roman" w:eastAsia="Times New Roman" w:hAnsi="Times New Roman" w:cs="Times New Roman"/>
-          <w:sz w:val="24"/>
-          <w:szCs w:val="24"/>
-        </w:rPr>
-        <w:t>a)Situación</w:t>
-      </w:r>
-      <w:proofErr w:type="gramEnd"/>
-      <w:r>
-        <w:rPr>
-          <w:rFonts w:ascii="Times New Roman" w:eastAsia="Times New Roman" w:hAnsi="Times New Roman" w:cs="Times New Roman"/>
-          <w:sz w:val="24"/>
-          <w:szCs w:val="24"/>
-        </w:rPr>
-        <w:t xml:space="preserve"> de la empresa</w:t>
+      <w:r>
+        <w:rPr>
+          <w:rFonts w:ascii="Times New Roman" w:eastAsia="Times New Roman" w:hAnsi="Times New Roman" w:cs="Times New Roman"/>
+          <w:sz w:val="24"/>
+          <w:szCs w:val="24"/>
+        </w:rPr>
+        <w:t>a)Situación de la empresa</w:t>
       </w:r>
     </w:p>
     <w:p>
@@ -415,41 +405,13 @@
       </w:pPr>
       <w:bookmarkStart w:id="2" w:name="_jzpb76p1teeg" w:colFirst="0" w:colLast="0"/>
       <w:bookmarkEnd w:id="2"/>
-      <w:proofErr w:type="spellStart"/>
-      <w:r>
-        <w:rPr>
-          <w:rFonts w:ascii="Times New Roman" w:eastAsia="Times New Roman" w:hAnsi="Times New Roman" w:cs="Times New Roman"/>
-          <w:sz w:val="24"/>
-          <w:szCs w:val="24"/>
-        </w:rPr>
-        <w:t>Jatziry</w:t>
-      </w:r>
-      <w:proofErr w:type="spellEnd"/>
-      <w:r>
-        <w:rPr>
-          <w:rFonts w:ascii="Times New Roman" w:eastAsia="Times New Roman" w:hAnsi="Times New Roman" w:cs="Times New Roman"/>
-          <w:sz w:val="24"/>
-          <w:szCs w:val="24"/>
-        </w:rPr>
-        <w:t xml:space="preserve"> Fernanda </w:t>
-      </w:r>
-      <w:proofErr w:type="spellStart"/>
-      <w:r>
-        <w:rPr>
-          <w:rFonts w:ascii="Times New Roman" w:eastAsia="Times New Roman" w:hAnsi="Times New Roman" w:cs="Times New Roman"/>
-          <w:sz w:val="24"/>
-          <w:szCs w:val="24"/>
-        </w:rPr>
-        <w:t>Sanchez</w:t>
-      </w:r>
-      <w:proofErr w:type="spellEnd"/>
-      <w:r>
-        <w:rPr>
-          <w:rFonts w:ascii="Times New Roman" w:eastAsia="Times New Roman" w:hAnsi="Times New Roman" w:cs="Times New Roman"/>
-          <w:sz w:val="24"/>
-          <w:szCs w:val="24"/>
-        </w:rPr>
-        <w:t xml:space="preserve"> Wong es una desarrolladora back </w:t>
+      <w:r>
+        <w:rPr>
+          <w:rFonts w:ascii="Times New Roman" w:eastAsia="Times New Roman" w:hAnsi="Times New Roman" w:cs="Times New Roman"/>
+          <w:sz w:val="24"/>
+          <w:szCs w:val="24"/>
+        </w:rPr>
+        <w:t xml:space="preserve">Jatziry Fernanda Sanchez Wong es una desarrolladora back </w:t>
       </w:r>
       <w:proofErr w:type="spellStart"/>
       <w:r>
@@ -596,7 +558,7 @@
           <w:sz w:val="24"/>
           <w:szCs w:val="24"/>
         </w:rPr>
-        <w:t xml:space="preserve"> Software S.A.C. se encuentran Fabricio Vidal Chuquispuma Merino, </w:t>
+        <w:t xml:space="preserve"> Software S.A.C. se encuentran Fabricio Vidal </w:t>
       </w:r>
       <w:proofErr w:type="spellStart"/>
       <w:r>
@@ -605,6 +567,24 @@
           <w:sz w:val="24"/>
           <w:szCs w:val="24"/>
         </w:rPr>
+        <w:t>Chuquispuma</w:t>
+      </w:r>
+      <w:proofErr w:type="spellEnd"/>
+      <w:r>
+        <w:rPr>
+          <w:rFonts w:ascii="Times New Roman" w:eastAsia="Times New Roman" w:hAnsi="Times New Roman" w:cs="Times New Roman"/>
+          <w:sz w:val="24"/>
+          <w:szCs w:val="24"/>
+        </w:rPr>
+        <w:t xml:space="preserve"> Merino, </w:t>
+      </w:r>
+      <w:proofErr w:type="spellStart"/>
+      <w:r>
+        <w:rPr>
+          <w:rFonts w:ascii="Times New Roman" w:eastAsia="Times New Roman" w:hAnsi="Times New Roman" w:cs="Times New Roman"/>
+          <w:sz w:val="24"/>
+          <w:szCs w:val="24"/>
+        </w:rPr>
         <w:t>Jose</w:t>
       </w:r>
       <w:proofErr w:type="spellEnd"/>
@@ -614,6 +594,24 @@
           <w:sz w:val="24"/>
           <w:szCs w:val="24"/>
         </w:rPr>
+        <w:t xml:space="preserve"> Alessandro Quispe Cabello y Renzo </w:t>
+      </w:r>
+      <w:proofErr w:type="spellStart"/>
+      <w:r>
+        <w:rPr>
+          <w:rFonts w:ascii="Times New Roman" w:eastAsia="Times New Roman" w:hAnsi="Times New Roman" w:cs="Times New Roman"/>
+          <w:sz w:val="24"/>
+          <w:szCs w:val="24"/>
+        </w:rPr>
+        <w:t>Jesus</w:t>
+      </w:r>
+      <w:proofErr w:type="spellEnd"/>
+      <w:r>
+        <w:rPr>
+          <w:rFonts w:ascii="Times New Roman" w:eastAsia="Times New Roman" w:hAnsi="Times New Roman" w:cs="Times New Roman"/>
+          <w:sz w:val="24"/>
+          <w:szCs w:val="24"/>
+        </w:rPr>
         <w:t xml:space="preserve"> </w:t>
       </w:r>
       <w:proofErr w:type="spellStart"/>
@@ -623,7 +621,7 @@
           <w:sz w:val="24"/>
           <w:szCs w:val="24"/>
         </w:rPr>
-        <w:t>Alessandro</w:t>
+        <w:t>Leon</w:t>
       </w:r>
       <w:proofErr w:type="spellEnd"/>
       <w:r>
@@ -632,7 +630,7 @@
           <w:sz w:val="24"/>
           <w:szCs w:val="24"/>
         </w:rPr>
-        <w:t xml:space="preserve"> Quispe Cabello y Renzo </w:t>
+        <w:t xml:space="preserve"> Bautista. Fabricio es un diseñador UX con experiencia en el desarrollo de aplicaciones web personalizadas y aplicaciones móviles. </w:t>
       </w:r>
       <w:proofErr w:type="spellStart"/>
       <w:r>
@@ -641,7 +639,7 @@
           <w:sz w:val="24"/>
           <w:szCs w:val="24"/>
         </w:rPr>
-        <w:t>Jesus</w:t>
+        <w:t>Jose</w:t>
       </w:r>
       <w:proofErr w:type="spellEnd"/>
       <w:r>
@@ -650,43 +648,7 @@
           <w:sz w:val="24"/>
           <w:szCs w:val="24"/>
         </w:rPr>
-        <w:t xml:space="preserve"> </w:t>
-      </w:r>
-      <w:proofErr w:type="spellStart"/>
-      <w:r>
-        <w:rPr>
-          <w:rFonts w:ascii="Times New Roman" w:eastAsia="Times New Roman" w:hAnsi="Times New Roman" w:cs="Times New Roman"/>
-          <w:sz w:val="24"/>
-          <w:szCs w:val="24"/>
-        </w:rPr>
-        <w:t>Leon</w:t>
-      </w:r>
-      <w:proofErr w:type="spellEnd"/>
-      <w:r>
-        <w:rPr>
-          <w:rFonts w:ascii="Times New Roman" w:eastAsia="Times New Roman" w:hAnsi="Times New Roman" w:cs="Times New Roman"/>
-          <w:sz w:val="24"/>
-          <w:szCs w:val="24"/>
-        </w:rPr>
-        <w:t xml:space="preserve"> Bautista. Fabricio es un diseñador UX con experiencia en el desarrollo de aplicaciones web personalizadas y aplicaciones móviles. Jose </w:t>
-      </w:r>
-      <w:proofErr w:type="spellStart"/>
-      <w:r>
-        <w:rPr>
-          <w:rFonts w:ascii="Times New Roman" w:eastAsia="Times New Roman" w:hAnsi="Times New Roman" w:cs="Times New Roman"/>
-          <w:sz w:val="24"/>
-          <w:szCs w:val="24"/>
-        </w:rPr>
-        <w:t>Alessandro</w:t>
-      </w:r>
-      <w:proofErr w:type="spellEnd"/>
-      <w:r>
-        <w:rPr>
-          <w:rFonts w:ascii="Times New Roman" w:eastAsia="Times New Roman" w:hAnsi="Times New Roman" w:cs="Times New Roman"/>
-          <w:sz w:val="24"/>
-          <w:szCs w:val="24"/>
-        </w:rPr>
-        <w:t xml:space="preserve"> es un </w:t>
+        <w:t xml:space="preserve"> Alessandro es un </w:t>
       </w:r>
       <w:proofErr w:type="spellStart"/>
       <w:r>
@@ -1858,7 +1820,6 @@
       </w:pPr>
       <w:bookmarkStart w:id="32" w:name="_z15nnwlm6l6y" w:colFirst="0" w:colLast="0"/>
       <w:bookmarkEnd w:id="32"/>
-      <w:proofErr w:type="gramStart"/>
       <w:r>
         <w:rPr>
           <w:rFonts w:ascii="Times New Roman" w:eastAsia="Times New Roman" w:hAnsi="Times New Roman" w:cs="Times New Roman"/>
@@ -1866,16 +1827,7 @@
           <w:szCs w:val="24"/>
         </w:rPr>
         <w:lastRenderedPageBreak/>
-        <w:t>b)Propósito</w:t>
-      </w:r>
-      <w:proofErr w:type="gramEnd"/>
-      <w:r>
-        <w:rPr>
-          <w:rFonts w:ascii="Times New Roman" w:eastAsia="Times New Roman" w:hAnsi="Times New Roman" w:cs="Times New Roman"/>
-          <w:sz w:val="24"/>
-          <w:szCs w:val="24"/>
-        </w:rPr>
-        <w:t xml:space="preserve"> de Implementar la Gestión de la Configuración del Software</w:t>
+        <w:t>b)Propósito de Implementar la Gestión de la Configuración del Software</w:t>
       </w:r>
     </w:p>
     <w:p>
@@ -2172,7 +2124,6 @@
         <w:t xml:space="preserve">Evaluación de herramientas de control de versiones según criterios de funcionalidad, integración, seguridad, facilidad de uso, escalabilidad, soporte, </w:t>
       </w:r>
       <w:proofErr w:type="spellStart"/>
-      <w:proofErr w:type="gramStart"/>
       <w:r>
         <w:rPr>
           <w:rFonts w:ascii="Times New Roman" w:eastAsia="Times New Roman" w:hAnsi="Times New Roman" w:cs="Times New Roman"/>
@@ -2183,7 +2134,6 @@
         <w:t>costo,almacenamiento</w:t>
       </w:r>
       <w:proofErr w:type="spellEnd"/>
-      <w:proofErr w:type="gramEnd"/>
       <w:r>
         <w:rPr>
           <w:rFonts w:ascii="Times New Roman" w:eastAsia="Times New Roman" w:hAnsi="Times New Roman" w:cs="Times New Roman"/>
@@ -2444,23 +2394,7 @@
                 <w:rFonts w:ascii="Times New Roman" w:eastAsia="Times New Roman" w:hAnsi="Times New Roman" w:cs="Times New Roman"/>
                 <w:b/>
               </w:rPr>
-              <w:t xml:space="preserve">AWS </w:t>
-            </w:r>
-            <w:proofErr w:type="spellStart"/>
-            <w:r>
-              <w:rPr>
-                <w:rFonts w:ascii="Times New Roman" w:eastAsia="Times New Roman" w:hAnsi="Times New Roman" w:cs="Times New Roman"/>
-                <w:b/>
-              </w:rPr>
-              <w:t>CodeCommit</w:t>
-            </w:r>
-            <w:proofErr w:type="spellEnd"/>
-            <w:r>
-              <w:rPr>
-                <w:rFonts w:ascii="Times New Roman" w:eastAsia="Times New Roman" w:hAnsi="Times New Roman" w:cs="Times New Roman"/>
-                <w:b/>
-              </w:rPr>
-              <w:t xml:space="preserve"> [5]</w:t>
+              <w:t>AWS CodeCommit [5]</w:t>
             </w:r>
           </w:p>
         </w:tc>
@@ -4331,7 +4265,6 @@
         <w:t xml:space="preserve">Después de revisar la Tabla 1 y, de esta manera, los criterios de funcionalidad, integración, seguridad, facilidad de uso, escalabilidad, soporte, </w:t>
       </w:r>
       <w:proofErr w:type="spellStart"/>
-      <w:proofErr w:type="gramStart"/>
       <w:r>
         <w:rPr>
           <w:rFonts w:ascii="Times New Roman" w:eastAsia="Times New Roman" w:hAnsi="Times New Roman" w:cs="Times New Roman"/>
@@ -4341,7 +4274,6 @@
         <w:t>costo,almacenamiento</w:t>
       </w:r>
       <w:proofErr w:type="spellEnd"/>
-      <w:proofErr w:type="gramEnd"/>
       <w:r>
         <w:rPr>
           <w:rFonts w:ascii="Times New Roman" w:eastAsia="Times New Roman" w:hAnsi="Times New Roman" w:cs="Times New Roman"/>
@@ -4420,25 +4352,7 @@
           <w:sz w:val="24"/>
           <w:szCs w:val="24"/>
         </w:rPr>
-        <w:t xml:space="preserve"> Ofrece una buena integración con otras herramientas de Amazon Web </w:t>
-      </w:r>
-      <w:proofErr w:type="spellStart"/>
-      <w:r>
-        <w:rPr>
-          <w:rFonts w:ascii="Times New Roman" w:eastAsia="Times New Roman" w:hAnsi="Times New Roman" w:cs="Times New Roman"/>
-          <w:sz w:val="24"/>
-          <w:szCs w:val="24"/>
-        </w:rPr>
-        <w:t>Services</w:t>
-      </w:r>
-      <w:proofErr w:type="spellEnd"/>
-      <w:r>
-        <w:rPr>
-          <w:rFonts w:ascii="Times New Roman" w:eastAsia="Times New Roman" w:hAnsi="Times New Roman" w:cs="Times New Roman"/>
-          <w:sz w:val="24"/>
-          <w:szCs w:val="24"/>
-        </w:rPr>
-        <w:t>, pero su costo es elevado comparado con otras herramientas.</w:t>
+        <w:t xml:space="preserve"> Ofrece una buena integración con otras herramientas de Amazon Web Services, pero su costo es elevado comparado con otras herramientas.</w:t>
       </w:r>
     </w:p>
     <w:p>
@@ -5321,25 +5235,7 @@
           <w:sz w:val="24"/>
           <w:szCs w:val="24"/>
         </w:rPr>
-        <w:t xml:space="preserve">En tipos de ítem están clasificados por evolución = </w:t>
-      </w:r>
-      <w:proofErr w:type="gramStart"/>
-      <w:r>
-        <w:rPr>
-          <w:rFonts w:ascii="Times New Roman" w:eastAsia="Times New Roman" w:hAnsi="Times New Roman" w:cs="Times New Roman"/>
-          <w:sz w:val="24"/>
-          <w:szCs w:val="24"/>
-        </w:rPr>
-        <w:t>E ,</w:t>
-      </w:r>
-      <w:proofErr w:type="gramEnd"/>
-      <w:r>
-        <w:rPr>
-          <w:rFonts w:ascii="Times New Roman" w:eastAsia="Times New Roman" w:hAnsi="Times New Roman" w:cs="Times New Roman"/>
-          <w:sz w:val="24"/>
-          <w:szCs w:val="24"/>
-        </w:rPr>
-        <w:t xml:space="preserve"> fuente = F y soporte = S.</w:t>
+        <w:t>En tipos de ítem están clasificados por evolución = E , fuente = F y soporte = S.</w:t>
       </w:r>
     </w:p>
     <w:p>
@@ -6787,7 +6683,6 @@
                 <w:sz w:val="24"/>
                 <w:szCs w:val="24"/>
               </w:rPr>
-              <w:lastRenderedPageBreak/>
               <w:t>E</w:t>
             </w:r>
           </w:p>
@@ -9686,7 +9581,6 @@
                 <w:sz w:val="24"/>
                 <w:szCs w:val="24"/>
               </w:rPr>
-              <w:lastRenderedPageBreak/>
               <w:t>F</w:t>
             </w:r>
           </w:p>
@@ -12633,7 +12527,6 @@
                 <w:sz w:val="24"/>
                 <w:szCs w:val="24"/>
               </w:rPr>
-              <w:lastRenderedPageBreak/>
               <w:t>E</w:t>
             </w:r>
           </w:p>
@@ -15667,7 +15560,6 @@
           <w:szCs w:val="24"/>
         </w:rPr>
       </w:pPr>
-      <w:proofErr w:type="gramStart"/>
       <w:r>
         <w:rPr>
           <w:rFonts w:ascii="Times New Roman" w:eastAsia="Times New Roman" w:hAnsi="Times New Roman" w:cs="Times New Roman"/>
@@ -15676,17 +15568,7 @@
           <w:szCs w:val="24"/>
         </w:rPr>
         <w:lastRenderedPageBreak/>
-        <w:t>Cliente.-</w:t>
-      </w:r>
-      <w:proofErr w:type="gramEnd"/>
-      <w:r>
-        <w:rPr>
-          <w:rFonts w:ascii="Times New Roman" w:eastAsia="Times New Roman" w:hAnsi="Times New Roman" w:cs="Times New Roman"/>
-          <w:b/>
-          <w:sz w:val="24"/>
-          <w:szCs w:val="24"/>
-        </w:rPr>
-        <w:t xml:space="preserve"> </w:t>
+        <w:t xml:space="preserve">Cliente.- </w:t>
       </w:r>
       <w:r>
         <w:rPr>
@@ -15710,7 +15592,6 @@
           <w:szCs w:val="24"/>
         </w:rPr>
       </w:pPr>
-      <w:proofErr w:type="gramStart"/>
       <w:r>
         <w:rPr>
           <w:rFonts w:ascii="Times New Roman" w:eastAsia="Times New Roman" w:hAnsi="Times New Roman" w:cs="Times New Roman"/>
@@ -15718,17 +15599,7 @@
           <w:sz w:val="24"/>
           <w:szCs w:val="24"/>
         </w:rPr>
-        <w:t>Desarrollo.-</w:t>
-      </w:r>
-      <w:proofErr w:type="gramEnd"/>
-      <w:r>
-        <w:rPr>
-          <w:rFonts w:ascii="Times New Roman" w:eastAsia="Times New Roman" w:hAnsi="Times New Roman" w:cs="Times New Roman"/>
-          <w:b/>
-          <w:sz w:val="24"/>
-          <w:szCs w:val="24"/>
-        </w:rPr>
-        <w:t xml:space="preserve"> </w:t>
+        <w:t xml:space="preserve">Desarrollo.- </w:t>
       </w:r>
       <w:r>
         <w:rPr>
@@ -15752,7 +15623,6 @@
           <w:szCs w:val="24"/>
         </w:rPr>
       </w:pPr>
-      <w:proofErr w:type="gramStart"/>
       <w:r>
         <w:rPr>
           <w:rFonts w:ascii="Times New Roman" w:eastAsia="Times New Roman" w:hAnsi="Times New Roman" w:cs="Times New Roman"/>
@@ -15762,7 +15632,6 @@
         </w:rPr>
         <w:t>Documentos.-</w:t>
       </w:r>
-      <w:proofErr w:type="gramEnd"/>
       <w:r>
         <w:rPr>
           <w:rFonts w:ascii="Times New Roman" w:eastAsia="Times New Roman" w:hAnsi="Times New Roman" w:cs="Times New Roman"/>
@@ -16809,23 +16678,13 @@
           <w:szCs w:val="24"/>
         </w:rPr>
       </w:pPr>
-      <w:proofErr w:type="gramStart"/>
-      <w:r>
-        <w:rPr>
-          <w:rFonts w:ascii="Times New Roman" w:eastAsia="Times New Roman" w:hAnsi="Times New Roman" w:cs="Times New Roman"/>
-          <w:sz w:val="24"/>
-          <w:szCs w:val="24"/>
-        </w:rPr>
-        <w:t>REGOP  (</w:t>
-      </w:r>
-      <w:proofErr w:type="gramEnd"/>
-      <w:r>
-        <w:rPr>
-          <w:rFonts w:ascii="Times New Roman" w:eastAsia="Times New Roman" w:hAnsi="Times New Roman" w:cs="Times New Roman"/>
-          <w:sz w:val="24"/>
-          <w:szCs w:val="24"/>
-        </w:rPr>
-        <w:t>Sistema de registro de operaciones contables)</w:t>
+      <w:r>
+        <w:rPr>
+          <w:rFonts w:ascii="Times New Roman" w:eastAsia="Times New Roman" w:hAnsi="Times New Roman" w:cs="Times New Roman"/>
+          <w:sz w:val="24"/>
+          <w:szCs w:val="24"/>
+        </w:rPr>
+        <w:t>REGOP  (Sistema de registro de operaciones contables)</w:t>
       </w:r>
     </w:p>
     <w:p>
@@ -19941,6 +19800,7 @@
           <w:sz w:val="24"/>
           <w:szCs w:val="24"/>
         </w:rPr>
+        <w:lastRenderedPageBreak/>
         <w:t>Control de la Configuración</w:t>
       </w:r>
     </w:p>
@@ -20029,7 +19889,6 @@
                 <w:sz w:val="24"/>
                 <w:szCs w:val="24"/>
               </w:rPr>
-              <w:lastRenderedPageBreak/>
               <w:t>ITEM</w:t>
             </w:r>
           </w:p>
@@ -20147,9 +20006,11 @@
               <w:bottom w:val="single" w:sz="4" w:space="0" w:color="auto"/>
               <w:right w:val="single" w:sz="4" w:space="0" w:color="auto"/>
             </w:tcBorders>
-          </w:tcPr>
-          <w:p>
-            <w:pPr>
+            <w:vAlign w:val="center"/>
+          </w:tcPr>
+          <w:p>
+            <w:pPr>
+              <w:jc w:val="center"/>
               <w:rPr>
                 <w:rFonts w:ascii="Times New Roman" w:hAnsi="Times New Roman" w:cs="Times New Roman"/>
                 <w:sz w:val="24"/>
@@ -20175,9 +20036,11 @@
               <w:bottom w:val="single" w:sz="4" w:space="0" w:color="auto"/>
               <w:right w:val="single" w:sz="4" w:space="0" w:color="auto"/>
             </w:tcBorders>
-          </w:tcPr>
-          <w:p>
-            <w:pPr>
+            <w:vAlign w:val="center"/>
+          </w:tcPr>
+          <w:p>
+            <w:pPr>
+              <w:jc w:val="center"/>
               <w:rPr>
                 <w:rFonts w:ascii="Times New Roman" w:hAnsi="Times New Roman" w:cs="Times New Roman"/>
                 <w:sz w:val="24"/>
@@ -20203,10 +20066,11 @@
               <w:bottom w:val="single" w:sz="4" w:space="0" w:color="auto"/>
               <w:right w:val="single" w:sz="4" w:space="0" w:color="auto"/>
             </w:tcBorders>
-            <w:vAlign w:val="bottom"/>
-          </w:tcPr>
-          <w:p>
-            <w:pPr>
+            <w:vAlign w:val="center"/>
+          </w:tcPr>
+          <w:p>
+            <w:pPr>
+              <w:jc w:val="center"/>
               <w:rPr>
                 <w:rFonts w:ascii="Times New Roman" w:hAnsi="Times New Roman" w:cs="Times New Roman"/>
                 <w:sz w:val="24"/>
@@ -20215,7 +20079,7 @@
             </w:pPr>
             <w:r>
               <w:rPr>
-                <w:rFonts w:ascii="Helvetica Neue" w:hAnsi="Helvetica Neue" w:cs="Arial"/>
+                <w:rFonts w:ascii="Times New Roman" w:hAnsi="Times New Roman" w:cs="Times New Roman"/>
                 <w:color w:val="000000"/>
               </w:rPr>
               <w:t>12/04/2023</w:t>
@@ -20231,10 +20095,11 @@
               <w:bottom w:val="single" w:sz="4" w:space="0" w:color="auto"/>
               <w:right w:val="single" w:sz="4" w:space="0" w:color="auto"/>
             </w:tcBorders>
-            <w:vAlign w:val="bottom"/>
-          </w:tcPr>
-          <w:p>
-            <w:pPr>
+            <w:vAlign w:val="center"/>
+          </w:tcPr>
+          <w:p>
+            <w:pPr>
+              <w:jc w:val="center"/>
               <w:rPr>
                 <w:rFonts w:ascii="Times New Roman" w:hAnsi="Times New Roman" w:cs="Times New Roman"/>
                 <w:sz w:val="24"/>
@@ -20243,7 +20108,7 @@
             </w:pPr>
             <w:r>
               <w:rPr>
-                <w:rFonts w:ascii="Helvetica Neue" w:hAnsi="Helvetica Neue" w:cs="Arial"/>
+                <w:rFonts w:ascii="Times New Roman" w:hAnsi="Times New Roman" w:cs="Times New Roman"/>
                 <w:color w:val="000000"/>
                 <w:sz w:val="20"/>
                 <w:szCs w:val="20"/>
@@ -20263,9 +20128,11 @@
               <w:bottom w:val="single" w:sz="4" w:space="0" w:color="auto"/>
               <w:right w:val="single" w:sz="4" w:space="0" w:color="auto"/>
             </w:tcBorders>
-          </w:tcPr>
-          <w:p>
-            <w:pPr>
+            <w:vAlign w:val="center"/>
+          </w:tcPr>
+          <w:p>
+            <w:pPr>
+              <w:jc w:val="center"/>
               <w:rPr>
                 <w:rFonts w:ascii="Times New Roman" w:hAnsi="Times New Roman" w:cs="Times New Roman"/>
                 <w:sz w:val="24"/>
@@ -20291,9 +20158,11 @@
               <w:bottom w:val="single" w:sz="4" w:space="0" w:color="auto"/>
               <w:right w:val="single" w:sz="4" w:space="0" w:color="auto"/>
             </w:tcBorders>
-          </w:tcPr>
-          <w:p>
-            <w:pPr>
+            <w:vAlign w:val="center"/>
+          </w:tcPr>
+          <w:p>
+            <w:pPr>
+              <w:jc w:val="center"/>
               <w:rPr>
                 <w:rFonts w:ascii="Times New Roman" w:hAnsi="Times New Roman" w:cs="Times New Roman"/>
                 <w:sz w:val="24"/>
@@ -20319,10 +20188,11 @@
               <w:bottom w:val="single" w:sz="4" w:space="0" w:color="auto"/>
               <w:right w:val="single" w:sz="4" w:space="0" w:color="auto"/>
             </w:tcBorders>
-            <w:vAlign w:val="bottom"/>
-          </w:tcPr>
-          <w:p>
-            <w:pPr>
+            <w:vAlign w:val="center"/>
+          </w:tcPr>
+          <w:p>
+            <w:pPr>
+              <w:jc w:val="center"/>
               <w:rPr>
                 <w:rFonts w:ascii="Times New Roman" w:hAnsi="Times New Roman" w:cs="Times New Roman"/>
                 <w:sz w:val="24"/>
@@ -20331,7 +20201,7 @@
             </w:pPr>
             <w:r>
               <w:rPr>
-                <w:rFonts w:ascii="Helvetica Neue" w:hAnsi="Helvetica Neue" w:cs="Arial"/>
+                <w:rFonts w:ascii="Times New Roman" w:hAnsi="Times New Roman" w:cs="Times New Roman"/>
                 <w:color w:val="000000"/>
               </w:rPr>
               <w:t>12/04/2023</w:t>
@@ -20347,10 +20217,11 @@
               <w:bottom w:val="single" w:sz="4" w:space="0" w:color="auto"/>
               <w:right w:val="single" w:sz="4" w:space="0" w:color="auto"/>
             </w:tcBorders>
-            <w:vAlign w:val="bottom"/>
-          </w:tcPr>
-          <w:p>
-            <w:pPr>
+            <w:vAlign w:val="center"/>
+          </w:tcPr>
+          <w:p>
+            <w:pPr>
+              <w:jc w:val="center"/>
               <w:rPr>
                 <w:rFonts w:ascii="Times New Roman" w:hAnsi="Times New Roman" w:cs="Times New Roman"/>
                 <w:sz w:val="24"/>
@@ -20359,7 +20230,7 @@
             </w:pPr>
             <w:r>
               <w:rPr>
-                <w:rFonts w:ascii="Helvetica Neue" w:hAnsi="Helvetica Neue" w:cs="Arial"/>
+                <w:rFonts w:ascii="Times New Roman" w:hAnsi="Times New Roman" w:cs="Times New Roman"/>
                 <w:color w:val="000000"/>
               </w:rPr>
               <w:t>16/04/2023</w:t>
@@ -20377,9 +20248,11 @@
               <w:bottom w:val="single" w:sz="4" w:space="0" w:color="auto"/>
               <w:right w:val="single" w:sz="4" w:space="0" w:color="auto"/>
             </w:tcBorders>
-          </w:tcPr>
-          <w:p>
-            <w:pPr>
+            <w:vAlign w:val="center"/>
+          </w:tcPr>
+          <w:p>
+            <w:pPr>
+              <w:jc w:val="center"/>
               <w:rPr>
                 <w:rFonts w:ascii="Times New Roman" w:hAnsi="Times New Roman" w:cs="Times New Roman"/>
                 <w:sz w:val="24"/>
@@ -20405,9 +20278,11 @@
               <w:bottom w:val="single" w:sz="4" w:space="0" w:color="auto"/>
               <w:right w:val="single" w:sz="4" w:space="0" w:color="auto"/>
             </w:tcBorders>
-          </w:tcPr>
-          <w:p>
-            <w:pPr>
+            <w:vAlign w:val="center"/>
+          </w:tcPr>
+          <w:p>
+            <w:pPr>
+              <w:jc w:val="center"/>
               <w:rPr>
                 <w:rFonts w:ascii="Times New Roman" w:hAnsi="Times New Roman" w:cs="Times New Roman"/>
                 <w:sz w:val="24"/>
@@ -20433,10 +20308,11 @@
               <w:bottom w:val="single" w:sz="4" w:space="0" w:color="auto"/>
               <w:right w:val="single" w:sz="4" w:space="0" w:color="auto"/>
             </w:tcBorders>
-            <w:vAlign w:val="bottom"/>
-          </w:tcPr>
-          <w:p>
-            <w:pPr>
+            <w:vAlign w:val="center"/>
+          </w:tcPr>
+          <w:p>
+            <w:pPr>
+              <w:jc w:val="center"/>
               <w:rPr>
                 <w:rFonts w:ascii="Times New Roman" w:hAnsi="Times New Roman" w:cs="Times New Roman"/>
                 <w:sz w:val="24"/>
@@ -20445,7 +20321,7 @@
             </w:pPr>
             <w:r>
               <w:rPr>
-                <w:rFonts w:ascii="Helvetica Neue" w:hAnsi="Helvetica Neue" w:cs="Arial"/>
+                <w:rFonts w:ascii="Times New Roman" w:hAnsi="Times New Roman" w:cs="Times New Roman"/>
                 <w:color w:val="000000"/>
               </w:rPr>
               <w:t>17/04/2023</w:t>
@@ -20461,10 +20337,11 @@
               <w:bottom w:val="single" w:sz="4" w:space="0" w:color="auto"/>
               <w:right w:val="single" w:sz="4" w:space="0" w:color="auto"/>
             </w:tcBorders>
-            <w:vAlign w:val="bottom"/>
-          </w:tcPr>
-          <w:p>
-            <w:pPr>
+            <w:vAlign w:val="center"/>
+          </w:tcPr>
+          <w:p>
+            <w:pPr>
+              <w:jc w:val="center"/>
               <w:rPr>
                 <w:rFonts w:ascii="Times New Roman" w:hAnsi="Times New Roman" w:cs="Times New Roman"/>
                 <w:sz w:val="24"/>
@@ -20473,7 +20350,7 @@
             </w:pPr>
             <w:r>
               <w:rPr>
-                <w:rFonts w:ascii="Helvetica Neue" w:hAnsi="Helvetica Neue" w:cs="Arial"/>
+                <w:rFonts w:ascii="Times New Roman" w:hAnsi="Times New Roman" w:cs="Times New Roman"/>
                 <w:color w:val="000000"/>
               </w:rPr>
               <w:t>20/04/2023</w:t>
@@ -20491,9 +20368,11 @@
               <w:bottom w:val="single" w:sz="4" w:space="0" w:color="auto"/>
               <w:right w:val="single" w:sz="4" w:space="0" w:color="auto"/>
             </w:tcBorders>
-          </w:tcPr>
-          <w:p>
-            <w:pPr>
+            <w:vAlign w:val="center"/>
+          </w:tcPr>
+          <w:p>
+            <w:pPr>
+              <w:jc w:val="center"/>
               <w:rPr>
                 <w:rFonts w:ascii="Times New Roman" w:hAnsi="Times New Roman" w:cs="Times New Roman"/>
                 <w:sz w:val="24"/>
@@ -20519,9 +20398,11 @@
               <w:bottom w:val="single" w:sz="4" w:space="0" w:color="auto"/>
               <w:right w:val="single" w:sz="4" w:space="0" w:color="auto"/>
             </w:tcBorders>
-          </w:tcPr>
-          <w:p>
-            <w:pPr>
+            <w:vAlign w:val="center"/>
+          </w:tcPr>
+          <w:p>
+            <w:pPr>
+              <w:jc w:val="center"/>
               <w:rPr>
                 <w:rFonts w:ascii="Times New Roman" w:hAnsi="Times New Roman" w:cs="Times New Roman"/>
                 <w:sz w:val="24"/>
@@ -20547,10 +20428,11 @@
               <w:bottom w:val="single" w:sz="4" w:space="0" w:color="auto"/>
               <w:right w:val="single" w:sz="4" w:space="0" w:color="auto"/>
             </w:tcBorders>
-            <w:vAlign w:val="bottom"/>
-          </w:tcPr>
-          <w:p>
-            <w:pPr>
+            <w:vAlign w:val="center"/>
+          </w:tcPr>
+          <w:p>
+            <w:pPr>
+              <w:jc w:val="center"/>
               <w:rPr>
                 <w:rFonts w:ascii="Times New Roman" w:hAnsi="Times New Roman" w:cs="Times New Roman"/>
                 <w:sz w:val="24"/>
@@ -20559,7 +20441,7 @@
             </w:pPr>
             <w:r>
               <w:rPr>
-                <w:rFonts w:ascii="Helvetica Neue" w:hAnsi="Helvetica Neue" w:cs="Arial"/>
+                <w:rFonts w:ascii="Times New Roman" w:hAnsi="Times New Roman" w:cs="Times New Roman"/>
                 <w:color w:val="000000"/>
               </w:rPr>
               <w:t>17/04/2023</w:t>
@@ -20575,10 +20457,11 @@
               <w:bottom w:val="single" w:sz="4" w:space="0" w:color="auto"/>
               <w:right w:val="single" w:sz="4" w:space="0" w:color="auto"/>
             </w:tcBorders>
-            <w:vAlign w:val="bottom"/>
-          </w:tcPr>
-          <w:p>
-            <w:pPr>
+            <w:vAlign w:val="center"/>
+          </w:tcPr>
+          <w:p>
+            <w:pPr>
+              <w:jc w:val="center"/>
               <w:rPr>
                 <w:rFonts w:ascii="Times New Roman" w:hAnsi="Times New Roman" w:cs="Times New Roman"/>
                 <w:sz w:val="24"/>
@@ -20587,7 +20470,7 @@
             </w:pPr>
             <w:r>
               <w:rPr>
-                <w:rFonts w:ascii="Helvetica Neue" w:hAnsi="Helvetica Neue" w:cs="Arial"/>
+                <w:rFonts w:ascii="Times New Roman" w:hAnsi="Times New Roman" w:cs="Times New Roman"/>
                 <w:color w:val="000000"/>
               </w:rPr>
               <w:t>20/04/2023</w:t>
@@ -20605,9 +20488,11 @@
               <w:bottom w:val="single" w:sz="4" w:space="0" w:color="auto"/>
               <w:right w:val="single" w:sz="4" w:space="0" w:color="auto"/>
             </w:tcBorders>
-          </w:tcPr>
-          <w:p>
-            <w:pPr>
+            <w:vAlign w:val="center"/>
+          </w:tcPr>
+          <w:p>
+            <w:pPr>
+              <w:jc w:val="center"/>
               <w:rPr>
                 <w:rFonts w:ascii="Times New Roman" w:hAnsi="Times New Roman" w:cs="Times New Roman"/>
                 <w:sz w:val="24"/>
@@ -20633,9 +20518,11 @@
               <w:bottom w:val="single" w:sz="4" w:space="0" w:color="auto"/>
               <w:right w:val="single" w:sz="4" w:space="0" w:color="auto"/>
             </w:tcBorders>
-          </w:tcPr>
-          <w:p>
-            <w:pPr>
+            <w:vAlign w:val="center"/>
+          </w:tcPr>
+          <w:p>
+            <w:pPr>
+              <w:jc w:val="center"/>
               <w:rPr>
                 <w:rFonts w:ascii="Times New Roman" w:hAnsi="Times New Roman" w:cs="Times New Roman"/>
                 <w:sz w:val="24"/>
@@ -20661,17 +20548,19 @@
               <w:bottom w:val="single" w:sz="4" w:space="0" w:color="auto"/>
               <w:right w:val="single" w:sz="4" w:space="0" w:color="auto"/>
             </w:tcBorders>
-          </w:tcPr>
-          <w:p>
-            <w:pPr>
-              <w:rPr>
-                <w:rFonts w:ascii="Helvetica Neue" w:hAnsi="Helvetica Neue" w:cs="Arial"/>
+            <w:vAlign w:val="center"/>
+          </w:tcPr>
+          <w:p>
+            <w:pPr>
+              <w:jc w:val="center"/>
+              <w:rPr>
+                <w:rFonts w:ascii="Times New Roman" w:hAnsi="Times New Roman" w:cs="Times New Roman"/>
                 <w:color w:val="000000"/>
               </w:rPr>
             </w:pPr>
             <w:r>
               <w:rPr>
-                <w:rFonts w:ascii="Helvetica Neue" w:hAnsi="Helvetica Neue" w:cs="Arial"/>
+                <w:rFonts w:ascii="Times New Roman" w:hAnsi="Times New Roman" w:cs="Times New Roman"/>
                 <w:color w:val="000000"/>
               </w:rPr>
               <w:t>17/04/2023</w:t>
@@ -20687,9 +20576,11 @@
               <w:bottom w:val="single" w:sz="4" w:space="0" w:color="auto"/>
               <w:right w:val="single" w:sz="4" w:space="0" w:color="auto"/>
             </w:tcBorders>
-          </w:tcPr>
-          <w:p>
-            <w:pPr>
+            <w:vAlign w:val="center"/>
+          </w:tcPr>
+          <w:p>
+            <w:pPr>
+              <w:jc w:val="center"/>
               <w:rPr>
                 <w:rFonts w:ascii="Times New Roman" w:hAnsi="Times New Roman" w:cs="Times New Roman"/>
                 <w:sz w:val="24"/>
@@ -20698,7 +20589,7 @@
             </w:pPr>
             <w:r>
               <w:rPr>
-                <w:rFonts w:ascii="Helvetica Neue" w:hAnsi="Helvetica Neue" w:cs="Arial"/>
+                <w:rFonts w:ascii="Times New Roman" w:hAnsi="Times New Roman" w:cs="Times New Roman"/>
                 <w:color w:val="000000"/>
               </w:rPr>
               <w:t>20/04/2023</w:t>
@@ -20716,9 +20607,11 @@
               <w:bottom w:val="single" w:sz="4" w:space="0" w:color="auto"/>
               <w:right w:val="single" w:sz="4" w:space="0" w:color="auto"/>
             </w:tcBorders>
-          </w:tcPr>
-          <w:p>
-            <w:pPr>
+            <w:vAlign w:val="center"/>
+          </w:tcPr>
+          <w:p>
+            <w:pPr>
+              <w:jc w:val="center"/>
               <w:rPr>
                 <w:rFonts w:ascii="Times New Roman" w:hAnsi="Times New Roman" w:cs="Times New Roman"/>
                 <w:sz w:val="24"/>
@@ -20744,9 +20637,11 @@
               <w:bottom w:val="single" w:sz="4" w:space="0" w:color="auto"/>
               <w:right w:val="single" w:sz="4" w:space="0" w:color="auto"/>
             </w:tcBorders>
-          </w:tcPr>
-          <w:p>
-            <w:pPr>
+            <w:vAlign w:val="center"/>
+          </w:tcPr>
+          <w:p>
+            <w:pPr>
+              <w:jc w:val="center"/>
               <w:rPr>
                 <w:rFonts w:ascii="Times New Roman" w:hAnsi="Times New Roman" w:cs="Times New Roman"/>
                 <w:sz w:val="24"/>
@@ -20772,9 +20667,11 @@
               <w:bottom w:val="single" w:sz="4" w:space="0" w:color="auto"/>
               <w:right w:val="single" w:sz="4" w:space="0" w:color="auto"/>
             </w:tcBorders>
-          </w:tcPr>
-          <w:p>
-            <w:pPr>
+            <w:vAlign w:val="center"/>
+          </w:tcPr>
+          <w:p>
+            <w:pPr>
+              <w:jc w:val="center"/>
               <w:rPr>
                 <w:rFonts w:ascii="Times New Roman" w:hAnsi="Times New Roman" w:cs="Times New Roman"/>
                 <w:sz w:val="24"/>
@@ -20783,7 +20680,7 @@
             </w:pPr>
             <w:r>
               <w:rPr>
-                <w:rFonts w:ascii="Helvetica Neue" w:hAnsi="Helvetica Neue" w:cs="Arial"/>
+                <w:rFonts w:ascii="Times New Roman" w:hAnsi="Times New Roman" w:cs="Times New Roman"/>
                 <w:color w:val="000000"/>
               </w:rPr>
               <w:t>17/04/2023</w:t>
@@ -20799,9 +20696,11 @@
               <w:bottom w:val="single" w:sz="4" w:space="0" w:color="auto"/>
               <w:right w:val="single" w:sz="4" w:space="0" w:color="auto"/>
             </w:tcBorders>
-          </w:tcPr>
-          <w:p>
-            <w:pPr>
+            <w:vAlign w:val="center"/>
+          </w:tcPr>
+          <w:p>
+            <w:pPr>
+              <w:jc w:val="center"/>
               <w:rPr>
                 <w:rFonts w:ascii="Times New Roman" w:hAnsi="Times New Roman" w:cs="Times New Roman"/>
                 <w:sz w:val="24"/>
@@ -20810,7 +20709,7 @@
             </w:pPr>
             <w:r>
               <w:rPr>
-                <w:rFonts w:ascii="Helvetica Neue" w:hAnsi="Helvetica Neue" w:cs="Arial"/>
+                <w:rFonts w:ascii="Times New Roman" w:hAnsi="Times New Roman" w:cs="Times New Roman"/>
                 <w:color w:val="000000"/>
               </w:rPr>
               <w:t>20/04/2023</w:t>
@@ -20828,9 +20727,11 @@
               <w:bottom w:val="single" w:sz="4" w:space="0" w:color="auto"/>
               <w:right w:val="single" w:sz="4" w:space="0" w:color="auto"/>
             </w:tcBorders>
-          </w:tcPr>
-          <w:p>
-            <w:pPr>
+            <w:vAlign w:val="center"/>
+          </w:tcPr>
+          <w:p>
+            <w:pPr>
+              <w:jc w:val="center"/>
               <w:rPr>
                 <w:rFonts w:ascii="Times New Roman" w:hAnsi="Times New Roman" w:cs="Times New Roman"/>
                 <w:sz w:val="24"/>
@@ -20856,9 +20757,11 @@
               <w:bottom w:val="single" w:sz="4" w:space="0" w:color="auto"/>
               <w:right w:val="single" w:sz="4" w:space="0" w:color="auto"/>
             </w:tcBorders>
-          </w:tcPr>
-          <w:p>
-            <w:pPr>
+            <w:vAlign w:val="center"/>
+          </w:tcPr>
+          <w:p>
+            <w:pPr>
+              <w:jc w:val="center"/>
               <w:rPr>
                 <w:rFonts w:ascii="Times New Roman" w:hAnsi="Times New Roman" w:cs="Times New Roman"/>
                 <w:sz w:val="24"/>
@@ -20884,9 +20787,11 @@
               <w:bottom w:val="single" w:sz="4" w:space="0" w:color="auto"/>
               <w:right w:val="single" w:sz="4" w:space="0" w:color="auto"/>
             </w:tcBorders>
-          </w:tcPr>
-          <w:p>
-            <w:pPr>
+            <w:vAlign w:val="center"/>
+          </w:tcPr>
+          <w:p>
+            <w:pPr>
+              <w:jc w:val="center"/>
               <w:rPr>
                 <w:rFonts w:ascii="Times New Roman" w:hAnsi="Times New Roman" w:cs="Times New Roman"/>
                 <w:sz w:val="24"/>
@@ -20895,7 +20800,7 @@
             </w:pPr>
             <w:r>
               <w:rPr>
-                <w:rFonts w:ascii="Helvetica Neue" w:hAnsi="Helvetica Neue" w:cs="Arial"/>
+                <w:rFonts w:ascii="Times New Roman" w:hAnsi="Times New Roman" w:cs="Times New Roman"/>
                 <w:color w:val="000000"/>
               </w:rPr>
               <w:t>17/04/2023</w:t>
@@ -20911,9 +20816,11 @@
               <w:bottom w:val="single" w:sz="4" w:space="0" w:color="auto"/>
               <w:right w:val="single" w:sz="4" w:space="0" w:color="auto"/>
             </w:tcBorders>
-          </w:tcPr>
-          <w:p>
-            <w:pPr>
+            <w:vAlign w:val="center"/>
+          </w:tcPr>
+          <w:p>
+            <w:pPr>
+              <w:jc w:val="center"/>
               <w:rPr>
                 <w:rFonts w:ascii="Times New Roman" w:hAnsi="Times New Roman" w:cs="Times New Roman"/>
                 <w:sz w:val="24"/>
@@ -20922,7 +20829,7 @@
             </w:pPr>
             <w:r>
               <w:rPr>
-                <w:rFonts w:ascii="Helvetica Neue" w:hAnsi="Helvetica Neue" w:cs="Arial"/>
+                <w:rFonts w:ascii="Times New Roman" w:hAnsi="Times New Roman" w:cs="Times New Roman"/>
                 <w:color w:val="000000"/>
               </w:rPr>
               <w:t>20/04/2023</w:t>
@@ -20940,9 +20847,11 @@
               <w:bottom w:val="single" w:sz="4" w:space="0" w:color="auto"/>
               <w:right w:val="single" w:sz="4" w:space="0" w:color="auto"/>
             </w:tcBorders>
-          </w:tcPr>
-          <w:p>
-            <w:pPr>
+            <w:vAlign w:val="center"/>
+          </w:tcPr>
+          <w:p>
+            <w:pPr>
+              <w:jc w:val="center"/>
               <w:rPr>
                 <w:rFonts w:ascii="Times New Roman" w:hAnsi="Times New Roman" w:cs="Times New Roman"/>
                 <w:sz w:val="24"/>
@@ -20968,9 +20877,11 @@
               <w:bottom w:val="single" w:sz="4" w:space="0" w:color="auto"/>
               <w:right w:val="single" w:sz="4" w:space="0" w:color="auto"/>
             </w:tcBorders>
-          </w:tcPr>
-          <w:p>
-            <w:pPr>
+            <w:vAlign w:val="center"/>
+          </w:tcPr>
+          <w:p>
+            <w:pPr>
+              <w:jc w:val="center"/>
               <w:rPr>
                 <w:rFonts w:ascii="Times New Roman" w:hAnsi="Times New Roman" w:cs="Times New Roman"/>
                 <w:sz w:val="24"/>
@@ -20996,9 +20907,11 @@
               <w:bottom w:val="single" w:sz="4" w:space="0" w:color="auto"/>
               <w:right w:val="single" w:sz="4" w:space="0" w:color="auto"/>
             </w:tcBorders>
-          </w:tcPr>
-          <w:p>
-            <w:pPr>
+            <w:vAlign w:val="center"/>
+          </w:tcPr>
+          <w:p>
+            <w:pPr>
+              <w:jc w:val="center"/>
               <w:rPr>
                 <w:rFonts w:ascii="Times New Roman" w:hAnsi="Times New Roman" w:cs="Times New Roman"/>
                 <w:sz w:val="24"/>
@@ -21007,7 +20920,7 @@
             </w:pPr>
             <w:r>
               <w:rPr>
-                <w:rFonts w:ascii="Helvetica Neue" w:hAnsi="Helvetica Neue" w:cs="Arial"/>
+                <w:rFonts w:ascii="Times New Roman" w:hAnsi="Times New Roman" w:cs="Times New Roman"/>
                 <w:color w:val="000000"/>
               </w:rPr>
               <w:t>17/04/2023</w:t>
@@ -21023,9 +20936,11 @@
               <w:bottom w:val="single" w:sz="4" w:space="0" w:color="auto"/>
               <w:right w:val="single" w:sz="4" w:space="0" w:color="auto"/>
             </w:tcBorders>
-          </w:tcPr>
-          <w:p>
-            <w:pPr>
+            <w:vAlign w:val="center"/>
+          </w:tcPr>
+          <w:p>
+            <w:pPr>
+              <w:jc w:val="center"/>
               <w:rPr>
                 <w:rFonts w:ascii="Times New Roman" w:hAnsi="Times New Roman" w:cs="Times New Roman"/>
                 <w:sz w:val="24"/>
@@ -21034,7 +20949,7 @@
             </w:pPr>
             <w:r>
               <w:rPr>
-                <w:rFonts w:ascii="Helvetica Neue" w:hAnsi="Helvetica Neue" w:cs="Arial"/>
+                <w:rFonts w:ascii="Times New Roman" w:hAnsi="Times New Roman" w:cs="Times New Roman"/>
                 <w:color w:val="000000"/>
               </w:rPr>
               <w:t>20/04/2023</w:t>
@@ -21052,16 +20967,25 @@
               <w:bottom w:val="single" w:sz="4" w:space="0" w:color="auto"/>
               <w:right w:val="single" w:sz="4" w:space="0" w:color="auto"/>
             </w:tcBorders>
-            <w:vAlign w:val="bottom"/>
-          </w:tcPr>
-          <w:p>
-            <w:pPr>
+            <w:vAlign w:val="center"/>
+          </w:tcPr>
+          <w:p>
+            <w:pPr>
+              <w:jc w:val="center"/>
               <w:rPr>
                 <w:rFonts w:ascii="Times New Roman" w:hAnsi="Times New Roman" w:cs="Times New Roman"/>
                 <w:sz w:val="24"/>
                 <w:szCs w:val="24"/>
               </w:rPr>
             </w:pPr>
+            <w:r>
+              <w:rPr>
+                <w:rFonts w:ascii="Times New Roman" w:hAnsi="Times New Roman" w:cs="Times New Roman"/>
+                <w:sz w:val="24"/>
+                <w:szCs w:val="24"/>
+              </w:rPr>
+              <w:t>Documento de Especificación de Requisitos 07</w:t>
+            </w:r>
           </w:p>
         </w:tc>
         <w:tc>
@@ -21073,15 +20997,25 @@
               <w:bottom w:val="single" w:sz="4" w:space="0" w:color="auto"/>
               <w:right w:val="single" w:sz="4" w:space="0" w:color="auto"/>
             </w:tcBorders>
-          </w:tcPr>
-          <w:p>
-            <w:pPr>
+            <w:vAlign w:val="center"/>
+          </w:tcPr>
+          <w:p>
+            <w:pPr>
+              <w:jc w:val="center"/>
               <w:rPr>
                 <w:rFonts w:ascii="Times New Roman" w:hAnsi="Times New Roman" w:cs="Times New Roman"/>
                 <w:sz w:val="24"/>
                 <w:szCs w:val="24"/>
               </w:rPr>
             </w:pPr>
+            <w:r>
+              <w:rPr>
+                <w:rFonts w:ascii="Times New Roman" w:hAnsi="Times New Roman" w:cs="Times New Roman"/>
+                <w:sz w:val="24"/>
+                <w:szCs w:val="24"/>
+              </w:rPr>
+              <w:t>Aceptado</w:t>
+            </w:r>
           </w:p>
         </w:tc>
         <w:tc>
@@ -21093,16 +21027,25 @@
               <w:bottom w:val="single" w:sz="4" w:space="0" w:color="auto"/>
               <w:right w:val="single" w:sz="4" w:space="0" w:color="auto"/>
             </w:tcBorders>
-            <w:vAlign w:val="bottom"/>
-          </w:tcPr>
-          <w:p>
-            <w:pPr>
+            <w:vAlign w:val="center"/>
+          </w:tcPr>
+          <w:p>
+            <w:pPr>
+              <w:jc w:val="center"/>
               <w:rPr>
                 <w:rFonts w:ascii="Times New Roman" w:hAnsi="Times New Roman" w:cs="Times New Roman"/>
                 <w:sz w:val="24"/>
                 <w:szCs w:val="24"/>
               </w:rPr>
             </w:pPr>
+            <w:r>
+              <w:rPr>
+                <w:rFonts w:ascii="Times New Roman" w:hAnsi="Times New Roman" w:cs="Times New Roman"/>
+                <w:sz w:val="24"/>
+                <w:szCs w:val="24"/>
+              </w:rPr>
+              <w:t>17/04/2023</w:t>
+            </w:r>
           </w:p>
         </w:tc>
         <w:tc>
@@ -21114,16 +21057,33 @@
               <w:bottom w:val="single" w:sz="4" w:space="0" w:color="auto"/>
               <w:right w:val="single" w:sz="4" w:space="0" w:color="auto"/>
             </w:tcBorders>
-            <w:vAlign w:val="bottom"/>
-          </w:tcPr>
-          <w:p>
-            <w:pPr>
+            <w:vAlign w:val="center"/>
+          </w:tcPr>
+          <w:p>
+            <w:pPr>
+              <w:jc w:val="center"/>
               <w:rPr>
                 <w:rFonts w:ascii="Times New Roman" w:hAnsi="Times New Roman" w:cs="Times New Roman"/>
                 <w:sz w:val="24"/>
                 <w:szCs w:val="24"/>
               </w:rPr>
             </w:pPr>
+            <w:r>
+              <w:rPr>
+                <w:rFonts w:ascii="Times New Roman" w:hAnsi="Times New Roman" w:cs="Times New Roman"/>
+                <w:sz w:val="24"/>
+                <w:szCs w:val="24"/>
+              </w:rPr>
+              <w:t>20</w:t>
+            </w:r>
+            <w:r>
+              <w:rPr>
+                <w:rFonts w:ascii="Times New Roman" w:hAnsi="Times New Roman" w:cs="Times New Roman"/>
+                <w:sz w:val="24"/>
+                <w:szCs w:val="24"/>
+              </w:rPr>
+              <w:t>/04/2023</w:t>
+            </w:r>
           </w:p>
         </w:tc>
       </w:tr>
@@ -21137,16 +21097,25 @@
               <w:bottom w:val="single" w:sz="4" w:space="0" w:color="auto"/>
               <w:right w:val="single" w:sz="4" w:space="0" w:color="auto"/>
             </w:tcBorders>
-            <w:vAlign w:val="bottom"/>
-          </w:tcPr>
-          <w:p>
-            <w:pPr>
+            <w:vAlign w:val="center"/>
+          </w:tcPr>
+          <w:p>
+            <w:pPr>
+              <w:jc w:val="center"/>
               <w:rPr>
                 <w:rFonts w:ascii="Times New Roman" w:hAnsi="Times New Roman" w:cs="Times New Roman"/>
                 <w:sz w:val="24"/>
                 <w:szCs w:val="24"/>
               </w:rPr>
             </w:pPr>
+            <w:r>
+              <w:rPr>
+                <w:rFonts w:ascii="Times New Roman" w:hAnsi="Times New Roman" w:cs="Times New Roman"/>
+                <w:sz w:val="24"/>
+                <w:szCs w:val="24"/>
+              </w:rPr>
+              <w:t>Documento de Especificación de Requisitos 08</w:t>
+            </w:r>
           </w:p>
         </w:tc>
         <w:tc>
@@ -21158,15 +21127,25 @@
               <w:bottom w:val="single" w:sz="4" w:space="0" w:color="auto"/>
               <w:right w:val="single" w:sz="4" w:space="0" w:color="auto"/>
             </w:tcBorders>
-          </w:tcPr>
-          <w:p>
-            <w:pPr>
+            <w:vAlign w:val="center"/>
+          </w:tcPr>
+          <w:p>
+            <w:pPr>
+              <w:jc w:val="center"/>
               <w:rPr>
                 <w:rFonts w:ascii="Times New Roman" w:hAnsi="Times New Roman" w:cs="Times New Roman"/>
                 <w:sz w:val="24"/>
                 <w:szCs w:val="24"/>
               </w:rPr>
             </w:pPr>
+            <w:r>
+              <w:rPr>
+                <w:rFonts w:ascii="Times New Roman" w:hAnsi="Times New Roman" w:cs="Times New Roman"/>
+                <w:sz w:val="24"/>
+                <w:szCs w:val="24"/>
+              </w:rPr>
+              <w:t>Aceptado</w:t>
+            </w:r>
           </w:p>
         </w:tc>
         <w:tc>
@@ -21178,16 +21157,25 @@
               <w:bottom w:val="single" w:sz="4" w:space="0" w:color="auto"/>
               <w:right w:val="single" w:sz="4" w:space="0" w:color="auto"/>
             </w:tcBorders>
-            <w:vAlign w:val="bottom"/>
-          </w:tcPr>
-          <w:p>
-            <w:pPr>
+            <w:vAlign w:val="center"/>
+          </w:tcPr>
+          <w:p>
+            <w:pPr>
+              <w:jc w:val="center"/>
               <w:rPr>
                 <w:rFonts w:ascii="Times New Roman" w:hAnsi="Times New Roman" w:cs="Times New Roman"/>
                 <w:sz w:val="24"/>
                 <w:szCs w:val="24"/>
               </w:rPr>
             </w:pPr>
+            <w:r>
+              <w:rPr>
+                <w:rFonts w:ascii="Times New Roman" w:hAnsi="Times New Roman" w:cs="Times New Roman"/>
+                <w:sz w:val="24"/>
+                <w:szCs w:val="24"/>
+              </w:rPr>
+              <w:t>17/04/2023</w:t>
+            </w:r>
           </w:p>
         </w:tc>
         <w:tc>
@@ -21199,16 +21187,25 @@
               <w:bottom w:val="single" w:sz="4" w:space="0" w:color="auto"/>
               <w:right w:val="single" w:sz="4" w:space="0" w:color="auto"/>
             </w:tcBorders>
-            <w:vAlign w:val="bottom"/>
-          </w:tcPr>
-          <w:p>
-            <w:pPr>
+            <w:vAlign w:val="center"/>
+          </w:tcPr>
+          <w:p>
+            <w:pPr>
+              <w:jc w:val="center"/>
               <w:rPr>
                 <w:rFonts w:ascii="Times New Roman" w:hAnsi="Times New Roman" w:cs="Times New Roman"/>
                 <w:sz w:val="24"/>
                 <w:szCs w:val="24"/>
               </w:rPr>
             </w:pPr>
+            <w:r>
+              <w:rPr>
+                <w:rFonts w:ascii="Times New Roman" w:hAnsi="Times New Roman" w:cs="Times New Roman"/>
+                <w:sz w:val="24"/>
+                <w:szCs w:val="24"/>
+              </w:rPr>
+              <w:t>20/04/2023</w:t>
+            </w:r>
           </w:p>
         </w:tc>
       </w:tr>
@@ -21222,16 +21219,25 @@
               <w:bottom w:val="single" w:sz="4" w:space="0" w:color="auto"/>
               <w:right w:val="single" w:sz="4" w:space="0" w:color="auto"/>
             </w:tcBorders>
-            <w:vAlign w:val="bottom"/>
-          </w:tcPr>
-          <w:p>
-            <w:pPr>
+            <w:vAlign w:val="center"/>
+          </w:tcPr>
+          <w:p>
+            <w:pPr>
+              <w:jc w:val="center"/>
               <w:rPr>
                 <w:rFonts w:ascii="Times New Roman" w:hAnsi="Times New Roman" w:cs="Times New Roman"/>
                 <w:sz w:val="24"/>
                 <w:szCs w:val="24"/>
               </w:rPr>
             </w:pPr>
+            <w:r>
+              <w:rPr>
+                <w:rFonts w:ascii="Times New Roman" w:hAnsi="Times New Roman" w:cs="Times New Roman"/>
+                <w:sz w:val="24"/>
+                <w:szCs w:val="24"/>
+              </w:rPr>
+              <w:t>Documento de Especificación de Requisitos 09</w:t>
+            </w:r>
           </w:p>
         </w:tc>
         <w:tc>
@@ -21243,15 +21249,25 @@
               <w:bottom w:val="single" w:sz="4" w:space="0" w:color="auto"/>
               <w:right w:val="single" w:sz="4" w:space="0" w:color="auto"/>
             </w:tcBorders>
-          </w:tcPr>
-          <w:p>
-            <w:pPr>
+            <w:vAlign w:val="center"/>
+          </w:tcPr>
+          <w:p>
+            <w:pPr>
+              <w:jc w:val="center"/>
               <w:rPr>
                 <w:rFonts w:ascii="Times New Roman" w:hAnsi="Times New Roman" w:cs="Times New Roman"/>
                 <w:sz w:val="24"/>
                 <w:szCs w:val="24"/>
               </w:rPr>
             </w:pPr>
+            <w:r>
+              <w:rPr>
+                <w:rFonts w:ascii="Times New Roman" w:hAnsi="Times New Roman" w:cs="Times New Roman"/>
+                <w:sz w:val="24"/>
+                <w:szCs w:val="24"/>
+              </w:rPr>
+              <w:t>Aceptado</w:t>
+            </w:r>
           </w:p>
         </w:tc>
         <w:tc>
@@ -21263,16 +21279,25 @@
               <w:bottom w:val="single" w:sz="4" w:space="0" w:color="auto"/>
               <w:right w:val="single" w:sz="4" w:space="0" w:color="auto"/>
             </w:tcBorders>
-            <w:vAlign w:val="bottom"/>
-          </w:tcPr>
-          <w:p>
-            <w:pPr>
+            <w:vAlign w:val="center"/>
+          </w:tcPr>
+          <w:p>
+            <w:pPr>
+              <w:jc w:val="center"/>
               <w:rPr>
                 <w:rFonts w:ascii="Times New Roman" w:hAnsi="Times New Roman" w:cs="Times New Roman"/>
                 <w:sz w:val="24"/>
                 <w:szCs w:val="24"/>
               </w:rPr>
             </w:pPr>
+            <w:r>
+              <w:rPr>
+                <w:rFonts w:ascii="Times New Roman" w:hAnsi="Times New Roman" w:cs="Times New Roman"/>
+                <w:sz w:val="24"/>
+                <w:szCs w:val="24"/>
+              </w:rPr>
+              <w:t>17/04/2023</w:t>
+            </w:r>
           </w:p>
         </w:tc>
         <w:tc>
@@ -21284,16 +21309,25 @@
               <w:bottom w:val="single" w:sz="4" w:space="0" w:color="auto"/>
               <w:right w:val="single" w:sz="4" w:space="0" w:color="auto"/>
             </w:tcBorders>
-            <w:vAlign w:val="bottom"/>
-          </w:tcPr>
-          <w:p>
-            <w:pPr>
+            <w:vAlign w:val="center"/>
+          </w:tcPr>
+          <w:p>
+            <w:pPr>
+              <w:jc w:val="center"/>
               <w:rPr>
                 <w:rFonts w:ascii="Times New Roman" w:hAnsi="Times New Roman" w:cs="Times New Roman"/>
                 <w:sz w:val="24"/>
                 <w:szCs w:val="24"/>
               </w:rPr>
             </w:pPr>
+            <w:r>
+              <w:rPr>
+                <w:rFonts w:ascii="Times New Roman" w:hAnsi="Times New Roman" w:cs="Times New Roman"/>
+                <w:sz w:val="24"/>
+                <w:szCs w:val="24"/>
+              </w:rPr>
+              <w:t>20/04/2023</w:t>
+            </w:r>
           </w:p>
         </w:tc>
       </w:tr>
@@ -21307,15 +21341,25 @@
               <w:bottom w:val="single" w:sz="4" w:space="0" w:color="auto"/>
               <w:right w:val="single" w:sz="4" w:space="0" w:color="auto"/>
             </w:tcBorders>
-          </w:tcPr>
-          <w:p>
-            <w:pPr>
+            <w:vAlign w:val="center"/>
+          </w:tcPr>
+          <w:p>
+            <w:pPr>
+              <w:jc w:val="center"/>
               <w:rPr>
                 <w:rFonts w:ascii="Times New Roman" w:hAnsi="Times New Roman" w:cs="Times New Roman"/>
                 <w:sz w:val="24"/>
                 <w:szCs w:val="24"/>
               </w:rPr>
             </w:pPr>
+            <w:r>
+              <w:rPr>
+                <w:rFonts w:ascii="Times New Roman" w:hAnsi="Times New Roman" w:cs="Times New Roman"/>
+                <w:sz w:val="24"/>
+                <w:szCs w:val="24"/>
+              </w:rPr>
+              <w:t>Documento de Arquitectura del Software</w:t>
+            </w:r>
           </w:p>
         </w:tc>
         <w:tc>
@@ -21327,15 +21371,25 @@
               <w:bottom w:val="single" w:sz="4" w:space="0" w:color="auto"/>
               <w:right w:val="single" w:sz="4" w:space="0" w:color="auto"/>
             </w:tcBorders>
-          </w:tcPr>
-          <w:p>
-            <w:pPr>
+            <w:vAlign w:val="center"/>
+          </w:tcPr>
+          <w:p>
+            <w:pPr>
+              <w:jc w:val="center"/>
               <w:rPr>
                 <w:rFonts w:ascii="Times New Roman" w:hAnsi="Times New Roman" w:cs="Times New Roman"/>
                 <w:sz w:val="24"/>
                 <w:szCs w:val="24"/>
               </w:rPr>
             </w:pPr>
+            <w:r>
+              <w:rPr>
+                <w:rFonts w:ascii="Times New Roman" w:hAnsi="Times New Roman" w:cs="Times New Roman"/>
+                <w:sz w:val="24"/>
+                <w:szCs w:val="24"/>
+              </w:rPr>
+              <w:t>Aceptado</w:t>
+            </w:r>
           </w:p>
         </w:tc>
         <w:tc>
@@ -21347,16 +21401,33 @@
               <w:bottom w:val="single" w:sz="4" w:space="0" w:color="auto"/>
               <w:right w:val="single" w:sz="4" w:space="0" w:color="auto"/>
             </w:tcBorders>
-            <w:vAlign w:val="bottom"/>
-          </w:tcPr>
-          <w:p>
-            <w:pPr>
+            <w:vAlign w:val="center"/>
+          </w:tcPr>
+          <w:p>
+            <w:pPr>
+              <w:jc w:val="center"/>
               <w:rPr>
                 <w:rFonts w:ascii="Times New Roman" w:hAnsi="Times New Roman" w:cs="Times New Roman"/>
                 <w:sz w:val="24"/>
                 <w:szCs w:val="24"/>
               </w:rPr>
             </w:pPr>
+            <w:r>
+              <w:rPr>
+                <w:rFonts w:ascii="Times New Roman" w:hAnsi="Times New Roman" w:cs="Times New Roman"/>
+                <w:sz w:val="24"/>
+                <w:szCs w:val="24"/>
+              </w:rPr>
+              <w:t>21</w:t>
+            </w:r>
+            <w:r>
+              <w:rPr>
+                <w:rFonts w:ascii="Times New Roman" w:hAnsi="Times New Roman" w:cs="Times New Roman"/>
+                <w:sz w:val="24"/>
+                <w:szCs w:val="24"/>
+              </w:rPr>
+              <w:t>/04/2023</w:t>
+            </w:r>
           </w:p>
         </w:tc>
         <w:tc>
@@ -21368,16 +21439,33 @@
               <w:bottom w:val="single" w:sz="4" w:space="0" w:color="auto"/>
               <w:right w:val="single" w:sz="4" w:space="0" w:color="auto"/>
             </w:tcBorders>
-            <w:vAlign w:val="bottom"/>
-          </w:tcPr>
-          <w:p>
-            <w:pPr>
+            <w:vAlign w:val="center"/>
+          </w:tcPr>
+          <w:p>
+            <w:pPr>
+              <w:jc w:val="center"/>
               <w:rPr>
                 <w:rFonts w:ascii="Times New Roman" w:hAnsi="Times New Roman" w:cs="Times New Roman"/>
                 <w:sz w:val="24"/>
                 <w:szCs w:val="24"/>
               </w:rPr>
             </w:pPr>
+            <w:r>
+              <w:rPr>
+                <w:rFonts w:ascii="Times New Roman" w:hAnsi="Times New Roman" w:cs="Times New Roman"/>
+                <w:sz w:val="24"/>
+                <w:szCs w:val="24"/>
+              </w:rPr>
+              <w:t>24</w:t>
+            </w:r>
+            <w:r>
+              <w:rPr>
+                <w:rFonts w:ascii="Times New Roman" w:hAnsi="Times New Roman" w:cs="Times New Roman"/>
+                <w:sz w:val="24"/>
+                <w:szCs w:val="24"/>
+              </w:rPr>
+              <w:t>/04/2023</w:t>
+            </w:r>
           </w:p>
         </w:tc>
       </w:tr>
@@ -21391,9 +21479,11 @@
               <w:bottom w:val="single" w:sz="4" w:space="0" w:color="auto"/>
               <w:right w:val="single" w:sz="4" w:space="0" w:color="auto"/>
             </w:tcBorders>
-          </w:tcPr>
-          <w:p>
-            <w:pPr>
+            <w:vAlign w:val="center"/>
+          </w:tcPr>
+          <w:p>
+            <w:pPr>
+              <w:jc w:val="center"/>
               <w:rPr>
                 <w:rFonts w:ascii="Times New Roman" w:hAnsi="Times New Roman" w:cs="Times New Roman"/>
                 <w:sz w:val="24"/>
@@ -21406,15 +21496,7 @@
                 <w:sz w:val="24"/>
                 <w:szCs w:val="24"/>
               </w:rPr>
-              <w:t xml:space="preserve">Documento de Especificación de </w:t>
-            </w:r>
-            <w:r>
-              <w:rPr>
-                <w:rFonts w:ascii="Times New Roman" w:hAnsi="Times New Roman" w:cs="Times New Roman"/>
-                <w:sz w:val="24"/>
-                <w:szCs w:val="24"/>
-              </w:rPr>
-              <w:t xml:space="preserve"> la BD</w:t>
+              <w:t>Documento de Especificación de  la BD</w:t>
             </w:r>
           </w:p>
         </w:tc>
@@ -21427,9 +21509,11 @@
               <w:bottom w:val="single" w:sz="4" w:space="0" w:color="auto"/>
               <w:right w:val="single" w:sz="4" w:space="0" w:color="auto"/>
             </w:tcBorders>
-          </w:tcPr>
-          <w:p>
-            <w:pPr>
+            <w:vAlign w:val="center"/>
+          </w:tcPr>
+          <w:p>
+            <w:pPr>
+              <w:jc w:val="center"/>
               <w:rPr>
                 <w:rFonts w:ascii="Times New Roman" w:hAnsi="Times New Roman" w:cs="Times New Roman"/>
                 <w:sz w:val="24"/>
@@ -21455,10 +21539,11 @@
               <w:bottom w:val="single" w:sz="4" w:space="0" w:color="auto"/>
               <w:right w:val="single" w:sz="4" w:space="0" w:color="auto"/>
             </w:tcBorders>
-            <w:vAlign w:val="bottom"/>
-          </w:tcPr>
-          <w:p>
-            <w:pPr>
+            <w:vAlign w:val="center"/>
+          </w:tcPr>
+          <w:p>
+            <w:pPr>
+              <w:jc w:val="center"/>
               <w:rPr>
                 <w:rFonts w:ascii="Times New Roman" w:hAnsi="Times New Roman" w:cs="Times New Roman"/>
                 <w:sz w:val="24"/>
@@ -21467,17 +21552,10 @@
             </w:pPr>
             <w:r>
               <w:rPr>
-                <w:rFonts w:ascii="Helvetica Neue" w:hAnsi="Helvetica Neue" w:cs="Arial"/>
+                <w:rFonts w:ascii="Times New Roman" w:hAnsi="Times New Roman" w:cs="Times New Roman"/>
                 <w:color w:val="000000"/>
               </w:rPr>
-              <w:t>25/4</w:t>
-            </w:r>
-            <w:r>
-              <w:rPr>
-                <w:rFonts w:ascii="Helvetica Neue" w:hAnsi="Helvetica Neue" w:cs="Arial"/>
-                <w:color w:val="000000"/>
-              </w:rPr>
-              <w:t>/2023</w:t>
+              <w:t>25/4/2023</w:t>
             </w:r>
           </w:p>
         </w:tc>
@@ -21490,10 +21568,11 @@
               <w:bottom w:val="single" w:sz="4" w:space="0" w:color="auto"/>
               <w:right w:val="single" w:sz="4" w:space="0" w:color="auto"/>
             </w:tcBorders>
-            <w:vAlign w:val="bottom"/>
-          </w:tcPr>
-          <w:p>
-            <w:pPr>
+            <w:vAlign w:val="center"/>
+          </w:tcPr>
+          <w:p>
+            <w:pPr>
+              <w:jc w:val="center"/>
               <w:rPr>
                 <w:rFonts w:ascii="Times New Roman" w:hAnsi="Times New Roman" w:cs="Times New Roman"/>
                 <w:sz w:val="24"/>
@@ -21502,17 +21581,10 @@
             </w:pPr>
             <w:r>
               <w:rPr>
-                <w:rFonts w:ascii="Helvetica Neue" w:hAnsi="Helvetica Neue" w:cs="Arial"/>
+                <w:rFonts w:ascii="Times New Roman" w:hAnsi="Times New Roman" w:cs="Times New Roman"/>
                 <w:color w:val="000000"/>
               </w:rPr>
-              <w:t>28/4</w:t>
-            </w:r>
-            <w:r>
-              <w:rPr>
-                <w:rFonts w:ascii="Helvetica Neue" w:hAnsi="Helvetica Neue" w:cs="Arial"/>
-                <w:color w:val="000000"/>
-              </w:rPr>
-              <w:t>/2023</w:t>
+              <w:t>28/4/2023</w:t>
             </w:r>
           </w:p>
         </w:tc>
@@ -21527,9 +21599,11 @@
               <w:bottom w:val="single" w:sz="4" w:space="0" w:color="auto"/>
               <w:right w:val="single" w:sz="4" w:space="0" w:color="auto"/>
             </w:tcBorders>
-          </w:tcPr>
-          <w:p>
-            <w:pPr>
+            <w:vAlign w:val="center"/>
+          </w:tcPr>
+          <w:p>
+            <w:pPr>
+              <w:jc w:val="center"/>
               <w:rPr>
                 <w:rFonts w:ascii="Times New Roman" w:hAnsi="Times New Roman" w:cs="Times New Roman"/>
                 <w:sz w:val="24"/>
@@ -21542,15 +21616,8 @@
                 <w:sz w:val="24"/>
                 <w:szCs w:val="24"/>
               </w:rPr>
-              <w:t xml:space="preserve">Documento de Especificación de </w:t>
-            </w:r>
-            <w:r>
-              <w:rPr>
-                <w:rFonts w:ascii="Times New Roman" w:hAnsi="Times New Roman" w:cs="Times New Roman"/>
-                <w:sz w:val="24"/>
-                <w:szCs w:val="24"/>
-              </w:rPr>
-              <w:t xml:space="preserve"> la UI</w:t>
+              <w:lastRenderedPageBreak/>
+              <w:t>Documento de Especificación de  la UI</w:t>
             </w:r>
           </w:p>
         </w:tc>
@@ -21563,9 +21630,11 @@
               <w:bottom w:val="single" w:sz="4" w:space="0" w:color="auto"/>
               <w:right w:val="single" w:sz="4" w:space="0" w:color="auto"/>
             </w:tcBorders>
-          </w:tcPr>
-          <w:p>
-            <w:pPr>
+            <w:vAlign w:val="center"/>
+          </w:tcPr>
+          <w:p>
+            <w:pPr>
+              <w:jc w:val="center"/>
               <w:rPr>
                 <w:rFonts w:ascii="Times New Roman" w:hAnsi="Times New Roman" w:cs="Times New Roman"/>
                 <w:sz w:val="24"/>
@@ -21591,10 +21660,11 @@
               <w:bottom w:val="single" w:sz="4" w:space="0" w:color="auto"/>
               <w:right w:val="single" w:sz="4" w:space="0" w:color="auto"/>
             </w:tcBorders>
-            <w:vAlign w:val="bottom"/>
-          </w:tcPr>
-          <w:p>
-            <w:pPr>
+            <w:vAlign w:val="center"/>
+          </w:tcPr>
+          <w:p>
+            <w:pPr>
+              <w:jc w:val="center"/>
               <w:rPr>
                 <w:rFonts w:ascii="Times New Roman" w:hAnsi="Times New Roman" w:cs="Times New Roman"/>
                 <w:sz w:val="24"/>
@@ -21603,17 +21673,10 @@
             </w:pPr>
             <w:r>
               <w:rPr>
-                <w:rFonts w:ascii="Helvetica Neue" w:hAnsi="Helvetica Neue" w:cs="Arial"/>
+                <w:rFonts w:ascii="Times New Roman" w:hAnsi="Times New Roman" w:cs="Times New Roman"/>
                 <w:color w:val="000000"/>
               </w:rPr>
-              <w:t>29/4</w:t>
-            </w:r>
-            <w:r>
-              <w:rPr>
-                <w:rFonts w:ascii="Helvetica Neue" w:hAnsi="Helvetica Neue" w:cs="Arial"/>
-                <w:color w:val="000000"/>
-              </w:rPr>
-              <w:t>/2023</w:t>
+              <w:t>29/4/2023</w:t>
             </w:r>
           </w:p>
         </w:tc>
@@ -21626,10 +21689,11 @@
               <w:bottom w:val="single" w:sz="4" w:space="0" w:color="auto"/>
               <w:right w:val="single" w:sz="4" w:space="0" w:color="auto"/>
             </w:tcBorders>
-            <w:vAlign w:val="bottom"/>
-          </w:tcPr>
-          <w:p>
-            <w:pPr>
+            <w:vAlign w:val="center"/>
+          </w:tcPr>
+          <w:p>
+            <w:pPr>
+              <w:jc w:val="center"/>
               <w:rPr>
                 <w:rFonts w:ascii="Times New Roman" w:hAnsi="Times New Roman" w:cs="Times New Roman"/>
                 <w:sz w:val="24"/>
@@ -21638,17 +21702,10 @@
             </w:pPr>
             <w:r>
               <w:rPr>
-                <w:rFonts w:ascii="Helvetica Neue" w:hAnsi="Helvetica Neue" w:cs="Arial"/>
+                <w:rFonts w:ascii="Times New Roman" w:hAnsi="Times New Roman" w:cs="Times New Roman"/>
                 <w:color w:val="000000"/>
               </w:rPr>
-              <w:t>2</w:t>
-            </w:r>
-            <w:r>
-              <w:rPr>
-                <w:rFonts w:ascii="Helvetica Neue" w:hAnsi="Helvetica Neue" w:cs="Arial"/>
-                <w:color w:val="000000"/>
-              </w:rPr>
-              <w:t>/5/2023</w:t>
+              <w:t>2/5/2023</w:t>
             </w:r>
           </w:p>
         </w:tc>
@@ -21663,9 +21720,11 @@
               <w:bottom w:val="single" w:sz="4" w:space="0" w:color="auto"/>
               <w:right w:val="single" w:sz="4" w:space="0" w:color="auto"/>
             </w:tcBorders>
-          </w:tcPr>
-          <w:p>
-            <w:pPr>
+            <w:vAlign w:val="center"/>
+          </w:tcPr>
+          <w:p>
+            <w:pPr>
+              <w:jc w:val="center"/>
               <w:rPr>
                 <w:rFonts w:ascii="Times New Roman" w:hAnsi="Times New Roman" w:cs="Times New Roman"/>
                 <w:sz w:val="24"/>
@@ -21691,9 +21750,11 @@
               <w:bottom w:val="single" w:sz="4" w:space="0" w:color="auto"/>
               <w:right w:val="single" w:sz="4" w:space="0" w:color="auto"/>
             </w:tcBorders>
-          </w:tcPr>
-          <w:p>
-            <w:pPr>
+            <w:vAlign w:val="center"/>
+          </w:tcPr>
+          <w:p>
+            <w:pPr>
+              <w:jc w:val="center"/>
               <w:rPr>
                 <w:rFonts w:ascii="Times New Roman" w:hAnsi="Times New Roman" w:cs="Times New Roman"/>
                 <w:sz w:val="24"/>
@@ -21719,10 +21780,11 @@
               <w:bottom w:val="single" w:sz="4" w:space="0" w:color="auto"/>
               <w:right w:val="single" w:sz="4" w:space="0" w:color="auto"/>
             </w:tcBorders>
-            <w:vAlign w:val="bottom"/>
-          </w:tcPr>
-          <w:p>
-            <w:pPr>
+            <w:vAlign w:val="center"/>
+          </w:tcPr>
+          <w:p>
+            <w:pPr>
+              <w:jc w:val="center"/>
               <w:rPr>
                 <w:rFonts w:ascii="Times New Roman" w:hAnsi="Times New Roman" w:cs="Times New Roman"/>
                 <w:sz w:val="24"/>
@@ -21731,17 +21793,10 @@
             </w:pPr>
             <w:r>
               <w:rPr>
-                <w:rFonts w:ascii="Helvetica Neue" w:hAnsi="Helvetica Neue" w:cs="Arial"/>
+                <w:rFonts w:ascii="Times New Roman" w:hAnsi="Times New Roman" w:cs="Times New Roman"/>
                 <w:color w:val="000000"/>
               </w:rPr>
-              <w:t>3</w:t>
-            </w:r>
-            <w:r>
-              <w:rPr>
-                <w:rFonts w:ascii="Helvetica Neue" w:hAnsi="Helvetica Neue" w:cs="Arial"/>
-                <w:color w:val="000000"/>
-              </w:rPr>
-              <w:t>/5/2023</w:t>
+              <w:t>3/5/2023</w:t>
             </w:r>
           </w:p>
         </w:tc>
@@ -21754,10 +21809,11 @@
               <w:bottom w:val="single" w:sz="4" w:space="0" w:color="auto"/>
               <w:right w:val="single" w:sz="4" w:space="0" w:color="auto"/>
             </w:tcBorders>
-            <w:vAlign w:val="bottom"/>
-          </w:tcPr>
-          <w:p>
-            <w:pPr>
+            <w:vAlign w:val="center"/>
+          </w:tcPr>
+          <w:p>
+            <w:pPr>
+              <w:jc w:val="center"/>
               <w:rPr>
                 <w:rFonts w:ascii="Times New Roman" w:hAnsi="Times New Roman" w:cs="Times New Roman"/>
                 <w:sz w:val="24"/>
@@ -21766,17 +21822,10 @@
             </w:pPr>
             <w:r>
               <w:rPr>
-                <w:rFonts w:ascii="Helvetica Neue" w:hAnsi="Helvetica Neue" w:cs="Arial"/>
+                <w:rFonts w:ascii="Times New Roman" w:hAnsi="Times New Roman" w:cs="Times New Roman"/>
                 <w:color w:val="000000"/>
               </w:rPr>
-              <w:t>6</w:t>
-            </w:r>
-            <w:r>
-              <w:rPr>
-                <w:rFonts w:ascii="Helvetica Neue" w:hAnsi="Helvetica Neue" w:cs="Arial"/>
-                <w:color w:val="000000"/>
-              </w:rPr>
-              <w:t>/5/2023</w:t>
+              <w:t>6/5/2023</w:t>
             </w:r>
           </w:p>
         </w:tc>
@@ -21791,9 +21840,11 @@
               <w:bottom w:val="single" w:sz="4" w:space="0" w:color="auto"/>
               <w:right w:val="single" w:sz="4" w:space="0" w:color="auto"/>
             </w:tcBorders>
-          </w:tcPr>
-          <w:p>
-            <w:pPr>
+            <w:vAlign w:val="center"/>
+          </w:tcPr>
+          <w:p>
+            <w:pPr>
+              <w:jc w:val="center"/>
               <w:rPr>
                 <w:rFonts w:ascii="Times New Roman" w:hAnsi="Times New Roman" w:cs="Times New Roman"/>
                 <w:sz w:val="24"/>
@@ -21819,9 +21870,11 @@
               <w:bottom w:val="single" w:sz="4" w:space="0" w:color="auto"/>
               <w:right w:val="single" w:sz="4" w:space="0" w:color="auto"/>
             </w:tcBorders>
-          </w:tcPr>
-          <w:p>
-            <w:pPr>
+            <w:vAlign w:val="center"/>
+          </w:tcPr>
+          <w:p>
+            <w:pPr>
+              <w:jc w:val="center"/>
               <w:rPr>
                 <w:rFonts w:ascii="Times New Roman" w:hAnsi="Times New Roman" w:cs="Times New Roman"/>
                 <w:sz w:val="24"/>
@@ -21847,10 +21900,11 @@
               <w:bottom w:val="single" w:sz="4" w:space="0" w:color="auto"/>
               <w:right w:val="single" w:sz="4" w:space="0" w:color="auto"/>
             </w:tcBorders>
-            <w:vAlign w:val="bottom"/>
-          </w:tcPr>
-          <w:p>
-            <w:pPr>
+            <w:vAlign w:val="center"/>
+          </w:tcPr>
+          <w:p>
+            <w:pPr>
+              <w:jc w:val="center"/>
               <w:rPr>
                 <w:rFonts w:ascii="Times New Roman" w:hAnsi="Times New Roman" w:cs="Times New Roman"/>
                 <w:sz w:val="24"/>
@@ -21859,17 +21913,10 @@
             </w:pPr>
             <w:r>
               <w:rPr>
-                <w:rFonts w:ascii="Helvetica Neue" w:hAnsi="Helvetica Neue" w:cs="Arial"/>
+                <w:rFonts w:ascii="Times New Roman" w:hAnsi="Times New Roman" w:cs="Times New Roman"/>
                 <w:color w:val="000000"/>
               </w:rPr>
-              <w:t>7</w:t>
-            </w:r>
-            <w:r>
-              <w:rPr>
-                <w:rFonts w:ascii="Helvetica Neue" w:hAnsi="Helvetica Neue" w:cs="Arial"/>
-                <w:color w:val="000000"/>
-              </w:rPr>
-              <w:t>/5/2023</w:t>
+              <w:t>7/5/2023</w:t>
             </w:r>
           </w:p>
         </w:tc>
@@ -21882,10 +21929,11 @@
               <w:bottom w:val="single" w:sz="4" w:space="0" w:color="auto"/>
               <w:right w:val="single" w:sz="4" w:space="0" w:color="auto"/>
             </w:tcBorders>
-            <w:vAlign w:val="bottom"/>
-          </w:tcPr>
-          <w:p>
-            <w:pPr>
+            <w:vAlign w:val="center"/>
+          </w:tcPr>
+          <w:p>
+            <w:pPr>
+              <w:jc w:val="center"/>
               <w:rPr>
                 <w:rFonts w:ascii="Times New Roman" w:hAnsi="Times New Roman" w:cs="Times New Roman"/>
                 <w:sz w:val="24"/>
@@ -21894,19 +21942,10 @@
             </w:pPr>
             <w:r>
               <w:rPr>
-                <w:rFonts w:ascii="Helvetica Neue" w:hAnsi="Helvetica Neue" w:cs="Arial"/>
+                <w:rFonts w:ascii="Times New Roman" w:hAnsi="Times New Roman" w:cs="Times New Roman"/>
                 <w:color w:val="000000"/>
               </w:rPr>
-              <w:t>10</w:t>
-            </w:r>
-            <w:bookmarkStart w:id="42" w:name="_GoBack"/>
-            <w:bookmarkEnd w:id="42"/>
-            <w:r>
-              <w:rPr>
-                <w:rFonts w:ascii="Helvetica Neue" w:hAnsi="Helvetica Neue" w:cs="Arial"/>
-                <w:color w:val="000000"/>
-              </w:rPr>
-              <w:t>/5/2023</w:t>
+              <w:t>10/5/2023</w:t>
             </w:r>
           </w:p>
         </w:tc>
@@ -21921,10 +21960,11 @@
               <w:bottom w:val="single" w:sz="4" w:space="0" w:color="auto"/>
               <w:right w:val="single" w:sz="4" w:space="0" w:color="auto"/>
             </w:tcBorders>
-            <w:vAlign w:val="bottom"/>
-          </w:tcPr>
-          <w:p>
-            <w:pPr>
+            <w:vAlign w:val="center"/>
+          </w:tcPr>
+          <w:p>
+            <w:pPr>
+              <w:jc w:val="center"/>
               <w:rPr>
                 <w:rFonts w:ascii="Times New Roman" w:hAnsi="Times New Roman" w:cs="Times New Roman"/>
                 <w:sz w:val="24"/>
@@ -21950,9 +21990,11 @@
               <w:bottom w:val="single" w:sz="4" w:space="0" w:color="auto"/>
               <w:right w:val="single" w:sz="4" w:space="0" w:color="auto"/>
             </w:tcBorders>
-          </w:tcPr>
-          <w:p>
-            <w:pPr>
+            <w:vAlign w:val="center"/>
+          </w:tcPr>
+          <w:p>
+            <w:pPr>
+              <w:jc w:val="center"/>
               <w:rPr>
                 <w:rFonts w:ascii="Times New Roman" w:hAnsi="Times New Roman" w:cs="Times New Roman"/>
                 <w:sz w:val="24"/>
@@ -21978,10 +22020,11 @@
               <w:bottom w:val="single" w:sz="4" w:space="0" w:color="auto"/>
               <w:right w:val="single" w:sz="4" w:space="0" w:color="auto"/>
             </w:tcBorders>
-            <w:vAlign w:val="bottom"/>
-          </w:tcPr>
-          <w:p>
-            <w:pPr>
+            <w:vAlign w:val="center"/>
+          </w:tcPr>
+          <w:p>
+            <w:pPr>
+              <w:jc w:val="center"/>
               <w:rPr>
                 <w:rFonts w:ascii="Times New Roman" w:hAnsi="Times New Roman" w:cs="Times New Roman"/>
                 <w:sz w:val="24"/>
@@ -21990,7 +22033,7 @@
             </w:pPr>
             <w:r>
               <w:rPr>
-                <w:rFonts w:ascii="Helvetica Neue" w:hAnsi="Helvetica Neue" w:cs="Arial"/>
+                <w:rFonts w:ascii="Times New Roman" w:hAnsi="Times New Roman" w:cs="Times New Roman"/>
                 <w:color w:val="000000"/>
               </w:rPr>
               <w:t>15/5/2023</w:t>
@@ -22006,10 +22049,11 @@
               <w:bottom w:val="single" w:sz="4" w:space="0" w:color="auto"/>
               <w:right w:val="single" w:sz="4" w:space="0" w:color="auto"/>
             </w:tcBorders>
-            <w:vAlign w:val="bottom"/>
-          </w:tcPr>
-          <w:p>
-            <w:pPr>
+            <w:vAlign w:val="center"/>
+          </w:tcPr>
+          <w:p>
+            <w:pPr>
+              <w:jc w:val="center"/>
               <w:rPr>
                 <w:rFonts w:ascii="Times New Roman" w:hAnsi="Times New Roman" w:cs="Times New Roman"/>
                 <w:sz w:val="24"/>
@@ -22018,7 +22062,7 @@
             </w:pPr>
             <w:r>
               <w:rPr>
-                <w:rFonts w:ascii="Helvetica Neue" w:hAnsi="Helvetica Neue" w:cs="Arial"/>
+                <w:rFonts w:ascii="Times New Roman" w:hAnsi="Times New Roman" w:cs="Times New Roman"/>
                 <w:color w:val="000000"/>
               </w:rPr>
               <w:t>26/5/2023</w:t>
@@ -22036,10 +22080,11 @@
               <w:bottom w:val="single" w:sz="4" w:space="0" w:color="auto"/>
               <w:right w:val="single" w:sz="4" w:space="0" w:color="auto"/>
             </w:tcBorders>
-            <w:vAlign w:val="bottom"/>
-          </w:tcPr>
-          <w:p>
-            <w:pPr>
+            <w:vAlign w:val="center"/>
+          </w:tcPr>
+          <w:p>
+            <w:pPr>
+              <w:jc w:val="center"/>
               <w:rPr>
                 <w:rFonts w:ascii="Times New Roman" w:hAnsi="Times New Roman" w:cs="Times New Roman"/>
                 <w:sz w:val="24"/>
@@ -22065,9 +22110,11 @@
               <w:bottom w:val="single" w:sz="4" w:space="0" w:color="auto"/>
               <w:right w:val="single" w:sz="4" w:space="0" w:color="auto"/>
             </w:tcBorders>
-          </w:tcPr>
-          <w:p>
-            <w:pPr>
+            <w:vAlign w:val="center"/>
+          </w:tcPr>
+          <w:p>
+            <w:pPr>
+              <w:jc w:val="center"/>
               <w:rPr>
                 <w:rFonts w:ascii="Times New Roman" w:hAnsi="Times New Roman" w:cs="Times New Roman"/>
                 <w:sz w:val="24"/>
@@ -22093,10 +22140,11 @@
               <w:bottom w:val="single" w:sz="4" w:space="0" w:color="auto"/>
               <w:right w:val="single" w:sz="4" w:space="0" w:color="auto"/>
             </w:tcBorders>
-            <w:vAlign w:val="bottom"/>
-          </w:tcPr>
-          <w:p>
-            <w:pPr>
+            <w:vAlign w:val="center"/>
+          </w:tcPr>
+          <w:p>
+            <w:pPr>
+              <w:jc w:val="center"/>
               <w:rPr>
                 <w:rFonts w:ascii="Times New Roman" w:hAnsi="Times New Roman" w:cs="Times New Roman"/>
                 <w:sz w:val="24"/>
@@ -22105,7 +22153,7 @@
             </w:pPr>
             <w:r>
               <w:rPr>
-                <w:rFonts w:ascii="Helvetica Neue" w:hAnsi="Helvetica Neue" w:cs="Arial"/>
+                <w:rFonts w:ascii="Times New Roman" w:hAnsi="Times New Roman" w:cs="Times New Roman"/>
                 <w:color w:val="000000"/>
               </w:rPr>
               <w:t>15/5/2023</w:t>
@@ -22121,10 +22169,11 @@
               <w:bottom w:val="single" w:sz="4" w:space="0" w:color="auto"/>
               <w:right w:val="single" w:sz="4" w:space="0" w:color="auto"/>
             </w:tcBorders>
-            <w:vAlign w:val="bottom"/>
-          </w:tcPr>
-          <w:p>
-            <w:pPr>
+            <w:vAlign w:val="center"/>
+          </w:tcPr>
+          <w:p>
+            <w:pPr>
+              <w:jc w:val="center"/>
               <w:rPr>
                 <w:rFonts w:ascii="Times New Roman" w:hAnsi="Times New Roman" w:cs="Times New Roman"/>
                 <w:sz w:val="24"/>
@@ -22133,7 +22182,7 @@
             </w:pPr>
             <w:r>
               <w:rPr>
-                <w:rFonts w:ascii="Helvetica Neue" w:hAnsi="Helvetica Neue" w:cs="Arial"/>
+                <w:rFonts w:ascii="Times New Roman" w:hAnsi="Times New Roman" w:cs="Times New Roman"/>
                 <w:color w:val="000000"/>
               </w:rPr>
               <w:t>26/5/2023</w:t>
@@ -22151,10 +22200,11 @@
               <w:bottom w:val="single" w:sz="4" w:space="0" w:color="auto"/>
               <w:right w:val="single" w:sz="4" w:space="0" w:color="auto"/>
             </w:tcBorders>
-            <w:vAlign w:val="bottom"/>
-          </w:tcPr>
-          <w:p>
-            <w:pPr>
+            <w:vAlign w:val="center"/>
+          </w:tcPr>
+          <w:p>
+            <w:pPr>
+              <w:jc w:val="center"/>
               <w:rPr>
                 <w:rFonts w:ascii="Times New Roman" w:hAnsi="Times New Roman" w:cs="Times New Roman"/>
                 <w:sz w:val="24"/>
@@ -22180,9 +22230,11 @@
               <w:bottom w:val="single" w:sz="4" w:space="0" w:color="auto"/>
               <w:right w:val="single" w:sz="4" w:space="0" w:color="auto"/>
             </w:tcBorders>
-          </w:tcPr>
-          <w:p>
-            <w:pPr>
+            <w:vAlign w:val="center"/>
+          </w:tcPr>
+          <w:p>
+            <w:pPr>
+              <w:jc w:val="center"/>
               <w:rPr>
                 <w:rFonts w:ascii="Times New Roman" w:hAnsi="Times New Roman" w:cs="Times New Roman"/>
                 <w:sz w:val="24"/>
@@ -22208,10 +22260,11 @@
               <w:bottom w:val="single" w:sz="4" w:space="0" w:color="auto"/>
               <w:right w:val="single" w:sz="4" w:space="0" w:color="auto"/>
             </w:tcBorders>
-            <w:vAlign w:val="bottom"/>
-          </w:tcPr>
-          <w:p>
-            <w:pPr>
+            <w:vAlign w:val="center"/>
+          </w:tcPr>
+          <w:p>
+            <w:pPr>
+              <w:jc w:val="center"/>
               <w:rPr>
                 <w:rFonts w:ascii="Times New Roman" w:hAnsi="Times New Roman" w:cs="Times New Roman"/>
                 <w:sz w:val="24"/>
@@ -22220,7 +22273,7 @@
             </w:pPr>
             <w:r>
               <w:rPr>
-                <w:rFonts w:ascii="Helvetica Neue" w:hAnsi="Helvetica Neue" w:cs="Arial"/>
+                <w:rFonts w:ascii="Times New Roman" w:hAnsi="Times New Roman" w:cs="Times New Roman"/>
                 <w:color w:val="000000"/>
               </w:rPr>
               <w:t>15/5/2023</w:t>
@@ -22236,10 +22289,11 @@
               <w:bottom w:val="single" w:sz="4" w:space="0" w:color="auto"/>
               <w:right w:val="single" w:sz="4" w:space="0" w:color="auto"/>
             </w:tcBorders>
-            <w:vAlign w:val="bottom"/>
-          </w:tcPr>
-          <w:p>
-            <w:pPr>
+            <w:vAlign w:val="center"/>
+          </w:tcPr>
+          <w:p>
+            <w:pPr>
+              <w:jc w:val="center"/>
               <w:rPr>
                 <w:rFonts w:ascii="Times New Roman" w:hAnsi="Times New Roman" w:cs="Times New Roman"/>
                 <w:sz w:val="24"/>
@@ -22248,7 +22302,7 @@
             </w:pPr>
             <w:r>
               <w:rPr>
-                <w:rFonts w:ascii="Helvetica Neue" w:hAnsi="Helvetica Neue" w:cs="Arial"/>
+                <w:rFonts w:ascii="Times New Roman" w:hAnsi="Times New Roman" w:cs="Times New Roman"/>
                 <w:color w:val="000000"/>
               </w:rPr>
               <w:t>26/5/2023</w:t>
@@ -22266,9 +22320,11 @@
               <w:bottom w:val="single" w:sz="4" w:space="0" w:color="auto"/>
               <w:right w:val="single" w:sz="4" w:space="0" w:color="auto"/>
             </w:tcBorders>
-          </w:tcPr>
-          <w:p>
-            <w:pPr>
+            <w:vAlign w:val="center"/>
+          </w:tcPr>
+          <w:p>
+            <w:pPr>
+              <w:jc w:val="center"/>
               <w:rPr>
                 <w:rFonts w:ascii="Times New Roman" w:hAnsi="Times New Roman" w:cs="Times New Roman"/>
                 <w:sz w:val="24"/>
@@ -22294,9 +22350,11 @@
               <w:bottom w:val="single" w:sz="4" w:space="0" w:color="auto"/>
               <w:right w:val="single" w:sz="4" w:space="0" w:color="auto"/>
             </w:tcBorders>
-          </w:tcPr>
-          <w:p>
-            <w:pPr>
+            <w:vAlign w:val="center"/>
+          </w:tcPr>
+          <w:p>
+            <w:pPr>
+              <w:jc w:val="center"/>
               <w:rPr>
                 <w:rFonts w:ascii="Times New Roman" w:hAnsi="Times New Roman" w:cs="Times New Roman"/>
                 <w:sz w:val="24"/>
@@ -22322,10 +22380,11 @@
               <w:bottom w:val="single" w:sz="4" w:space="0" w:color="auto"/>
               <w:right w:val="single" w:sz="4" w:space="0" w:color="auto"/>
             </w:tcBorders>
-            <w:vAlign w:val="bottom"/>
-          </w:tcPr>
-          <w:p>
-            <w:pPr>
+            <w:vAlign w:val="center"/>
+          </w:tcPr>
+          <w:p>
+            <w:pPr>
+              <w:jc w:val="center"/>
               <w:rPr>
                 <w:rFonts w:ascii="Times New Roman" w:hAnsi="Times New Roman" w:cs="Times New Roman"/>
                 <w:sz w:val="24"/>
@@ -22334,7 +22393,7 @@
             </w:pPr>
             <w:r>
               <w:rPr>
-                <w:rFonts w:ascii="Helvetica Neue" w:hAnsi="Helvetica Neue" w:cs="Arial"/>
+                <w:rFonts w:ascii="Times New Roman" w:hAnsi="Times New Roman" w:cs="Times New Roman"/>
                 <w:color w:val="000000"/>
               </w:rPr>
               <w:t>15/5/2023</w:t>
@@ -22350,10 +22409,11 @@
               <w:bottom w:val="single" w:sz="4" w:space="0" w:color="auto"/>
               <w:right w:val="single" w:sz="4" w:space="0" w:color="auto"/>
             </w:tcBorders>
-            <w:vAlign w:val="bottom"/>
-          </w:tcPr>
-          <w:p>
-            <w:pPr>
+            <w:vAlign w:val="center"/>
+          </w:tcPr>
+          <w:p>
+            <w:pPr>
+              <w:jc w:val="center"/>
               <w:rPr>
                 <w:rFonts w:ascii="Times New Roman" w:hAnsi="Times New Roman" w:cs="Times New Roman"/>
                 <w:sz w:val="24"/>
@@ -22362,7 +22422,7 @@
             </w:pPr>
             <w:r>
               <w:rPr>
-                <w:rFonts w:ascii="Helvetica Neue" w:hAnsi="Helvetica Neue" w:cs="Arial"/>
+                <w:rFonts w:ascii="Times New Roman" w:hAnsi="Times New Roman" w:cs="Times New Roman"/>
                 <w:color w:val="000000"/>
               </w:rPr>
               <w:t>26/5/2023</w:t>
@@ -22380,10 +22440,11 @@
               <w:bottom w:val="single" w:sz="4" w:space="0" w:color="auto"/>
               <w:right w:val="single" w:sz="4" w:space="0" w:color="auto"/>
             </w:tcBorders>
-            <w:vAlign w:val="bottom"/>
-          </w:tcPr>
-          <w:p>
-            <w:pPr>
+            <w:vAlign w:val="center"/>
+          </w:tcPr>
+          <w:p>
+            <w:pPr>
+              <w:jc w:val="center"/>
               <w:rPr>
                 <w:rFonts w:ascii="Times New Roman" w:hAnsi="Times New Roman" w:cs="Times New Roman"/>
                 <w:sz w:val="24"/>
@@ -22396,7 +22457,6 @@
                 <w:sz w:val="24"/>
                 <w:szCs w:val="24"/>
               </w:rPr>
-              <w:lastRenderedPageBreak/>
               <w:t>Implementación y Verificación de la Interfaz Web</w:t>
             </w:r>
           </w:p>
@@ -22410,9 +22470,11 @@
               <w:bottom w:val="single" w:sz="4" w:space="0" w:color="auto"/>
               <w:right w:val="single" w:sz="4" w:space="0" w:color="auto"/>
             </w:tcBorders>
-          </w:tcPr>
-          <w:p>
-            <w:pPr>
+            <w:vAlign w:val="center"/>
+          </w:tcPr>
+          <w:p>
+            <w:pPr>
+              <w:jc w:val="center"/>
               <w:rPr>
                 <w:rFonts w:ascii="Times New Roman" w:hAnsi="Times New Roman" w:cs="Times New Roman"/>
                 <w:sz w:val="24"/>
@@ -22438,10 +22500,11 @@
               <w:bottom w:val="single" w:sz="4" w:space="0" w:color="auto"/>
               <w:right w:val="single" w:sz="4" w:space="0" w:color="auto"/>
             </w:tcBorders>
-            <w:vAlign w:val="bottom"/>
-          </w:tcPr>
-          <w:p>
-            <w:pPr>
+            <w:vAlign w:val="center"/>
+          </w:tcPr>
+          <w:p>
+            <w:pPr>
+              <w:jc w:val="center"/>
               <w:rPr>
                 <w:rFonts w:ascii="Times New Roman" w:hAnsi="Times New Roman" w:cs="Times New Roman"/>
                 <w:sz w:val="24"/>
@@ -22467,10 +22530,11 @@
               <w:bottom w:val="single" w:sz="4" w:space="0" w:color="auto"/>
               <w:right w:val="single" w:sz="4" w:space="0" w:color="auto"/>
             </w:tcBorders>
-            <w:vAlign w:val="bottom"/>
-          </w:tcPr>
-          <w:p>
-            <w:pPr>
+            <w:vAlign w:val="center"/>
+          </w:tcPr>
+          <w:p>
+            <w:pPr>
+              <w:jc w:val="center"/>
               <w:rPr>
                 <w:rFonts w:ascii="Times New Roman" w:hAnsi="Times New Roman" w:cs="Times New Roman"/>
                 <w:sz w:val="24"/>
@@ -22498,10 +22562,11 @@
               <w:bottom w:val="single" w:sz="4" w:space="0" w:color="auto"/>
               <w:right w:val="single" w:sz="4" w:space="0" w:color="auto"/>
             </w:tcBorders>
-            <w:vAlign w:val="bottom"/>
-          </w:tcPr>
-          <w:p>
-            <w:pPr>
+            <w:vAlign w:val="center"/>
+          </w:tcPr>
+          <w:p>
+            <w:pPr>
+              <w:jc w:val="center"/>
               <w:rPr>
                 <w:rFonts w:ascii="Times New Roman" w:hAnsi="Times New Roman" w:cs="Times New Roman"/>
                 <w:sz w:val="24"/>
@@ -22527,9 +22592,11 @@
               <w:bottom w:val="single" w:sz="4" w:space="0" w:color="auto"/>
               <w:right w:val="single" w:sz="4" w:space="0" w:color="auto"/>
             </w:tcBorders>
-          </w:tcPr>
-          <w:p>
-            <w:pPr>
+            <w:vAlign w:val="center"/>
+          </w:tcPr>
+          <w:p>
+            <w:pPr>
+              <w:jc w:val="center"/>
               <w:rPr>
                 <w:rFonts w:ascii="Times New Roman" w:hAnsi="Times New Roman" w:cs="Times New Roman"/>
                 <w:sz w:val="24"/>
@@ -22555,10 +22622,11 @@
               <w:bottom w:val="single" w:sz="4" w:space="0" w:color="auto"/>
               <w:right w:val="single" w:sz="4" w:space="0" w:color="auto"/>
             </w:tcBorders>
-            <w:vAlign w:val="bottom"/>
-          </w:tcPr>
-          <w:p>
-            <w:pPr>
+            <w:vAlign w:val="center"/>
+          </w:tcPr>
+          <w:p>
+            <w:pPr>
+              <w:jc w:val="center"/>
               <w:rPr>
                 <w:rFonts w:ascii="Times New Roman" w:hAnsi="Times New Roman" w:cs="Times New Roman"/>
                 <w:sz w:val="24"/>
@@ -22584,10 +22652,11 @@
               <w:bottom w:val="single" w:sz="4" w:space="0" w:color="auto"/>
               <w:right w:val="single" w:sz="4" w:space="0" w:color="auto"/>
             </w:tcBorders>
-            <w:vAlign w:val="bottom"/>
-          </w:tcPr>
-          <w:p>
-            <w:pPr>
+            <w:vAlign w:val="center"/>
+          </w:tcPr>
+          <w:p>
+            <w:pPr>
+              <w:jc w:val="center"/>
               <w:rPr>
                 <w:rFonts w:ascii="Times New Roman" w:hAnsi="Times New Roman" w:cs="Times New Roman"/>
                 <w:sz w:val="24"/>
@@ -22615,10 +22684,11 @@
               <w:bottom w:val="single" w:sz="4" w:space="0" w:color="auto"/>
               <w:right w:val="single" w:sz="4" w:space="0" w:color="auto"/>
             </w:tcBorders>
-            <w:vAlign w:val="bottom"/>
-          </w:tcPr>
-          <w:p>
-            <w:pPr>
+            <w:vAlign w:val="center"/>
+          </w:tcPr>
+          <w:p>
+            <w:pPr>
+              <w:jc w:val="center"/>
               <w:rPr>
                 <w:rFonts w:ascii="Times New Roman" w:hAnsi="Times New Roman" w:cs="Times New Roman"/>
                 <w:sz w:val="24"/>
@@ -22644,9 +22714,11 @@
               <w:bottom w:val="single" w:sz="4" w:space="0" w:color="auto"/>
               <w:right w:val="single" w:sz="4" w:space="0" w:color="auto"/>
             </w:tcBorders>
-          </w:tcPr>
-          <w:p>
-            <w:pPr>
+            <w:vAlign w:val="center"/>
+          </w:tcPr>
+          <w:p>
+            <w:pPr>
+              <w:jc w:val="center"/>
               <w:rPr>
                 <w:rFonts w:ascii="Times New Roman" w:hAnsi="Times New Roman" w:cs="Times New Roman"/>
                 <w:sz w:val="24"/>
@@ -22672,10 +22744,11 @@
               <w:bottom w:val="single" w:sz="4" w:space="0" w:color="auto"/>
               <w:right w:val="single" w:sz="4" w:space="0" w:color="auto"/>
             </w:tcBorders>
-            <w:vAlign w:val="bottom"/>
-          </w:tcPr>
-          <w:p>
-            <w:pPr>
+            <w:vAlign w:val="center"/>
+          </w:tcPr>
+          <w:p>
+            <w:pPr>
+              <w:jc w:val="center"/>
               <w:rPr>
                 <w:rFonts w:ascii="Times New Roman" w:hAnsi="Times New Roman" w:cs="Times New Roman"/>
                 <w:sz w:val="24"/>
@@ -22701,10 +22774,11 @@
               <w:bottom w:val="single" w:sz="4" w:space="0" w:color="auto"/>
               <w:right w:val="single" w:sz="4" w:space="0" w:color="auto"/>
             </w:tcBorders>
-            <w:vAlign w:val="bottom"/>
-          </w:tcPr>
-          <w:p>
-            <w:pPr>
+            <w:vAlign w:val="center"/>
+          </w:tcPr>
+          <w:p>
+            <w:pPr>
+              <w:jc w:val="center"/>
               <w:rPr>
                 <w:rFonts w:ascii="Times New Roman" w:hAnsi="Times New Roman" w:cs="Times New Roman"/>
                 <w:sz w:val="24"/>
@@ -22732,10 +22806,11 @@
               <w:bottom w:val="single" w:sz="4" w:space="0" w:color="auto"/>
               <w:right w:val="single" w:sz="4" w:space="0" w:color="auto"/>
             </w:tcBorders>
-            <w:vAlign w:val="bottom"/>
-          </w:tcPr>
-          <w:p>
-            <w:pPr>
+            <w:vAlign w:val="center"/>
+          </w:tcPr>
+          <w:p>
+            <w:pPr>
+              <w:jc w:val="center"/>
               <w:rPr>
                 <w:rFonts w:ascii="Times New Roman" w:hAnsi="Times New Roman" w:cs="Times New Roman"/>
                 <w:sz w:val="24"/>
@@ -22761,9 +22836,11 @@
               <w:bottom w:val="single" w:sz="4" w:space="0" w:color="auto"/>
               <w:right w:val="single" w:sz="4" w:space="0" w:color="auto"/>
             </w:tcBorders>
-          </w:tcPr>
-          <w:p>
-            <w:pPr>
+            <w:vAlign w:val="center"/>
+          </w:tcPr>
+          <w:p>
+            <w:pPr>
+              <w:jc w:val="center"/>
               <w:rPr>
                 <w:rFonts w:ascii="Times New Roman" w:hAnsi="Times New Roman" w:cs="Times New Roman"/>
                 <w:sz w:val="24"/>
@@ -22789,10 +22866,11 @@
               <w:bottom w:val="single" w:sz="4" w:space="0" w:color="auto"/>
               <w:right w:val="single" w:sz="4" w:space="0" w:color="auto"/>
             </w:tcBorders>
-            <w:vAlign w:val="bottom"/>
-          </w:tcPr>
-          <w:p>
-            <w:pPr>
+            <w:vAlign w:val="center"/>
+          </w:tcPr>
+          <w:p>
+            <w:pPr>
+              <w:jc w:val="center"/>
               <w:rPr>
                 <w:rFonts w:ascii="Times New Roman" w:hAnsi="Times New Roman" w:cs="Times New Roman"/>
                 <w:sz w:val="24"/>
@@ -22818,10 +22896,11 @@
               <w:bottom w:val="single" w:sz="4" w:space="0" w:color="auto"/>
               <w:right w:val="single" w:sz="4" w:space="0" w:color="auto"/>
             </w:tcBorders>
-            <w:vAlign w:val="bottom"/>
-          </w:tcPr>
-          <w:p>
-            <w:pPr>
+            <w:vAlign w:val="center"/>
+          </w:tcPr>
+          <w:p>
+            <w:pPr>
+              <w:jc w:val="center"/>
               <w:rPr>
                 <w:rFonts w:ascii="Times New Roman" w:hAnsi="Times New Roman" w:cs="Times New Roman"/>
                 <w:sz w:val="24"/>
@@ -22849,10 +22928,11 @@
               <w:bottom w:val="single" w:sz="4" w:space="0" w:color="auto"/>
               <w:right w:val="single" w:sz="4" w:space="0" w:color="auto"/>
             </w:tcBorders>
-            <w:vAlign w:val="bottom"/>
-          </w:tcPr>
-          <w:p>
-            <w:pPr>
+            <w:vAlign w:val="center"/>
+          </w:tcPr>
+          <w:p>
+            <w:pPr>
+              <w:jc w:val="center"/>
               <w:rPr>
                 <w:rFonts w:ascii="Times New Roman" w:hAnsi="Times New Roman" w:cs="Times New Roman"/>
                 <w:sz w:val="24"/>
@@ -22878,9 +22958,11 @@
               <w:bottom w:val="single" w:sz="4" w:space="0" w:color="auto"/>
               <w:right w:val="single" w:sz="4" w:space="0" w:color="auto"/>
             </w:tcBorders>
-          </w:tcPr>
-          <w:p>
-            <w:pPr>
+            <w:vAlign w:val="center"/>
+          </w:tcPr>
+          <w:p>
+            <w:pPr>
+              <w:jc w:val="center"/>
               <w:rPr>
                 <w:rFonts w:ascii="Times New Roman" w:hAnsi="Times New Roman" w:cs="Times New Roman"/>
                 <w:sz w:val="24"/>
@@ -22906,10 +22988,11 @@
               <w:bottom w:val="single" w:sz="4" w:space="0" w:color="auto"/>
               <w:right w:val="single" w:sz="4" w:space="0" w:color="auto"/>
             </w:tcBorders>
-            <w:vAlign w:val="bottom"/>
-          </w:tcPr>
-          <w:p>
-            <w:pPr>
+            <w:vAlign w:val="center"/>
+          </w:tcPr>
+          <w:p>
+            <w:pPr>
+              <w:jc w:val="center"/>
               <w:rPr>
                 <w:rFonts w:ascii="Times New Roman" w:hAnsi="Times New Roman" w:cs="Times New Roman"/>
                 <w:sz w:val="24"/>
@@ -22935,10 +23018,11 @@
               <w:bottom w:val="single" w:sz="4" w:space="0" w:color="auto"/>
               <w:right w:val="single" w:sz="4" w:space="0" w:color="auto"/>
             </w:tcBorders>
-            <w:vAlign w:val="bottom"/>
-          </w:tcPr>
-          <w:p>
-            <w:pPr>
+            <w:vAlign w:val="center"/>
+          </w:tcPr>
+          <w:p>
+            <w:pPr>
+              <w:jc w:val="center"/>
               <w:rPr>
                 <w:rFonts w:ascii="Times New Roman" w:hAnsi="Times New Roman" w:cs="Times New Roman"/>
                 <w:sz w:val="24"/>
@@ -22966,10 +23050,11 @@
               <w:bottom w:val="single" w:sz="4" w:space="0" w:color="auto"/>
               <w:right w:val="single" w:sz="4" w:space="0" w:color="auto"/>
             </w:tcBorders>
-            <w:vAlign w:val="bottom"/>
-          </w:tcPr>
-          <w:p>
-            <w:pPr>
+            <w:vAlign w:val="center"/>
+          </w:tcPr>
+          <w:p>
+            <w:pPr>
+              <w:jc w:val="center"/>
               <w:rPr>
                 <w:rFonts w:ascii="Times New Roman" w:hAnsi="Times New Roman" w:cs="Times New Roman"/>
                 <w:sz w:val="24"/>
@@ -22995,9 +23080,11 @@
               <w:bottom w:val="single" w:sz="4" w:space="0" w:color="auto"/>
               <w:right w:val="single" w:sz="4" w:space="0" w:color="auto"/>
             </w:tcBorders>
-          </w:tcPr>
-          <w:p>
-            <w:pPr>
+            <w:vAlign w:val="center"/>
+          </w:tcPr>
+          <w:p>
+            <w:pPr>
+              <w:jc w:val="center"/>
               <w:rPr>
                 <w:rFonts w:ascii="Times New Roman" w:hAnsi="Times New Roman" w:cs="Times New Roman"/>
                 <w:sz w:val="24"/>
@@ -23023,10 +23110,11 @@
               <w:bottom w:val="single" w:sz="4" w:space="0" w:color="auto"/>
               <w:right w:val="single" w:sz="4" w:space="0" w:color="auto"/>
             </w:tcBorders>
-            <w:vAlign w:val="bottom"/>
-          </w:tcPr>
-          <w:p>
-            <w:pPr>
+            <w:vAlign w:val="center"/>
+          </w:tcPr>
+          <w:p>
+            <w:pPr>
+              <w:jc w:val="center"/>
               <w:rPr>
                 <w:rFonts w:ascii="Times New Roman" w:hAnsi="Times New Roman" w:cs="Times New Roman"/>
                 <w:sz w:val="24"/>
@@ -23052,10 +23140,11 @@
               <w:bottom w:val="single" w:sz="4" w:space="0" w:color="auto"/>
               <w:right w:val="single" w:sz="4" w:space="0" w:color="auto"/>
             </w:tcBorders>
-            <w:vAlign w:val="bottom"/>
-          </w:tcPr>
-          <w:p>
-            <w:pPr>
+            <w:vAlign w:val="center"/>
+          </w:tcPr>
+          <w:p>
+            <w:pPr>
+              <w:jc w:val="center"/>
               <w:rPr>
                 <w:rFonts w:ascii="Times New Roman" w:hAnsi="Times New Roman" w:cs="Times New Roman"/>
                 <w:sz w:val="24"/>
@@ -23083,10 +23172,11 @@
               <w:bottom w:val="single" w:sz="4" w:space="0" w:color="auto"/>
               <w:right w:val="single" w:sz="4" w:space="0" w:color="auto"/>
             </w:tcBorders>
-            <w:vAlign w:val="bottom"/>
-          </w:tcPr>
-          <w:p>
-            <w:pPr>
+            <w:vAlign w:val="center"/>
+          </w:tcPr>
+          <w:p>
+            <w:pPr>
+              <w:jc w:val="center"/>
               <w:rPr>
                 <w:rFonts w:ascii="Times New Roman" w:hAnsi="Times New Roman" w:cs="Times New Roman"/>
                 <w:sz w:val="24"/>
@@ -23112,9 +23202,11 @@
               <w:bottom w:val="single" w:sz="4" w:space="0" w:color="auto"/>
               <w:right w:val="single" w:sz="4" w:space="0" w:color="auto"/>
             </w:tcBorders>
-          </w:tcPr>
-          <w:p>
-            <w:pPr>
+            <w:vAlign w:val="center"/>
+          </w:tcPr>
+          <w:p>
+            <w:pPr>
+              <w:jc w:val="center"/>
               <w:rPr>
                 <w:rFonts w:ascii="Times New Roman" w:hAnsi="Times New Roman" w:cs="Times New Roman"/>
                 <w:sz w:val="24"/>
@@ -23140,10 +23232,11 @@
               <w:bottom w:val="single" w:sz="4" w:space="0" w:color="auto"/>
               <w:right w:val="single" w:sz="4" w:space="0" w:color="auto"/>
             </w:tcBorders>
-            <w:vAlign w:val="bottom"/>
-          </w:tcPr>
-          <w:p>
-            <w:pPr>
+            <w:vAlign w:val="center"/>
+          </w:tcPr>
+          <w:p>
+            <w:pPr>
+              <w:jc w:val="center"/>
               <w:rPr>
                 <w:rFonts w:ascii="Times New Roman" w:hAnsi="Times New Roman" w:cs="Times New Roman"/>
                 <w:sz w:val="24"/>
@@ -23169,10 +23262,11 @@
               <w:bottom w:val="single" w:sz="4" w:space="0" w:color="auto"/>
               <w:right w:val="single" w:sz="4" w:space="0" w:color="auto"/>
             </w:tcBorders>
-            <w:vAlign w:val="bottom"/>
-          </w:tcPr>
-          <w:p>
-            <w:pPr>
+            <w:vAlign w:val="center"/>
+          </w:tcPr>
+          <w:p>
+            <w:pPr>
+              <w:jc w:val="center"/>
               <w:rPr>
                 <w:rFonts w:ascii="Times New Roman" w:hAnsi="Times New Roman" w:cs="Times New Roman"/>
                 <w:sz w:val="24"/>
@@ -23200,10 +23294,11 @@
               <w:bottom w:val="single" w:sz="4" w:space="0" w:color="auto"/>
               <w:right w:val="single" w:sz="4" w:space="0" w:color="auto"/>
             </w:tcBorders>
-            <w:vAlign w:val="bottom"/>
-          </w:tcPr>
-          <w:p>
-            <w:pPr>
+            <w:vAlign w:val="center"/>
+          </w:tcPr>
+          <w:p>
+            <w:pPr>
+              <w:jc w:val="center"/>
               <w:rPr>
                 <w:rFonts w:ascii="Times New Roman" w:hAnsi="Times New Roman" w:cs="Times New Roman"/>
                 <w:sz w:val="24"/>
@@ -23229,9 +23324,11 @@
               <w:bottom w:val="single" w:sz="4" w:space="0" w:color="auto"/>
               <w:right w:val="single" w:sz="4" w:space="0" w:color="auto"/>
             </w:tcBorders>
-          </w:tcPr>
-          <w:p>
-            <w:pPr>
+            <w:vAlign w:val="center"/>
+          </w:tcPr>
+          <w:p>
+            <w:pPr>
+              <w:jc w:val="center"/>
               <w:rPr>
                 <w:rFonts w:ascii="Times New Roman" w:hAnsi="Times New Roman" w:cs="Times New Roman"/>
                 <w:sz w:val="24"/>
@@ -23257,10 +23354,11 @@
               <w:bottom w:val="single" w:sz="4" w:space="0" w:color="auto"/>
               <w:right w:val="single" w:sz="4" w:space="0" w:color="auto"/>
             </w:tcBorders>
-            <w:vAlign w:val="bottom"/>
-          </w:tcPr>
-          <w:p>
-            <w:pPr>
+            <w:vAlign w:val="center"/>
+          </w:tcPr>
+          <w:p>
+            <w:pPr>
+              <w:jc w:val="center"/>
               <w:rPr>
                 <w:rFonts w:ascii="Times New Roman" w:hAnsi="Times New Roman" w:cs="Times New Roman"/>
                 <w:sz w:val="24"/>
@@ -23286,10 +23384,11 @@
               <w:bottom w:val="single" w:sz="4" w:space="0" w:color="auto"/>
               <w:right w:val="single" w:sz="4" w:space="0" w:color="auto"/>
             </w:tcBorders>
-            <w:vAlign w:val="bottom"/>
-          </w:tcPr>
-          <w:p>
-            <w:pPr>
+            <w:vAlign w:val="center"/>
+          </w:tcPr>
+          <w:p>
+            <w:pPr>
+              <w:jc w:val="center"/>
               <w:rPr>
                 <w:rFonts w:ascii="Times New Roman" w:hAnsi="Times New Roman" w:cs="Times New Roman"/>
                 <w:sz w:val="24"/>
@@ -23317,10 +23416,11 @@
               <w:bottom w:val="single" w:sz="4" w:space="0" w:color="auto"/>
               <w:right w:val="single" w:sz="4" w:space="0" w:color="auto"/>
             </w:tcBorders>
-            <w:vAlign w:val="bottom"/>
-          </w:tcPr>
-          <w:p>
-            <w:pPr>
+            <w:vAlign w:val="center"/>
+          </w:tcPr>
+          <w:p>
+            <w:pPr>
+              <w:jc w:val="center"/>
               <w:rPr>
                 <w:rFonts w:ascii="Times New Roman" w:hAnsi="Times New Roman" w:cs="Times New Roman"/>
                 <w:sz w:val="24"/>
@@ -23346,9 +23446,11 @@
               <w:bottom w:val="single" w:sz="4" w:space="0" w:color="auto"/>
               <w:right w:val="single" w:sz="4" w:space="0" w:color="auto"/>
             </w:tcBorders>
-          </w:tcPr>
-          <w:p>
-            <w:pPr>
+            <w:vAlign w:val="center"/>
+          </w:tcPr>
+          <w:p>
+            <w:pPr>
+              <w:jc w:val="center"/>
               <w:rPr>
                 <w:rFonts w:ascii="Times New Roman" w:hAnsi="Times New Roman" w:cs="Times New Roman"/>
                 <w:sz w:val="24"/>
@@ -23374,10 +23476,11 @@
               <w:bottom w:val="single" w:sz="4" w:space="0" w:color="auto"/>
               <w:right w:val="single" w:sz="4" w:space="0" w:color="auto"/>
             </w:tcBorders>
-            <w:vAlign w:val="bottom"/>
-          </w:tcPr>
-          <w:p>
-            <w:pPr>
+            <w:vAlign w:val="center"/>
+          </w:tcPr>
+          <w:p>
+            <w:pPr>
+              <w:jc w:val="center"/>
               <w:rPr>
                 <w:rFonts w:ascii="Times New Roman" w:hAnsi="Times New Roman" w:cs="Times New Roman"/>
                 <w:sz w:val="24"/>
@@ -23403,10 +23506,11 @@
               <w:bottom w:val="single" w:sz="4" w:space="0" w:color="auto"/>
               <w:right w:val="single" w:sz="4" w:space="0" w:color="auto"/>
             </w:tcBorders>
-            <w:vAlign w:val="bottom"/>
-          </w:tcPr>
-          <w:p>
-            <w:pPr>
+            <w:vAlign w:val="center"/>
+          </w:tcPr>
+          <w:p>
+            <w:pPr>
+              <w:jc w:val="center"/>
               <w:rPr>
                 <w:rFonts w:ascii="Times New Roman" w:hAnsi="Times New Roman" w:cs="Times New Roman"/>
                 <w:sz w:val="24"/>
@@ -23434,10 +23538,11 @@
               <w:bottom w:val="single" w:sz="4" w:space="0" w:color="auto"/>
               <w:right w:val="single" w:sz="4" w:space="0" w:color="auto"/>
             </w:tcBorders>
-            <w:vAlign w:val="bottom"/>
-          </w:tcPr>
-          <w:p>
-            <w:pPr>
+            <w:vAlign w:val="center"/>
+          </w:tcPr>
+          <w:p>
+            <w:pPr>
+              <w:jc w:val="center"/>
               <w:rPr>
                 <w:rFonts w:ascii="Times New Roman" w:hAnsi="Times New Roman" w:cs="Times New Roman"/>
                 <w:sz w:val="24"/>
@@ -23463,9 +23568,11 @@
               <w:bottom w:val="single" w:sz="4" w:space="0" w:color="auto"/>
               <w:right w:val="single" w:sz="4" w:space="0" w:color="auto"/>
             </w:tcBorders>
-          </w:tcPr>
-          <w:p>
-            <w:pPr>
+            <w:vAlign w:val="center"/>
+          </w:tcPr>
+          <w:p>
+            <w:pPr>
+              <w:jc w:val="center"/>
               <w:rPr>
                 <w:rFonts w:ascii="Times New Roman" w:hAnsi="Times New Roman" w:cs="Times New Roman"/>
                 <w:sz w:val="24"/>
@@ -23491,10 +23598,11 @@
               <w:bottom w:val="single" w:sz="4" w:space="0" w:color="auto"/>
               <w:right w:val="single" w:sz="4" w:space="0" w:color="auto"/>
             </w:tcBorders>
-            <w:vAlign w:val="bottom"/>
-          </w:tcPr>
-          <w:p>
-            <w:pPr>
+            <w:vAlign w:val="center"/>
+          </w:tcPr>
+          <w:p>
+            <w:pPr>
+              <w:jc w:val="center"/>
               <w:rPr>
                 <w:rFonts w:ascii="Times New Roman" w:hAnsi="Times New Roman" w:cs="Times New Roman"/>
                 <w:sz w:val="24"/>
@@ -23520,10 +23628,11 @@
               <w:bottom w:val="single" w:sz="4" w:space="0" w:color="auto"/>
               <w:right w:val="single" w:sz="4" w:space="0" w:color="auto"/>
             </w:tcBorders>
-            <w:vAlign w:val="bottom"/>
-          </w:tcPr>
-          <w:p>
-            <w:pPr>
+            <w:vAlign w:val="center"/>
+          </w:tcPr>
+          <w:p>
+            <w:pPr>
+              <w:jc w:val="center"/>
               <w:rPr>
                 <w:rFonts w:ascii="Times New Roman" w:hAnsi="Times New Roman" w:cs="Times New Roman"/>
                 <w:sz w:val="24"/>
@@ -23551,10 +23660,11 @@
               <w:bottom w:val="single" w:sz="4" w:space="0" w:color="auto"/>
               <w:right w:val="single" w:sz="4" w:space="0" w:color="auto"/>
             </w:tcBorders>
-            <w:vAlign w:val="bottom"/>
-          </w:tcPr>
-          <w:p>
-            <w:pPr>
+            <w:vAlign w:val="center"/>
+          </w:tcPr>
+          <w:p>
+            <w:pPr>
+              <w:jc w:val="center"/>
               <w:rPr>
                 <w:rFonts w:ascii="Times New Roman" w:hAnsi="Times New Roman" w:cs="Times New Roman"/>
                 <w:sz w:val="24"/>
@@ -23567,6 +23677,7 @@
                 <w:sz w:val="24"/>
                 <w:szCs w:val="24"/>
               </w:rPr>
+              <w:lastRenderedPageBreak/>
               <w:t>Reporte del Desarrollo del Software</w:t>
             </w:r>
           </w:p>
@@ -23580,9 +23691,11 @@
               <w:bottom w:val="single" w:sz="4" w:space="0" w:color="auto"/>
               <w:right w:val="single" w:sz="4" w:space="0" w:color="auto"/>
             </w:tcBorders>
-          </w:tcPr>
-          <w:p>
-            <w:pPr>
+            <w:vAlign w:val="center"/>
+          </w:tcPr>
+          <w:p>
+            <w:pPr>
+              <w:jc w:val="center"/>
               <w:rPr>
                 <w:rFonts w:ascii="Times New Roman" w:hAnsi="Times New Roman" w:cs="Times New Roman"/>
                 <w:sz w:val="24"/>
@@ -23608,10 +23721,11 @@
               <w:bottom w:val="single" w:sz="4" w:space="0" w:color="auto"/>
               <w:right w:val="single" w:sz="4" w:space="0" w:color="auto"/>
             </w:tcBorders>
-            <w:vAlign w:val="bottom"/>
-          </w:tcPr>
-          <w:p>
-            <w:pPr>
+            <w:vAlign w:val="center"/>
+          </w:tcPr>
+          <w:p>
+            <w:pPr>
+              <w:jc w:val="center"/>
               <w:rPr>
                 <w:rFonts w:ascii="Times New Roman" w:hAnsi="Times New Roman" w:cs="Times New Roman"/>
                 <w:sz w:val="24"/>
@@ -23637,10 +23751,11 @@
               <w:bottom w:val="single" w:sz="4" w:space="0" w:color="auto"/>
               <w:right w:val="single" w:sz="4" w:space="0" w:color="auto"/>
             </w:tcBorders>
-            <w:vAlign w:val="bottom"/>
-          </w:tcPr>
-          <w:p>
-            <w:pPr>
+            <w:vAlign w:val="center"/>
+          </w:tcPr>
+          <w:p>
+            <w:pPr>
+              <w:jc w:val="center"/>
               <w:rPr>
                 <w:rFonts w:ascii="Times New Roman" w:hAnsi="Times New Roman" w:cs="Times New Roman"/>
                 <w:sz w:val="24"/>
@@ -23668,10 +23783,11 @@
               <w:bottom w:val="single" w:sz="4" w:space="0" w:color="auto"/>
               <w:right w:val="single" w:sz="4" w:space="0" w:color="auto"/>
             </w:tcBorders>
-            <w:vAlign w:val="bottom"/>
-          </w:tcPr>
-          <w:p>
-            <w:pPr>
+            <w:vAlign w:val="center"/>
+          </w:tcPr>
+          <w:p>
+            <w:pPr>
+              <w:jc w:val="center"/>
               <w:rPr>
                 <w:rFonts w:ascii="Times New Roman" w:hAnsi="Times New Roman" w:cs="Times New Roman"/>
                 <w:sz w:val="24"/>
@@ -23697,9 +23813,11 @@
               <w:bottom w:val="single" w:sz="4" w:space="0" w:color="auto"/>
               <w:right w:val="single" w:sz="4" w:space="0" w:color="auto"/>
             </w:tcBorders>
-          </w:tcPr>
-          <w:p>
-            <w:pPr>
+            <w:vAlign w:val="center"/>
+          </w:tcPr>
+          <w:p>
+            <w:pPr>
+              <w:jc w:val="center"/>
               <w:rPr>
                 <w:rFonts w:ascii="Times New Roman" w:hAnsi="Times New Roman" w:cs="Times New Roman"/>
                 <w:sz w:val="24"/>
@@ -23725,10 +23843,11 @@
               <w:bottom w:val="single" w:sz="4" w:space="0" w:color="auto"/>
               <w:right w:val="single" w:sz="4" w:space="0" w:color="auto"/>
             </w:tcBorders>
-            <w:vAlign w:val="bottom"/>
-          </w:tcPr>
-          <w:p>
-            <w:pPr>
+            <w:vAlign w:val="center"/>
+          </w:tcPr>
+          <w:p>
+            <w:pPr>
+              <w:jc w:val="center"/>
               <w:rPr>
                 <w:rFonts w:ascii="Times New Roman" w:hAnsi="Times New Roman" w:cs="Times New Roman"/>
                 <w:sz w:val="24"/>
@@ -23754,10 +23873,11 @@
               <w:bottom w:val="single" w:sz="4" w:space="0" w:color="auto"/>
               <w:right w:val="single" w:sz="4" w:space="0" w:color="auto"/>
             </w:tcBorders>
-            <w:vAlign w:val="bottom"/>
-          </w:tcPr>
-          <w:p>
-            <w:pPr>
+            <w:vAlign w:val="center"/>
+          </w:tcPr>
+          <w:p>
+            <w:pPr>
+              <w:jc w:val="center"/>
               <w:rPr>
                 <w:rFonts w:ascii="Times New Roman" w:hAnsi="Times New Roman" w:cs="Times New Roman"/>
                 <w:sz w:val="24"/>
@@ -23785,10 +23905,11 @@
               <w:bottom w:val="single" w:sz="4" w:space="0" w:color="auto"/>
               <w:right w:val="single" w:sz="4" w:space="0" w:color="auto"/>
             </w:tcBorders>
-            <w:vAlign w:val="bottom"/>
-          </w:tcPr>
-          <w:p>
-            <w:pPr>
+            <w:vAlign w:val="center"/>
+          </w:tcPr>
+          <w:p>
+            <w:pPr>
+              <w:jc w:val="center"/>
               <w:rPr>
                 <w:rFonts w:ascii="Times New Roman" w:hAnsi="Times New Roman" w:cs="Times New Roman"/>
                 <w:sz w:val="24"/>
@@ -23814,9 +23935,11 @@
               <w:bottom w:val="single" w:sz="4" w:space="0" w:color="auto"/>
               <w:right w:val="single" w:sz="4" w:space="0" w:color="auto"/>
             </w:tcBorders>
-          </w:tcPr>
-          <w:p>
-            <w:pPr>
+            <w:vAlign w:val="center"/>
+          </w:tcPr>
+          <w:p>
+            <w:pPr>
+              <w:jc w:val="center"/>
               <w:rPr>
                 <w:rFonts w:ascii="Times New Roman" w:hAnsi="Times New Roman" w:cs="Times New Roman"/>
                 <w:sz w:val="24"/>
@@ -23842,10 +23965,11 @@
               <w:bottom w:val="single" w:sz="4" w:space="0" w:color="auto"/>
               <w:right w:val="single" w:sz="4" w:space="0" w:color="auto"/>
             </w:tcBorders>
-            <w:vAlign w:val="bottom"/>
-          </w:tcPr>
-          <w:p>
-            <w:pPr>
+            <w:vAlign w:val="center"/>
+          </w:tcPr>
+          <w:p>
+            <w:pPr>
+              <w:jc w:val="center"/>
               <w:rPr>
                 <w:rFonts w:ascii="Times New Roman" w:hAnsi="Times New Roman" w:cs="Times New Roman"/>
                 <w:sz w:val="24"/>
@@ -23871,10 +23995,11 @@
               <w:bottom w:val="single" w:sz="4" w:space="0" w:color="auto"/>
               <w:right w:val="single" w:sz="4" w:space="0" w:color="auto"/>
             </w:tcBorders>
-            <w:vAlign w:val="bottom"/>
-          </w:tcPr>
-          <w:p>
-            <w:pPr>
+            <w:vAlign w:val="center"/>
+          </w:tcPr>
+          <w:p>
+            <w:pPr>
+              <w:jc w:val="center"/>
               <w:rPr>
                 <w:rFonts w:ascii="Times New Roman" w:hAnsi="Times New Roman" w:cs="Times New Roman"/>
                 <w:sz w:val="24"/>
@@ -23917,8 +24042,8 @@
           <w:szCs w:val="28"/>
         </w:rPr>
       </w:pPr>
-      <w:bookmarkStart w:id="43" w:name="_egkv1bjxysqa" w:colFirst="0" w:colLast="0"/>
-      <w:bookmarkEnd w:id="43"/>
+      <w:bookmarkStart w:id="42" w:name="_egkv1bjxysqa" w:colFirst="0" w:colLast="0"/>
+      <w:bookmarkEnd w:id="42"/>
       <w:r>
         <w:rPr>
           <w:rFonts w:ascii="Times New Roman" w:eastAsia="Times New Roman" w:hAnsi="Times New Roman" w:cs="Times New Roman"/>
@@ -23979,7 +24104,6 @@
           <w:sz w:val="24"/>
           <w:szCs w:val="24"/>
         </w:rPr>
-        <w:lastRenderedPageBreak/>
         <w:t>Repositorio:</w:t>
       </w:r>
       <w:r>
@@ -23988,7 +24112,7 @@
           <w:sz w:val="24"/>
           <w:szCs w:val="24"/>
         </w:rPr>
-        <w:t xml:space="preserve"> Se establecerá un repositorio de control de versiones para el almacenamiento y seguimiento de los cambios en los elementos de la configuración del software. Se podrían utilizar herramientas de control de versiones como </w:t>
+        <w:t xml:space="preserve"> Se establecerá un repositorio de control de versiones para el almacenamiento y seguimiento de los cambios en los elementos de la configuración del software. Se podrían utilizar herramientas de control de versiones como Git, </w:t>
       </w:r>
       <w:proofErr w:type="spellStart"/>
       <w:r>
@@ -23997,7 +24121,7 @@
           <w:sz w:val="24"/>
           <w:szCs w:val="24"/>
         </w:rPr>
-        <w:t>Git</w:t>
+        <w:t>Subversion</w:t>
       </w:r>
       <w:proofErr w:type="spellEnd"/>
       <w:r>
@@ -24006,43 +24130,7 @@
           <w:sz w:val="24"/>
           <w:szCs w:val="24"/>
         </w:rPr>
-        <w:t xml:space="preserve">, </w:t>
-      </w:r>
-      <w:proofErr w:type="spellStart"/>
-      <w:r>
-        <w:rPr>
-          <w:rFonts w:ascii="Times New Roman" w:eastAsia="Times New Roman" w:hAnsi="Times New Roman" w:cs="Times New Roman"/>
-          <w:sz w:val="24"/>
-          <w:szCs w:val="24"/>
-        </w:rPr>
-        <w:t>Subversion</w:t>
-      </w:r>
-      <w:proofErr w:type="spellEnd"/>
-      <w:r>
-        <w:rPr>
-          <w:rFonts w:ascii="Times New Roman" w:eastAsia="Times New Roman" w:hAnsi="Times New Roman" w:cs="Times New Roman"/>
-          <w:sz w:val="24"/>
-          <w:szCs w:val="24"/>
-        </w:rPr>
-        <w:t xml:space="preserve">, o AWS </w:t>
-      </w:r>
-      <w:proofErr w:type="spellStart"/>
-      <w:r>
-        <w:rPr>
-          <w:rFonts w:ascii="Times New Roman" w:eastAsia="Times New Roman" w:hAnsi="Times New Roman" w:cs="Times New Roman"/>
-          <w:sz w:val="24"/>
-          <w:szCs w:val="24"/>
-        </w:rPr>
-        <w:t>CodeCommit</w:t>
-      </w:r>
-      <w:proofErr w:type="spellEnd"/>
-      <w:r>
-        <w:rPr>
-          <w:rFonts w:ascii="Times New Roman" w:eastAsia="Times New Roman" w:hAnsi="Times New Roman" w:cs="Times New Roman"/>
-          <w:sz w:val="24"/>
-          <w:szCs w:val="24"/>
-        </w:rPr>
-        <w:t>.</w:t>
+        <w:t>, o AWS CodeCommit.</w:t>
       </w:r>
     </w:p>
     <w:p>
@@ -24127,6 +24215,7 @@
           <w:sz w:val="24"/>
           <w:szCs w:val="24"/>
         </w:rPr>
+        <w:lastRenderedPageBreak/>
         <w:t>Gestión de cambios:</w:t>
       </w:r>
       <w:r>
@@ -24188,8 +24277,8 @@
           <w:szCs w:val="28"/>
         </w:rPr>
       </w:pPr>
-      <w:bookmarkStart w:id="44" w:name="_av7pwnufcllt" w:colFirst="0" w:colLast="0"/>
-      <w:bookmarkEnd w:id="44"/>
+      <w:bookmarkStart w:id="43" w:name="_av7pwnufcllt" w:colFirst="0" w:colLast="0"/>
+      <w:bookmarkEnd w:id="43"/>
       <w:r>
         <w:rPr>
           <w:rFonts w:ascii="Times New Roman" w:eastAsia="Times New Roman" w:hAnsi="Times New Roman" w:cs="Times New Roman"/>
@@ -24252,7 +24341,6 @@
           <w:sz w:val="24"/>
           <w:szCs w:val="24"/>
         </w:rPr>
-        <w:lastRenderedPageBreak/>
         <w:t>Control de versiones:</w:t>
       </w:r>
       <w:r>
@@ -24349,6 +24437,7 @@
           <w:sz w:val="24"/>
           <w:szCs w:val="24"/>
         </w:rPr>
+        <w:lastRenderedPageBreak/>
         <w:t>Gestión de la documentación:</w:t>
       </w:r>
       <w:r>
@@ -24407,8 +24496,8 @@
           <w:szCs w:val="28"/>
         </w:rPr>
       </w:pPr>
-      <w:bookmarkStart w:id="45" w:name="_rym7pxoa1tg4" w:colFirst="0" w:colLast="0"/>
-      <w:bookmarkEnd w:id="45"/>
+      <w:bookmarkStart w:id="44" w:name="_rym7pxoa1tg4" w:colFirst="0" w:colLast="0"/>
+      <w:bookmarkEnd w:id="44"/>
       <w:r>
         <w:rPr>
           <w:rFonts w:ascii="Times New Roman" w:eastAsia="Times New Roman" w:hAnsi="Times New Roman" w:cs="Times New Roman"/>
@@ -24457,16 +24546,7 @@
           <w:sz w:val="24"/>
           <w:szCs w:val="24"/>
         </w:rPr>
-        <w:t xml:space="preserve"> En esta fase, se definirán los objetivos de la entrega, el alcance y los requisitos de los usuarios, así como se identificarán los recursos necesarios y se programarán las actividades. Se establecerá un </w:t>
-      </w:r>
-      <w:r>
-        <w:rPr>
-          <w:rFonts w:ascii="Times New Roman" w:eastAsia="Times New Roman" w:hAnsi="Times New Roman" w:cs="Times New Roman"/>
-          <w:sz w:val="24"/>
-          <w:szCs w:val="24"/>
-        </w:rPr>
-        <w:lastRenderedPageBreak/>
-        <w:t>calendario de lanzamiento para asegurarse de que el software esté listo para su entrega en la fecha acordada.</w:t>
+        <w:t xml:space="preserve"> En esta fase, se definirán los objetivos de la entrega, el alcance y los requisitos de los usuarios, así como se identificarán los recursos necesarios y se programarán las actividades. Se establecerá un calendario de lanzamiento para asegurarse de que el software esté listo para su entrega en la fecha acordada.</w:t>
       </w:r>
     </w:p>
     <w:p>
@@ -24586,6 +24666,7 @@
           <w:sz w:val="24"/>
           <w:szCs w:val="24"/>
         </w:rPr>
+        <w:lastRenderedPageBreak/>
         <w:t>Distribución y Soporte:</w:t>
       </w:r>
       <w:r>
@@ -24610,8 +24691,8 @@
           <w:szCs w:val="28"/>
         </w:rPr>
       </w:pPr>
-      <w:bookmarkStart w:id="46" w:name="_f6nglgioh8hm" w:colFirst="0" w:colLast="0"/>
-      <w:bookmarkEnd w:id="46"/>
+      <w:bookmarkStart w:id="45" w:name="_f6nglgioh8hm" w:colFirst="0" w:colLast="0"/>
+      <w:bookmarkEnd w:id="45"/>
       <w:r>
         <w:rPr>
           <w:rFonts w:ascii="Times New Roman" w:eastAsia="Times New Roman" w:hAnsi="Times New Roman" w:cs="Times New Roman"/>
@@ -24656,25 +24737,7 @@
           <w:sz w:val="24"/>
           <w:szCs w:val="24"/>
         </w:rPr>
-        <w:t xml:space="preserve">(s.f.). AWS </w:t>
-      </w:r>
-      <w:proofErr w:type="spellStart"/>
-      <w:r>
-        <w:rPr>
-          <w:rFonts w:ascii="Times New Roman" w:eastAsia="Times New Roman" w:hAnsi="Times New Roman" w:cs="Times New Roman"/>
-          <w:sz w:val="24"/>
-          <w:szCs w:val="24"/>
-        </w:rPr>
-        <w:t>CodeCommit</w:t>
-      </w:r>
-      <w:proofErr w:type="spellEnd"/>
-      <w:r>
-        <w:rPr>
-          <w:rFonts w:ascii="Times New Roman" w:eastAsia="Times New Roman" w:hAnsi="Times New Roman" w:cs="Times New Roman"/>
-          <w:sz w:val="24"/>
-          <w:szCs w:val="24"/>
-        </w:rPr>
-        <w:t xml:space="preserve">. Recuperado el 19 de abril del 2023, de </w:t>
+        <w:t xml:space="preserve">(s.f.). AWS CodeCommit. Recuperado el 19 de abril del 2023, de </w:t>
       </w:r>
       <w:hyperlink r:id="rId12">
         <w:r>
@@ -24865,7 +24928,6 @@
           <w:sz w:val="24"/>
           <w:szCs w:val="24"/>
         </w:rPr>
-        <w:lastRenderedPageBreak/>
         <w:t xml:space="preserve">GitHub: GitHub. (s.f.). Recuperado el 19 de abril del 2023, de </w:t>
       </w:r>
       <w:hyperlink r:id="rId15">
@@ -25105,7 +25167,7 @@
 </file>
 
 <file path=word/endnotes.xml><?xml version="1.0" encoding="utf-8"?>
-<w:endnotes xmlns:wpc="http://schemas.microsoft.com/office/word/2010/wordprocessingCanvas" xmlns:cx="http://schemas.microsoft.com/office/drawing/2014/chartex" xmlns:mc="http://schemas.openxmlformats.org/markup-compatibility/2006" xmlns:o="urn:schemas-microsoft-com:office:office" xmlns:r="http://schemas.openxmlformats.org/officeDocument/2006/relationships" xmlns:m="http://schemas.openxmlformats.org/officeDocument/2006/math" xmlns:v="urn:schemas-microsoft-com:vml" xmlns:wp14="http://schemas.microsoft.com/office/word/2010/wordprocessingDrawing" xmlns:wp="http://schemas.openxmlformats.org/drawingml/2006/wordprocessingDrawing" xmlns:w10="urn:schemas-microsoft-com:office:word" xmlns:w="http://schemas.openxmlformats.org/wordprocessingml/2006/main" xmlns:w14="http://schemas.microsoft.com/office/word/2010/wordml" xmlns:w15="http://schemas.microsoft.com/office/word/2012/wordml" xmlns:w16se="http://schemas.microsoft.com/office/word/2015/wordml/symex" xmlns:wpg="http://schemas.microsoft.com/office/word/2010/wordprocessingGroup" xmlns:wpi="http://schemas.microsoft.com/office/word/2010/wordprocessingInk" xmlns:wne="http://schemas.microsoft.com/office/word/2006/wordml" xmlns:wps="http://schemas.microsoft.com/office/word/2010/wordprocessingShape" mc:Ignorable="w14 w15 w16se wp14">
+<w:endnotes xmlns:wpc="http://schemas.microsoft.com/office/word/2010/wordprocessingCanvas" xmlns:cx="http://schemas.microsoft.com/office/drawing/2014/chartex" xmlns:cx1="http://schemas.microsoft.com/office/drawing/2015/9/8/chartex" xmlns:cx2="http://schemas.microsoft.com/office/drawing/2015/10/21/chartex" xmlns:cx3="http://schemas.microsoft.com/office/drawing/2016/5/9/chartex" xmlns:cx4="http://schemas.microsoft.com/office/drawing/2016/5/10/chartex" xmlns:cx5="http://schemas.microsoft.com/office/drawing/2016/5/11/chartex" xmlns:cx6="http://schemas.microsoft.com/office/drawing/2016/5/12/chartex" xmlns:cx7="http://schemas.microsoft.com/office/drawing/2016/5/13/chartex" xmlns:cx8="http://schemas.microsoft.com/office/drawing/2016/5/14/chartex" xmlns:mc="http://schemas.openxmlformats.org/markup-compatibility/2006" xmlns:aink="http://schemas.microsoft.com/office/drawing/2016/ink" xmlns:am3d="http://schemas.microsoft.com/office/drawing/2017/model3d" xmlns:o="urn:schemas-microsoft-com:office:office" xmlns:oel="http://schemas.microsoft.com/office/2019/extlst" xmlns:r="http://schemas.openxmlformats.org/officeDocument/2006/relationships" xmlns:m="http://schemas.openxmlformats.org/officeDocument/2006/math" xmlns:v="urn:schemas-microsoft-com:vml" xmlns:wp14="http://schemas.microsoft.com/office/word/2010/wordprocessingDrawing" xmlns:wp="http://schemas.openxmlformats.org/drawingml/2006/wordprocessingDrawing" xmlns:w10="urn:schemas-microsoft-com:office:word" xmlns:w="http://schemas.openxmlformats.org/wordprocessingml/2006/main" xmlns:w14="http://schemas.microsoft.com/office/word/2010/wordml" xmlns:w15="http://schemas.microsoft.com/office/word/2012/wordml" xmlns:w16cex="http://schemas.microsoft.com/office/word/2018/wordml/cex" xmlns:w16cid="http://schemas.microsoft.com/office/word/2016/wordml/cid" xmlns:w16="http://schemas.microsoft.com/office/word/2018/wordml" xmlns:w16sdtdh="http://schemas.microsoft.com/office/word/2020/wordml/sdtdatahash" xmlns:w16se="http://schemas.microsoft.com/office/word/2015/wordml/symex" xmlns:wpg="http://schemas.microsoft.com/office/word/2010/wordprocessingGroup" xmlns:wpi="http://schemas.microsoft.com/office/word/2010/wordprocessingInk" xmlns:wne="http://schemas.microsoft.com/office/word/2006/wordml" xmlns:wps="http://schemas.microsoft.com/office/word/2010/wordprocessingShape" mc:Ignorable="w14 w15 w16se w16cid w16 w16cex w16sdtdh wp14">
   <w:endnote w:type="separator" w:id="-1">
     <w:p>
       <w:pPr>
@@ -25130,13 +25192,13 @@
 </file>
 
 <file path=word/footer1.xml><?xml version="1.0" encoding="utf-8"?>
-<w:ftr xmlns:wpc="http://schemas.microsoft.com/office/word/2010/wordprocessingCanvas" xmlns:cx="http://schemas.microsoft.com/office/drawing/2014/chartex" xmlns:mc="http://schemas.openxmlformats.org/markup-compatibility/2006" xmlns:o="urn:schemas-microsoft-com:office:office" xmlns:r="http://schemas.openxmlformats.org/officeDocument/2006/relationships" xmlns:m="http://schemas.openxmlformats.org/officeDocument/2006/math" xmlns:v="urn:schemas-microsoft-com:vml" xmlns:wp14="http://schemas.microsoft.com/office/word/2010/wordprocessingDrawing" xmlns:wp="http://schemas.openxmlformats.org/drawingml/2006/wordprocessingDrawing" xmlns:w10="urn:schemas-microsoft-com:office:word" xmlns:w="http://schemas.openxmlformats.org/wordprocessingml/2006/main" xmlns:w14="http://schemas.microsoft.com/office/word/2010/wordml" xmlns:w15="http://schemas.microsoft.com/office/word/2012/wordml" xmlns:w16se="http://schemas.microsoft.com/office/word/2015/wordml/symex" xmlns:wpg="http://schemas.microsoft.com/office/word/2010/wordprocessingGroup" xmlns:wpi="http://schemas.microsoft.com/office/word/2010/wordprocessingInk" xmlns:wne="http://schemas.microsoft.com/office/word/2006/wordml" xmlns:wps="http://schemas.microsoft.com/office/word/2010/wordprocessingShape" mc:Ignorable="w14 w15 w16se wp14">
+<w:ftr xmlns:wpc="http://schemas.microsoft.com/office/word/2010/wordprocessingCanvas" xmlns:cx="http://schemas.microsoft.com/office/drawing/2014/chartex" xmlns:cx1="http://schemas.microsoft.com/office/drawing/2015/9/8/chartex" xmlns:cx2="http://schemas.microsoft.com/office/drawing/2015/10/21/chartex" xmlns:cx3="http://schemas.microsoft.com/office/drawing/2016/5/9/chartex" xmlns:cx4="http://schemas.microsoft.com/office/drawing/2016/5/10/chartex" xmlns:cx5="http://schemas.microsoft.com/office/drawing/2016/5/11/chartex" xmlns:cx6="http://schemas.microsoft.com/office/drawing/2016/5/12/chartex" xmlns:cx7="http://schemas.microsoft.com/office/drawing/2016/5/13/chartex" xmlns:cx8="http://schemas.microsoft.com/office/drawing/2016/5/14/chartex" xmlns:mc="http://schemas.openxmlformats.org/markup-compatibility/2006" xmlns:aink="http://schemas.microsoft.com/office/drawing/2016/ink" xmlns:am3d="http://schemas.microsoft.com/office/drawing/2017/model3d" xmlns:o="urn:schemas-microsoft-com:office:office" xmlns:oel="http://schemas.microsoft.com/office/2019/extlst" xmlns:r="http://schemas.openxmlformats.org/officeDocument/2006/relationships" xmlns:m="http://schemas.openxmlformats.org/officeDocument/2006/math" xmlns:v="urn:schemas-microsoft-com:vml" xmlns:wp14="http://schemas.microsoft.com/office/word/2010/wordprocessingDrawing" xmlns:wp="http://schemas.openxmlformats.org/drawingml/2006/wordprocessingDrawing" xmlns:w10="urn:schemas-microsoft-com:office:word" xmlns:w="http://schemas.openxmlformats.org/wordprocessingml/2006/main" xmlns:w14="http://schemas.microsoft.com/office/word/2010/wordml" xmlns:w15="http://schemas.microsoft.com/office/word/2012/wordml" xmlns:w16cex="http://schemas.microsoft.com/office/word/2018/wordml/cex" xmlns:w16cid="http://schemas.microsoft.com/office/word/2016/wordml/cid" xmlns:w16="http://schemas.microsoft.com/office/word/2018/wordml" xmlns:w16sdtdh="http://schemas.microsoft.com/office/word/2020/wordml/sdtdatahash" xmlns:w16se="http://schemas.microsoft.com/office/word/2015/wordml/symex" xmlns:wpg="http://schemas.microsoft.com/office/word/2010/wordprocessingGroup" xmlns:wpi="http://schemas.microsoft.com/office/word/2010/wordprocessingInk" xmlns:wne="http://schemas.microsoft.com/office/word/2006/wordml" xmlns:wps="http://schemas.microsoft.com/office/word/2010/wordprocessingShape" mc:Ignorable="w14 w15 w16se w16cid w16 w16cex w16sdtdh wp14">
   <w:p/>
 </w:ftr>
 </file>
 
 <file path=word/footnotes.xml><?xml version="1.0" encoding="utf-8"?>
-<w:footnotes xmlns:wpc="http://schemas.microsoft.com/office/word/2010/wordprocessingCanvas" xmlns:cx="http://schemas.microsoft.com/office/drawing/2014/chartex" xmlns:mc="http://schemas.openxmlformats.org/markup-compatibility/2006" xmlns:o="urn:schemas-microsoft-com:office:office" xmlns:r="http://schemas.openxmlformats.org/officeDocument/2006/relationships" xmlns:m="http://schemas.openxmlformats.org/officeDocument/2006/math" xmlns:v="urn:schemas-microsoft-com:vml" xmlns:wp14="http://schemas.microsoft.com/office/word/2010/wordprocessingDrawing" xmlns:wp="http://schemas.openxmlformats.org/drawingml/2006/wordprocessingDrawing" xmlns:w10="urn:schemas-microsoft-com:office:word" xmlns:w="http://schemas.openxmlformats.org/wordprocessingml/2006/main" xmlns:w14="http://schemas.microsoft.com/office/word/2010/wordml" xmlns:w15="http://schemas.microsoft.com/office/word/2012/wordml" xmlns:w16se="http://schemas.microsoft.com/office/word/2015/wordml/symex" xmlns:wpg="http://schemas.microsoft.com/office/word/2010/wordprocessingGroup" xmlns:wpi="http://schemas.microsoft.com/office/word/2010/wordprocessingInk" xmlns:wne="http://schemas.microsoft.com/office/word/2006/wordml" xmlns:wps="http://schemas.microsoft.com/office/word/2010/wordprocessingShape" mc:Ignorable="w14 w15 w16se wp14">
+<w:footnotes xmlns:wpc="http://schemas.microsoft.com/office/word/2010/wordprocessingCanvas" xmlns:cx="http://schemas.microsoft.com/office/drawing/2014/chartex" xmlns:cx1="http://schemas.microsoft.com/office/drawing/2015/9/8/chartex" xmlns:cx2="http://schemas.microsoft.com/office/drawing/2015/10/21/chartex" xmlns:cx3="http://schemas.microsoft.com/office/drawing/2016/5/9/chartex" xmlns:cx4="http://schemas.microsoft.com/office/drawing/2016/5/10/chartex" xmlns:cx5="http://schemas.microsoft.com/office/drawing/2016/5/11/chartex" xmlns:cx6="http://schemas.microsoft.com/office/drawing/2016/5/12/chartex" xmlns:cx7="http://schemas.microsoft.com/office/drawing/2016/5/13/chartex" xmlns:cx8="http://schemas.microsoft.com/office/drawing/2016/5/14/chartex" xmlns:mc="http://schemas.openxmlformats.org/markup-compatibility/2006" xmlns:aink="http://schemas.microsoft.com/office/drawing/2016/ink" xmlns:am3d="http://schemas.microsoft.com/office/drawing/2017/model3d" xmlns:o="urn:schemas-microsoft-com:office:office" xmlns:oel="http://schemas.microsoft.com/office/2019/extlst" xmlns:r="http://schemas.openxmlformats.org/officeDocument/2006/relationships" xmlns:m="http://schemas.openxmlformats.org/officeDocument/2006/math" xmlns:v="urn:schemas-microsoft-com:vml" xmlns:wp14="http://schemas.microsoft.com/office/word/2010/wordprocessingDrawing" xmlns:wp="http://schemas.openxmlformats.org/drawingml/2006/wordprocessingDrawing" xmlns:w10="urn:schemas-microsoft-com:office:word" xmlns:w="http://schemas.openxmlformats.org/wordprocessingml/2006/main" xmlns:w14="http://schemas.microsoft.com/office/word/2010/wordml" xmlns:w15="http://schemas.microsoft.com/office/word/2012/wordml" xmlns:w16cex="http://schemas.microsoft.com/office/word/2018/wordml/cex" xmlns:w16cid="http://schemas.microsoft.com/office/word/2016/wordml/cid" xmlns:w16="http://schemas.microsoft.com/office/word/2018/wordml" xmlns:w16sdtdh="http://schemas.microsoft.com/office/word/2020/wordml/sdtdatahash" xmlns:w16se="http://schemas.microsoft.com/office/word/2015/wordml/symex" xmlns:wpg="http://schemas.microsoft.com/office/word/2010/wordprocessingGroup" xmlns:wpi="http://schemas.microsoft.com/office/word/2010/wordprocessingInk" xmlns:wne="http://schemas.microsoft.com/office/word/2006/wordml" xmlns:wps="http://schemas.microsoft.com/office/word/2010/wordprocessingShape" mc:Ignorable="w14 w15 w16se w16cid w16 w16cex w16sdtdh wp14">
   <w:footnote w:type="separator" w:id="-1">
     <w:p>
       <w:pPr>
@@ -25161,7 +25223,7 @@
 </file>
 
 <file path=word/header1.xml><?xml version="1.0" encoding="utf-8"?>
-<w:hdr xmlns:wpc="http://schemas.microsoft.com/office/word/2010/wordprocessingCanvas" xmlns:cx="http://schemas.microsoft.com/office/drawing/2014/chartex" xmlns:mc="http://schemas.openxmlformats.org/markup-compatibility/2006" xmlns:o="urn:schemas-microsoft-com:office:office" xmlns:r="http://schemas.openxmlformats.org/officeDocument/2006/relationships" xmlns:m="http://schemas.openxmlformats.org/officeDocument/2006/math" xmlns:v="urn:schemas-microsoft-com:vml" xmlns:wp14="http://schemas.microsoft.com/office/word/2010/wordprocessingDrawing" xmlns:wp="http://schemas.openxmlformats.org/drawingml/2006/wordprocessingDrawing" xmlns:w10="urn:schemas-microsoft-com:office:word" xmlns:w="http://schemas.openxmlformats.org/wordprocessingml/2006/main" xmlns:w14="http://schemas.microsoft.com/office/word/2010/wordml" xmlns:w15="http://schemas.microsoft.com/office/word/2012/wordml" xmlns:w16se="http://schemas.microsoft.com/office/word/2015/wordml/symex" xmlns:wpg="http://schemas.microsoft.com/office/word/2010/wordprocessingGroup" xmlns:wpi="http://schemas.microsoft.com/office/word/2010/wordprocessingInk" xmlns:wne="http://schemas.microsoft.com/office/word/2006/wordml" xmlns:wps="http://schemas.microsoft.com/office/word/2010/wordprocessingShape" mc:Ignorable="w14 w15 w16se wp14">
+<w:hdr xmlns:wpc="http://schemas.microsoft.com/office/word/2010/wordprocessingCanvas" xmlns:cx="http://schemas.microsoft.com/office/drawing/2014/chartex" xmlns:cx1="http://schemas.microsoft.com/office/drawing/2015/9/8/chartex" xmlns:cx2="http://schemas.microsoft.com/office/drawing/2015/10/21/chartex" xmlns:cx3="http://schemas.microsoft.com/office/drawing/2016/5/9/chartex" xmlns:cx4="http://schemas.microsoft.com/office/drawing/2016/5/10/chartex" xmlns:cx5="http://schemas.microsoft.com/office/drawing/2016/5/11/chartex" xmlns:cx6="http://schemas.microsoft.com/office/drawing/2016/5/12/chartex" xmlns:cx7="http://schemas.microsoft.com/office/drawing/2016/5/13/chartex" xmlns:cx8="http://schemas.microsoft.com/office/drawing/2016/5/14/chartex" xmlns:mc="http://schemas.openxmlformats.org/markup-compatibility/2006" xmlns:aink="http://schemas.microsoft.com/office/drawing/2016/ink" xmlns:am3d="http://schemas.microsoft.com/office/drawing/2017/model3d" xmlns:o="urn:schemas-microsoft-com:office:office" xmlns:oel="http://schemas.microsoft.com/office/2019/extlst" xmlns:r="http://schemas.openxmlformats.org/officeDocument/2006/relationships" xmlns:m="http://schemas.openxmlformats.org/officeDocument/2006/math" xmlns:v="urn:schemas-microsoft-com:vml" xmlns:wp14="http://schemas.microsoft.com/office/word/2010/wordprocessingDrawing" xmlns:wp="http://schemas.openxmlformats.org/drawingml/2006/wordprocessingDrawing" xmlns:w10="urn:schemas-microsoft-com:office:word" xmlns:w="http://schemas.openxmlformats.org/wordprocessingml/2006/main" xmlns:w14="http://schemas.microsoft.com/office/word/2010/wordml" xmlns:w15="http://schemas.microsoft.com/office/word/2012/wordml" xmlns:w16cex="http://schemas.microsoft.com/office/word/2018/wordml/cex" xmlns:w16cid="http://schemas.microsoft.com/office/word/2016/wordml/cid" xmlns:w16="http://schemas.microsoft.com/office/word/2018/wordml" xmlns:w16sdtdh="http://schemas.microsoft.com/office/word/2020/wordml/sdtdatahash" xmlns:w16se="http://schemas.microsoft.com/office/word/2015/wordml/symex" xmlns:wpg="http://schemas.microsoft.com/office/word/2010/wordprocessingGroup" xmlns:wpi="http://schemas.microsoft.com/office/word/2010/wordprocessingInk" xmlns:wne="http://schemas.microsoft.com/office/word/2006/wordml" xmlns:wps="http://schemas.microsoft.com/office/word/2010/wordprocessingShape" mc:Ignorable="w14 w15 w16se w16cid w16 w16cex w16sdtdh wp14">
   <w:p>
     <w:pPr>
       <w:pBdr>
@@ -25249,13 +25311,13 @@
 </file>
 
 <file path=word/header2.xml><?xml version="1.0" encoding="utf-8"?>
-<w:hdr xmlns:wpc="http://schemas.microsoft.com/office/word/2010/wordprocessingCanvas" xmlns:cx="http://schemas.microsoft.com/office/drawing/2014/chartex" xmlns:mc="http://schemas.openxmlformats.org/markup-compatibility/2006" xmlns:o="urn:schemas-microsoft-com:office:office" xmlns:r="http://schemas.openxmlformats.org/officeDocument/2006/relationships" xmlns:m="http://schemas.openxmlformats.org/officeDocument/2006/math" xmlns:v="urn:schemas-microsoft-com:vml" xmlns:wp14="http://schemas.microsoft.com/office/word/2010/wordprocessingDrawing" xmlns:wp="http://schemas.openxmlformats.org/drawingml/2006/wordprocessingDrawing" xmlns:w10="urn:schemas-microsoft-com:office:word" xmlns:w="http://schemas.openxmlformats.org/wordprocessingml/2006/main" xmlns:w14="http://schemas.microsoft.com/office/word/2010/wordml" xmlns:w15="http://schemas.microsoft.com/office/word/2012/wordml" xmlns:w16se="http://schemas.microsoft.com/office/word/2015/wordml/symex" xmlns:wpg="http://schemas.microsoft.com/office/word/2010/wordprocessingGroup" xmlns:wpi="http://schemas.microsoft.com/office/word/2010/wordprocessingInk" xmlns:wne="http://schemas.microsoft.com/office/word/2006/wordml" xmlns:wps="http://schemas.microsoft.com/office/word/2010/wordprocessingShape" mc:Ignorable="w14 w15 w16se wp14">
+<w:hdr xmlns:wpc="http://schemas.microsoft.com/office/word/2010/wordprocessingCanvas" xmlns:cx="http://schemas.microsoft.com/office/drawing/2014/chartex" xmlns:cx1="http://schemas.microsoft.com/office/drawing/2015/9/8/chartex" xmlns:cx2="http://schemas.microsoft.com/office/drawing/2015/10/21/chartex" xmlns:cx3="http://schemas.microsoft.com/office/drawing/2016/5/9/chartex" xmlns:cx4="http://schemas.microsoft.com/office/drawing/2016/5/10/chartex" xmlns:cx5="http://schemas.microsoft.com/office/drawing/2016/5/11/chartex" xmlns:cx6="http://schemas.microsoft.com/office/drawing/2016/5/12/chartex" xmlns:cx7="http://schemas.microsoft.com/office/drawing/2016/5/13/chartex" xmlns:cx8="http://schemas.microsoft.com/office/drawing/2016/5/14/chartex" xmlns:mc="http://schemas.openxmlformats.org/markup-compatibility/2006" xmlns:aink="http://schemas.microsoft.com/office/drawing/2016/ink" xmlns:am3d="http://schemas.microsoft.com/office/drawing/2017/model3d" xmlns:o="urn:schemas-microsoft-com:office:office" xmlns:oel="http://schemas.microsoft.com/office/2019/extlst" xmlns:r="http://schemas.openxmlformats.org/officeDocument/2006/relationships" xmlns:m="http://schemas.openxmlformats.org/officeDocument/2006/math" xmlns:v="urn:schemas-microsoft-com:vml" xmlns:wp14="http://schemas.microsoft.com/office/word/2010/wordprocessingDrawing" xmlns:wp="http://schemas.openxmlformats.org/drawingml/2006/wordprocessingDrawing" xmlns:w10="urn:schemas-microsoft-com:office:word" xmlns:w="http://schemas.openxmlformats.org/wordprocessingml/2006/main" xmlns:w14="http://schemas.microsoft.com/office/word/2010/wordml" xmlns:w15="http://schemas.microsoft.com/office/word/2012/wordml" xmlns:w16cex="http://schemas.microsoft.com/office/word/2018/wordml/cex" xmlns:w16cid="http://schemas.microsoft.com/office/word/2016/wordml/cid" xmlns:w16="http://schemas.microsoft.com/office/word/2018/wordml" xmlns:w16sdtdh="http://schemas.microsoft.com/office/word/2020/wordml/sdtdatahash" xmlns:w16se="http://schemas.microsoft.com/office/word/2015/wordml/symex" xmlns:wpg="http://schemas.microsoft.com/office/word/2010/wordprocessingGroup" xmlns:wpi="http://schemas.microsoft.com/office/word/2010/wordprocessingInk" xmlns:wne="http://schemas.microsoft.com/office/word/2006/wordml" xmlns:wps="http://schemas.microsoft.com/office/word/2010/wordprocessingShape" mc:Ignorable="w14 w15 w16se w16cid w16 w16cex w16sdtdh wp14">
   <w:p/>
 </w:hdr>
 </file>
 
 <file path=word/numbering.xml><?xml version="1.0" encoding="utf-8"?>
-<w:numbering xmlns:wpc="http://schemas.microsoft.com/office/word/2010/wordprocessingCanvas" xmlns:cx="http://schemas.microsoft.com/office/drawing/2014/chartex" xmlns:mc="http://schemas.openxmlformats.org/markup-compatibility/2006" xmlns:o="urn:schemas-microsoft-com:office:office" xmlns:r="http://schemas.openxmlformats.org/officeDocument/2006/relationships" xmlns:m="http://schemas.openxmlformats.org/officeDocument/2006/math" xmlns:v="urn:schemas-microsoft-com:vml" xmlns:wp14="http://schemas.microsoft.com/office/word/2010/wordprocessingDrawing" xmlns:wp="http://schemas.openxmlformats.org/drawingml/2006/wordprocessingDrawing" xmlns:w10="urn:schemas-microsoft-com:office:word" xmlns:w="http://schemas.openxmlformats.org/wordprocessingml/2006/main" xmlns:w14="http://schemas.microsoft.com/office/word/2010/wordml" xmlns:w15="http://schemas.microsoft.com/office/word/2012/wordml" xmlns:w16se="http://schemas.microsoft.com/office/word/2015/wordml/symex" xmlns:wpg="http://schemas.microsoft.com/office/word/2010/wordprocessingGroup" xmlns:wpi="http://schemas.microsoft.com/office/word/2010/wordprocessingInk" xmlns:wne="http://schemas.microsoft.com/office/word/2006/wordml" xmlns:wps="http://schemas.microsoft.com/office/word/2010/wordprocessingShape" mc:Ignorable="w14 w15 w16se wp14">
+<w:numbering xmlns:wpc="http://schemas.microsoft.com/office/word/2010/wordprocessingCanvas" xmlns:cx="http://schemas.microsoft.com/office/drawing/2014/chartex" xmlns:cx1="http://schemas.microsoft.com/office/drawing/2015/9/8/chartex" xmlns:cx2="http://schemas.microsoft.com/office/drawing/2015/10/21/chartex" xmlns:cx3="http://schemas.microsoft.com/office/drawing/2016/5/9/chartex" xmlns:cx4="http://schemas.microsoft.com/office/drawing/2016/5/10/chartex" xmlns:cx5="http://schemas.microsoft.com/office/drawing/2016/5/11/chartex" xmlns:cx6="http://schemas.microsoft.com/office/drawing/2016/5/12/chartex" xmlns:cx7="http://schemas.microsoft.com/office/drawing/2016/5/13/chartex" xmlns:cx8="http://schemas.microsoft.com/office/drawing/2016/5/14/chartex" xmlns:mc="http://schemas.openxmlformats.org/markup-compatibility/2006" xmlns:aink="http://schemas.microsoft.com/office/drawing/2016/ink" xmlns:am3d="http://schemas.microsoft.com/office/drawing/2017/model3d" xmlns:o="urn:schemas-microsoft-com:office:office" xmlns:oel="http://schemas.microsoft.com/office/2019/extlst" xmlns:r="http://schemas.openxmlformats.org/officeDocument/2006/relationships" xmlns:m="http://schemas.openxmlformats.org/officeDocument/2006/math" xmlns:v="urn:schemas-microsoft-com:vml" xmlns:wp14="http://schemas.microsoft.com/office/word/2010/wordprocessingDrawing" xmlns:wp="http://schemas.openxmlformats.org/drawingml/2006/wordprocessingDrawing" xmlns:w10="urn:schemas-microsoft-com:office:word" xmlns:w="http://schemas.openxmlformats.org/wordprocessingml/2006/main" xmlns:w14="http://schemas.microsoft.com/office/word/2010/wordml" xmlns:w15="http://schemas.microsoft.com/office/word/2012/wordml" xmlns:w16cex="http://schemas.microsoft.com/office/word/2018/wordml/cex" xmlns:w16cid="http://schemas.microsoft.com/office/word/2016/wordml/cid" xmlns:w16="http://schemas.microsoft.com/office/word/2018/wordml" xmlns:w16sdtdh="http://schemas.microsoft.com/office/word/2020/wordml/sdtdatahash" xmlns:w16se="http://schemas.microsoft.com/office/word/2015/wordml/symex" xmlns:wpg="http://schemas.microsoft.com/office/word/2010/wordprocessingGroup" xmlns:wpi="http://schemas.microsoft.com/office/word/2010/wordprocessingInk" xmlns:wne="http://schemas.microsoft.com/office/word/2006/wordml" xmlns:wps="http://schemas.microsoft.com/office/word/2010/wordprocessingShape" mc:Ignorable="w14 w15 w16se w16cid w16 w16cex w16sdtdh wp14">
   <w:abstractNum w:abstractNumId="0" w15:restartNumberingAfterBreak="0">
     <w:nsid w:val="02F52D67"/>
     <w:multiLevelType w:val="multilevel"/>
@@ -28054,86 +28116,86 @@
       </w:rPr>
     </w:lvl>
   </w:abstractNum>
-  <w:num w:numId="1">
+  <w:num w:numId="1" w16cid:durableId="2128690978">
     <w:abstractNumId w:val="13"/>
   </w:num>
-  <w:num w:numId="2">
+  <w:num w:numId="2" w16cid:durableId="282611899">
     <w:abstractNumId w:val="21"/>
   </w:num>
-  <w:num w:numId="3">
+  <w:num w:numId="3" w16cid:durableId="1438989284">
     <w:abstractNumId w:val="4"/>
   </w:num>
-  <w:num w:numId="4">
+  <w:num w:numId="4" w16cid:durableId="776411634">
     <w:abstractNumId w:val="8"/>
   </w:num>
-  <w:num w:numId="5">
+  <w:num w:numId="5" w16cid:durableId="1106076140">
     <w:abstractNumId w:val="3"/>
   </w:num>
-  <w:num w:numId="6">
+  <w:num w:numId="6" w16cid:durableId="651327153">
     <w:abstractNumId w:val="9"/>
   </w:num>
-  <w:num w:numId="7">
+  <w:num w:numId="7" w16cid:durableId="488060869">
     <w:abstractNumId w:val="12"/>
   </w:num>
-  <w:num w:numId="8">
+  <w:num w:numId="8" w16cid:durableId="181940442">
     <w:abstractNumId w:val="6"/>
   </w:num>
-  <w:num w:numId="9">
+  <w:num w:numId="9" w16cid:durableId="1498306458">
     <w:abstractNumId w:val="10"/>
   </w:num>
-  <w:num w:numId="10">
+  <w:num w:numId="10" w16cid:durableId="1036278352">
     <w:abstractNumId w:val="5"/>
   </w:num>
-  <w:num w:numId="11">
+  <w:num w:numId="11" w16cid:durableId="1090007586">
     <w:abstractNumId w:val="18"/>
   </w:num>
-  <w:num w:numId="12">
+  <w:num w:numId="12" w16cid:durableId="283578600">
     <w:abstractNumId w:val="1"/>
   </w:num>
-  <w:num w:numId="13">
+  <w:num w:numId="13" w16cid:durableId="540167269">
     <w:abstractNumId w:val="23"/>
   </w:num>
-  <w:num w:numId="14">
+  <w:num w:numId="14" w16cid:durableId="1966891681">
     <w:abstractNumId w:val="11"/>
   </w:num>
-  <w:num w:numId="15">
+  <w:num w:numId="15" w16cid:durableId="446389431">
     <w:abstractNumId w:val="0"/>
   </w:num>
-  <w:num w:numId="16">
+  <w:num w:numId="16" w16cid:durableId="2074890889">
     <w:abstractNumId w:val="7"/>
   </w:num>
-  <w:num w:numId="17">
+  <w:num w:numId="17" w16cid:durableId="170873203">
     <w:abstractNumId w:val="17"/>
   </w:num>
-  <w:num w:numId="18">
+  <w:num w:numId="18" w16cid:durableId="547954661">
     <w:abstractNumId w:val="2"/>
   </w:num>
-  <w:num w:numId="19">
+  <w:num w:numId="19" w16cid:durableId="269778192">
     <w:abstractNumId w:val="20"/>
   </w:num>
-  <w:num w:numId="20">
+  <w:num w:numId="20" w16cid:durableId="849490405">
     <w:abstractNumId w:val="16"/>
   </w:num>
-  <w:num w:numId="21">
+  <w:num w:numId="21" w16cid:durableId="1918467829">
     <w:abstractNumId w:val="14"/>
   </w:num>
-  <w:num w:numId="22">
+  <w:num w:numId="22" w16cid:durableId="396710591">
     <w:abstractNumId w:val="24"/>
   </w:num>
-  <w:num w:numId="23">
+  <w:num w:numId="23" w16cid:durableId="150490446">
     <w:abstractNumId w:val="15"/>
   </w:num>
-  <w:num w:numId="24">
+  <w:num w:numId="24" w16cid:durableId="1823933436">
     <w:abstractNumId w:val="19"/>
   </w:num>
-  <w:num w:numId="25">
+  <w:num w:numId="25" w16cid:durableId="481852975">
     <w:abstractNumId w:val="22"/>
   </w:num>
 </w:numbering>
 </file>
 
 <file path=word/styles.xml><?xml version="1.0" encoding="utf-8"?>
-<w:styles xmlns:mc="http://schemas.openxmlformats.org/markup-compatibility/2006" xmlns:r="http://schemas.openxmlformats.org/officeDocument/2006/relationships" xmlns:w="http://schemas.openxmlformats.org/wordprocessingml/2006/main" xmlns:w14="http://schemas.microsoft.com/office/word/2010/wordml" xmlns:w15="http://schemas.microsoft.com/office/word/2012/wordml" xmlns:w16se="http://schemas.microsoft.com/office/word/2015/wordml/symex" mc:Ignorable="w14 w15 w16se">
+<w:styles xmlns:mc="http://schemas.openxmlformats.org/markup-compatibility/2006" xmlns:r="http://schemas.openxmlformats.org/officeDocument/2006/relationships" xmlns:w="http://schemas.openxmlformats.org/wordprocessingml/2006/main" xmlns:w14="http://schemas.microsoft.com/office/word/2010/wordml" xmlns:w15="http://schemas.microsoft.com/office/word/2012/wordml" xmlns:w16cex="http://schemas.microsoft.com/office/word/2018/wordml/cex" xmlns:w16cid="http://schemas.microsoft.com/office/word/2016/wordml/cid" xmlns:w16="http://schemas.microsoft.com/office/word/2018/wordml" xmlns:w16sdtdh="http://schemas.microsoft.com/office/word/2020/wordml/sdtdatahash" xmlns:w16se="http://schemas.microsoft.com/office/word/2015/wordml/symex" mc:Ignorable="w14 w15 w16se w16cid w16 w16cex w16sdtdh">
   <w:docDefaults>
     <w:rPrDefault>
       <w:rPr>
@@ -28149,7 +28211,7 @@
       </w:pPr>
     </w:pPrDefault>
   </w:docDefaults>
-  <w:latentStyles w:defLockedState="0" w:defUIPriority="99" w:defSemiHidden="0" w:defUnhideWhenUsed="0" w:defQFormat="0" w:count="371">
+  <w:latentStyles w:defLockedState="0" w:defUIPriority="99" w:defSemiHidden="0" w:defUnhideWhenUsed="0" w:defQFormat="0" w:count="376">
     <w:lsdException w:name="Normal" w:uiPriority="0" w:qFormat="1"/>
     <w:lsdException w:name="heading 1" w:uiPriority="9" w:qFormat="1"/>
     <w:lsdException w:name="heading 2" w:semiHidden="1" w:uiPriority="9" w:unhideWhenUsed="1" w:qFormat="1"/>
@@ -28521,6 +28583,11 @@
     <w:lsdException w:name="List Table 5 Dark Accent 6" w:uiPriority="50"/>
     <w:lsdException w:name="List Table 6 Colorful Accent 6" w:uiPriority="51"/>
     <w:lsdException w:name="List Table 7 Colorful Accent 6" w:uiPriority="52"/>
+    <w:lsdException w:name="Mention" w:semiHidden="1" w:unhideWhenUsed="1"/>
+    <w:lsdException w:name="Smart Hyperlink" w:semiHidden="1" w:unhideWhenUsed="1"/>
+    <w:lsdException w:name="Hashtag" w:semiHidden="1" w:unhideWhenUsed="1"/>
+    <w:lsdException w:name="Unresolved Mention" w:semiHidden="1" w:unhideWhenUsed="1"/>
+    <w:lsdException w:name="Smart Link" w:semiHidden="1" w:unhideWhenUsed="1"/>
   </w:latentStyles>
   <w:style w:type="paragraph" w:default="1" w:styleId="Normal">
     <w:name w:val="Normal"/>

</xml_diff>

<commit_message>
Plan actualizado y cronograma actualizado
</commit_message>
<xml_diff>
--- a/Documentos/Planes/Plan de Gestión de la Configuración.docx
+++ b/Documentos/Planes/Plan de Gestión de la Configuración.docx
@@ -1,6 +1,6 @@
 
 <file path=word/document.xml><?xml version="1.0" encoding="utf-8"?>
-<w:document xmlns:wpc="http://schemas.microsoft.com/office/word/2010/wordprocessingCanvas" xmlns:cx="http://schemas.microsoft.com/office/drawing/2014/chartex" xmlns:cx1="http://schemas.microsoft.com/office/drawing/2015/9/8/chartex" xmlns:cx2="http://schemas.microsoft.com/office/drawing/2015/10/21/chartex" xmlns:cx3="http://schemas.microsoft.com/office/drawing/2016/5/9/chartex" xmlns:cx4="http://schemas.microsoft.com/office/drawing/2016/5/10/chartex" xmlns:cx5="http://schemas.microsoft.com/office/drawing/2016/5/11/chartex" xmlns:cx6="http://schemas.microsoft.com/office/drawing/2016/5/12/chartex" xmlns:cx7="http://schemas.microsoft.com/office/drawing/2016/5/13/chartex" xmlns:cx8="http://schemas.microsoft.com/office/drawing/2016/5/14/chartex" xmlns:mc="http://schemas.openxmlformats.org/markup-compatibility/2006" xmlns:aink="http://schemas.microsoft.com/office/drawing/2016/ink" xmlns:am3d="http://schemas.microsoft.com/office/drawing/2017/model3d" xmlns:o="urn:schemas-microsoft-com:office:office" xmlns:oel="http://schemas.microsoft.com/office/2019/extlst" xmlns:r="http://schemas.openxmlformats.org/officeDocument/2006/relationships" xmlns:m="http://schemas.openxmlformats.org/officeDocument/2006/math" xmlns:v="urn:schemas-microsoft-com:vml" xmlns:wp14="http://schemas.microsoft.com/office/word/2010/wordprocessingDrawing" xmlns:wp="http://schemas.openxmlformats.org/drawingml/2006/wordprocessingDrawing" xmlns:w10="urn:schemas-microsoft-com:office:word" xmlns:w="http://schemas.openxmlformats.org/wordprocessingml/2006/main" xmlns:w14="http://schemas.microsoft.com/office/word/2010/wordml" xmlns:w15="http://schemas.microsoft.com/office/word/2012/wordml" xmlns:w16cex="http://schemas.microsoft.com/office/word/2018/wordml/cex" xmlns:w16cid="http://schemas.microsoft.com/office/word/2016/wordml/cid" xmlns:w16="http://schemas.microsoft.com/office/word/2018/wordml" xmlns:w16sdtdh="http://schemas.microsoft.com/office/word/2020/wordml/sdtdatahash" xmlns:w16se="http://schemas.microsoft.com/office/word/2015/wordml/symex" xmlns:wpg="http://schemas.microsoft.com/office/word/2010/wordprocessingGroup" xmlns:wpi="http://schemas.microsoft.com/office/word/2010/wordprocessingInk" xmlns:wne="http://schemas.microsoft.com/office/word/2006/wordml" xmlns:wps="http://schemas.microsoft.com/office/word/2010/wordprocessingShape" mc:Ignorable="w14 w15 w16se w16cid w16 w16cex w16sdtdh wp14">
+<w:document xmlns:wpc="http://schemas.microsoft.com/office/word/2010/wordprocessingCanvas" xmlns:cx="http://schemas.microsoft.com/office/drawing/2014/chartex" xmlns:cx1="http://schemas.microsoft.com/office/drawing/2015/9/8/chartex" xmlns:cx2="http://schemas.microsoft.com/office/drawing/2015/10/21/chartex" xmlns:cx3="http://schemas.microsoft.com/office/drawing/2016/5/9/chartex" xmlns:cx4="http://schemas.microsoft.com/office/drawing/2016/5/10/chartex" xmlns:cx5="http://schemas.microsoft.com/office/drawing/2016/5/11/chartex" xmlns:cx6="http://schemas.microsoft.com/office/drawing/2016/5/12/chartex" xmlns:cx7="http://schemas.microsoft.com/office/drawing/2016/5/13/chartex" xmlns:cx8="http://schemas.microsoft.com/office/drawing/2016/5/14/chartex" xmlns:mc="http://schemas.openxmlformats.org/markup-compatibility/2006" xmlns:aink="http://schemas.microsoft.com/office/drawing/2016/ink" xmlns:am3d="http://schemas.microsoft.com/office/drawing/2017/model3d" xmlns:o="urn:schemas-microsoft-com:office:office" xmlns:oel="http://schemas.microsoft.com/office/2019/extlst" xmlns:r="http://schemas.openxmlformats.org/officeDocument/2006/relationships" xmlns:m="http://schemas.openxmlformats.org/officeDocument/2006/math" xmlns:v="urn:schemas-microsoft-com:vml" xmlns:wp14="http://schemas.microsoft.com/office/word/2010/wordprocessingDrawing" xmlns:wp="http://schemas.openxmlformats.org/drawingml/2006/wordprocessingDrawing" xmlns:w10="urn:schemas-microsoft-com:office:word" xmlns:w="http://schemas.openxmlformats.org/wordprocessingml/2006/main" xmlns:w14="http://schemas.microsoft.com/office/word/2010/wordml" xmlns:w15="http://schemas.microsoft.com/office/word/2012/wordml" xmlns:w16cex="http://schemas.microsoft.com/office/word/2018/wordml/cex" xmlns:w16cid="http://schemas.microsoft.com/office/word/2016/wordml/cid" xmlns:w16="http://schemas.microsoft.com/office/word/2018/wordml" xmlns:w16du="http://schemas.microsoft.com/office/word/2023/wordml/word16du" xmlns:w16sdtdh="http://schemas.microsoft.com/office/word/2020/wordml/sdtdatahash" xmlns:w16se="http://schemas.microsoft.com/office/word/2015/wordml/symex" xmlns:wpg="http://schemas.microsoft.com/office/word/2010/wordprocessingGroup" xmlns:wpi="http://schemas.microsoft.com/office/word/2010/wordprocessingInk" xmlns:wne="http://schemas.microsoft.com/office/word/2006/wordml" xmlns:wps="http://schemas.microsoft.com/office/word/2010/wordprocessingShape" mc:Ignorable="w14 w15 w16se w16cid w16 w16cex w16sdtdh wp14">
   <w:body>
     <w:p>
       <w:pPr>
@@ -1179,25 +1179,7 @@
           <w:sz w:val="24"/>
           <w:szCs w:val="24"/>
         </w:rPr>
-        <w:t xml:space="preserve"> Software S.A.C. es una empresa prestadora de servicios </w:t>
-      </w:r>
-      <w:proofErr w:type="gramStart"/>
-      <w:r>
-        <w:rPr>
-          <w:rFonts w:ascii="Times New Roman" w:eastAsia="Times New Roman" w:hAnsi="Times New Roman" w:cs="Times New Roman"/>
-          <w:sz w:val="24"/>
-          <w:szCs w:val="24"/>
-        </w:rPr>
-        <w:t>que</w:t>
-      </w:r>
-      <w:proofErr w:type="gramEnd"/>
-      <w:r>
-        <w:rPr>
-          <w:rFonts w:ascii="Times New Roman" w:eastAsia="Times New Roman" w:hAnsi="Times New Roman" w:cs="Times New Roman"/>
-          <w:sz w:val="24"/>
-          <w:szCs w:val="24"/>
-        </w:rPr>
-        <w:t xml:space="preserve"> a través de un equipo caracterizado por su visión innovadora y su experiencia, determina, analiza y desarrolla programas que permiten a sus clientes optimizar y automatizar los procesos que la rigen.</w:t>
+        <w:t xml:space="preserve"> Software S.A.C. es una empresa prestadora de servicios que a través de un equipo caracterizado por su visión innovadora y su experiencia, determina, analiza y desarrolla programas que permiten a sus clientes optimizar y automatizar los procesos que la rigen.</w:t>
       </w:r>
     </w:p>
     <w:p>
@@ -21074,15 +21056,7 @@
                 <w:sz w:val="24"/>
                 <w:szCs w:val="24"/>
               </w:rPr>
-              <w:t>20</w:t>
-            </w:r>
-            <w:r>
-              <w:rPr>
-                <w:rFonts w:ascii="Times New Roman" w:hAnsi="Times New Roman" w:cs="Times New Roman"/>
-                <w:sz w:val="24"/>
-                <w:szCs w:val="24"/>
-              </w:rPr>
-              <w:t>/04/2023</w:t>
+              <w:t>20/04/2023</w:t>
             </w:r>
           </w:p>
         </w:tc>
@@ -21418,15 +21392,7 @@
                 <w:sz w:val="24"/>
                 <w:szCs w:val="24"/>
               </w:rPr>
-              <w:t>21</w:t>
-            </w:r>
-            <w:r>
-              <w:rPr>
-                <w:rFonts w:ascii="Times New Roman" w:hAnsi="Times New Roman" w:cs="Times New Roman"/>
-                <w:sz w:val="24"/>
-                <w:szCs w:val="24"/>
-              </w:rPr>
-              <w:t>/04/2023</w:t>
+              <w:t>21/04/2023</w:t>
             </w:r>
           </w:p>
         </w:tc>
@@ -21456,15 +21422,7 @@
                 <w:sz w:val="24"/>
                 <w:szCs w:val="24"/>
               </w:rPr>
-              <w:t>24</w:t>
-            </w:r>
-            <w:r>
-              <w:rPr>
-                <w:rFonts w:ascii="Times New Roman" w:hAnsi="Times New Roman" w:cs="Times New Roman"/>
-                <w:sz w:val="24"/>
-                <w:szCs w:val="24"/>
-              </w:rPr>
-              <w:t>/04/2023</w:t>
+              <w:t>24/04/2023</w:t>
             </w:r>
           </w:p>
         </w:tc>
@@ -21977,7 +21935,7 @@
                 <w:sz w:val="24"/>
                 <w:szCs w:val="24"/>
               </w:rPr>
-              <w:t>Implementación y Verificación de Requisito 01</w:t>
+              <w:t xml:space="preserve">Reporte del Sprint </w:t>
             </w:r>
           </w:p>
         </w:tc>
@@ -22020,23 +21978,112 @@
               <w:bottom w:val="single" w:sz="4" w:space="0" w:color="auto"/>
               <w:right w:val="single" w:sz="4" w:space="0" w:color="auto"/>
             </w:tcBorders>
-            <w:vAlign w:val="center"/>
-          </w:tcPr>
-          <w:p>
-            <w:pPr>
-              <w:jc w:val="center"/>
-              <w:rPr>
-                <w:rFonts w:ascii="Times New Roman" w:hAnsi="Times New Roman" w:cs="Times New Roman"/>
-                <w:sz w:val="24"/>
-                <w:szCs w:val="24"/>
-              </w:rPr>
-            </w:pPr>
-            <w:r>
+            <w:vAlign w:val="bottom"/>
+          </w:tcPr>
+          <w:p>
+            <w:pPr>
+              <w:jc w:val="center"/>
               <w:rPr>
                 <w:rFonts w:ascii="Times New Roman" w:hAnsi="Times New Roman" w:cs="Times New Roman"/>
                 <w:color w:val="000000"/>
               </w:rPr>
-              <w:t>15/5/2023</w:t>
+            </w:pPr>
+            <w:r>
+              <w:rPr>
+                <w:rFonts w:ascii="Helvetica Neue" w:hAnsi="Helvetica Neue" w:cs="Arial"/>
+                <w:color w:val="000000"/>
+              </w:rPr>
+              <w:t>11/05/2023</w:t>
+            </w:r>
+          </w:p>
+        </w:tc>
+        <w:tc>
+          <w:tcPr>
+            <w:tcW w:w="2124" w:type="dxa"/>
+            <w:tcBorders>
+              <w:top w:val="single" w:sz="4" w:space="0" w:color="auto"/>
+              <w:left w:val="single" w:sz="4" w:space="0" w:color="auto"/>
+              <w:bottom w:val="single" w:sz="4" w:space="0" w:color="auto"/>
+              <w:right w:val="single" w:sz="4" w:space="0" w:color="auto"/>
+            </w:tcBorders>
+            <w:vAlign w:val="bottom"/>
+          </w:tcPr>
+          <w:p>
+            <w:pPr>
+              <w:jc w:val="center"/>
+              <w:rPr>
+                <w:rFonts w:ascii="Times New Roman" w:hAnsi="Times New Roman" w:cs="Times New Roman"/>
+                <w:color w:val="000000"/>
+              </w:rPr>
+            </w:pPr>
+            <w:r>
+              <w:rPr>
+                <w:rFonts w:ascii="Helvetica Neue" w:hAnsi="Helvetica Neue" w:cs="Arial"/>
+                <w:color w:val="000000"/>
+              </w:rPr>
+              <w:t>14/05/2023</w:t>
+            </w:r>
+          </w:p>
+        </w:tc>
+      </w:tr>
+      <w:tr>
+        <w:tc>
+          <w:tcPr>
+            <w:tcW w:w="2123" w:type="dxa"/>
+            <w:tcBorders>
+              <w:top w:val="single" w:sz="4" w:space="0" w:color="auto"/>
+              <w:left w:val="single" w:sz="4" w:space="0" w:color="auto"/>
+              <w:bottom w:val="single" w:sz="4" w:space="0" w:color="auto"/>
+              <w:right w:val="single" w:sz="4" w:space="0" w:color="auto"/>
+            </w:tcBorders>
+            <w:vAlign w:val="center"/>
+          </w:tcPr>
+          <w:p>
+            <w:pPr>
+              <w:jc w:val="center"/>
+              <w:rPr>
+                <w:rFonts w:ascii="Times New Roman" w:hAnsi="Times New Roman" w:cs="Times New Roman"/>
+                <w:sz w:val="24"/>
+                <w:szCs w:val="24"/>
+              </w:rPr>
+            </w:pPr>
+            <w:r>
+              <w:rPr>
+                <w:rFonts w:ascii="Times New Roman" w:hAnsi="Times New Roman" w:cs="Times New Roman"/>
+                <w:sz w:val="24"/>
+                <w:szCs w:val="24"/>
+              </w:rPr>
+              <w:t>Implementación y Verificación de Requisito 01</w:t>
+            </w:r>
+          </w:p>
+        </w:tc>
+        <w:tc>
+          <w:tcPr>
+            <w:tcW w:w="2123" w:type="dxa"/>
+            <w:tcBorders>
+              <w:top w:val="single" w:sz="4" w:space="0" w:color="auto"/>
+              <w:left w:val="single" w:sz="4" w:space="0" w:color="auto"/>
+              <w:bottom w:val="single" w:sz="4" w:space="0" w:color="auto"/>
+              <w:right w:val="single" w:sz="4" w:space="0" w:color="auto"/>
+            </w:tcBorders>
+            <w:vAlign w:val="center"/>
+          </w:tcPr>
+          <w:p>
+            <w:pPr>
+              <w:jc w:val="center"/>
+              <w:rPr>
+                <w:rFonts w:ascii="Times New Roman" w:hAnsi="Times New Roman" w:cs="Times New Roman"/>
+                <w:sz w:val="24"/>
+                <w:szCs w:val="24"/>
+              </w:rPr>
+            </w:pPr>
+            <w:r>
+              <w:rPr>
+                <w:rFonts w:ascii="Times New Roman" w:hAnsi="Times New Roman" w:cs="Times New Roman"/>
+                <w:sz w:val="24"/>
+                <w:szCs w:val="24"/>
+              </w:rPr>
+              <w:t>Aceptado</w:t>
             </w:r>
           </w:p>
         </w:tc>
@@ -22065,6 +22112,35 @@
                 <w:rFonts w:ascii="Times New Roman" w:hAnsi="Times New Roman" w:cs="Times New Roman"/>
                 <w:color w:val="000000"/>
               </w:rPr>
+              <w:t>15/5/2023</w:t>
+            </w:r>
+          </w:p>
+        </w:tc>
+        <w:tc>
+          <w:tcPr>
+            <w:tcW w:w="2124" w:type="dxa"/>
+            <w:tcBorders>
+              <w:top w:val="single" w:sz="4" w:space="0" w:color="auto"/>
+              <w:left w:val="single" w:sz="4" w:space="0" w:color="auto"/>
+              <w:bottom w:val="single" w:sz="4" w:space="0" w:color="auto"/>
+              <w:right w:val="single" w:sz="4" w:space="0" w:color="auto"/>
+            </w:tcBorders>
+            <w:vAlign w:val="center"/>
+          </w:tcPr>
+          <w:p>
+            <w:pPr>
+              <w:jc w:val="center"/>
+              <w:rPr>
+                <w:rFonts w:ascii="Times New Roman" w:hAnsi="Times New Roman" w:cs="Times New Roman"/>
+                <w:sz w:val="24"/>
+                <w:szCs w:val="24"/>
+              </w:rPr>
+            </w:pPr>
+            <w:r>
+              <w:rPr>
+                <w:rFonts w:ascii="Times New Roman" w:hAnsi="Times New Roman" w:cs="Times New Roman"/>
+                <w:color w:val="000000"/>
+              </w:rPr>
               <w:t>26/5/2023</w:t>
             </w:r>
           </w:p>
@@ -23433,7 +23509,15 @@
                 <w:sz w:val="24"/>
                 <w:szCs w:val="24"/>
               </w:rPr>
-              <w:t>Implementación y Verificación de la Interfaz Web</w:t>
+              <w:t>Implementación y Verificación de Requisito 0</w:t>
+            </w:r>
+            <w:r>
+              <w:rPr>
+                <w:rFonts w:ascii="Times New Roman" w:hAnsi="Times New Roman" w:cs="Times New Roman"/>
+                <w:sz w:val="24"/>
+                <w:szCs w:val="24"/>
+              </w:rPr>
+              <w:t>8</w:t>
             </w:r>
           </w:p>
         </w:tc>
@@ -23463,7 +23547,7 @@
                 <w:sz w:val="24"/>
                 <w:szCs w:val="24"/>
               </w:rPr>
-              <w:t>Aceptado</w:t>
+              <w:t>Borrador</w:t>
             </w:r>
           </w:p>
         </w:tc>
@@ -23493,7 +23577,7 @@
                 <w:sz w:val="24"/>
                 <w:szCs w:val="24"/>
               </w:rPr>
-              <w:t>15/05/2023</w:t>
+              <w:t>01/06/2023</w:t>
             </w:r>
           </w:p>
         </w:tc>
@@ -23523,7 +23607,7 @@
                 <w:sz w:val="24"/>
                 <w:szCs w:val="24"/>
               </w:rPr>
-              <w:t>26/05/2023</w:t>
+              <w:t>10/06/2023</w:t>
             </w:r>
           </w:p>
         </w:tc>
@@ -23555,7 +23639,15 @@
                 <w:sz w:val="24"/>
                 <w:szCs w:val="24"/>
               </w:rPr>
-              <w:t>Documento de Especificación de UI</w:t>
+              <w:t>Implementación y Verificación de Requisito 0</w:t>
+            </w:r>
+            <w:r>
+              <w:rPr>
+                <w:rFonts w:ascii="Times New Roman" w:hAnsi="Times New Roman" w:cs="Times New Roman"/>
+                <w:sz w:val="24"/>
+                <w:szCs w:val="24"/>
+              </w:rPr>
+              <w:t>9</w:t>
             </w:r>
           </w:p>
         </w:tc>
@@ -23585,7 +23677,7 @@
                 <w:sz w:val="24"/>
                 <w:szCs w:val="24"/>
               </w:rPr>
-              <w:t>Aceptado</w:t>
+              <w:t>Borrador</w:t>
             </w:r>
           </w:p>
         </w:tc>
@@ -23615,7 +23707,7 @@
                 <w:sz w:val="24"/>
                 <w:szCs w:val="24"/>
               </w:rPr>
-              <w:t>26/05/2023</w:t>
+              <w:t>01/06/2023</w:t>
             </w:r>
           </w:p>
         </w:tc>
@@ -23645,373 +23737,6 @@
                 <w:sz w:val="24"/>
                 <w:szCs w:val="24"/>
               </w:rPr>
-              <w:t>28/05/2023</w:t>
-            </w:r>
-          </w:p>
-        </w:tc>
-      </w:tr>
-      <w:tr>
-        <w:tc>
-          <w:tcPr>
-            <w:tcW w:w="2123" w:type="dxa"/>
-            <w:tcBorders>
-              <w:top w:val="single" w:sz="4" w:space="0" w:color="auto"/>
-              <w:left w:val="single" w:sz="4" w:space="0" w:color="auto"/>
-              <w:bottom w:val="single" w:sz="4" w:space="0" w:color="auto"/>
-              <w:right w:val="single" w:sz="4" w:space="0" w:color="auto"/>
-            </w:tcBorders>
-            <w:vAlign w:val="center"/>
-          </w:tcPr>
-          <w:p>
-            <w:pPr>
-              <w:jc w:val="center"/>
-              <w:rPr>
-                <w:rFonts w:ascii="Times New Roman" w:hAnsi="Times New Roman" w:cs="Times New Roman"/>
-                <w:sz w:val="24"/>
-                <w:szCs w:val="24"/>
-              </w:rPr>
-            </w:pPr>
-            <w:r>
-              <w:rPr>
-                <w:rFonts w:ascii="Times New Roman" w:hAnsi="Times New Roman" w:cs="Times New Roman"/>
-                <w:sz w:val="24"/>
-                <w:szCs w:val="24"/>
-              </w:rPr>
-              <w:lastRenderedPageBreak/>
-              <w:t>Reporte del Desarrollo del Software</w:t>
-            </w:r>
-          </w:p>
-        </w:tc>
-        <w:tc>
-          <w:tcPr>
-            <w:tcW w:w="2123" w:type="dxa"/>
-            <w:tcBorders>
-              <w:top w:val="single" w:sz="4" w:space="0" w:color="auto"/>
-              <w:left w:val="single" w:sz="4" w:space="0" w:color="auto"/>
-              <w:bottom w:val="single" w:sz="4" w:space="0" w:color="auto"/>
-              <w:right w:val="single" w:sz="4" w:space="0" w:color="auto"/>
-            </w:tcBorders>
-            <w:vAlign w:val="center"/>
-          </w:tcPr>
-          <w:p>
-            <w:pPr>
-              <w:jc w:val="center"/>
-              <w:rPr>
-                <w:rFonts w:ascii="Times New Roman" w:hAnsi="Times New Roman" w:cs="Times New Roman"/>
-                <w:sz w:val="24"/>
-                <w:szCs w:val="24"/>
-              </w:rPr>
-            </w:pPr>
-            <w:r>
-              <w:rPr>
-                <w:rFonts w:ascii="Times New Roman" w:hAnsi="Times New Roman" w:cs="Times New Roman"/>
-                <w:sz w:val="24"/>
-                <w:szCs w:val="24"/>
-              </w:rPr>
-              <w:t>Aceptado</w:t>
-            </w:r>
-          </w:p>
-        </w:tc>
-        <w:tc>
-          <w:tcPr>
-            <w:tcW w:w="2124" w:type="dxa"/>
-            <w:tcBorders>
-              <w:top w:val="single" w:sz="4" w:space="0" w:color="auto"/>
-              <w:left w:val="single" w:sz="4" w:space="0" w:color="auto"/>
-              <w:bottom w:val="single" w:sz="4" w:space="0" w:color="auto"/>
-              <w:right w:val="single" w:sz="4" w:space="0" w:color="auto"/>
-            </w:tcBorders>
-            <w:vAlign w:val="center"/>
-          </w:tcPr>
-          <w:p>
-            <w:pPr>
-              <w:jc w:val="center"/>
-              <w:rPr>
-                <w:rFonts w:ascii="Times New Roman" w:hAnsi="Times New Roman" w:cs="Times New Roman"/>
-                <w:sz w:val="24"/>
-                <w:szCs w:val="24"/>
-              </w:rPr>
-            </w:pPr>
-            <w:r>
-              <w:rPr>
-                <w:rFonts w:ascii="Times New Roman" w:hAnsi="Times New Roman" w:cs="Times New Roman"/>
-                <w:sz w:val="24"/>
-                <w:szCs w:val="24"/>
-              </w:rPr>
-              <w:t>29/05/2023</w:t>
-            </w:r>
-          </w:p>
-        </w:tc>
-        <w:tc>
-          <w:tcPr>
-            <w:tcW w:w="2124" w:type="dxa"/>
-            <w:tcBorders>
-              <w:top w:val="single" w:sz="4" w:space="0" w:color="auto"/>
-              <w:left w:val="single" w:sz="4" w:space="0" w:color="auto"/>
-              <w:bottom w:val="single" w:sz="4" w:space="0" w:color="auto"/>
-              <w:right w:val="single" w:sz="4" w:space="0" w:color="auto"/>
-            </w:tcBorders>
-            <w:vAlign w:val="center"/>
-          </w:tcPr>
-          <w:p>
-            <w:pPr>
-              <w:jc w:val="center"/>
-              <w:rPr>
-                <w:rFonts w:ascii="Times New Roman" w:hAnsi="Times New Roman" w:cs="Times New Roman"/>
-                <w:sz w:val="24"/>
-                <w:szCs w:val="24"/>
-              </w:rPr>
-            </w:pPr>
-            <w:r>
-              <w:rPr>
-                <w:rFonts w:ascii="Times New Roman" w:hAnsi="Times New Roman" w:cs="Times New Roman"/>
-                <w:sz w:val="24"/>
-                <w:szCs w:val="24"/>
-              </w:rPr>
-              <w:t>31/05/2023</w:t>
-            </w:r>
-          </w:p>
-        </w:tc>
-      </w:tr>
-      <w:tr>
-        <w:tc>
-          <w:tcPr>
-            <w:tcW w:w="2123" w:type="dxa"/>
-            <w:tcBorders>
-              <w:top w:val="single" w:sz="4" w:space="0" w:color="auto"/>
-              <w:left w:val="single" w:sz="4" w:space="0" w:color="auto"/>
-              <w:bottom w:val="single" w:sz="4" w:space="0" w:color="auto"/>
-              <w:right w:val="single" w:sz="4" w:space="0" w:color="auto"/>
-            </w:tcBorders>
-            <w:vAlign w:val="center"/>
-          </w:tcPr>
-          <w:p>
-            <w:pPr>
-              <w:jc w:val="center"/>
-              <w:rPr>
-                <w:rFonts w:ascii="Times New Roman" w:hAnsi="Times New Roman" w:cs="Times New Roman"/>
-                <w:sz w:val="24"/>
-                <w:szCs w:val="24"/>
-              </w:rPr>
-            </w:pPr>
-            <w:r>
-              <w:rPr>
-                <w:rFonts w:ascii="Times New Roman" w:hAnsi="Times New Roman" w:cs="Times New Roman"/>
-                <w:sz w:val="24"/>
-                <w:szCs w:val="24"/>
-              </w:rPr>
-              <w:t>Reporte del Segundo Sprint</w:t>
-            </w:r>
-          </w:p>
-        </w:tc>
-        <w:tc>
-          <w:tcPr>
-            <w:tcW w:w="2123" w:type="dxa"/>
-            <w:tcBorders>
-              <w:top w:val="single" w:sz="4" w:space="0" w:color="auto"/>
-              <w:left w:val="single" w:sz="4" w:space="0" w:color="auto"/>
-              <w:bottom w:val="single" w:sz="4" w:space="0" w:color="auto"/>
-              <w:right w:val="single" w:sz="4" w:space="0" w:color="auto"/>
-            </w:tcBorders>
-            <w:vAlign w:val="center"/>
-          </w:tcPr>
-          <w:p>
-            <w:pPr>
-              <w:jc w:val="center"/>
-              <w:rPr>
-                <w:rFonts w:ascii="Times New Roman" w:hAnsi="Times New Roman" w:cs="Times New Roman"/>
-                <w:sz w:val="24"/>
-                <w:szCs w:val="24"/>
-              </w:rPr>
-            </w:pPr>
-            <w:r>
-              <w:rPr>
-                <w:rFonts w:ascii="Times New Roman" w:hAnsi="Times New Roman" w:cs="Times New Roman"/>
-                <w:sz w:val="24"/>
-                <w:szCs w:val="24"/>
-              </w:rPr>
-              <w:t>Aceptado</w:t>
-            </w:r>
-          </w:p>
-        </w:tc>
-        <w:tc>
-          <w:tcPr>
-            <w:tcW w:w="2124" w:type="dxa"/>
-            <w:tcBorders>
-              <w:top w:val="single" w:sz="4" w:space="0" w:color="auto"/>
-              <w:left w:val="single" w:sz="4" w:space="0" w:color="auto"/>
-              <w:bottom w:val="single" w:sz="4" w:space="0" w:color="auto"/>
-              <w:right w:val="single" w:sz="4" w:space="0" w:color="auto"/>
-            </w:tcBorders>
-            <w:vAlign w:val="center"/>
-          </w:tcPr>
-          <w:p>
-            <w:pPr>
-              <w:jc w:val="center"/>
-              <w:rPr>
-                <w:rFonts w:ascii="Times New Roman" w:hAnsi="Times New Roman" w:cs="Times New Roman"/>
-                <w:sz w:val="24"/>
-                <w:szCs w:val="24"/>
-              </w:rPr>
-            </w:pPr>
-            <w:r>
-              <w:rPr>
-                <w:rFonts w:ascii="Times New Roman" w:hAnsi="Times New Roman" w:cs="Times New Roman"/>
-                <w:sz w:val="24"/>
-                <w:szCs w:val="24"/>
-              </w:rPr>
-              <w:t>29/05/2023</w:t>
-            </w:r>
-          </w:p>
-        </w:tc>
-        <w:tc>
-          <w:tcPr>
-            <w:tcW w:w="2124" w:type="dxa"/>
-            <w:tcBorders>
-              <w:top w:val="single" w:sz="4" w:space="0" w:color="auto"/>
-              <w:left w:val="single" w:sz="4" w:space="0" w:color="auto"/>
-              <w:bottom w:val="single" w:sz="4" w:space="0" w:color="auto"/>
-              <w:right w:val="single" w:sz="4" w:space="0" w:color="auto"/>
-            </w:tcBorders>
-            <w:vAlign w:val="center"/>
-          </w:tcPr>
-          <w:p>
-            <w:pPr>
-              <w:jc w:val="center"/>
-              <w:rPr>
-                <w:rFonts w:ascii="Times New Roman" w:hAnsi="Times New Roman" w:cs="Times New Roman"/>
-                <w:sz w:val="24"/>
-                <w:szCs w:val="24"/>
-              </w:rPr>
-            </w:pPr>
-            <w:r>
-              <w:rPr>
-                <w:rFonts w:ascii="Times New Roman" w:hAnsi="Times New Roman" w:cs="Times New Roman"/>
-                <w:sz w:val="24"/>
-                <w:szCs w:val="24"/>
-              </w:rPr>
-              <w:t>31/05/2023</w:t>
-            </w:r>
-          </w:p>
-        </w:tc>
-      </w:tr>
-      <w:tr>
-        <w:tc>
-          <w:tcPr>
-            <w:tcW w:w="2123" w:type="dxa"/>
-            <w:tcBorders>
-              <w:top w:val="single" w:sz="4" w:space="0" w:color="auto"/>
-              <w:left w:val="single" w:sz="4" w:space="0" w:color="auto"/>
-              <w:bottom w:val="single" w:sz="4" w:space="0" w:color="auto"/>
-              <w:right w:val="single" w:sz="4" w:space="0" w:color="auto"/>
-            </w:tcBorders>
-            <w:vAlign w:val="center"/>
-          </w:tcPr>
-          <w:p>
-            <w:pPr>
-              <w:jc w:val="center"/>
-              <w:rPr>
-                <w:rFonts w:ascii="Times New Roman" w:hAnsi="Times New Roman" w:cs="Times New Roman"/>
-                <w:sz w:val="24"/>
-                <w:szCs w:val="24"/>
-              </w:rPr>
-            </w:pPr>
-            <w:r>
-              <w:rPr>
-                <w:rFonts w:ascii="Times New Roman" w:hAnsi="Times New Roman" w:cs="Times New Roman"/>
-                <w:sz w:val="24"/>
-                <w:szCs w:val="24"/>
-              </w:rPr>
-              <w:t>Implementación y Verificación de Requisito 04</w:t>
-            </w:r>
-          </w:p>
-        </w:tc>
-        <w:tc>
-          <w:tcPr>
-            <w:tcW w:w="2123" w:type="dxa"/>
-            <w:tcBorders>
-              <w:top w:val="single" w:sz="4" w:space="0" w:color="auto"/>
-              <w:left w:val="single" w:sz="4" w:space="0" w:color="auto"/>
-              <w:bottom w:val="single" w:sz="4" w:space="0" w:color="auto"/>
-              <w:right w:val="single" w:sz="4" w:space="0" w:color="auto"/>
-            </w:tcBorders>
-            <w:vAlign w:val="center"/>
-          </w:tcPr>
-          <w:p>
-            <w:pPr>
-              <w:jc w:val="center"/>
-              <w:rPr>
-                <w:rFonts w:ascii="Times New Roman" w:hAnsi="Times New Roman" w:cs="Times New Roman"/>
-                <w:sz w:val="24"/>
-                <w:szCs w:val="24"/>
-              </w:rPr>
-            </w:pPr>
-            <w:r>
-              <w:rPr>
-                <w:rFonts w:ascii="Times New Roman" w:hAnsi="Times New Roman" w:cs="Times New Roman"/>
-                <w:sz w:val="24"/>
-                <w:szCs w:val="24"/>
-              </w:rPr>
-              <w:t>Borrador</w:t>
-            </w:r>
-          </w:p>
-        </w:tc>
-        <w:tc>
-          <w:tcPr>
-            <w:tcW w:w="2124" w:type="dxa"/>
-            <w:tcBorders>
-              <w:top w:val="single" w:sz="4" w:space="0" w:color="auto"/>
-              <w:left w:val="single" w:sz="4" w:space="0" w:color="auto"/>
-              <w:bottom w:val="single" w:sz="4" w:space="0" w:color="auto"/>
-              <w:right w:val="single" w:sz="4" w:space="0" w:color="auto"/>
-            </w:tcBorders>
-            <w:vAlign w:val="center"/>
-          </w:tcPr>
-          <w:p>
-            <w:pPr>
-              <w:jc w:val="center"/>
-              <w:rPr>
-                <w:rFonts w:ascii="Times New Roman" w:hAnsi="Times New Roman" w:cs="Times New Roman"/>
-                <w:sz w:val="24"/>
-                <w:szCs w:val="24"/>
-              </w:rPr>
-            </w:pPr>
-            <w:r>
-              <w:rPr>
-                <w:rFonts w:ascii="Times New Roman" w:hAnsi="Times New Roman" w:cs="Times New Roman"/>
-                <w:sz w:val="24"/>
-                <w:szCs w:val="24"/>
-              </w:rPr>
-              <w:t>01/06/2023</w:t>
-            </w:r>
-          </w:p>
-        </w:tc>
-        <w:tc>
-          <w:tcPr>
-            <w:tcW w:w="2124" w:type="dxa"/>
-            <w:tcBorders>
-              <w:top w:val="single" w:sz="4" w:space="0" w:color="auto"/>
-              <w:left w:val="single" w:sz="4" w:space="0" w:color="auto"/>
-              <w:bottom w:val="single" w:sz="4" w:space="0" w:color="auto"/>
-              <w:right w:val="single" w:sz="4" w:space="0" w:color="auto"/>
-            </w:tcBorders>
-            <w:vAlign w:val="center"/>
-          </w:tcPr>
-          <w:p>
-            <w:pPr>
-              <w:jc w:val="center"/>
-              <w:rPr>
-                <w:rFonts w:ascii="Times New Roman" w:hAnsi="Times New Roman" w:cs="Times New Roman"/>
-                <w:sz w:val="24"/>
-                <w:szCs w:val="24"/>
-              </w:rPr>
-            </w:pPr>
-            <w:r>
-              <w:rPr>
-                <w:rFonts w:ascii="Times New Roman" w:hAnsi="Times New Roman" w:cs="Times New Roman"/>
-                <w:sz w:val="24"/>
-                <w:szCs w:val="24"/>
-              </w:rPr>
               <w:t>10/06/2023</w:t>
             </w:r>
           </w:p>
@@ -24130,7 +23855,25 @@
           <w:sz w:val="24"/>
           <w:szCs w:val="24"/>
         </w:rPr>
-        <w:t>, o AWS CodeCommit.</w:t>
+        <w:t xml:space="preserve">, o AWS </w:t>
+      </w:r>
+      <w:proofErr w:type="spellStart"/>
+      <w:r>
+        <w:rPr>
+          <w:rFonts w:ascii="Times New Roman" w:eastAsia="Times New Roman" w:hAnsi="Times New Roman" w:cs="Times New Roman"/>
+          <w:sz w:val="24"/>
+          <w:szCs w:val="24"/>
+        </w:rPr>
+        <w:t>CodeCommit</w:t>
+      </w:r>
+      <w:proofErr w:type="spellEnd"/>
+      <w:r>
+        <w:rPr>
+          <w:rFonts w:ascii="Times New Roman" w:eastAsia="Times New Roman" w:hAnsi="Times New Roman" w:cs="Times New Roman"/>
+          <w:sz w:val="24"/>
+          <w:szCs w:val="24"/>
+        </w:rPr>
+        <w:t>.</w:t>
       </w:r>
     </w:p>
     <w:p>
@@ -24215,7 +23958,6 @@
           <w:sz w:val="24"/>
           <w:szCs w:val="24"/>
         </w:rPr>
-        <w:lastRenderedPageBreak/>
         <w:t>Gestión de cambios:</w:t>
       </w:r>
       <w:r>
@@ -24437,7 +24179,6 @@
           <w:sz w:val="24"/>
           <w:szCs w:val="24"/>
         </w:rPr>
-        <w:lastRenderedPageBreak/>
         <w:t>Gestión de la documentación:</w:t>
       </w:r>
       <w:r>
@@ -24504,6 +24245,7 @@
           <w:sz w:val="28"/>
           <w:szCs w:val="28"/>
         </w:rPr>
+        <w:lastRenderedPageBreak/>
         <w:t xml:space="preserve">Entrega y Gestión de </w:t>
       </w:r>
       <w:proofErr w:type="spellStart"/>
@@ -24666,7 +24408,6 @@
           <w:sz w:val="24"/>
           <w:szCs w:val="24"/>
         </w:rPr>
-        <w:lastRenderedPageBreak/>
         <w:t>Distribución y Soporte:</w:t>
       </w:r>
       <w:r>
@@ -24777,6 +24518,7 @@
           <w:sz w:val="24"/>
           <w:szCs w:val="24"/>
         </w:rPr>
+        <w:lastRenderedPageBreak/>
         <w:t>Bazaar</w:t>
       </w:r>
       <w:proofErr w:type="spellEnd"/>
@@ -25167,7 +24909,7 @@
 </file>
 
 <file path=word/endnotes.xml><?xml version="1.0" encoding="utf-8"?>
-<w:endnotes xmlns:wpc="http://schemas.microsoft.com/office/word/2010/wordprocessingCanvas" xmlns:cx="http://schemas.microsoft.com/office/drawing/2014/chartex" xmlns:cx1="http://schemas.microsoft.com/office/drawing/2015/9/8/chartex" xmlns:cx2="http://schemas.microsoft.com/office/drawing/2015/10/21/chartex" xmlns:cx3="http://schemas.microsoft.com/office/drawing/2016/5/9/chartex" xmlns:cx4="http://schemas.microsoft.com/office/drawing/2016/5/10/chartex" xmlns:cx5="http://schemas.microsoft.com/office/drawing/2016/5/11/chartex" xmlns:cx6="http://schemas.microsoft.com/office/drawing/2016/5/12/chartex" xmlns:cx7="http://schemas.microsoft.com/office/drawing/2016/5/13/chartex" xmlns:cx8="http://schemas.microsoft.com/office/drawing/2016/5/14/chartex" xmlns:mc="http://schemas.openxmlformats.org/markup-compatibility/2006" xmlns:aink="http://schemas.microsoft.com/office/drawing/2016/ink" xmlns:am3d="http://schemas.microsoft.com/office/drawing/2017/model3d" xmlns:o="urn:schemas-microsoft-com:office:office" xmlns:oel="http://schemas.microsoft.com/office/2019/extlst" xmlns:r="http://schemas.openxmlformats.org/officeDocument/2006/relationships" xmlns:m="http://schemas.openxmlformats.org/officeDocument/2006/math" xmlns:v="urn:schemas-microsoft-com:vml" xmlns:wp14="http://schemas.microsoft.com/office/word/2010/wordprocessingDrawing" xmlns:wp="http://schemas.openxmlformats.org/drawingml/2006/wordprocessingDrawing" xmlns:w10="urn:schemas-microsoft-com:office:word" xmlns:w="http://schemas.openxmlformats.org/wordprocessingml/2006/main" xmlns:w14="http://schemas.microsoft.com/office/word/2010/wordml" xmlns:w15="http://schemas.microsoft.com/office/word/2012/wordml" xmlns:w16cex="http://schemas.microsoft.com/office/word/2018/wordml/cex" xmlns:w16cid="http://schemas.microsoft.com/office/word/2016/wordml/cid" xmlns:w16="http://schemas.microsoft.com/office/word/2018/wordml" xmlns:w16sdtdh="http://schemas.microsoft.com/office/word/2020/wordml/sdtdatahash" xmlns:w16se="http://schemas.microsoft.com/office/word/2015/wordml/symex" xmlns:wpg="http://schemas.microsoft.com/office/word/2010/wordprocessingGroup" xmlns:wpi="http://schemas.microsoft.com/office/word/2010/wordprocessingInk" xmlns:wne="http://schemas.microsoft.com/office/word/2006/wordml" xmlns:wps="http://schemas.microsoft.com/office/word/2010/wordprocessingShape" mc:Ignorable="w14 w15 w16se w16cid w16 w16cex w16sdtdh wp14">
+<w:endnotes xmlns:wpc="http://schemas.microsoft.com/office/word/2010/wordprocessingCanvas" xmlns:cx="http://schemas.microsoft.com/office/drawing/2014/chartex" xmlns:cx1="http://schemas.microsoft.com/office/drawing/2015/9/8/chartex" xmlns:cx2="http://schemas.microsoft.com/office/drawing/2015/10/21/chartex" xmlns:cx3="http://schemas.microsoft.com/office/drawing/2016/5/9/chartex" xmlns:cx4="http://schemas.microsoft.com/office/drawing/2016/5/10/chartex" xmlns:cx5="http://schemas.microsoft.com/office/drawing/2016/5/11/chartex" xmlns:cx6="http://schemas.microsoft.com/office/drawing/2016/5/12/chartex" xmlns:cx7="http://schemas.microsoft.com/office/drawing/2016/5/13/chartex" xmlns:cx8="http://schemas.microsoft.com/office/drawing/2016/5/14/chartex" xmlns:mc="http://schemas.openxmlformats.org/markup-compatibility/2006" xmlns:aink="http://schemas.microsoft.com/office/drawing/2016/ink" xmlns:am3d="http://schemas.microsoft.com/office/drawing/2017/model3d" xmlns:o="urn:schemas-microsoft-com:office:office" xmlns:oel="http://schemas.microsoft.com/office/2019/extlst" xmlns:r="http://schemas.openxmlformats.org/officeDocument/2006/relationships" xmlns:m="http://schemas.openxmlformats.org/officeDocument/2006/math" xmlns:v="urn:schemas-microsoft-com:vml" xmlns:wp14="http://schemas.microsoft.com/office/word/2010/wordprocessingDrawing" xmlns:wp="http://schemas.openxmlformats.org/drawingml/2006/wordprocessingDrawing" xmlns:w10="urn:schemas-microsoft-com:office:word" xmlns:w="http://schemas.openxmlformats.org/wordprocessingml/2006/main" xmlns:w14="http://schemas.microsoft.com/office/word/2010/wordml" xmlns:w15="http://schemas.microsoft.com/office/word/2012/wordml" xmlns:w16cex="http://schemas.microsoft.com/office/word/2018/wordml/cex" xmlns:w16cid="http://schemas.microsoft.com/office/word/2016/wordml/cid" xmlns:w16="http://schemas.microsoft.com/office/word/2018/wordml" xmlns:w16du="http://schemas.microsoft.com/office/word/2023/wordml/word16du" xmlns:w16sdtdh="http://schemas.microsoft.com/office/word/2020/wordml/sdtdatahash" xmlns:w16se="http://schemas.microsoft.com/office/word/2015/wordml/symex" xmlns:wpg="http://schemas.microsoft.com/office/word/2010/wordprocessingGroup" xmlns:wpi="http://schemas.microsoft.com/office/word/2010/wordprocessingInk" xmlns:wne="http://schemas.microsoft.com/office/word/2006/wordml" xmlns:wps="http://schemas.microsoft.com/office/word/2010/wordprocessingShape" mc:Ignorable="w14 w15 w16se w16cid w16 w16cex w16sdtdh wp14">
   <w:endnote w:type="separator" w:id="-1">
     <w:p>
       <w:pPr>
@@ -25192,13 +24934,13 @@
 </file>
 
 <file path=word/footer1.xml><?xml version="1.0" encoding="utf-8"?>
-<w:ftr xmlns:wpc="http://schemas.microsoft.com/office/word/2010/wordprocessingCanvas" xmlns:cx="http://schemas.microsoft.com/office/drawing/2014/chartex" xmlns:cx1="http://schemas.microsoft.com/office/drawing/2015/9/8/chartex" xmlns:cx2="http://schemas.microsoft.com/office/drawing/2015/10/21/chartex" xmlns:cx3="http://schemas.microsoft.com/office/drawing/2016/5/9/chartex" xmlns:cx4="http://schemas.microsoft.com/office/drawing/2016/5/10/chartex" xmlns:cx5="http://schemas.microsoft.com/office/drawing/2016/5/11/chartex" xmlns:cx6="http://schemas.microsoft.com/office/drawing/2016/5/12/chartex" xmlns:cx7="http://schemas.microsoft.com/office/drawing/2016/5/13/chartex" xmlns:cx8="http://schemas.microsoft.com/office/drawing/2016/5/14/chartex" xmlns:mc="http://schemas.openxmlformats.org/markup-compatibility/2006" xmlns:aink="http://schemas.microsoft.com/office/drawing/2016/ink" xmlns:am3d="http://schemas.microsoft.com/office/drawing/2017/model3d" xmlns:o="urn:schemas-microsoft-com:office:office" xmlns:oel="http://schemas.microsoft.com/office/2019/extlst" xmlns:r="http://schemas.openxmlformats.org/officeDocument/2006/relationships" xmlns:m="http://schemas.openxmlformats.org/officeDocument/2006/math" xmlns:v="urn:schemas-microsoft-com:vml" xmlns:wp14="http://schemas.microsoft.com/office/word/2010/wordprocessingDrawing" xmlns:wp="http://schemas.openxmlformats.org/drawingml/2006/wordprocessingDrawing" xmlns:w10="urn:schemas-microsoft-com:office:word" xmlns:w="http://schemas.openxmlformats.org/wordprocessingml/2006/main" xmlns:w14="http://schemas.microsoft.com/office/word/2010/wordml" xmlns:w15="http://schemas.microsoft.com/office/word/2012/wordml" xmlns:w16cex="http://schemas.microsoft.com/office/word/2018/wordml/cex" xmlns:w16cid="http://schemas.microsoft.com/office/word/2016/wordml/cid" xmlns:w16="http://schemas.microsoft.com/office/word/2018/wordml" xmlns:w16sdtdh="http://schemas.microsoft.com/office/word/2020/wordml/sdtdatahash" xmlns:w16se="http://schemas.microsoft.com/office/word/2015/wordml/symex" xmlns:wpg="http://schemas.microsoft.com/office/word/2010/wordprocessingGroup" xmlns:wpi="http://schemas.microsoft.com/office/word/2010/wordprocessingInk" xmlns:wne="http://schemas.microsoft.com/office/word/2006/wordml" xmlns:wps="http://schemas.microsoft.com/office/word/2010/wordprocessingShape" mc:Ignorable="w14 w15 w16se w16cid w16 w16cex w16sdtdh wp14">
+<w:ftr xmlns:wpc="http://schemas.microsoft.com/office/word/2010/wordprocessingCanvas" xmlns:cx="http://schemas.microsoft.com/office/drawing/2014/chartex" xmlns:cx1="http://schemas.microsoft.com/office/drawing/2015/9/8/chartex" xmlns:cx2="http://schemas.microsoft.com/office/drawing/2015/10/21/chartex" xmlns:cx3="http://schemas.microsoft.com/office/drawing/2016/5/9/chartex" xmlns:cx4="http://schemas.microsoft.com/office/drawing/2016/5/10/chartex" xmlns:cx5="http://schemas.microsoft.com/office/drawing/2016/5/11/chartex" xmlns:cx6="http://schemas.microsoft.com/office/drawing/2016/5/12/chartex" xmlns:cx7="http://schemas.microsoft.com/office/drawing/2016/5/13/chartex" xmlns:cx8="http://schemas.microsoft.com/office/drawing/2016/5/14/chartex" xmlns:mc="http://schemas.openxmlformats.org/markup-compatibility/2006" xmlns:aink="http://schemas.microsoft.com/office/drawing/2016/ink" xmlns:am3d="http://schemas.microsoft.com/office/drawing/2017/model3d" xmlns:o="urn:schemas-microsoft-com:office:office" xmlns:oel="http://schemas.microsoft.com/office/2019/extlst" xmlns:r="http://schemas.openxmlformats.org/officeDocument/2006/relationships" xmlns:m="http://schemas.openxmlformats.org/officeDocument/2006/math" xmlns:v="urn:schemas-microsoft-com:vml" xmlns:wp14="http://schemas.microsoft.com/office/word/2010/wordprocessingDrawing" xmlns:wp="http://schemas.openxmlformats.org/drawingml/2006/wordprocessingDrawing" xmlns:w10="urn:schemas-microsoft-com:office:word" xmlns:w="http://schemas.openxmlformats.org/wordprocessingml/2006/main" xmlns:w14="http://schemas.microsoft.com/office/word/2010/wordml" xmlns:w15="http://schemas.microsoft.com/office/word/2012/wordml" xmlns:w16cex="http://schemas.microsoft.com/office/word/2018/wordml/cex" xmlns:w16cid="http://schemas.microsoft.com/office/word/2016/wordml/cid" xmlns:w16="http://schemas.microsoft.com/office/word/2018/wordml" xmlns:w16du="http://schemas.microsoft.com/office/word/2023/wordml/word16du" xmlns:w16sdtdh="http://schemas.microsoft.com/office/word/2020/wordml/sdtdatahash" xmlns:w16se="http://schemas.microsoft.com/office/word/2015/wordml/symex" xmlns:wpg="http://schemas.microsoft.com/office/word/2010/wordprocessingGroup" xmlns:wpi="http://schemas.microsoft.com/office/word/2010/wordprocessingInk" xmlns:wne="http://schemas.microsoft.com/office/word/2006/wordml" xmlns:wps="http://schemas.microsoft.com/office/word/2010/wordprocessingShape" mc:Ignorable="w14 w15 w16se w16cid w16 w16cex w16sdtdh wp14">
   <w:p/>
 </w:ftr>
 </file>
 
 <file path=word/footnotes.xml><?xml version="1.0" encoding="utf-8"?>
-<w:footnotes xmlns:wpc="http://schemas.microsoft.com/office/word/2010/wordprocessingCanvas" xmlns:cx="http://schemas.microsoft.com/office/drawing/2014/chartex" xmlns:cx1="http://schemas.microsoft.com/office/drawing/2015/9/8/chartex" xmlns:cx2="http://schemas.microsoft.com/office/drawing/2015/10/21/chartex" xmlns:cx3="http://schemas.microsoft.com/office/drawing/2016/5/9/chartex" xmlns:cx4="http://schemas.microsoft.com/office/drawing/2016/5/10/chartex" xmlns:cx5="http://schemas.microsoft.com/office/drawing/2016/5/11/chartex" xmlns:cx6="http://schemas.microsoft.com/office/drawing/2016/5/12/chartex" xmlns:cx7="http://schemas.microsoft.com/office/drawing/2016/5/13/chartex" xmlns:cx8="http://schemas.microsoft.com/office/drawing/2016/5/14/chartex" xmlns:mc="http://schemas.openxmlformats.org/markup-compatibility/2006" xmlns:aink="http://schemas.microsoft.com/office/drawing/2016/ink" xmlns:am3d="http://schemas.microsoft.com/office/drawing/2017/model3d" xmlns:o="urn:schemas-microsoft-com:office:office" xmlns:oel="http://schemas.microsoft.com/office/2019/extlst" xmlns:r="http://schemas.openxmlformats.org/officeDocument/2006/relationships" xmlns:m="http://schemas.openxmlformats.org/officeDocument/2006/math" xmlns:v="urn:schemas-microsoft-com:vml" xmlns:wp14="http://schemas.microsoft.com/office/word/2010/wordprocessingDrawing" xmlns:wp="http://schemas.openxmlformats.org/drawingml/2006/wordprocessingDrawing" xmlns:w10="urn:schemas-microsoft-com:office:word" xmlns:w="http://schemas.openxmlformats.org/wordprocessingml/2006/main" xmlns:w14="http://schemas.microsoft.com/office/word/2010/wordml" xmlns:w15="http://schemas.microsoft.com/office/word/2012/wordml" xmlns:w16cex="http://schemas.microsoft.com/office/word/2018/wordml/cex" xmlns:w16cid="http://schemas.microsoft.com/office/word/2016/wordml/cid" xmlns:w16="http://schemas.microsoft.com/office/word/2018/wordml" xmlns:w16sdtdh="http://schemas.microsoft.com/office/word/2020/wordml/sdtdatahash" xmlns:w16se="http://schemas.microsoft.com/office/word/2015/wordml/symex" xmlns:wpg="http://schemas.microsoft.com/office/word/2010/wordprocessingGroup" xmlns:wpi="http://schemas.microsoft.com/office/word/2010/wordprocessingInk" xmlns:wne="http://schemas.microsoft.com/office/word/2006/wordml" xmlns:wps="http://schemas.microsoft.com/office/word/2010/wordprocessingShape" mc:Ignorable="w14 w15 w16se w16cid w16 w16cex w16sdtdh wp14">
+<w:footnotes xmlns:wpc="http://schemas.microsoft.com/office/word/2010/wordprocessingCanvas" xmlns:cx="http://schemas.microsoft.com/office/drawing/2014/chartex" xmlns:cx1="http://schemas.microsoft.com/office/drawing/2015/9/8/chartex" xmlns:cx2="http://schemas.microsoft.com/office/drawing/2015/10/21/chartex" xmlns:cx3="http://schemas.microsoft.com/office/drawing/2016/5/9/chartex" xmlns:cx4="http://schemas.microsoft.com/office/drawing/2016/5/10/chartex" xmlns:cx5="http://schemas.microsoft.com/office/drawing/2016/5/11/chartex" xmlns:cx6="http://schemas.microsoft.com/office/drawing/2016/5/12/chartex" xmlns:cx7="http://schemas.microsoft.com/office/drawing/2016/5/13/chartex" xmlns:cx8="http://schemas.microsoft.com/office/drawing/2016/5/14/chartex" xmlns:mc="http://schemas.openxmlformats.org/markup-compatibility/2006" xmlns:aink="http://schemas.microsoft.com/office/drawing/2016/ink" xmlns:am3d="http://schemas.microsoft.com/office/drawing/2017/model3d" xmlns:o="urn:schemas-microsoft-com:office:office" xmlns:oel="http://schemas.microsoft.com/office/2019/extlst" xmlns:r="http://schemas.openxmlformats.org/officeDocument/2006/relationships" xmlns:m="http://schemas.openxmlformats.org/officeDocument/2006/math" xmlns:v="urn:schemas-microsoft-com:vml" xmlns:wp14="http://schemas.microsoft.com/office/word/2010/wordprocessingDrawing" xmlns:wp="http://schemas.openxmlformats.org/drawingml/2006/wordprocessingDrawing" xmlns:w10="urn:schemas-microsoft-com:office:word" xmlns:w="http://schemas.openxmlformats.org/wordprocessingml/2006/main" xmlns:w14="http://schemas.microsoft.com/office/word/2010/wordml" xmlns:w15="http://schemas.microsoft.com/office/word/2012/wordml" xmlns:w16cex="http://schemas.microsoft.com/office/word/2018/wordml/cex" xmlns:w16cid="http://schemas.microsoft.com/office/word/2016/wordml/cid" xmlns:w16="http://schemas.microsoft.com/office/word/2018/wordml" xmlns:w16du="http://schemas.microsoft.com/office/word/2023/wordml/word16du" xmlns:w16sdtdh="http://schemas.microsoft.com/office/word/2020/wordml/sdtdatahash" xmlns:w16se="http://schemas.microsoft.com/office/word/2015/wordml/symex" xmlns:wpg="http://schemas.microsoft.com/office/word/2010/wordprocessingGroup" xmlns:wpi="http://schemas.microsoft.com/office/word/2010/wordprocessingInk" xmlns:wne="http://schemas.microsoft.com/office/word/2006/wordml" xmlns:wps="http://schemas.microsoft.com/office/word/2010/wordprocessingShape" mc:Ignorable="w14 w15 w16se w16cid w16 w16cex w16sdtdh wp14">
   <w:footnote w:type="separator" w:id="-1">
     <w:p>
       <w:pPr>
@@ -25223,7 +24965,7 @@
 </file>
 
 <file path=word/header1.xml><?xml version="1.0" encoding="utf-8"?>
-<w:hdr xmlns:wpc="http://schemas.microsoft.com/office/word/2010/wordprocessingCanvas" xmlns:cx="http://schemas.microsoft.com/office/drawing/2014/chartex" xmlns:cx1="http://schemas.microsoft.com/office/drawing/2015/9/8/chartex" xmlns:cx2="http://schemas.microsoft.com/office/drawing/2015/10/21/chartex" xmlns:cx3="http://schemas.microsoft.com/office/drawing/2016/5/9/chartex" xmlns:cx4="http://schemas.microsoft.com/office/drawing/2016/5/10/chartex" xmlns:cx5="http://schemas.microsoft.com/office/drawing/2016/5/11/chartex" xmlns:cx6="http://schemas.microsoft.com/office/drawing/2016/5/12/chartex" xmlns:cx7="http://schemas.microsoft.com/office/drawing/2016/5/13/chartex" xmlns:cx8="http://schemas.microsoft.com/office/drawing/2016/5/14/chartex" xmlns:mc="http://schemas.openxmlformats.org/markup-compatibility/2006" xmlns:aink="http://schemas.microsoft.com/office/drawing/2016/ink" xmlns:am3d="http://schemas.microsoft.com/office/drawing/2017/model3d" xmlns:o="urn:schemas-microsoft-com:office:office" xmlns:oel="http://schemas.microsoft.com/office/2019/extlst" xmlns:r="http://schemas.openxmlformats.org/officeDocument/2006/relationships" xmlns:m="http://schemas.openxmlformats.org/officeDocument/2006/math" xmlns:v="urn:schemas-microsoft-com:vml" xmlns:wp14="http://schemas.microsoft.com/office/word/2010/wordprocessingDrawing" xmlns:wp="http://schemas.openxmlformats.org/drawingml/2006/wordprocessingDrawing" xmlns:w10="urn:schemas-microsoft-com:office:word" xmlns:w="http://schemas.openxmlformats.org/wordprocessingml/2006/main" xmlns:w14="http://schemas.microsoft.com/office/word/2010/wordml" xmlns:w15="http://schemas.microsoft.com/office/word/2012/wordml" xmlns:w16cex="http://schemas.microsoft.com/office/word/2018/wordml/cex" xmlns:w16cid="http://schemas.microsoft.com/office/word/2016/wordml/cid" xmlns:w16="http://schemas.microsoft.com/office/word/2018/wordml" xmlns:w16sdtdh="http://schemas.microsoft.com/office/word/2020/wordml/sdtdatahash" xmlns:w16se="http://schemas.microsoft.com/office/word/2015/wordml/symex" xmlns:wpg="http://schemas.microsoft.com/office/word/2010/wordprocessingGroup" xmlns:wpi="http://schemas.microsoft.com/office/word/2010/wordprocessingInk" xmlns:wne="http://schemas.microsoft.com/office/word/2006/wordml" xmlns:wps="http://schemas.microsoft.com/office/word/2010/wordprocessingShape" mc:Ignorable="w14 w15 w16se w16cid w16 w16cex w16sdtdh wp14">
+<w:hdr xmlns:wpc="http://schemas.microsoft.com/office/word/2010/wordprocessingCanvas" xmlns:cx="http://schemas.microsoft.com/office/drawing/2014/chartex" xmlns:cx1="http://schemas.microsoft.com/office/drawing/2015/9/8/chartex" xmlns:cx2="http://schemas.microsoft.com/office/drawing/2015/10/21/chartex" xmlns:cx3="http://schemas.microsoft.com/office/drawing/2016/5/9/chartex" xmlns:cx4="http://schemas.microsoft.com/office/drawing/2016/5/10/chartex" xmlns:cx5="http://schemas.microsoft.com/office/drawing/2016/5/11/chartex" xmlns:cx6="http://schemas.microsoft.com/office/drawing/2016/5/12/chartex" xmlns:cx7="http://schemas.microsoft.com/office/drawing/2016/5/13/chartex" xmlns:cx8="http://schemas.microsoft.com/office/drawing/2016/5/14/chartex" xmlns:mc="http://schemas.openxmlformats.org/markup-compatibility/2006" xmlns:aink="http://schemas.microsoft.com/office/drawing/2016/ink" xmlns:am3d="http://schemas.microsoft.com/office/drawing/2017/model3d" xmlns:o="urn:schemas-microsoft-com:office:office" xmlns:oel="http://schemas.microsoft.com/office/2019/extlst" xmlns:r="http://schemas.openxmlformats.org/officeDocument/2006/relationships" xmlns:m="http://schemas.openxmlformats.org/officeDocument/2006/math" xmlns:v="urn:schemas-microsoft-com:vml" xmlns:wp14="http://schemas.microsoft.com/office/word/2010/wordprocessingDrawing" xmlns:wp="http://schemas.openxmlformats.org/drawingml/2006/wordprocessingDrawing" xmlns:w10="urn:schemas-microsoft-com:office:word" xmlns:w="http://schemas.openxmlformats.org/wordprocessingml/2006/main" xmlns:w14="http://schemas.microsoft.com/office/word/2010/wordml" xmlns:w15="http://schemas.microsoft.com/office/word/2012/wordml" xmlns:w16cex="http://schemas.microsoft.com/office/word/2018/wordml/cex" xmlns:w16cid="http://schemas.microsoft.com/office/word/2016/wordml/cid" xmlns:w16="http://schemas.microsoft.com/office/word/2018/wordml" xmlns:w16du="http://schemas.microsoft.com/office/word/2023/wordml/word16du" xmlns:w16sdtdh="http://schemas.microsoft.com/office/word/2020/wordml/sdtdatahash" xmlns:w16se="http://schemas.microsoft.com/office/word/2015/wordml/symex" xmlns:wpg="http://schemas.microsoft.com/office/word/2010/wordprocessingGroup" xmlns:wpi="http://schemas.microsoft.com/office/word/2010/wordprocessingInk" xmlns:wne="http://schemas.microsoft.com/office/word/2006/wordml" xmlns:wps="http://schemas.microsoft.com/office/word/2010/wordprocessingShape" mc:Ignorable="w14 w15 w16se w16cid w16 w16cex w16sdtdh wp14">
   <w:p>
     <w:pPr>
       <w:pBdr>
@@ -25311,13 +25053,13 @@
 </file>
 
 <file path=word/header2.xml><?xml version="1.0" encoding="utf-8"?>
-<w:hdr xmlns:wpc="http://schemas.microsoft.com/office/word/2010/wordprocessingCanvas" xmlns:cx="http://schemas.microsoft.com/office/drawing/2014/chartex" xmlns:cx1="http://schemas.microsoft.com/office/drawing/2015/9/8/chartex" xmlns:cx2="http://schemas.microsoft.com/office/drawing/2015/10/21/chartex" xmlns:cx3="http://schemas.microsoft.com/office/drawing/2016/5/9/chartex" xmlns:cx4="http://schemas.microsoft.com/office/drawing/2016/5/10/chartex" xmlns:cx5="http://schemas.microsoft.com/office/drawing/2016/5/11/chartex" xmlns:cx6="http://schemas.microsoft.com/office/drawing/2016/5/12/chartex" xmlns:cx7="http://schemas.microsoft.com/office/drawing/2016/5/13/chartex" xmlns:cx8="http://schemas.microsoft.com/office/drawing/2016/5/14/chartex" xmlns:mc="http://schemas.openxmlformats.org/markup-compatibility/2006" xmlns:aink="http://schemas.microsoft.com/office/drawing/2016/ink" xmlns:am3d="http://schemas.microsoft.com/office/drawing/2017/model3d" xmlns:o="urn:schemas-microsoft-com:office:office" xmlns:oel="http://schemas.microsoft.com/office/2019/extlst" xmlns:r="http://schemas.openxmlformats.org/officeDocument/2006/relationships" xmlns:m="http://schemas.openxmlformats.org/officeDocument/2006/math" xmlns:v="urn:schemas-microsoft-com:vml" xmlns:wp14="http://schemas.microsoft.com/office/word/2010/wordprocessingDrawing" xmlns:wp="http://schemas.openxmlformats.org/drawingml/2006/wordprocessingDrawing" xmlns:w10="urn:schemas-microsoft-com:office:word" xmlns:w="http://schemas.openxmlformats.org/wordprocessingml/2006/main" xmlns:w14="http://schemas.microsoft.com/office/word/2010/wordml" xmlns:w15="http://schemas.microsoft.com/office/word/2012/wordml" xmlns:w16cex="http://schemas.microsoft.com/office/word/2018/wordml/cex" xmlns:w16cid="http://schemas.microsoft.com/office/word/2016/wordml/cid" xmlns:w16="http://schemas.microsoft.com/office/word/2018/wordml" xmlns:w16sdtdh="http://schemas.microsoft.com/office/word/2020/wordml/sdtdatahash" xmlns:w16se="http://schemas.microsoft.com/office/word/2015/wordml/symex" xmlns:wpg="http://schemas.microsoft.com/office/word/2010/wordprocessingGroup" xmlns:wpi="http://schemas.microsoft.com/office/word/2010/wordprocessingInk" xmlns:wne="http://schemas.microsoft.com/office/word/2006/wordml" xmlns:wps="http://schemas.microsoft.com/office/word/2010/wordprocessingShape" mc:Ignorable="w14 w15 w16se w16cid w16 w16cex w16sdtdh wp14">
+<w:hdr xmlns:wpc="http://schemas.microsoft.com/office/word/2010/wordprocessingCanvas" xmlns:cx="http://schemas.microsoft.com/office/drawing/2014/chartex" xmlns:cx1="http://schemas.microsoft.com/office/drawing/2015/9/8/chartex" xmlns:cx2="http://schemas.microsoft.com/office/drawing/2015/10/21/chartex" xmlns:cx3="http://schemas.microsoft.com/office/drawing/2016/5/9/chartex" xmlns:cx4="http://schemas.microsoft.com/office/drawing/2016/5/10/chartex" xmlns:cx5="http://schemas.microsoft.com/office/drawing/2016/5/11/chartex" xmlns:cx6="http://schemas.microsoft.com/office/drawing/2016/5/12/chartex" xmlns:cx7="http://schemas.microsoft.com/office/drawing/2016/5/13/chartex" xmlns:cx8="http://schemas.microsoft.com/office/drawing/2016/5/14/chartex" xmlns:mc="http://schemas.openxmlformats.org/markup-compatibility/2006" xmlns:aink="http://schemas.microsoft.com/office/drawing/2016/ink" xmlns:am3d="http://schemas.microsoft.com/office/drawing/2017/model3d" xmlns:o="urn:schemas-microsoft-com:office:office" xmlns:oel="http://schemas.microsoft.com/office/2019/extlst" xmlns:r="http://schemas.openxmlformats.org/officeDocument/2006/relationships" xmlns:m="http://schemas.openxmlformats.org/officeDocument/2006/math" xmlns:v="urn:schemas-microsoft-com:vml" xmlns:wp14="http://schemas.microsoft.com/office/word/2010/wordprocessingDrawing" xmlns:wp="http://schemas.openxmlformats.org/drawingml/2006/wordprocessingDrawing" xmlns:w10="urn:schemas-microsoft-com:office:word" xmlns:w="http://schemas.openxmlformats.org/wordprocessingml/2006/main" xmlns:w14="http://schemas.microsoft.com/office/word/2010/wordml" xmlns:w15="http://schemas.microsoft.com/office/word/2012/wordml" xmlns:w16cex="http://schemas.microsoft.com/office/word/2018/wordml/cex" xmlns:w16cid="http://schemas.microsoft.com/office/word/2016/wordml/cid" xmlns:w16="http://schemas.microsoft.com/office/word/2018/wordml" xmlns:w16du="http://schemas.microsoft.com/office/word/2023/wordml/word16du" xmlns:w16sdtdh="http://schemas.microsoft.com/office/word/2020/wordml/sdtdatahash" xmlns:w16se="http://schemas.microsoft.com/office/word/2015/wordml/symex" xmlns:wpg="http://schemas.microsoft.com/office/word/2010/wordprocessingGroup" xmlns:wpi="http://schemas.microsoft.com/office/word/2010/wordprocessingInk" xmlns:wne="http://schemas.microsoft.com/office/word/2006/wordml" xmlns:wps="http://schemas.microsoft.com/office/word/2010/wordprocessingShape" mc:Ignorable="w14 w15 w16se w16cid w16 w16cex w16sdtdh wp14">
   <w:p/>
 </w:hdr>
 </file>
 
 <file path=word/numbering.xml><?xml version="1.0" encoding="utf-8"?>
-<w:numbering xmlns:wpc="http://schemas.microsoft.com/office/word/2010/wordprocessingCanvas" xmlns:cx="http://schemas.microsoft.com/office/drawing/2014/chartex" xmlns:cx1="http://schemas.microsoft.com/office/drawing/2015/9/8/chartex" xmlns:cx2="http://schemas.microsoft.com/office/drawing/2015/10/21/chartex" xmlns:cx3="http://schemas.microsoft.com/office/drawing/2016/5/9/chartex" xmlns:cx4="http://schemas.microsoft.com/office/drawing/2016/5/10/chartex" xmlns:cx5="http://schemas.microsoft.com/office/drawing/2016/5/11/chartex" xmlns:cx6="http://schemas.microsoft.com/office/drawing/2016/5/12/chartex" xmlns:cx7="http://schemas.microsoft.com/office/drawing/2016/5/13/chartex" xmlns:cx8="http://schemas.microsoft.com/office/drawing/2016/5/14/chartex" xmlns:mc="http://schemas.openxmlformats.org/markup-compatibility/2006" xmlns:aink="http://schemas.microsoft.com/office/drawing/2016/ink" xmlns:am3d="http://schemas.microsoft.com/office/drawing/2017/model3d" xmlns:o="urn:schemas-microsoft-com:office:office" xmlns:oel="http://schemas.microsoft.com/office/2019/extlst" xmlns:r="http://schemas.openxmlformats.org/officeDocument/2006/relationships" xmlns:m="http://schemas.openxmlformats.org/officeDocument/2006/math" xmlns:v="urn:schemas-microsoft-com:vml" xmlns:wp14="http://schemas.microsoft.com/office/word/2010/wordprocessingDrawing" xmlns:wp="http://schemas.openxmlformats.org/drawingml/2006/wordprocessingDrawing" xmlns:w10="urn:schemas-microsoft-com:office:word" xmlns:w="http://schemas.openxmlformats.org/wordprocessingml/2006/main" xmlns:w14="http://schemas.microsoft.com/office/word/2010/wordml" xmlns:w15="http://schemas.microsoft.com/office/word/2012/wordml" xmlns:w16cex="http://schemas.microsoft.com/office/word/2018/wordml/cex" xmlns:w16cid="http://schemas.microsoft.com/office/word/2016/wordml/cid" xmlns:w16="http://schemas.microsoft.com/office/word/2018/wordml" xmlns:w16sdtdh="http://schemas.microsoft.com/office/word/2020/wordml/sdtdatahash" xmlns:w16se="http://schemas.microsoft.com/office/word/2015/wordml/symex" xmlns:wpg="http://schemas.microsoft.com/office/word/2010/wordprocessingGroup" xmlns:wpi="http://schemas.microsoft.com/office/word/2010/wordprocessingInk" xmlns:wne="http://schemas.microsoft.com/office/word/2006/wordml" xmlns:wps="http://schemas.microsoft.com/office/word/2010/wordprocessingShape" mc:Ignorable="w14 w15 w16se w16cid w16 w16cex w16sdtdh wp14">
+<w:numbering xmlns:wpc="http://schemas.microsoft.com/office/word/2010/wordprocessingCanvas" xmlns:cx="http://schemas.microsoft.com/office/drawing/2014/chartex" xmlns:cx1="http://schemas.microsoft.com/office/drawing/2015/9/8/chartex" xmlns:cx2="http://schemas.microsoft.com/office/drawing/2015/10/21/chartex" xmlns:cx3="http://schemas.microsoft.com/office/drawing/2016/5/9/chartex" xmlns:cx4="http://schemas.microsoft.com/office/drawing/2016/5/10/chartex" xmlns:cx5="http://schemas.microsoft.com/office/drawing/2016/5/11/chartex" xmlns:cx6="http://schemas.microsoft.com/office/drawing/2016/5/12/chartex" xmlns:cx7="http://schemas.microsoft.com/office/drawing/2016/5/13/chartex" xmlns:cx8="http://schemas.microsoft.com/office/drawing/2016/5/14/chartex" xmlns:mc="http://schemas.openxmlformats.org/markup-compatibility/2006" xmlns:aink="http://schemas.microsoft.com/office/drawing/2016/ink" xmlns:am3d="http://schemas.microsoft.com/office/drawing/2017/model3d" xmlns:o="urn:schemas-microsoft-com:office:office" xmlns:oel="http://schemas.microsoft.com/office/2019/extlst" xmlns:r="http://schemas.openxmlformats.org/officeDocument/2006/relationships" xmlns:m="http://schemas.openxmlformats.org/officeDocument/2006/math" xmlns:v="urn:schemas-microsoft-com:vml" xmlns:wp14="http://schemas.microsoft.com/office/word/2010/wordprocessingDrawing" xmlns:wp="http://schemas.openxmlformats.org/drawingml/2006/wordprocessingDrawing" xmlns:w10="urn:schemas-microsoft-com:office:word" xmlns:w="http://schemas.openxmlformats.org/wordprocessingml/2006/main" xmlns:w14="http://schemas.microsoft.com/office/word/2010/wordml" xmlns:w15="http://schemas.microsoft.com/office/word/2012/wordml" xmlns:w16cex="http://schemas.microsoft.com/office/word/2018/wordml/cex" xmlns:w16cid="http://schemas.microsoft.com/office/word/2016/wordml/cid" xmlns:w16="http://schemas.microsoft.com/office/word/2018/wordml" xmlns:w16du="http://schemas.microsoft.com/office/word/2023/wordml/word16du" xmlns:w16sdtdh="http://schemas.microsoft.com/office/word/2020/wordml/sdtdatahash" xmlns:w16se="http://schemas.microsoft.com/office/word/2015/wordml/symex" xmlns:wpg="http://schemas.microsoft.com/office/word/2010/wordprocessingGroup" xmlns:wpi="http://schemas.microsoft.com/office/word/2010/wordprocessingInk" xmlns:wne="http://schemas.microsoft.com/office/word/2006/wordml" xmlns:wps="http://schemas.microsoft.com/office/word/2010/wordprocessingShape" mc:Ignorable="w14 w15 w16se w16cid w16 w16cex w16sdtdh wp14">
   <w:abstractNum w:abstractNumId="0" w15:restartNumberingAfterBreak="0">
     <w:nsid w:val="02F52D67"/>
     <w:multiLevelType w:val="multilevel"/>

</xml_diff>